<commit_message>
Added Pictures and Sources
</commit_message>
<xml_diff>
--- a/Doc-ChessProg.docx
+++ b/Doc-ChessProg.docx
@@ -54,7 +54,7 @@
                     <pic:cNvPicPr/>
                   </pic:nvPicPr>
                   <pic:blipFill>
-                    <a:blip r:embed="rId7">
+                    <a:blip r:embed="rId8">
                       <a:extLst>
                         <a:ext uri="{28A0092B-C50C-407E-A947-70E740481C1C}">
                           <a14:useLocalDpi xmlns:a14="http://schemas.microsoft.com/office/drawing/2010/main" val="0"/>
@@ -293,69 +293,33 @@
           <w:sz w:val="48"/>
           <w:szCs w:val="48"/>
         </w:rPr>
-        <w:t xml:space="preserve">Florian </w:t>
-      </w:r>
-      <w:proofErr w:type="spellStart"/>
+        <w:t>Florian Hagengruber (22101608)</w:t>
+      </w:r>
       <w:r>
         <w:rPr>
           <w:rFonts w:ascii="Times New Roman" w:hAnsi="Times New Roman" w:cs="Times New Roman"/>
           <w:sz w:val="48"/>
           <w:szCs w:val="48"/>
         </w:rPr>
-        <w:t>Hagengruber</w:t>
-      </w:r>
-      <w:proofErr w:type="spellEnd"/>
-      <w:r>
+        <w:t xml:space="preserve"> [33%]</w:t>
+      </w:r>
+    </w:p>
+    <w:p>
+      <w:pPr>
+        <w:jc w:val="center"/>
         <w:rPr>
           <w:rFonts w:ascii="Times New Roman" w:hAnsi="Times New Roman" w:cs="Times New Roman"/>
           <w:sz w:val="48"/>
           <w:szCs w:val="48"/>
         </w:rPr>
-        <w:t xml:space="preserve"> (22101608)</w:t>
-      </w:r>
+      </w:pPr>
       <w:r>
         <w:rPr>
           <w:rFonts w:ascii="Times New Roman" w:hAnsi="Times New Roman" w:cs="Times New Roman"/>
           <w:sz w:val="48"/>
           <w:szCs w:val="48"/>
         </w:rPr>
-        <w:t xml:space="preserve"> [33%]</w:t>
-      </w:r>
-    </w:p>
-    <w:p>
-      <w:pPr>
-        <w:jc w:val="center"/>
-        <w:rPr>
-          <w:rFonts w:ascii="Times New Roman" w:hAnsi="Times New Roman" w:cs="Times New Roman"/>
-          <w:sz w:val="48"/>
-          <w:szCs w:val="48"/>
-        </w:rPr>
-      </w:pPr>
-      <w:r>
-        <w:rPr>
-          <w:rFonts w:ascii="Times New Roman" w:hAnsi="Times New Roman" w:cs="Times New Roman"/>
-          <w:sz w:val="48"/>
-          <w:szCs w:val="48"/>
-        </w:rPr>
-        <w:t xml:space="preserve">Christian </w:t>
-      </w:r>
-      <w:proofErr w:type="spellStart"/>
-      <w:r>
-        <w:rPr>
-          <w:rFonts w:ascii="Times New Roman" w:hAnsi="Times New Roman" w:cs="Times New Roman"/>
-          <w:sz w:val="48"/>
-          <w:szCs w:val="48"/>
-        </w:rPr>
-        <w:t>Joiko</w:t>
-      </w:r>
-      <w:proofErr w:type="spellEnd"/>
-      <w:r>
-        <w:rPr>
-          <w:rFonts w:ascii="Times New Roman" w:hAnsi="Times New Roman" w:cs="Times New Roman"/>
-          <w:sz w:val="48"/>
-          <w:szCs w:val="48"/>
-        </w:rPr>
-        <w:t xml:space="preserve"> (22111097)</w:t>
+        <w:t>Christian Joiko (22111097)</w:t>
       </w:r>
       <w:r>
         <w:rPr>
@@ -590,25 +554,7 @@
           <w:sz w:val="32"/>
           <w:szCs w:val="32"/>
         </w:rPr>
-        <w:t xml:space="preserve"> schwerwiegenden Problem begleitet, dass leider noch nicht dieselbe Aufmerksamkeit wie die Digitalisierung erhält wie die Digitalisierung selbst. Bei dieser bösartigen Nebenwirkung handelt es sich um die </w:t>
-      </w:r>
-      <w:proofErr w:type="spellStart"/>
-      <w:r>
-        <w:rPr>
-          <w:rFonts w:ascii="Times New Roman" w:hAnsi="Times New Roman" w:cs="Times New Roman"/>
-          <w:sz w:val="32"/>
-          <w:szCs w:val="32"/>
-        </w:rPr>
-        <w:t>Cyber</w:t>
-      </w:r>
-      <w:proofErr w:type="spellEnd"/>
-      <w:r>
-        <w:rPr>
-          <w:rFonts w:ascii="Times New Roman" w:hAnsi="Times New Roman" w:cs="Times New Roman"/>
-          <w:sz w:val="32"/>
-          <w:szCs w:val="32"/>
-        </w:rPr>
-        <w:t xml:space="preserve"> Sicherheit oder besser gesagt der Mangel davon. Mit jeder digitalen Neuerung und jedem neuen Gerät bilden wir eine weitere Angriffsfläche, auf der wir von Cyberkriminellen attackiert werden können</w:t>
+        <w:t xml:space="preserve"> schwerwiegenden Problem begleitet, dass leider noch nicht dieselbe Aufmerksamkeit wie die Digitalisierung erhält wie die Digitalisierung selbst. Bei dieser bösartigen Nebenwirkung handelt es sich um die Cyber Sicherheit oder besser gesagt der Mangel davon. Mit jeder digitalen Neuerung und jedem neuen Gerät bilden wir eine weitere Angriffsfläche, auf der wir von Cyberkriminellen attackiert werden können</w:t>
       </w:r>
       <w:r>
         <w:rPr>
@@ -666,7 +612,23 @@
           <w:sz w:val="32"/>
           <w:szCs w:val="32"/>
         </w:rPr>
-        <w:t xml:space="preserve">re ausgegeben [1]. Somit entsteht ein sehr großes Risiko für Firmen, da Vorfälle in der IT-Sicherheit einen großen Reputationsschaden mit sich führen können, wodurch der Anteil der Firma an dieser Geldsumme drastisch sinken kann. Doch nicht nur </w:t>
+        <w:t>re ausgegeben [</w:t>
+      </w:r>
+      <w:r>
+        <w:rPr>
+          <w:rFonts w:ascii="Times New Roman" w:hAnsi="Times New Roman" w:cs="Times New Roman"/>
+          <w:sz w:val="32"/>
+          <w:szCs w:val="32"/>
+        </w:rPr>
+        <w:t>2</w:t>
+      </w:r>
+      <w:r>
+        <w:rPr>
+          <w:rFonts w:ascii="Times New Roman" w:hAnsi="Times New Roman" w:cs="Times New Roman"/>
+          <w:sz w:val="32"/>
+          <w:szCs w:val="32"/>
+        </w:rPr>
+        <w:t xml:space="preserve">]. Somit entsteht ein sehr großes Risiko für Firmen, da Vorfälle in der IT-Sicherheit einen großen Reputationsschaden mit sich führen können, wodurch der Anteil der Firma an dieser Geldsumme drastisch sinken kann. Doch nicht nur </w:t>
       </w:r>
       <w:r>
         <w:rPr>
@@ -883,6 +845,59 @@
           <w:szCs w:val="32"/>
         </w:rPr>
         <w:t>. Nachdem die Verbindung erfolgreich hergestellt wurde, wird dem Benutzer das Menü angezeigt, wo er aufgefordert wird, sich anzumelden oder sich zu registrieren, falls er noch keinen Account besitzt (siehe Abb. 1).</w:t>
+      </w:r>
+    </w:p>
+    <w:p>
+      <w:pPr>
+        <w:jc w:val="center"/>
+        <w:rPr>
+          <w:rFonts w:ascii="Times New Roman" w:hAnsi="Times New Roman" w:cs="Times New Roman"/>
+          <w:sz w:val="32"/>
+          <w:szCs w:val="32"/>
+        </w:rPr>
+      </w:pPr>
+      <w:r>
+        <w:rPr>
+          <w:rFonts w:ascii="Times New Roman" w:hAnsi="Times New Roman" w:cs="Times New Roman"/>
+          <w:noProof/>
+          <w:sz w:val="32"/>
+          <w:szCs w:val="32"/>
+        </w:rPr>
+        <w:drawing>
+          <wp:inline distT="0" distB="0" distL="0" distR="0" wp14:anchorId="3FF2FF5E" wp14:editId="0F8F8C4C">
+            <wp:extent cx="5760720" cy="610235"/>
+            <wp:effectExtent l="0" t="0" r="0" b="0"/>
+            <wp:docPr id="4" name="Grafik 4"/>
+            <wp:cNvGraphicFramePr>
+              <a:graphicFrameLocks xmlns:a="http://schemas.openxmlformats.org/drawingml/2006/main" noChangeAspect="1"/>
+            </wp:cNvGraphicFramePr>
+            <a:graphic xmlns:a="http://schemas.openxmlformats.org/drawingml/2006/main">
+              <a:graphicData uri="http://schemas.openxmlformats.org/drawingml/2006/picture">
+                <pic:pic xmlns:pic="http://schemas.openxmlformats.org/drawingml/2006/picture">
+                  <pic:nvPicPr>
+                    <pic:cNvPr id="1" name=""/>
+                    <pic:cNvPicPr/>
+                  </pic:nvPicPr>
+                  <pic:blipFill>
+                    <a:blip r:embed="rId9"/>
+                    <a:stretch>
+                      <a:fillRect/>
+                    </a:stretch>
+                  </pic:blipFill>
+                  <pic:spPr>
+                    <a:xfrm>
+                      <a:off x="0" y="0"/>
+                      <a:ext cx="5760720" cy="610235"/>
+                    </a:xfrm>
+                    <a:prstGeom prst="rect">
+                      <a:avLst/>
+                    </a:prstGeom>
+                  </pic:spPr>
+                </pic:pic>
+              </a:graphicData>
+            </a:graphic>
+          </wp:inline>
+        </w:drawing>
       </w:r>
     </w:p>
     <w:p>
@@ -904,195 +919,335 @@
           <w:sz w:val="28"/>
           <w:szCs w:val="28"/>
         </w:rPr>
-        <w:t>Abbildung 1: Benutzer wird im Menü zum Login aufgefordert</w:t>
-      </w:r>
-    </w:p>
-    <w:p>
-      <w:pPr>
-        <w:jc w:val="both"/>
-        <w:rPr>
-          <w:rFonts w:ascii="Times New Roman" w:hAnsi="Times New Roman" w:cs="Times New Roman"/>
-          <w:bCs/>
-          <w:sz w:val="32"/>
-          <w:szCs w:val="32"/>
-        </w:rPr>
-      </w:pPr>
-      <w:r>
-        <w:rPr>
-          <w:rFonts w:ascii="Times New Roman" w:hAnsi="Times New Roman" w:cs="Times New Roman"/>
-          <w:sz w:val="32"/>
-          <w:szCs w:val="32"/>
-        </w:rPr>
-        <w:t>Für den Fall, dass der Benutzer noch kein Konto besitzt, kann er</w:t>
-      </w:r>
-      <w:r>
-        <w:rPr>
-          <w:rFonts w:ascii="Times New Roman" w:hAnsi="Times New Roman" w:cs="Times New Roman"/>
-          <w:sz w:val="32"/>
-          <w:szCs w:val="32"/>
-        </w:rPr>
-        <w:t xml:space="preserve"> den Menüpunkt „Registration“ auswählen</w:t>
-      </w:r>
-      <w:r>
-        <w:rPr>
-          <w:rFonts w:ascii="Times New Roman" w:hAnsi="Times New Roman" w:cs="Times New Roman"/>
-          <w:bCs/>
-          <w:sz w:val="32"/>
-          <w:szCs w:val="32"/>
-        </w:rPr>
-        <w:t>, um sich eines anzulegen. Für die Registrierung wird zuerst eine gültige Mailadresse eines Studenten oder Mitarbeiters der T</w:t>
-      </w:r>
-      <w:r>
-        <w:rPr>
-          <w:rFonts w:ascii="Times New Roman" w:hAnsi="Times New Roman" w:cs="Times New Roman"/>
-          <w:bCs/>
-          <w:sz w:val="32"/>
-          <w:szCs w:val="32"/>
-        </w:rPr>
-        <w:t xml:space="preserve">echnischen </w:t>
-      </w:r>
-      <w:r>
-        <w:rPr>
-          <w:rFonts w:ascii="Times New Roman" w:hAnsi="Times New Roman" w:cs="Times New Roman"/>
-          <w:bCs/>
-          <w:sz w:val="32"/>
-          <w:szCs w:val="32"/>
-        </w:rPr>
-        <w:t>H</w:t>
-      </w:r>
-      <w:r>
-        <w:rPr>
-          <w:rFonts w:ascii="Times New Roman" w:hAnsi="Times New Roman" w:cs="Times New Roman"/>
-          <w:bCs/>
-          <w:sz w:val="32"/>
-          <w:szCs w:val="32"/>
-        </w:rPr>
-        <w:t xml:space="preserve">ochschule </w:t>
-      </w:r>
-      <w:r>
-        <w:rPr>
-          <w:rFonts w:ascii="Times New Roman" w:hAnsi="Times New Roman" w:cs="Times New Roman"/>
-          <w:bCs/>
-          <w:sz w:val="32"/>
-          <w:szCs w:val="32"/>
-        </w:rPr>
-        <w:t>D</w:t>
-      </w:r>
-      <w:r>
-        <w:rPr>
-          <w:rFonts w:ascii="Times New Roman" w:hAnsi="Times New Roman" w:cs="Times New Roman"/>
-          <w:bCs/>
-          <w:sz w:val="32"/>
-          <w:szCs w:val="32"/>
-        </w:rPr>
-        <w:t>eggendorf</w:t>
-      </w:r>
-      <w:r>
-        <w:rPr>
-          <w:rFonts w:ascii="Times New Roman" w:hAnsi="Times New Roman" w:cs="Times New Roman"/>
-          <w:bCs/>
-          <w:sz w:val="32"/>
-          <w:szCs w:val="32"/>
-        </w:rPr>
-        <w:t xml:space="preserve"> benötigt. Die eingegebene E-Mail wird </w:t>
-      </w:r>
-      <w:r>
-        <w:rPr>
-          <w:rFonts w:ascii="Times New Roman" w:hAnsi="Times New Roman" w:cs="Times New Roman"/>
-          <w:bCs/>
-          <w:sz w:val="32"/>
-          <w:szCs w:val="32"/>
-        </w:rPr>
-        <w:t xml:space="preserve">zur Kontrolle auf ihren Aufbau hin überprüft, ob sie eine Mailadresse der THD sein kann. Ist dies der Fall, so wird der Benutzer nach einem Passwort gefragt. Schlussendlich wird dem Nutzer dann mitgeteilt, dass ihm per E-Mail ein </w:t>
-      </w:r>
-      <w:r>
-        <w:rPr>
-          <w:rFonts w:ascii="Times New Roman" w:hAnsi="Times New Roman" w:cs="Times New Roman"/>
-          <w:bCs/>
-          <w:sz w:val="32"/>
-          <w:szCs w:val="32"/>
-        </w:rPr>
-        <w:t>Aktivierungscode, bestehend aus fünf Ziffern,</w:t>
-      </w:r>
-      <w:r>
-        <w:rPr>
-          <w:rFonts w:ascii="Times New Roman" w:hAnsi="Times New Roman" w:cs="Times New Roman"/>
-          <w:bCs/>
-          <w:sz w:val="32"/>
-          <w:szCs w:val="32"/>
-        </w:rPr>
-        <w:t xml:space="preserve"> gesendet wurde</w:t>
-      </w:r>
-      <w:r>
-        <w:rPr>
-          <w:rFonts w:ascii="Times New Roman" w:hAnsi="Times New Roman" w:cs="Times New Roman"/>
-          <w:bCs/>
-          <w:sz w:val="32"/>
-          <w:szCs w:val="32"/>
-        </w:rPr>
-        <w:t xml:space="preserve"> (siehe Abb. 2). Die Mailadresse, das Passwort und der Aktivierungscode werden</w:t>
-      </w:r>
-      <w:r>
-        <w:rPr>
-          <w:rFonts w:ascii="Times New Roman" w:hAnsi="Times New Roman" w:cs="Times New Roman"/>
-          <w:bCs/>
-          <w:sz w:val="32"/>
-          <w:szCs w:val="32"/>
-        </w:rPr>
-        <w:t xml:space="preserve"> </w:t>
-      </w:r>
-      <w:r>
-        <w:rPr>
-          <w:rFonts w:ascii="Times New Roman" w:hAnsi="Times New Roman" w:cs="Times New Roman"/>
-          <w:bCs/>
-          <w:sz w:val="32"/>
-          <w:szCs w:val="32"/>
-        </w:rPr>
-        <w:t xml:space="preserve">außerdem zusammen mit einem automatisch generierten Nutzernamen in der Tabelle „Spieler“ der Datenbank abgespeichert (siehe Abb. </w:t>
-      </w:r>
-      <w:r>
-        <w:rPr>
-          <w:rFonts w:ascii="Times New Roman" w:hAnsi="Times New Roman" w:cs="Times New Roman"/>
-          <w:bCs/>
-          <w:sz w:val="32"/>
-          <w:szCs w:val="32"/>
-        </w:rPr>
-        <w:t>3</w:t>
-      </w:r>
-      <w:r>
-        <w:rPr>
-          <w:rFonts w:ascii="Times New Roman" w:hAnsi="Times New Roman" w:cs="Times New Roman"/>
-          <w:bCs/>
-          <w:sz w:val="32"/>
-          <w:szCs w:val="32"/>
-        </w:rPr>
-        <w:t>).</w:t>
-      </w:r>
-    </w:p>
-    <w:p>
-      <w:pPr>
-        <w:jc w:val="center"/>
-        <w:rPr>
-          <w:rFonts w:ascii="Times New Roman" w:hAnsi="Times New Roman" w:cs="Times New Roman"/>
-          <w:bCs/>
+        <w:t>Abbildung 1: Benutzer wird im Menü zum Login</w:t>
+      </w:r>
+      <w:r>
+        <w:rPr>
+          <w:rFonts w:ascii="Times New Roman" w:hAnsi="Times New Roman" w:cs="Times New Roman"/>
           <w:i/>
           <w:iCs/>
           <w:sz w:val="28"/>
           <w:szCs w:val="28"/>
         </w:rPr>
-      </w:pPr>
-      <w:r>
-        <w:rPr>
-          <w:rFonts w:ascii="Times New Roman" w:hAnsi="Times New Roman" w:cs="Times New Roman"/>
-          <w:bCs/>
+        <w:t xml:space="preserve"> / zur Registrierung</w:t>
+      </w:r>
+      <w:r>
+        <w:rPr>
+          <w:rFonts w:ascii="Times New Roman" w:hAnsi="Times New Roman" w:cs="Times New Roman"/>
           <w:i/>
           <w:iCs/>
           <w:sz w:val="28"/>
           <w:szCs w:val="28"/>
         </w:rPr>
-        <w:t xml:space="preserve">Abbildung 2: </w:t>
-      </w:r>
-      <w:r>
+        <w:t xml:space="preserve"> aufgefordert</w:t>
+      </w:r>
+    </w:p>
+    <w:p>
+      <w:pPr>
+        <w:jc w:val="both"/>
+        <w:rPr>
+          <w:rFonts w:ascii="Times New Roman" w:hAnsi="Times New Roman" w:cs="Times New Roman"/>
+          <w:bCs/>
+          <w:sz w:val="32"/>
+          <w:szCs w:val="32"/>
+        </w:rPr>
+      </w:pPr>
+      <w:r>
+        <w:rPr>
+          <w:rFonts w:ascii="Times New Roman" w:hAnsi="Times New Roman" w:cs="Times New Roman"/>
+          <w:sz w:val="32"/>
+          <w:szCs w:val="32"/>
+        </w:rPr>
+        <w:t>Für den Fall, dass der Benutzer noch kein Konto besitzt, kann er</w:t>
+      </w:r>
+      <w:r>
+        <w:rPr>
+          <w:rFonts w:ascii="Times New Roman" w:hAnsi="Times New Roman" w:cs="Times New Roman"/>
+          <w:sz w:val="32"/>
+          <w:szCs w:val="32"/>
+        </w:rPr>
+        <w:t xml:space="preserve"> den Menüpunkt „Registration“ auswählen</w:t>
+      </w:r>
+      <w:r>
+        <w:rPr>
+          <w:rFonts w:ascii="Times New Roman" w:hAnsi="Times New Roman" w:cs="Times New Roman"/>
+          <w:bCs/>
+          <w:sz w:val="32"/>
+          <w:szCs w:val="32"/>
+        </w:rPr>
+        <w:t>, um sich eines anzulegen. Für die Registrierung wird zuerst eine gültige Mailadresse eines Studenten oder Mitarbeiters der T</w:t>
+      </w:r>
+      <w:r>
+        <w:rPr>
+          <w:rFonts w:ascii="Times New Roman" w:hAnsi="Times New Roman" w:cs="Times New Roman"/>
+          <w:bCs/>
+          <w:sz w:val="32"/>
+          <w:szCs w:val="32"/>
+        </w:rPr>
+        <w:t xml:space="preserve">echnischen </w:t>
+      </w:r>
+      <w:r>
+        <w:rPr>
+          <w:rFonts w:ascii="Times New Roman" w:hAnsi="Times New Roman" w:cs="Times New Roman"/>
+          <w:bCs/>
+          <w:sz w:val="32"/>
+          <w:szCs w:val="32"/>
+        </w:rPr>
+        <w:t>H</w:t>
+      </w:r>
+      <w:r>
+        <w:rPr>
+          <w:rFonts w:ascii="Times New Roman" w:hAnsi="Times New Roman" w:cs="Times New Roman"/>
+          <w:bCs/>
+          <w:sz w:val="32"/>
+          <w:szCs w:val="32"/>
+        </w:rPr>
+        <w:t xml:space="preserve">ochschule </w:t>
+      </w:r>
+      <w:r>
+        <w:rPr>
+          <w:rFonts w:ascii="Times New Roman" w:hAnsi="Times New Roman" w:cs="Times New Roman"/>
+          <w:bCs/>
+          <w:sz w:val="32"/>
+          <w:szCs w:val="32"/>
+        </w:rPr>
+        <w:t>D</w:t>
+      </w:r>
+      <w:r>
+        <w:rPr>
+          <w:rFonts w:ascii="Times New Roman" w:hAnsi="Times New Roman" w:cs="Times New Roman"/>
+          <w:bCs/>
+          <w:sz w:val="32"/>
+          <w:szCs w:val="32"/>
+        </w:rPr>
+        <w:t>eggendorf</w:t>
+      </w:r>
+      <w:r>
+        <w:rPr>
+          <w:rFonts w:ascii="Times New Roman" w:hAnsi="Times New Roman" w:cs="Times New Roman"/>
+          <w:bCs/>
+          <w:sz w:val="32"/>
+          <w:szCs w:val="32"/>
+        </w:rPr>
+        <w:t xml:space="preserve"> benötigt. Die eingegebene E-Mail wird </w:t>
+      </w:r>
+      <w:r>
+        <w:rPr>
+          <w:rFonts w:ascii="Times New Roman" w:hAnsi="Times New Roman" w:cs="Times New Roman"/>
+          <w:bCs/>
+          <w:sz w:val="32"/>
+          <w:szCs w:val="32"/>
+        </w:rPr>
+        <w:t>zur Kontrolle auf ihren Aufbau hin überprüft, ob sie eine Mailadresse der THD sein kann</w:t>
+      </w:r>
+      <w:r>
+        <w:rPr>
+          <w:rFonts w:ascii="Times New Roman" w:hAnsi="Times New Roman" w:cs="Times New Roman"/>
+          <w:bCs/>
+          <w:sz w:val="32"/>
+          <w:szCs w:val="32"/>
+        </w:rPr>
+        <w:t xml:space="preserve"> (siehe Abb. 2)</w:t>
+      </w:r>
+      <w:r>
+        <w:rPr>
+          <w:rFonts w:ascii="Times New Roman" w:hAnsi="Times New Roman" w:cs="Times New Roman"/>
+          <w:bCs/>
+          <w:sz w:val="32"/>
+          <w:szCs w:val="32"/>
+        </w:rPr>
+        <w:t xml:space="preserve">. Ist dies der Fall, so wird der Benutzer nach einem Passwort gefragt. Schlussendlich wird dem Nutzer dann mitgeteilt, dass ihm per E-Mail ein </w:t>
+      </w:r>
+      <w:r>
+        <w:rPr>
+          <w:rFonts w:ascii="Times New Roman" w:hAnsi="Times New Roman" w:cs="Times New Roman"/>
+          <w:bCs/>
+          <w:sz w:val="32"/>
+          <w:szCs w:val="32"/>
+        </w:rPr>
+        <w:t xml:space="preserve">Aktivierungscode, bestehend aus </w:t>
+      </w:r>
+      <w:r>
+        <w:rPr>
+          <w:rFonts w:ascii="Times New Roman" w:hAnsi="Times New Roman" w:cs="Times New Roman"/>
+          <w:bCs/>
+          <w:sz w:val="32"/>
+          <w:szCs w:val="32"/>
+        </w:rPr>
+        <w:t>vier</w:t>
+      </w:r>
+      <w:r>
+        <w:rPr>
+          <w:rFonts w:ascii="Times New Roman" w:hAnsi="Times New Roman" w:cs="Times New Roman"/>
+          <w:bCs/>
+          <w:sz w:val="32"/>
+          <w:szCs w:val="32"/>
+        </w:rPr>
+        <w:t xml:space="preserve"> oder fünf</w:t>
+      </w:r>
+      <w:r>
+        <w:rPr>
+          <w:rFonts w:ascii="Times New Roman" w:hAnsi="Times New Roman" w:cs="Times New Roman"/>
+          <w:bCs/>
+          <w:sz w:val="32"/>
+          <w:szCs w:val="32"/>
+        </w:rPr>
+        <w:t xml:space="preserve"> Ziffern,</w:t>
+      </w:r>
+      <w:r>
+        <w:rPr>
+          <w:rFonts w:ascii="Times New Roman" w:hAnsi="Times New Roman" w:cs="Times New Roman"/>
+          <w:bCs/>
+          <w:sz w:val="32"/>
+          <w:szCs w:val="32"/>
+        </w:rPr>
+        <w:t xml:space="preserve"> gesendet wurde</w:t>
+      </w:r>
+      <w:r>
+        <w:rPr>
+          <w:rFonts w:ascii="Times New Roman" w:hAnsi="Times New Roman" w:cs="Times New Roman"/>
+          <w:bCs/>
+          <w:sz w:val="32"/>
+          <w:szCs w:val="32"/>
+        </w:rPr>
+        <w:t xml:space="preserve"> (siehe Abb. </w:t>
+      </w:r>
+      <w:r>
+        <w:rPr>
+          <w:rFonts w:ascii="Times New Roman" w:hAnsi="Times New Roman" w:cs="Times New Roman"/>
+          <w:bCs/>
+          <w:sz w:val="32"/>
+          <w:szCs w:val="32"/>
+        </w:rPr>
+        <w:t>3</w:t>
+      </w:r>
+      <w:r>
+        <w:rPr>
+          <w:rFonts w:ascii="Times New Roman" w:hAnsi="Times New Roman" w:cs="Times New Roman"/>
+          <w:bCs/>
+          <w:sz w:val="32"/>
+          <w:szCs w:val="32"/>
+        </w:rPr>
+        <w:t>). Die Mailadresse, das Passwort und der Aktivierungscode werden</w:t>
+      </w:r>
+      <w:r>
+        <w:rPr>
+          <w:rFonts w:ascii="Times New Roman" w:hAnsi="Times New Roman" w:cs="Times New Roman"/>
+          <w:bCs/>
+          <w:sz w:val="32"/>
+          <w:szCs w:val="32"/>
+        </w:rPr>
+        <w:t xml:space="preserve"> </w:t>
+      </w:r>
+      <w:r>
+        <w:rPr>
+          <w:rFonts w:ascii="Times New Roman" w:hAnsi="Times New Roman" w:cs="Times New Roman"/>
+          <w:bCs/>
+          <w:sz w:val="32"/>
+          <w:szCs w:val="32"/>
+        </w:rPr>
+        <w:t xml:space="preserve">außerdem zusammen mit einem automatisch generierten Nutzernamen in der Tabelle „Spieler“ der Datenbank abgespeichert (siehe Abb. </w:t>
+      </w:r>
+      <w:r>
+        <w:rPr>
+          <w:rFonts w:ascii="Times New Roman" w:hAnsi="Times New Roman" w:cs="Times New Roman"/>
+          <w:bCs/>
+          <w:sz w:val="32"/>
+          <w:szCs w:val="32"/>
+        </w:rPr>
+        <w:t>4</w:t>
+      </w:r>
+      <w:r>
+        <w:rPr>
+          <w:rFonts w:ascii="Times New Roman" w:hAnsi="Times New Roman" w:cs="Times New Roman"/>
+          <w:bCs/>
+          <w:sz w:val="32"/>
+          <w:szCs w:val="32"/>
+        </w:rPr>
+        <w:t>).</w:t>
+      </w:r>
+    </w:p>
+    <w:p>
+      <w:pPr>
+        <w:jc w:val="both"/>
+        <w:rPr>
+          <w:rFonts w:ascii="Times New Roman" w:hAnsi="Times New Roman" w:cs="Times New Roman"/>
+          <w:bCs/>
+          <w:sz w:val="32"/>
+          <w:szCs w:val="32"/>
+        </w:rPr>
+      </w:pPr>
+    </w:p>
+    <w:p>
+      <w:pPr>
+        <w:jc w:val="both"/>
+        <w:rPr>
+          <w:rFonts w:ascii="Times New Roman" w:hAnsi="Times New Roman" w:cs="Times New Roman"/>
+          <w:bCs/>
+          <w:sz w:val="32"/>
+          <w:szCs w:val="32"/>
+        </w:rPr>
+      </w:pPr>
+    </w:p>
+    <w:p>
+      <w:pPr>
+        <w:jc w:val="center"/>
+        <w:rPr>
+          <w:rFonts w:ascii="Times New Roman" w:hAnsi="Times New Roman" w:cs="Times New Roman"/>
+          <w:bCs/>
+          <w:sz w:val="32"/>
+          <w:szCs w:val="32"/>
+        </w:rPr>
+      </w:pPr>
+      <w:r>
+        <w:rPr>
+          <w:rFonts w:ascii="Times New Roman" w:hAnsi="Times New Roman" w:cs="Times New Roman"/>
+          <w:bCs/>
+          <w:noProof/>
+          <w:sz w:val="32"/>
+          <w:szCs w:val="32"/>
+        </w:rPr>
+        <w:lastRenderedPageBreak/>
+        <w:drawing>
+          <wp:inline distT="0" distB="0" distL="0" distR="0" wp14:anchorId="298D8208" wp14:editId="34C22C4C">
+            <wp:extent cx="5682491" cy="919867"/>
+            <wp:effectExtent l="0" t="0" r="0" b="0"/>
+            <wp:docPr id="5" name="Grafik 5"/>
+            <wp:cNvGraphicFramePr>
+              <a:graphicFrameLocks xmlns:a="http://schemas.openxmlformats.org/drawingml/2006/main" noChangeAspect="1"/>
+            </wp:cNvGraphicFramePr>
+            <a:graphic xmlns:a="http://schemas.openxmlformats.org/drawingml/2006/main">
+              <a:graphicData uri="http://schemas.openxmlformats.org/drawingml/2006/picture">
+                <pic:pic xmlns:pic="http://schemas.openxmlformats.org/drawingml/2006/picture">
+                  <pic:nvPicPr>
+                    <pic:cNvPr id="1" name=""/>
+                    <pic:cNvPicPr/>
+                  </pic:nvPicPr>
+                  <pic:blipFill>
+                    <a:blip r:embed="rId10"/>
+                    <a:stretch>
+                      <a:fillRect/>
+                    </a:stretch>
+                  </pic:blipFill>
+                  <pic:spPr>
+                    <a:xfrm>
+                      <a:off x="0" y="0"/>
+                      <a:ext cx="5682491" cy="919867"/>
+                    </a:xfrm>
+                    <a:prstGeom prst="rect">
+                      <a:avLst/>
+                    </a:prstGeom>
+                  </pic:spPr>
+                </pic:pic>
+              </a:graphicData>
+            </a:graphic>
+          </wp:inline>
+        </w:drawing>
+      </w:r>
+    </w:p>
+    <w:p>
+      <w:pPr>
+        <w:jc w:val="center"/>
         <w:rPr>
           <w:rFonts w:ascii="Times New Roman" w:hAnsi="Times New Roman" w:cs="Times New Roman"/>
           <w:bCs/>
@@ -1101,9 +1256,7 @@
           <w:sz w:val="28"/>
           <w:szCs w:val="28"/>
         </w:rPr>
-        <w:t xml:space="preserve">Registrierung des Accounts (+ Hackermail </w:t>
-      </w:r>
-      <w:proofErr w:type="spellStart"/>
+      </w:pPr>
       <w:r>
         <w:rPr>
           <w:rFonts w:ascii="Times New Roman" w:hAnsi="Times New Roman" w:cs="Times New Roman"/>
@@ -1113,9 +1266,8 @@
           <w:sz w:val="28"/>
           <w:szCs w:val="28"/>
         </w:rPr>
-        <w:t>abweisung</w:t>
-      </w:r>
-      <w:proofErr w:type="spellEnd"/>
+        <w:t xml:space="preserve">Abbildung 2: </w:t>
+      </w:r>
       <w:r>
         <w:rPr>
           <w:rFonts w:ascii="Times New Roman" w:hAnsi="Times New Roman" w:cs="Times New Roman"/>
@@ -1125,12 +1277,9 @@
           <w:sz w:val="28"/>
           <w:szCs w:val="28"/>
         </w:rPr>
-        <w:t>)</w:t>
-      </w:r>
-    </w:p>
-    <w:p>
-      <w:pPr>
-        <w:jc w:val="center"/>
+        <w:t xml:space="preserve">Registrierung des Accounts </w:t>
+      </w:r>
+      <w:r>
         <w:rPr>
           <w:rFonts w:ascii="Times New Roman" w:hAnsi="Times New Roman" w:cs="Times New Roman"/>
           <w:bCs/>
@@ -1139,8 +1288,12 @@
           <w:sz w:val="28"/>
           <w:szCs w:val="28"/>
         </w:rPr>
-      </w:pPr>
-      <w:r>
+        <w:t>und Abweisung einer invaliden Mailadresse</w:t>
+      </w:r>
+    </w:p>
+    <w:p>
+      <w:pPr>
+        <w:jc w:val="center"/>
         <w:rPr>
           <w:rFonts w:ascii="Times New Roman" w:hAnsi="Times New Roman" w:cs="Times New Roman"/>
           <w:bCs/>
@@ -1149,220 +1302,62 @@
           <w:sz w:val="28"/>
           <w:szCs w:val="28"/>
         </w:rPr>
-        <w:t>Abbildung 3: Design der Datenbank</w:t>
-      </w:r>
-    </w:p>
-    <w:p>
-      <w:pPr>
-        <w:jc w:val="both"/>
-        <w:rPr>
-          <w:rFonts w:ascii="Times New Roman" w:hAnsi="Times New Roman" w:cs="Times New Roman"/>
-          <w:bCs/>
-          <w:sz w:val="32"/>
-          <w:szCs w:val="32"/>
-        </w:rPr>
-      </w:pPr>
-      <w:r>
-        <w:rPr>
-          <w:rFonts w:ascii="Times New Roman" w:hAnsi="Times New Roman" w:cs="Times New Roman"/>
-          <w:bCs/>
-          <w:sz w:val="32"/>
-          <w:szCs w:val="32"/>
-        </w:rPr>
-        <w:t xml:space="preserve">Sollte der Nutzer bereits ein Konto besitzen, so kann er </w:t>
-      </w:r>
-      <w:r>
-        <w:rPr>
-          <w:rFonts w:ascii="Times New Roman" w:hAnsi="Times New Roman" w:cs="Times New Roman"/>
-          <w:bCs/>
-          <w:sz w:val="32"/>
-          <w:szCs w:val="32"/>
-        </w:rPr>
-        <w:t xml:space="preserve">das Menü „Login“ benutzen, um sich </w:t>
-      </w:r>
-      <w:r>
-        <w:rPr>
-          <w:rFonts w:ascii="Times New Roman" w:hAnsi="Times New Roman" w:cs="Times New Roman"/>
-          <w:bCs/>
-          <w:sz w:val="32"/>
-          <w:szCs w:val="32"/>
-        </w:rPr>
-        <w:t>an</w:t>
-      </w:r>
-      <w:r>
-        <w:rPr>
-          <w:rFonts w:ascii="Times New Roman" w:hAnsi="Times New Roman" w:cs="Times New Roman"/>
-          <w:bCs/>
-          <w:sz w:val="32"/>
-          <w:szCs w:val="32"/>
-        </w:rPr>
-        <w:t>zu</w:t>
-      </w:r>
-      <w:r>
-        <w:rPr>
-          <w:rFonts w:ascii="Times New Roman" w:hAnsi="Times New Roman" w:cs="Times New Roman"/>
-          <w:bCs/>
-          <w:sz w:val="32"/>
-          <w:szCs w:val="32"/>
-        </w:rPr>
-        <w:t>melden. Dafür wird seine Mailadresse und sein Passwort benötigt. Ist dies seine erste Anmeldung, so wird er zudem noch nach seinem Aktivierungscode gefragt</w:t>
-      </w:r>
-      <w:r>
-        <w:rPr>
-          <w:rFonts w:ascii="Times New Roman" w:hAnsi="Times New Roman" w:cs="Times New Roman"/>
-          <w:bCs/>
-          <w:sz w:val="32"/>
-          <w:szCs w:val="32"/>
-        </w:rPr>
-        <w:t xml:space="preserve"> (siehe Abb. 4)</w:t>
-      </w:r>
-      <w:r>
-        <w:rPr>
-          <w:rFonts w:ascii="Times New Roman" w:hAnsi="Times New Roman" w:cs="Times New Roman"/>
-          <w:bCs/>
-          <w:sz w:val="32"/>
-          <w:szCs w:val="32"/>
-        </w:rPr>
-        <w:t xml:space="preserve">. Wurde dieser richtig eingegeben, so ist der Benutzer eingeloggt und kann nun die </w:t>
-      </w:r>
-      <w:r>
-        <w:rPr>
-          <w:rFonts w:ascii="Times New Roman" w:hAnsi="Times New Roman" w:cs="Times New Roman"/>
-          <w:bCs/>
-          <w:sz w:val="32"/>
-          <w:szCs w:val="32"/>
-        </w:rPr>
-        <w:t xml:space="preserve">Funktionen </w:t>
-      </w:r>
-      <w:r>
-        <w:rPr>
-          <w:rFonts w:ascii="Times New Roman" w:hAnsi="Times New Roman" w:cs="Times New Roman"/>
-          <w:bCs/>
-          <w:sz w:val="32"/>
-          <w:szCs w:val="32"/>
-        </w:rPr>
-        <w:t>des Servers benutzen</w:t>
-      </w:r>
-      <w:r>
-        <w:rPr>
-          <w:rFonts w:ascii="Times New Roman" w:hAnsi="Times New Roman" w:cs="Times New Roman"/>
-          <w:bCs/>
-          <w:sz w:val="32"/>
-          <w:szCs w:val="32"/>
-        </w:rPr>
-        <w:t xml:space="preserve">. Zu diesen zählen das Abrufen der Statistik eines anderen Spielers mittels einer </w:t>
-      </w:r>
-      <w:r>
-        <w:rPr>
-          <w:rFonts w:ascii="Times New Roman" w:hAnsi="Times New Roman" w:cs="Times New Roman"/>
-          <w:bCs/>
-          <w:sz w:val="32"/>
-          <w:szCs w:val="32"/>
-        </w:rPr>
-        <w:lastRenderedPageBreak/>
-        <w:t xml:space="preserve">Datenbankabfrage mit dem Befehl </w:t>
-      </w:r>
-      <w:r>
-        <w:rPr>
-          <w:rFonts w:ascii="Times New Roman" w:hAnsi="Times New Roman" w:cs="Times New Roman"/>
-          <w:b/>
-          <w:sz w:val="32"/>
-          <w:szCs w:val="32"/>
-        </w:rPr>
-        <w:t>--</w:t>
-      </w:r>
-      <w:proofErr w:type="spellStart"/>
-      <w:r>
-        <w:rPr>
-          <w:rFonts w:ascii="Times New Roman" w:hAnsi="Times New Roman" w:cs="Times New Roman"/>
-          <w:b/>
-          <w:sz w:val="32"/>
-          <w:szCs w:val="32"/>
-        </w:rPr>
-        <w:t>stats</w:t>
-      </w:r>
-      <w:proofErr w:type="spellEnd"/>
-      <w:r>
-        <w:rPr>
-          <w:rFonts w:ascii="Times New Roman" w:hAnsi="Times New Roman" w:cs="Times New Roman"/>
-          <w:sz w:val="32"/>
-          <w:szCs w:val="32"/>
-        </w:rPr>
-        <w:t xml:space="preserve">, dem Ausloggen </w:t>
-      </w:r>
-      <w:r>
-        <w:rPr>
-          <w:rFonts w:ascii="Times New Roman" w:hAnsi="Times New Roman" w:cs="Times New Roman"/>
-          <w:sz w:val="32"/>
-          <w:szCs w:val="32"/>
-        </w:rPr>
-        <w:t>durch den Menüpunkt „Logout“</w:t>
-      </w:r>
-      <w:r>
-        <w:rPr>
-          <w:rFonts w:ascii="Times New Roman" w:hAnsi="Times New Roman" w:cs="Times New Roman"/>
-          <w:b/>
-          <w:sz w:val="32"/>
-          <w:szCs w:val="32"/>
-        </w:rPr>
-        <w:t>,</w:t>
-      </w:r>
-      <w:r>
-        <w:rPr>
-          <w:rFonts w:ascii="Times New Roman" w:hAnsi="Times New Roman" w:cs="Times New Roman"/>
-          <w:b/>
-          <w:sz w:val="32"/>
-          <w:szCs w:val="32"/>
-        </w:rPr>
-        <w:t xml:space="preserve"> </w:t>
-      </w:r>
-      <w:r>
-        <w:rPr>
-          <w:rFonts w:ascii="Times New Roman" w:hAnsi="Times New Roman" w:cs="Times New Roman"/>
-          <w:sz w:val="32"/>
-          <w:szCs w:val="32"/>
-        </w:rPr>
-        <w:t>das Laden oder Starten eines Spiels gegen eine KI</w:t>
-      </w:r>
-      <w:r>
-        <w:rPr>
-          <w:rFonts w:ascii="Times New Roman" w:hAnsi="Times New Roman" w:cs="Times New Roman"/>
-          <w:sz w:val="32"/>
-          <w:szCs w:val="32"/>
-        </w:rPr>
-        <w:t>,</w:t>
-      </w:r>
-      <w:r>
-        <w:rPr>
-          <w:rFonts w:ascii="Times New Roman" w:hAnsi="Times New Roman" w:cs="Times New Roman"/>
-          <w:sz w:val="32"/>
-          <w:szCs w:val="32"/>
-        </w:rPr>
-        <w:t xml:space="preserve"> dem Beitreten eines Online-Matches und dem Verlassen der Applikation. Im Zuge dieser Arbeit wird hauptsächlich </w:t>
-      </w:r>
-      <w:r>
-        <w:rPr>
-          <w:rFonts w:ascii="Times New Roman" w:hAnsi="Times New Roman" w:cs="Times New Roman"/>
-          <w:sz w:val="32"/>
-          <w:szCs w:val="32"/>
-        </w:rPr>
-        <w:t>d</w:t>
-      </w:r>
-      <w:r>
-        <w:rPr>
-          <w:rFonts w:ascii="Times New Roman" w:hAnsi="Times New Roman" w:cs="Times New Roman"/>
-          <w:sz w:val="32"/>
-          <w:szCs w:val="32"/>
-        </w:rPr>
-        <w:t>er Vorgang</w:t>
-      </w:r>
-      <w:r>
-        <w:rPr>
-          <w:rFonts w:ascii="Times New Roman" w:hAnsi="Times New Roman" w:cs="Times New Roman"/>
-          <w:sz w:val="32"/>
-          <w:szCs w:val="32"/>
-        </w:rPr>
-        <w:t xml:space="preserve"> eines Online-Matches betrachtet, da dieser Aspekt die meisten Risiken birgt.</w:t>
+      </w:pPr>
+      <w:r>
+        <w:rPr>
+          <w:rFonts w:ascii="Times New Roman" w:hAnsi="Times New Roman" w:cs="Times New Roman"/>
+          <w:bCs/>
+          <w:i/>
+          <w:iCs/>
+          <w:noProof/>
+          <w:sz w:val="28"/>
+          <w:szCs w:val="28"/>
+        </w:rPr>
+        <w:drawing>
+          <wp:inline distT="0" distB="0" distL="0" distR="0" wp14:anchorId="5441AA53" wp14:editId="2AAFD8B8">
+            <wp:extent cx="3467100" cy="1235710"/>
+            <wp:effectExtent l="0" t="0" r="0" b="2540"/>
+            <wp:docPr id="6" name="Grafik 6"/>
+            <wp:cNvGraphicFramePr>
+              <a:graphicFrameLocks xmlns:a="http://schemas.openxmlformats.org/drawingml/2006/main" noChangeAspect="1"/>
+            </wp:cNvGraphicFramePr>
+            <a:graphic xmlns:a="http://schemas.openxmlformats.org/drawingml/2006/main">
+              <a:graphicData uri="http://schemas.openxmlformats.org/drawingml/2006/picture">
+                <pic:pic xmlns:pic="http://schemas.openxmlformats.org/drawingml/2006/picture">
+                  <pic:nvPicPr>
+                    <pic:cNvPr id="0" name="Picture 2"/>
+                    <pic:cNvPicPr>
+                      <a:picLocks noChangeAspect="1" noChangeArrowheads="1"/>
+                    </pic:cNvPicPr>
+                  </pic:nvPicPr>
+                  <pic:blipFill>
+                    <a:blip r:embed="rId11">
+                      <a:extLst>
+                        <a:ext uri="{28A0092B-C50C-407E-A947-70E740481C1C}">
+                          <a14:useLocalDpi xmlns:a14="http://schemas.microsoft.com/office/drawing/2010/main" val="0"/>
+                        </a:ext>
+                      </a:extLst>
+                    </a:blip>
+                    <a:srcRect/>
+                    <a:stretch>
+                      <a:fillRect/>
+                    </a:stretch>
+                  </pic:blipFill>
+                  <pic:spPr bwMode="auto">
+                    <a:xfrm>
+                      <a:off x="0" y="0"/>
+                      <a:ext cx="3467100" cy="1235710"/>
+                    </a:xfrm>
+                    <a:prstGeom prst="rect">
+                      <a:avLst/>
+                    </a:prstGeom>
+                    <a:noFill/>
+                  </pic:spPr>
+                </pic:pic>
+              </a:graphicData>
+            </a:graphic>
+          </wp:inline>
+        </w:drawing>
       </w:r>
     </w:p>
     <w:p>
@@ -1386,7 +1381,7 @@
           <w:sz w:val="28"/>
           <w:szCs w:val="28"/>
         </w:rPr>
-        <w:t>Abbildung 4: Anmeldung des Nutzers mit Abfrage des Aktivierungscodes</w:t>
+        <w:t>Abbildung 3: Empfang des Aktivierungscodes</w:t>
       </w:r>
     </w:p>
     <w:p>
@@ -1401,6 +1396,58 @@
           <w:szCs w:val="28"/>
         </w:rPr>
       </w:pPr>
+      <w:r>
+        <w:rPr>
+          <w:rFonts w:ascii="Times New Roman" w:hAnsi="Times New Roman" w:cs="Times New Roman"/>
+          <w:bCs/>
+          <w:i/>
+          <w:iCs/>
+          <w:noProof/>
+          <w:sz w:val="28"/>
+          <w:szCs w:val="28"/>
+        </w:rPr>
+        <w:drawing>
+          <wp:inline distT="0" distB="0" distL="0" distR="0" wp14:anchorId="56F60C0C" wp14:editId="2800C9C9">
+            <wp:extent cx="5760720" cy="1240155"/>
+            <wp:effectExtent l="0" t="0" r="0" b="0"/>
+            <wp:docPr id="7" name="Grafik 7"/>
+            <wp:cNvGraphicFramePr>
+              <a:graphicFrameLocks xmlns:a="http://schemas.openxmlformats.org/drawingml/2006/main" noChangeAspect="1"/>
+            </wp:cNvGraphicFramePr>
+            <a:graphic xmlns:a="http://schemas.openxmlformats.org/drawingml/2006/main">
+              <a:graphicData uri="http://schemas.openxmlformats.org/drawingml/2006/picture">
+                <pic:pic xmlns:pic="http://schemas.openxmlformats.org/drawingml/2006/picture">
+                  <pic:nvPicPr>
+                    <pic:cNvPr id="7" name="Grafik 7"/>
+                    <pic:cNvPicPr/>
+                  </pic:nvPicPr>
+                  <pic:blipFill>
+                    <a:blip r:embed="rId12">
+                      <a:extLst>
+                        <a:ext uri="{28A0092B-C50C-407E-A947-70E740481C1C}">
+                          <a14:useLocalDpi xmlns:a14="http://schemas.microsoft.com/office/drawing/2010/main" val="0"/>
+                        </a:ext>
+                      </a:extLst>
+                    </a:blip>
+                    <a:stretch>
+                      <a:fillRect/>
+                    </a:stretch>
+                  </pic:blipFill>
+                  <pic:spPr>
+                    <a:xfrm>
+                      <a:off x="0" y="0"/>
+                      <a:ext cx="5760720" cy="1240155"/>
+                    </a:xfrm>
+                    <a:prstGeom prst="rect">
+                      <a:avLst/>
+                    </a:prstGeom>
+                  </pic:spPr>
+                </pic:pic>
+              </a:graphicData>
+            </a:graphic>
+          </wp:inline>
+        </w:drawing>
+      </w:r>
     </w:p>
     <w:p>
       <w:pPr>
@@ -1414,10 +1461,7 @@
           <w:szCs w:val="28"/>
         </w:rPr>
       </w:pPr>
-    </w:p>
-    <w:p>
-      <w:pPr>
-        <w:jc w:val="center"/>
+      <w:r>
         <w:rPr>
           <w:rFonts w:ascii="Times New Roman" w:hAnsi="Times New Roman" w:cs="Times New Roman"/>
           <w:bCs/>
@@ -1426,11 +1470,9 @@
           <w:sz w:val="28"/>
           <w:szCs w:val="28"/>
         </w:rPr>
-      </w:pPr>
-    </w:p>
-    <w:p>
-      <w:pPr>
-        <w:jc w:val="center"/>
+        <w:t xml:space="preserve">Abbildung </w:t>
+      </w:r>
+      <w:r>
         <w:rPr>
           <w:rFonts w:ascii="Times New Roman" w:hAnsi="Times New Roman" w:cs="Times New Roman"/>
           <w:bCs/>
@@ -1439,11 +1481,9 @@
           <w:sz w:val="28"/>
           <w:szCs w:val="28"/>
         </w:rPr>
-      </w:pPr>
-    </w:p>
-    <w:p>
-      <w:pPr>
-        <w:jc w:val="center"/>
+        <w:t>4</w:t>
+      </w:r>
+      <w:r>
         <w:rPr>
           <w:rFonts w:ascii="Times New Roman" w:hAnsi="Times New Roman" w:cs="Times New Roman"/>
           <w:bCs/>
@@ -1452,7 +1492,312 @@
           <w:sz w:val="28"/>
           <w:szCs w:val="28"/>
         </w:rPr>
-      </w:pPr>
+        <w:t>: Design der Datenbank</w:t>
+      </w:r>
+    </w:p>
+    <w:p>
+      <w:pPr>
+        <w:jc w:val="both"/>
+        <w:rPr>
+          <w:rFonts w:ascii="Times New Roman" w:hAnsi="Times New Roman" w:cs="Times New Roman"/>
+          <w:sz w:val="32"/>
+          <w:szCs w:val="32"/>
+        </w:rPr>
+      </w:pPr>
+      <w:r>
+        <w:rPr>
+          <w:rFonts w:ascii="Times New Roman" w:hAnsi="Times New Roman" w:cs="Times New Roman"/>
+          <w:bCs/>
+          <w:sz w:val="32"/>
+          <w:szCs w:val="32"/>
+        </w:rPr>
+        <w:t xml:space="preserve">Sollte der Nutzer bereits ein Konto besitzen, so kann er </w:t>
+      </w:r>
+      <w:r>
+        <w:rPr>
+          <w:rFonts w:ascii="Times New Roman" w:hAnsi="Times New Roman" w:cs="Times New Roman"/>
+          <w:bCs/>
+          <w:sz w:val="32"/>
+          <w:szCs w:val="32"/>
+        </w:rPr>
+        <w:t xml:space="preserve">das Menü „Login“ benutzen, um sich </w:t>
+      </w:r>
+      <w:r>
+        <w:rPr>
+          <w:rFonts w:ascii="Times New Roman" w:hAnsi="Times New Roman" w:cs="Times New Roman"/>
+          <w:bCs/>
+          <w:sz w:val="32"/>
+          <w:szCs w:val="32"/>
+        </w:rPr>
+        <w:t>an</w:t>
+      </w:r>
+      <w:r>
+        <w:rPr>
+          <w:rFonts w:ascii="Times New Roman" w:hAnsi="Times New Roman" w:cs="Times New Roman"/>
+          <w:bCs/>
+          <w:sz w:val="32"/>
+          <w:szCs w:val="32"/>
+        </w:rPr>
+        <w:t>zu</w:t>
+      </w:r>
+      <w:r>
+        <w:rPr>
+          <w:rFonts w:ascii="Times New Roman" w:hAnsi="Times New Roman" w:cs="Times New Roman"/>
+          <w:bCs/>
+          <w:sz w:val="32"/>
+          <w:szCs w:val="32"/>
+        </w:rPr>
+        <w:t>melden. Dafür wird seine Mailadresse und sein Passwort benötigt. Ist dies seine erste Anmeldung, so wird er zudem noch nach seinem Aktivierungscode gefragt</w:t>
+      </w:r>
+      <w:r>
+        <w:rPr>
+          <w:rFonts w:ascii="Times New Roman" w:hAnsi="Times New Roman" w:cs="Times New Roman"/>
+          <w:bCs/>
+          <w:sz w:val="32"/>
+          <w:szCs w:val="32"/>
+        </w:rPr>
+        <w:t xml:space="preserve"> (siehe Abb. </w:t>
+      </w:r>
+      <w:r>
+        <w:rPr>
+          <w:rFonts w:ascii="Times New Roman" w:hAnsi="Times New Roman" w:cs="Times New Roman"/>
+          <w:bCs/>
+          <w:sz w:val="32"/>
+          <w:szCs w:val="32"/>
+        </w:rPr>
+        <w:t>5</w:t>
+      </w:r>
+      <w:r>
+        <w:rPr>
+          <w:rFonts w:ascii="Times New Roman" w:hAnsi="Times New Roman" w:cs="Times New Roman"/>
+          <w:bCs/>
+          <w:sz w:val="32"/>
+          <w:szCs w:val="32"/>
+        </w:rPr>
+        <w:t>)</w:t>
+      </w:r>
+      <w:r>
+        <w:rPr>
+          <w:rFonts w:ascii="Times New Roman" w:hAnsi="Times New Roman" w:cs="Times New Roman"/>
+          <w:bCs/>
+          <w:sz w:val="32"/>
+          <w:szCs w:val="32"/>
+        </w:rPr>
+        <w:t xml:space="preserve">. Wurde dieser richtig eingegeben, so ist der Benutzer eingeloggt und kann nun die </w:t>
+      </w:r>
+      <w:r>
+        <w:rPr>
+          <w:rFonts w:ascii="Times New Roman" w:hAnsi="Times New Roman" w:cs="Times New Roman"/>
+          <w:bCs/>
+          <w:sz w:val="32"/>
+          <w:szCs w:val="32"/>
+        </w:rPr>
+        <w:t xml:space="preserve">Funktionen </w:t>
+      </w:r>
+      <w:r>
+        <w:rPr>
+          <w:rFonts w:ascii="Times New Roman" w:hAnsi="Times New Roman" w:cs="Times New Roman"/>
+          <w:bCs/>
+          <w:sz w:val="32"/>
+          <w:szCs w:val="32"/>
+        </w:rPr>
+        <w:t>des Servers benutzen</w:t>
+      </w:r>
+      <w:r>
+        <w:rPr>
+          <w:rFonts w:ascii="Times New Roman" w:hAnsi="Times New Roman" w:cs="Times New Roman"/>
+          <w:bCs/>
+          <w:sz w:val="32"/>
+          <w:szCs w:val="32"/>
+        </w:rPr>
+        <w:t xml:space="preserve">. Zu diesen zählen das Abrufen der Statistik eines anderen Spielers mittels einer Datenbankabfrage mit dem Befehl </w:t>
+      </w:r>
+      <w:r>
+        <w:rPr>
+          <w:rFonts w:ascii="Times New Roman" w:hAnsi="Times New Roman" w:cs="Times New Roman"/>
+          <w:b/>
+          <w:sz w:val="32"/>
+          <w:szCs w:val="32"/>
+        </w:rPr>
+        <w:t>--</w:t>
+      </w:r>
+      <w:r>
+        <w:rPr>
+          <w:rFonts w:ascii="Times New Roman" w:hAnsi="Times New Roman" w:cs="Times New Roman"/>
+          <w:b/>
+          <w:sz w:val="32"/>
+          <w:szCs w:val="32"/>
+        </w:rPr>
+        <w:t>stats</w:t>
+      </w:r>
+      <w:r>
+        <w:rPr>
+          <w:rFonts w:ascii="Times New Roman" w:hAnsi="Times New Roman" w:cs="Times New Roman"/>
+          <w:sz w:val="32"/>
+          <w:szCs w:val="32"/>
+        </w:rPr>
+        <w:t xml:space="preserve">, dem Ausloggen </w:t>
+      </w:r>
+      <w:r>
+        <w:rPr>
+          <w:rFonts w:ascii="Times New Roman" w:hAnsi="Times New Roman" w:cs="Times New Roman"/>
+          <w:sz w:val="32"/>
+          <w:szCs w:val="32"/>
+        </w:rPr>
+        <w:t>durch den Menüpunkt „Logout“</w:t>
+      </w:r>
+      <w:r>
+        <w:rPr>
+          <w:rFonts w:ascii="Times New Roman" w:hAnsi="Times New Roman" w:cs="Times New Roman"/>
+          <w:b/>
+          <w:sz w:val="32"/>
+          <w:szCs w:val="32"/>
+        </w:rPr>
+        <w:t>,</w:t>
+      </w:r>
+      <w:r>
+        <w:rPr>
+          <w:rFonts w:ascii="Times New Roman" w:hAnsi="Times New Roman" w:cs="Times New Roman"/>
+          <w:b/>
+          <w:sz w:val="32"/>
+          <w:szCs w:val="32"/>
+        </w:rPr>
+        <w:t xml:space="preserve"> </w:t>
+      </w:r>
+      <w:r>
+        <w:rPr>
+          <w:rFonts w:ascii="Times New Roman" w:hAnsi="Times New Roman" w:cs="Times New Roman"/>
+          <w:sz w:val="32"/>
+          <w:szCs w:val="32"/>
+        </w:rPr>
+        <w:t>das Laden oder Starten eines Spiels gegen eine KI</w:t>
+      </w:r>
+      <w:r>
+        <w:rPr>
+          <w:rFonts w:ascii="Times New Roman" w:hAnsi="Times New Roman" w:cs="Times New Roman"/>
+          <w:sz w:val="32"/>
+          <w:szCs w:val="32"/>
+        </w:rPr>
+        <w:t>,</w:t>
+      </w:r>
+      <w:r>
+        <w:rPr>
+          <w:rFonts w:ascii="Times New Roman" w:hAnsi="Times New Roman" w:cs="Times New Roman"/>
+          <w:sz w:val="32"/>
+          <w:szCs w:val="32"/>
+        </w:rPr>
+        <w:t xml:space="preserve"> dem Beitreten eines Online-Matches und dem Verlassen der Applikation. Im Zuge dieser Arbeit wird hauptsächlich </w:t>
+      </w:r>
+      <w:r>
+        <w:rPr>
+          <w:rFonts w:ascii="Times New Roman" w:hAnsi="Times New Roman" w:cs="Times New Roman"/>
+          <w:sz w:val="32"/>
+          <w:szCs w:val="32"/>
+        </w:rPr>
+        <w:t>d</w:t>
+      </w:r>
+      <w:r>
+        <w:rPr>
+          <w:rFonts w:ascii="Times New Roman" w:hAnsi="Times New Roman" w:cs="Times New Roman"/>
+          <w:sz w:val="32"/>
+          <w:szCs w:val="32"/>
+        </w:rPr>
+        <w:t>er Vorgang</w:t>
+      </w:r>
+      <w:r>
+        <w:rPr>
+          <w:rFonts w:ascii="Times New Roman" w:hAnsi="Times New Roman" w:cs="Times New Roman"/>
+          <w:sz w:val="32"/>
+          <w:szCs w:val="32"/>
+        </w:rPr>
+        <w:t xml:space="preserve"> eines Online-Matches betrachtet, da dieser Aspekt die meisten Risiken birgt.</w:t>
+      </w:r>
+    </w:p>
+    <w:p>
+      <w:pPr>
+        <w:jc w:val="both"/>
+        <w:rPr>
+          <w:rFonts w:ascii="Times New Roman" w:hAnsi="Times New Roman" w:cs="Times New Roman"/>
+          <w:sz w:val="32"/>
+          <w:szCs w:val="32"/>
+        </w:rPr>
+      </w:pPr>
+    </w:p>
+    <w:p>
+      <w:pPr>
+        <w:jc w:val="both"/>
+        <w:rPr>
+          <w:rFonts w:ascii="Times New Roman" w:hAnsi="Times New Roman" w:cs="Times New Roman"/>
+          <w:sz w:val="32"/>
+          <w:szCs w:val="32"/>
+        </w:rPr>
+      </w:pPr>
+    </w:p>
+    <w:p>
+      <w:pPr>
+        <w:jc w:val="center"/>
+        <w:rPr>
+          <w:rFonts w:ascii="Times New Roman" w:hAnsi="Times New Roman" w:cs="Times New Roman"/>
+          <w:bCs/>
+          <w:sz w:val="32"/>
+          <w:szCs w:val="32"/>
+        </w:rPr>
+      </w:pPr>
+      <w:r>
+        <w:rPr>
+          <w:rFonts w:ascii="Times New Roman" w:hAnsi="Times New Roman" w:cs="Times New Roman"/>
+          <w:bCs/>
+          <w:noProof/>
+          <w:sz w:val="32"/>
+          <w:szCs w:val="32"/>
+        </w:rPr>
+        <w:lastRenderedPageBreak/>
+        <w:drawing>
+          <wp:inline distT="0" distB="0" distL="0" distR="0" wp14:anchorId="6839BFEE" wp14:editId="43B68080">
+            <wp:extent cx="5655310" cy="767715"/>
+            <wp:effectExtent l="0" t="0" r="2540" b="0"/>
+            <wp:docPr id="8" name="Grafik 8"/>
+            <wp:cNvGraphicFramePr>
+              <a:graphicFrameLocks xmlns:a="http://schemas.openxmlformats.org/drawingml/2006/main" noChangeAspect="1"/>
+            </wp:cNvGraphicFramePr>
+            <a:graphic xmlns:a="http://schemas.openxmlformats.org/drawingml/2006/main">
+              <a:graphicData uri="http://schemas.openxmlformats.org/drawingml/2006/picture">
+                <pic:pic xmlns:pic="http://schemas.openxmlformats.org/drawingml/2006/picture">
+                  <pic:nvPicPr>
+                    <pic:cNvPr id="0" name="Picture 3"/>
+                    <pic:cNvPicPr>
+                      <a:picLocks noChangeAspect="1" noChangeArrowheads="1"/>
+                    </pic:cNvPicPr>
+                  </pic:nvPicPr>
+                  <pic:blipFill>
+                    <a:blip r:embed="rId13">
+                      <a:extLst>
+                        <a:ext uri="{28A0092B-C50C-407E-A947-70E740481C1C}">
+                          <a14:useLocalDpi xmlns:a14="http://schemas.microsoft.com/office/drawing/2010/main" val="0"/>
+                        </a:ext>
+                      </a:extLst>
+                    </a:blip>
+                    <a:srcRect/>
+                    <a:stretch>
+                      <a:fillRect/>
+                    </a:stretch>
+                  </pic:blipFill>
+                  <pic:spPr bwMode="auto">
+                    <a:xfrm>
+                      <a:off x="0" y="0"/>
+                      <a:ext cx="5655310" cy="767715"/>
+                    </a:xfrm>
+                    <a:prstGeom prst="rect">
+                      <a:avLst/>
+                    </a:prstGeom>
+                    <a:noFill/>
+                  </pic:spPr>
+                </pic:pic>
+              </a:graphicData>
+            </a:graphic>
+          </wp:inline>
+        </w:drawing>
+      </w:r>
     </w:p>
     <w:p>
       <w:pPr>
@@ -1466,10 +1811,7 @@
           <w:szCs w:val="28"/>
         </w:rPr>
       </w:pPr>
-    </w:p>
-    <w:p>
-      <w:pPr>
-        <w:jc w:val="center"/>
+      <w:r>
         <w:rPr>
           <w:rFonts w:ascii="Times New Roman" w:hAnsi="Times New Roman" w:cs="Times New Roman"/>
           <w:bCs/>
@@ -1478,11 +1820,9 @@
           <w:sz w:val="28"/>
           <w:szCs w:val="28"/>
         </w:rPr>
-      </w:pPr>
-    </w:p>
-    <w:p>
-      <w:pPr>
-        <w:jc w:val="center"/>
+        <w:t xml:space="preserve">Abbildung </w:t>
+      </w:r>
+      <w:r>
         <w:rPr>
           <w:rFonts w:ascii="Times New Roman" w:hAnsi="Times New Roman" w:cs="Times New Roman"/>
           <w:bCs/>
@@ -1491,11 +1831,9 @@
           <w:sz w:val="28"/>
           <w:szCs w:val="28"/>
         </w:rPr>
-      </w:pPr>
-    </w:p>
-    <w:p>
-      <w:pPr>
-        <w:jc w:val="center"/>
+        <w:t>5</w:t>
+      </w:r>
+      <w:r>
         <w:rPr>
           <w:rFonts w:ascii="Times New Roman" w:hAnsi="Times New Roman" w:cs="Times New Roman"/>
           <w:bCs/>
@@ -1504,11 +1842,11 @@
           <w:sz w:val="28"/>
           <w:szCs w:val="28"/>
         </w:rPr>
-      </w:pPr>
-    </w:p>
-    <w:p>
-      <w:pPr>
-        <w:jc w:val="center"/>
+        <w:t>: Anmeldung des Nutzers mit Abfrage des Aktivierungscodes</w:t>
+      </w:r>
+    </w:p>
+    <w:p>
+      <w:pPr>
         <w:rPr>
           <w:rFonts w:ascii="Times New Roman" w:hAnsi="Times New Roman" w:cs="Times New Roman"/>
           <w:bCs/>
@@ -1521,10 +1859,265 @@
     </w:p>
     <w:p>
       <w:pPr>
+        <w:jc w:val="both"/>
+        <w:rPr>
+          <w:rFonts w:ascii="Times New Roman" w:hAnsi="Times New Roman" w:cs="Times New Roman"/>
+          <w:b/>
+          <w:bCs/>
+          <w:sz w:val="40"/>
+          <w:szCs w:val="40"/>
+        </w:rPr>
+      </w:pPr>
+      <w:r>
+        <w:rPr>
+          <w:rFonts w:ascii="Times New Roman" w:hAnsi="Times New Roman" w:cs="Times New Roman"/>
+          <w:b/>
+          <w:bCs/>
+          <w:sz w:val="40"/>
+          <w:szCs w:val="40"/>
+        </w:rPr>
+        <w:t>2.2 Während eines Online-Matches</w:t>
+      </w:r>
+    </w:p>
+    <w:p>
+      <w:pPr>
+        <w:jc w:val="both"/>
+        <w:rPr>
+          <w:rFonts w:ascii="Times New Roman" w:hAnsi="Times New Roman" w:cs="Times New Roman"/>
+          <w:sz w:val="32"/>
+          <w:szCs w:val="32"/>
+        </w:rPr>
+      </w:pPr>
+      <w:r>
+        <w:rPr>
+          <w:rFonts w:ascii="Times New Roman" w:hAnsi="Times New Roman" w:cs="Times New Roman"/>
+          <w:sz w:val="32"/>
+          <w:szCs w:val="32"/>
+        </w:rPr>
+        <w:t xml:space="preserve">Entschließt sich ein eingeloggter Nutzer, dass er online eine Partie gegen einen anderen Spieler austragen möchte, so betritt er durch Eingabe des dazugehörigen Menüzeichens eine Wartschlange. Betritt eine weiterer Spiele die Warteschlange, so werden die Daten der beiden Kontrahenten in einem Array gespeichert und ein Spiel wird gestartet. Nun können die Nutzer abwechselnd durch die Eingabe einer Zeichenkette, bestehend aus dem Anfangsfeld und dem Zielfeld, ihre Figuren bewegen (e.g. „G1E1“). Neben diesen Aktionen können die Spieler Befehle wie </w:t>
+      </w:r>
+      <w:r>
+        <w:rPr>
+          <w:rFonts w:ascii="Times New Roman" w:hAnsi="Times New Roman" w:cs="Times New Roman"/>
+          <w:b/>
+          <w:bCs/>
+          <w:sz w:val="32"/>
+          <w:szCs w:val="32"/>
+        </w:rPr>
+        <w:t>--</w:t>
+      </w:r>
+      <w:r>
+        <w:rPr>
+          <w:rFonts w:ascii="Times New Roman" w:hAnsi="Times New Roman" w:cs="Times New Roman"/>
+          <w:b/>
+          <w:bCs/>
+          <w:sz w:val="32"/>
+          <w:szCs w:val="32"/>
+        </w:rPr>
+        <w:t>stats</w:t>
+      </w:r>
+      <w:r>
+        <w:rPr>
+          <w:rFonts w:ascii="Times New Roman" w:hAnsi="Times New Roman" w:cs="Times New Roman"/>
+          <w:sz w:val="32"/>
+          <w:szCs w:val="32"/>
+        </w:rPr>
+        <w:t xml:space="preserve">, </w:t>
+      </w:r>
+      <w:r>
+        <w:rPr>
+          <w:rFonts w:ascii="Times New Roman" w:hAnsi="Times New Roman" w:cs="Times New Roman"/>
+          <w:b/>
+          <w:bCs/>
+          <w:sz w:val="32"/>
+          <w:szCs w:val="32"/>
+        </w:rPr>
+        <w:t>--</w:t>
+      </w:r>
+      <w:r>
+        <w:rPr>
+          <w:rFonts w:ascii="Times New Roman" w:hAnsi="Times New Roman" w:cs="Times New Roman"/>
+          <w:b/>
+          <w:bCs/>
+          <w:sz w:val="32"/>
+          <w:szCs w:val="32"/>
+        </w:rPr>
+        <w:t>surrender</w:t>
+      </w:r>
+      <w:r>
+        <w:rPr>
+          <w:rFonts w:ascii="Times New Roman" w:hAnsi="Times New Roman" w:cs="Times New Roman"/>
+          <w:sz w:val="32"/>
+          <w:szCs w:val="32"/>
+        </w:rPr>
+        <w:t xml:space="preserve"> und </w:t>
+      </w:r>
+      <w:r>
+        <w:rPr>
+          <w:rFonts w:ascii="Times New Roman" w:hAnsi="Times New Roman" w:cs="Times New Roman"/>
+          <w:b/>
+          <w:bCs/>
+          <w:sz w:val="32"/>
+          <w:szCs w:val="32"/>
+        </w:rPr>
+        <w:t>--</w:t>
+      </w:r>
+      <w:r>
+        <w:rPr>
+          <w:rFonts w:ascii="Times New Roman" w:hAnsi="Times New Roman" w:cs="Times New Roman"/>
+          <w:b/>
+          <w:bCs/>
+          <w:sz w:val="32"/>
+          <w:szCs w:val="32"/>
+        </w:rPr>
+        <w:t>remis</w:t>
+      </w:r>
+      <w:r>
+        <w:rPr>
+          <w:rFonts w:ascii="Times New Roman" w:hAnsi="Times New Roman" w:cs="Times New Roman"/>
+          <w:sz w:val="32"/>
+          <w:szCs w:val="32"/>
+        </w:rPr>
+        <w:t xml:space="preserve"> verwenden.</w:t>
+      </w:r>
+    </w:p>
+    <w:p>
+      <w:pPr>
+        <w:jc w:val="both"/>
+        <w:rPr>
+          <w:rFonts w:ascii="Times New Roman" w:hAnsi="Times New Roman" w:cs="Times New Roman"/>
+          <w:sz w:val="32"/>
+          <w:szCs w:val="32"/>
+        </w:rPr>
+      </w:pPr>
+      <w:r>
+        <w:rPr>
+          <w:rFonts w:ascii="Times New Roman" w:hAnsi="Times New Roman" w:cs="Times New Roman"/>
+          <w:sz w:val="32"/>
+          <w:szCs w:val="32"/>
+        </w:rPr>
+        <w:t xml:space="preserve">Eine Runde kann aus verschiedenen Gründen enden. Die verschiedenen Möglichkeiten hierfür sind das manuelle Beenden mittels den oben genannten Befehlen </w:t>
+      </w:r>
+      <w:r>
+        <w:rPr>
+          <w:rFonts w:ascii="Times New Roman" w:hAnsi="Times New Roman" w:cs="Times New Roman"/>
+          <w:b/>
+          <w:bCs/>
+          <w:sz w:val="32"/>
+          <w:szCs w:val="32"/>
+        </w:rPr>
+        <w:t>--</w:t>
+      </w:r>
+      <w:r>
+        <w:rPr>
+          <w:rFonts w:ascii="Times New Roman" w:hAnsi="Times New Roman" w:cs="Times New Roman"/>
+          <w:b/>
+          <w:bCs/>
+          <w:sz w:val="32"/>
+          <w:szCs w:val="32"/>
+        </w:rPr>
+        <w:t>surrender</w:t>
+      </w:r>
+      <w:r>
+        <w:rPr>
+          <w:rFonts w:ascii="Times New Roman" w:hAnsi="Times New Roman" w:cs="Times New Roman"/>
+          <w:sz w:val="32"/>
+          <w:szCs w:val="32"/>
+        </w:rPr>
+        <w:t xml:space="preserve"> und </w:t>
+      </w:r>
+      <w:r>
+        <w:rPr>
+          <w:rFonts w:ascii="Times New Roman" w:hAnsi="Times New Roman" w:cs="Times New Roman"/>
+          <w:b/>
+          <w:bCs/>
+          <w:sz w:val="32"/>
+          <w:szCs w:val="32"/>
+        </w:rPr>
+        <w:t>--</w:t>
+      </w:r>
+      <w:r>
+        <w:rPr>
+          <w:rFonts w:ascii="Times New Roman" w:hAnsi="Times New Roman" w:cs="Times New Roman"/>
+          <w:b/>
+          <w:bCs/>
+          <w:sz w:val="32"/>
+          <w:szCs w:val="32"/>
+        </w:rPr>
+        <w:t xml:space="preserve">remis </w:t>
+      </w:r>
+      <w:r>
+        <w:rPr>
+          <w:rFonts w:ascii="Times New Roman" w:hAnsi="Times New Roman" w:cs="Times New Roman"/>
+          <w:sz w:val="32"/>
+          <w:szCs w:val="32"/>
+        </w:rPr>
+        <w:t>(nur wenn sich beide Spieler für ein Remis einigen), das Besiegen des gegnerischen Königs oder das Verlassen der Runde beziehungsweise das Abbrechen der Verbindung. Letzteres führt hierbei zu einer automatischen Niederlage für den Spieler, welcher die Runde verlassen hat.</w:t>
+      </w:r>
+    </w:p>
+    <w:p>
+      <w:pPr>
+        <w:jc w:val="both"/>
+        <w:rPr>
+          <w:rFonts w:ascii="Times New Roman" w:hAnsi="Times New Roman" w:cs="Times New Roman"/>
+          <w:sz w:val="32"/>
+          <w:szCs w:val="32"/>
+        </w:rPr>
+      </w:pPr>
+      <w:r>
+        <w:rPr>
+          <w:rFonts w:ascii="Times New Roman" w:hAnsi="Times New Roman" w:cs="Times New Roman"/>
+          <w:sz w:val="32"/>
+          <w:szCs w:val="32"/>
+        </w:rPr>
+        <w:t>Am Ende der Runde wird das Ergebnis außerdem in der Datenbank vermerkt. Dazu zählt das Vermerken des Endergebnisses in der Tabelle „Spiele“, sowie das Abändern der Statistiken der Spieler. Dabei wird den beiden Spielern je nach Situation der Wert des Attributs „siege“, „niederlagen“ oder „remis“ um eins erhöht</w:t>
+      </w:r>
+      <w:r>
+        <w:rPr>
+          <w:rFonts w:ascii="Times New Roman" w:hAnsi="Times New Roman" w:cs="Times New Roman"/>
+          <w:sz w:val="32"/>
+          <w:szCs w:val="32"/>
+        </w:rPr>
+        <w:t xml:space="preserve"> und die ELO-Bewertung wird für beide Spieler neu kalkuliert (siehe Abb. 5)</w:t>
+      </w:r>
+      <w:r>
+        <w:rPr>
+          <w:rFonts w:ascii="Times New Roman" w:hAnsi="Times New Roman" w:cs="Times New Roman"/>
+          <w:sz w:val="32"/>
+          <w:szCs w:val="32"/>
+        </w:rPr>
+        <w:t xml:space="preserve"> [</w:t>
+      </w:r>
+      <w:r>
+        <w:rPr>
+          <w:rFonts w:ascii="Times New Roman" w:hAnsi="Times New Roman" w:cs="Times New Roman"/>
+          <w:sz w:val="32"/>
+          <w:szCs w:val="32"/>
+        </w:rPr>
+        <w:t>3</w:t>
+      </w:r>
+      <w:r>
+        <w:rPr>
+          <w:rFonts w:ascii="Times New Roman" w:hAnsi="Times New Roman" w:cs="Times New Roman"/>
+          <w:sz w:val="32"/>
+          <w:szCs w:val="32"/>
+        </w:rPr>
+        <w:t>]</w:t>
+      </w:r>
+      <w:r>
+        <w:rPr>
+          <w:rFonts w:ascii="Times New Roman" w:hAnsi="Times New Roman" w:cs="Times New Roman"/>
+          <w:sz w:val="32"/>
+          <w:szCs w:val="32"/>
+        </w:rPr>
+        <w:t>.</w:t>
+      </w:r>
+    </w:p>
+    <w:p>
+      <w:pPr>
         <w:jc w:val="center"/>
         <w:rPr>
           <w:rFonts w:ascii="Times New Roman" w:hAnsi="Times New Roman" w:cs="Times New Roman"/>
-          <w:bCs/>
           <w:i/>
           <w:iCs/>
           <w:sz w:val="28"/>
@@ -1537,7 +2130,6 @@
         <w:jc w:val="center"/>
         <w:rPr>
           <w:rFonts w:ascii="Times New Roman" w:hAnsi="Times New Roman" w:cs="Times New Roman"/>
-          <w:bCs/>
           <w:i/>
           <w:iCs/>
           <w:sz w:val="28"/>
@@ -1550,7 +2142,6 @@
         <w:jc w:val="center"/>
         <w:rPr>
           <w:rFonts w:ascii="Times New Roman" w:hAnsi="Times New Roman" w:cs="Times New Roman"/>
-          <w:bCs/>
           <w:i/>
           <w:iCs/>
           <w:sz w:val="28"/>
@@ -1563,7 +2154,6 @@
         <w:jc w:val="center"/>
         <w:rPr>
           <w:rFonts w:ascii="Times New Roman" w:hAnsi="Times New Roman" w:cs="Times New Roman"/>
-          <w:bCs/>
           <w:i/>
           <w:iCs/>
           <w:sz w:val="28"/>
@@ -1576,448 +2166,80 @@
         <w:jc w:val="center"/>
         <w:rPr>
           <w:rFonts w:ascii="Times New Roman" w:hAnsi="Times New Roman" w:cs="Times New Roman"/>
-          <w:bCs/>
           <w:i/>
           <w:iCs/>
           <w:sz w:val="28"/>
           <w:szCs w:val="28"/>
         </w:rPr>
       </w:pPr>
+      <w:r>
+        <w:rPr>
+          <w:rFonts w:ascii="Times New Roman" w:hAnsi="Times New Roman" w:cs="Times New Roman"/>
+          <w:i/>
+          <w:iCs/>
+          <w:noProof/>
+          <w:sz w:val="28"/>
+          <w:szCs w:val="28"/>
+        </w:rPr>
+        <w:lastRenderedPageBreak/>
+        <w:drawing>
+          <wp:inline distT="0" distB="0" distL="0" distR="0" wp14:anchorId="0C5EDCFD" wp14:editId="10721B9B">
+            <wp:extent cx="5760720" cy="1430020"/>
+            <wp:effectExtent l="0" t="0" r="0" b="0"/>
+            <wp:docPr id="9" name="Grafik 9"/>
+            <wp:cNvGraphicFramePr>
+              <a:graphicFrameLocks xmlns:a="http://schemas.openxmlformats.org/drawingml/2006/main" noChangeAspect="1"/>
+            </wp:cNvGraphicFramePr>
+            <a:graphic xmlns:a="http://schemas.openxmlformats.org/drawingml/2006/main">
+              <a:graphicData uri="http://schemas.openxmlformats.org/drawingml/2006/picture">
+                <pic:pic xmlns:pic="http://schemas.openxmlformats.org/drawingml/2006/picture">
+                  <pic:nvPicPr>
+                    <pic:cNvPr id="1" name=""/>
+                    <pic:cNvPicPr/>
+                  </pic:nvPicPr>
+                  <pic:blipFill>
+                    <a:blip r:embed="rId14"/>
+                    <a:stretch>
+                      <a:fillRect/>
+                    </a:stretch>
+                  </pic:blipFill>
+                  <pic:spPr>
+                    <a:xfrm>
+                      <a:off x="0" y="0"/>
+                      <a:ext cx="5760720" cy="1430020"/>
+                    </a:xfrm>
+                    <a:prstGeom prst="rect">
+                      <a:avLst/>
+                    </a:prstGeom>
+                  </pic:spPr>
+                </pic:pic>
+              </a:graphicData>
+            </a:graphic>
+          </wp:inline>
+        </w:drawing>
+      </w:r>
     </w:p>
     <w:p>
       <w:pPr>
         <w:jc w:val="center"/>
         <w:rPr>
           <w:rFonts w:ascii="Times New Roman" w:hAnsi="Times New Roman" w:cs="Times New Roman"/>
-          <w:bCs/>
           <w:i/>
           <w:iCs/>
           <w:sz w:val="28"/>
           <w:szCs w:val="28"/>
         </w:rPr>
       </w:pPr>
-    </w:p>
-    <w:p>
-      <w:pPr>
-        <w:jc w:val="center"/>
-        <w:rPr>
-          <w:rFonts w:ascii="Times New Roman" w:hAnsi="Times New Roman" w:cs="Times New Roman"/>
-          <w:bCs/>
+      <w:r>
+        <w:rPr>
+          <w:rFonts w:ascii="Times New Roman" w:hAnsi="Times New Roman" w:cs="Times New Roman"/>
           <w:i/>
           <w:iCs/>
           <w:sz w:val="28"/>
           <w:szCs w:val="28"/>
         </w:rPr>
-      </w:pPr>
-    </w:p>
-    <w:p>
-      <w:pPr>
-        <w:jc w:val="center"/>
-        <w:rPr>
-          <w:rFonts w:ascii="Times New Roman" w:hAnsi="Times New Roman" w:cs="Times New Roman"/>
-          <w:bCs/>
-          <w:i/>
-          <w:iCs/>
-          <w:sz w:val="28"/>
-          <w:szCs w:val="28"/>
-        </w:rPr>
-      </w:pPr>
-    </w:p>
-    <w:p>
-      <w:pPr>
-        <w:jc w:val="center"/>
-        <w:rPr>
-          <w:rFonts w:ascii="Times New Roman" w:hAnsi="Times New Roman" w:cs="Times New Roman"/>
-          <w:bCs/>
-          <w:i/>
-          <w:iCs/>
-          <w:sz w:val="28"/>
-          <w:szCs w:val="28"/>
-        </w:rPr>
-      </w:pPr>
-    </w:p>
-    <w:p>
-      <w:pPr>
-        <w:jc w:val="center"/>
-        <w:rPr>
-          <w:rFonts w:ascii="Times New Roman" w:hAnsi="Times New Roman" w:cs="Times New Roman"/>
-          <w:bCs/>
-          <w:i/>
-          <w:iCs/>
-          <w:sz w:val="28"/>
-          <w:szCs w:val="28"/>
-        </w:rPr>
-      </w:pPr>
-    </w:p>
-    <w:p>
-      <w:pPr>
-        <w:jc w:val="center"/>
-        <w:rPr>
-          <w:rFonts w:ascii="Times New Roman" w:hAnsi="Times New Roman" w:cs="Times New Roman"/>
-          <w:bCs/>
-          <w:i/>
-          <w:iCs/>
-          <w:sz w:val="28"/>
-          <w:szCs w:val="28"/>
-        </w:rPr>
-      </w:pPr>
-    </w:p>
-    <w:p>
-      <w:pPr>
-        <w:jc w:val="center"/>
-        <w:rPr>
-          <w:rFonts w:ascii="Times New Roman" w:hAnsi="Times New Roman" w:cs="Times New Roman"/>
-          <w:bCs/>
-          <w:i/>
-          <w:iCs/>
-          <w:sz w:val="28"/>
-          <w:szCs w:val="28"/>
-        </w:rPr>
-      </w:pPr>
-    </w:p>
-    <w:p>
-      <w:pPr>
-        <w:jc w:val="center"/>
-        <w:rPr>
-          <w:rFonts w:ascii="Times New Roman" w:hAnsi="Times New Roman" w:cs="Times New Roman"/>
-          <w:bCs/>
-          <w:i/>
-          <w:iCs/>
-          <w:sz w:val="28"/>
-          <w:szCs w:val="28"/>
-        </w:rPr>
-      </w:pPr>
-    </w:p>
-    <w:p>
-      <w:pPr>
-        <w:jc w:val="both"/>
-        <w:rPr>
-          <w:rFonts w:ascii="Times New Roman" w:hAnsi="Times New Roman" w:cs="Times New Roman"/>
-          <w:b/>
-          <w:bCs/>
-          <w:sz w:val="40"/>
-          <w:szCs w:val="40"/>
-        </w:rPr>
-      </w:pPr>
-      <w:r>
-        <w:rPr>
-          <w:rFonts w:ascii="Times New Roman" w:hAnsi="Times New Roman" w:cs="Times New Roman"/>
-          <w:b/>
-          <w:bCs/>
-          <w:sz w:val="40"/>
-          <w:szCs w:val="40"/>
-        </w:rPr>
-        <w:t>2.2 Während eines Online-Matches</w:t>
-      </w:r>
-    </w:p>
-    <w:p>
-      <w:pPr>
-        <w:jc w:val="both"/>
-        <w:rPr>
-          <w:rFonts w:ascii="Times New Roman" w:hAnsi="Times New Roman" w:cs="Times New Roman"/>
-          <w:sz w:val="32"/>
-          <w:szCs w:val="32"/>
-        </w:rPr>
-      </w:pPr>
-      <w:r>
-        <w:rPr>
-          <w:rFonts w:ascii="Times New Roman" w:hAnsi="Times New Roman" w:cs="Times New Roman"/>
-          <w:sz w:val="32"/>
-          <w:szCs w:val="32"/>
-        </w:rPr>
-        <w:t xml:space="preserve">Entschließt sich ein eingeloggter Nutzer, dass er online eine Partie gegen einen anderen Spieler austragen möchte, so betritt er durch Eingabe des dazugehörigen Menüzeichens eine Wartschlange. Betritt eine weiterer Spiele die Warteschlange, so werden die Daten der beiden Kontrahenten in einem Array gespeichert und ein Spiel wird gestartet. Nun können die Nutzer abwechselnd durch die Eingabe einer Zeichenkette, bestehend aus dem Anfangsfeld und dem Zielfeld, ihre Figuren bewegen (e.g. „G1E1“). Neben diesen Aktionen können die Spieler Befehle wie </w:t>
-      </w:r>
-      <w:r>
-        <w:rPr>
-          <w:rFonts w:ascii="Times New Roman" w:hAnsi="Times New Roman" w:cs="Times New Roman"/>
-          <w:b/>
-          <w:bCs/>
-          <w:sz w:val="32"/>
-          <w:szCs w:val="32"/>
-        </w:rPr>
-        <w:t>--</w:t>
-      </w:r>
-      <w:proofErr w:type="spellStart"/>
-      <w:r>
-        <w:rPr>
-          <w:rFonts w:ascii="Times New Roman" w:hAnsi="Times New Roman" w:cs="Times New Roman"/>
-          <w:b/>
-          <w:bCs/>
-          <w:sz w:val="32"/>
-          <w:szCs w:val="32"/>
-        </w:rPr>
-        <w:t>stats</w:t>
-      </w:r>
-      <w:proofErr w:type="spellEnd"/>
-      <w:r>
-        <w:rPr>
-          <w:rFonts w:ascii="Times New Roman" w:hAnsi="Times New Roman" w:cs="Times New Roman"/>
-          <w:sz w:val="32"/>
-          <w:szCs w:val="32"/>
-        </w:rPr>
-        <w:t xml:space="preserve">, </w:t>
-      </w:r>
-      <w:r>
-        <w:rPr>
-          <w:rFonts w:ascii="Times New Roman" w:hAnsi="Times New Roman" w:cs="Times New Roman"/>
-          <w:b/>
-          <w:bCs/>
-          <w:sz w:val="32"/>
-          <w:szCs w:val="32"/>
-        </w:rPr>
-        <w:t>--</w:t>
-      </w:r>
-      <w:r>
-        <w:rPr>
-          <w:rFonts w:ascii="Times New Roman" w:hAnsi="Times New Roman" w:cs="Times New Roman"/>
-          <w:b/>
-          <w:bCs/>
-          <w:sz w:val="32"/>
-          <w:szCs w:val="32"/>
-        </w:rPr>
-        <w:t>surrender</w:t>
-      </w:r>
-      <w:r>
-        <w:rPr>
-          <w:rFonts w:ascii="Times New Roman" w:hAnsi="Times New Roman" w:cs="Times New Roman"/>
-          <w:sz w:val="32"/>
-          <w:szCs w:val="32"/>
-        </w:rPr>
-        <w:t xml:space="preserve"> und </w:t>
-      </w:r>
-      <w:r>
-        <w:rPr>
-          <w:rFonts w:ascii="Times New Roman" w:hAnsi="Times New Roman" w:cs="Times New Roman"/>
-          <w:b/>
-          <w:bCs/>
-          <w:sz w:val="32"/>
-          <w:szCs w:val="32"/>
-        </w:rPr>
-        <w:t>--</w:t>
-      </w:r>
-      <w:r>
-        <w:rPr>
-          <w:rFonts w:ascii="Times New Roman" w:hAnsi="Times New Roman" w:cs="Times New Roman"/>
-          <w:b/>
-          <w:bCs/>
-          <w:sz w:val="32"/>
-          <w:szCs w:val="32"/>
-        </w:rPr>
-        <w:t>remis</w:t>
-      </w:r>
-      <w:r>
-        <w:rPr>
-          <w:rFonts w:ascii="Times New Roman" w:hAnsi="Times New Roman" w:cs="Times New Roman"/>
-          <w:sz w:val="32"/>
-          <w:szCs w:val="32"/>
-        </w:rPr>
-        <w:t xml:space="preserve"> verwenden.</w:t>
-      </w:r>
-    </w:p>
-    <w:p>
-      <w:pPr>
-        <w:jc w:val="both"/>
-        <w:rPr>
-          <w:rFonts w:ascii="Times New Roman" w:hAnsi="Times New Roman" w:cs="Times New Roman"/>
-          <w:sz w:val="32"/>
-          <w:szCs w:val="32"/>
-        </w:rPr>
-      </w:pPr>
-      <w:r>
-        <w:rPr>
-          <w:rFonts w:ascii="Times New Roman" w:hAnsi="Times New Roman" w:cs="Times New Roman"/>
-          <w:sz w:val="32"/>
-          <w:szCs w:val="32"/>
-        </w:rPr>
-        <w:t xml:space="preserve">Eine Runde kann aus verschiedenen Gründen enden. Die verschiedenen Möglichkeiten hierfür sind das manuelle Beenden mittels den oben genannten Befehlen </w:t>
-      </w:r>
-      <w:r>
-        <w:rPr>
-          <w:rFonts w:ascii="Times New Roman" w:hAnsi="Times New Roman" w:cs="Times New Roman"/>
-          <w:b/>
-          <w:bCs/>
-          <w:sz w:val="32"/>
-          <w:szCs w:val="32"/>
-        </w:rPr>
-        <w:t>--</w:t>
-      </w:r>
-      <w:r>
-        <w:rPr>
-          <w:rFonts w:ascii="Times New Roman" w:hAnsi="Times New Roman" w:cs="Times New Roman"/>
-          <w:b/>
-          <w:bCs/>
-          <w:sz w:val="32"/>
-          <w:szCs w:val="32"/>
-        </w:rPr>
-        <w:t>surrender</w:t>
-      </w:r>
-      <w:r>
-        <w:rPr>
-          <w:rFonts w:ascii="Times New Roman" w:hAnsi="Times New Roman" w:cs="Times New Roman"/>
-          <w:sz w:val="32"/>
-          <w:szCs w:val="32"/>
-        </w:rPr>
-        <w:t xml:space="preserve"> und </w:t>
-      </w:r>
-      <w:r>
-        <w:rPr>
-          <w:rFonts w:ascii="Times New Roman" w:hAnsi="Times New Roman" w:cs="Times New Roman"/>
-          <w:b/>
-          <w:bCs/>
-          <w:sz w:val="32"/>
-          <w:szCs w:val="32"/>
-        </w:rPr>
-        <w:t>--</w:t>
-      </w:r>
-      <w:r>
-        <w:rPr>
-          <w:rFonts w:ascii="Times New Roman" w:hAnsi="Times New Roman" w:cs="Times New Roman"/>
-          <w:b/>
-          <w:bCs/>
-          <w:sz w:val="32"/>
-          <w:szCs w:val="32"/>
-        </w:rPr>
-        <w:t xml:space="preserve">remis </w:t>
-      </w:r>
-      <w:r>
-        <w:rPr>
-          <w:rFonts w:ascii="Times New Roman" w:hAnsi="Times New Roman" w:cs="Times New Roman"/>
-          <w:sz w:val="32"/>
-          <w:szCs w:val="32"/>
-        </w:rPr>
-        <w:t>(nur wenn sich beide Spieler für ein Remis einigen), das Besiegen des gegnerischen Königs oder das Verlassen der Runde beziehungsweise das Abbrechen der Verbindung. Letzteres führt hierbei zu einer automatischen Niederlage für den Spieler, welcher die Runde verlassen hat.</w:t>
-      </w:r>
-    </w:p>
-    <w:p>
-      <w:pPr>
-        <w:jc w:val="both"/>
-        <w:rPr>
-          <w:rFonts w:ascii="Times New Roman" w:hAnsi="Times New Roman" w:cs="Times New Roman"/>
-          <w:sz w:val="32"/>
-          <w:szCs w:val="32"/>
-        </w:rPr>
-      </w:pPr>
-      <w:r>
-        <w:rPr>
-          <w:rFonts w:ascii="Times New Roman" w:hAnsi="Times New Roman" w:cs="Times New Roman"/>
-          <w:sz w:val="32"/>
-          <w:szCs w:val="32"/>
-        </w:rPr>
-        <w:t>Am Ende der Runde wird das Ergebnis außerdem in der Datenbank vermerkt. Dazu zählt das Vermerken des Endergebnisses in der Tabelle „Spiele“, sowie das Abändern der Statistiken der Spieler. Dabei wird den beiden Spielern je nach Situation der Wert des Attributs „siege“, „</w:t>
-      </w:r>
-      <w:proofErr w:type="spellStart"/>
-      <w:r>
-        <w:rPr>
-          <w:rFonts w:ascii="Times New Roman" w:hAnsi="Times New Roman" w:cs="Times New Roman"/>
-          <w:sz w:val="32"/>
-          <w:szCs w:val="32"/>
-        </w:rPr>
-        <w:t>niederlagen</w:t>
-      </w:r>
-      <w:proofErr w:type="spellEnd"/>
-      <w:r>
-        <w:rPr>
-          <w:rFonts w:ascii="Times New Roman" w:hAnsi="Times New Roman" w:cs="Times New Roman"/>
-          <w:sz w:val="32"/>
-          <w:szCs w:val="32"/>
-        </w:rPr>
-        <w:t>“ oder „remis“ um eins erhöht</w:t>
-      </w:r>
-      <w:r>
-        <w:rPr>
-          <w:rFonts w:ascii="Times New Roman" w:hAnsi="Times New Roman" w:cs="Times New Roman"/>
-          <w:sz w:val="32"/>
-          <w:szCs w:val="32"/>
-        </w:rPr>
-        <w:t xml:space="preserve"> und die ELO-Bewertung wird für beide Spieler neu kalkuliert (siehe Abb. 5)</w:t>
-      </w:r>
-      <w:r>
-        <w:rPr>
-          <w:rFonts w:ascii="Times New Roman" w:hAnsi="Times New Roman" w:cs="Times New Roman"/>
-          <w:sz w:val="32"/>
-          <w:szCs w:val="32"/>
-        </w:rPr>
-        <w:t xml:space="preserve"> [4 Quelle Wiki]</w:t>
-      </w:r>
-      <w:r>
-        <w:rPr>
-          <w:rFonts w:ascii="Times New Roman" w:hAnsi="Times New Roman" w:cs="Times New Roman"/>
-          <w:sz w:val="32"/>
-          <w:szCs w:val="32"/>
-        </w:rPr>
-        <w:t>.</w:t>
-      </w:r>
-    </w:p>
-    <w:p>
-      <w:pPr>
-        <w:jc w:val="center"/>
-        <w:rPr>
-          <w:rFonts w:ascii="Times New Roman" w:hAnsi="Times New Roman" w:cs="Times New Roman"/>
-          <w:i/>
-          <w:iCs/>
-          <w:sz w:val="28"/>
-          <w:szCs w:val="28"/>
-        </w:rPr>
-      </w:pPr>
-      <w:r>
-        <w:rPr>
-          <w:rFonts w:ascii="Times New Roman" w:hAnsi="Times New Roman" w:cs="Times New Roman"/>
-          <w:i/>
-          <w:iCs/>
-          <w:sz w:val="28"/>
-          <w:szCs w:val="28"/>
-        </w:rPr>
         <w:t>Abbildung 5:Berechnung der ELO-Änderung</w:t>
       </w:r>
-    </w:p>
-    <w:p>
-      <w:pPr>
-        <w:jc w:val="both"/>
-        <w:rPr>
-          <w:rFonts w:ascii="Times New Roman" w:hAnsi="Times New Roman" w:cs="Times New Roman"/>
-          <w:b/>
-          <w:bCs/>
-          <w:sz w:val="40"/>
-          <w:szCs w:val="40"/>
-          <w:u w:val="single"/>
-        </w:rPr>
-      </w:pPr>
-    </w:p>
-    <w:p>
-      <w:pPr>
-        <w:rPr>
-          <w:rFonts w:ascii="Times New Roman" w:hAnsi="Times New Roman" w:cs="Times New Roman"/>
-          <w:sz w:val="36"/>
-          <w:szCs w:val="36"/>
-        </w:rPr>
-      </w:pPr>
-    </w:p>
-    <w:p>
-      <w:pPr>
-        <w:rPr>
-          <w:rFonts w:ascii="Times New Roman" w:hAnsi="Times New Roman" w:cs="Times New Roman"/>
-          <w:sz w:val="36"/>
-          <w:szCs w:val="36"/>
-        </w:rPr>
-      </w:pPr>
-    </w:p>
-    <w:p>
-      <w:pPr>
-        <w:rPr>
-          <w:rFonts w:ascii="Times New Roman" w:hAnsi="Times New Roman" w:cs="Times New Roman"/>
-          <w:sz w:val="36"/>
-          <w:szCs w:val="36"/>
-        </w:rPr>
-      </w:pPr>
-    </w:p>
-    <w:p>
-      <w:pPr>
-        <w:rPr>
-          <w:rFonts w:ascii="Times New Roman" w:hAnsi="Times New Roman" w:cs="Times New Roman"/>
-          <w:sz w:val="36"/>
-          <w:szCs w:val="36"/>
-        </w:rPr>
-      </w:pPr>
     </w:p>
     <w:p>
       <w:pPr>
@@ -2209,9 +2431,8 @@
           <w:sz w:val="32"/>
           <w:szCs w:val="32"/>
         </w:rPr>
-        <w:t>„</w:t>
-      </w:r>
-      <w:proofErr w:type="spellStart"/>
+        <w:t>„Axel</w:t>
+      </w:r>
       <w:r>
         <w:rPr>
           <w:rFonts w:ascii="Times New Roman" w:hAnsi="Times New Roman" w:cs="Times New Roman"/>
@@ -2220,28 +2441,7 @@
           <w:sz w:val="32"/>
           <w:szCs w:val="32"/>
         </w:rPr>
-        <w:t>Axel</w:t>
-      </w:r>
-      <w:r>
-        <w:rPr>
-          <w:rFonts w:ascii="Times New Roman" w:hAnsi="Times New Roman" w:cs="Times New Roman"/>
-          <w:bCs/>
-          <w:color w:val="FF0000"/>
-          <w:sz w:val="32"/>
-          <w:szCs w:val="32"/>
-        </w:rPr>
-        <w:t>sec</w:t>
-      </w:r>
-      <w:proofErr w:type="spellEnd"/>
-      <w:r>
-        <w:rPr>
-          <w:rFonts w:ascii="Times New Roman" w:hAnsi="Times New Roman" w:cs="Times New Roman"/>
-          <w:bCs/>
-          <w:color w:val="FF0000"/>
-          <w:sz w:val="32"/>
-          <w:szCs w:val="32"/>
-        </w:rPr>
-        <w:t>-Rechner“</w:t>
+        <w:t>sec-Rechner“</w:t>
       </w:r>
       <w:r>
         <w:rPr>
@@ -2321,65 +2521,97 @@
           <w:sz w:val="32"/>
           <w:szCs w:val="32"/>
         </w:rPr>
-        <w:t xml:space="preserve"> Die SQL-Injection ist nicht ohne Grund sowohl im Jahr 2020 als auch im Jahr 2021 auf Platz 6 der „CWE Top 25 Most </w:t>
-      </w:r>
-      <w:proofErr w:type="spellStart"/>
-      <w:r>
-        <w:rPr>
-          <w:rFonts w:ascii="Times New Roman" w:hAnsi="Times New Roman" w:cs="Times New Roman"/>
-          <w:bCs/>
-          <w:sz w:val="32"/>
-          <w:szCs w:val="32"/>
-        </w:rPr>
-        <w:t>Dangerous</w:t>
-      </w:r>
-      <w:proofErr w:type="spellEnd"/>
-      <w:r>
-        <w:rPr>
-          <w:rFonts w:ascii="Times New Roman" w:hAnsi="Times New Roman" w:cs="Times New Roman"/>
-          <w:bCs/>
-          <w:sz w:val="32"/>
-          <w:szCs w:val="32"/>
-        </w:rPr>
-        <w:t xml:space="preserve"> Software </w:t>
-      </w:r>
-      <w:proofErr w:type="spellStart"/>
-      <w:r>
-        <w:rPr>
-          <w:rFonts w:ascii="Times New Roman" w:hAnsi="Times New Roman" w:cs="Times New Roman"/>
-          <w:bCs/>
-          <w:sz w:val="32"/>
-          <w:szCs w:val="32"/>
-        </w:rPr>
-        <w:t>Weaknesses</w:t>
-      </w:r>
-      <w:proofErr w:type="spellEnd"/>
-      <w:r>
-        <w:rPr>
-          <w:rFonts w:ascii="Times New Roman" w:hAnsi="Times New Roman" w:cs="Times New Roman"/>
-          <w:bCs/>
-          <w:sz w:val="32"/>
-          <w:szCs w:val="32"/>
-        </w:rPr>
-        <w:t>“</w:t>
-      </w:r>
-      <w:r>
-        <w:rPr>
-          <w:rFonts w:ascii="Times New Roman" w:hAnsi="Times New Roman" w:cs="Times New Roman"/>
-          <w:bCs/>
-          <w:sz w:val="32"/>
-          <w:szCs w:val="32"/>
-        </w:rPr>
-        <w:t xml:space="preserve"> [3]</w:t>
-      </w:r>
-      <w:r>
-        <w:rPr>
-          <w:rFonts w:ascii="Times New Roman" w:hAnsi="Times New Roman" w:cs="Times New Roman"/>
-          <w:bCs/>
-          <w:sz w:val="32"/>
-          <w:szCs w:val="32"/>
-        </w:rPr>
-        <w:t>. Die Möglichkeit einer SQL-Injection kann somit katastrophale Folgen haben, wie nachfolgend aufgezeigt wird.</w:t>
+        <w:t xml:space="preserve"> Die SQL-Injection ist nicht ohne Grund sowohl im Jahr 2020 als auch im Jahr 202</w:t>
+      </w:r>
+      <w:r>
+        <w:rPr>
+          <w:rFonts w:ascii="Times New Roman" w:hAnsi="Times New Roman" w:cs="Times New Roman"/>
+          <w:bCs/>
+          <w:sz w:val="32"/>
+          <w:szCs w:val="32"/>
+        </w:rPr>
+        <w:t>2</w:t>
+      </w:r>
+      <w:r>
+        <w:rPr>
+          <w:rFonts w:ascii="Times New Roman" w:hAnsi="Times New Roman" w:cs="Times New Roman"/>
+          <w:bCs/>
+          <w:sz w:val="32"/>
+          <w:szCs w:val="32"/>
+        </w:rPr>
+        <w:t xml:space="preserve"> auf Platz </w:t>
+      </w:r>
+      <w:r>
+        <w:rPr>
+          <w:rFonts w:ascii="Times New Roman" w:hAnsi="Times New Roman" w:cs="Times New Roman"/>
+          <w:bCs/>
+          <w:sz w:val="32"/>
+          <w:szCs w:val="32"/>
+        </w:rPr>
+        <w:t>3</w:t>
+      </w:r>
+      <w:r>
+        <w:rPr>
+          <w:rFonts w:ascii="Times New Roman" w:hAnsi="Times New Roman" w:cs="Times New Roman"/>
+          <w:bCs/>
+          <w:sz w:val="32"/>
+          <w:szCs w:val="32"/>
+        </w:rPr>
+        <w:t xml:space="preserve"> der „CWE Top 25 Most Dangerous Software Weaknesses“</w:t>
+      </w:r>
+      <w:r>
+        <w:rPr>
+          <w:rFonts w:ascii="Times New Roman" w:hAnsi="Times New Roman" w:cs="Times New Roman"/>
+          <w:bCs/>
+          <w:sz w:val="32"/>
+          <w:szCs w:val="32"/>
+        </w:rPr>
+        <w:t xml:space="preserve"> [</w:t>
+      </w:r>
+      <w:r>
+        <w:rPr>
+          <w:rFonts w:ascii="Times New Roman" w:hAnsi="Times New Roman" w:cs="Times New Roman"/>
+          <w:bCs/>
+          <w:sz w:val="32"/>
+          <w:szCs w:val="32"/>
+        </w:rPr>
+        <w:t>4</w:t>
+      </w:r>
+      <w:r>
+        <w:rPr>
+          <w:rFonts w:ascii="Times New Roman" w:hAnsi="Times New Roman" w:cs="Times New Roman"/>
+          <w:bCs/>
+          <w:sz w:val="32"/>
+          <w:szCs w:val="32"/>
+        </w:rPr>
+        <w:t>]</w:t>
+      </w:r>
+      <w:r>
+        <w:rPr>
+          <w:rFonts w:ascii="Times New Roman" w:hAnsi="Times New Roman" w:cs="Times New Roman"/>
+          <w:bCs/>
+          <w:sz w:val="32"/>
+          <w:szCs w:val="32"/>
+        </w:rPr>
+        <w:t>. Die Möglichkeit einer SQL-Injection kann somit katastrophale Folgen haben</w:t>
+      </w:r>
+      <w:r>
+        <w:rPr>
+          <w:rFonts w:ascii="Times New Roman" w:hAnsi="Times New Roman" w:cs="Times New Roman"/>
+          <w:bCs/>
+          <w:sz w:val="32"/>
+          <w:szCs w:val="32"/>
+        </w:rPr>
+        <w:t>,</w:t>
+      </w:r>
+      <w:r>
+        <w:rPr>
+          <w:rFonts w:ascii="Times New Roman" w:hAnsi="Times New Roman" w:cs="Times New Roman"/>
+          <w:bCs/>
+          <w:sz w:val="32"/>
+          <w:szCs w:val="32"/>
+        </w:rPr>
+        <w:t xml:space="preserve"> wie nachfolgend aufgezeigt wird.</w:t>
       </w:r>
     </w:p>
     <w:p>
@@ -2399,6 +2631,7 @@
           <w:sz w:val="32"/>
           <w:szCs w:val="32"/>
         </w:rPr>
+        <w:lastRenderedPageBreak/>
         <w:t>Bei unserem Projekt werden die meisten Datenbankbefehle unabhängig von Eingaben des Nutzers ausgeführt. Jedoch werden für manche Abfragen Nutzereingaben zwingend</w:t>
       </w:r>
       <w:r>
@@ -2462,17 +2695,7 @@
           <w:sz w:val="32"/>
           <w:szCs w:val="32"/>
         </w:rPr>
-        <w:t xml:space="preserve"> vorhanden wären und dem </w:t>
-      </w:r>
-      <w:r>
-        <w:rPr>
-          <w:rFonts w:ascii="Times New Roman" w:hAnsi="Times New Roman" w:cs="Times New Roman"/>
-          <w:bCs/>
-          <w:sz w:val="32"/>
-          <w:szCs w:val="32"/>
-        </w:rPr>
-        <w:lastRenderedPageBreak/>
-        <w:t xml:space="preserve">Fehlen der Input Validation. </w:t>
+        <w:t xml:space="preserve"> vorhanden wären und dem Fehlen der Input Validation. </w:t>
       </w:r>
       <w:r>
         <w:rPr>
@@ -2483,7 +2706,6 @@
         </w:rPr>
         <w:t xml:space="preserve">Ersteres bezieht sich hierbei auf die Verwendung der Funktion </w:t>
       </w:r>
-      <w:proofErr w:type="spellStart"/>
       <w:r>
         <w:rPr>
           <w:rFonts w:ascii="Times New Roman" w:hAnsi="Times New Roman" w:cs="Times New Roman"/>
@@ -2492,9 +2714,17 @@
           <w:sz w:val="32"/>
           <w:szCs w:val="32"/>
         </w:rPr>
-        <w:t>executescript</w:t>
-      </w:r>
-      <w:proofErr w:type="spellEnd"/>
+        <w:t>executescript()</w:t>
+      </w:r>
+      <w:r>
+        <w:rPr>
+          <w:rFonts w:ascii="Times New Roman" w:hAnsi="Times New Roman" w:cs="Times New Roman"/>
+          <w:bCs/>
+          <w:sz w:val="32"/>
+          <w:szCs w:val="32"/>
+        </w:rPr>
+        <w:t xml:space="preserve"> und dem </w:t>
+      </w:r>
       <w:r>
         <w:rPr>
           <w:rFonts w:ascii="Times New Roman" w:hAnsi="Times New Roman" w:cs="Times New Roman"/>
@@ -2503,25 +2733,6 @@
           <w:sz w:val="32"/>
           <w:szCs w:val="32"/>
         </w:rPr>
-        <w:t>()</w:t>
-      </w:r>
-      <w:r>
-        <w:rPr>
-          <w:rFonts w:ascii="Times New Roman" w:hAnsi="Times New Roman" w:cs="Times New Roman"/>
-          <w:bCs/>
-          <w:sz w:val="32"/>
-          <w:szCs w:val="32"/>
-        </w:rPr>
-        <w:t xml:space="preserve"> und dem </w:t>
-      </w:r>
-      <w:r>
-        <w:rPr>
-          <w:rFonts w:ascii="Times New Roman" w:hAnsi="Times New Roman" w:cs="Times New Roman"/>
-          <w:b/>
-          <w:bCs/>
-          <w:sz w:val="32"/>
-          <w:szCs w:val="32"/>
-        </w:rPr>
         <w:t>%s-Platzhalter</w:t>
       </w:r>
       <w:r>
@@ -2533,6 +2744,15 @@
         </w:rPr>
         <w:t>.</w:t>
       </w:r>
+      <w:r>
+        <w:rPr>
+          <w:rFonts w:ascii="Times New Roman" w:hAnsi="Times New Roman" w:cs="Times New Roman"/>
+          <w:bCs/>
+          <w:sz w:val="32"/>
+          <w:szCs w:val="32"/>
+        </w:rPr>
+        <w:t xml:space="preserve"> Des Weiteren wird die Datenbank unverschlüsselt und ohne Schutzvorrichtungen am Server abgelegt, was ebenfalls zu Problemen führen kann, wenn ein Angreifer Zugriff auf den Server erlangt.</w:t>
+      </w:r>
     </w:p>
     <w:p>
       <w:pPr>
@@ -2830,8 +3050,56 @@
           <w:sz w:val="32"/>
           <w:szCs w:val="32"/>
         </w:rPr>
-        <w:t xml:space="preserve">: </w:t>
-      </w:r>
+        <w:t>:</w:t>
+      </w:r>
+    </w:p>
+    <w:p>
+      <w:pPr>
+        <w:jc w:val="both"/>
+        <w:rPr>
+          <w:rFonts w:ascii="Times New Roman" w:hAnsi="Times New Roman" w:cs="Times New Roman"/>
+          <w:bCs/>
+          <w:color w:val="FF0000"/>
+          <w:sz w:val="32"/>
+          <w:szCs w:val="32"/>
+        </w:rPr>
+      </w:pPr>
+    </w:p>
+    <w:p>
+      <w:pPr>
+        <w:jc w:val="both"/>
+        <w:rPr>
+          <w:rFonts w:ascii="Times New Roman" w:hAnsi="Times New Roman" w:cs="Times New Roman"/>
+          <w:bCs/>
+          <w:color w:val="FF0000"/>
+          <w:sz w:val="32"/>
+          <w:szCs w:val="32"/>
+        </w:rPr>
+      </w:pPr>
+    </w:p>
+    <w:p>
+      <w:pPr>
+        <w:jc w:val="both"/>
+        <w:rPr>
+          <w:rFonts w:ascii="Times New Roman" w:hAnsi="Times New Roman" w:cs="Times New Roman"/>
+          <w:bCs/>
+          <w:color w:val="FF0000"/>
+          <w:sz w:val="32"/>
+          <w:szCs w:val="32"/>
+        </w:rPr>
+      </w:pPr>
+    </w:p>
+    <w:p>
+      <w:pPr>
+        <w:jc w:val="both"/>
+        <w:rPr>
+          <w:rFonts w:ascii="Times New Roman" w:hAnsi="Times New Roman" w:cs="Times New Roman"/>
+          <w:bCs/>
+          <w:color w:val="FF0000"/>
+          <w:sz w:val="32"/>
+          <w:szCs w:val="32"/>
+        </w:rPr>
+      </w:pPr>
     </w:p>
     <w:tbl>
       <w:tblPr>
@@ -2876,6 +3144,7 @@
                 <w:szCs w:val="32"/>
                 <w:u w:val="single"/>
               </w:rPr>
+              <w:lastRenderedPageBreak/>
               <w:t>Registrierung</w:t>
             </w:r>
           </w:p>
@@ -3205,47 +3474,7 @@
                 <w:sz w:val="32"/>
                 <w:szCs w:val="32"/>
               </w:rPr>
-              <w:t xml:space="preserve">' OR 1 = 1; UPDATE Spieler SET siege = 1000 WHERE </w:t>
-            </w:r>
-            <w:proofErr w:type="spellStart"/>
-            <w:r>
-              <w:rPr>
-                <w:rFonts w:ascii="Times New Roman" w:hAnsi="Times New Roman" w:cs="Times New Roman"/>
-                <w:bCs/>
-                <w:sz w:val="32"/>
-                <w:szCs w:val="32"/>
-              </w:rPr>
-              <w:t>nutzername</w:t>
-            </w:r>
-            <w:proofErr w:type="spellEnd"/>
-            <w:r>
-              <w:rPr>
-                <w:rFonts w:ascii="Times New Roman" w:hAnsi="Times New Roman" w:cs="Times New Roman"/>
-                <w:bCs/>
-                <w:sz w:val="32"/>
-                <w:szCs w:val="32"/>
-              </w:rPr>
-              <w:t xml:space="preserve"> = '</w:t>
-            </w:r>
-            <w:proofErr w:type="spellStart"/>
-            <w:r>
-              <w:rPr>
-                <w:rFonts w:ascii="Times New Roman" w:hAnsi="Times New Roman" w:cs="Times New Roman"/>
-                <w:bCs/>
-                <w:sz w:val="32"/>
-                <w:szCs w:val="32"/>
-              </w:rPr>
-              <w:t>c.joiko</w:t>
-            </w:r>
-            <w:proofErr w:type="spellEnd"/>
-            <w:r>
-              <w:rPr>
-                <w:rFonts w:ascii="Times New Roman" w:hAnsi="Times New Roman" w:cs="Times New Roman"/>
-                <w:bCs/>
-                <w:sz w:val="32"/>
-                <w:szCs w:val="32"/>
-              </w:rPr>
-              <w:t>';--@th-deg.de</w:t>
+              <w:t>' OR 1 = 1; UPDATE Spieler SET siege = 1000 WHERE nutzername = 'c.joiko';--@th-deg.de</w:t>
             </w:r>
           </w:p>
         </w:tc>
@@ -3274,27 +3503,7 @@
                 <w:sz w:val="32"/>
                 <w:szCs w:val="32"/>
               </w:rPr>
-              <w:t>Setzt die Anzahl der Siege des Spielers mit dem Nutzernamen „</w:t>
-            </w:r>
-            <w:proofErr w:type="spellStart"/>
-            <w:r>
-              <w:rPr>
-                <w:rFonts w:ascii="Times New Roman" w:hAnsi="Times New Roman" w:cs="Times New Roman"/>
-                <w:bCs/>
-                <w:sz w:val="32"/>
-                <w:szCs w:val="32"/>
-              </w:rPr>
-              <w:t>c.joiko</w:t>
-            </w:r>
-            <w:proofErr w:type="spellEnd"/>
-            <w:r>
-              <w:rPr>
-                <w:rFonts w:ascii="Times New Roman" w:hAnsi="Times New Roman" w:cs="Times New Roman"/>
-                <w:bCs/>
-                <w:sz w:val="32"/>
-                <w:szCs w:val="32"/>
-              </w:rPr>
-              <w:t>“ auf 1000</w:t>
+              <w:t>Setzt die Anzahl der Siege des Spielers mit dem Nutzernamen „c.joiko“ auf 1000</w:t>
             </w:r>
           </w:p>
         </w:tc>
@@ -3755,7 +3964,6 @@
           <w:sz w:val="32"/>
           <w:szCs w:val="32"/>
         </w:rPr>
-        <w:lastRenderedPageBreak/>
         <w:t>[Punkte!!! CVSS oder CWSS???]</w:t>
       </w:r>
     </w:p>
@@ -3819,56 +4027,285 @@
         <w:rPr>
           <w:rFonts w:ascii="Times New Roman" w:hAnsi="Times New Roman" w:cs="Times New Roman"/>
           <w:bCs/>
+          <w:sz w:val="32"/>
+          <w:szCs w:val="32"/>
+        </w:rPr>
+        <w:t>[</w:t>
+      </w:r>
+      <w:r>
+        <w:rPr>
+          <w:rFonts w:ascii="Times New Roman" w:hAnsi="Times New Roman" w:cs="Times New Roman"/>
+          <w:bCs/>
+          <w:sz w:val="32"/>
+          <w:szCs w:val="32"/>
+        </w:rPr>
+        <w:t>5</w:t>
+      </w:r>
+      <w:r>
+        <w:rPr>
+          <w:rFonts w:ascii="Times New Roman" w:hAnsi="Times New Roman" w:cs="Times New Roman"/>
+          <w:bCs/>
+          <w:sz w:val="32"/>
+          <w:szCs w:val="32"/>
+        </w:rPr>
+        <w:t xml:space="preserve">]. </w:t>
+      </w:r>
+      <w:r>
+        <w:rPr>
+          <w:rFonts w:ascii="Times New Roman" w:hAnsi="Times New Roman" w:cs="Times New Roman"/>
+          <w:bCs/>
+          <w:sz w:val="32"/>
+          <w:szCs w:val="32"/>
+        </w:rPr>
+        <w:t xml:space="preserve">In Kombination mit zu einfach gewählten Passwörtern wie „hallo123“ oder </w:t>
+      </w:r>
+      <w:r>
+        <w:rPr>
+          <w:rFonts w:ascii="Times New Roman" w:hAnsi="Times New Roman" w:cs="Times New Roman"/>
+          <w:bCs/>
+          <w:sz w:val="32"/>
+          <w:szCs w:val="32"/>
+        </w:rPr>
+        <w:t xml:space="preserve">dem Notieren an unsicheren Orten </w:t>
+      </w:r>
+      <w:r>
+        <w:rPr>
+          <w:rFonts w:ascii="Times New Roman" w:hAnsi="Times New Roman" w:cs="Times New Roman"/>
+          <w:bCs/>
+          <w:sz w:val="32"/>
+          <w:szCs w:val="32"/>
+        </w:rPr>
+        <w:t>verlieren sie relativ schnell jegliche Bedeutung beim Schutz der eigenen Daten</w:t>
+      </w:r>
+      <w:r>
+        <w:rPr>
+          <w:rFonts w:ascii="Times New Roman" w:hAnsi="Times New Roman" w:cs="Times New Roman"/>
+          <w:bCs/>
+          <w:sz w:val="32"/>
+          <w:szCs w:val="32"/>
+        </w:rPr>
+        <w:t>, was nachfolgend auch bei „Chess Online“ aufgezeigt wird</w:t>
+      </w:r>
+      <w:r>
+        <w:rPr>
+          <w:rFonts w:ascii="Times New Roman" w:hAnsi="Times New Roman" w:cs="Times New Roman"/>
+          <w:bCs/>
+          <w:sz w:val="32"/>
+          <w:szCs w:val="32"/>
+        </w:rPr>
+        <w:t>.</w:t>
+      </w:r>
+    </w:p>
+    <w:p>
+      <w:pPr>
+        <w:jc w:val="both"/>
+        <w:rPr>
+          <w:rFonts w:ascii="Times New Roman" w:hAnsi="Times New Roman" w:cs="Times New Roman"/>
+          <w:bCs/>
+          <w:sz w:val="32"/>
+          <w:szCs w:val="32"/>
+        </w:rPr>
+      </w:pPr>
+      <w:r>
+        <w:rPr>
+          <w:rFonts w:ascii="Times New Roman" w:hAnsi="Times New Roman" w:cs="Times New Roman"/>
+          <w:bCs/>
+          <w:sz w:val="32"/>
+          <w:szCs w:val="32"/>
+        </w:rPr>
+        <w:t xml:space="preserve">Das erste Problem entsteht bereits bei der Erstellung des Passwortes bei der Registrierung eines neuen Accounts. Das Passwort wird bei der Eingabe am Terminal angezeigt und kann somit bereits durch einen Blick auf den Bildschirm erlangt werden. Zudem wird der Nutzer nicht um eine Bestätigung des Passwortes gebeten, was in Kombination mit der fehlenden Möglichkeit zum Ändern des Passwortes bei einem </w:t>
+      </w:r>
+      <w:r>
+        <w:rPr>
+          <w:rFonts w:ascii="Times New Roman" w:hAnsi="Times New Roman" w:cs="Times New Roman"/>
+          <w:bCs/>
+          <w:sz w:val="32"/>
+          <w:szCs w:val="32"/>
+        </w:rPr>
+        <w:lastRenderedPageBreak/>
+        <w:t xml:space="preserve">Tippfehler schnell zu einem Problem führt. Doch die eingeschränkte Effektivität der Passwörter ist nicht nur Schuld des Benutzers, sondern auch des Programmentwicklers. </w:t>
+      </w:r>
+      <w:r>
+        <w:rPr>
+          <w:rFonts w:ascii="Times New Roman" w:hAnsi="Times New Roman" w:cs="Times New Roman"/>
+          <w:bCs/>
+          <w:sz w:val="32"/>
+          <w:szCs w:val="32"/>
+        </w:rPr>
+        <w:t xml:space="preserve">Die Passwörter werden kein einziges </w:t>
+      </w:r>
+      <w:r>
+        <w:rPr>
+          <w:rFonts w:ascii="Times New Roman" w:hAnsi="Times New Roman" w:cs="Times New Roman"/>
+          <w:bCs/>
+          <w:sz w:val="32"/>
+          <w:szCs w:val="32"/>
+        </w:rPr>
+        <w:t>Mal</w:t>
+      </w:r>
+      <w:r>
+        <w:rPr>
+          <w:rFonts w:ascii="Times New Roman" w:hAnsi="Times New Roman" w:cs="Times New Roman"/>
+          <w:bCs/>
+          <w:sz w:val="32"/>
+          <w:szCs w:val="32"/>
+        </w:rPr>
+        <w:t xml:space="preserve"> verschlüsselt und liegen permanent als Plaintext vor. Zudem wurde von Programmierern ein Passwort für einen Account im Quelltext </w:t>
+      </w:r>
+      <w:r>
+        <w:rPr>
+          <w:rFonts w:ascii="Times New Roman" w:hAnsi="Times New Roman" w:cs="Times New Roman"/>
+          <w:bCs/>
+          <w:sz w:val="32"/>
+          <w:szCs w:val="32"/>
+        </w:rPr>
+        <w:t xml:space="preserve">der Datei mail.py </w:t>
+      </w:r>
+      <w:r>
+        <w:rPr>
+          <w:rFonts w:ascii="Times New Roman" w:hAnsi="Times New Roman" w:cs="Times New Roman"/>
+          <w:bCs/>
+          <w:sz w:val="32"/>
+          <w:szCs w:val="32"/>
+        </w:rPr>
+        <w:t>vergessen</w:t>
+      </w:r>
+      <w:r>
+        <w:rPr>
+          <w:rFonts w:ascii="Times New Roman" w:hAnsi="Times New Roman" w:cs="Times New Roman"/>
+          <w:bCs/>
+          <w:sz w:val="32"/>
+          <w:szCs w:val="32"/>
+        </w:rPr>
+        <w:t xml:space="preserve"> (siehe Abb. 6)</w:t>
+      </w:r>
+      <w:r>
+        <w:rPr>
+          <w:rFonts w:ascii="Times New Roman" w:hAnsi="Times New Roman" w:cs="Times New Roman"/>
+          <w:bCs/>
+          <w:sz w:val="32"/>
+          <w:szCs w:val="32"/>
+        </w:rPr>
+        <w:t>.</w:t>
+      </w:r>
+      <w:r>
+        <w:rPr>
+          <w:rFonts w:ascii="Times New Roman" w:hAnsi="Times New Roman" w:cs="Times New Roman"/>
+          <w:bCs/>
+          <w:sz w:val="32"/>
+          <w:szCs w:val="32"/>
+        </w:rPr>
+        <w:t xml:space="preserve"> </w:t>
+      </w:r>
+    </w:p>
+    <w:p>
+      <w:pPr>
+        <w:jc w:val="center"/>
+        <w:rPr>
+          <w:rFonts w:ascii="Times New Roman" w:hAnsi="Times New Roman" w:cs="Times New Roman"/>
+          <w:bCs/>
+          <w:sz w:val="32"/>
+          <w:szCs w:val="32"/>
+        </w:rPr>
+      </w:pPr>
+    </w:p>
+    <w:p>
+      <w:pPr>
+        <w:jc w:val="center"/>
+        <w:rPr>
+          <w:rFonts w:ascii="Times New Roman" w:hAnsi="Times New Roman" w:cs="Times New Roman"/>
+          <w:bCs/>
+          <w:i/>
+          <w:iCs/>
+          <w:sz w:val="28"/>
+          <w:szCs w:val="28"/>
+          <w:lang w:val="en-US"/>
+        </w:rPr>
+      </w:pPr>
+      <w:r>
+        <w:rPr>
+          <w:rFonts w:ascii="Times New Roman" w:hAnsi="Times New Roman" w:cs="Times New Roman"/>
+          <w:bCs/>
+          <w:i/>
+          <w:iCs/>
+          <w:sz w:val="28"/>
+          <w:szCs w:val="28"/>
+          <w:lang w:val="en-US"/>
+        </w:rPr>
+        <w:drawing>
+          <wp:inline distT="0" distB="0" distL="0" distR="0" wp14:anchorId="3AC4F1F9" wp14:editId="3083AF21">
+            <wp:extent cx="3750227" cy="419111"/>
+            <wp:effectExtent l="0" t="0" r="3175" b="0"/>
+            <wp:docPr id="10" name="Grafik 10"/>
+            <wp:cNvGraphicFramePr>
+              <a:graphicFrameLocks xmlns:a="http://schemas.openxmlformats.org/drawingml/2006/main" noChangeAspect="1"/>
+            </wp:cNvGraphicFramePr>
+            <a:graphic xmlns:a="http://schemas.openxmlformats.org/drawingml/2006/main">
+              <a:graphicData uri="http://schemas.openxmlformats.org/drawingml/2006/picture">
+                <pic:pic xmlns:pic="http://schemas.openxmlformats.org/drawingml/2006/picture">
+                  <pic:nvPicPr>
+                    <pic:cNvPr id="1" name=""/>
+                    <pic:cNvPicPr/>
+                  </pic:nvPicPr>
+                  <pic:blipFill>
+                    <a:blip r:embed="rId15"/>
+                    <a:stretch>
+                      <a:fillRect/>
+                    </a:stretch>
+                  </pic:blipFill>
+                  <pic:spPr>
+                    <a:xfrm>
+                      <a:off x="0" y="0"/>
+                      <a:ext cx="3750227" cy="419111"/>
+                    </a:xfrm>
+                    <a:prstGeom prst="rect">
+                      <a:avLst/>
+                    </a:prstGeom>
+                  </pic:spPr>
+                </pic:pic>
+              </a:graphicData>
+            </a:graphic>
+          </wp:inline>
+        </w:drawing>
+      </w:r>
+    </w:p>
+    <w:p>
+      <w:pPr>
+        <w:jc w:val="center"/>
+        <w:rPr>
+          <w:rFonts w:ascii="Times New Roman" w:hAnsi="Times New Roman" w:cs="Times New Roman"/>
+          <w:bCs/>
+          <w:i/>
+          <w:iCs/>
           <w:color w:val="FF0000"/>
-          <w:sz w:val="32"/>
-          <w:szCs w:val="32"/>
-        </w:rPr>
-        <w:t>[Quelle]</w:t>
-      </w:r>
-      <w:r>
-        <w:rPr>
-          <w:rFonts w:ascii="Times New Roman" w:hAnsi="Times New Roman" w:cs="Times New Roman"/>
-          <w:bCs/>
-          <w:sz w:val="32"/>
-          <w:szCs w:val="32"/>
-        </w:rPr>
-        <w:t xml:space="preserve">. In Kombination mit zu einfach gewählten Passwörtern wie „hallo123“ oder </w:t>
-      </w:r>
-      <w:r>
-        <w:rPr>
-          <w:rFonts w:ascii="Times New Roman" w:hAnsi="Times New Roman" w:cs="Times New Roman"/>
-          <w:bCs/>
-          <w:sz w:val="32"/>
-          <w:szCs w:val="32"/>
-        </w:rPr>
-        <w:t xml:space="preserve">dem Notieren an unsicheren Orten </w:t>
-      </w:r>
-      <w:r>
-        <w:rPr>
-          <w:rFonts w:ascii="Times New Roman" w:hAnsi="Times New Roman" w:cs="Times New Roman"/>
-          <w:bCs/>
-          <w:sz w:val="32"/>
-          <w:szCs w:val="32"/>
-        </w:rPr>
-        <w:t>verlieren sie relativ schnell jegliche Bedeutung beim Schutz der eigenen Daten</w:t>
-      </w:r>
-      <w:r>
-        <w:rPr>
-          <w:rFonts w:ascii="Times New Roman" w:hAnsi="Times New Roman" w:cs="Times New Roman"/>
-          <w:bCs/>
-          <w:sz w:val="32"/>
-          <w:szCs w:val="32"/>
-        </w:rPr>
-        <w:t>, was nachfolgend auch bei „Chess Online“ aufgezeigt wird</w:t>
-      </w:r>
-      <w:r>
-        <w:rPr>
-          <w:rFonts w:ascii="Times New Roman" w:hAnsi="Times New Roman" w:cs="Times New Roman"/>
-          <w:bCs/>
-          <w:sz w:val="32"/>
-          <w:szCs w:val="32"/>
-        </w:rPr>
-        <w:t>.</w:t>
+          <w:sz w:val="28"/>
+          <w:szCs w:val="28"/>
+          <w:lang w:val="en-US"/>
+        </w:rPr>
+      </w:pPr>
+      <w:r>
+        <w:rPr>
+          <w:rFonts w:ascii="Times New Roman" w:hAnsi="Times New Roman" w:cs="Times New Roman"/>
+          <w:bCs/>
+          <w:i/>
+          <w:iCs/>
+          <w:sz w:val="28"/>
+          <w:szCs w:val="28"/>
+          <w:lang w:val="en-US"/>
+        </w:rPr>
+        <w:t>Abbildung 6: Hard-coded Credential</w:t>
+      </w:r>
+      <w:r>
+        <w:rPr>
+          <w:rFonts w:ascii="Times New Roman" w:hAnsi="Times New Roman" w:cs="Times New Roman"/>
+          <w:bCs/>
+          <w:i/>
+          <w:iCs/>
+          <w:sz w:val="28"/>
+          <w:szCs w:val="28"/>
+          <w:lang w:val="en-US"/>
+        </w:rPr>
+        <w:t>s in mail.py</w:t>
       </w:r>
     </w:p>
     <w:p>
@@ -3888,16 +4325,52 @@
           <w:sz w:val="32"/>
           <w:szCs w:val="32"/>
         </w:rPr>
-        <w:t xml:space="preserve">Das erste Problem entsteht bereits bei der Erstellung des Passwortes bei der Registrierung eines neuen Accounts. Das Passwort wird bei der Eingabe am Terminal angezeigt und kann somit bereits durch einen Blick auf den Bildschirm erlangt werden. Zudem wird der Nutzer nicht um eine Bestätigung des Passwortes gebeten, was in Kombination mit der fehlenden Möglichkeit zum Ändern des Passwortes bei einem Tippfehler schnell zu einem Problem führt. Doch die eingeschränkte Effektivität der Passwörter ist nicht nur Schuld des Benutzers, sondern auch des Programmentwicklers. </w:t>
-      </w:r>
-      <w:r>
-        <w:rPr>
-          <w:rFonts w:ascii="Times New Roman" w:hAnsi="Times New Roman" w:cs="Times New Roman"/>
-          <w:bCs/>
-          <w:sz w:val="32"/>
-          <w:szCs w:val="32"/>
-        </w:rPr>
-        <w:t>Die Passwörter werden kein einziges mal verschlüsselt und liegen permanent als Plaintext vor. Zudem wurde von Programmierern ein Passwort für einen Account im Quelltext vergessen.</w:t>
+        <w:t>Neben den Passwörtern weisen auch die Aktivierungscodes zum Freischalten eines neuen Accounts einen verheerenden Mangel auf. Die Codes sind sehr einfach per Brute-Force-Methode zu knacken</w:t>
+      </w:r>
+      <w:r>
+        <w:rPr>
+          <w:rFonts w:ascii="Times New Roman" w:hAnsi="Times New Roman" w:cs="Times New Roman"/>
+          <w:bCs/>
+          <w:sz w:val="32"/>
+          <w:szCs w:val="32"/>
+        </w:rPr>
+        <w:t>,</w:t>
+      </w:r>
+      <w:r>
+        <w:rPr>
+          <w:rFonts w:ascii="Times New Roman" w:hAnsi="Times New Roman" w:cs="Times New Roman"/>
+          <w:bCs/>
+          <w:sz w:val="32"/>
+          <w:szCs w:val="32"/>
+        </w:rPr>
+        <w:t xml:space="preserve"> egal ob 4-stellig oder 5-stellig,</w:t>
+      </w:r>
+      <w:r>
+        <w:rPr>
+          <w:rFonts w:ascii="Times New Roman" w:hAnsi="Times New Roman" w:cs="Times New Roman"/>
+          <w:bCs/>
+          <w:sz w:val="32"/>
+          <w:szCs w:val="32"/>
+        </w:rPr>
+        <w:t xml:space="preserve"> was aufgrund der fehlenden Limitierung der Eingabeversuche zu eine</w:t>
+      </w:r>
+      <w:r>
+        <w:rPr>
+          <w:rFonts w:ascii="Times New Roman" w:hAnsi="Times New Roman" w:cs="Times New Roman"/>
+          <w:bCs/>
+          <w:sz w:val="32"/>
+          <w:szCs w:val="32"/>
+        </w:rPr>
+        <w:t>m</w:t>
+      </w:r>
+      <w:r>
+        <w:rPr>
+          <w:rFonts w:ascii="Times New Roman" w:hAnsi="Times New Roman" w:cs="Times New Roman"/>
+          <w:bCs/>
+          <w:sz w:val="32"/>
+          <w:szCs w:val="32"/>
+        </w:rPr>
+        <w:t xml:space="preserve"> kompletten Verlust der Authentifizierungsfunktion des Aktivierungscodes führt.</w:t>
       </w:r>
     </w:p>
     <w:p>
@@ -3906,27 +4379,20 @@
         <w:rPr>
           <w:rFonts w:ascii="Times New Roman" w:hAnsi="Times New Roman" w:cs="Times New Roman"/>
           <w:bCs/>
-          <w:sz w:val="32"/>
-          <w:szCs w:val="32"/>
-        </w:rPr>
-      </w:pPr>
-      <w:r>
-        <w:rPr>
-          <w:rFonts w:ascii="Times New Roman" w:hAnsi="Times New Roman" w:cs="Times New Roman"/>
-          <w:bCs/>
-          <w:sz w:val="32"/>
-          <w:szCs w:val="32"/>
-        </w:rPr>
-        <w:t>Neben den Passwörtern weisen auch die Aktivierungscodes zum Freischalten eines neuen Accounts einen verheerenden Mangel auf. Die 5-stelligen Codes sind sehr einfach per Brute-Force-Methode zu knacken</w:t>
-      </w:r>
-      <w:r>
-        <w:rPr>
-          <w:rFonts w:ascii="Times New Roman" w:hAnsi="Times New Roman" w:cs="Times New Roman"/>
-          <w:bCs/>
-          <w:sz w:val="32"/>
-          <w:szCs w:val="32"/>
-        </w:rPr>
-        <w:t>, was aufgrund der fehlenden Limitierung der Eingabeversuche zu einer kompletten Verlust der Authentifizierungsfunktion des Aktivierungscodes führt.</w:t>
+          <w:color w:val="FF0000"/>
+          <w:sz w:val="32"/>
+          <w:szCs w:val="32"/>
+        </w:rPr>
+      </w:pPr>
+      <w:r>
+        <w:rPr>
+          <w:rFonts w:ascii="Times New Roman" w:hAnsi="Times New Roman" w:cs="Times New Roman"/>
+          <w:bCs/>
+          <w:color w:val="FF0000"/>
+          <w:sz w:val="32"/>
+          <w:szCs w:val="32"/>
+        </w:rPr>
+        <w:t>[Aktivierungscode bruteforcen]</w:t>
       </w:r>
     </w:p>
     <w:p>
@@ -3948,29 +4414,7 @@
           <w:sz w:val="32"/>
           <w:szCs w:val="32"/>
         </w:rPr>
-        <w:t xml:space="preserve">[Aktivierungscode </w:t>
-      </w:r>
-      <w:proofErr w:type="spellStart"/>
-      <w:r>
-        <w:rPr>
-          <w:rFonts w:ascii="Times New Roman" w:hAnsi="Times New Roman" w:cs="Times New Roman"/>
-          <w:bCs/>
-          <w:color w:val="FF0000"/>
-          <w:sz w:val="32"/>
-          <w:szCs w:val="32"/>
-        </w:rPr>
-        <w:t>bruteforcen</w:t>
-      </w:r>
-      <w:proofErr w:type="spellEnd"/>
-      <w:r>
-        <w:rPr>
-          <w:rFonts w:ascii="Times New Roman" w:hAnsi="Times New Roman" w:cs="Times New Roman"/>
-          <w:bCs/>
-          <w:color w:val="FF0000"/>
-          <w:sz w:val="32"/>
-          <w:szCs w:val="32"/>
-        </w:rPr>
-        <w:t>]</w:t>
+        <w:t>[CWSS Score Sonntag]</w:t>
       </w:r>
     </w:p>
     <w:p>
@@ -4002,7 +4446,6 @@
           <w:szCs w:val="44"/>
           <w:u w:val="single"/>
         </w:rPr>
-        <w:lastRenderedPageBreak/>
         <w:t>4. Beheben der Schwächen</w:t>
       </w:r>
     </w:p>
@@ -4045,7 +4488,6 @@
         </w:rPr>
         <w:t xml:space="preserve">Um die in 3.1 angesprochene SQL-Injection zu beheben, sollten zuerst die verwendeten unsicheren Softwarekonstruktionen durch sichere Alternativen ersetzt werden. Die erste Änderung ist das Ersetzen der Funktion </w:t>
       </w:r>
-      <w:proofErr w:type="spellStart"/>
       <w:r>
         <w:rPr>
           <w:rFonts w:ascii="Times New Roman" w:hAnsi="Times New Roman" w:cs="Times New Roman"/>
@@ -4054,9 +4496,8 @@
           <w:sz w:val="32"/>
           <w:szCs w:val="32"/>
         </w:rPr>
-        <w:t>executescript</w:t>
-      </w:r>
-      <w:proofErr w:type="spellEnd"/>
+        <w:t>executescript ()</w:t>
+      </w:r>
       <w:r>
         <w:rPr>
           <w:rFonts w:ascii="Times New Roman" w:hAnsi="Times New Roman" w:cs="Times New Roman"/>
@@ -4065,7 +4506,16 @@
           <w:sz w:val="32"/>
           <w:szCs w:val="32"/>
         </w:rPr>
-        <w:t xml:space="preserve"> ()</w:t>
+        <w:t xml:space="preserve"> </w:t>
+      </w:r>
+      <w:r>
+        <w:rPr>
+          <w:rFonts w:ascii="Times New Roman" w:hAnsi="Times New Roman" w:cs="Times New Roman"/>
+          <w:bCs/>
+          <w:sz w:val="32"/>
+          <w:szCs w:val="32"/>
+        </w:rPr>
+        <w:t xml:space="preserve">durch </w:t>
       </w:r>
       <w:r>
         <w:rPr>
@@ -4075,6 +4525,89 @@
           <w:sz w:val="32"/>
           <w:szCs w:val="32"/>
         </w:rPr>
+        <w:t>execute()</w:t>
+      </w:r>
+      <w:r>
+        <w:rPr>
+          <w:rFonts w:ascii="Times New Roman" w:hAnsi="Times New Roman" w:cs="Times New Roman"/>
+          <w:bCs/>
+          <w:sz w:val="32"/>
+          <w:szCs w:val="32"/>
+        </w:rPr>
+        <w:t xml:space="preserve">. Der Unterschied zwischen diesen beiden Funktionen ist, dass </w:t>
+      </w:r>
+      <w:r>
+        <w:rPr>
+          <w:rFonts w:ascii="Times New Roman" w:hAnsi="Times New Roman" w:cs="Times New Roman"/>
+          <w:b/>
+          <w:bCs/>
+          <w:sz w:val="32"/>
+          <w:szCs w:val="32"/>
+        </w:rPr>
+        <w:t>execute()</w:t>
+      </w:r>
+      <w:r>
+        <w:rPr>
+          <w:rFonts w:ascii="Times New Roman" w:hAnsi="Times New Roman" w:cs="Times New Roman"/>
+          <w:bCs/>
+          <w:sz w:val="32"/>
+          <w:szCs w:val="32"/>
+        </w:rPr>
+        <w:t xml:space="preserve"> nur einen SQL-Befehl ausführen kann, während </w:t>
+      </w:r>
+      <w:r>
+        <w:rPr>
+          <w:rFonts w:ascii="Times New Roman" w:hAnsi="Times New Roman" w:cs="Times New Roman"/>
+          <w:b/>
+          <w:bCs/>
+          <w:sz w:val="32"/>
+          <w:szCs w:val="32"/>
+        </w:rPr>
+        <w:t xml:space="preserve">executescript() </w:t>
+      </w:r>
+      <w:r>
+        <w:rPr>
+          <w:rFonts w:ascii="Times New Roman" w:hAnsi="Times New Roman" w:cs="Times New Roman"/>
+          <w:bCs/>
+          <w:sz w:val="32"/>
+          <w:szCs w:val="32"/>
+        </w:rPr>
+        <w:t>mehrere Statements verarbeitet</w:t>
+      </w:r>
+      <w:r>
+        <w:rPr>
+          <w:rFonts w:ascii="Times New Roman" w:hAnsi="Times New Roman" w:cs="Times New Roman"/>
+          <w:bCs/>
+          <w:sz w:val="32"/>
+          <w:szCs w:val="32"/>
+        </w:rPr>
+        <w:t xml:space="preserve"> [6]</w:t>
+      </w:r>
+      <w:r>
+        <w:rPr>
+          <w:rFonts w:ascii="Times New Roman" w:hAnsi="Times New Roman" w:cs="Times New Roman"/>
+          <w:bCs/>
+          <w:sz w:val="32"/>
+          <w:szCs w:val="32"/>
+        </w:rPr>
+        <w:t>. Da unser</w:t>
+      </w:r>
+      <w:r>
+        <w:rPr>
+          <w:rFonts w:ascii="Times New Roman" w:hAnsi="Times New Roman" w:cs="Times New Roman"/>
+          <w:bCs/>
+          <w:sz w:val="32"/>
+          <w:szCs w:val="32"/>
+        </w:rPr>
+        <w:t>e</w:t>
+      </w:r>
+      <w:r>
+        <w:rPr>
+          <w:rFonts w:ascii="Times New Roman" w:hAnsi="Times New Roman" w:cs="Times New Roman"/>
+          <w:bCs/>
+          <w:sz w:val="32"/>
+          <w:szCs w:val="32"/>
+        </w:rPr>
         <w:t xml:space="preserve"> </w:t>
       </w:r>
       <w:r>
@@ -4084,126 +4617,6 @@
           <w:sz w:val="32"/>
           <w:szCs w:val="32"/>
         </w:rPr>
-        <w:t xml:space="preserve">durch </w:t>
-      </w:r>
-      <w:proofErr w:type="spellStart"/>
-      <w:r>
-        <w:rPr>
-          <w:rFonts w:ascii="Times New Roman" w:hAnsi="Times New Roman" w:cs="Times New Roman"/>
-          <w:b/>
-          <w:bCs/>
-          <w:sz w:val="32"/>
-          <w:szCs w:val="32"/>
-        </w:rPr>
-        <w:t>execute</w:t>
-      </w:r>
-      <w:proofErr w:type="spellEnd"/>
-      <w:r>
-        <w:rPr>
-          <w:rFonts w:ascii="Times New Roman" w:hAnsi="Times New Roman" w:cs="Times New Roman"/>
-          <w:b/>
-          <w:bCs/>
-          <w:sz w:val="32"/>
-          <w:szCs w:val="32"/>
-        </w:rPr>
-        <w:t>()</w:t>
-      </w:r>
-      <w:r>
-        <w:rPr>
-          <w:rFonts w:ascii="Times New Roman" w:hAnsi="Times New Roman" w:cs="Times New Roman"/>
-          <w:bCs/>
-          <w:sz w:val="32"/>
-          <w:szCs w:val="32"/>
-        </w:rPr>
-        <w:t xml:space="preserve">. Der Unterschied zwischen diesen beiden Funktionen ist, dass </w:t>
-      </w:r>
-      <w:proofErr w:type="spellStart"/>
-      <w:r>
-        <w:rPr>
-          <w:rFonts w:ascii="Times New Roman" w:hAnsi="Times New Roman" w:cs="Times New Roman"/>
-          <w:b/>
-          <w:bCs/>
-          <w:sz w:val="32"/>
-          <w:szCs w:val="32"/>
-        </w:rPr>
-        <w:t>execute</w:t>
-      </w:r>
-      <w:proofErr w:type="spellEnd"/>
-      <w:r>
-        <w:rPr>
-          <w:rFonts w:ascii="Times New Roman" w:hAnsi="Times New Roman" w:cs="Times New Roman"/>
-          <w:b/>
-          <w:bCs/>
-          <w:sz w:val="32"/>
-          <w:szCs w:val="32"/>
-        </w:rPr>
-        <w:t>()</w:t>
-      </w:r>
-      <w:r>
-        <w:rPr>
-          <w:rFonts w:ascii="Times New Roman" w:hAnsi="Times New Roman" w:cs="Times New Roman"/>
-          <w:bCs/>
-          <w:sz w:val="32"/>
-          <w:szCs w:val="32"/>
-        </w:rPr>
-        <w:t xml:space="preserve"> nur einen SQL-Befehl ausführen kann, während </w:t>
-      </w:r>
-      <w:proofErr w:type="spellStart"/>
-      <w:r>
-        <w:rPr>
-          <w:rFonts w:ascii="Times New Roman" w:hAnsi="Times New Roman" w:cs="Times New Roman"/>
-          <w:b/>
-          <w:bCs/>
-          <w:sz w:val="32"/>
-          <w:szCs w:val="32"/>
-        </w:rPr>
-        <w:t>executescript</w:t>
-      </w:r>
-      <w:proofErr w:type="spellEnd"/>
-      <w:r>
-        <w:rPr>
-          <w:rFonts w:ascii="Times New Roman" w:hAnsi="Times New Roman" w:cs="Times New Roman"/>
-          <w:b/>
-          <w:bCs/>
-          <w:sz w:val="32"/>
-          <w:szCs w:val="32"/>
-        </w:rPr>
-        <w:t xml:space="preserve">() </w:t>
-      </w:r>
-      <w:r>
-        <w:rPr>
-          <w:rFonts w:ascii="Times New Roman" w:hAnsi="Times New Roman" w:cs="Times New Roman"/>
-          <w:bCs/>
-          <w:sz w:val="32"/>
-          <w:szCs w:val="32"/>
-        </w:rPr>
-        <w:t>mehrere Statements verarbeitet. Da unser</w:t>
-      </w:r>
-      <w:r>
-        <w:rPr>
-          <w:rFonts w:ascii="Times New Roman" w:hAnsi="Times New Roman" w:cs="Times New Roman"/>
-          <w:bCs/>
-          <w:sz w:val="32"/>
-          <w:szCs w:val="32"/>
-        </w:rPr>
-        <w:t>e</w:t>
-      </w:r>
-      <w:r>
-        <w:rPr>
-          <w:rFonts w:ascii="Times New Roman" w:hAnsi="Times New Roman" w:cs="Times New Roman"/>
-          <w:bCs/>
-          <w:sz w:val="32"/>
-          <w:szCs w:val="32"/>
-        </w:rPr>
-        <w:t xml:space="preserve"> </w:t>
-      </w:r>
-      <w:r>
-        <w:rPr>
-          <w:rFonts w:ascii="Times New Roman" w:hAnsi="Times New Roman" w:cs="Times New Roman"/>
-          <w:bCs/>
-          <w:sz w:val="32"/>
-          <w:szCs w:val="32"/>
-        </w:rPr>
         <w:t xml:space="preserve">Funktionen zur Manipulation der Datenbank sowieso </w:t>
       </w:r>
       <w:r>
@@ -4231,7 +4644,26 @@
           <w:sz w:val="32"/>
           <w:szCs w:val="32"/>
         </w:rPr>
-        <w:t xml:space="preserve"> Nach Anwendung des Fixes sind die beiden Injections, welche zuvor während der Registrierung möglich waren, nicht mehr möglich (siehe Abb. 6).</w:t>
+        <w:t xml:space="preserve"> Nach Anwendung des Fixes sind die beiden Injections, </w:t>
+      </w:r>
+      <w:r>
+        <w:rPr>
+          <w:rFonts w:ascii="Times New Roman" w:hAnsi="Times New Roman" w:cs="Times New Roman"/>
+          <w:bCs/>
+          <w:sz w:val="32"/>
+          <w:szCs w:val="32"/>
+        </w:rPr>
+        <w:lastRenderedPageBreak/>
+        <w:t xml:space="preserve">welche zuvor während der Registrierung möglich waren, nicht mehr möglich (siehe Abb. </w:t>
+      </w:r>
+      <w:r>
+        <w:rPr>
+          <w:rFonts w:ascii="Times New Roman" w:hAnsi="Times New Roman" w:cs="Times New Roman"/>
+          <w:bCs/>
+          <w:sz w:val="32"/>
+          <w:szCs w:val="32"/>
+        </w:rPr>
+        <w:t>7).</w:t>
       </w:r>
     </w:p>
     <w:p>
@@ -4277,7 +4709,7 @@
                     </pic:cNvPicPr>
                   </pic:nvPicPr>
                   <pic:blipFill>
-                    <a:blip r:embed="rId8">
+                    <a:blip r:embed="rId16">
                       <a:extLst>
                         <a:ext uri="{28A0092B-C50C-407E-A947-70E740481C1C}">
                           <a14:useLocalDpi xmlns:a14="http://schemas.microsoft.com/office/drawing/2010/main" val="0"/>
@@ -4328,7 +4760,27 @@
           <w:sz w:val="28"/>
           <w:szCs w:val="28"/>
         </w:rPr>
-        <w:t>Abbildung 6: Fehlermeldung nach Ausführung der ersten SQL-Injection</w:t>
+        <w:t xml:space="preserve">Abbildung </w:t>
+      </w:r>
+      <w:r>
+        <w:rPr>
+          <w:rFonts w:ascii="Times New Roman" w:hAnsi="Times New Roman" w:cs="Times New Roman"/>
+          <w:bCs/>
+          <w:i/>
+          <w:sz w:val="28"/>
+          <w:szCs w:val="28"/>
+        </w:rPr>
+        <w:t>7</w:t>
+      </w:r>
+      <w:r>
+        <w:rPr>
+          <w:rFonts w:ascii="Times New Roman" w:hAnsi="Times New Roman" w:cs="Times New Roman"/>
+          <w:bCs/>
+          <w:i/>
+          <w:sz w:val="28"/>
+          <w:szCs w:val="28"/>
+        </w:rPr>
+        <w:t>: Fehlermeldung nach Ausführung der ersten SQL-Injection</w:t>
       </w:r>
     </w:p>
     <w:p>
@@ -4422,24 +4874,63 @@
           <w:sz w:val="32"/>
           <w:szCs w:val="32"/>
         </w:rPr>
-        <w:t xml:space="preserve">die dritte SQL-Injection verhindern sollte [4]. Da dies jedoch nicht der Fall ist, wird zusätzlich der Input des Users auf maliziöse Absichten überprüft, bevor er verarbeitet wird. </w:t>
-      </w:r>
-      <w:r>
-        <w:rPr>
-          <w:rFonts w:ascii="Times New Roman" w:hAnsi="Times New Roman" w:cs="Times New Roman"/>
-          <w:sz w:val="32"/>
-          <w:szCs w:val="32"/>
-        </w:rPr>
-        <w:t xml:space="preserve">Um dies zu erreichen, wird einfach ein Array mit verbotenen Zeichen eingefügt und über dieses iteriert, ob in der eingegebenen Mailadresse oder dem Passwort ein verbotenes Zeichen vorhanden ist. Um die SQL-Injection </w:t>
-      </w:r>
-      <w:r>
-        <w:rPr>
-          <w:rFonts w:ascii="Times New Roman" w:hAnsi="Times New Roman" w:cs="Times New Roman"/>
-          <w:sz w:val="32"/>
-          <w:szCs w:val="32"/>
-        </w:rPr>
-        <w:lastRenderedPageBreak/>
-        <w:t>zu verhindern, ohne den zulässigen Zeichensatz für Passwörter unnötig einzuschränken wird sich im Projekt auf vier Sonderzeichen beschränkt (siehe Abb. 7).</w:t>
+        <w:t>die dritte SQL-Injection verhindern sollte</w:t>
+      </w:r>
+      <w:r>
+        <w:rPr>
+          <w:rFonts w:ascii="Times New Roman" w:hAnsi="Times New Roman" w:cs="Times New Roman"/>
+          <w:sz w:val="32"/>
+          <w:szCs w:val="32"/>
+        </w:rPr>
+        <w:t>n</w:t>
+      </w:r>
+      <w:r>
+        <w:rPr>
+          <w:rFonts w:ascii="Times New Roman" w:hAnsi="Times New Roman" w:cs="Times New Roman"/>
+          <w:sz w:val="32"/>
+          <w:szCs w:val="32"/>
+        </w:rPr>
+        <w:t xml:space="preserve"> [</w:t>
+      </w:r>
+      <w:r>
+        <w:rPr>
+          <w:rFonts w:ascii="Times New Roman" w:hAnsi="Times New Roman" w:cs="Times New Roman"/>
+          <w:sz w:val="32"/>
+          <w:szCs w:val="32"/>
+        </w:rPr>
+        <w:t>6</w:t>
+      </w:r>
+      <w:r>
+        <w:rPr>
+          <w:rFonts w:ascii="Times New Roman" w:hAnsi="Times New Roman" w:cs="Times New Roman"/>
+          <w:sz w:val="32"/>
+          <w:szCs w:val="32"/>
+        </w:rPr>
+        <w:t xml:space="preserve">]. Da dies jedoch nicht der Fall ist, wird zusätzlich der Input des Users auf maliziöse Absichten überprüft, bevor er verarbeitet wird. </w:t>
+      </w:r>
+      <w:r>
+        <w:rPr>
+          <w:rFonts w:ascii="Times New Roman" w:hAnsi="Times New Roman" w:cs="Times New Roman"/>
+          <w:sz w:val="32"/>
+          <w:szCs w:val="32"/>
+        </w:rPr>
+        <w:t xml:space="preserve">Um dies zu erreichen, wird einfach ein Array mit verbotenen Zeichen eingefügt und über dieses iteriert, ob in der eingegebenen Mailadresse oder dem Passwort ein verbotenes Zeichen vorhanden ist. Um die SQL-Injection zu verhindern, ohne den zulässigen Zeichensatz für Passwörter unnötig einzuschränken wird sich im Projekt auf vier Sonderzeichen beschränkt (siehe Abb. </w:t>
+      </w:r>
+      <w:r>
+        <w:rPr>
+          <w:rFonts w:ascii="Times New Roman" w:hAnsi="Times New Roman" w:cs="Times New Roman"/>
+          <w:sz w:val="32"/>
+          <w:szCs w:val="32"/>
+        </w:rPr>
+        <w:t>8</w:t>
+      </w:r>
+      <w:r>
+        <w:rPr>
+          <w:rFonts w:ascii="Times New Roman" w:hAnsi="Times New Roman" w:cs="Times New Roman"/>
+          <w:sz w:val="32"/>
+          <w:szCs w:val="32"/>
+        </w:rPr>
+        <w:t>).</w:t>
       </w:r>
     </w:p>
     <w:p>
@@ -4464,6 +4955,7 @@
       <w:r>
         <w:rPr>
           <w:rFonts w:ascii="Times New Roman" w:hAnsi="Times New Roman" w:cs="Times New Roman"/>
+          <w:noProof/>
           <w:sz w:val="32"/>
           <w:szCs w:val="32"/>
         </w:rPr>
@@ -4483,7 +4975,7 @@
                     <pic:cNvPicPr/>
                   </pic:nvPicPr>
                   <pic:blipFill>
-                    <a:blip r:embed="rId9"/>
+                    <a:blip r:embed="rId17"/>
                     <a:stretch>
                       <a:fillRect/>
                     </a:stretch>
@@ -4521,7 +5013,34 @@
           <w:sz w:val="28"/>
           <w:szCs w:val="28"/>
         </w:rPr>
-        <w:t>Abbildung 7: Einbindung und Überprüfung der invaliden Zeichen</w:t>
+        <w:t xml:space="preserve">Abbildung </w:t>
+      </w:r>
+      <w:r>
+        <w:rPr>
+          <w:rFonts w:ascii="Times New Roman" w:hAnsi="Times New Roman" w:cs="Times New Roman"/>
+          <w:i/>
+          <w:sz w:val="28"/>
+          <w:szCs w:val="28"/>
+        </w:rPr>
+        <w:t>8</w:t>
+      </w:r>
+      <w:r>
+        <w:rPr>
+          <w:rFonts w:ascii="Times New Roman" w:hAnsi="Times New Roman" w:cs="Times New Roman"/>
+          <w:i/>
+          <w:sz w:val="28"/>
+          <w:szCs w:val="28"/>
+        </w:rPr>
+        <w:t>: Einbindung und Überprüfung der invaliden Zeichen</w:t>
+      </w:r>
+      <w:r>
+        <w:rPr>
+          <w:rFonts w:ascii="Times New Roman" w:hAnsi="Times New Roman" w:cs="Times New Roman"/>
+          <w:i/>
+          <w:sz w:val="28"/>
+          <w:szCs w:val="28"/>
+        </w:rPr>
+        <w:t xml:space="preserve"> !--!</w:t>
       </w:r>
     </w:p>
     <w:p>
@@ -4595,11 +5114,50 @@
       <w:r>
         <w:rPr>
           <w:rFonts w:ascii="Times New Roman" w:hAnsi="Times New Roman" w:cs="Times New Roman"/>
-          <w:color w:val="FF0000"/>
-          <w:sz w:val="32"/>
-          <w:szCs w:val="32"/>
-        </w:rPr>
-        <w:t>[Quelle?]</w:t>
+          <w:sz w:val="32"/>
+          <w:szCs w:val="32"/>
+        </w:rPr>
+        <w:t>[</w:t>
+      </w:r>
+      <w:r>
+        <w:rPr>
+          <w:rFonts w:ascii="Times New Roman" w:hAnsi="Times New Roman" w:cs="Times New Roman"/>
+          <w:sz w:val="32"/>
+          <w:szCs w:val="32"/>
+        </w:rPr>
+        <w:t>7</w:t>
+      </w:r>
+      <w:r>
+        <w:rPr>
+          <w:rFonts w:ascii="Times New Roman" w:hAnsi="Times New Roman" w:cs="Times New Roman"/>
+          <w:sz w:val="32"/>
+          <w:szCs w:val="32"/>
+        </w:rPr>
+        <w:t xml:space="preserve">]. </w:t>
+      </w:r>
+      <w:r>
+        <w:rPr>
+          <w:rFonts w:ascii="Times New Roman" w:hAnsi="Times New Roman" w:cs="Times New Roman"/>
+          <w:sz w:val="32"/>
+          <w:szCs w:val="32"/>
+        </w:rPr>
+        <w:t>Zur weiteren Absicherung der Datenbank sollte ein regelmäßiges Backup der Datenbank gemacht werden</w:t>
+      </w:r>
+      <w:r>
+        <w:rPr>
+          <w:rFonts w:ascii="Times New Roman" w:hAnsi="Times New Roman" w:cs="Times New Roman"/>
+          <w:sz w:val="32"/>
+          <w:szCs w:val="32"/>
+        </w:rPr>
+        <w:t>, damit im Falle der ersten beiden SQL-Injections der Schaden zumindest wieder behebbar wäre</w:t>
+      </w:r>
+      <w:r>
+        <w:rPr>
+          <w:rFonts w:ascii="Times New Roman" w:hAnsi="Times New Roman" w:cs="Times New Roman"/>
+          <w:sz w:val="32"/>
+          <w:szCs w:val="32"/>
+        </w:rPr>
+        <w:t xml:space="preserve"> und die Integrität nicht vollständig verloren geht</w:t>
       </w:r>
       <w:r>
         <w:rPr>
@@ -4615,43 +5173,1044 @@
           <w:sz w:val="32"/>
           <w:szCs w:val="32"/>
         </w:rPr>
-        <w:t>Zur weiteren Absicherung der Datenbank sollte ein regelmäßiges Backup der Datenbank gemacht werden</w:t>
-      </w:r>
-      <w:r>
-        <w:rPr>
-          <w:rFonts w:ascii="Times New Roman" w:hAnsi="Times New Roman" w:cs="Times New Roman"/>
-          <w:sz w:val="32"/>
-          <w:szCs w:val="32"/>
-        </w:rPr>
-        <w:t>, damit im Falle der ersten beiden SQL-Injections der Schaden zumindest wieder behebbar wäre</w:t>
-      </w:r>
-      <w:r>
-        <w:rPr>
-          <w:rFonts w:ascii="Times New Roman" w:hAnsi="Times New Roman" w:cs="Times New Roman"/>
-          <w:sz w:val="32"/>
-          <w:szCs w:val="32"/>
-        </w:rPr>
-        <w:t xml:space="preserve"> und die Integrität nicht vollständig verloren geht</w:t>
-      </w:r>
-      <w:r>
-        <w:rPr>
-          <w:rFonts w:ascii="Times New Roman" w:hAnsi="Times New Roman" w:cs="Times New Roman"/>
-          <w:sz w:val="32"/>
-          <w:szCs w:val="32"/>
-        </w:rPr>
-        <w:t xml:space="preserve">. </w:t>
-      </w:r>
-      <w:r>
-        <w:rPr>
-          <w:rFonts w:ascii="Times New Roman" w:hAnsi="Times New Roman" w:cs="Times New Roman"/>
-          <w:sz w:val="32"/>
-          <w:szCs w:val="32"/>
-        </w:rPr>
         <w:t>Diese beiden Fixes wurden jedoch aus Zeitgründen und der höheren Relevanz und Gefährlichkeit der SQL-Injection nicht ins Programm eingebaut.</w:t>
       </w:r>
     </w:p>
+    <w:p>
+      <w:pPr>
+        <w:jc w:val="both"/>
+        <w:rPr>
+          <w:rFonts w:ascii="Times New Roman" w:hAnsi="Times New Roman" w:cs="Times New Roman"/>
+          <w:sz w:val="32"/>
+          <w:szCs w:val="32"/>
+        </w:rPr>
+      </w:pPr>
+    </w:p>
+    <w:p>
+      <w:pPr>
+        <w:jc w:val="both"/>
+        <w:rPr>
+          <w:rFonts w:ascii="Times New Roman" w:hAnsi="Times New Roman" w:cs="Times New Roman"/>
+          <w:sz w:val="32"/>
+          <w:szCs w:val="32"/>
+        </w:rPr>
+      </w:pPr>
+    </w:p>
+    <w:p>
+      <w:pPr>
+        <w:jc w:val="both"/>
+        <w:rPr>
+          <w:rFonts w:ascii="Times New Roman" w:hAnsi="Times New Roman" w:cs="Times New Roman"/>
+          <w:sz w:val="32"/>
+          <w:szCs w:val="32"/>
+        </w:rPr>
+      </w:pPr>
+    </w:p>
+    <w:p>
+      <w:pPr>
+        <w:jc w:val="both"/>
+        <w:rPr>
+          <w:rFonts w:ascii="Times New Roman" w:hAnsi="Times New Roman" w:cs="Times New Roman"/>
+          <w:sz w:val="32"/>
+          <w:szCs w:val="32"/>
+        </w:rPr>
+      </w:pPr>
+    </w:p>
+    <w:p>
+      <w:pPr>
+        <w:jc w:val="both"/>
+        <w:rPr>
+          <w:rFonts w:ascii="Times New Roman" w:hAnsi="Times New Roman" w:cs="Times New Roman"/>
+          <w:sz w:val="32"/>
+          <w:szCs w:val="32"/>
+        </w:rPr>
+      </w:pPr>
+    </w:p>
+    <w:p>
+      <w:pPr>
+        <w:jc w:val="both"/>
+        <w:rPr>
+          <w:rFonts w:ascii="Times New Roman" w:hAnsi="Times New Roman" w:cs="Times New Roman"/>
+          <w:sz w:val="32"/>
+          <w:szCs w:val="32"/>
+        </w:rPr>
+      </w:pPr>
+    </w:p>
+    <w:p>
+      <w:pPr>
+        <w:jc w:val="both"/>
+        <w:rPr>
+          <w:rFonts w:ascii="Times New Roman" w:hAnsi="Times New Roman" w:cs="Times New Roman"/>
+          <w:sz w:val="32"/>
+          <w:szCs w:val="32"/>
+        </w:rPr>
+      </w:pPr>
+    </w:p>
+    <w:p>
+      <w:pPr>
+        <w:jc w:val="both"/>
+        <w:rPr>
+          <w:rFonts w:ascii="Times New Roman" w:hAnsi="Times New Roman" w:cs="Times New Roman"/>
+          <w:sz w:val="32"/>
+          <w:szCs w:val="32"/>
+        </w:rPr>
+      </w:pPr>
+    </w:p>
+    <w:p>
+      <w:pPr>
+        <w:jc w:val="both"/>
+        <w:rPr>
+          <w:rFonts w:ascii="Times New Roman" w:hAnsi="Times New Roman" w:cs="Times New Roman"/>
+          <w:sz w:val="32"/>
+          <w:szCs w:val="32"/>
+        </w:rPr>
+      </w:pPr>
+    </w:p>
+    <w:p>
+      <w:pPr>
+        <w:jc w:val="both"/>
+        <w:rPr>
+          <w:rFonts w:ascii="Times New Roman" w:hAnsi="Times New Roman" w:cs="Times New Roman"/>
+          <w:sz w:val="32"/>
+          <w:szCs w:val="32"/>
+        </w:rPr>
+      </w:pPr>
+    </w:p>
+    <w:p>
+      <w:pPr>
+        <w:jc w:val="both"/>
+        <w:rPr>
+          <w:rFonts w:ascii="Times New Roman" w:hAnsi="Times New Roman" w:cs="Times New Roman"/>
+          <w:sz w:val="32"/>
+          <w:szCs w:val="32"/>
+        </w:rPr>
+      </w:pPr>
+    </w:p>
+    <w:p>
+      <w:pPr>
+        <w:jc w:val="both"/>
+        <w:rPr>
+          <w:rFonts w:ascii="Times New Roman" w:hAnsi="Times New Roman" w:cs="Times New Roman"/>
+          <w:sz w:val="32"/>
+          <w:szCs w:val="32"/>
+        </w:rPr>
+      </w:pPr>
+    </w:p>
+    <w:p>
+      <w:pPr>
+        <w:jc w:val="both"/>
+        <w:rPr>
+          <w:rFonts w:ascii="Times New Roman" w:hAnsi="Times New Roman" w:cs="Times New Roman"/>
+          <w:sz w:val="32"/>
+          <w:szCs w:val="32"/>
+        </w:rPr>
+      </w:pPr>
+    </w:p>
+    <w:p>
+      <w:pPr>
+        <w:jc w:val="both"/>
+        <w:rPr>
+          <w:rFonts w:ascii="Times New Roman" w:hAnsi="Times New Roman" w:cs="Times New Roman"/>
+          <w:sz w:val="32"/>
+          <w:szCs w:val="32"/>
+        </w:rPr>
+      </w:pPr>
+    </w:p>
+    <w:p>
+      <w:pPr>
+        <w:jc w:val="both"/>
+        <w:rPr>
+          <w:rFonts w:ascii="Times New Roman" w:hAnsi="Times New Roman" w:cs="Times New Roman"/>
+          <w:sz w:val="32"/>
+          <w:szCs w:val="32"/>
+        </w:rPr>
+      </w:pPr>
+    </w:p>
+    <w:p>
+      <w:pPr>
+        <w:jc w:val="both"/>
+        <w:rPr>
+          <w:rFonts w:ascii="Times New Roman" w:hAnsi="Times New Roman" w:cs="Times New Roman"/>
+          <w:sz w:val="32"/>
+          <w:szCs w:val="32"/>
+        </w:rPr>
+      </w:pPr>
+    </w:p>
+    <w:p>
+      <w:pPr>
+        <w:jc w:val="both"/>
+        <w:rPr>
+          <w:rFonts w:ascii="Times New Roman" w:hAnsi="Times New Roman" w:cs="Times New Roman"/>
+          <w:sz w:val="32"/>
+          <w:szCs w:val="32"/>
+        </w:rPr>
+      </w:pPr>
+    </w:p>
+    <w:p>
+      <w:pPr>
+        <w:jc w:val="both"/>
+        <w:rPr>
+          <w:rFonts w:ascii="Times New Roman" w:hAnsi="Times New Roman" w:cs="Times New Roman"/>
+          <w:sz w:val="32"/>
+          <w:szCs w:val="32"/>
+        </w:rPr>
+      </w:pPr>
+    </w:p>
+    <w:p>
+      <w:pPr>
+        <w:jc w:val="both"/>
+        <w:rPr>
+          <w:rFonts w:ascii="Times New Roman" w:hAnsi="Times New Roman" w:cs="Times New Roman"/>
+          <w:b/>
+          <w:bCs/>
+          <w:sz w:val="48"/>
+          <w:szCs w:val="48"/>
+          <w:u w:val="single"/>
+        </w:rPr>
+      </w:pPr>
+      <w:r>
+        <w:rPr>
+          <w:rFonts w:ascii="Times New Roman" w:hAnsi="Times New Roman" w:cs="Times New Roman"/>
+          <w:b/>
+          <w:bCs/>
+          <w:sz w:val="48"/>
+          <w:szCs w:val="48"/>
+          <w:u w:val="single"/>
+        </w:rPr>
+        <w:lastRenderedPageBreak/>
+        <w:t>Literaturverzeichnis</w:t>
+      </w:r>
+    </w:p>
+    <w:p>
+      <w:pPr>
+        <w:spacing w:after="0"/>
+        <w:ind w:left="708" w:hanging="708"/>
+        <w:rPr>
+          <w:rFonts w:ascii="Times New Roman" w:hAnsi="Times New Roman" w:cs="Times New Roman"/>
+          <w:sz w:val="32"/>
+          <w:szCs w:val="32"/>
+        </w:rPr>
+      </w:pPr>
+      <w:r>
+        <w:rPr>
+          <w:rFonts w:ascii="Times New Roman" w:hAnsi="Times New Roman" w:cs="Times New Roman"/>
+          <w:sz w:val="32"/>
+          <w:szCs w:val="32"/>
+        </w:rPr>
+        <w:t>[1]</w:t>
+      </w:r>
+      <w:r>
+        <w:rPr>
+          <w:rFonts w:ascii="Times New Roman" w:hAnsi="Times New Roman" w:cs="Times New Roman"/>
+          <w:sz w:val="32"/>
+          <w:szCs w:val="32"/>
+        </w:rPr>
+        <w:tab/>
+      </w:r>
+      <w:r>
+        <w:rPr>
+          <w:rFonts w:ascii="Times New Roman" w:hAnsi="Times New Roman" w:cs="Times New Roman"/>
+          <w:sz w:val="32"/>
+          <w:szCs w:val="32"/>
+        </w:rPr>
+        <w:t>Bitkom</w:t>
+      </w:r>
+      <w:r>
+        <w:rPr>
+          <w:rFonts w:ascii="Times New Roman" w:hAnsi="Times New Roman" w:cs="Times New Roman"/>
+          <w:sz w:val="32"/>
+          <w:szCs w:val="32"/>
+        </w:rPr>
+        <w:t xml:space="preserve"> </w:t>
+      </w:r>
+      <w:r>
+        <w:rPr>
+          <w:rFonts w:ascii="Times New Roman" w:hAnsi="Times New Roman" w:cs="Times New Roman"/>
+          <w:sz w:val="32"/>
+          <w:szCs w:val="32"/>
+        </w:rPr>
+        <w:t>(2022)</w:t>
+      </w:r>
+      <w:r>
+        <w:rPr>
+          <w:rFonts w:ascii="Times New Roman" w:hAnsi="Times New Roman" w:cs="Times New Roman"/>
+          <w:sz w:val="32"/>
+          <w:szCs w:val="32"/>
+        </w:rPr>
+        <w:t>:</w:t>
+      </w:r>
+      <w:r>
+        <w:rPr>
+          <w:rFonts w:ascii="Times New Roman" w:hAnsi="Times New Roman" w:cs="Times New Roman"/>
+          <w:sz w:val="32"/>
+          <w:szCs w:val="32"/>
+        </w:rPr>
+        <w:t xml:space="preserve"> </w:t>
+      </w:r>
+      <w:r>
+        <w:rPr>
+          <w:rFonts w:ascii="Times New Roman" w:hAnsi="Times New Roman" w:cs="Times New Roman"/>
+          <w:sz w:val="32"/>
+          <w:szCs w:val="32"/>
+        </w:rPr>
+        <w:t>„</w:t>
+      </w:r>
+      <w:r>
+        <w:rPr>
+          <w:rStyle w:val="italic"/>
+          <w:rFonts w:ascii="Times New Roman" w:hAnsi="Times New Roman" w:cs="Times New Roman"/>
+          <w:sz w:val="32"/>
+          <w:szCs w:val="32"/>
+        </w:rPr>
+        <w:t>Anteil der Computer- und Videospieler in Deutschland in den Jahren 2013 bis 2022</w:t>
+      </w:r>
+      <w:r>
+        <w:rPr>
+          <w:rFonts w:ascii="Times New Roman" w:hAnsi="Times New Roman" w:cs="Times New Roman"/>
+          <w:sz w:val="32"/>
+          <w:szCs w:val="32"/>
+        </w:rPr>
+        <w:t>“ auf</w:t>
+      </w:r>
+      <w:r>
+        <w:rPr>
+          <w:rFonts w:ascii="Times New Roman" w:hAnsi="Times New Roman" w:cs="Times New Roman"/>
+          <w:sz w:val="32"/>
+          <w:szCs w:val="32"/>
+        </w:rPr>
+        <w:t xml:space="preserve"> </w:t>
+      </w:r>
+      <w:r>
+        <w:rPr>
+          <w:rStyle w:val="italic"/>
+          <w:rFonts w:ascii="Times New Roman" w:hAnsi="Times New Roman" w:cs="Times New Roman"/>
+          <w:sz w:val="32"/>
+          <w:szCs w:val="32"/>
+        </w:rPr>
+        <w:t>Statista</w:t>
+      </w:r>
+      <w:r>
+        <w:rPr>
+          <w:rFonts w:ascii="Times New Roman" w:hAnsi="Times New Roman" w:cs="Times New Roman"/>
+          <w:sz w:val="32"/>
+          <w:szCs w:val="32"/>
+        </w:rPr>
+        <w:t>;</w:t>
+      </w:r>
+      <w:r>
+        <w:rPr>
+          <w:rFonts w:ascii="Times New Roman" w:hAnsi="Times New Roman" w:cs="Times New Roman"/>
+          <w:sz w:val="32"/>
+          <w:szCs w:val="32"/>
+        </w:rPr>
+        <w:tab/>
+      </w:r>
+    </w:p>
+    <w:p>
+      <w:pPr>
+        <w:spacing w:after="0"/>
+        <w:ind w:left="708"/>
+        <w:rPr>
+          <w:rFonts w:ascii="Times New Roman" w:hAnsi="Times New Roman" w:cs="Times New Roman"/>
+          <w:sz w:val="32"/>
+          <w:szCs w:val="32"/>
+        </w:rPr>
+      </w:pPr>
+      <w:r>
+        <w:rPr>
+          <w:rFonts w:ascii="Times New Roman" w:hAnsi="Times New Roman" w:cs="Times New Roman"/>
+          <w:sz w:val="32"/>
+          <w:szCs w:val="32"/>
+        </w:rPr>
+        <w:t xml:space="preserve">Zugriff: </w:t>
+      </w:r>
+      <w:r>
+        <w:rPr>
+          <w:rFonts w:ascii="Times New Roman" w:hAnsi="Times New Roman" w:cs="Times New Roman"/>
+          <w:sz w:val="32"/>
+          <w:szCs w:val="32"/>
+        </w:rPr>
+        <w:t>13. Dezember 2022</w:t>
+      </w:r>
+      <w:r>
+        <w:rPr>
+          <w:rFonts w:ascii="Times New Roman" w:hAnsi="Times New Roman" w:cs="Times New Roman"/>
+          <w:sz w:val="32"/>
+          <w:szCs w:val="32"/>
+        </w:rPr>
+        <w:t xml:space="preserve">; </w:t>
+      </w:r>
+      <w:r>
+        <w:rPr>
+          <w:rFonts w:ascii="Times New Roman" w:hAnsi="Times New Roman" w:cs="Times New Roman"/>
+          <w:sz w:val="32"/>
+          <w:szCs w:val="32"/>
+        </w:rPr>
+        <w:t>https://de.statista.com/statistik/daten/studie/315860/umfrage/anteil-der-computerspieler-in-deutschland/</w:t>
+      </w:r>
+    </w:p>
+    <w:p>
+      <w:pPr>
+        <w:ind w:left="708" w:hanging="708"/>
+        <w:rPr>
+          <w:rFonts w:ascii="Times New Roman" w:hAnsi="Times New Roman" w:cs="Times New Roman"/>
+          <w:sz w:val="48"/>
+          <w:szCs w:val="48"/>
+        </w:rPr>
+      </w:pPr>
+      <w:r>
+        <w:rPr>
+          <w:rFonts w:ascii="Times New Roman" w:hAnsi="Times New Roman" w:cs="Times New Roman"/>
+          <w:sz w:val="32"/>
+          <w:szCs w:val="32"/>
+        </w:rPr>
+        <w:t>[</w:t>
+      </w:r>
+      <w:r>
+        <w:rPr>
+          <w:rFonts w:ascii="Times New Roman" w:hAnsi="Times New Roman" w:cs="Times New Roman"/>
+          <w:sz w:val="32"/>
+          <w:szCs w:val="32"/>
+        </w:rPr>
+        <w:t>2</w:t>
+      </w:r>
+      <w:r>
+        <w:rPr>
+          <w:rFonts w:ascii="Times New Roman" w:hAnsi="Times New Roman" w:cs="Times New Roman"/>
+          <w:sz w:val="32"/>
+          <w:szCs w:val="32"/>
+        </w:rPr>
+        <w:t>]</w:t>
+      </w:r>
+      <w:r>
+        <w:rPr>
+          <w:rFonts w:ascii="Times New Roman" w:hAnsi="Times New Roman" w:cs="Times New Roman"/>
+          <w:sz w:val="32"/>
+          <w:szCs w:val="32"/>
+        </w:rPr>
+        <w:tab/>
+      </w:r>
+      <w:r>
+        <w:rPr>
+          <w:rFonts w:ascii="Times New Roman" w:hAnsi="Times New Roman" w:cs="Times New Roman"/>
+          <w:sz w:val="32"/>
+          <w:szCs w:val="32"/>
+        </w:rPr>
+        <w:t>game.</w:t>
+      </w:r>
+      <w:r>
+        <w:rPr>
+          <w:rFonts w:ascii="Times New Roman" w:hAnsi="Times New Roman" w:cs="Times New Roman"/>
+          <w:sz w:val="32"/>
+          <w:szCs w:val="32"/>
+        </w:rPr>
+        <w:t>de</w:t>
+      </w:r>
+      <w:r>
+        <w:rPr>
+          <w:rFonts w:ascii="Times New Roman" w:hAnsi="Times New Roman" w:cs="Times New Roman"/>
+          <w:sz w:val="32"/>
+          <w:szCs w:val="32"/>
+        </w:rPr>
+        <w:t xml:space="preserve"> (2022)</w:t>
+      </w:r>
+      <w:r>
+        <w:rPr>
+          <w:rFonts w:ascii="Times New Roman" w:hAnsi="Times New Roman" w:cs="Times New Roman"/>
+          <w:sz w:val="32"/>
+          <w:szCs w:val="32"/>
+        </w:rPr>
+        <w:t>: „</w:t>
+      </w:r>
+      <w:r>
+        <w:rPr>
+          <w:rStyle w:val="italic"/>
+          <w:rFonts w:ascii="Times New Roman" w:hAnsi="Times New Roman" w:cs="Times New Roman"/>
+          <w:sz w:val="32"/>
+          <w:szCs w:val="32"/>
+        </w:rPr>
+        <w:t>Umsatz im Markt für Computer- und Videospiele (ohne Hardware) in Deutschland von 2009 bis 2021 (in Millionen Euro)</w:t>
+      </w:r>
+      <w:r>
+        <w:rPr>
+          <w:rFonts w:ascii="Times New Roman" w:hAnsi="Times New Roman" w:cs="Times New Roman"/>
+          <w:sz w:val="32"/>
+          <w:szCs w:val="32"/>
+        </w:rPr>
+        <w:t xml:space="preserve">“ auf </w:t>
+      </w:r>
+      <w:r>
+        <w:rPr>
+          <w:rStyle w:val="italic"/>
+          <w:rFonts w:ascii="Times New Roman" w:hAnsi="Times New Roman" w:cs="Times New Roman"/>
+          <w:sz w:val="32"/>
+          <w:szCs w:val="32"/>
+        </w:rPr>
+        <w:t>Statista</w:t>
+      </w:r>
+      <w:r>
+        <w:rPr>
+          <w:rFonts w:ascii="Times New Roman" w:hAnsi="Times New Roman" w:cs="Times New Roman"/>
+          <w:sz w:val="32"/>
+          <w:szCs w:val="32"/>
+        </w:rPr>
+        <w:t xml:space="preserve">; </w:t>
+      </w:r>
+      <w:r>
+        <w:rPr>
+          <w:rFonts w:ascii="Times New Roman" w:hAnsi="Times New Roman" w:cs="Times New Roman"/>
+          <w:sz w:val="32"/>
+          <w:szCs w:val="32"/>
+        </w:rPr>
+        <w:t>Zugriff: 13. Dezember 2022</w:t>
+      </w:r>
+      <w:r>
+        <w:rPr>
+          <w:rFonts w:ascii="Times New Roman" w:hAnsi="Times New Roman" w:cs="Times New Roman"/>
+          <w:sz w:val="32"/>
+          <w:szCs w:val="32"/>
+        </w:rPr>
+        <w:t>;</w:t>
+      </w:r>
+      <w:r>
+        <w:rPr>
+          <w:rFonts w:ascii="Times New Roman" w:hAnsi="Times New Roman" w:cs="Times New Roman"/>
+          <w:sz w:val="32"/>
+          <w:szCs w:val="32"/>
+        </w:rPr>
+        <w:t xml:space="preserve"> </w:t>
+      </w:r>
+      <w:r>
+        <w:rPr>
+          <w:rFonts w:ascii="Times New Roman" w:hAnsi="Times New Roman" w:cs="Times New Roman"/>
+          <w:sz w:val="32"/>
+          <w:szCs w:val="32"/>
+        </w:rPr>
+        <w:t>https://de.statista.com/statistik/daten/studie/317808/umfrage/umsatz-im-markt-fuer-computer-und-videospiele-in-deutschland/</w:t>
+      </w:r>
+    </w:p>
+    <w:p>
+      <w:pPr>
+        <w:ind w:left="708" w:hanging="708"/>
+        <w:rPr>
+          <w:rFonts w:ascii="Times New Roman" w:hAnsi="Times New Roman" w:cs="Times New Roman"/>
+          <w:sz w:val="32"/>
+          <w:szCs w:val="32"/>
+        </w:rPr>
+      </w:pPr>
+      <w:r>
+        <w:rPr>
+          <w:rFonts w:ascii="Times New Roman" w:hAnsi="Times New Roman" w:cs="Times New Roman"/>
+          <w:sz w:val="32"/>
+          <w:szCs w:val="32"/>
+        </w:rPr>
+        <w:t>[</w:t>
+      </w:r>
+      <w:r>
+        <w:rPr>
+          <w:rFonts w:ascii="Times New Roman" w:hAnsi="Times New Roman" w:cs="Times New Roman"/>
+          <w:sz w:val="32"/>
+          <w:szCs w:val="32"/>
+        </w:rPr>
+        <w:t>3</w:t>
+      </w:r>
+      <w:r>
+        <w:rPr>
+          <w:rFonts w:ascii="Times New Roman" w:hAnsi="Times New Roman" w:cs="Times New Roman"/>
+          <w:sz w:val="32"/>
+          <w:szCs w:val="32"/>
+        </w:rPr>
+        <w:t>]</w:t>
+      </w:r>
+      <w:r>
+        <w:rPr>
+          <w:rFonts w:ascii="Times New Roman" w:hAnsi="Times New Roman" w:cs="Times New Roman"/>
+          <w:sz w:val="32"/>
+          <w:szCs w:val="32"/>
+        </w:rPr>
+        <w:tab/>
+        <w:t xml:space="preserve">Wikipedia: “ELO-Zahl: Anpassung nach </w:t>
+      </w:r>
+      <w:r>
+        <w:rPr>
+          <w:rFonts w:ascii="Times New Roman" w:hAnsi="Times New Roman" w:cs="Times New Roman"/>
+          <w:sz w:val="32"/>
+          <w:szCs w:val="32"/>
+        </w:rPr>
+        <w:t xml:space="preserve">einer Partie“; Zugriff: 13. Dezember 2022; </w:t>
+      </w:r>
+      <w:r>
+        <w:rPr>
+          <w:rFonts w:ascii="Times New Roman" w:hAnsi="Times New Roman" w:cs="Times New Roman"/>
+          <w:sz w:val="32"/>
+          <w:szCs w:val="32"/>
+        </w:rPr>
+        <w:t>https://de.wikipedia.org/wiki/Elo-Zahl#Anpassung_nach_einer_Partie</w:t>
+      </w:r>
+    </w:p>
+    <w:p>
+      <w:pPr>
+        <w:ind w:left="708" w:hanging="708"/>
+        <w:rPr>
+          <w:rFonts w:ascii="Times New Roman" w:hAnsi="Times New Roman" w:cs="Times New Roman"/>
+          <w:sz w:val="48"/>
+          <w:szCs w:val="48"/>
+          <w:lang w:val="en-US"/>
+        </w:rPr>
+      </w:pPr>
+      <w:r>
+        <w:rPr>
+          <w:rFonts w:ascii="Times New Roman" w:hAnsi="Times New Roman" w:cs="Times New Roman"/>
+          <w:sz w:val="32"/>
+          <w:szCs w:val="32"/>
+          <w:lang w:val="en-US"/>
+        </w:rPr>
+        <w:t>[</w:t>
+      </w:r>
+      <w:r>
+        <w:rPr>
+          <w:rFonts w:ascii="Times New Roman" w:hAnsi="Times New Roman" w:cs="Times New Roman"/>
+          <w:sz w:val="32"/>
+          <w:szCs w:val="32"/>
+          <w:lang w:val="en-US"/>
+        </w:rPr>
+        <w:t>4</w:t>
+      </w:r>
+      <w:r>
+        <w:rPr>
+          <w:rFonts w:ascii="Times New Roman" w:hAnsi="Times New Roman" w:cs="Times New Roman"/>
+          <w:sz w:val="32"/>
+          <w:szCs w:val="32"/>
+          <w:lang w:val="en-US"/>
+        </w:rPr>
+        <w:t>]</w:t>
+      </w:r>
+      <w:r>
+        <w:rPr>
+          <w:rFonts w:ascii="Times New Roman" w:hAnsi="Times New Roman" w:cs="Times New Roman"/>
+          <w:sz w:val="32"/>
+          <w:szCs w:val="32"/>
+          <w:lang w:val="en-US"/>
+        </w:rPr>
+        <w:tab/>
+        <w:t>The MITRE Corporation (2022): „</w:t>
+      </w:r>
+      <w:r>
+        <w:rPr>
+          <w:rFonts w:ascii="Times New Roman" w:hAnsi="Times New Roman" w:cs="Times New Roman"/>
+          <w:sz w:val="32"/>
+          <w:szCs w:val="32"/>
+          <w:lang w:val="en-US"/>
+        </w:rPr>
+        <w:t>2022</w:t>
+      </w:r>
+      <w:r>
+        <w:rPr>
+          <w:rFonts w:ascii="Times New Roman" w:hAnsi="Times New Roman" w:cs="Times New Roman"/>
+          <w:sz w:val="32"/>
+          <w:szCs w:val="32"/>
+          <w:lang w:val="en-US"/>
+        </w:rPr>
+        <w:t xml:space="preserve"> </w:t>
+      </w:r>
+      <w:r>
+        <w:rPr>
+          <w:rFonts w:ascii="Times New Roman" w:hAnsi="Times New Roman" w:cs="Times New Roman"/>
+          <w:sz w:val="32"/>
+          <w:szCs w:val="32"/>
+          <w:lang w:val="en-US"/>
+        </w:rPr>
+        <w:t>CWE Top 25 Most Dangerous Software Weaknesses</w:t>
+      </w:r>
+      <w:r>
+        <w:rPr>
+          <w:rFonts w:ascii="Times New Roman" w:hAnsi="Times New Roman" w:cs="Times New Roman"/>
+          <w:sz w:val="32"/>
+          <w:szCs w:val="32"/>
+          <w:lang w:val="en-US"/>
+        </w:rPr>
+        <w:t>”</w:t>
+      </w:r>
+      <w:r>
+        <w:rPr>
+          <w:rFonts w:ascii="Times New Roman" w:hAnsi="Times New Roman" w:cs="Times New Roman"/>
+          <w:sz w:val="32"/>
+          <w:szCs w:val="32"/>
+          <w:lang w:val="en-US"/>
+        </w:rPr>
+        <w:t xml:space="preserve">; Zugriff: 13. </w:t>
+      </w:r>
+      <w:r>
+        <w:rPr>
+          <w:rFonts w:ascii="Times New Roman" w:hAnsi="Times New Roman" w:cs="Times New Roman"/>
+          <w:sz w:val="32"/>
+          <w:szCs w:val="32"/>
+          <w:lang w:val="en-US"/>
+        </w:rPr>
+        <w:t>Dezember 2022</w:t>
+      </w:r>
+      <w:r>
+        <w:rPr>
+          <w:rFonts w:ascii="Times New Roman" w:hAnsi="Times New Roman" w:cs="Times New Roman"/>
+          <w:sz w:val="32"/>
+          <w:szCs w:val="32"/>
+          <w:lang w:val="en-US"/>
+        </w:rPr>
+        <w:t>;</w:t>
+      </w:r>
+      <w:r>
+        <w:rPr>
+          <w:rFonts w:ascii="Times New Roman" w:hAnsi="Times New Roman" w:cs="Times New Roman"/>
+          <w:sz w:val="32"/>
+          <w:szCs w:val="32"/>
+          <w:lang w:val="en-US"/>
+        </w:rPr>
+        <w:t xml:space="preserve"> </w:t>
+      </w:r>
+      <w:r>
+        <w:rPr>
+          <w:rFonts w:ascii="Times New Roman" w:hAnsi="Times New Roman" w:cs="Times New Roman"/>
+          <w:sz w:val="32"/>
+          <w:szCs w:val="32"/>
+          <w:lang w:val="en-US"/>
+        </w:rPr>
+        <w:t>https://cwe.mitre.org/top25/archive/2022/2022_cwe_top25.html</w:t>
+      </w:r>
+    </w:p>
+    <w:p>
+      <w:pPr>
+        <w:ind w:left="708" w:hanging="708"/>
+        <w:rPr>
+          <w:rFonts w:ascii="Times New Roman" w:hAnsi="Times New Roman" w:cs="Times New Roman"/>
+          <w:sz w:val="32"/>
+          <w:szCs w:val="32"/>
+        </w:rPr>
+      </w:pPr>
+      <w:r>
+        <w:rPr>
+          <w:rFonts w:ascii="Times New Roman" w:hAnsi="Times New Roman" w:cs="Times New Roman"/>
+          <w:sz w:val="32"/>
+          <w:szCs w:val="32"/>
+        </w:rPr>
+        <w:t>[</w:t>
+      </w:r>
+      <w:r>
+        <w:rPr>
+          <w:rFonts w:ascii="Times New Roman" w:hAnsi="Times New Roman" w:cs="Times New Roman"/>
+          <w:sz w:val="32"/>
+          <w:szCs w:val="32"/>
+        </w:rPr>
+        <w:t>5</w:t>
+      </w:r>
+      <w:r>
+        <w:rPr>
+          <w:rFonts w:ascii="Times New Roman" w:hAnsi="Times New Roman" w:cs="Times New Roman"/>
+          <w:sz w:val="32"/>
+          <w:szCs w:val="32"/>
+        </w:rPr>
+        <w:t>]</w:t>
+      </w:r>
+      <w:r>
+        <w:rPr>
+          <w:rFonts w:ascii="Times New Roman" w:hAnsi="Times New Roman" w:cs="Times New Roman"/>
+          <w:sz w:val="32"/>
+          <w:szCs w:val="32"/>
+        </w:rPr>
+        <w:tab/>
+      </w:r>
+      <w:r>
+        <w:rPr>
+          <w:rFonts w:ascii="Times New Roman" w:hAnsi="Times New Roman" w:cs="Times New Roman"/>
+          <w:sz w:val="32"/>
+          <w:szCs w:val="32"/>
+        </w:rPr>
+        <w:t>Web.de (2022)</w:t>
+      </w:r>
+      <w:r>
+        <w:rPr>
+          <w:rFonts w:ascii="Times New Roman" w:hAnsi="Times New Roman" w:cs="Times New Roman"/>
+          <w:sz w:val="32"/>
+          <w:szCs w:val="32"/>
+        </w:rPr>
+        <w:t>:</w:t>
+      </w:r>
+      <w:r>
+        <w:rPr>
+          <w:rFonts w:ascii="Times New Roman" w:hAnsi="Times New Roman" w:cs="Times New Roman"/>
+          <w:sz w:val="32"/>
+          <w:szCs w:val="32"/>
+        </w:rPr>
+        <w:t xml:space="preserve"> </w:t>
+      </w:r>
+      <w:r>
+        <w:rPr>
+          <w:rFonts w:ascii="Times New Roman" w:hAnsi="Times New Roman" w:cs="Times New Roman"/>
+          <w:sz w:val="32"/>
+          <w:szCs w:val="32"/>
+        </w:rPr>
+        <w:t>„</w:t>
+      </w:r>
+      <w:r>
+        <w:rPr>
+          <w:rStyle w:val="italic"/>
+          <w:rFonts w:ascii="Times New Roman" w:hAnsi="Times New Roman" w:cs="Times New Roman"/>
+          <w:sz w:val="32"/>
+          <w:szCs w:val="32"/>
+        </w:rPr>
+        <w:t>Wie lang sind Ihre am häufigsten verwendeten Passwörter?</w:t>
+      </w:r>
+      <w:r>
+        <w:rPr>
+          <w:rStyle w:val="italic"/>
+          <w:rFonts w:ascii="Times New Roman" w:hAnsi="Times New Roman" w:cs="Times New Roman"/>
+          <w:sz w:val="32"/>
+          <w:szCs w:val="32"/>
+        </w:rPr>
+        <w:t>“</w:t>
+      </w:r>
+      <w:r>
+        <w:rPr>
+          <w:rFonts w:ascii="Times New Roman" w:hAnsi="Times New Roman" w:cs="Times New Roman"/>
+          <w:sz w:val="32"/>
+          <w:szCs w:val="32"/>
+        </w:rPr>
+        <w:t xml:space="preserve"> </w:t>
+      </w:r>
+      <w:r>
+        <w:rPr>
+          <w:rStyle w:val="italic"/>
+          <w:rFonts w:ascii="Times New Roman" w:hAnsi="Times New Roman" w:cs="Times New Roman"/>
+          <w:sz w:val="32"/>
+          <w:szCs w:val="32"/>
+        </w:rPr>
+        <w:t>auf Statista;</w:t>
+      </w:r>
+      <w:r>
+        <w:rPr>
+          <w:rFonts w:ascii="Times New Roman" w:hAnsi="Times New Roman" w:cs="Times New Roman"/>
+          <w:sz w:val="32"/>
+          <w:szCs w:val="32"/>
+        </w:rPr>
+        <w:t xml:space="preserve"> Zugriff: 13. Dezember 2022</w:t>
+      </w:r>
+      <w:r>
+        <w:rPr>
+          <w:rFonts w:ascii="Times New Roman" w:hAnsi="Times New Roman" w:cs="Times New Roman"/>
+          <w:sz w:val="32"/>
+          <w:szCs w:val="32"/>
+        </w:rPr>
+        <w:t>;</w:t>
+      </w:r>
+      <w:r>
+        <w:rPr>
+          <w:rFonts w:ascii="Times New Roman" w:hAnsi="Times New Roman" w:cs="Times New Roman"/>
+          <w:sz w:val="32"/>
+          <w:szCs w:val="32"/>
+        </w:rPr>
+        <w:t xml:space="preserve"> </w:t>
+      </w:r>
+      <w:r>
+        <w:rPr>
+          <w:rFonts w:ascii="Times New Roman" w:hAnsi="Times New Roman" w:cs="Times New Roman"/>
+          <w:sz w:val="32"/>
+          <w:szCs w:val="32"/>
+        </w:rPr>
+        <w:t>https://de.statista.com/statistik/daten/studie/988439/umfrage/laenge-von-passwoertern-in-deutschland/</w:t>
+      </w:r>
+    </w:p>
+    <w:p>
+      <w:pPr>
+        <w:ind w:left="708" w:hanging="708"/>
+        <w:rPr>
+          <w:rFonts w:ascii="Times New Roman" w:hAnsi="Times New Roman" w:cs="Times New Roman"/>
+          <w:sz w:val="32"/>
+          <w:szCs w:val="32"/>
+        </w:rPr>
+      </w:pPr>
+      <w:r>
+        <w:rPr>
+          <w:rFonts w:ascii="Times New Roman" w:hAnsi="Times New Roman" w:cs="Times New Roman"/>
+          <w:sz w:val="32"/>
+          <w:szCs w:val="32"/>
+        </w:rPr>
+        <w:t>[</w:t>
+      </w:r>
+      <w:r>
+        <w:rPr>
+          <w:rFonts w:ascii="Times New Roman" w:hAnsi="Times New Roman" w:cs="Times New Roman"/>
+          <w:sz w:val="32"/>
+          <w:szCs w:val="32"/>
+        </w:rPr>
+        <w:t>6</w:t>
+      </w:r>
+      <w:r>
+        <w:rPr>
+          <w:rFonts w:ascii="Times New Roman" w:hAnsi="Times New Roman" w:cs="Times New Roman"/>
+          <w:sz w:val="32"/>
+          <w:szCs w:val="32"/>
+        </w:rPr>
+        <w:t>]</w:t>
+      </w:r>
+      <w:r>
+        <w:rPr>
+          <w:rFonts w:ascii="Times New Roman" w:hAnsi="Times New Roman" w:cs="Times New Roman"/>
+          <w:sz w:val="32"/>
+          <w:szCs w:val="32"/>
+        </w:rPr>
+        <w:tab/>
+        <w:t>“sqlite3”-Dokumentation (Python Software F</w:t>
+      </w:r>
+      <w:r>
+        <w:rPr>
+          <w:rFonts w:ascii="Times New Roman" w:hAnsi="Times New Roman" w:cs="Times New Roman"/>
+          <w:sz w:val="32"/>
+          <w:szCs w:val="32"/>
+        </w:rPr>
+        <w:t xml:space="preserve">oundation): </w:t>
+      </w:r>
+      <w:r>
+        <w:rPr>
+          <w:rFonts w:ascii="Times New Roman" w:hAnsi="Times New Roman" w:cs="Times New Roman"/>
+          <w:sz w:val="32"/>
+          <w:szCs w:val="32"/>
+        </w:rPr>
+        <w:t>https://docs.python.org/3/library/sqlite3.html</w:t>
+      </w:r>
+    </w:p>
+    <w:p>
+      <w:pPr>
+        <w:ind w:left="708" w:hanging="708"/>
+        <w:rPr>
+          <w:rFonts w:ascii="Times New Roman" w:hAnsi="Times New Roman" w:cs="Times New Roman"/>
+          <w:sz w:val="48"/>
+          <w:szCs w:val="48"/>
+          <w:lang w:val="en-US"/>
+        </w:rPr>
+      </w:pPr>
+      <w:r>
+        <w:rPr>
+          <w:rFonts w:ascii="Times New Roman" w:hAnsi="Times New Roman" w:cs="Times New Roman"/>
+          <w:sz w:val="32"/>
+          <w:szCs w:val="32"/>
+          <w:lang w:val="en-US"/>
+        </w:rPr>
+        <w:t>[</w:t>
+      </w:r>
+      <w:r>
+        <w:rPr>
+          <w:rFonts w:ascii="Times New Roman" w:hAnsi="Times New Roman" w:cs="Times New Roman"/>
+          <w:sz w:val="32"/>
+          <w:szCs w:val="32"/>
+          <w:lang w:val="en-US"/>
+        </w:rPr>
+        <w:t>7</w:t>
+      </w:r>
+      <w:r>
+        <w:rPr>
+          <w:rFonts w:ascii="Times New Roman" w:hAnsi="Times New Roman" w:cs="Times New Roman"/>
+          <w:sz w:val="32"/>
+          <w:szCs w:val="32"/>
+          <w:lang w:val="en-US"/>
+        </w:rPr>
+        <w:t>]</w:t>
+      </w:r>
+      <w:r>
+        <w:rPr>
+          <w:rFonts w:ascii="Times New Roman" w:hAnsi="Times New Roman" w:cs="Times New Roman"/>
+          <w:sz w:val="32"/>
+          <w:szCs w:val="32"/>
+          <w:lang w:val="en-US"/>
+        </w:rPr>
+        <w:tab/>
+      </w:r>
+      <w:r>
+        <w:rPr>
+          <w:rFonts w:ascii="Times New Roman" w:hAnsi="Times New Roman" w:cs="Times New Roman"/>
+          <w:sz w:val="32"/>
+          <w:szCs w:val="32"/>
+          <w:lang w:val="en-US"/>
+        </w:rPr>
+        <w:t>About SQLCipher</w:t>
+      </w:r>
+      <w:r>
+        <w:rPr>
+          <w:rFonts w:ascii="Times New Roman" w:hAnsi="Times New Roman" w:cs="Times New Roman"/>
+          <w:sz w:val="32"/>
+          <w:szCs w:val="32"/>
+          <w:lang w:val="en-US"/>
+        </w:rPr>
+        <w:t xml:space="preserve"> (</w:t>
+      </w:r>
+      <w:r>
+        <w:rPr>
+          <w:rFonts w:ascii="Times New Roman" w:hAnsi="Times New Roman" w:cs="Times New Roman"/>
+          <w:sz w:val="32"/>
+          <w:szCs w:val="32"/>
+          <w:lang w:val="en-US"/>
+        </w:rPr>
+        <w:t>Zetetic</w:t>
+      </w:r>
+      <w:r>
+        <w:rPr>
+          <w:rFonts w:ascii="Times New Roman" w:hAnsi="Times New Roman" w:cs="Times New Roman"/>
+          <w:sz w:val="32"/>
+          <w:szCs w:val="32"/>
+          <w:lang w:val="en-US"/>
+        </w:rPr>
+        <w:t>)</w:t>
+      </w:r>
+      <w:r>
+        <w:rPr>
+          <w:rFonts w:ascii="Times New Roman" w:hAnsi="Times New Roman" w:cs="Times New Roman"/>
+          <w:sz w:val="32"/>
+          <w:szCs w:val="32"/>
+          <w:lang w:val="en-US"/>
+        </w:rPr>
+        <w:t>:</w:t>
+      </w:r>
+      <w:r>
+        <w:rPr>
+          <w:rFonts w:ascii="Times New Roman" w:hAnsi="Times New Roman" w:cs="Times New Roman"/>
+          <w:sz w:val="32"/>
+          <w:szCs w:val="32"/>
+          <w:lang w:val="en-US"/>
+        </w:rPr>
+        <w:t xml:space="preserve"> </w:t>
+      </w:r>
+      <w:r>
+        <w:rPr>
+          <w:rFonts w:ascii="Times New Roman" w:hAnsi="Times New Roman" w:cs="Times New Roman"/>
+          <w:sz w:val="32"/>
+          <w:szCs w:val="32"/>
+          <w:lang w:val="en-US"/>
+        </w:rPr>
+        <w:t>https://www.zetetic.net/sqlcipher/about/</w:t>
+      </w:r>
+    </w:p>
+    <w:p>
+      <w:pPr>
+        <w:jc w:val="both"/>
+        <w:rPr>
+          <w:rFonts w:ascii="Times New Roman" w:hAnsi="Times New Roman" w:cs="Times New Roman"/>
+          <w:sz w:val="48"/>
+          <w:szCs w:val="48"/>
+          <w:lang w:val="en-US"/>
+        </w:rPr>
+      </w:pPr>
+    </w:p>
+    <w:p>
+      <w:pPr>
+        <w:jc w:val="both"/>
+        <w:rPr>
+          <w:rFonts w:ascii="Times New Roman" w:hAnsi="Times New Roman" w:cs="Times New Roman"/>
+          <w:sz w:val="48"/>
+          <w:szCs w:val="48"/>
+          <w:lang w:val="en-US"/>
+        </w:rPr>
+      </w:pPr>
+    </w:p>
     <w:sectPr>
-      <w:footerReference w:type="default" r:id="rId10"/>
+      <w:footerReference w:type="default" r:id="rId18"/>
       <w:pgSz w:w="11906" w:h="16838"/>
       <w:pgMar w:top="1417" w:right="1417" w:bottom="1134" w:left="1417" w:header="708" w:footer="708" w:gutter="0"/>
       <w:cols w:space="708"/>
@@ -5928,6 +7487,11 @@
       </w:tblBorders>
     </w:tblPr>
   </w:style>
+  <w:style w:type="character" w:customStyle="1" w:styleId="italic">
+    <w:name w:val="italic"/>
+    <w:basedOn w:val="Absatz-Standardschriftart"/>
+    <w:rsid w:val="004C17A0"/>
+  </w:style>
 </w:styles>
 </file>
 
@@ -6224,4 +7788,16 @@
     </a:ext>
   </a:extLst>
 </a:theme>
+</file>
+
+<file path=customXml/item1.xml><?xml version="1.0" encoding="utf-8"?>
+<b:Sources xmlns:b="http://schemas.openxmlformats.org/officeDocument/2006/bibliography" xmlns="http://schemas.openxmlformats.org/officeDocument/2006/bibliography" SelectedStyle="\APASixthEditionOfficeOnline.xsl" StyleName="APA" Version="6"/>
+</file>
+
+<file path=customXml/itemProps1.xml><?xml version="1.0" encoding="utf-8"?>
+<ds:datastoreItem xmlns:ds="http://schemas.openxmlformats.org/officeDocument/2006/customXml" ds:itemID="{380E1FFD-635F-4211-9898-75B00D232569}">
+  <ds:schemaRefs>
+    <ds:schemaRef ds:uri="http://schemas.openxmlformats.org/officeDocument/2006/bibliography"/>
+  </ds:schemaRefs>
+</ds:datastoreItem>
 </file>
</xml_diff>

<commit_message>
Brute-Force-Attacke hinzugefügt Anmerkungen + Fragen hinzugefügt
</commit_message>
<xml_diff>
--- a/Doc-ChessProg.docx
+++ b/Doc-ChessProg.docx
@@ -329,7 +329,25 @@
           <w:sz w:val="48"/>
           <w:szCs w:val="48"/>
         </w:rPr>
-        <w:t>Christian Joiko (22111097)</w:t>
+        <w:t xml:space="preserve">Christian </w:t>
+      </w:r>
+      <w:proofErr w:type="spellStart"/>
+      <w:r>
+        <w:rPr>
+          <w:rFonts w:ascii="Times New Roman" w:hAnsi="Times New Roman" w:cs="Times New Roman"/>
+          <w:sz w:val="48"/>
+          <w:szCs w:val="48"/>
+        </w:rPr>
+        <w:t>Joiko</w:t>
+      </w:r>
+      <w:proofErr w:type="spellEnd"/>
+      <w:r>
+        <w:rPr>
+          <w:rFonts w:ascii="Times New Roman" w:hAnsi="Times New Roman" w:cs="Times New Roman"/>
+          <w:sz w:val="48"/>
+          <w:szCs w:val="48"/>
+        </w:rPr>
+        <w:t xml:space="preserve"> (22111097)</w:t>
       </w:r>
       <w:r>
         <w:rPr>
@@ -564,7 +582,25 @@
           <w:sz w:val="32"/>
           <w:szCs w:val="32"/>
         </w:rPr>
-        <w:t xml:space="preserve"> schwerwiegenden Problem begleitet, dass leider noch nicht dieselbe Aufmerksamkeit wie die Digitalisierung erhält wie die Digitalisierung selbst. Bei dieser bösartigen Nebenwirkung handelt es sich um die Cyber Sicherheit oder besser gesagt der Mangel davon. Mit jeder digitalen Neuerung und jedem neuen Gerät bilden wir eine weitere Angriffsfläche, auf der wir von Cyberkriminellen attackiert werden können</w:t>
+        <w:t xml:space="preserve"> schwerwiegenden Problem begleitet, dass leider noch nicht dieselbe Aufmerksamkeit wie die Digitalisierung erhält wie die Digitalisierung selbst. Bei dieser bösartigen Nebenwirkung handelt es sich um die </w:t>
+      </w:r>
+      <w:proofErr w:type="spellStart"/>
+      <w:r>
+        <w:rPr>
+          <w:rFonts w:ascii="Times New Roman" w:hAnsi="Times New Roman" w:cs="Times New Roman"/>
+          <w:sz w:val="32"/>
+          <w:szCs w:val="32"/>
+        </w:rPr>
+        <w:t>Cyber</w:t>
+      </w:r>
+      <w:proofErr w:type="spellEnd"/>
+      <w:r>
+        <w:rPr>
+          <w:rFonts w:ascii="Times New Roman" w:hAnsi="Times New Roman" w:cs="Times New Roman"/>
+          <w:sz w:val="32"/>
+          <w:szCs w:val="32"/>
+        </w:rPr>
+        <w:t xml:space="preserve"> Sicherheit oder besser gesagt der Mangel davon. Mit jeder digitalen Neuerung und jedem neuen Gerät bilden wir eine weitere Angriffsfläche, auf der wir von Cyberkriminellen attackiert werden können</w:t>
       </w:r>
       <w:r>
         <w:rPr>
@@ -1452,9 +1488,9 @@
           <w:szCs w:val="28"/>
         </w:rPr>
         <w:drawing>
-          <wp:inline distT="0" distB="0" distL="0" distR="0" wp14:anchorId="5441AA53" wp14:editId="2AAFD8B8">
-            <wp:extent cx="3467100" cy="1235710"/>
-            <wp:effectExtent l="0" t="0" r="0" b="2540"/>
+          <wp:inline distT="0" distB="0" distL="0" distR="0" wp14:anchorId="5441AA53" wp14:editId="05CCB6BE">
+            <wp:extent cx="3064226" cy="1235710"/>
+            <wp:effectExtent l="0" t="0" r="3175" b="2540"/>
             <wp:docPr id="6" name="Grafik 6"/>
             <wp:cNvGraphicFramePr>
               <a:graphicFrameLocks xmlns:a="http://schemas.openxmlformats.org/drawingml/2006/main" noChangeAspect="1"/>
@@ -1463,7 +1499,7 @@
               <a:graphicData uri="http://schemas.openxmlformats.org/drawingml/2006/picture">
                 <pic:pic xmlns:pic="http://schemas.openxmlformats.org/drawingml/2006/picture">
                   <pic:nvPicPr>
-                    <pic:cNvPr id="0" name="Picture 2"/>
+                    <pic:cNvPr id="6" name="Grafik 6"/>
                     <pic:cNvPicPr>
                       <a:picLocks noChangeAspect="1" noChangeArrowheads="1"/>
                     </pic:cNvPicPr>
@@ -1476,7 +1512,6 @@
                         </a:ext>
                       </a:extLst>
                     </a:blip>
-                    <a:srcRect/>
                     <a:stretch>
                       <a:fillRect/>
                     </a:stretch>
@@ -1484,7 +1519,7 @@
                   <pic:spPr bwMode="auto">
                     <a:xfrm>
                       <a:off x="0" y="0"/>
-                      <a:ext cx="3467100" cy="1235710"/>
+                      <a:ext cx="3064226" cy="1235710"/>
                     </a:xfrm>
                     <a:prstGeom prst="rect">
                       <a:avLst/>
@@ -1784,7 +1819,17 @@
           <w:sz w:val="32"/>
           <w:szCs w:val="32"/>
         </w:rPr>
-        <w:t xml:space="preserve">. Zu diesen zählen das Abrufen der Statistik eines anderen Spielers mittels einer Datenbankabfrage mit dem Befehl </w:t>
+        <w:t xml:space="preserve">. Zu diesen zählen das </w:t>
+      </w:r>
+      <w:commentRangeStart w:id="0"/>
+      <w:r>
+        <w:rPr>
+          <w:rFonts w:ascii="Times New Roman" w:hAnsi="Times New Roman" w:cs="Times New Roman"/>
+          <w:bCs/>
+          <w:sz w:val="32"/>
+          <w:szCs w:val="32"/>
+        </w:rPr>
+        <w:t xml:space="preserve">Abrufen der Statistik eines anderen Spielers mittels einer Datenbankabfrage mit dem Befehl </w:t>
       </w:r>
       <w:r>
         <w:rPr>
@@ -1795,6 +1840,7 @@
         </w:rPr>
         <w:t>--</w:t>
       </w:r>
+      <w:proofErr w:type="spellStart"/>
       <w:r>
         <w:rPr>
           <w:rFonts w:ascii="Times New Roman" w:hAnsi="Times New Roman" w:cs="Times New Roman"/>
@@ -1804,13 +1850,29 @@
         </w:rPr>
         <w:t>stats</w:t>
       </w:r>
-      <w:r>
-        <w:rPr>
-          <w:rFonts w:ascii="Times New Roman" w:hAnsi="Times New Roman" w:cs="Times New Roman"/>
-          <w:sz w:val="32"/>
-          <w:szCs w:val="32"/>
-        </w:rPr>
-        <w:t xml:space="preserve">, dem Ausloggen </w:t>
+      <w:proofErr w:type="spellEnd"/>
+      <w:r>
+        <w:rPr>
+          <w:rFonts w:ascii="Times New Roman" w:hAnsi="Times New Roman" w:cs="Times New Roman"/>
+          <w:sz w:val="32"/>
+          <w:szCs w:val="32"/>
+        </w:rPr>
+        <w:t xml:space="preserve">, </w:t>
+      </w:r>
+      <w:commentRangeEnd w:id="0"/>
+      <w:r>
+        <w:rPr>
+          <w:rStyle w:val="Kommentarzeichen"/>
+        </w:rPr>
+        <w:commentReference w:id="0"/>
+      </w:r>
+      <w:r>
+        <w:rPr>
+          <w:rFonts w:ascii="Times New Roman" w:hAnsi="Times New Roman" w:cs="Times New Roman"/>
+          <w:sz w:val="32"/>
+          <w:szCs w:val="32"/>
+        </w:rPr>
+        <w:t xml:space="preserve">dem Ausloggen </w:t>
       </w:r>
       <w:r>
         <w:rPr>
@@ -1944,7 +2006,7 @@
                     </pic:cNvPicPr>
                   </pic:nvPicPr>
                   <pic:blipFill>
-                    <a:blip r:embed="rId13">
+                    <a:blip r:embed="rId17">
                       <a:extLst>
                         <a:ext uri="{28A0092B-C50C-407E-A947-70E740481C1C}">
                           <a14:useLocalDpi xmlns:a14="http://schemas.microsoft.com/office/drawing/2010/main" val="0"/>
@@ -2068,7 +2130,47 @@
           <w:sz w:val="32"/>
           <w:szCs w:val="32"/>
         </w:rPr>
-        <w:t xml:space="preserve">Entschließt sich ein eingeloggter Nutzer, dass er online eine Partie gegen einen anderen Spieler austragen möchte, so betritt er durch Eingabe des dazugehörigen Menüzeichens eine Wartschlange. Betritt eine weiterer Spiele die Warteschlange, so werden die Daten der beiden Kontrahenten in einem Array gespeichert und ein Spiel wird gestartet. Nun können die Nutzer abwechselnd durch die Eingabe einer Zeichenkette, bestehend aus dem Anfangsfeld und dem Zielfeld, ihre Figuren bewegen (e.g. „G1E1“). Neben diesen Aktionen können die Spieler Befehle wie </w:t>
+        <w:t>Entschließt sich ein eingeloggter Nutzer, dass er online eine Partie gegen einen anderen Spieler austragen möchte, so betritt er durch Eingabe des dazugehörigen Menüzeichens eine Wartschlange. Betritt ein weiterer Spiele</w:t>
+      </w:r>
+      <w:r>
+        <w:rPr>
+          <w:rFonts w:ascii="Times New Roman" w:hAnsi="Times New Roman" w:cs="Times New Roman"/>
+          <w:sz w:val="32"/>
+          <w:szCs w:val="32"/>
+        </w:rPr>
+        <w:t>r</w:t>
+      </w:r>
+      <w:r>
+        <w:rPr>
+          <w:rFonts w:ascii="Times New Roman" w:hAnsi="Times New Roman" w:cs="Times New Roman"/>
+          <w:sz w:val="32"/>
+          <w:szCs w:val="32"/>
+        </w:rPr>
+        <w:t xml:space="preserve"> die Warteschlange, so werden die Daten der beiden Kontrahenten in </w:t>
+      </w:r>
+      <w:commentRangeStart w:id="1"/>
+      <w:r>
+        <w:rPr>
+          <w:rFonts w:ascii="Times New Roman" w:hAnsi="Times New Roman" w:cs="Times New Roman"/>
+          <w:sz w:val="32"/>
+          <w:szCs w:val="32"/>
+        </w:rPr>
+        <w:t>einem Array</w:t>
+      </w:r>
+      <w:commentRangeEnd w:id="1"/>
+      <w:r>
+        <w:rPr>
+          <w:rStyle w:val="Kommentarzeichen"/>
+        </w:rPr>
+        <w:commentReference w:id="1"/>
+      </w:r>
+      <w:r>
+        <w:rPr>
+          <w:rFonts w:ascii="Times New Roman" w:hAnsi="Times New Roman" w:cs="Times New Roman"/>
+          <w:sz w:val="32"/>
+          <w:szCs w:val="32"/>
+        </w:rPr>
+        <w:t xml:space="preserve"> gespeichert und ein Spiel wird gestartet. Nun können die Nutzer abwechselnd durch die Eingabe einer Zeichenkette, bestehend aus dem Anfangsfeld und dem Zielfeld, ihre Figuren bewegen (e.g. „G1E1“). Neben diesen Aktionen können die Spieler Befehle wie </w:t>
       </w:r>
       <w:r>
         <w:rPr>
@@ -2080,6 +2182,7 @@
         </w:rPr>
         <w:t>--</w:t>
       </w:r>
+      <w:proofErr w:type="spellStart"/>
       <w:r>
         <w:rPr>
           <w:rFonts w:ascii="Times New Roman" w:hAnsi="Times New Roman" w:cs="Times New Roman"/>
@@ -2090,6 +2193,7 @@
         </w:rPr>
         <w:t>stats</w:t>
       </w:r>
+      <w:proofErr w:type="spellEnd"/>
       <w:r>
         <w:rPr>
           <w:rFonts w:ascii="Times New Roman" w:hAnsi="Times New Roman" w:cs="Times New Roman"/>
@@ -2244,15 +2348,49 @@
           <w:sz w:val="32"/>
           <w:szCs w:val="32"/>
         </w:rPr>
-        <w:t>Am Ende der Runde wird das Ergebnis außerdem in der Datenbank vermerkt. Dazu zählt das Vermerken des Endergebnisses in der Tabelle „Spiele“, sowie das Abändern der Statistiken der Spieler. Dabei wird den beiden Spielern je nach Situation der Wert des Attributs „siege“, „niederlagen“ oder „remis“ um eins erhöht</w:t>
-      </w:r>
-      <w:r>
-        <w:rPr>
-          <w:rFonts w:ascii="Times New Roman" w:hAnsi="Times New Roman" w:cs="Times New Roman"/>
-          <w:sz w:val="32"/>
-          <w:szCs w:val="32"/>
-        </w:rPr>
-        <w:t xml:space="preserve"> und die ELO-Bewertung wird für beide Spieler neu kalkuliert (siehe Abb. 5)</w:t>
+        <w:t>Am Ende der Runde wird das Ergebnis außerdem in der Datenbank vermerkt. Dazu zählt das Vermerken des Endergebnisses in der Tabelle „Spiele“, sowie das Abändern der Statistiken der Spieler. Dabei wird den beiden Spielern je nach Situation der Wert des Attributs „siege“, „</w:t>
+      </w:r>
+      <w:proofErr w:type="spellStart"/>
+      <w:r>
+        <w:rPr>
+          <w:rFonts w:ascii="Times New Roman" w:hAnsi="Times New Roman" w:cs="Times New Roman"/>
+          <w:sz w:val="32"/>
+          <w:szCs w:val="32"/>
+        </w:rPr>
+        <w:t>niederlagen</w:t>
+      </w:r>
+      <w:proofErr w:type="spellEnd"/>
+      <w:r>
+        <w:rPr>
+          <w:rFonts w:ascii="Times New Roman" w:hAnsi="Times New Roman" w:cs="Times New Roman"/>
+          <w:sz w:val="32"/>
+          <w:szCs w:val="32"/>
+        </w:rPr>
+        <w:t>“ oder „remis“ um eins erhöht</w:t>
+      </w:r>
+      <w:r>
+        <w:rPr>
+          <w:rFonts w:ascii="Times New Roman" w:hAnsi="Times New Roman" w:cs="Times New Roman"/>
+          <w:sz w:val="32"/>
+          <w:szCs w:val="32"/>
+        </w:rPr>
+        <w:t xml:space="preserve"> und die ELO-Bewertung wird für beide Spieler neu kalkuliert (siehe Abb. </w:t>
+      </w:r>
+      <w:r>
+        <w:rPr>
+          <w:rFonts w:ascii="Times New Roman" w:hAnsi="Times New Roman" w:cs="Times New Roman"/>
+          <w:sz w:val="32"/>
+          <w:szCs w:val="32"/>
+        </w:rPr>
+        <w:t>6</w:t>
+      </w:r>
+      <w:r>
+        <w:rPr>
+          <w:rFonts w:ascii="Times New Roman" w:hAnsi="Times New Roman" w:cs="Times New Roman"/>
+          <w:sz w:val="32"/>
+          <w:szCs w:val="32"/>
+        </w:rPr>
+        <w:t>)</w:t>
       </w:r>
       <w:r>
         <w:rPr>
@@ -2372,7 +2510,7 @@
                     <pic:cNvPicPr/>
                   </pic:nvPicPr>
                   <pic:blipFill>
-                    <a:blip r:embed="rId14"/>
+                    <a:blip r:embed="rId18"/>
                     <a:stretch>
                       <a:fillRect/>
                     </a:stretch>
@@ -2412,7 +2550,47 @@
           <w:sz w:val="28"/>
           <w:szCs w:val="28"/>
         </w:rPr>
-        <w:t>Abbildung 5:Berechnung der ELO-Änderung</w:t>
+        <w:t xml:space="preserve">Abbildung </w:t>
+      </w:r>
+      <w:r>
+        <w:rPr>
+          <w:rFonts w:ascii="Times New Roman" w:hAnsi="Times New Roman" w:cs="Times New Roman"/>
+          <w:i/>
+          <w:iCs/>
+          <w:sz w:val="28"/>
+          <w:szCs w:val="28"/>
+        </w:rPr>
+        <w:t>6</w:t>
+      </w:r>
+      <w:r>
+        <w:rPr>
+          <w:rFonts w:ascii="Times New Roman" w:hAnsi="Times New Roman" w:cs="Times New Roman"/>
+          <w:i/>
+          <w:iCs/>
+          <w:sz w:val="28"/>
+          <w:szCs w:val="28"/>
+        </w:rPr>
+        <w:t>:</w:t>
+      </w:r>
+      <w:r>
+        <w:rPr>
+          <w:rFonts w:ascii="Times New Roman" w:hAnsi="Times New Roman" w:cs="Times New Roman"/>
+          <w:i/>
+          <w:iCs/>
+          <w:sz w:val="28"/>
+          <w:szCs w:val="28"/>
+        </w:rPr>
+        <w:t xml:space="preserve"> </w:t>
+      </w:r>
+      <w:r>
+        <w:rPr>
+          <w:rFonts w:ascii="Times New Roman" w:hAnsi="Times New Roman" w:cs="Times New Roman"/>
+          <w:i/>
+          <w:iCs/>
+          <w:sz w:val="28"/>
+          <w:szCs w:val="28"/>
+        </w:rPr>
+        <w:t>Berechnung der ELO-Änderung</w:t>
       </w:r>
     </w:p>
     <w:p>
@@ -2483,7 +2661,33 @@
           <w:sz w:val="32"/>
           <w:szCs w:val="32"/>
         </w:rPr>
-        <w:t>auf mögliche Angriffsmöglichkeiten und Schw</w:t>
+        <w:t xml:space="preserve">auf </w:t>
+      </w:r>
+      <w:commentRangeStart w:id="2"/>
+      <w:r>
+        <w:rPr>
+          <w:rFonts w:ascii="Times New Roman" w:hAnsi="Times New Roman" w:cs="Times New Roman"/>
+          <w:bCs/>
+          <w:sz w:val="32"/>
+          <w:szCs w:val="32"/>
+        </w:rPr>
+        <w:t xml:space="preserve">mögliche </w:t>
+      </w:r>
+      <w:commentRangeEnd w:id="2"/>
+      <w:r>
+        <w:rPr>
+          <w:rStyle w:val="Kommentarzeichen"/>
+        </w:rPr>
+        <w:commentReference w:id="2"/>
+      </w:r>
+      <w:r>
+        <w:rPr>
+          <w:rFonts w:ascii="Times New Roman" w:hAnsi="Times New Roman" w:cs="Times New Roman"/>
+          <w:bCs/>
+          <w:sz w:val="32"/>
+          <w:szCs w:val="32"/>
+        </w:rPr>
+        <w:t>Angriffsmöglichkeiten und Schw</w:t>
       </w:r>
       <w:r>
         <w:rPr>
@@ -2537,7 +2741,33 @@
           <w:sz w:val="32"/>
           <w:szCs w:val="32"/>
         </w:rPr>
-        <w:t xml:space="preserve"> zuerst die betroffenen Codestellen genannt und der Grund für die Schwachstelle aufgezeigt. Danach wird ein möglicher Angriff mit seinen möglichen Konsequenzen zur Veranschaulichung des Problems vorgestellt. Zuletzt wird die jeweilige Klassifizierung der </w:t>
+        <w:t xml:space="preserve"> zuerst die betroffenen Codestellen genannt und der Grund für die Schwachstelle aufgezeigt. Danach wird ein möglicher Angriff mit seinen </w:t>
+      </w:r>
+      <w:commentRangeStart w:id="3"/>
+      <w:r>
+        <w:rPr>
+          <w:rFonts w:ascii="Times New Roman" w:hAnsi="Times New Roman" w:cs="Times New Roman"/>
+          <w:bCs/>
+          <w:sz w:val="32"/>
+          <w:szCs w:val="32"/>
+        </w:rPr>
+        <w:t xml:space="preserve">möglichen </w:t>
+      </w:r>
+      <w:commentRangeEnd w:id="3"/>
+      <w:r>
+        <w:rPr>
+          <w:rStyle w:val="Kommentarzeichen"/>
+        </w:rPr>
+        <w:commentReference w:id="3"/>
+      </w:r>
+      <w:r>
+        <w:rPr>
+          <w:rFonts w:ascii="Times New Roman" w:hAnsi="Times New Roman" w:cs="Times New Roman"/>
+          <w:bCs/>
+          <w:sz w:val="32"/>
+          <w:szCs w:val="32"/>
+        </w:rPr>
+        <w:t xml:space="preserve">Konsequenzen zur Veranschaulichung des Problems vorgestellt. Zuletzt wird die jeweilige Klassifizierung der </w:t>
       </w:r>
       <w:r>
         <w:rPr>
@@ -2605,8 +2835,9 @@
           <w:sz w:val="32"/>
           <w:szCs w:val="32"/>
         </w:rPr>
-        <w:t>„Axel</w:t>
-      </w:r>
+        <w:t>„</w:t>
+      </w:r>
+      <w:proofErr w:type="spellStart"/>
       <w:r>
         <w:rPr>
           <w:rFonts w:ascii="Times New Roman" w:hAnsi="Times New Roman" w:cs="Times New Roman"/>
@@ -2615,7 +2846,28 @@
           <w:sz w:val="32"/>
           <w:szCs w:val="32"/>
         </w:rPr>
-        <w:t>sec-Rechner“</w:t>
+        <w:t>Axel</w:t>
+      </w:r>
+      <w:r>
+        <w:rPr>
+          <w:rFonts w:ascii="Times New Roman" w:hAnsi="Times New Roman" w:cs="Times New Roman"/>
+          <w:bCs/>
+          <w:color w:val="FF0000"/>
+          <w:sz w:val="32"/>
+          <w:szCs w:val="32"/>
+        </w:rPr>
+        <w:t>sec</w:t>
+      </w:r>
+      <w:proofErr w:type="spellEnd"/>
+      <w:r>
+        <w:rPr>
+          <w:rFonts w:ascii="Times New Roman" w:hAnsi="Times New Roman" w:cs="Times New Roman"/>
+          <w:bCs/>
+          <w:color w:val="FF0000"/>
+          <w:sz w:val="32"/>
+          <w:szCs w:val="32"/>
+        </w:rPr>
+        <w:t>-Rechner“</w:t>
       </w:r>
       <w:r>
         <w:rPr>
@@ -2686,16 +2938,74 @@
           <w:sz w:val="32"/>
           <w:szCs w:val="32"/>
         </w:rPr>
-        <w:t>Da „Chess Online“ zur Verwaltung der Nutzerdaten, der Spielehistorie und der Speicherstände eine Datenbank verwendet, sollte bei jedem Programmierer sofort die Gefahr einer SQL-Injection in den Sinn kommen.</w:t>
-      </w:r>
-      <w:r>
-        <w:rPr>
-          <w:rFonts w:ascii="Times New Roman" w:hAnsi="Times New Roman" w:cs="Times New Roman"/>
-          <w:bCs/>
-          <w:sz w:val="32"/>
-          <w:szCs w:val="32"/>
-        </w:rPr>
-        <w:t xml:space="preserve"> Die SQL-Injection ist nicht ohne Grund sowohl im Jahr 2020 als auch im Jahr 202</w:t>
+        <w:t>Da „Chess Online“ zur Verwaltung der Nutzerdaten, der Spielehistorie und der Speicherstände eine Datenbank verwendet, sollte</w:t>
+      </w:r>
+      <w:r>
+        <w:rPr>
+          <w:rFonts w:ascii="Times New Roman" w:hAnsi="Times New Roman" w:cs="Times New Roman"/>
+          <w:bCs/>
+          <w:sz w:val="32"/>
+          <w:szCs w:val="32"/>
+        </w:rPr>
+        <w:t xml:space="preserve"> </w:t>
+      </w:r>
+      <w:r>
+        <w:rPr>
+          <w:rFonts w:ascii="Times New Roman" w:hAnsi="Times New Roman" w:cs="Times New Roman"/>
+          <w:bCs/>
+          <w:sz w:val="32"/>
+          <w:szCs w:val="32"/>
+        </w:rPr>
+        <w:t>jedem Programmierer sofort die Gefahr einer SQL-</w:t>
+      </w:r>
+      <w:proofErr w:type="spellStart"/>
+      <w:r>
+        <w:rPr>
+          <w:rFonts w:ascii="Times New Roman" w:hAnsi="Times New Roman" w:cs="Times New Roman"/>
+          <w:bCs/>
+          <w:sz w:val="32"/>
+          <w:szCs w:val="32"/>
+        </w:rPr>
+        <w:t>Injection</w:t>
+      </w:r>
+      <w:proofErr w:type="spellEnd"/>
+      <w:r>
+        <w:rPr>
+          <w:rFonts w:ascii="Times New Roman" w:hAnsi="Times New Roman" w:cs="Times New Roman"/>
+          <w:bCs/>
+          <w:sz w:val="32"/>
+          <w:szCs w:val="32"/>
+        </w:rPr>
+        <w:t xml:space="preserve"> in den Sinn kommen.</w:t>
+      </w:r>
+      <w:r>
+        <w:rPr>
+          <w:rFonts w:ascii="Times New Roman" w:hAnsi="Times New Roman" w:cs="Times New Roman"/>
+          <w:bCs/>
+          <w:sz w:val="32"/>
+          <w:szCs w:val="32"/>
+        </w:rPr>
+        <w:t xml:space="preserve"> Die SQL-</w:t>
+      </w:r>
+      <w:proofErr w:type="spellStart"/>
+      <w:r>
+        <w:rPr>
+          <w:rFonts w:ascii="Times New Roman" w:hAnsi="Times New Roman" w:cs="Times New Roman"/>
+          <w:bCs/>
+          <w:sz w:val="32"/>
+          <w:szCs w:val="32"/>
+        </w:rPr>
+        <w:t>Injection</w:t>
+      </w:r>
+      <w:proofErr w:type="spellEnd"/>
+      <w:r>
+        <w:rPr>
+          <w:rFonts w:ascii="Times New Roman" w:hAnsi="Times New Roman" w:cs="Times New Roman"/>
+          <w:bCs/>
+          <w:sz w:val="32"/>
+          <w:szCs w:val="32"/>
+        </w:rPr>
+        <w:t xml:space="preserve"> ist nicht ohne Grund sowohl im Jahr 2020 als auch im Jahr 202</w:t>
       </w:r>
       <w:r>
         <w:rPr>
@@ -2731,7 +3041,47 @@
           <w:sz w:val="32"/>
           <w:szCs w:val="32"/>
         </w:rPr>
-        <w:t xml:space="preserve"> der „CWE Top 25 Most Dangerous Software Weaknesses“</w:t>
+        <w:t xml:space="preserve"> der „CWE Top 25 Most </w:t>
+      </w:r>
+      <w:proofErr w:type="spellStart"/>
+      <w:r>
+        <w:rPr>
+          <w:rFonts w:ascii="Times New Roman" w:hAnsi="Times New Roman" w:cs="Times New Roman"/>
+          <w:bCs/>
+          <w:sz w:val="32"/>
+          <w:szCs w:val="32"/>
+        </w:rPr>
+        <w:t>Dangerous</w:t>
+      </w:r>
+      <w:proofErr w:type="spellEnd"/>
+      <w:r>
+        <w:rPr>
+          <w:rFonts w:ascii="Times New Roman" w:hAnsi="Times New Roman" w:cs="Times New Roman"/>
+          <w:bCs/>
+          <w:sz w:val="32"/>
+          <w:szCs w:val="32"/>
+        </w:rPr>
+        <w:t xml:space="preserve"> Software </w:t>
+      </w:r>
+      <w:proofErr w:type="spellStart"/>
+      <w:r>
+        <w:rPr>
+          <w:rFonts w:ascii="Times New Roman" w:hAnsi="Times New Roman" w:cs="Times New Roman"/>
+          <w:bCs/>
+          <w:sz w:val="32"/>
+          <w:szCs w:val="32"/>
+        </w:rPr>
+        <w:t>Weaknesses</w:t>
+      </w:r>
+      <w:proofErr w:type="spellEnd"/>
+      <w:r>
+        <w:rPr>
+          <w:rFonts w:ascii="Times New Roman" w:hAnsi="Times New Roman" w:cs="Times New Roman"/>
+          <w:bCs/>
+          <w:sz w:val="32"/>
+          <w:szCs w:val="32"/>
+        </w:rPr>
+        <w:t>“</w:t>
       </w:r>
       <w:r>
         <w:rPr>
@@ -2767,7 +3117,27 @@
           <w:sz w:val="32"/>
           <w:szCs w:val="32"/>
         </w:rPr>
-        <w:t>. Die Möglichkeit einer SQL-Injection kann somit katastrophale Folgen haben</w:t>
+        <w:t>. Die Möglichkeit einer SQL-</w:t>
+      </w:r>
+      <w:proofErr w:type="spellStart"/>
+      <w:r>
+        <w:rPr>
+          <w:rFonts w:ascii="Times New Roman" w:hAnsi="Times New Roman" w:cs="Times New Roman"/>
+          <w:bCs/>
+          <w:sz w:val="32"/>
+          <w:szCs w:val="32"/>
+        </w:rPr>
+        <w:t>Injection</w:t>
+      </w:r>
+      <w:proofErr w:type="spellEnd"/>
+      <w:r>
+        <w:rPr>
+          <w:rFonts w:ascii="Times New Roman" w:hAnsi="Times New Roman" w:cs="Times New Roman"/>
+          <w:bCs/>
+          <w:sz w:val="32"/>
+          <w:szCs w:val="32"/>
+        </w:rPr>
+        <w:t xml:space="preserve"> kann somit katastrophale Folgen haben</w:t>
       </w:r>
       <w:r>
         <w:rPr>
@@ -2842,8 +3212,19 @@
           <w:sz w:val="32"/>
           <w:szCs w:val="32"/>
         </w:rPr>
-        <w:t>für die SQL-Injection</w:t>
-      </w:r>
+        <w:t>für die SQL-</w:t>
+      </w:r>
+      <w:proofErr w:type="spellStart"/>
+      <w:r>
+        <w:rPr>
+          <w:rFonts w:ascii="Times New Roman" w:hAnsi="Times New Roman" w:cs="Times New Roman"/>
+          <w:bCs/>
+          <w:sz w:val="32"/>
+          <w:szCs w:val="32"/>
+        </w:rPr>
+        <w:t>Injection</w:t>
+      </w:r>
+      <w:proofErr w:type="spellEnd"/>
       <w:r>
         <w:rPr>
           <w:rFonts w:ascii="Times New Roman" w:hAnsi="Times New Roman" w:cs="Times New Roman"/>
@@ -2880,6 +3261,8 @@
         </w:rPr>
         <w:t xml:space="preserve">Ersteres bezieht sich hierbei auf die Verwendung der Funktion </w:t>
       </w:r>
+      <w:proofErr w:type="spellStart"/>
+      <w:proofErr w:type="gramStart"/>
       <w:r>
         <w:rPr>
           <w:rFonts w:ascii="Times New Roman" w:hAnsi="Times New Roman" w:cs="Times New Roman"/>
@@ -2888,7 +3271,29 @@
           <w:sz w:val="32"/>
           <w:szCs w:val="32"/>
         </w:rPr>
-        <w:t>executescript()</w:t>
+        <w:t>executescript</w:t>
+      </w:r>
+      <w:proofErr w:type="spellEnd"/>
+      <w:r>
+        <w:rPr>
+          <w:rFonts w:ascii="Times New Roman" w:hAnsi="Times New Roman" w:cs="Times New Roman"/>
+          <w:b/>
+          <w:bCs/>
+          <w:sz w:val="32"/>
+          <w:szCs w:val="32"/>
+        </w:rPr>
+        <w:t>(</w:t>
+      </w:r>
+      <w:proofErr w:type="gramEnd"/>
+      <w:r>
+        <w:rPr>
+          <w:rFonts w:ascii="Times New Roman" w:hAnsi="Times New Roman" w:cs="Times New Roman"/>
+          <w:b/>
+          <w:bCs/>
+          <w:sz w:val="32"/>
+          <w:szCs w:val="32"/>
+        </w:rPr>
+        <w:t>)</w:t>
       </w:r>
       <w:r>
         <w:rPr>
@@ -2945,7 +3350,27 @@
           <w:sz w:val="32"/>
           <w:szCs w:val="32"/>
         </w:rPr>
-        <w:t>Sollte ein Angreifer die Datenbank per SQL-Injection angreifen wollen, so muss er lediglich die richtige Anzahl der Parameter für d</w:t>
+        <w:t>Sollte ein Angreifer die Datenbank per SQL-</w:t>
+      </w:r>
+      <w:proofErr w:type="spellStart"/>
+      <w:r>
+        <w:rPr>
+          <w:rFonts w:ascii="Times New Roman" w:hAnsi="Times New Roman" w:cs="Times New Roman"/>
+          <w:bCs/>
+          <w:sz w:val="32"/>
+          <w:szCs w:val="32"/>
+        </w:rPr>
+        <w:t>Injection</w:t>
+      </w:r>
+      <w:proofErr w:type="spellEnd"/>
+      <w:r>
+        <w:rPr>
+          <w:rFonts w:ascii="Times New Roman" w:hAnsi="Times New Roman" w:cs="Times New Roman"/>
+          <w:bCs/>
+          <w:sz w:val="32"/>
+          <w:szCs w:val="32"/>
+        </w:rPr>
+        <w:t xml:space="preserve"> angreifen wollen, so muss er lediglich die richtige Anzahl der Parameter für d</w:t>
       </w:r>
       <w:r>
         <w:rPr>
@@ -3026,16 +3451,62 @@
           <w:sz w:val="32"/>
           <w:szCs w:val="32"/>
         </w:rPr>
-        <w:t>vor der Ausführung abbricht</w:t>
-      </w:r>
-      <w:r>
-        <w:rPr>
-          <w:rFonts w:ascii="Times New Roman" w:hAnsi="Times New Roman" w:cs="Times New Roman"/>
-          <w:bCs/>
-          <w:sz w:val="32"/>
-          <w:szCs w:val="32"/>
-        </w:rPr>
-        <w:t>. Da dafür jedoch ein wenig Trial-and-Error genügt, kann der Angreifer schnell, einfach und, im Falle der Registrierung, ohne Account und funktionierende Mailadresse per SQL-Injection die Datenbank in vollem Umfang nach seinen Wünschen manipulieren</w:t>
+        <w:t xml:space="preserve">vor der </w:t>
+      </w:r>
+      <w:commentRangeStart w:id="4"/>
+      <w:r>
+        <w:rPr>
+          <w:rFonts w:ascii="Times New Roman" w:hAnsi="Times New Roman" w:cs="Times New Roman"/>
+          <w:bCs/>
+          <w:sz w:val="32"/>
+          <w:szCs w:val="32"/>
+        </w:rPr>
+        <w:t xml:space="preserve">Ausführung </w:t>
+      </w:r>
+      <w:commentRangeEnd w:id="4"/>
+      <w:r>
+        <w:rPr>
+          <w:rStyle w:val="Kommentarzeichen"/>
+        </w:rPr>
+        <w:commentReference w:id="4"/>
+      </w:r>
+      <w:r>
+        <w:rPr>
+          <w:rFonts w:ascii="Times New Roman" w:hAnsi="Times New Roman" w:cs="Times New Roman"/>
+          <w:bCs/>
+          <w:sz w:val="32"/>
+          <w:szCs w:val="32"/>
+        </w:rPr>
+        <w:t>abbricht</w:t>
+      </w:r>
+      <w:r>
+        <w:rPr>
+          <w:rFonts w:ascii="Times New Roman" w:hAnsi="Times New Roman" w:cs="Times New Roman"/>
+          <w:bCs/>
+          <w:sz w:val="32"/>
+          <w:szCs w:val="32"/>
+        </w:rPr>
+        <w:t>. Da dafür jedoch ein wenig Trial-and-Error genügt, kann der Angreifer schnell, einfach und, im Falle der Registrierung, ohne Account und funktionierende Mailadresse per SQL-</w:t>
+      </w:r>
+      <w:proofErr w:type="spellStart"/>
+      <w:r>
+        <w:rPr>
+          <w:rFonts w:ascii="Times New Roman" w:hAnsi="Times New Roman" w:cs="Times New Roman"/>
+          <w:bCs/>
+          <w:sz w:val="32"/>
+          <w:szCs w:val="32"/>
+        </w:rPr>
+        <w:t>Injection</w:t>
+      </w:r>
+      <w:proofErr w:type="spellEnd"/>
+      <w:r>
+        <w:rPr>
+          <w:rFonts w:ascii="Times New Roman" w:hAnsi="Times New Roman" w:cs="Times New Roman"/>
+          <w:bCs/>
+          <w:sz w:val="32"/>
+          <w:szCs w:val="32"/>
+        </w:rPr>
+        <w:t xml:space="preserve"> die Datenbank in vollem Umfang nach seinen Wünschen manipulieren</w:t>
       </w:r>
       <w:r>
         <w:rPr>
@@ -3062,7 +3533,27 @@
           <w:sz w:val="32"/>
           <w:szCs w:val="32"/>
         </w:rPr>
-        <w:t xml:space="preserve"> da seine Injection die Überprüfung des Domänenteils überstehen muss und dann </w:t>
+        <w:t xml:space="preserve"> da seine </w:t>
+      </w:r>
+      <w:proofErr w:type="spellStart"/>
+      <w:r>
+        <w:rPr>
+          <w:rFonts w:ascii="Times New Roman" w:hAnsi="Times New Roman" w:cs="Times New Roman"/>
+          <w:bCs/>
+          <w:sz w:val="32"/>
+          <w:szCs w:val="32"/>
+        </w:rPr>
+        <w:t>Injection</w:t>
+      </w:r>
+      <w:proofErr w:type="spellEnd"/>
+      <w:r>
+        <w:rPr>
+          <w:rFonts w:ascii="Times New Roman" w:hAnsi="Times New Roman" w:cs="Times New Roman"/>
+          <w:bCs/>
+          <w:sz w:val="32"/>
+          <w:szCs w:val="32"/>
+        </w:rPr>
+        <w:t xml:space="preserve"> die Überprüfung des Domänenteils überstehen muss und dann </w:t>
       </w:r>
       <w:r>
         <w:rPr>
@@ -3560,8 +4051,19 @@
                 <w:sz w:val="32"/>
                 <w:szCs w:val="32"/>
               </w:rPr>
-              <w:t>*‘, ‘*‘, ‘*‘); DROP TABLE Spieler;--</w:t>
+              <w:t xml:space="preserve">*‘, ‘*‘, ‘*‘); DROP TABLE </w:t>
             </w:r>
+            <w:proofErr w:type="gramStart"/>
+            <w:r>
+              <w:rPr>
+                <w:rFonts w:ascii="Times New Roman" w:hAnsi="Times New Roman" w:cs="Times New Roman"/>
+                <w:bCs/>
+                <w:sz w:val="32"/>
+                <w:szCs w:val="32"/>
+              </w:rPr>
+              <w:t>Spieler;--</w:t>
+            </w:r>
+            <w:proofErr w:type="gramEnd"/>
           </w:p>
         </w:tc>
         <w:tc>
@@ -3648,7 +4150,49 @@
                 <w:sz w:val="32"/>
                 <w:szCs w:val="32"/>
               </w:rPr>
-              <w:t>' OR 1 = 1; UPDATE Spieler SET siege = 1000 WHERE nutzername = 'c.joiko';--@th-deg.de</w:t>
+              <w:t xml:space="preserve">' OR 1 = 1; UPDATE Spieler SET siege = 1000 WHERE </w:t>
+            </w:r>
+            <w:proofErr w:type="spellStart"/>
+            <w:r>
+              <w:rPr>
+                <w:rFonts w:ascii="Times New Roman" w:hAnsi="Times New Roman" w:cs="Times New Roman"/>
+                <w:bCs/>
+                <w:sz w:val="32"/>
+                <w:szCs w:val="32"/>
+              </w:rPr>
+              <w:t>nutzername</w:t>
+            </w:r>
+            <w:proofErr w:type="spellEnd"/>
+            <w:r>
+              <w:rPr>
+                <w:rFonts w:ascii="Times New Roman" w:hAnsi="Times New Roman" w:cs="Times New Roman"/>
+                <w:bCs/>
+                <w:sz w:val="32"/>
+                <w:szCs w:val="32"/>
+              </w:rPr>
+              <w:t xml:space="preserve"> = '</w:t>
+            </w:r>
+            <w:proofErr w:type="spellStart"/>
+            <w:proofErr w:type="gramStart"/>
+            <w:r>
+              <w:rPr>
+                <w:rFonts w:ascii="Times New Roman" w:hAnsi="Times New Roman" w:cs="Times New Roman"/>
+                <w:bCs/>
+                <w:sz w:val="32"/>
+                <w:szCs w:val="32"/>
+              </w:rPr>
+              <w:t>c.joiko</w:t>
+            </w:r>
+            <w:proofErr w:type="spellEnd"/>
+            <w:proofErr w:type="gramEnd"/>
+            <w:r>
+              <w:rPr>
+                <w:rFonts w:ascii="Times New Roman" w:hAnsi="Times New Roman" w:cs="Times New Roman"/>
+                <w:bCs/>
+                <w:sz w:val="32"/>
+                <w:szCs w:val="32"/>
+              </w:rPr>
+              <w:t>';--@th-deg.de</w:t>
             </w:r>
           </w:p>
         </w:tc>
@@ -3677,7 +4221,29 @@
                 <w:sz w:val="32"/>
                 <w:szCs w:val="32"/>
               </w:rPr>
-              <w:t>Setzt die Anzahl der Siege des Spielers mit dem Nutzernamen „c.joiko“ auf 1000</w:t>
+              <w:t>Setzt die Anzahl der Siege des Spielers mit dem Nutzernamen „</w:t>
+            </w:r>
+            <w:proofErr w:type="spellStart"/>
+            <w:proofErr w:type="gramStart"/>
+            <w:r>
+              <w:rPr>
+                <w:rFonts w:ascii="Times New Roman" w:hAnsi="Times New Roman" w:cs="Times New Roman"/>
+                <w:bCs/>
+                <w:sz w:val="32"/>
+                <w:szCs w:val="32"/>
+              </w:rPr>
+              <w:t>c.joiko</w:t>
+            </w:r>
+            <w:proofErr w:type="spellEnd"/>
+            <w:proofErr w:type="gramEnd"/>
+            <w:r>
+              <w:rPr>
+                <w:rFonts w:ascii="Times New Roman" w:hAnsi="Times New Roman" w:cs="Times New Roman"/>
+                <w:bCs/>
+                <w:sz w:val="32"/>
+                <w:szCs w:val="32"/>
+              </w:rPr>
+              <w:t>“ auf 1000</w:t>
             </w:r>
           </w:p>
         </w:tc>
@@ -3999,6 +4565,7 @@
               </w:rPr>
               <w:t xml:space="preserve">Einloggen </w:t>
             </w:r>
+            <w:proofErr w:type="gramStart"/>
             <w:r>
               <w:rPr>
                 <w:rFonts w:ascii="Times New Roman" w:hAnsi="Times New Roman" w:cs="Times New Roman"/>
@@ -4008,6 +4575,7 @@
               </w:rPr>
               <w:t>mit ersten registrierten Account</w:t>
             </w:r>
+            <w:proofErr w:type="gramEnd"/>
           </w:p>
         </w:tc>
       </w:tr>
@@ -4073,8 +4641,19 @@
                 <w:sz w:val="32"/>
                 <w:szCs w:val="32"/>
               </w:rPr>
-              <w:t>‘ OR True;--</w:t>
+              <w:t xml:space="preserve">‘ OR </w:t>
             </w:r>
+            <w:proofErr w:type="gramStart"/>
+            <w:r>
+              <w:rPr>
+                <w:rFonts w:ascii="Times New Roman" w:hAnsi="Times New Roman" w:cs="Times New Roman"/>
+                <w:bCs/>
+                <w:sz w:val="32"/>
+                <w:szCs w:val="32"/>
+              </w:rPr>
+              <w:t>True;--</w:t>
+            </w:r>
+            <w:proofErr w:type="gramEnd"/>
           </w:p>
         </w:tc>
         <w:tc>
@@ -4297,7 +4876,25 @@
           <w:szCs w:val="32"/>
         </w:rPr>
         <w:lastRenderedPageBreak/>
-        <w:t xml:space="preserve">Tippfehler schnell zu einem Problem führt. Doch die eingeschränkte Effektivität der Passwörter ist nicht nur Schuld des Benutzers, sondern auch des Programmentwicklers. </w:t>
+        <w:t xml:space="preserve">Tippfehler schnell zu einem Problem führt. Doch die eingeschränkte Effektivität der Passwörter ist nicht nur Schuld des Benutzers, sondern auch des </w:t>
+      </w:r>
+      <w:r>
+        <w:rPr>
+          <w:rFonts w:ascii="Times New Roman" w:hAnsi="Times New Roman" w:cs="Times New Roman"/>
+          <w:bCs/>
+          <w:sz w:val="32"/>
+          <w:szCs w:val="32"/>
+        </w:rPr>
+        <w:t>E</w:t>
+      </w:r>
+      <w:r>
+        <w:rPr>
+          <w:rFonts w:ascii="Times New Roman" w:hAnsi="Times New Roman" w:cs="Times New Roman"/>
+          <w:bCs/>
+          <w:sz w:val="32"/>
+          <w:szCs w:val="32"/>
+        </w:rPr>
+        <w:t xml:space="preserve">ntwicklers. </w:t>
       </w:r>
       <w:r>
         <w:rPr>
@@ -4324,7 +4921,27 @@
           <w:sz w:val="32"/>
           <w:szCs w:val="32"/>
         </w:rPr>
-        <w:t xml:space="preserve"> verschlüsselt und liegen permanent als Plaintext vor. Zudem wurde von Programmierern ein Passwort für einen Account im Quelltext </w:t>
+        <w:t xml:space="preserve"> verschlüsselt und liegen permanent als </w:t>
+      </w:r>
+      <w:proofErr w:type="spellStart"/>
+      <w:r>
+        <w:rPr>
+          <w:rFonts w:ascii="Times New Roman" w:hAnsi="Times New Roman" w:cs="Times New Roman"/>
+          <w:bCs/>
+          <w:sz w:val="32"/>
+          <w:szCs w:val="32"/>
+        </w:rPr>
+        <w:t>Plaintext</w:t>
+      </w:r>
+      <w:proofErr w:type="spellEnd"/>
+      <w:r>
+        <w:rPr>
+          <w:rFonts w:ascii="Times New Roman" w:hAnsi="Times New Roman" w:cs="Times New Roman"/>
+          <w:bCs/>
+          <w:sz w:val="32"/>
+          <w:szCs w:val="32"/>
+        </w:rPr>
+        <w:t xml:space="preserve"> vor. Zudem wurde von Programmierern ein Passwort für einen Account im Quelltext </w:t>
       </w:r>
       <w:r>
         <w:rPr>
@@ -4351,7 +4968,25 @@
           <w:sz w:val="32"/>
           <w:szCs w:val="32"/>
         </w:rPr>
-        <w:t xml:space="preserve"> (siehe Abb. 6)</w:t>
+        <w:t xml:space="preserve"> (siehe Abb. </w:t>
+      </w:r>
+      <w:r>
+        <w:rPr>
+          <w:rFonts w:ascii="Times New Roman" w:hAnsi="Times New Roman" w:cs="Times New Roman"/>
+          <w:bCs/>
+          <w:sz w:val="32"/>
+          <w:szCs w:val="32"/>
+        </w:rPr>
+        <w:t>7</w:t>
+      </w:r>
+      <w:r>
+        <w:rPr>
+          <w:rFonts w:ascii="Times New Roman" w:hAnsi="Times New Roman" w:cs="Times New Roman"/>
+          <w:bCs/>
+          <w:sz w:val="32"/>
+          <w:szCs w:val="32"/>
+        </w:rPr>
+        <w:t>)</w:t>
       </w:r>
       <w:r>
         <w:rPr>
@@ -4423,7 +5058,7 @@
                     <pic:cNvPicPr/>
                   </pic:nvPicPr>
                   <pic:blipFill>
-                    <a:blip r:embed="rId15"/>
+                    <a:blip r:embed="rId19"/>
                     <a:stretch>
                       <a:fillRect/>
                     </a:stretch>
@@ -4458,6 +5093,7 @@
           <w:lang w:val="en-US"/>
         </w:rPr>
       </w:pPr>
+      <w:proofErr w:type="spellStart"/>
       <w:r>
         <w:rPr>
           <w:rFonts w:ascii="Times New Roman" w:hAnsi="Times New Roman" w:cs="Times New Roman"/>
@@ -4468,8 +5104,9 @@
           <w:szCs w:val="28"/>
           <w:lang w:val="en-US"/>
         </w:rPr>
-        <w:t>Abbildung 6: Hard-coded Credential</w:t>
-      </w:r>
+        <w:t>Abbildung</w:t>
+      </w:r>
+      <w:proofErr w:type="spellEnd"/>
       <w:r>
         <w:rPr>
           <w:rFonts w:ascii="Times New Roman" w:hAnsi="Times New Roman" w:cs="Times New Roman"/>
@@ -4480,6 +5117,42 @@
           <w:szCs w:val="28"/>
           <w:lang w:val="en-US"/>
         </w:rPr>
+        <w:t xml:space="preserve"> </w:t>
+      </w:r>
+      <w:r>
+        <w:rPr>
+          <w:rFonts w:ascii="Times New Roman" w:hAnsi="Times New Roman" w:cs="Times New Roman"/>
+          <w:bCs/>
+          <w:i/>
+          <w:iCs/>
+          <w:sz w:val="28"/>
+          <w:szCs w:val="28"/>
+          <w:lang w:val="en-US"/>
+        </w:rPr>
+        <w:t>7</w:t>
+      </w:r>
+      <w:r>
+        <w:rPr>
+          <w:rFonts w:ascii="Times New Roman" w:hAnsi="Times New Roman" w:cs="Times New Roman"/>
+          <w:bCs/>
+          <w:i/>
+          <w:iCs/>
+          <w:sz w:val="28"/>
+          <w:szCs w:val="28"/>
+          <w:lang w:val="en-US"/>
+        </w:rPr>
+        <w:t>: Hard-coded Credential</w:t>
+      </w:r>
+      <w:r>
+        <w:rPr>
+          <w:rFonts w:ascii="Times New Roman" w:hAnsi="Times New Roman" w:cs="Times New Roman"/>
+          <w:bCs/>
+          <w:i/>
+          <w:iCs/>
+          <w:sz w:val="28"/>
+          <w:szCs w:val="28"/>
+          <w:lang w:val="en-US"/>
+        </w:rPr>
         <w:t>s in mail.py</w:t>
       </w:r>
     </w:p>
@@ -4518,7 +5191,25 @@
           <w:sz w:val="32"/>
           <w:szCs w:val="32"/>
         </w:rPr>
-        <w:t>Codes sind sehr einfach per Brute-Force-Methode zu knacken</w:t>
+        <w:t>Codes sind sehr einfach per Brute-Force-</w:t>
+      </w:r>
+      <w:r>
+        <w:rPr>
+          <w:rFonts w:ascii="Times New Roman" w:hAnsi="Times New Roman" w:cs="Times New Roman"/>
+          <w:bCs/>
+          <w:sz w:val="32"/>
+          <w:szCs w:val="32"/>
+        </w:rPr>
+        <w:t>Attacke</w:t>
+      </w:r>
+      <w:r>
+        <w:rPr>
+          <w:rFonts w:ascii="Times New Roman" w:hAnsi="Times New Roman" w:cs="Times New Roman"/>
+          <w:bCs/>
+          <w:sz w:val="32"/>
+          <w:szCs w:val="32"/>
+        </w:rPr>
+        <w:t xml:space="preserve"> zu knacken</w:t>
       </w:r>
       <w:r>
         <w:rPr>
@@ -4559,24 +5250,860 @@
     </w:p>
     <w:p>
       <w:pPr>
+        <w:rPr>
+          <w:rFonts w:ascii="Times New Roman" w:hAnsi="Times New Roman" w:cs="Times New Roman"/>
+          <w:b/>
+          <w:sz w:val="40"/>
+          <w:szCs w:val="40"/>
+        </w:rPr>
+      </w:pPr>
+      <w:r>
+        <w:rPr>
+          <w:rFonts w:ascii="Times New Roman" w:hAnsi="Times New Roman" w:cs="Times New Roman"/>
+          <w:b/>
+          <w:sz w:val="40"/>
+          <w:szCs w:val="40"/>
+        </w:rPr>
+        <w:t>3.2</w:t>
+      </w:r>
+      <w:r>
+        <w:rPr>
+          <w:rFonts w:ascii="Times New Roman" w:hAnsi="Times New Roman" w:cs="Times New Roman"/>
+          <w:b/>
+          <w:sz w:val="40"/>
+          <w:szCs w:val="40"/>
+        </w:rPr>
+        <w:t>.1</w:t>
+      </w:r>
+      <w:r>
+        <w:rPr>
+          <w:rFonts w:ascii="Times New Roman" w:hAnsi="Times New Roman" w:cs="Times New Roman"/>
+          <w:b/>
+          <w:sz w:val="40"/>
+          <w:szCs w:val="40"/>
+        </w:rPr>
+        <w:t xml:space="preserve"> </w:t>
+      </w:r>
+      <w:r>
+        <w:rPr>
+          <w:rFonts w:ascii="Times New Roman" w:hAnsi="Times New Roman" w:cs="Times New Roman"/>
+          <w:b/>
+          <w:sz w:val="40"/>
+          <w:szCs w:val="40"/>
+        </w:rPr>
+        <w:t>Brute-</w:t>
+      </w:r>
+      <w:proofErr w:type="spellStart"/>
+      <w:r>
+        <w:rPr>
+          <w:rFonts w:ascii="Times New Roman" w:hAnsi="Times New Roman" w:cs="Times New Roman"/>
+          <w:b/>
+          <w:sz w:val="40"/>
+          <w:szCs w:val="40"/>
+        </w:rPr>
+        <w:t>Forcing</w:t>
+      </w:r>
+      <w:proofErr w:type="spellEnd"/>
+      <w:r>
+        <w:rPr>
+          <w:rFonts w:ascii="Times New Roman" w:hAnsi="Times New Roman" w:cs="Times New Roman"/>
+          <w:b/>
+          <w:sz w:val="40"/>
+          <w:szCs w:val="40"/>
+        </w:rPr>
+        <w:t xml:space="preserve"> des </w:t>
+      </w:r>
+      <w:r>
+        <w:rPr>
+          <w:rFonts w:ascii="Times New Roman" w:hAnsi="Times New Roman" w:cs="Times New Roman"/>
+          <w:b/>
+          <w:sz w:val="40"/>
+          <w:szCs w:val="40"/>
+        </w:rPr>
+        <w:t>Aktivierungscode</w:t>
+      </w:r>
+      <w:r>
+        <w:rPr>
+          <w:rFonts w:ascii="Times New Roman" w:hAnsi="Times New Roman" w:cs="Times New Roman"/>
+          <w:b/>
+          <w:sz w:val="40"/>
+          <w:szCs w:val="40"/>
+        </w:rPr>
+        <w:t>s</w:t>
+      </w:r>
+    </w:p>
+    <w:p>
+      <w:pPr>
         <w:jc w:val="both"/>
         <w:rPr>
           <w:rFonts w:ascii="Times New Roman" w:hAnsi="Times New Roman" w:cs="Times New Roman"/>
           <w:bCs/>
+          <w:sz w:val="32"/>
+          <w:szCs w:val="32"/>
+        </w:rPr>
+      </w:pPr>
+      <w:r>
+        <w:rPr>
+          <w:rFonts w:ascii="Times New Roman" w:hAnsi="Times New Roman" w:cs="Times New Roman"/>
+          <w:bCs/>
+          <w:sz w:val="32"/>
+          <w:szCs w:val="32"/>
+        </w:rPr>
+        <w:t>Wie bereits erwähnt kann</w:t>
+      </w:r>
+      <w:r>
+        <w:rPr>
+          <w:rFonts w:ascii="Times New Roman" w:hAnsi="Times New Roman" w:cs="Times New Roman"/>
+          <w:bCs/>
+          <w:sz w:val="32"/>
+          <w:szCs w:val="32"/>
+        </w:rPr>
+        <w:t xml:space="preserve"> der Aktivierungscode in der schwachen Version mit geringem Ressourcen- und Zeitaufwand durch Brute-</w:t>
+      </w:r>
+      <w:proofErr w:type="spellStart"/>
+      <w:r>
+        <w:rPr>
+          <w:rFonts w:ascii="Times New Roman" w:hAnsi="Times New Roman" w:cs="Times New Roman"/>
+          <w:bCs/>
+          <w:sz w:val="32"/>
+          <w:szCs w:val="32"/>
+        </w:rPr>
+        <w:t>Forcing</w:t>
+      </w:r>
+      <w:proofErr w:type="spellEnd"/>
+      <w:r>
+        <w:rPr>
+          <w:rFonts w:ascii="Times New Roman" w:hAnsi="Times New Roman" w:cs="Times New Roman"/>
+          <w:bCs/>
+          <w:sz w:val="32"/>
+          <w:szCs w:val="32"/>
+        </w:rPr>
+        <w:t xml:space="preserve"> herausgefunden werden. Dies ermöglicht einem Angreifer eine beliebig</w:t>
+      </w:r>
+      <w:r>
+        <w:rPr>
+          <w:rFonts w:ascii="Times New Roman" w:hAnsi="Times New Roman" w:cs="Times New Roman"/>
+          <w:bCs/>
+          <w:sz w:val="32"/>
+          <w:szCs w:val="32"/>
+        </w:rPr>
+        <w:t>e</w:t>
+      </w:r>
+      <w:r>
+        <w:rPr>
+          <w:rFonts w:ascii="Times New Roman" w:hAnsi="Times New Roman" w:cs="Times New Roman"/>
+          <w:bCs/>
+          <w:sz w:val="32"/>
+          <w:szCs w:val="32"/>
+        </w:rPr>
+        <w:t xml:space="preserve"> Anzahl an Accounts anzulegen, da die Prüfung der Echtheit einer </w:t>
+      </w:r>
+      <w:r>
+        <w:rPr>
+          <w:rFonts w:ascii="Times New Roman" w:hAnsi="Times New Roman" w:cs="Times New Roman"/>
+          <w:bCs/>
+          <w:sz w:val="32"/>
+          <w:szCs w:val="32"/>
+        </w:rPr>
+        <w:t>E-Mail</w:t>
+      </w:r>
+      <w:r>
+        <w:rPr>
+          <w:rFonts w:ascii="Times New Roman" w:hAnsi="Times New Roman" w:cs="Times New Roman"/>
+          <w:bCs/>
+          <w:sz w:val="32"/>
+          <w:szCs w:val="32"/>
+        </w:rPr>
+        <w:t xml:space="preserve"> durch den Aktivierungscode verifiziert wird. </w:t>
+      </w:r>
+      <w:r>
+        <w:rPr>
+          <w:rFonts w:ascii="Times New Roman" w:hAnsi="Times New Roman" w:cs="Times New Roman"/>
+          <w:bCs/>
+          <w:sz w:val="32"/>
+          <w:szCs w:val="32"/>
+        </w:rPr>
+        <w:t xml:space="preserve">Durch </w:t>
+      </w:r>
+      <w:r>
+        <w:rPr>
+          <w:rFonts w:ascii="Times New Roman" w:hAnsi="Times New Roman" w:cs="Times New Roman"/>
+          <w:bCs/>
+          <w:sz w:val="32"/>
+          <w:szCs w:val="32"/>
+        </w:rPr>
+        <w:t xml:space="preserve">das unkontrollierte Erstellen von Accounts kann z. B. </w:t>
+      </w:r>
+      <w:commentRangeStart w:id="5"/>
+      <w:r>
+        <w:rPr>
+          <w:rFonts w:ascii="Times New Roman" w:hAnsi="Times New Roman" w:cs="Times New Roman"/>
+          <w:bCs/>
+          <w:sz w:val="32"/>
+          <w:szCs w:val="32"/>
+        </w:rPr>
+        <w:t xml:space="preserve">versucht werden, die </w:t>
+      </w:r>
+      <w:r>
+        <w:rPr>
+          <w:rFonts w:ascii="Times New Roman" w:hAnsi="Times New Roman" w:cs="Times New Roman"/>
+          <w:bCs/>
+          <w:sz w:val="32"/>
+          <w:szCs w:val="32"/>
+        </w:rPr>
+        <w:t>Performance</w:t>
+      </w:r>
+      <w:r>
+        <w:rPr>
+          <w:rFonts w:ascii="Times New Roman" w:hAnsi="Times New Roman" w:cs="Times New Roman"/>
+          <w:bCs/>
+          <w:sz w:val="32"/>
+          <w:szCs w:val="32"/>
+        </w:rPr>
+        <w:t xml:space="preserve"> der Datenbank</w:t>
+      </w:r>
+      <w:r>
+        <w:rPr>
+          <w:rFonts w:ascii="Times New Roman" w:hAnsi="Times New Roman" w:cs="Times New Roman"/>
+          <w:bCs/>
+          <w:sz w:val="32"/>
+          <w:szCs w:val="32"/>
+        </w:rPr>
+        <w:t xml:space="preserve"> und dadurch das Schutzziel Verfügbarkeit </w:t>
+      </w:r>
+      <w:r>
+        <w:rPr>
+          <w:rFonts w:ascii="Times New Roman" w:hAnsi="Times New Roman" w:cs="Times New Roman"/>
+          <w:bCs/>
+          <w:sz w:val="32"/>
+          <w:szCs w:val="32"/>
+        </w:rPr>
+        <w:t>durch ständige Registrierungen zu</w:t>
+      </w:r>
+      <w:r>
+        <w:rPr>
+          <w:rFonts w:ascii="Times New Roman" w:hAnsi="Times New Roman" w:cs="Times New Roman"/>
+          <w:bCs/>
+          <w:sz w:val="32"/>
+          <w:szCs w:val="32"/>
+        </w:rPr>
+        <w:t xml:space="preserve"> beinträchtigen</w:t>
+      </w:r>
+      <w:commentRangeEnd w:id="5"/>
+      <w:r>
+        <w:rPr>
+          <w:rStyle w:val="Kommentarzeichen"/>
+        </w:rPr>
+        <w:commentReference w:id="5"/>
+      </w:r>
+      <w:r>
+        <w:rPr>
+          <w:rFonts w:ascii="Times New Roman" w:hAnsi="Times New Roman" w:cs="Times New Roman"/>
+          <w:bCs/>
+          <w:sz w:val="32"/>
+          <w:szCs w:val="32"/>
+        </w:rPr>
+        <w:t>.</w:t>
+      </w:r>
+      <w:r>
+        <w:rPr>
+          <w:rFonts w:ascii="Times New Roman" w:hAnsi="Times New Roman" w:cs="Times New Roman"/>
+          <w:bCs/>
+          <w:sz w:val="32"/>
+          <w:szCs w:val="32"/>
+        </w:rPr>
+        <w:t xml:space="preserve"> Auch erhöht sich die Gefahr eine</w:t>
+      </w:r>
+      <w:r>
+        <w:rPr>
+          <w:rFonts w:ascii="Times New Roman" w:hAnsi="Times New Roman" w:cs="Times New Roman"/>
+          <w:bCs/>
+          <w:sz w:val="32"/>
+          <w:szCs w:val="32"/>
+        </w:rPr>
+        <w:t>r</w:t>
+      </w:r>
+      <w:r>
+        <w:rPr>
+          <w:rFonts w:ascii="Times New Roman" w:hAnsi="Times New Roman" w:cs="Times New Roman"/>
+          <w:bCs/>
+          <w:sz w:val="32"/>
+          <w:szCs w:val="32"/>
+        </w:rPr>
+        <w:t xml:space="preserve"> </w:t>
+      </w:r>
+      <w:commentRangeStart w:id="6"/>
+      <w:r>
+        <w:rPr>
+          <w:rFonts w:ascii="Times New Roman" w:hAnsi="Times New Roman" w:cs="Times New Roman"/>
+          <w:bCs/>
+          <w:sz w:val="32"/>
+          <w:szCs w:val="32"/>
+        </w:rPr>
+        <w:t>DDOS</w:t>
+      </w:r>
+      <w:commentRangeEnd w:id="6"/>
+      <w:r>
+        <w:rPr>
+          <w:rStyle w:val="Kommentarzeichen"/>
+        </w:rPr>
+        <w:commentReference w:id="6"/>
+      </w:r>
+      <w:r>
+        <w:rPr>
+          <w:rFonts w:ascii="Times New Roman" w:hAnsi="Times New Roman" w:cs="Times New Roman"/>
+          <w:bCs/>
+          <w:sz w:val="32"/>
+          <w:szCs w:val="32"/>
+        </w:rPr>
+        <w:t xml:space="preserve">-Attacke, da der Angreifer </w:t>
+      </w:r>
+      <w:r>
+        <w:rPr>
+          <w:rFonts w:ascii="Times New Roman" w:hAnsi="Times New Roman" w:cs="Times New Roman"/>
+          <w:bCs/>
+          <w:sz w:val="32"/>
+          <w:szCs w:val="32"/>
+        </w:rPr>
+        <w:t xml:space="preserve">z. B. mit einer großen Anzahl an Accounts gegen die KI spielen könnte. </w:t>
+      </w:r>
+      <w:r>
+        <w:rPr>
+          <w:rFonts w:ascii="Times New Roman" w:hAnsi="Times New Roman" w:cs="Times New Roman"/>
+          <w:bCs/>
+          <w:sz w:val="32"/>
+          <w:szCs w:val="32"/>
+        </w:rPr>
+        <w:t>Hierbei ist der Rechenaufwand zu betrachten, der durch das Spielen mit der KI benötigt wird</w:t>
+      </w:r>
+      <w:r>
+        <w:rPr>
+          <w:rFonts w:ascii="Times New Roman" w:hAnsi="Times New Roman" w:cs="Times New Roman"/>
+          <w:bCs/>
+          <w:sz w:val="32"/>
+          <w:szCs w:val="32"/>
+        </w:rPr>
+        <w:t>, da durch genügend Spieler der Server ausgelastet werden könnte und somit das Schutzziel Verfügbarkeit bedroht wird.</w:t>
+      </w:r>
+    </w:p>
+    <w:p>
+      <w:pPr>
+        <w:jc w:val="both"/>
+        <w:rPr>
+          <w:rFonts w:ascii="Times New Roman" w:hAnsi="Times New Roman" w:cs="Times New Roman"/>
+          <w:bCs/>
+          <w:sz w:val="32"/>
+          <w:szCs w:val="32"/>
+        </w:rPr>
+      </w:pPr>
+      <w:r>
+        <w:rPr>
+          <w:rFonts w:ascii="Times New Roman" w:hAnsi="Times New Roman" w:cs="Times New Roman"/>
+          <w:bCs/>
+          <w:sz w:val="32"/>
+          <w:szCs w:val="32"/>
+        </w:rPr>
+        <w:t>Um eine solche Brute-Force-Attacke durchzuführen, muss der Angreifer ein</w:t>
+      </w:r>
+      <w:r>
+        <w:rPr>
+          <w:rFonts w:ascii="Times New Roman" w:hAnsi="Times New Roman" w:cs="Times New Roman"/>
+          <w:bCs/>
+          <w:sz w:val="32"/>
+          <w:szCs w:val="32"/>
+        </w:rPr>
+        <w:t xml:space="preserve">e Anwendung schreiben, die eine automatische TCP-Verbindung zum Server aufbaut, sich anschließend versucht </w:t>
+      </w:r>
+      <w:r>
+        <w:rPr>
+          <w:rFonts w:ascii="Times New Roman" w:hAnsi="Times New Roman" w:cs="Times New Roman"/>
+          <w:bCs/>
+          <w:sz w:val="32"/>
+          <w:szCs w:val="32"/>
+        </w:rPr>
+        <w:lastRenderedPageBreak/>
+        <w:t xml:space="preserve">anzumelden und die Zahlen </w:t>
+      </w:r>
+      <w:r>
+        <w:rPr>
+          <w:rFonts w:ascii="Times New Roman" w:hAnsi="Times New Roman" w:cs="Times New Roman"/>
+          <w:bCs/>
+          <w:sz w:val="32"/>
+          <w:szCs w:val="32"/>
+        </w:rPr>
+        <w:t>1000</w:t>
+      </w:r>
+      <w:r>
+        <w:rPr>
+          <w:rFonts w:ascii="Times New Roman" w:hAnsi="Times New Roman" w:cs="Times New Roman"/>
+          <w:bCs/>
+          <w:sz w:val="32"/>
+          <w:szCs w:val="32"/>
+        </w:rPr>
+        <w:t xml:space="preserve"> bis 9999 für den Aktivierungscode einsetzt. Hierbei ist zu beachten, dass bei einem fehlerhaften Aktivierungscode das Menü </w:t>
+      </w:r>
+      <w:r>
+        <w:rPr>
+          <w:rFonts w:ascii="Times New Roman" w:hAnsi="Times New Roman" w:cs="Times New Roman"/>
+          <w:bCs/>
+          <w:sz w:val="32"/>
+          <w:szCs w:val="32"/>
+        </w:rPr>
+        <w:t xml:space="preserve">in der Funktion </w:t>
+      </w:r>
+      <w:proofErr w:type="spellStart"/>
+      <w:r>
+        <w:rPr>
+          <w:rFonts w:ascii="Times New Roman" w:hAnsi="Times New Roman" w:cs="Times New Roman"/>
+          <w:b/>
+          <w:bCs/>
+          <w:sz w:val="32"/>
+          <w:szCs w:val="32"/>
+        </w:rPr>
+        <w:t>get_menu_</w:t>
+      </w:r>
+      <w:proofErr w:type="gramStart"/>
+      <w:r>
+        <w:rPr>
+          <w:rFonts w:ascii="Times New Roman" w:hAnsi="Times New Roman" w:cs="Times New Roman"/>
+          <w:b/>
+          <w:bCs/>
+          <w:sz w:val="32"/>
+          <w:szCs w:val="32"/>
+        </w:rPr>
+        <w:t>choice</w:t>
+      </w:r>
+      <w:proofErr w:type="spellEnd"/>
+      <w:r>
+        <w:rPr>
+          <w:rFonts w:ascii="Times New Roman" w:hAnsi="Times New Roman" w:cs="Times New Roman"/>
+          <w:b/>
+          <w:bCs/>
+          <w:sz w:val="32"/>
+          <w:szCs w:val="32"/>
+        </w:rPr>
+        <w:t>(</w:t>
+      </w:r>
+      <w:proofErr w:type="gramEnd"/>
+      <w:r>
+        <w:rPr>
+          <w:rFonts w:ascii="Times New Roman" w:hAnsi="Times New Roman" w:cs="Times New Roman"/>
+          <w:b/>
+          <w:bCs/>
+          <w:sz w:val="32"/>
+          <w:szCs w:val="32"/>
+        </w:rPr>
+        <w:t>…)</w:t>
+      </w:r>
+      <w:r>
+        <w:rPr>
+          <w:rFonts w:ascii="Times New Roman" w:hAnsi="Times New Roman" w:cs="Times New Roman"/>
+          <w:bCs/>
+          <w:sz w:val="32"/>
+          <w:szCs w:val="32"/>
+        </w:rPr>
+        <w:t xml:space="preserve"> durch </w:t>
+      </w:r>
+      <w:proofErr w:type="spellStart"/>
+      <w:r>
+        <w:rPr>
+          <w:rFonts w:ascii="Times New Roman" w:hAnsi="Times New Roman" w:cs="Times New Roman"/>
+          <w:b/>
+          <w:bCs/>
+          <w:sz w:val="32"/>
+          <w:szCs w:val="32"/>
+        </w:rPr>
+        <w:t>self.get_menu_choice</w:t>
+      </w:r>
+      <w:proofErr w:type="spellEnd"/>
+      <w:r>
+        <w:rPr>
+          <w:rFonts w:ascii="Times New Roman" w:hAnsi="Times New Roman" w:cs="Times New Roman"/>
+          <w:b/>
+          <w:bCs/>
+          <w:sz w:val="32"/>
+          <w:szCs w:val="32"/>
+        </w:rPr>
+        <w:t>(</w:t>
+      </w:r>
+      <w:proofErr w:type="spellStart"/>
+      <w:r>
+        <w:rPr>
+          <w:rFonts w:ascii="Times New Roman" w:hAnsi="Times New Roman" w:cs="Times New Roman"/>
+          <w:b/>
+          <w:bCs/>
+          <w:sz w:val="32"/>
+          <w:szCs w:val="32"/>
+        </w:rPr>
+        <w:t>self.view.get_menu_choice</w:t>
+      </w:r>
+      <w:proofErr w:type="spellEnd"/>
+      <w:r>
+        <w:rPr>
+          <w:rFonts w:ascii="Times New Roman" w:hAnsi="Times New Roman" w:cs="Times New Roman"/>
+          <w:b/>
+          <w:bCs/>
+          <w:sz w:val="32"/>
+          <w:szCs w:val="32"/>
+        </w:rPr>
+        <w:t>())</w:t>
+      </w:r>
+      <w:r>
+        <w:rPr>
+          <w:rFonts w:ascii="Times New Roman" w:hAnsi="Times New Roman" w:cs="Times New Roman"/>
+          <w:bCs/>
+          <w:sz w:val="32"/>
+          <w:szCs w:val="32"/>
+        </w:rPr>
+        <w:t xml:space="preserve"> </w:t>
+      </w:r>
+      <w:r>
+        <w:rPr>
+          <w:rFonts w:ascii="Times New Roman" w:hAnsi="Times New Roman" w:cs="Times New Roman"/>
+          <w:bCs/>
+          <w:sz w:val="32"/>
+          <w:szCs w:val="32"/>
+        </w:rPr>
+        <w:t>rekursiv aufgerufen wird</w:t>
+      </w:r>
+      <w:r>
+        <w:rPr>
+          <w:rFonts w:ascii="Times New Roman" w:hAnsi="Times New Roman" w:cs="Times New Roman"/>
+          <w:bCs/>
+          <w:sz w:val="32"/>
+          <w:szCs w:val="32"/>
+        </w:rPr>
+        <w:t xml:space="preserve"> (siehe Abb. 8).</w:t>
+      </w:r>
+    </w:p>
+    <w:p>
+      <w:pPr>
+        <w:jc w:val="both"/>
+        <w:rPr>
+          <w:rFonts w:ascii="Times New Roman" w:hAnsi="Times New Roman" w:cs="Times New Roman"/>
+          <w:bCs/>
+          <w:sz w:val="32"/>
+          <w:szCs w:val="32"/>
+        </w:rPr>
+      </w:pPr>
+      <w:r>
+        <w:rPr>
+          <w:rFonts w:ascii="Times New Roman" w:hAnsi="Times New Roman" w:cs="Times New Roman"/>
+          <w:bCs/>
+          <w:noProof/>
+          <w:sz w:val="32"/>
+          <w:szCs w:val="32"/>
+        </w:rPr>
+        <w:drawing>
+          <wp:anchor distT="0" distB="0" distL="114300" distR="114300" simplePos="0" relativeHeight="251659264" behindDoc="0" locked="0" layoutInCell="1" allowOverlap="1" wp14:anchorId="1FE0F2B8" wp14:editId="05B0EA56">
+            <wp:simplePos x="0" y="0"/>
+            <wp:positionH relativeFrom="margin">
+              <wp:posOffset>0</wp:posOffset>
+            </wp:positionH>
+            <wp:positionV relativeFrom="margin">
+              <wp:posOffset>1701165</wp:posOffset>
+            </wp:positionV>
+            <wp:extent cx="5760720" cy="4636770"/>
+            <wp:effectExtent l="0" t="0" r="0" b="0"/>
+            <wp:wrapSquare wrapText="bothSides"/>
+            <wp:docPr id="11" name="Grafik 11" descr="Ein Bild, das Text enthält.&#10;&#10;Automatisch generierte Beschreibung"/>
+            <wp:cNvGraphicFramePr>
+              <a:graphicFrameLocks xmlns:a="http://schemas.openxmlformats.org/drawingml/2006/main" noChangeAspect="1"/>
+            </wp:cNvGraphicFramePr>
+            <a:graphic xmlns:a="http://schemas.openxmlformats.org/drawingml/2006/main">
+              <a:graphicData uri="http://schemas.openxmlformats.org/drawingml/2006/picture">
+                <pic:pic xmlns:pic="http://schemas.openxmlformats.org/drawingml/2006/picture">
+                  <pic:nvPicPr>
+                    <pic:cNvPr id="11" name="Grafik 11" descr="Ein Bild, das Text enthält.&#10;&#10;Automatisch generierte Beschreibung"/>
+                    <pic:cNvPicPr/>
+                  </pic:nvPicPr>
+                  <pic:blipFill>
+                    <a:blip r:embed="rId20">
+                      <a:extLst>
+                        <a:ext uri="{28A0092B-C50C-407E-A947-70E740481C1C}">
+                          <a14:useLocalDpi xmlns:a14="http://schemas.microsoft.com/office/drawing/2010/main" val="0"/>
+                        </a:ext>
+                      </a:extLst>
+                    </a:blip>
+                    <a:stretch>
+                      <a:fillRect/>
+                    </a:stretch>
+                  </pic:blipFill>
+                  <pic:spPr>
+                    <a:xfrm>
+                      <a:off x="0" y="0"/>
+                      <a:ext cx="5760720" cy="4636770"/>
+                    </a:xfrm>
+                    <a:prstGeom prst="rect">
+                      <a:avLst/>
+                    </a:prstGeom>
+                  </pic:spPr>
+                </pic:pic>
+              </a:graphicData>
+            </a:graphic>
+          </wp:anchor>
+        </w:drawing>
+      </w:r>
+    </w:p>
+    <w:p>
+      <w:pPr>
+        <w:jc w:val="center"/>
+        <w:rPr>
+          <w:rFonts w:ascii="Times New Roman" w:hAnsi="Times New Roman" w:cs="Times New Roman"/>
+          <w:bCs/>
+          <w:i/>
+          <w:iCs/>
           <w:color w:val="FF0000"/>
-          <w:sz w:val="32"/>
-          <w:szCs w:val="32"/>
-        </w:rPr>
-      </w:pPr>
-      <w:r>
-        <w:rPr>
-          <w:rFonts w:ascii="Times New Roman" w:hAnsi="Times New Roman" w:cs="Times New Roman"/>
-          <w:bCs/>
-          <w:color w:val="FF0000"/>
-          <w:sz w:val="32"/>
-          <w:szCs w:val="32"/>
-        </w:rPr>
-        <w:t>[Aktivierungscode bruteforcen]</w:t>
+          <w:sz w:val="28"/>
+          <w:szCs w:val="28"/>
+          <w:lang w:val="en-US"/>
+        </w:rPr>
+      </w:pPr>
+      <w:commentRangeStart w:id="7"/>
+      <w:proofErr w:type="spellStart"/>
+      <w:r>
+        <w:rPr>
+          <w:rFonts w:ascii="Times New Roman" w:hAnsi="Times New Roman" w:cs="Times New Roman"/>
+          <w:bCs/>
+          <w:i/>
+          <w:iCs/>
+          <w:sz w:val="28"/>
+          <w:szCs w:val="28"/>
+          <w:lang w:val="en-US"/>
+        </w:rPr>
+        <w:t>Abbildung</w:t>
+      </w:r>
+      <w:proofErr w:type="spellEnd"/>
+      <w:r>
+        <w:rPr>
+          <w:rFonts w:ascii="Times New Roman" w:hAnsi="Times New Roman" w:cs="Times New Roman"/>
+          <w:bCs/>
+          <w:i/>
+          <w:iCs/>
+          <w:sz w:val="28"/>
+          <w:szCs w:val="28"/>
+          <w:lang w:val="en-US"/>
+        </w:rPr>
+        <w:t xml:space="preserve"> </w:t>
+      </w:r>
+      <w:r>
+        <w:rPr>
+          <w:rFonts w:ascii="Times New Roman" w:hAnsi="Times New Roman" w:cs="Times New Roman"/>
+          <w:bCs/>
+          <w:i/>
+          <w:iCs/>
+          <w:sz w:val="28"/>
+          <w:szCs w:val="28"/>
+          <w:lang w:val="en-US"/>
+        </w:rPr>
+        <w:t>8</w:t>
+      </w:r>
+      <w:r>
+        <w:rPr>
+          <w:rFonts w:ascii="Times New Roman" w:hAnsi="Times New Roman" w:cs="Times New Roman"/>
+          <w:bCs/>
+          <w:i/>
+          <w:iCs/>
+          <w:sz w:val="28"/>
+          <w:szCs w:val="28"/>
+          <w:lang w:val="en-US"/>
+        </w:rPr>
+        <w:t xml:space="preserve">: </w:t>
+      </w:r>
+      <w:proofErr w:type="spellStart"/>
+      <w:r>
+        <w:rPr>
+          <w:rFonts w:ascii="Times New Roman" w:hAnsi="Times New Roman" w:cs="Times New Roman"/>
+          <w:bCs/>
+          <w:i/>
+          <w:iCs/>
+          <w:sz w:val="28"/>
+          <w:szCs w:val="28"/>
+          <w:lang w:val="en-US"/>
+        </w:rPr>
+        <w:t>Re</w:t>
+      </w:r>
+      <w:r>
+        <w:rPr>
+          <w:rFonts w:ascii="Times New Roman" w:hAnsi="Times New Roman" w:cs="Times New Roman"/>
+          <w:bCs/>
+          <w:i/>
+          <w:iCs/>
+          <w:sz w:val="28"/>
+          <w:szCs w:val="28"/>
+          <w:lang w:val="en-US"/>
+        </w:rPr>
+        <w:t>k</w:t>
+      </w:r>
+      <w:r>
+        <w:rPr>
+          <w:rFonts w:ascii="Times New Roman" w:hAnsi="Times New Roman" w:cs="Times New Roman"/>
+          <w:bCs/>
+          <w:i/>
+          <w:iCs/>
+          <w:sz w:val="28"/>
+          <w:szCs w:val="28"/>
+          <w:lang w:val="en-US"/>
+        </w:rPr>
+        <w:t>ursiver</w:t>
+      </w:r>
+      <w:proofErr w:type="spellEnd"/>
+      <w:r>
+        <w:rPr>
+          <w:rFonts w:ascii="Times New Roman" w:hAnsi="Times New Roman" w:cs="Times New Roman"/>
+          <w:bCs/>
+          <w:i/>
+          <w:iCs/>
+          <w:sz w:val="28"/>
+          <w:szCs w:val="28"/>
+          <w:lang w:val="en-US"/>
+        </w:rPr>
+        <w:t xml:space="preserve"> </w:t>
+      </w:r>
+      <w:proofErr w:type="spellStart"/>
+      <w:r>
+        <w:rPr>
+          <w:rFonts w:ascii="Times New Roman" w:hAnsi="Times New Roman" w:cs="Times New Roman"/>
+          <w:bCs/>
+          <w:i/>
+          <w:iCs/>
+          <w:sz w:val="28"/>
+          <w:szCs w:val="28"/>
+          <w:lang w:val="en-US"/>
+        </w:rPr>
+        <w:t>Aufruf</w:t>
+      </w:r>
+      <w:proofErr w:type="spellEnd"/>
+      <w:r>
+        <w:rPr>
+          <w:rFonts w:ascii="Times New Roman" w:hAnsi="Times New Roman" w:cs="Times New Roman"/>
+          <w:bCs/>
+          <w:i/>
+          <w:iCs/>
+          <w:sz w:val="28"/>
+          <w:szCs w:val="28"/>
+          <w:lang w:val="en-US"/>
+        </w:rPr>
+        <w:t xml:space="preserve"> in controller.py</w:t>
+      </w:r>
+      <w:commentRangeEnd w:id="7"/>
+      <w:r>
+        <w:rPr>
+          <w:rStyle w:val="Kommentarzeichen"/>
+        </w:rPr>
+        <w:commentReference w:id="7"/>
+      </w:r>
+    </w:p>
+    <w:p>
+      <w:pPr>
+        <w:jc w:val="both"/>
+        <w:rPr>
+          <w:rFonts w:ascii="Times New Roman" w:hAnsi="Times New Roman" w:cs="Times New Roman"/>
+          <w:bCs/>
+          <w:sz w:val="32"/>
+          <w:szCs w:val="32"/>
+        </w:rPr>
+      </w:pPr>
+      <w:r>
+        <w:rPr>
+          <w:rFonts w:ascii="Times New Roman" w:hAnsi="Times New Roman" w:cs="Times New Roman"/>
+          <w:bCs/>
+          <w:sz w:val="32"/>
+          <w:szCs w:val="32"/>
+        </w:rPr>
+        <w:t>Wenn mehr als 490 Rekursionen, in unserem Fall Aktivierungscode, durchgeführt werden stoppt der Server die Verbindung mit dem Client durch eine</w:t>
+      </w:r>
+      <w:r>
+        <w:rPr>
+          <w:rFonts w:ascii="Times New Roman" w:hAnsi="Times New Roman" w:cs="Times New Roman"/>
+          <w:bCs/>
+          <w:sz w:val="32"/>
+          <w:szCs w:val="32"/>
+        </w:rPr>
+        <w:t>n</w:t>
+      </w:r>
+      <w:r>
+        <w:rPr>
+          <w:rFonts w:ascii="Times New Roman" w:hAnsi="Times New Roman" w:cs="Times New Roman"/>
+          <w:bCs/>
+          <w:sz w:val="32"/>
+          <w:szCs w:val="32"/>
+        </w:rPr>
+        <w:t xml:space="preserve"> </w:t>
+      </w:r>
+      <w:proofErr w:type="spellStart"/>
+      <w:r>
+        <w:rPr>
+          <w:rFonts w:ascii="Times New Roman" w:hAnsi="Times New Roman" w:cs="Times New Roman"/>
+          <w:b/>
+          <w:bCs/>
+          <w:sz w:val="32"/>
+          <w:szCs w:val="32"/>
+        </w:rPr>
+        <w:t>RecursionError</w:t>
+      </w:r>
+      <w:proofErr w:type="spellEnd"/>
+      <w:r>
+        <w:rPr>
+          <w:rFonts w:ascii="Times New Roman" w:hAnsi="Times New Roman" w:cs="Times New Roman"/>
+          <w:bCs/>
+          <w:sz w:val="32"/>
+          <w:szCs w:val="32"/>
+        </w:rPr>
+        <w:t>. Dies muss der Angreifer abfangen</w:t>
+      </w:r>
+      <w:r>
+        <w:rPr>
+          <w:rFonts w:ascii="Times New Roman" w:hAnsi="Times New Roman" w:cs="Times New Roman"/>
+          <w:bCs/>
+          <w:sz w:val="32"/>
+          <w:szCs w:val="32"/>
+        </w:rPr>
+        <w:t xml:space="preserve"> und eine erneute Verbindung aufbauen, was Performanceeinbrüche nach sich zieht</w:t>
+      </w:r>
+      <w:r>
+        <w:rPr>
+          <w:rFonts w:ascii="Times New Roman" w:hAnsi="Times New Roman" w:cs="Times New Roman"/>
+          <w:bCs/>
+          <w:sz w:val="32"/>
+          <w:szCs w:val="32"/>
+        </w:rPr>
+        <w:t xml:space="preserve"> (</w:t>
+      </w:r>
+      <w:commentRangeStart w:id="8"/>
+      <w:r>
+        <w:rPr>
+          <w:rFonts w:ascii="Times New Roman" w:hAnsi="Times New Roman" w:cs="Times New Roman"/>
+          <w:bCs/>
+          <w:sz w:val="32"/>
+          <w:szCs w:val="32"/>
+        </w:rPr>
+        <w:t>siehe Anhang</w:t>
+      </w:r>
+      <w:commentRangeEnd w:id="8"/>
+      <w:r>
+        <w:rPr>
+          <w:rStyle w:val="Kommentarzeichen"/>
+        </w:rPr>
+        <w:commentReference w:id="8"/>
+      </w:r>
+      <w:r>
+        <w:rPr>
+          <w:rFonts w:ascii="Times New Roman" w:hAnsi="Times New Roman" w:cs="Times New Roman"/>
+          <w:bCs/>
+          <w:sz w:val="32"/>
+          <w:szCs w:val="32"/>
+        </w:rPr>
+        <w:t>)</w:t>
+      </w:r>
+      <w:r>
+        <w:rPr>
+          <w:rFonts w:ascii="Times New Roman" w:hAnsi="Times New Roman" w:cs="Times New Roman"/>
+          <w:bCs/>
+          <w:sz w:val="32"/>
+          <w:szCs w:val="32"/>
+        </w:rPr>
+        <w:t>.</w:t>
       </w:r>
     </w:p>
     <w:p>
@@ -4630,6 +6157,7 @@
           <w:szCs w:val="44"/>
           <w:u w:val="single"/>
         </w:rPr>
+        <w:lastRenderedPageBreak/>
         <w:t>4. Beheben der Schwächen</w:t>
       </w:r>
     </w:p>
@@ -4670,8 +6198,27 @@
           <w:sz w:val="32"/>
           <w:szCs w:val="32"/>
         </w:rPr>
-        <w:t xml:space="preserve">Um die in 3.1 angesprochene SQL-Injection zu beheben, sollten zuerst die verwendeten unsicheren Softwarekonstruktionen durch sichere Alternativen ersetzt werden. Die erste Änderung ist das Ersetzen der Funktion </w:t>
-      </w:r>
+        <w:t>Um die in 3.1 angesprochene SQL-</w:t>
+      </w:r>
+      <w:proofErr w:type="spellStart"/>
+      <w:r>
+        <w:rPr>
+          <w:rFonts w:ascii="Times New Roman" w:hAnsi="Times New Roman" w:cs="Times New Roman"/>
+          <w:sz w:val="32"/>
+          <w:szCs w:val="32"/>
+        </w:rPr>
+        <w:t>Injection</w:t>
+      </w:r>
+      <w:proofErr w:type="spellEnd"/>
+      <w:r>
+        <w:rPr>
+          <w:rFonts w:ascii="Times New Roman" w:hAnsi="Times New Roman" w:cs="Times New Roman"/>
+          <w:sz w:val="32"/>
+          <w:szCs w:val="32"/>
+        </w:rPr>
+        <w:t xml:space="preserve"> zu beheben, sollten zuerst die verwendeten unsicheren Softwarekonstruktionen durch sichere Alternativen ersetzt werden. Die erste Änderung ist das Ersetzen der Funktion </w:t>
+      </w:r>
+      <w:proofErr w:type="spellStart"/>
       <w:r>
         <w:rPr>
           <w:rFonts w:ascii="Times New Roman" w:hAnsi="Times New Roman" w:cs="Times New Roman"/>
@@ -4680,8 +6227,9 @@
           <w:sz w:val="32"/>
           <w:szCs w:val="32"/>
         </w:rPr>
-        <w:t>executescript ()</w:t>
-      </w:r>
+        <w:t>executescript</w:t>
+      </w:r>
+      <w:proofErr w:type="spellEnd"/>
       <w:r>
         <w:rPr>
           <w:rFonts w:ascii="Times New Roman" w:hAnsi="Times New Roman" w:cs="Times New Roman"/>
@@ -4690,6 +6238,16 @@
           <w:sz w:val="32"/>
           <w:szCs w:val="32"/>
         </w:rPr>
+        <w:t xml:space="preserve"> ()</w:t>
+      </w:r>
+      <w:r>
+        <w:rPr>
+          <w:rFonts w:ascii="Times New Roman" w:hAnsi="Times New Roman" w:cs="Times New Roman"/>
+          <w:b/>
+          <w:bCs/>
+          <w:sz w:val="32"/>
+          <w:szCs w:val="32"/>
+        </w:rPr>
         <w:t xml:space="preserve"> </w:t>
       </w:r>
       <w:r>
@@ -4701,6 +6259,8 @@
         </w:rPr>
         <w:t xml:space="preserve">durch </w:t>
       </w:r>
+      <w:proofErr w:type="spellStart"/>
+      <w:proofErr w:type="gramStart"/>
       <w:r>
         <w:rPr>
           <w:rFonts w:ascii="Times New Roman" w:hAnsi="Times New Roman" w:cs="Times New Roman"/>
@@ -4709,7 +6269,29 @@
           <w:sz w:val="32"/>
           <w:szCs w:val="32"/>
         </w:rPr>
-        <w:t>execute()</w:t>
+        <w:t>execute</w:t>
+      </w:r>
+      <w:proofErr w:type="spellEnd"/>
+      <w:r>
+        <w:rPr>
+          <w:rFonts w:ascii="Times New Roman" w:hAnsi="Times New Roman" w:cs="Times New Roman"/>
+          <w:b/>
+          <w:bCs/>
+          <w:sz w:val="32"/>
+          <w:szCs w:val="32"/>
+        </w:rPr>
+        <w:t>(</w:t>
+      </w:r>
+      <w:proofErr w:type="gramEnd"/>
+      <w:r>
+        <w:rPr>
+          <w:rFonts w:ascii="Times New Roman" w:hAnsi="Times New Roman" w:cs="Times New Roman"/>
+          <w:b/>
+          <w:bCs/>
+          <w:sz w:val="32"/>
+          <w:szCs w:val="32"/>
+        </w:rPr>
+        <w:t>)</w:t>
       </w:r>
       <w:r>
         <w:rPr>
@@ -4720,6 +6302,8 @@
         </w:rPr>
         <w:t xml:space="preserve">. Der Unterschied zwischen diesen beiden Funktionen ist, dass </w:t>
       </w:r>
+      <w:proofErr w:type="spellStart"/>
+      <w:proofErr w:type="gramStart"/>
       <w:r>
         <w:rPr>
           <w:rFonts w:ascii="Times New Roman" w:hAnsi="Times New Roman" w:cs="Times New Roman"/>
@@ -4728,7 +6312,29 @@
           <w:sz w:val="32"/>
           <w:szCs w:val="32"/>
         </w:rPr>
-        <w:t>execute()</w:t>
+        <w:t>execute</w:t>
+      </w:r>
+      <w:proofErr w:type="spellEnd"/>
+      <w:r>
+        <w:rPr>
+          <w:rFonts w:ascii="Times New Roman" w:hAnsi="Times New Roman" w:cs="Times New Roman"/>
+          <w:b/>
+          <w:bCs/>
+          <w:sz w:val="32"/>
+          <w:szCs w:val="32"/>
+        </w:rPr>
+        <w:t>(</w:t>
+      </w:r>
+      <w:proofErr w:type="gramEnd"/>
+      <w:r>
+        <w:rPr>
+          <w:rFonts w:ascii="Times New Roman" w:hAnsi="Times New Roman" w:cs="Times New Roman"/>
+          <w:b/>
+          <w:bCs/>
+          <w:sz w:val="32"/>
+          <w:szCs w:val="32"/>
+        </w:rPr>
+        <w:t>)</w:t>
       </w:r>
       <w:r>
         <w:rPr>
@@ -4739,6 +6345,7 @@
         </w:rPr>
         <w:t xml:space="preserve"> nur einen SQL-Befehl ausführen kann, während </w:t>
       </w:r>
+      <w:proofErr w:type="spellStart"/>
       <w:r>
         <w:rPr>
           <w:rFonts w:ascii="Times New Roman" w:hAnsi="Times New Roman" w:cs="Times New Roman"/>
@@ -4747,7 +6354,18 @@
           <w:sz w:val="32"/>
           <w:szCs w:val="32"/>
         </w:rPr>
-        <w:t xml:space="preserve">executescript() </w:t>
+        <w:t>executescript</w:t>
+      </w:r>
+      <w:proofErr w:type="spellEnd"/>
+      <w:r>
+        <w:rPr>
+          <w:rFonts w:ascii="Times New Roman" w:hAnsi="Times New Roman" w:cs="Times New Roman"/>
+          <w:b/>
+          <w:bCs/>
+          <w:sz w:val="32"/>
+          <w:szCs w:val="32"/>
+        </w:rPr>
+        <w:t xml:space="preserve">() </w:t>
       </w:r>
       <w:r>
         <w:rPr>
@@ -4846,17 +6464,27 @@
           <w:sz w:val="32"/>
           <w:szCs w:val="32"/>
         </w:rPr>
-        <w:t xml:space="preserve"> Nach Anwendung des Fixes sind die beiden Injections, </w:t>
-      </w:r>
-      <w:r>
-        <w:rPr>
-          <w:rFonts w:ascii="Times New Roman" w:hAnsi="Times New Roman" w:cs="Times New Roman"/>
-          <w:bCs/>
-          <w:sz w:val="32"/>
-          <w:szCs w:val="32"/>
-        </w:rPr>
-        <w:lastRenderedPageBreak/>
-        <w:t xml:space="preserve">welche zuvor während der Registrierung möglich waren, nicht mehr möglich (siehe Abb. </w:t>
+        <w:t xml:space="preserve"> Nach Anwendung des Fixes sind die beiden </w:t>
+      </w:r>
+      <w:proofErr w:type="spellStart"/>
+      <w:r>
+        <w:rPr>
+          <w:rFonts w:ascii="Times New Roman" w:hAnsi="Times New Roman" w:cs="Times New Roman"/>
+          <w:bCs/>
+          <w:sz w:val="32"/>
+          <w:szCs w:val="32"/>
+        </w:rPr>
+        <w:t>Injections</w:t>
+      </w:r>
+      <w:proofErr w:type="spellEnd"/>
+      <w:r>
+        <w:rPr>
+          <w:rFonts w:ascii="Times New Roman" w:hAnsi="Times New Roman" w:cs="Times New Roman"/>
+          <w:bCs/>
+          <w:sz w:val="32"/>
+          <w:szCs w:val="32"/>
+        </w:rPr>
+        <w:t xml:space="preserve">, welche zuvor während der Registrierung möglich waren, nicht mehr möglich (siehe Abb. </w:t>
       </w:r>
       <w:r>
         <w:rPr>
@@ -4911,7 +6539,7 @@
                     </pic:cNvPicPr>
                   </pic:nvPicPr>
                   <pic:blipFill>
-                    <a:blip r:embed="rId16">
+                    <a:blip r:embed="rId21">
                       <a:extLst>
                         <a:ext uri="{28A0092B-C50C-407E-A947-70E740481C1C}">
                           <a14:useLocalDpi xmlns:a14="http://schemas.microsoft.com/office/drawing/2010/main" val="0"/>
@@ -4982,8 +6610,20 @@
           <w:sz w:val="28"/>
           <w:szCs w:val="28"/>
         </w:rPr>
-        <w:t>: Fehlermeldung nach Ausführung der ersten SQL-Injection</w:t>
-      </w:r>
+        <w:t>: Fehlermeldung nach Ausführung der ersten SQL-</w:t>
+      </w:r>
+      <w:proofErr w:type="spellStart"/>
+      <w:r>
+        <w:rPr>
+          <w:rFonts w:ascii="Times New Roman" w:hAnsi="Times New Roman" w:cs="Times New Roman"/>
+          <w:bCs/>
+          <w:i/>
+          <w:sz w:val="28"/>
+          <w:szCs w:val="28"/>
+        </w:rPr>
+        <w:t>Injection</w:t>
+      </w:r>
+      <w:proofErr w:type="spellEnd"/>
     </w:p>
     <w:p>
       <w:pPr>
@@ -5035,15 +6675,25 @@
           <w:sz w:val="32"/>
           <w:szCs w:val="32"/>
         </w:rPr>
-        <w:t>, welche laut der Dokumentation des sqlite3-Moduls in Python unsicher und anfällig für SQL-Injections sind. Als Verbesserung wird hierfür die Verwendung der</w:t>
-      </w:r>
-      <w:r>
-        <w:rPr>
-          <w:rFonts w:ascii="Times New Roman" w:hAnsi="Times New Roman" w:cs="Times New Roman"/>
-          <w:sz w:val="32"/>
-          <w:szCs w:val="32"/>
-        </w:rPr>
-        <w:t xml:space="preserve"> moduleigenen</w:t>
+        <w:t>, welche laut der Dokumentation des sqlite3-Moduls in Python unsicher und anfällig für SQL-</w:t>
+      </w:r>
+      <w:proofErr w:type="spellStart"/>
+      <w:r>
+        <w:rPr>
+          <w:rFonts w:ascii="Times New Roman" w:hAnsi="Times New Roman" w:cs="Times New Roman"/>
+          <w:sz w:val="32"/>
+          <w:szCs w:val="32"/>
+        </w:rPr>
+        <w:t>Injections</w:t>
+      </w:r>
+      <w:proofErr w:type="spellEnd"/>
+      <w:r>
+        <w:rPr>
+          <w:rFonts w:ascii="Times New Roman" w:hAnsi="Times New Roman" w:cs="Times New Roman"/>
+          <w:sz w:val="32"/>
+          <w:szCs w:val="32"/>
+        </w:rPr>
+        <w:t xml:space="preserve"> sind. Als Verbesserung wird hierfür die Verwendung der</w:t>
       </w:r>
       <w:r>
         <w:rPr>
@@ -5053,6 +6703,23 @@
         </w:rPr>
         <w:t xml:space="preserve"> </w:t>
       </w:r>
+      <w:proofErr w:type="gramStart"/>
+      <w:r>
+        <w:rPr>
+          <w:rFonts w:ascii="Times New Roman" w:hAnsi="Times New Roman" w:cs="Times New Roman"/>
+          <w:sz w:val="32"/>
+          <w:szCs w:val="32"/>
+        </w:rPr>
+        <w:t>moduleigenen</w:t>
+      </w:r>
+      <w:r>
+        <w:rPr>
+          <w:rFonts w:ascii="Times New Roman" w:hAnsi="Times New Roman" w:cs="Times New Roman"/>
+          <w:sz w:val="32"/>
+          <w:szCs w:val="32"/>
+        </w:rPr>
+        <w:t xml:space="preserve"> </w:t>
+      </w:r>
       <w:r>
         <w:rPr>
           <w:rFonts w:ascii="Times New Roman" w:hAnsi="Times New Roman" w:cs="Times New Roman"/>
@@ -5060,7 +6727,17 @@
           <w:sz w:val="32"/>
           <w:szCs w:val="32"/>
         </w:rPr>
-        <w:t xml:space="preserve">?-Platzhalter </w:t>
+        <w:t>?</w:t>
+      </w:r>
+      <w:proofErr w:type="gramEnd"/>
+      <w:r>
+        <w:rPr>
+          <w:rFonts w:ascii="Times New Roman" w:hAnsi="Times New Roman" w:cs="Times New Roman"/>
+          <w:b/>
+          <w:sz w:val="32"/>
+          <w:szCs w:val="32"/>
+        </w:rPr>
+        <w:t xml:space="preserve">-Platzhalter </w:t>
       </w:r>
       <w:r>
         <w:rPr>
@@ -5076,7 +6753,25 @@
           <w:sz w:val="32"/>
           <w:szCs w:val="32"/>
         </w:rPr>
-        <w:t>die dritte SQL-Injection verhindern sollte</w:t>
+        <w:t>die dritte SQL-</w:t>
+      </w:r>
+      <w:proofErr w:type="spellStart"/>
+      <w:r>
+        <w:rPr>
+          <w:rFonts w:ascii="Times New Roman" w:hAnsi="Times New Roman" w:cs="Times New Roman"/>
+          <w:sz w:val="32"/>
+          <w:szCs w:val="32"/>
+        </w:rPr>
+        <w:t>Injection</w:t>
+      </w:r>
+      <w:proofErr w:type="spellEnd"/>
+      <w:r>
+        <w:rPr>
+          <w:rFonts w:ascii="Times New Roman" w:hAnsi="Times New Roman" w:cs="Times New Roman"/>
+          <w:sz w:val="32"/>
+          <w:szCs w:val="32"/>
+        </w:rPr>
+        <w:t xml:space="preserve"> verhindern sollte</w:t>
       </w:r>
       <w:r>
         <w:rPr>
@@ -5116,7 +6811,34 @@
           <w:sz w:val="32"/>
           <w:szCs w:val="32"/>
         </w:rPr>
-        <w:t xml:space="preserve">Um dies zu erreichen, wird einfach ein Array mit verbotenen Zeichen eingefügt und über dieses iteriert, ob in der eingegebenen Mailadresse oder dem Passwort ein verbotenes Zeichen vorhanden ist. Um die SQL-Injection zu verhindern, ohne den zulässigen Zeichensatz für Passwörter unnötig einzuschränken wird sich im Projekt auf vier Sonderzeichen beschränkt (siehe Abb. </w:t>
+        <w:t>Um dies zu erreichen, wird einfach ein Array mit verbotenen Zeichen eingefügt und über dieses iteriert, ob in der eingegebenen Mailadresse oder dem Passwort ein verbotenes Zeichen vorhanden ist. Um die SQL-</w:t>
+      </w:r>
+      <w:proofErr w:type="spellStart"/>
+      <w:r>
+        <w:rPr>
+          <w:rFonts w:ascii="Times New Roman" w:hAnsi="Times New Roman" w:cs="Times New Roman"/>
+          <w:sz w:val="32"/>
+          <w:szCs w:val="32"/>
+        </w:rPr>
+        <w:t>Injection</w:t>
+      </w:r>
+      <w:proofErr w:type="spellEnd"/>
+      <w:r>
+        <w:rPr>
+          <w:rFonts w:ascii="Times New Roman" w:hAnsi="Times New Roman" w:cs="Times New Roman"/>
+          <w:sz w:val="32"/>
+          <w:szCs w:val="32"/>
+        </w:rPr>
+        <w:t xml:space="preserve"> </w:t>
+      </w:r>
+      <w:r>
+        <w:rPr>
+          <w:rFonts w:ascii="Times New Roman" w:hAnsi="Times New Roman" w:cs="Times New Roman"/>
+          <w:sz w:val="32"/>
+          <w:szCs w:val="32"/>
+        </w:rPr>
+        <w:lastRenderedPageBreak/>
+        <w:t xml:space="preserve">zu verhindern, ohne den zulässigen Zeichensatz für Passwörter unnötig einzuschränken wird sich im Projekt auf vier Sonderzeichen beschränkt (siehe Abb. </w:t>
       </w:r>
       <w:r>
         <w:rPr>
@@ -5177,7 +6899,7 @@
                     <pic:cNvPicPr/>
                   </pic:nvPicPr>
                   <pic:blipFill>
-                    <a:blip r:embed="rId17">
+                    <a:blip r:embed="rId22">
                       <a:extLst>
                         <a:ext uri="{28A0092B-C50C-407E-A947-70E740481C1C}">
                           <a14:useLocalDpi xmlns:a14="http://schemas.microsoft.com/office/drawing/2010/main" val="0"/>
@@ -5303,7 +7025,6 @@
           <w:sz w:val="32"/>
           <w:szCs w:val="32"/>
         </w:rPr>
-        <w:lastRenderedPageBreak/>
         <w:t>Gegen die ungesicherte</w:t>
       </w:r>
       <w:r>
@@ -5312,7 +7033,16 @@
           <w:sz w:val="32"/>
           <w:szCs w:val="32"/>
         </w:rPr>
-        <w:t xml:space="preserve"> und unverschlüsselte </w:t>
+        <w:t xml:space="preserve"> und </w:t>
+      </w:r>
+      <w:proofErr w:type="gramStart"/>
+      <w:r>
+        <w:rPr>
+          <w:rFonts w:ascii="Times New Roman" w:hAnsi="Times New Roman" w:cs="Times New Roman"/>
+          <w:sz w:val="32"/>
+          <w:szCs w:val="32"/>
+        </w:rPr>
+        <w:t xml:space="preserve">unverschlüsselte </w:t>
       </w:r>
       <w:r>
         <w:rPr>
@@ -5328,8 +7058,18 @@
           <w:sz w:val="32"/>
           <w:szCs w:val="32"/>
         </w:rPr>
-        <w:t xml:space="preserve">Ablage der Datenbank sollte ebenfalls vorgegangen werden. Dazu könnte beispielsweise </w:t>
-      </w:r>
+        <w:t>Ablage</w:t>
+      </w:r>
+      <w:proofErr w:type="gramEnd"/>
+      <w:r>
+        <w:rPr>
+          <w:rFonts w:ascii="Times New Roman" w:hAnsi="Times New Roman" w:cs="Times New Roman"/>
+          <w:sz w:val="32"/>
+          <w:szCs w:val="32"/>
+        </w:rPr>
+        <w:t xml:space="preserve"> der Datenbank sollte ebenfalls vorgegangen werden. Dazu könnte beispielsweise </w:t>
+      </w:r>
+      <w:proofErr w:type="spellStart"/>
       <w:r>
         <w:rPr>
           <w:rFonts w:ascii="Times New Roman" w:hAnsi="Times New Roman" w:cs="Times New Roman"/>
@@ -5337,7 +7077,17 @@
           <w:sz w:val="32"/>
           <w:szCs w:val="32"/>
         </w:rPr>
-        <w:t xml:space="preserve">SQLCipher </w:t>
+        <w:t>SQLCipher</w:t>
+      </w:r>
+      <w:proofErr w:type="spellEnd"/>
+      <w:r>
+        <w:rPr>
+          <w:rFonts w:ascii="Times New Roman" w:hAnsi="Times New Roman" w:cs="Times New Roman"/>
+          <w:b/>
+          <w:sz w:val="32"/>
+          <w:szCs w:val="32"/>
+        </w:rPr>
+        <w:t xml:space="preserve"> </w:t>
       </w:r>
       <w:r>
         <w:rPr>
@@ -5385,7 +7135,25 @@
           <w:sz w:val="32"/>
           <w:szCs w:val="32"/>
         </w:rPr>
-        <w:t>, damit im Falle der ersten beiden SQL-Injections der Schaden zumindest wieder behebbar wäre</w:t>
+        <w:t>, damit im Falle der ersten beiden SQL-</w:t>
+      </w:r>
+      <w:proofErr w:type="spellStart"/>
+      <w:r>
+        <w:rPr>
+          <w:rFonts w:ascii="Times New Roman" w:hAnsi="Times New Roman" w:cs="Times New Roman"/>
+          <w:sz w:val="32"/>
+          <w:szCs w:val="32"/>
+        </w:rPr>
+        <w:t>Injections</w:t>
+      </w:r>
+      <w:proofErr w:type="spellEnd"/>
+      <w:r>
+        <w:rPr>
+          <w:rFonts w:ascii="Times New Roman" w:hAnsi="Times New Roman" w:cs="Times New Roman"/>
+          <w:sz w:val="32"/>
+          <w:szCs w:val="32"/>
+        </w:rPr>
+        <w:t xml:space="preserve"> der Schaden zumindest wieder behebbar wäre</w:t>
       </w:r>
       <w:r>
         <w:rPr>
@@ -5403,13 +7171,41 @@
         </w:rPr>
         <w:t xml:space="preserve">. </w:t>
       </w:r>
-      <w:r>
-        <w:rPr>
-          <w:rFonts w:ascii="Times New Roman" w:hAnsi="Times New Roman" w:cs="Times New Roman"/>
-          <w:sz w:val="32"/>
-          <w:szCs w:val="32"/>
-        </w:rPr>
-        <w:t>Diese beiden Fixes wurden jedoch aus Zeitgründen und der höheren Relevanz und Gefährlichkeit der SQL-Injection nicht ins Programm eingebaut.</w:t>
+      <w:proofErr w:type="gramStart"/>
+      <w:r>
+        <w:rPr>
+          <w:rFonts w:ascii="Times New Roman" w:hAnsi="Times New Roman" w:cs="Times New Roman"/>
+          <w:sz w:val="32"/>
+          <w:szCs w:val="32"/>
+        </w:rPr>
+        <w:t>Diese beiden Fixes</w:t>
+      </w:r>
+      <w:proofErr w:type="gramEnd"/>
+      <w:r>
+        <w:rPr>
+          <w:rFonts w:ascii="Times New Roman" w:hAnsi="Times New Roman" w:cs="Times New Roman"/>
+          <w:sz w:val="32"/>
+          <w:szCs w:val="32"/>
+        </w:rPr>
+        <w:t xml:space="preserve"> wurden jedoch aus Zeitgründen und der höheren Relevanz und Gefährlichkeit der SQL-</w:t>
+      </w:r>
+      <w:proofErr w:type="spellStart"/>
+      <w:r>
+        <w:rPr>
+          <w:rFonts w:ascii="Times New Roman" w:hAnsi="Times New Roman" w:cs="Times New Roman"/>
+          <w:sz w:val="32"/>
+          <w:szCs w:val="32"/>
+        </w:rPr>
+        <w:t>Injection</w:t>
+      </w:r>
+      <w:proofErr w:type="spellEnd"/>
+      <w:r>
+        <w:rPr>
+          <w:rFonts w:ascii="Times New Roman" w:hAnsi="Times New Roman" w:cs="Times New Roman"/>
+          <w:sz w:val="32"/>
+          <w:szCs w:val="32"/>
+        </w:rPr>
+        <w:t xml:space="preserve"> nicht ins Programm eingebaut.</w:t>
       </w:r>
     </w:p>
     <w:p>
@@ -5613,7 +7409,6 @@
           <w:szCs w:val="48"/>
           <w:u w:val="single"/>
         </w:rPr>
-        <w:lastRenderedPageBreak/>
         <w:t>Literaturverzeichnis</w:t>
       </w:r>
     </w:p>
@@ -6230,6 +8025,7 @@
           <w:szCs w:val="32"/>
           <w:lang w:val="en-US"/>
         </w:rPr>
+        <w:lastRenderedPageBreak/>
         <w:t>[5]</w:t>
       </w:r>
       <w:r>
@@ -6250,16 +8046,48 @@
           <w:szCs w:val="32"/>
           <w:lang w:val="en-US"/>
         </w:rPr>
-        <w:t>PlayStation Hack to Cost Sony $171M; Quake Costs Far Higher“</w:t>
-      </w:r>
-      <w:r>
-        <w:rPr>
+        <w:t xml:space="preserve">PlayStation Hack to Cost Sony $171M; Quake Costs Far </w:t>
+      </w:r>
+      <w:proofErr w:type="gramStart"/>
+      <w:r>
+        <w:rPr>
+          <w:rStyle w:val="italic"/>
           <w:rFonts w:ascii="Times New Roman" w:hAnsi="Times New Roman" w:cs="Times New Roman"/>
           <w:sz w:val="32"/>
           <w:szCs w:val="32"/>
           <w:lang w:val="en-US"/>
         </w:rPr>
-        <w:t xml:space="preserve">; Zugriff: 14. </w:t>
+        <w:t>Higher“</w:t>
+      </w:r>
+      <w:proofErr w:type="gramEnd"/>
+      <w:r>
+        <w:rPr>
+          <w:rFonts w:ascii="Times New Roman" w:hAnsi="Times New Roman" w:cs="Times New Roman"/>
+          <w:sz w:val="32"/>
+          <w:szCs w:val="32"/>
+          <w:lang w:val="en-US"/>
+        </w:rPr>
+        <w:t xml:space="preserve">; </w:t>
+      </w:r>
+      <w:proofErr w:type="spellStart"/>
+      <w:r>
+        <w:rPr>
+          <w:rFonts w:ascii="Times New Roman" w:hAnsi="Times New Roman" w:cs="Times New Roman"/>
+          <w:sz w:val="32"/>
+          <w:szCs w:val="32"/>
+          <w:lang w:val="en-US"/>
+        </w:rPr>
+        <w:t>Zugriff</w:t>
+      </w:r>
+      <w:proofErr w:type="spellEnd"/>
+      <w:r>
+        <w:rPr>
+          <w:rFonts w:ascii="Times New Roman" w:hAnsi="Times New Roman" w:cs="Times New Roman"/>
+          <w:sz w:val="32"/>
+          <w:szCs w:val="32"/>
+          <w:lang w:val="en-US"/>
+        </w:rPr>
+        <w:t xml:space="preserve">: 14. </w:t>
       </w:r>
       <w:r>
         <w:rPr>
@@ -6425,7 +8253,47 @@
           <w:szCs w:val="32"/>
           <w:lang w:val="en-US"/>
         </w:rPr>
-        <w:t xml:space="preserve">; Zugriff: 13. </w:t>
+        <w:t xml:space="preserve">; </w:t>
+      </w:r>
+      <w:proofErr w:type="spellStart"/>
+      <w:r>
+        <w:rPr>
+          <w:rFonts w:ascii="Times New Roman" w:hAnsi="Times New Roman" w:cs="Times New Roman"/>
+          <w:sz w:val="32"/>
+          <w:szCs w:val="32"/>
+          <w:lang w:val="en-US"/>
+        </w:rPr>
+        <w:t>Zugriff</w:t>
+      </w:r>
+      <w:proofErr w:type="spellEnd"/>
+      <w:r>
+        <w:rPr>
+          <w:rFonts w:ascii="Times New Roman" w:hAnsi="Times New Roman" w:cs="Times New Roman"/>
+          <w:sz w:val="32"/>
+          <w:szCs w:val="32"/>
+          <w:lang w:val="en-US"/>
+        </w:rPr>
+        <w:t xml:space="preserve">: </w:t>
+      </w:r>
+      <w:proofErr w:type="gramStart"/>
+      <w:r>
+        <w:rPr>
+          <w:rFonts w:ascii="Times New Roman" w:hAnsi="Times New Roman" w:cs="Times New Roman"/>
+          <w:sz w:val="32"/>
+          <w:szCs w:val="32"/>
+          <w:lang w:val="en-US"/>
+        </w:rPr>
+        <w:t>13</w:t>
+      </w:r>
+      <w:proofErr w:type="gramEnd"/>
+      <w:r>
+        <w:rPr>
+          <w:rFonts w:ascii="Times New Roman" w:hAnsi="Times New Roman" w:cs="Times New Roman"/>
+          <w:sz w:val="32"/>
+          <w:szCs w:val="32"/>
+          <w:lang w:val="en-US"/>
+        </w:rPr>
+        <w:t xml:space="preserve">. </w:t>
       </w:r>
       <w:r>
         <w:rPr>
@@ -6590,7 +8458,6 @@
           <w:sz w:val="32"/>
           <w:szCs w:val="32"/>
         </w:rPr>
-        <w:lastRenderedPageBreak/>
         <w:t>https://de.statista.com/statistik/daten/studie/988439/umfrage/laenge-von-passwoertern-in-deutschland/</w:t>
       </w:r>
     </w:p>
@@ -6634,15 +8501,33 @@
           <w:szCs w:val="32"/>
         </w:rPr>
         <w:tab/>
-        <w:t>“sqlite3”-Dokumentation (Python Software F</w:t>
-      </w:r>
-      <w:r>
-        <w:rPr>
-          <w:rFonts w:ascii="Times New Roman" w:hAnsi="Times New Roman" w:cs="Times New Roman"/>
-          <w:sz w:val="32"/>
-          <w:szCs w:val="32"/>
-        </w:rPr>
-        <w:t xml:space="preserve">oundation): </w:t>
+        <w:t xml:space="preserve">“sqlite3”-Dokumentation (Python Software </w:t>
+      </w:r>
+      <w:proofErr w:type="spellStart"/>
+      <w:r>
+        <w:rPr>
+          <w:rFonts w:ascii="Times New Roman" w:hAnsi="Times New Roman" w:cs="Times New Roman"/>
+          <w:sz w:val="32"/>
+          <w:szCs w:val="32"/>
+        </w:rPr>
+        <w:t>F</w:t>
+      </w:r>
+      <w:r>
+        <w:rPr>
+          <w:rFonts w:ascii="Times New Roman" w:hAnsi="Times New Roman" w:cs="Times New Roman"/>
+          <w:sz w:val="32"/>
+          <w:szCs w:val="32"/>
+        </w:rPr>
+        <w:t>oundation</w:t>
+      </w:r>
+      <w:proofErr w:type="spellEnd"/>
+      <w:r>
+        <w:rPr>
+          <w:rFonts w:ascii="Times New Roman" w:hAnsi="Times New Roman" w:cs="Times New Roman"/>
+          <w:sz w:val="32"/>
+          <w:szCs w:val="32"/>
+        </w:rPr>
+        <w:t xml:space="preserve">): </w:t>
       </w:r>
       <w:r>
         <w:rPr>
@@ -6693,7 +8578,43 @@
           <w:szCs w:val="32"/>
         </w:rPr>
         <w:tab/>
-        <w:t>About SQLCipher (Zetetic): https://www.zetetic.net/sqlcipher/about/</w:t>
+        <w:t xml:space="preserve">About </w:t>
+      </w:r>
+      <w:proofErr w:type="spellStart"/>
+      <w:r>
+        <w:rPr>
+          <w:rFonts w:ascii="Times New Roman" w:hAnsi="Times New Roman" w:cs="Times New Roman"/>
+          <w:sz w:val="32"/>
+          <w:szCs w:val="32"/>
+        </w:rPr>
+        <w:t>SQLCipher</w:t>
+      </w:r>
+      <w:proofErr w:type="spellEnd"/>
+      <w:r>
+        <w:rPr>
+          <w:rFonts w:ascii="Times New Roman" w:hAnsi="Times New Roman" w:cs="Times New Roman"/>
+          <w:sz w:val="32"/>
+          <w:szCs w:val="32"/>
+        </w:rPr>
+        <w:t xml:space="preserve"> (</w:t>
+      </w:r>
+      <w:proofErr w:type="spellStart"/>
+      <w:r>
+        <w:rPr>
+          <w:rFonts w:ascii="Times New Roman" w:hAnsi="Times New Roman" w:cs="Times New Roman"/>
+          <w:sz w:val="32"/>
+          <w:szCs w:val="32"/>
+        </w:rPr>
+        <w:t>Zetetic</w:t>
+      </w:r>
+      <w:proofErr w:type="spellEnd"/>
+      <w:r>
+        <w:rPr>
+          <w:rFonts w:ascii="Times New Roman" w:hAnsi="Times New Roman" w:cs="Times New Roman"/>
+          <w:sz w:val="32"/>
+          <w:szCs w:val="32"/>
+        </w:rPr>
+        <w:t>): https://www.zetetic.net/sqlcipher/about/</w:t>
       </w:r>
     </w:p>
     <w:p>
@@ -6717,7 +8638,7 @@
       </w:pPr>
     </w:p>
     <w:sectPr>
-      <w:footerReference w:type="default" r:id="rId18"/>
+      <w:footerReference w:type="default" r:id="rId23"/>
       <w:pgSz w:w="11906" w:h="16838"/>
       <w:pgMar w:top="1417" w:right="1417" w:bottom="1134" w:left="1417" w:header="708" w:footer="708" w:gutter="0"/>
       <w:cols w:space="708"/>
@@ -6725,6 +8646,205 @@
     </w:sectPr>
   </w:body>
 </w:document>
+</file>
+
+<file path=word/comments.xml><?xml version="1.0" encoding="utf-8"?>
+<w:comments xmlns:wpc="http://schemas.microsoft.com/office/word/2010/wordprocessingCanvas" xmlns:cx="http://schemas.microsoft.com/office/drawing/2014/chartex" xmlns:cx1="http://schemas.microsoft.com/office/drawing/2015/9/8/chartex" xmlns:cx2="http://schemas.microsoft.com/office/drawing/2015/10/21/chartex" xmlns:cx3="http://schemas.microsoft.com/office/drawing/2016/5/9/chartex" xmlns:cx4="http://schemas.microsoft.com/office/drawing/2016/5/10/chartex" xmlns:cx5="http://schemas.microsoft.com/office/drawing/2016/5/11/chartex" xmlns:cx6="http://schemas.microsoft.com/office/drawing/2016/5/12/chartex" xmlns:cx7="http://schemas.microsoft.com/office/drawing/2016/5/13/chartex" xmlns:cx8="http://schemas.microsoft.com/office/drawing/2016/5/14/chartex" xmlns:mc="http://schemas.openxmlformats.org/markup-compatibility/2006" xmlns:aink="http://schemas.microsoft.com/office/drawing/2016/ink" xmlns:am3d="http://schemas.microsoft.com/office/drawing/2017/model3d" xmlns:o="urn:schemas-microsoft-com:office:office" xmlns:oel="http://schemas.microsoft.com/office/2019/extlst" xmlns:r="http://schemas.openxmlformats.org/officeDocument/2006/relationships" xmlns:m="http://schemas.openxmlformats.org/officeDocument/2006/math" xmlns:v="urn:schemas-microsoft-com:vml" xmlns:wp14="http://schemas.microsoft.com/office/word/2010/wordprocessingDrawing" xmlns:wp="http://schemas.openxmlformats.org/drawingml/2006/wordprocessingDrawing" xmlns:w10="urn:schemas-microsoft-com:office:word" xmlns:w="http://schemas.openxmlformats.org/wordprocessingml/2006/main" xmlns:w14="http://schemas.microsoft.com/office/word/2010/wordml" xmlns:w15="http://schemas.microsoft.com/office/word/2012/wordml" xmlns:w16cex="http://schemas.microsoft.com/office/word/2018/wordml/cex" xmlns:w16cid="http://schemas.microsoft.com/office/word/2016/wordml/cid" xmlns:w16="http://schemas.microsoft.com/office/word/2018/wordml" xmlns:w16sdtdh="http://schemas.microsoft.com/office/word/2020/wordml/sdtdatahash" xmlns:w16se="http://schemas.microsoft.com/office/word/2015/wordml/symex" xmlns:wpg="http://schemas.microsoft.com/office/word/2010/wordprocessingGroup" xmlns:wpi="http://schemas.microsoft.com/office/word/2010/wordprocessingInk" xmlns:wne="http://schemas.microsoft.com/office/word/2006/wordml" xmlns:wps="http://schemas.microsoft.com/office/word/2010/wordprocessingShape" mc:Ignorable="w14 w15 w16se w16cid w16 w16cex w16sdtdh wp14">
+  <w:comment w:id="0" w:author="Florian Hagengruber" w:date="2022-12-16T15:05:00Z" w:initials="FH">
+    <w:p>
+      <w:pPr>
+        <w:pStyle w:val="Kommentartext"/>
+      </w:pPr>
+      <w:r>
+        <w:rPr>
+          <w:rStyle w:val="Kommentarzeichen"/>
+        </w:rPr>
+        <w:annotationRef/>
+      </w:r>
+      <w:r>
+        <w:t>Nur bei laufendem Spiel</w:t>
+      </w:r>
+    </w:p>
+  </w:comment>
+  <w:comment w:id="1" w:author="Florian Hagengruber" w:date="2022-12-16T15:07:00Z" w:initials="FH">
+    <w:p>
+      <w:pPr>
+        <w:pStyle w:val="Kommentartext"/>
+      </w:pPr>
+      <w:r>
+        <w:rPr>
+          <w:rStyle w:val="Kommentarzeichen"/>
+        </w:rPr>
+        <w:annotationRef/>
+      </w:r>
+      <w:r>
+        <w:t>Einer Queue</w:t>
+      </w:r>
+    </w:p>
+  </w:comment>
+  <w:comment w:id="2" w:author="Florian Hagengruber" w:date="2022-12-16T15:12:00Z" w:initials="FH">
+    <w:p>
+      <w:pPr>
+        <w:pStyle w:val="Kommentartext"/>
+      </w:pPr>
+      <w:r>
+        <w:rPr>
+          <w:rStyle w:val="Kommentarzeichen"/>
+        </w:rPr>
+        <w:annotationRef/>
+      </w:r>
+      <w:r>
+        <w:t>Wiederholung</w:t>
+      </w:r>
+    </w:p>
+  </w:comment>
+  <w:comment w:id="3" w:author="Florian Hagengruber" w:date="2022-12-16T15:12:00Z" w:initials="FH">
+    <w:p>
+      <w:pPr>
+        <w:pStyle w:val="Kommentartext"/>
+      </w:pPr>
+      <w:r>
+        <w:rPr>
+          <w:rStyle w:val="Kommentarzeichen"/>
+        </w:rPr>
+        <w:annotationRef/>
+      </w:r>
+      <w:r>
+        <w:t>Wiederholung</w:t>
+      </w:r>
+    </w:p>
+  </w:comment>
+  <w:comment w:id="4" w:author="Florian Hagengruber" w:date="2022-12-16T15:43:00Z" w:initials="FH">
+    <w:p>
+      <w:pPr>
+        <w:pStyle w:val="Kommentartext"/>
+      </w:pPr>
+      <w:r>
+        <w:rPr>
+          <w:rStyle w:val="Kommentarzeichen"/>
+        </w:rPr>
+        <w:annotationRef/>
+      </w:r>
+      <w:r>
+        <w:t>Wiederholung</w:t>
+      </w:r>
+    </w:p>
+  </w:comment>
+  <w:comment w:id="5" w:author="Florian Hagengruber" w:date="2022-12-16T16:18:00Z" w:initials="FH">
+    <w:p>
+      <w:pPr>
+        <w:pStyle w:val="Kommentartext"/>
+      </w:pPr>
+      <w:r>
+        <w:rPr>
+          <w:rStyle w:val="Kommentarzeichen"/>
+        </w:rPr>
+        <w:annotationRef/>
+      </w:r>
+      <w:r>
+        <w:t>Prüfen ob das wirklich geht</w:t>
+      </w:r>
+    </w:p>
+    <w:p>
+      <w:pPr>
+        <w:pStyle w:val="Kommentartext"/>
+      </w:pPr>
+      <w:r>
+        <w:t>Idee für Angriff: So lange Accounts anlegen, bis Datenbank langsam wird</w:t>
+      </w:r>
+    </w:p>
+  </w:comment>
+  <w:comment w:id="6" w:author="Florian Hagengruber" w:date="2022-12-16T16:38:00Z" w:initials="FH">
+    <w:p>
+      <w:pPr>
+        <w:pStyle w:val="Kommentartext"/>
+      </w:pPr>
+      <w:r>
+        <w:rPr>
+          <w:rStyle w:val="Kommentarzeichen"/>
+        </w:rPr>
+        <w:annotationRef/>
+      </w:r>
+      <w:r>
+        <w:t>DDOS-Attacke durchführen?</w:t>
+      </w:r>
+    </w:p>
+  </w:comment>
+  <w:comment w:id="7" w:author="Florian Hagengruber" w:date="2022-12-16T16:48:00Z" w:initials="FH">
+    <w:p>
+      <w:pPr>
+        <w:pStyle w:val="Kommentartext"/>
+      </w:pPr>
+      <w:r>
+        <w:rPr>
+          <w:rStyle w:val="Kommentarzeichen"/>
+        </w:rPr>
+        <w:annotationRef/>
+      </w:r>
+      <w:r>
+        <w:t>Evtl. relevanten Code markieren?</w:t>
+      </w:r>
+    </w:p>
+  </w:comment>
+  <w:comment w:id="8" w:author="Florian Hagengruber" w:date="2022-12-16T16:51:00Z" w:initials="FH">
+    <w:p>
+      <w:pPr>
+        <w:pStyle w:val="Kommentartext"/>
+      </w:pPr>
+      <w:r>
+        <w:rPr>
+          <w:rStyle w:val="Kommentarzeichen"/>
+        </w:rPr>
+        <w:annotationRef/>
+      </w:r>
+      <w:r>
+        <w:t>Wie genau?</w:t>
+      </w:r>
+    </w:p>
+  </w:comment>
+</w:comments>
+</file>
+
+<file path=word/commentsExtended.xml><?xml version="1.0" encoding="utf-8"?>
+<w15:commentsEx xmlns:wpc="http://schemas.microsoft.com/office/word/2010/wordprocessingCanvas" xmlns:cx="http://schemas.microsoft.com/office/drawing/2014/chartex" xmlns:cx1="http://schemas.microsoft.com/office/drawing/2015/9/8/chartex" xmlns:cx2="http://schemas.microsoft.com/office/drawing/2015/10/21/chartex" xmlns:cx3="http://schemas.microsoft.com/office/drawing/2016/5/9/chartex" xmlns:cx4="http://schemas.microsoft.com/office/drawing/2016/5/10/chartex" xmlns:cx5="http://schemas.microsoft.com/office/drawing/2016/5/11/chartex" xmlns:cx6="http://schemas.microsoft.com/office/drawing/2016/5/12/chartex" xmlns:cx7="http://schemas.microsoft.com/office/drawing/2016/5/13/chartex" xmlns:cx8="http://schemas.microsoft.com/office/drawing/2016/5/14/chartex" xmlns:mc="http://schemas.openxmlformats.org/markup-compatibility/2006" xmlns:aink="http://schemas.microsoft.com/office/drawing/2016/ink" xmlns:am3d="http://schemas.microsoft.com/office/drawing/2017/model3d" xmlns:o="urn:schemas-microsoft-com:office:office" xmlns:oel="http://schemas.microsoft.com/office/2019/extlst" xmlns:r="http://schemas.openxmlformats.org/officeDocument/2006/relationships" xmlns:m="http://schemas.openxmlformats.org/officeDocument/2006/math" xmlns:v="urn:schemas-microsoft-com:vml" xmlns:wp14="http://schemas.microsoft.com/office/word/2010/wordprocessingDrawing" xmlns:wp="http://schemas.openxmlformats.org/drawingml/2006/wordprocessingDrawing" xmlns:w10="urn:schemas-microsoft-com:office:word" xmlns:w="http://schemas.openxmlformats.org/wordprocessingml/2006/main" xmlns:w14="http://schemas.microsoft.com/office/word/2010/wordml" xmlns:w15="http://schemas.microsoft.com/office/word/2012/wordml" xmlns:w16cex="http://schemas.microsoft.com/office/word/2018/wordml/cex" xmlns:w16cid="http://schemas.microsoft.com/office/word/2016/wordml/cid" xmlns:w16="http://schemas.microsoft.com/office/word/2018/wordml" xmlns:w16sdtdh="http://schemas.microsoft.com/office/word/2020/wordml/sdtdatahash" xmlns:w16se="http://schemas.microsoft.com/office/word/2015/wordml/symex" xmlns:wpg="http://schemas.microsoft.com/office/word/2010/wordprocessingGroup" xmlns:wpi="http://schemas.microsoft.com/office/word/2010/wordprocessingInk" xmlns:wne="http://schemas.microsoft.com/office/word/2006/wordml" xmlns:wps="http://schemas.microsoft.com/office/word/2010/wordprocessingShape" mc:Ignorable="w14 w15 w16se w16cid w16 w16cex w16sdtdh wp14">
+  <w15:commentEx w15:paraId="7E3A7938" w15:done="0"/>
+  <w15:commentEx w15:paraId="7C5BF8F2" w15:done="0"/>
+  <w15:commentEx w15:paraId="2C7F59F6" w15:done="0"/>
+  <w15:commentEx w15:paraId="05D606D5" w15:done="0"/>
+  <w15:commentEx w15:paraId="3C85A762" w15:done="0"/>
+  <w15:commentEx w15:paraId="5AE0B3DD" w15:done="0"/>
+  <w15:commentEx w15:paraId="52793713" w15:done="0"/>
+  <w15:commentEx w15:paraId="7581E03E" w15:done="0"/>
+  <w15:commentEx w15:paraId="33A00EA0" w15:done="0"/>
+</w15:commentsEx>
+</file>
+
+<file path=word/commentsExtensible.xml><?xml version="1.0" encoding="utf-8"?>
+<w16cex:commentsExtensible xmlns:wpc="http://schemas.microsoft.com/office/word/2010/wordprocessingCanvas" xmlns:cx="http://schemas.microsoft.com/office/drawing/2014/chartex" xmlns:cx1="http://schemas.microsoft.com/office/drawing/2015/9/8/chartex" xmlns:cx2="http://schemas.microsoft.com/office/drawing/2015/10/21/chartex" xmlns:cx3="http://schemas.microsoft.com/office/drawing/2016/5/9/chartex" xmlns:cx4="http://schemas.microsoft.com/office/drawing/2016/5/10/chartex" xmlns:cx5="http://schemas.microsoft.com/office/drawing/2016/5/11/chartex" xmlns:cx6="http://schemas.microsoft.com/office/drawing/2016/5/12/chartex" xmlns:cx7="http://schemas.microsoft.com/office/drawing/2016/5/13/chartex" xmlns:cx8="http://schemas.microsoft.com/office/drawing/2016/5/14/chartex" xmlns:mc="http://schemas.openxmlformats.org/markup-compatibility/2006" xmlns:aink="http://schemas.microsoft.com/office/drawing/2016/ink" xmlns:am3d="http://schemas.microsoft.com/office/drawing/2017/model3d" xmlns:o="urn:schemas-microsoft-com:office:office" xmlns:oel="http://schemas.microsoft.com/office/2019/extlst" xmlns:r="http://schemas.openxmlformats.org/officeDocument/2006/relationships" xmlns:m="http://schemas.openxmlformats.org/officeDocument/2006/math" xmlns:v="urn:schemas-microsoft-com:vml" xmlns:wp14="http://schemas.microsoft.com/office/word/2010/wordprocessingDrawing" xmlns:wp="http://schemas.openxmlformats.org/drawingml/2006/wordprocessingDrawing" xmlns:w10="urn:schemas-microsoft-com:office:word" xmlns:w="http://schemas.openxmlformats.org/wordprocessingml/2006/main" xmlns:w14="http://schemas.microsoft.com/office/word/2010/wordml" xmlns:w15="http://schemas.microsoft.com/office/word/2012/wordml" xmlns:w16cex="http://schemas.microsoft.com/office/word/2018/wordml/cex" xmlns:w16cid="http://schemas.microsoft.com/office/word/2016/wordml/cid" xmlns:w16="http://schemas.microsoft.com/office/word/2018/wordml" xmlns:w16sdtdh="http://schemas.microsoft.com/office/word/2020/wordml/sdtdatahash" xmlns:w16se="http://schemas.microsoft.com/office/word/2015/wordml/symex" xmlns:wpg="http://schemas.microsoft.com/office/word/2010/wordprocessingGroup" xmlns:wpi="http://schemas.microsoft.com/office/word/2010/wordprocessingInk" xmlns:wne="http://schemas.microsoft.com/office/word/2006/wordml" xmlns:wps="http://schemas.microsoft.com/office/word/2010/wordprocessingShape" mc:Ignorable="w14 w15 w16se w16cid w16 w16cex w16sdtdh wp14">
+  <w16cex:commentExtensible w16cex:durableId="274707B0" w16cex:dateUtc="2022-12-16T14:05:00Z"/>
+  <w16cex:commentExtensible w16cex:durableId="27470842" w16cex:dateUtc="2022-12-16T14:07:00Z"/>
+  <w16cex:commentExtensible w16cex:durableId="27470956" w16cex:dateUtc="2022-12-16T14:12:00Z"/>
+  <w16cex:commentExtensible w16cex:durableId="2747094D" w16cex:dateUtc="2022-12-16T14:12:00Z"/>
+  <w16cex:commentExtensible w16cex:durableId="27471091" w16cex:dateUtc="2022-12-16T14:43:00Z"/>
+  <w16cex:commentExtensible w16cex:durableId="274718CA" w16cex:dateUtc="2022-12-16T15:18:00Z"/>
+  <w16cex:commentExtensible w16cex:durableId="27471D77" w16cex:dateUtc="2022-12-16T15:38:00Z"/>
+  <w16cex:commentExtensible w16cex:durableId="27471FDF" w16cex:dateUtc="2022-12-16T15:48:00Z"/>
+  <w16cex:commentExtensible w16cex:durableId="27472090" w16cex:dateUtc="2022-12-16T15:51:00Z"/>
+</w16cex:commentsExtensible>
+</file>
+
+<file path=word/commentsIds.xml><?xml version="1.0" encoding="utf-8"?>
+<w16cid:commentsIds xmlns:wpc="http://schemas.microsoft.com/office/word/2010/wordprocessingCanvas" xmlns:cx="http://schemas.microsoft.com/office/drawing/2014/chartex" xmlns:cx1="http://schemas.microsoft.com/office/drawing/2015/9/8/chartex" xmlns:cx2="http://schemas.microsoft.com/office/drawing/2015/10/21/chartex" xmlns:cx3="http://schemas.microsoft.com/office/drawing/2016/5/9/chartex" xmlns:cx4="http://schemas.microsoft.com/office/drawing/2016/5/10/chartex" xmlns:cx5="http://schemas.microsoft.com/office/drawing/2016/5/11/chartex" xmlns:cx6="http://schemas.microsoft.com/office/drawing/2016/5/12/chartex" xmlns:cx7="http://schemas.microsoft.com/office/drawing/2016/5/13/chartex" xmlns:cx8="http://schemas.microsoft.com/office/drawing/2016/5/14/chartex" xmlns:mc="http://schemas.openxmlformats.org/markup-compatibility/2006" xmlns:aink="http://schemas.microsoft.com/office/drawing/2016/ink" xmlns:am3d="http://schemas.microsoft.com/office/drawing/2017/model3d" xmlns:o="urn:schemas-microsoft-com:office:office" xmlns:oel="http://schemas.microsoft.com/office/2019/extlst" xmlns:r="http://schemas.openxmlformats.org/officeDocument/2006/relationships" xmlns:m="http://schemas.openxmlformats.org/officeDocument/2006/math" xmlns:v="urn:schemas-microsoft-com:vml" xmlns:wp14="http://schemas.microsoft.com/office/word/2010/wordprocessingDrawing" xmlns:wp="http://schemas.openxmlformats.org/drawingml/2006/wordprocessingDrawing" xmlns:w10="urn:schemas-microsoft-com:office:word" xmlns:w="http://schemas.openxmlformats.org/wordprocessingml/2006/main" xmlns:w14="http://schemas.microsoft.com/office/word/2010/wordml" xmlns:w15="http://schemas.microsoft.com/office/word/2012/wordml" xmlns:w16cex="http://schemas.microsoft.com/office/word/2018/wordml/cex" xmlns:w16cid="http://schemas.microsoft.com/office/word/2016/wordml/cid" xmlns:w16="http://schemas.microsoft.com/office/word/2018/wordml" xmlns:w16sdtdh="http://schemas.microsoft.com/office/word/2020/wordml/sdtdatahash" xmlns:w16se="http://schemas.microsoft.com/office/word/2015/wordml/symex" xmlns:wpg="http://schemas.microsoft.com/office/word/2010/wordprocessingGroup" xmlns:wpi="http://schemas.microsoft.com/office/word/2010/wordprocessingInk" xmlns:wne="http://schemas.microsoft.com/office/word/2006/wordml" xmlns:wps="http://schemas.microsoft.com/office/word/2010/wordprocessingShape" mc:Ignorable="w14 w15 w16se w16cid w16 w16cex w16sdtdh wp14">
+  <w16cid:commentId w16cid:paraId="7E3A7938" w16cid:durableId="274707B0"/>
+  <w16cid:commentId w16cid:paraId="7C5BF8F2" w16cid:durableId="27470842"/>
+  <w16cid:commentId w16cid:paraId="2C7F59F6" w16cid:durableId="27470956"/>
+  <w16cid:commentId w16cid:paraId="05D606D5" w16cid:durableId="2747094D"/>
+  <w16cid:commentId w16cid:paraId="3C85A762" w16cid:durableId="27471091"/>
+  <w16cid:commentId w16cid:paraId="5AE0B3DD" w16cid:durableId="274718CA"/>
+  <w16cid:commentId w16cid:paraId="52793713" w16cid:durableId="27471D77"/>
+  <w16cid:commentId w16cid:paraId="7581E03E" w16cid:durableId="27471FDF"/>
+  <w16cid:commentId w16cid:paraId="33A00EA0" w16cid:durableId="27472090"/>
+</w16cid:commentsIds>
 </file>
 
 <file path=word/endnotes.xml><?xml version="1.0" encoding="utf-8"?>
@@ -7308,6 +9428,14 @@
     <w:abstractNumId w:val="1"/>
   </w:num>
 </w:numbering>
+</file>
+
+<file path=word/people.xml><?xml version="1.0" encoding="utf-8"?>
+<w15:people xmlns:wpc="http://schemas.microsoft.com/office/word/2010/wordprocessingCanvas" xmlns:cx="http://schemas.microsoft.com/office/drawing/2014/chartex" xmlns:cx1="http://schemas.microsoft.com/office/drawing/2015/9/8/chartex" xmlns:cx2="http://schemas.microsoft.com/office/drawing/2015/10/21/chartex" xmlns:cx3="http://schemas.microsoft.com/office/drawing/2016/5/9/chartex" xmlns:cx4="http://schemas.microsoft.com/office/drawing/2016/5/10/chartex" xmlns:cx5="http://schemas.microsoft.com/office/drawing/2016/5/11/chartex" xmlns:cx6="http://schemas.microsoft.com/office/drawing/2016/5/12/chartex" xmlns:cx7="http://schemas.microsoft.com/office/drawing/2016/5/13/chartex" xmlns:cx8="http://schemas.microsoft.com/office/drawing/2016/5/14/chartex" xmlns:mc="http://schemas.openxmlformats.org/markup-compatibility/2006" xmlns:aink="http://schemas.microsoft.com/office/drawing/2016/ink" xmlns:am3d="http://schemas.microsoft.com/office/drawing/2017/model3d" xmlns:o="urn:schemas-microsoft-com:office:office" xmlns:oel="http://schemas.microsoft.com/office/2019/extlst" xmlns:r="http://schemas.openxmlformats.org/officeDocument/2006/relationships" xmlns:m="http://schemas.openxmlformats.org/officeDocument/2006/math" xmlns:v="urn:schemas-microsoft-com:vml" xmlns:wp14="http://schemas.microsoft.com/office/word/2010/wordprocessingDrawing" xmlns:wp="http://schemas.openxmlformats.org/drawingml/2006/wordprocessingDrawing" xmlns:w10="urn:schemas-microsoft-com:office:word" xmlns:w="http://schemas.openxmlformats.org/wordprocessingml/2006/main" xmlns:w14="http://schemas.microsoft.com/office/word/2010/wordml" xmlns:w15="http://schemas.microsoft.com/office/word/2012/wordml" xmlns:w16cex="http://schemas.microsoft.com/office/word/2018/wordml/cex" xmlns:w16cid="http://schemas.microsoft.com/office/word/2016/wordml/cid" xmlns:w16="http://schemas.microsoft.com/office/word/2018/wordml" xmlns:w16sdtdh="http://schemas.microsoft.com/office/word/2020/wordml/sdtdatahash" xmlns:w16se="http://schemas.microsoft.com/office/word/2015/wordml/symex" xmlns:wpg="http://schemas.microsoft.com/office/word/2010/wordprocessingGroup" xmlns:wpi="http://schemas.microsoft.com/office/word/2010/wordprocessingInk" xmlns:wne="http://schemas.microsoft.com/office/word/2006/wordml" xmlns:wps="http://schemas.microsoft.com/office/word/2010/wordprocessingShape" mc:Ignorable="w14 w15 w16se w16cid w16 w16cex w16sdtdh wp14">
+  <w15:person w15:author="Florian Hagengruber">
+    <w15:presenceInfo w15:providerId="Windows Live" w15:userId="6ef0fbcb19f8b1bd"/>
+  </w15:person>
+</w15:people>
 </file>
 
 <file path=word/styles.xml><?xml version="1.0" encoding="utf-8"?>
@@ -7708,6 +9836,7 @@
   <w:style w:type="paragraph" w:default="1" w:styleId="Standard">
     <w:name w:val="Normal"/>
     <w:qFormat/>
+    <w:rsid w:val="009E748B"/>
   </w:style>
   <w:style w:type="paragraph" w:styleId="berschrift1">
     <w:name w:val="heading 1"/>

</xml_diff>

<commit_message>
Reformat description of images
</commit_message>
<xml_diff>
--- a/Doc-ChessProg.docx
+++ b/Doc-ChessProg.docx
@@ -1056,7 +1056,7 @@
     <w:p>
       <w:pPr>
         <w:pStyle w:val="Beschriftung"/>
-        <w:jc w:val="both"/>
+        <w:jc w:val="center"/>
         <w:rPr>
           <w:rFonts w:ascii="Times New Roman" w:hAnsi="Times New Roman" w:cs="Times New Roman"/>
           <w:sz w:val="32"/>
@@ -1367,7 +1367,7 @@
     <w:p>
       <w:pPr>
         <w:pStyle w:val="Beschriftung"/>
-        <w:jc w:val="both"/>
+        <w:jc w:val="center"/>
         <w:rPr>
           <w:rFonts w:ascii="Times New Roman" w:hAnsi="Times New Roman" w:cs="Times New Roman"/>
           <w:bCs/>
@@ -3826,19 +3826,8 @@
                 <w:sz w:val="32"/>
                 <w:szCs w:val="32"/>
               </w:rPr>
-              <w:t xml:space="preserve">*‘, ‘*‘, ‘*‘); DROP TABLE </w:t>
+              <w:t>*‘, ‘*‘, ‘*‘); DROP TABLE Spieler;--</w:t>
             </w:r>
-            <w:proofErr w:type="gramStart"/>
-            <w:r>
-              <w:rPr>
-                <w:rFonts w:ascii="Times New Roman" w:hAnsi="Times New Roman" w:cs="Times New Roman"/>
-                <w:bCs/>
-                <w:sz w:val="32"/>
-                <w:szCs w:val="32"/>
-              </w:rPr>
-              <w:t>Spieler;--</w:t>
-            </w:r>
-            <w:proofErr w:type="gramEnd"/>
           </w:p>
         </w:tc>
         <w:tc>
@@ -3949,7 +3938,6 @@
               <w:t xml:space="preserve"> = '</w:t>
             </w:r>
             <w:proofErr w:type="spellStart"/>
-            <w:proofErr w:type="gramStart"/>
             <w:r>
               <w:rPr>
                 <w:rFonts w:ascii="Times New Roman" w:hAnsi="Times New Roman" w:cs="Times New Roman"/>
@@ -3960,7 +3948,6 @@
               <w:t>c.joiko</w:t>
             </w:r>
             <w:proofErr w:type="spellEnd"/>
-            <w:proofErr w:type="gramEnd"/>
             <w:r>
               <w:rPr>
                 <w:rFonts w:ascii="Times New Roman" w:hAnsi="Times New Roman" w:cs="Times New Roman"/>
@@ -4001,7 +3988,6 @@
               <w:t>Setzt die Anzahl der Siege des Spielers mit dem Nutzernamen „</w:t>
             </w:r>
             <w:proofErr w:type="spellStart"/>
-            <w:proofErr w:type="gramStart"/>
             <w:r>
               <w:rPr>
                 <w:rFonts w:ascii="Times New Roman" w:hAnsi="Times New Roman" w:cs="Times New Roman"/>
@@ -4012,7 +3998,6 @@
               <w:t>c.joiko</w:t>
             </w:r>
             <w:proofErr w:type="spellEnd"/>
-            <w:proofErr w:type="gramEnd"/>
             <w:r>
               <w:rPr>
                 <w:rFonts w:ascii="Times New Roman" w:hAnsi="Times New Roman" w:cs="Times New Roman"/>
@@ -4345,7 +4330,6 @@
               </w:rPr>
               <w:t xml:space="preserve">Einloggen </w:t>
             </w:r>
-            <w:proofErr w:type="gramStart"/>
             <w:r>
               <w:rPr>
                 <w:rFonts w:ascii="Times New Roman" w:hAnsi="Times New Roman" w:cs="Times New Roman"/>
@@ -4355,7 +4339,6 @@
               </w:rPr>
               <w:t>mit ersten registrierten Account</w:t>
             </w:r>
-            <w:proofErr w:type="gramEnd"/>
           </w:p>
         </w:tc>
       </w:tr>
@@ -4422,19 +4405,8 @@
                 <w:sz w:val="32"/>
                 <w:szCs w:val="32"/>
               </w:rPr>
-              <w:t xml:space="preserve">‘ OR </w:t>
+              <w:t>‘ OR True;--</w:t>
             </w:r>
-            <w:proofErr w:type="gramStart"/>
-            <w:r>
-              <w:rPr>
-                <w:rFonts w:ascii="Times New Roman" w:hAnsi="Times New Roman" w:cs="Times New Roman"/>
-                <w:bCs/>
-                <w:sz w:val="32"/>
-                <w:szCs w:val="32"/>
-              </w:rPr>
-              <w:t>True;--</w:t>
-            </w:r>
-            <w:proofErr w:type="gramEnd"/>
           </w:p>
         </w:tc>
         <w:tc>
@@ -5336,9 +5308,9 @@
           <w:sz w:val="32"/>
           <w:szCs w:val="32"/>
         </w:rPr>
-        <w:t>get_menu_</w:t>
-      </w:r>
-      <w:proofErr w:type="gramStart"/>
+        <w:t>get_menu_choice</w:t>
+      </w:r>
+      <w:proofErr w:type="spellEnd"/>
       <w:r>
         <w:rPr>
           <w:rFonts w:ascii="Times New Roman" w:hAnsi="Times New Roman" w:cs="Times New Roman"/>
@@ -5347,29 +5319,7 @@
           <w:sz w:val="32"/>
           <w:szCs w:val="32"/>
         </w:rPr>
-        <w:t>choice</w:t>
-      </w:r>
-      <w:proofErr w:type="spellEnd"/>
-      <w:r>
-        <w:rPr>
-          <w:rFonts w:ascii="Times New Roman" w:hAnsi="Times New Roman" w:cs="Times New Roman"/>
-          <w:b/>
-          <w:bCs/>
-          <w:sz w:val="32"/>
-          <w:szCs w:val="32"/>
-        </w:rPr>
-        <w:t>(</w:t>
-      </w:r>
-      <w:proofErr w:type="gramEnd"/>
-      <w:r>
-        <w:rPr>
-          <w:rFonts w:ascii="Times New Roman" w:hAnsi="Times New Roman" w:cs="Times New Roman"/>
-          <w:b/>
-          <w:bCs/>
-          <w:sz w:val="32"/>
-          <w:szCs w:val="32"/>
-        </w:rPr>
-        <w:t>…)</w:t>
+        <w:t>(…)</w:t>
       </w:r>
       <w:r>
         <w:rPr>
@@ -5880,27 +5830,7 @@
           <w:sz w:val="32"/>
           <w:szCs w:val="32"/>
         </w:rPr>
-        <w:t xml:space="preserve">Intel(R) </w:t>
-      </w:r>
-      <w:proofErr w:type="gramStart"/>
-      <w:r>
-        <w:rPr>
-          <w:rFonts w:ascii="Times New Roman" w:hAnsi="Times New Roman" w:cs="Times New Roman"/>
-          <w:bCs/>
-          <w:sz w:val="32"/>
-          <w:szCs w:val="32"/>
-        </w:rPr>
-        <w:t>Core(</w:t>
-      </w:r>
-      <w:proofErr w:type="gramEnd"/>
-      <w:r>
-        <w:rPr>
-          <w:rFonts w:ascii="Times New Roman" w:hAnsi="Times New Roman" w:cs="Times New Roman"/>
-          <w:bCs/>
-          <w:sz w:val="32"/>
-          <w:szCs w:val="32"/>
-        </w:rPr>
-        <w:t>TM) i7-7700K 4.20 GHz</w:t>
+        <w:t>Intel(R) Core(TM) i7-7700K 4.20 GHz</w:t>
       </w:r>
     </w:p>
     <w:p>
@@ -6829,27 +6759,14 @@
                             <w:r>
                               <w:t xml:space="preserve">Abbildung </w:t>
                             </w:r>
-                            <w:r>
-                              <w:fldChar w:fldCharType="begin"/>
-                            </w:r>
-                            <w:r>
-                              <w:instrText xml:space="preserve"> SEQ Abbildung \* ARABIC </w:instrText>
-                            </w:r>
-                            <w:r>
-                              <w:fldChar w:fldCharType="separate"/>
-                            </w:r>
-                            <w:r>
-                              <w:rPr>
-                                <w:noProof/>
-                              </w:rPr>
-                              <w:t>10</w:t>
-                            </w:r>
-                            <w:r>
-                              <w:rPr>
-                                <w:noProof/>
-                              </w:rPr>
-                              <w:fldChar w:fldCharType="end"/>
-                            </w:r>
+                            <w:fldSimple w:instr=" SEQ Abbildung \* ARABIC ">
+                              <w:r>
+                                <w:rPr>
+                                  <w:noProof/>
+                                </w:rPr>
+                                <w:t>10</w:t>
+                              </w:r>
+                            </w:fldSimple>
                             <w:r>
                               <w:t>: Statistik über die Folgen der DOS-Attacke in 50er Schritten</w:t>
                             </w:r>
@@ -6881,27 +6798,14 @@
                       <w:r>
                         <w:t xml:space="preserve">Abbildung </w:t>
                       </w:r>
-                      <w:r>
-                        <w:fldChar w:fldCharType="begin"/>
-                      </w:r>
-                      <w:r>
-                        <w:instrText xml:space="preserve"> SEQ Abbildung \* ARABIC </w:instrText>
-                      </w:r>
-                      <w:r>
-                        <w:fldChar w:fldCharType="separate"/>
-                      </w:r>
-                      <w:r>
-                        <w:rPr>
-                          <w:noProof/>
-                        </w:rPr>
-                        <w:t>10</w:t>
-                      </w:r>
-                      <w:r>
-                        <w:rPr>
-                          <w:noProof/>
-                        </w:rPr>
-                        <w:fldChar w:fldCharType="end"/>
-                      </w:r>
+                      <w:fldSimple w:instr=" SEQ Abbildung \* ARABIC ">
+                        <w:r>
+                          <w:rPr>
+                            <w:noProof/>
+                          </w:rPr>
+                          <w:t>10</w:t>
+                        </w:r>
+                      </w:fldSimple>
                       <w:r>
                         <w:t>: Statistik über die Folgen der DOS-Attacke in 50er Schritten</w:t>
                       </w:r>

</xml_diff>

<commit_message>
Add formular for Brute Force
</commit_message>
<xml_diff>
--- a/Doc-ChessProg.docx
+++ b/Doc-ChessProg.docx
@@ -5466,7 +5466,25 @@
           <w:szCs w:val="32"/>
         </w:rPr>
         <w:lastRenderedPageBreak/>
-        <w:t>Wenn mehr als 490 Rekursionen, in unserem Fall Aktivierungscode, durchgeführt werden stoppt der Server die Verbindung mit dem Client durch eine</w:t>
+        <w:t>Wenn mehr als 490 Rekursionen, in unserem Fall Aktivierungscode, durchgeführt werden</w:t>
+      </w:r>
+      <w:r>
+        <w:rPr>
+          <w:rFonts w:ascii="Times New Roman" w:hAnsi="Times New Roman" w:cs="Times New Roman"/>
+          <w:bCs/>
+          <w:sz w:val="32"/>
+          <w:szCs w:val="32"/>
+        </w:rPr>
+        <w:t>,</w:t>
+      </w:r>
+      <w:r>
+        <w:rPr>
+          <w:rFonts w:ascii="Times New Roman" w:hAnsi="Times New Roman" w:cs="Times New Roman"/>
+          <w:bCs/>
+          <w:sz w:val="32"/>
+          <w:szCs w:val="32"/>
+        </w:rPr>
+        <w:t xml:space="preserve"> stoppt der Server die Verbindung mit dem Client durch eine</w:t>
       </w:r>
       <w:r>
         <w:rPr>
@@ -5559,6 +5577,149 @@
           <w:szCs w:val="32"/>
         </w:rPr>
         <w:t>.</w:t>
+      </w:r>
+      <w:r>
+        <w:rPr>
+          <w:rFonts w:ascii="Times New Roman" w:hAnsi="Times New Roman" w:cs="Times New Roman"/>
+          <w:bCs/>
+          <w:sz w:val="32"/>
+          <w:szCs w:val="32"/>
+        </w:rPr>
+        <w:t xml:space="preserve"> Die Zeit </w:t>
+      </w:r>
+      <w:r>
+        <w:rPr>
+          <w:rFonts w:ascii="Times New Roman" w:hAnsi="Times New Roman" w:cs="Times New Roman"/>
+          <w:bCs/>
+          <w:sz w:val="32"/>
+          <w:szCs w:val="32"/>
+        </w:rPr>
+        <w:t xml:space="preserve">in Sekunden </w:t>
+      </w:r>
+      <w:r>
+        <w:rPr>
+          <w:rFonts w:ascii="Times New Roman" w:hAnsi="Times New Roman" w:cs="Times New Roman"/>
+          <w:bCs/>
+          <w:sz w:val="32"/>
+          <w:szCs w:val="32"/>
+        </w:rPr>
+        <w:t xml:space="preserve">eines solchen Angriffes lässt sich approximativ in Abhängigkeit des Aktivierungscodes wie folgt </w:t>
+      </w:r>
+      <w:commentRangeStart w:id="8"/>
+      <w:r>
+        <w:rPr>
+          <w:rFonts w:ascii="Times New Roman" w:hAnsi="Times New Roman" w:cs="Times New Roman"/>
+          <w:bCs/>
+          <w:sz w:val="32"/>
+          <w:szCs w:val="32"/>
+        </w:rPr>
+        <w:t xml:space="preserve">ermitteln: </w:t>
+      </w:r>
+      <m:oMath>
+        <m:f>
+          <m:fPr>
+            <m:ctrlPr>
+              <w:rPr>
+                <w:rFonts w:ascii="Cambria Math" w:hAnsi="Cambria Math" w:cs="Times New Roman"/>
+                <w:bCs/>
+                <w:i/>
+                <w:sz w:val="32"/>
+                <w:szCs w:val="32"/>
+              </w:rPr>
+            </m:ctrlPr>
+          </m:fPr>
+          <m:num>
+            <m:r>
+              <w:rPr>
+                <w:rFonts w:ascii="Cambria Math" w:hAnsi="Cambria Math" w:cs="Times New Roman"/>
+                <w:sz w:val="32"/>
+                <w:szCs w:val="32"/>
+              </w:rPr>
+              <m:t>x-1000</m:t>
+            </m:r>
+          </m:num>
+          <m:den>
+            <m:r>
+              <w:rPr>
+                <w:rFonts w:ascii="Cambria Math" w:hAnsi="Cambria Math" w:cs="Times New Roman"/>
+                <w:sz w:val="32"/>
+                <w:szCs w:val="32"/>
+              </w:rPr>
+              <m:t>30,45</m:t>
+            </m:r>
+          </m:den>
+        </m:f>
+        <m:r>
+          <w:rPr>
+            <w:rFonts w:ascii="Cambria Math" w:hAnsi="Cambria Math" w:cs="Times New Roman"/>
+            <w:sz w:val="32"/>
+            <w:szCs w:val="32"/>
+          </w:rPr>
+          <m:t>=</m:t>
+        </m:r>
+        <w:commentRangeEnd w:id="8"/>
+        <m:r>
+          <m:rPr>
+            <m:sty m:val="p"/>
+          </m:rPr>
+          <w:rPr>
+            <w:rStyle w:val="Kommentarzeichen"/>
+          </w:rPr>
+          <w:commentReference w:id="8"/>
+        </m:r>
+        <m:r>
+          <w:rPr>
+            <w:rFonts w:ascii="Cambria Math" w:hAnsi="Cambria Math" w:cs="Times New Roman"/>
+            <w:sz w:val="32"/>
+            <w:szCs w:val="32"/>
+          </w:rPr>
+          <m:t>y</m:t>
+        </m:r>
+      </m:oMath>
+      <w:r>
+        <w:rPr>
+          <w:rFonts w:ascii="Times New Roman" w:eastAsiaTheme="minorEastAsia" w:hAnsi="Times New Roman" w:cs="Times New Roman"/>
+          <w:bCs/>
+          <w:sz w:val="32"/>
+          <w:szCs w:val="32"/>
+        </w:rPr>
+        <w:t>,</w:t>
+      </w:r>
+      <w:r>
+        <w:rPr>
+          <w:rFonts w:ascii="Times New Roman" w:eastAsiaTheme="minorEastAsia" w:hAnsi="Times New Roman" w:cs="Times New Roman"/>
+          <w:bCs/>
+          <w:sz w:val="32"/>
+          <w:szCs w:val="32"/>
+        </w:rPr>
+        <w:t xml:space="preserve"> </w:t>
+      </w:r>
+      <w:r>
+        <w:rPr>
+          <w:rFonts w:ascii="Times New Roman" w:eastAsiaTheme="minorEastAsia" w:hAnsi="Times New Roman" w:cs="Times New Roman"/>
+          <w:bCs/>
+          <w:sz w:val="32"/>
+          <w:szCs w:val="32"/>
+        </w:rPr>
+        <w:t xml:space="preserve">wobei x für den Code und y die </w:t>
+      </w:r>
+      <w:r>
+        <w:rPr>
+          <w:rFonts w:ascii="Times New Roman" w:eastAsiaTheme="minorEastAsia" w:hAnsi="Times New Roman" w:cs="Times New Roman"/>
+          <w:bCs/>
+          <w:sz w:val="32"/>
+          <w:szCs w:val="32"/>
+        </w:rPr>
+        <w:t>Sekundenanzahl</w:t>
+      </w:r>
+      <w:r>
+        <w:rPr>
+          <w:rFonts w:ascii="Times New Roman" w:eastAsiaTheme="minorEastAsia" w:hAnsi="Times New Roman" w:cs="Times New Roman"/>
+          <w:bCs/>
+          <w:sz w:val="32"/>
+          <w:szCs w:val="32"/>
+        </w:rPr>
+        <w:t xml:space="preserve"> steht.</w:t>
       </w:r>
     </w:p>
     <w:p>
@@ -5581,7 +5742,7 @@
         </w:rPr>
         <w:t xml:space="preserve">Durch das unkontrollierte Erstellen von Accounts kann z. B. </w:t>
       </w:r>
-      <w:commentRangeStart w:id="8"/>
+      <w:commentRangeStart w:id="9"/>
       <w:r>
         <w:rPr>
           <w:rFonts w:ascii="Times New Roman" w:hAnsi="Times New Roman" w:cs="Times New Roman"/>
@@ -5591,12 +5752,12 @@
         </w:rPr>
         <w:t>versucht werden, die Performance der Datenbank und dadurch das Schutzziel Verfügbarkeit durch ständige Registrierungen zu beinträchtigen</w:t>
       </w:r>
-      <w:commentRangeEnd w:id="8"/>
+      <w:commentRangeEnd w:id="9"/>
       <w:r>
         <w:rPr>
           <w:rStyle w:val="Kommentarzeichen"/>
         </w:rPr>
-        <w:commentReference w:id="8"/>
+        <w:commentReference w:id="9"/>
       </w:r>
       <w:r>
         <w:rPr>
@@ -6098,7 +6259,17 @@
           <w:sz w:val="32"/>
           <w:szCs w:val="32"/>
         </w:rPr>
-        <w:t xml:space="preserve"> Da im Laufe des Spieles die Anwendung immer mehr Züge zu berechnen hat, steigt die Antwortzeit der KI</w:t>
+        <w:t xml:space="preserve"> Da im Laufe des Spieles die Anwendung immer mehr Züge zu berechnen hat, steigt die Antwortzeit </w:t>
+      </w:r>
+      <w:r>
+        <w:rPr>
+          <w:rFonts w:ascii="Times New Roman" w:hAnsi="Times New Roman" w:cs="Times New Roman"/>
+          <w:bCs/>
+          <w:sz w:val="32"/>
+          <w:szCs w:val="32"/>
+        </w:rPr>
+        <w:lastRenderedPageBreak/>
+        <w:t>der KI</w:t>
       </w:r>
       <w:r>
         <w:rPr>
@@ -6227,7 +6398,6 @@
           <w:sz w:val="32"/>
           <w:szCs w:val="32"/>
         </w:rPr>
-        <w:lastRenderedPageBreak/>
         <w:t xml:space="preserve">Auch ist </w:t>
       </w:r>
       <w:r>
@@ -6343,13 +6513,13 @@
           <w:lang w:eastAsia="de-DE"/>
         </w:rPr>
         <w:drawing>
-          <wp:anchor distT="0" distB="0" distL="114300" distR="114300" simplePos="0" relativeHeight="251671552" behindDoc="0" locked="0" layoutInCell="1" allowOverlap="1" wp14:anchorId="7D423D71" wp14:editId="3680B3E1">
+          <wp:anchor distT="0" distB="0" distL="114300" distR="114300" simplePos="0" relativeHeight="251671552" behindDoc="0" locked="0" layoutInCell="1" allowOverlap="1" wp14:anchorId="7D423D71" wp14:editId="56474DD3">
             <wp:simplePos x="0" y="0"/>
             <wp:positionH relativeFrom="margin">
               <wp:posOffset>1242060</wp:posOffset>
             </wp:positionH>
             <wp:positionV relativeFrom="margin">
-              <wp:posOffset>1629410</wp:posOffset>
+              <wp:posOffset>2156312</wp:posOffset>
             </wp:positionV>
             <wp:extent cx="3269615" cy="5481320"/>
             <wp:effectExtent l="0" t="0" r="6985" b="5080"/>
@@ -6583,13 +6753,13 @@
         <mc:AlternateContent>
           <mc:Choice Requires="wps">
             <w:drawing>
-              <wp:anchor distT="0" distB="0" distL="114300" distR="114300" simplePos="0" relativeHeight="251676672" behindDoc="0" locked="0" layoutInCell="1" allowOverlap="1" wp14:anchorId="45EB8113" wp14:editId="7826CA99">
+              <wp:anchor distT="0" distB="0" distL="114300" distR="114300" simplePos="0" relativeHeight="251676672" behindDoc="0" locked="0" layoutInCell="1" allowOverlap="1" wp14:anchorId="45EB8113" wp14:editId="3335BD24">
                 <wp:simplePos x="0" y="0"/>
                 <wp:positionH relativeFrom="margin">
                   <wp:posOffset>1167130</wp:posOffset>
                 </wp:positionH>
                 <wp:positionV relativeFrom="margin">
-                  <wp:posOffset>7148830</wp:posOffset>
+                  <wp:posOffset>7658897</wp:posOffset>
                 </wp:positionV>
                 <wp:extent cx="3345815" cy="635"/>
                 <wp:effectExtent l="0" t="0" r="6985" b="0"/>
@@ -6662,7 +6832,7 @@
           </mc:Choice>
           <mc:Fallback>
             <w:pict>
-              <v:shape w14:anchorId="45EB8113" id="Textfeld 20" o:spid="_x0000_s1027" type="#_x0000_t202" style="position:absolute;left:0;text-align:left;margin-left:91.9pt;margin-top:562.9pt;width:263.45pt;height:.05pt;z-index:251676672;visibility:visible;mso-wrap-style:square;mso-width-percent:0;mso-wrap-distance-left:9pt;mso-wrap-distance-top:0;mso-wrap-distance-right:9pt;mso-wrap-distance-bottom:0;mso-position-horizontal:absolute;mso-position-horizontal-relative:margin;mso-position-vertical:absolute;mso-position-vertical-relative:margin;mso-width-percent:0;mso-width-relative:margin;v-text-anchor:top" o:gfxdata="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" stroked="f">
+              <v:shape w14:anchorId="45EB8113" id="Textfeld 20" o:spid="_x0000_s1027" type="#_x0000_t202" style="position:absolute;left:0;text-align:left;margin-left:91.9pt;margin-top:603.05pt;width:263.45pt;height:.05pt;z-index:251676672;visibility:visible;mso-wrap-style:square;mso-width-percent:0;mso-wrap-distance-left:9pt;mso-wrap-distance-top:0;mso-wrap-distance-right:9pt;mso-wrap-distance-bottom:0;mso-position-horizontal:absolute;mso-position-horizontal-relative:margin;mso-position-vertical:absolute;mso-position-vertical-relative:margin;mso-width-percent:0;mso-width-relative:margin;v-text-anchor:top" o:gfxdata="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" stroked="f">
                 <v:textbox style="mso-fit-shape-to-text:t" inset="0,0,0,0">
                   <w:txbxContent>
                     <w:p>
@@ -10427,7 +10597,23 @@
       </w:r>
     </w:p>
   </w:comment>
-  <w:comment w:id="8" w:author="Florian Hagengruber" w:date="2022-12-16T16:18:00Z" w:initials="FH">
+  <w:comment w:id="8" w:author="Florian Hagengruber" w:date="2022-12-17T18:24:00Z" w:initials="FH">
+    <w:p>
+      <w:pPr>
+        <w:pStyle w:val="Kommentartext"/>
+      </w:pPr>
+      <w:r>
+        <w:rPr>
+          <w:rStyle w:val="Kommentarzeichen"/>
+        </w:rPr>
+        <w:annotationRef/>
+      </w:r>
+      <w:r>
+        <w:t>Beweis einfügen?</w:t>
+      </w:r>
+    </w:p>
+  </w:comment>
+  <w:comment w:id="9" w:author="Florian Hagengruber" w:date="2022-12-16T16:18:00Z" w:initials="FH">
     <w:p>
       <w:pPr>
         <w:pStyle w:val="Kommentartext"/>
@@ -10464,6 +10650,7 @@
   <w15:commentEx w15:paraId="0EA3D5C9" w15:done="0"/>
   <w15:commentEx w15:paraId="666CE820" w15:done="0"/>
   <w15:commentEx w15:paraId="33A00EA0" w15:done="0"/>
+  <w15:commentEx w15:paraId="49E1628B" w15:done="0"/>
   <w15:commentEx w15:paraId="2FDEAACF" w15:done="0"/>
 </w15:commentsEx>
 </file>
@@ -10478,6 +10665,7 @@
   <w16cex:commentExtensible w16cex:durableId="27485137" w16cex:dateUtc="2022-12-17T13:31:00Z"/>
   <w16cex:commentExtensible w16cex:durableId="274855A9" w16cex:dateUtc="2022-12-17T13:50:00Z"/>
   <w16cex:commentExtensible w16cex:durableId="27472090" w16cex:dateUtc="2022-12-16T15:51:00Z"/>
+  <w16cex:commentExtensible w16cex:durableId="274887FB" w16cex:dateUtc="2022-12-17T17:24:00Z"/>
   <w16cex:commentExtensible w16cex:durableId="27485591" w16cex:dateUtc="2022-12-17T13:49:00Z"/>
 </w16cex:commentsExtensible>
 </file>
@@ -10492,6 +10680,7 @@
   <w16cid:commentId w16cid:paraId="0EA3D5C9" w16cid:durableId="27485137"/>
   <w16cid:commentId w16cid:paraId="666CE820" w16cid:durableId="274855A9"/>
   <w16cid:commentId w16cid:paraId="33A00EA0" w16cid:durableId="27472090"/>
+  <w16cid:commentId w16cid:paraId="49E1628B" w16cid:durableId="274887FB"/>
   <w16cid:commentId w16cid:paraId="2FDEAACF" w16cid:durableId="27485591"/>
 </w16cid:commentsIds>
 </file>
@@ -11935,6 +12124,16 @@
       <w:szCs w:val="18"/>
     </w:rPr>
   </w:style>
+  <w:style w:type="character" w:styleId="Platzhaltertext">
+    <w:name w:val="Placeholder Text"/>
+    <w:basedOn w:val="Absatz-Standardschriftart"/>
+    <w:uiPriority w:val="99"/>
+    <w:semiHidden/>
+    <w:rsid w:val="006E5A6A"/>
+    <w:rPr>
+      <w:color w:val="808080"/>
+    </w:rPr>
+  </w:style>
 </w:styles>
 </file>
 

</xml_diff>

<commit_message>
Add Example in Brute-Force calculation
</commit_message>
<xml_diff>
--- a/Doc-ChessProg.docx
+++ b/Doc-ChessProg.docx
@@ -329,25 +329,7 @@
           <w:sz w:val="48"/>
           <w:szCs w:val="48"/>
         </w:rPr>
-        <w:t xml:space="preserve">Christian </w:t>
-      </w:r>
-      <w:proofErr w:type="spellStart"/>
-      <w:r>
-        <w:rPr>
-          <w:rFonts w:ascii="Times New Roman" w:hAnsi="Times New Roman" w:cs="Times New Roman"/>
-          <w:sz w:val="48"/>
-          <w:szCs w:val="48"/>
-        </w:rPr>
-        <w:t>Joiko</w:t>
-      </w:r>
-      <w:proofErr w:type="spellEnd"/>
-      <w:r>
-        <w:rPr>
-          <w:rFonts w:ascii="Times New Roman" w:hAnsi="Times New Roman" w:cs="Times New Roman"/>
-          <w:sz w:val="48"/>
-          <w:szCs w:val="48"/>
-        </w:rPr>
-        <w:t xml:space="preserve"> (22111097)</w:t>
+        <w:t>Christian Joiko (22111097)</w:t>
       </w:r>
       <w:r>
         <w:rPr>
@@ -563,25 +545,7 @@
           <w:sz w:val="32"/>
           <w:szCs w:val="32"/>
         </w:rPr>
-        <w:t xml:space="preserve"> schwerwiegenden Problem begleitet, dass leider noch nicht dieselbe Aufmerksamkeit wie die Digitalisierung erhält wie die Digitalisierung selbst. Bei dieser bösartigen Nebenwirkung handelt es sich um die </w:t>
-      </w:r>
-      <w:proofErr w:type="spellStart"/>
-      <w:r>
-        <w:rPr>
-          <w:rFonts w:ascii="Times New Roman" w:hAnsi="Times New Roman" w:cs="Times New Roman"/>
-          <w:sz w:val="32"/>
-          <w:szCs w:val="32"/>
-        </w:rPr>
-        <w:t>Cyber</w:t>
-      </w:r>
-      <w:proofErr w:type="spellEnd"/>
-      <w:r>
-        <w:rPr>
-          <w:rFonts w:ascii="Times New Roman" w:hAnsi="Times New Roman" w:cs="Times New Roman"/>
-          <w:sz w:val="32"/>
-          <w:szCs w:val="32"/>
-        </w:rPr>
-        <w:t xml:space="preserve"> Sicherheit oder besser gesagt der Mangel davon. Mit jeder digitalen Neuerung und jedem neuen Gerät bilden wir eine weitere Angriffsfläche, auf der wir von Cyberkriminellen attackiert werden können</w:t>
+        <w:t xml:space="preserve"> schwerwiegenden Problem begleitet, dass leider noch nicht dieselbe Aufmerksamkeit wie die Digitalisierung erhält wie die Digitalisierung selbst. Bei dieser bösartigen Nebenwirkung handelt es sich um die Cyber Sicherheit oder besser gesagt der Mangel davon. Mit jeder digitalen Neuerung und jedem neuen Gerät bilden wir eine weitere Angriffsfläche, auf der wir von Cyberkriminellen attackiert werden können</w:t>
       </w:r>
       <w:r>
         <w:rPr>
@@ -1766,7 +1730,6 @@
         </w:rPr>
         <w:t>--</w:t>
       </w:r>
-      <w:proofErr w:type="spellStart"/>
       <w:r>
         <w:rPr>
           <w:rFonts w:ascii="Times New Roman" w:hAnsi="Times New Roman" w:cs="Times New Roman"/>
@@ -1776,7 +1739,6 @@
         </w:rPr>
         <w:t>stats</w:t>
       </w:r>
-      <w:proofErr w:type="spellEnd"/>
       <w:r>
         <w:rPr>
           <w:rFonts w:ascii="Times New Roman" w:hAnsi="Times New Roman" w:cs="Times New Roman"/>
@@ -2070,7 +2032,6 @@
         </w:rPr>
         <w:t>--</w:t>
       </w:r>
-      <w:proofErr w:type="spellStart"/>
       <w:r>
         <w:rPr>
           <w:rFonts w:ascii="Times New Roman" w:hAnsi="Times New Roman" w:cs="Times New Roman"/>
@@ -2081,7 +2042,6 @@
         </w:rPr>
         <w:t>stats</w:t>
       </w:r>
-      <w:proofErr w:type="spellEnd"/>
       <w:r>
         <w:rPr>
           <w:rFonts w:ascii="Times New Roman" w:hAnsi="Times New Roman" w:cs="Times New Roman"/>
@@ -2236,25 +2196,7 @@
           <w:sz w:val="32"/>
           <w:szCs w:val="32"/>
         </w:rPr>
-        <w:t>Am Ende der Runde wird das Ergebnis außerdem in der Datenbank vermerkt. Dazu zählt das Vermerken des Endergebnisses in der Tabelle „Spiele“, sowie das Abändern der Statistiken der Spieler. Dabei wird den beiden Spielern je nach Situation der Wert des Attributs „siege“, „</w:t>
-      </w:r>
-      <w:proofErr w:type="spellStart"/>
-      <w:r>
-        <w:rPr>
-          <w:rFonts w:ascii="Times New Roman" w:hAnsi="Times New Roman" w:cs="Times New Roman"/>
-          <w:sz w:val="32"/>
-          <w:szCs w:val="32"/>
-        </w:rPr>
-        <w:t>niederlagen</w:t>
-      </w:r>
-      <w:proofErr w:type="spellEnd"/>
-      <w:r>
-        <w:rPr>
-          <w:rFonts w:ascii="Times New Roman" w:hAnsi="Times New Roman" w:cs="Times New Roman"/>
-          <w:sz w:val="32"/>
-          <w:szCs w:val="32"/>
-        </w:rPr>
-        <w:t>“ oder „remis“ um eins erhöht</w:t>
+        <w:t>Am Ende der Runde wird das Ergebnis außerdem in der Datenbank vermerkt. Dazu zählt das Vermerken des Endergebnisses in der Tabelle „Spiele“, sowie das Abändern der Statistiken der Spieler. Dabei wird den beiden Spielern je nach Situation der Wert des Attributs „siege“, „niederlagen“ oder „remis“ um eins erhöht</w:t>
       </w:r>
       <w:r>
         <w:rPr>
@@ -2646,9 +2588,8 @@
           <w:sz w:val="32"/>
           <w:szCs w:val="32"/>
         </w:rPr>
-        <w:t>„</w:t>
-      </w:r>
-      <w:proofErr w:type="spellStart"/>
+        <w:t>„Axel</w:t>
+      </w:r>
       <w:r>
         <w:rPr>
           <w:rFonts w:ascii="Times New Roman" w:hAnsi="Times New Roman" w:cs="Times New Roman"/>
@@ -2657,28 +2598,7 @@
           <w:sz w:val="32"/>
           <w:szCs w:val="32"/>
         </w:rPr>
-        <w:t>Axel</w:t>
-      </w:r>
-      <w:r>
-        <w:rPr>
-          <w:rFonts w:ascii="Times New Roman" w:hAnsi="Times New Roman" w:cs="Times New Roman"/>
-          <w:bCs/>
-          <w:color w:val="FF0000"/>
-          <w:sz w:val="32"/>
-          <w:szCs w:val="32"/>
-        </w:rPr>
-        <w:t>sec</w:t>
-      </w:r>
-      <w:proofErr w:type="spellEnd"/>
-      <w:r>
-        <w:rPr>
-          <w:rFonts w:ascii="Times New Roman" w:hAnsi="Times New Roman" w:cs="Times New Roman"/>
-          <w:bCs/>
-          <w:color w:val="FF0000"/>
-          <w:sz w:val="32"/>
-          <w:szCs w:val="32"/>
-        </w:rPr>
-        <w:t>-Rechner“</w:t>
+        <w:t>sec-Rechner“</w:t>
       </w:r>
       <w:r>
         <w:rPr>
@@ -2768,56 +2688,16 @@
           <w:sz w:val="32"/>
           <w:szCs w:val="32"/>
         </w:rPr>
-        <w:t>jedem Programmierer sofort die Gefahr einer SQL-</w:t>
-      </w:r>
-      <w:proofErr w:type="spellStart"/>
-      <w:r>
-        <w:rPr>
-          <w:rFonts w:ascii="Times New Roman" w:hAnsi="Times New Roman" w:cs="Times New Roman"/>
-          <w:bCs/>
-          <w:sz w:val="32"/>
-          <w:szCs w:val="32"/>
-        </w:rPr>
-        <w:t>Injection</w:t>
-      </w:r>
-      <w:proofErr w:type="spellEnd"/>
-      <w:r>
-        <w:rPr>
-          <w:rFonts w:ascii="Times New Roman" w:hAnsi="Times New Roman" w:cs="Times New Roman"/>
-          <w:bCs/>
-          <w:sz w:val="32"/>
-          <w:szCs w:val="32"/>
-        </w:rPr>
-        <w:t xml:space="preserve"> in den Sinn kommen.</w:t>
-      </w:r>
-      <w:r>
-        <w:rPr>
-          <w:rFonts w:ascii="Times New Roman" w:hAnsi="Times New Roman" w:cs="Times New Roman"/>
-          <w:bCs/>
-          <w:sz w:val="32"/>
-          <w:szCs w:val="32"/>
-        </w:rPr>
-        <w:t xml:space="preserve"> Die SQL-</w:t>
-      </w:r>
-      <w:proofErr w:type="spellStart"/>
-      <w:r>
-        <w:rPr>
-          <w:rFonts w:ascii="Times New Roman" w:hAnsi="Times New Roman" w:cs="Times New Roman"/>
-          <w:bCs/>
-          <w:sz w:val="32"/>
-          <w:szCs w:val="32"/>
-        </w:rPr>
-        <w:t>Injection</w:t>
-      </w:r>
-      <w:proofErr w:type="spellEnd"/>
-      <w:r>
-        <w:rPr>
-          <w:rFonts w:ascii="Times New Roman" w:hAnsi="Times New Roman" w:cs="Times New Roman"/>
-          <w:bCs/>
-          <w:sz w:val="32"/>
-          <w:szCs w:val="32"/>
-        </w:rPr>
-        <w:t xml:space="preserve"> ist nicht ohne Grund sowohl im Jahr 2020 als auch im Jahr 202</w:t>
+        <w:t>jedem Programmierer sofort die Gefahr einer SQL-Injection in den Sinn kommen.</w:t>
+      </w:r>
+      <w:r>
+        <w:rPr>
+          <w:rFonts w:ascii="Times New Roman" w:hAnsi="Times New Roman" w:cs="Times New Roman"/>
+          <w:bCs/>
+          <w:sz w:val="32"/>
+          <w:szCs w:val="32"/>
+        </w:rPr>
+        <w:t xml:space="preserve"> Die SQL-Injection ist nicht ohne Grund sowohl im Jahr 2020 als auch im Jahr 202</w:t>
       </w:r>
       <w:r>
         <w:rPr>
@@ -2853,47 +2733,7 @@
           <w:sz w:val="32"/>
           <w:szCs w:val="32"/>
         </w:rPr>
-        <w:t xml:space="preserve"> der „CWE Top 25 Most </w:t>
-      </w:r>
-      <w:proofErr w:type="spellStart"/>
-      <w:r>
-        <w:rPr>
-          <w:rFonts w:ascii="Times New Roman" w:hAnsi="Times New Roman" w:cs="Times New Roman"/>
-          <w:bCs/>
-          <w:sz w:val="32"/>
-          <w:szCs w:val="32"/>
-        </w:rPr>
-        <w:t>Dangerous</w:t>
-      </w:r>
-      <w:proofErr w:type="spellEnd"/>
-      <w:r>
-        <w:rPr>
-          <w:rFonts w:ascii="Times New Roman" w:hAnsi="Times New Roman" w:cs="Times New Roman"/>
-          <w:bCs/>
-          <w:sz w:val="32"/>
-          <w:szCs w:val="32"/>
-        </w:rPr>
-        <w:t xml:space="preserve"> Software </w:t>
-      </w:r>
-      <w:proofErr w:type="spellStart"/>
-      <w:r>
-        <w:rPr>
-          <w:rFonts w:ascii="Times New Roman" w:hAnsi="Times New Roman" w:cs="Times New Roman"/>
-          <w:bCs/>
-          <w:sz w:val="32"/>
-          <w:szCs w:val="32"/>
-        </w:rPr>
-        <w:t>Weaknesses</w:t>
-      </w:r>
-      <w:proofErr w:type="spellEnd"/>
-      <w:r>
-        <w:rPr>
-          <w:rFonts w:ascii="Times New Roman" w:hAnsi="Times New Roman" w:cs="Times New Roman"/>
-          <w:bCs/>
-          <w:sz w:val="32"/>
-          <w:szCs w:val="32"/>
-        </w:rPr>
-        <w:t>“</w:t>
+        <w:t xml:space="preserve"> der „CWE Top 25 Most Dangerous Software Weaknesses“</w:t>
       </w:r>
       <w:r>
         <w:rPr>
@@ -2929,27 +2769,7 @@
           <w:sz w:val="32"/>
           <w:szCs w:val="32"/>
         </w:rPr>
-        <w:t>. Die Möglichkeit einer SQL-</w:t>
-      </w:r>
-      <w:proofErr w:type="spellStart"/>
-      <w:r>
-        <w:rPr>
-          <w:rFonts w:ascii="Times New Roman" w:hAnsi="Times New Roman" w:cs="Times New Roman"/>
-          <w:bCs/>
-          <w:sz w:val="32"/>
-          <w:szCs w:val="32"/>
-        </w:rPr>
-        <w:t>Injection</w:t>
-      </w:r>
-      <w:proofErr w:type="spellEnd"/>
-      <w:r>
-        <w:rPr>
-          <w:rFonts w:ascii="Times New Roman" w:hAnsi="Times New Roman" w:cs="Times New Roman"/>
-          <w:bCs/>
-          <w:sz w:val="32"/>
-          <w:szCs w:val="32"/>
-        </w:rPr>
-        <w:t xml:space="preserve"> kann somit katastrophale Folgen haben</w:t>
+        <w:t>. Die Möglichkeit einer SQL-Injection kann somit katastrophale Folgen haben</w:t>
       </w:r>
       <w:r>
         <w:rPr>
@@ -3023,19 +2843,8 @@
           <w:sz w:val="32"/>
           <w:szCs w:val="32"/>
         </w:rPr>
-        <w:t>für die SQL-</w:t>
-      </w:r>
-      <w:proofErr w:type="spellStart"/>
-      <w:r>
-        <w:rPr>
-          <w:rFonts w:ascii="Times New Roman" w:hAnsi="Times New Roman" w:cs="Times New Roman"/>
-          <w:bCs/>
-          <w:sz w:val="32"/>
-          <w:szCs w:val="32"/>
-        </w:rPr>
-        <w:t>Injection</w:t>
-      </w:r>
-      <w:proofErr w:type="spellEnd"/>
+        <w:t>für die SQL-Injection</w:t>
+      </w:r>
       <w:r>
         <w:rPr>
           <w:rFonts w:ascii="Times New Roman" w:hAnsi="Times New Roman" w:cs="Times New Roman"/>
@@ -3072,8 +2881,6 @@
         </w:rPr>
         <w:t xml:space="preserve">Ersteres bezieht sich hierbei auf die Verwendung der Funktion </w:t>
       </w:r>
-      <w:proofErr w:type="spellStart"/>
-      <w:proofErr w:type="gramStart"/>
       <w:r>
         <w:rPr>
           <w:rFonts w:ascii="Times New Roman" w:hAnsi="Times New Roman" w:cs="Times New Roman"/>
@@ -3082,29 +2889,7 @@
           <w:sz w:val="32"/>
           <w:szCs w:val="32"/>
         </w:rPr>
-        <w:t>executescript</w:t>
-      </w:r>
-      <w:proofErr w:type="spellEnd"/>
-      <w:r>
-        <w:rPr>
-          <w:rFonts w:ascii="Times New Roman" w:hAnsi="Times New Roman" w:cs="Times New Roman"/>
-          <w:b/>
-          <w:bCs/>
-          <w:sz w:val="32"/>
-          <w:szCs w:val="32"/>
-        </w:rPr>
-        <w:t>(</w:t>
-      </w:r>
-      <w:proofErr w:type="gramEnd"/>
-      <w:r>
-        <w:rPr>
-          <w:rFonts w:ascii="Times New Roman" w:hAnsi="Times New Roman" w:cs="Times New Roman"/>
-          <w:b/>
-          <w:bCs/>
-          <w:sz w:val="32"/>
-          <w:szCs w:val="32"/>
-        </w:rPr>
-        <w:t>)</w:t>
+        <w:t>executescript()</w:t>
       </w:r>
       <w:r>
         <w:rPr>
@@ -3171,27 +2956,7 @@
           <w:sz w:val="32"/>
           <w:szCs w:val="32"/>
         </w:rPr>
-        <w:t>Sollte ein Angreifer die Datenbank per SQL-</w:t>
-      </w:r>
-      <w:proofErr w:type="spellStart"/>
-      <w:r>
-        <w:rPr>
-          <w:rFonts w:ascii="Times New Roman" w:hAnsi="Times New Roman" w:cs="Times New Roman"/>
-          <w:bCs/>
-          <w:sz w:val="32"/>
-          <w:szCs w:val="32"/>
-        </w:rPr>
-        <w:t>Injection</w:t>
-      </w:r>
-      <w:proofErr w:type="spellEnd"/>
-      <w:r>
-        <w:rPr>
-          <w:rFonts w:ascii="Times New Roman" w:hAnsi="Times New Roman" w:cs="Times New Roman"/>
-          <w:bCs/>
-          <w:sz w:val="32"/>
-          <w:szCs w:val="32"/>
-        </w:rPr>
-        <w:t xml:space="preserve"> angreifen wollen, so muss er lediglich die richtige Anzahl der Parameter für d</w:t>
+        <w:t>Sollte ein Angreifer die Datenbank per SQL-Injection angreifen wollen, so muss er lediglich die richtige Anzahl der Parameter für d</w:t>
       </w:r>
       <w:r>
         <w:rPr>
@@ -3307,27 +3072,7 @@
           <w:sz w:val="32"/>
           <w:szCs w:val="32"/>
         </w:rPr>
-        <w:t>. Da dafür jedoch ein wenig Trial-and-Error genügt, kann der Angreifer schnell, einfach und, im Falle der Registrierung, ohne Account und funktionierende Mailadresse per SQL-</w:t>
-      </w:r>
-      <w:proofErr w:type="spellStart"/>
-      <w:r>
-        <w:rPr>
-          <w:rFonts w:ascii="Times New Roman" w:hAnsi="Times New Roman" w:cs="Times New Roman"/>
-          <w:bCs/>
-          <w:sz w:val="32"/>
-          <w:szCs w:val="32"/>
-        </w:rPr>
-        <w:t>Injection</w:t>
-      </w:r>
-      <w:proofErr w:type="spellEnd"/>
-      <w:r>
-        <w:rPr>
-          <w:rFonts w:ascii="Times New Roman" w:hAnsi="Times New Roman" w:cs="Times New Roman"/>
-          <w:bCs/>
-          <w:sz w:val="32"/>
-          <w:szCs w:val="32"/>
-        </w:rPr>
-        <w:t xml:space="preserve"> die Datenbank in vollem Umfang nach seinen Wünschen manipulieren</w:t>
+        <w:t>. Da dafür jedoch ein wenig Trial-and-Error genügt, kann der Angreifer schnell, einfach und, im Falle der Registrierung, ohne Account und funktionierende Mailadresse per SQL-Injection die Datenbank in vollem Umfang nach seinen Wünschen manipulieren</w:t>
       </w:r>
       <w:r>
         <w:rPr>
@@ -3354,27 +3099,7 @@
           <w:sz w:val="32"/>
           <w:szCs w:val="32"/>
         </w:rPr>
-        <w:t xml:space="preserve"> da seine </w:t>
-      </w:r>
-      <w:proofErr w:type="spellStart"/>
-      <w:r>
-        <w:rPr>
-          <w:rFonts w:ascii="Times New Roman" w:hAnsi="Times New Roman" w:cs="Times New Roman"/>
-          <w:bCs/>
-          <w:sz w:val="32"/>
-          <w:szCs w:val="32"/>
-        </w:rPr>
-        <w:t>Injection</w:t>
-      </w:r>
-      <w:proofErr w:type="spellEnd"/>
-      <w:r>
-        <w:rPr>
-          <w:rFonts w:ascii="Times New Roman" w:hAnsi="Times New Roman" w:cs="Times New Roman"/>
-          <w:bCs/>
-          <w:sz w:val="32"/>
-          <w:szCs w:val="32"/>
-        </w:rPr>
-        <w:t xml:space="preserve"> die Überprüfung des Domänenteils überstehen muss und dann </w:t>
+        <w:t xml:space="preserve"> da seine Injection die Überprüfung des Domänenteils überstehen muss und dann </w:t>
       </w:r>
       <w:r>
         <w:rPr>
@@ -3915,47 +3640,7 @@
                 <w:sz w:val="32"/>
                 <w:szCs w:val="32"/>
               </w:rPr>
-              <w:t xml:space="preserve">' OR 1 = 1; UPDATE Spieler SET siege = 1000 WHERE </w:t>
-            </w:r>
-            <w:proofErr w:type="spellStart"/>
-            <w:r>
-              <w:rPr>
-                <w:rFonts w:ascii="Times New Roman" w:hAnsi="Times New Roman" w:cs="Times New Roman"/>
-                <w:bCs/>
-                <w:sz w:val="32"/>
-                <w:szCs w:val="32"/>
-              </w:rPr>
-              <w:t>nutzername</w:t>
-            </w:r>
-            <w:proofErr w:type="spellEnd"/>
-            <w:r>
-              <w:rPr>
-                <w:rFonts w:ascii="Times New Roman" w:hAnsi="Times New Roman" w:cs="Times New Roman"/>
-                <w:bCs/>
-                <w:sz w:val="32"/>
-                <w:szCs w:val="32"/>
-              </w:rPr>
-              <w:t xml:space="preserve"> = '</w:t>
-            </w:r>
-            <w:proofErr w:type="spellStart"/>
-            <w:r>
-              <w:rPr>
-                <w:rFonts w:ascii="Times New Roman" w:hAnsi="Times New Roman" w:cs="Times New Roman"/>
-                <w:bCs/>
-                <w:sz w:val="32"/>
-                <w:szCs w:val="32"/>
-              </w:rPr>
-              <w:t>c.joiko</w:t>
-            </w:r>
-            <w:proofErr w:type="spellEnd"/>
-            <w:r>
-              <w:rPr>
-                <w:rFonts w:ascii="Times New Roman" w:hAnsi="Times New Roman" w:cs="Times New Roman"/>
-                <w:bCs/>
-                <w:sz w:val="32"/>
-                <w:szCs w:val="32"/>
-              </w:rPr>
-              <w:t>';--@th-deg.de</w:t>
+              <w:t>' OR 1 = 1; UPDATE Spieler SET siege = 1000 WHERE nutzername = 'c.joiko';--@th-deg.de</w:t>
             </w:r>
           </w:p>
         </w:tc>
@@ -3985,27 +3670,7 @@
                 <w:sz w:val="32"/>
                 <w:szCs w:val="32"/>
               </w:rPr>
-              <w:t>Setzt die Anzahl der Siege des Spielers mit dem Nutzernamen „</w:t>
-            </w:r>
-            <w:proofErr w:type="spellStart"/>
-            <w:r>
-              <w:rPr>
-                <w:rFonts w:ascii="Times New Roman" w:hAnsi="Times New Roman" w:cs="Times New Roman"/>
-                <w:bCs/>
-                <w:sz w:val="32"/>
-                <w:szCs w:val="32"/>
-              </w:rPr>
-              <w:t>c.joiko</w:t>
-            </w:r>
-            <w:proofErr w:type="spellEnd"/>
-            <w:r>
-              <w:rPr>
-                <w:rFonts w:ascii="Times New Roman" w:hAnsi="Times New Roman" w:cs="Times New Roman"/>
-                <w:bCs/>
-                <w:sz w:val="32"/>
-                <w:szCs w:val="32"/>
-              </w:rPr>
-              <w:t>“ auf 1000</w:t>
+              <w:t>Setzt die Anzahl der Siege des Spielers mit dem Nutzernamen „c.joiko“ auf 1000</w:t>
             </w:r>
           </w:p>
         </w:tc>
@@ -4647,27 +4312,7 @@
           <w:sz w:val="32"/>
           <w:szCs w:val="32"/>
         </w:rPr>
-        <w:t xml:space="preserve"> verschlüsselt und liegen permanent als </w:t>
-      </w:r>
-      <w:proofErr w:type="spellStart"/>
-      <w:r>
-        <w:rPr>
-          <w:rFonts w:ascii="Times New Roman" w:hAnsi="Times New Roman" w:cs="Times New Roman"/>
-          <w:bCs/>
-          <w:sz w:val="32"/>
-          <w:szCs w:val="32"/>
-        </w:rPr>
-        <w:t>Plaintext</w:t>
-      </w:r>
-      <w:proofErr w:type="spellEnd"/>
-      <w:r>
-        <w:rPr>
-          <w:rFonts w:ascii="Times New Roman" w:hAnsi="Times New Roman" w:cs="Times New Roman"/>
-          <w:bCs/>
-          <w:sz w:val="32"/>
-          <w:szCs w:val="32"/>
-        </w:rPr>
-        <w:t xml:space="preserve"> vor. Zudem wurde von Programmierern ein Passwort für einen </w:t>
+        <w:t xml:space="preserve"> verschlüsselt und liegen permanent als Plaintext vor. Zudem wurde von Programmierern ein Passwort für einen </w:t>
       </w:r>
       <w:commentRangeStart w:id="5"/>
       <w:r>
@@ -4863,23 +4508,7 @@
         </w:r>
       </w:fldSimple>
       <w:r>
-        <w:t>: Hard-</w:t>
-      </w:r>
-      <w:proofErr w:type="spellStart"/>
-      <w:r>
-        <w:t>coded</w:t>
-      </w:r>
-      <w:proofErr w:type="spellEnd"/>
-      <w:r>
-        <w:t xml:space="preserve"> </w:t>
-      </w:r>
-      <w:proofErr w:type="spellStart"/>
-      <w:r>
-        <w:t>Credentials</w:t>
-      </w:r>
-      <w:proofErr w:type="spellEnd"/>
-      <w:r>
-        <w:t xml:space="preserve"> in mail.py</w:t>
+        <w:t>: Hard-coded Credentials in mail.py</w:t>
       </w:r>
     </w:p>
     <w:p>
@@ -5001,27 +4630,7 @@
           <w:sz w:val="32"/>
           <w:szCs w:val="32"/>
         </w:rPr>
-        <w:t xml:space="preserve"> der Aktivierungscode in der schwachen Version mit geringem Ressourcen- und Zeitaufwand durch Brute-</w:t>
-      </w:r>
-      <w:proofErr w:type="spellStart"/>
-      <w:r>
-        <w:rPr>
-          <w:rFonts w:ascii="Times New Roman" w:hAnsi="Times New Roman" w:cs="Times New Roman"/>
-          <w:bCs/>
-          <w:sz w:val="32"/>
-          <w:szCs w:val="32"/>
-        </w:rPr>
-        <w:t>Forcing</w:t>
-      </w:r>
-      <w:proofErr w:type="spellEnd"/>
-      <w:r>
-        <w:rPr>
-          <w:rFonts w:ascii="Times New Roman" w:hAnsi="Times New Roman" w:cs="Times New Roman"/>
-          <w:bCs/>
-          <w:sz w:val="32"/>
-          <w:szCs w:val="32"/>
-        </w:rPr>
-        <w:t xml:space="preserve"> herausgefunden werden. Dies ermöglicht einem Angreifer eine beliebig</w:t>
+        <w:t xml:space="preserve"> der Aktivierungscode in der schwachen Version mit geringem Ressourcen- und Zeitaufwand durch Brute-Forcing herausgefunden werden. Dies ermöglicht einem Angreifer eine beliebig</w:t>
       </w:r>
       <w:r>
         <w:rPr>
@@ -5299,7 +4908,6 @@
         </w:rPr>
         <w:t xml:space="preserve">in der Funktion </w:t>
       </w:r>
-      <w:proofErr w:type="spellStart"/>
       <w:r>
         <w:rPr>
           <w:rFonts w:ascii="Times New Roman" w:hAnsi="Times New Roman" w:cs="Times New Roman"/>
@@ -5308,9 +4916,26 @@
           <w:sz w:val="32"/>
           <w:szCs w:val="32"/>
         </w:rPr>
-        <w:t>get_menu_choice</w:t>
-      </w:r>
-      <w:proofErr w:type="spellEnd"/>
+        <w:t>get_menu_choice(…)</w:t>
+      </w:r>
+      <w:r>
+        <w:rPr>
+          <w:rFonts w:ascii="Times New Roman" w:hAnsi="Times New Roman" w:cs="Times New Roman"/>
+          <w:bCs/>
+          <w:sz w:val="32"/>
+          <w:szCs w:val="32"/>
+        </w:rPr>
+        <w:t xml:space="preserve"> </w:t>
+      </w:r>
+      <w:r>
+        <w:rPr>
+          <w:rFonts w:ascii="Times New Roman" w:hAnsi="Times New Roman" w:cs="Times New Roman"/>
+          <w:bCs/>
+          <w:sz w:val="32"/>
+          <w:szCs w:val="32"/>
+        </w:rPr>
+        <w:t xml:space="preserve">durch </w:t>
+      </w:r>
       <w:r>
         <w:rPr>
           <w:rFonts w:ascii="Times New Roman" w:hAnsi="Times New Roman" w:cs="Times New Roman"/>
@@ -5319,69 +4944,7 @@
           <w:sz w:val="32"/>
           <w:szCs w:val="32"/>
         </w:rPr>
-        <w:t>(…)</w:t>
-      </w:r>
-      <w:r>
-        <w:rPr>
-          <w:rFonts w:ascii="Times New Roman" w:hAnsi="Times New Roman" w:cs="Times New Roman"/>
-          <w:bCs/>
-          <w:sz w:val="32"/>
-          <w:szCs w:val="32"/>
-        </w:rPr>
-        <w:t xml:space="preserve"> </w:t>
-      </w:r>
-      <w:r>
-        <w:rPr>
-          <w:rFonts w:ascii="Times New Roman" w:hAnsi="Times New Roman" w:cs="Times New Roman"/>
-          <w:bCs/>
-          <w:sz w:val="32"/>
-          <w:szCs w:val="32"/>
-        </w:rPr>
-        <w:t xml:space="preserve">durch </w:t>
-      </w:r>
-      <w:proofErr w:type="spellStart"/>
-      <w:r>
-        <w:rPr>
-          <w:rFonts w:ascii="Times New Roman" w:hAnsi="Times New Roman" w:cs="Times New Roman"/>
-          <w:b/>
-          <w:bCs/>
-          <w:sz w:val="32"/>
-          <w:szCs w:val="32"/>
-        </w:rPr>
-        <w:t>self.get_menu_choice</w:t>
-      </w:r>
-      <w:proofErr w:type="spellEnd"/>
-      <w:r>
-        <w:rPr>
-          <w:rFonts w:ascii="Times New Roman" w:hAnsi="Times New Roman" w:cs="Times New Roman"/>
-          <w:b/>
-          <w:bCs/>
-          <w:sz w:val="32"/>
-          <w:szCs w:val="32"/>
-        </w:rPr>
-        <w:t>(</w:t>
-      </w:r>
-      <w:proofErr w:type="spellStart"/>
-      <w:r>
-        <w:rPr>
-          <w:rFonts w:ascii="Times New Roman" w:hAnsi="Times New Roman" w:cs="Times New Roman"/>
-          <w:b/>
-          <w:bCs/>
-          <w:sz w:val="32"/>
-          <w:szCs w:val="32"/>
-        </w:rPr>
-        <w:t>self.view.get_menu_choice</w:t>
-      </w:r>
-      <w:proofErr w:type="spellEnd"/>
-      <w:r>
-        <w:rPr>
-          <w:rFonts w:ascii="Times New Roman" w:hAnsi="Times New Roman" w:cs="Times New Roman"/>
-          <w:b/>
-          <w:bCs/>
-          <w:sz w:val="32"/>
-          <w:szCs w:val="32"/>
-        </w:rPr>
-        <w:t>())</w:t>
+        <w:t>self.get_menu_choice(self.view.get_menu_choice())</w:t>
       </w:r>
       <w:r>
         <w:rPr>
@@ -5504,7 +5067,6 @@
         </w:rPr>
         <w:t xml:space="preserve"> </w:t>
       </w:r>
-      <w:proofErr w:type="spellStart"/>
       <w:r>
         <w:rPr>
           <w:rFonts w:ascii="Times New Roman" w:hAnsi="Times New Roman" w:cs="Times New Roman"/>
@@ -5515,7 +5077,6 @@
         </w:rPr>
         <w:t>RecursionError</w:t>
       </w:r>
-      <w:proofErr w:type="spellEnd"/>
       <w:r>
         <w:rPr>
           <w:rFonts w:ascii="Times New Roman" w:hAnsi="Times New Roman" w:cs="Times New Roman"/>
@@ -5645,7 +5206,7 @@
                 <w:sz w:val="32"/>
                 <w:szCs w:val="32"/>
               </w:rPr>
-              <m:t>30,45</m:t>
+              <m:t>z</m:t>
             </m:r>
           </m:den>
         </m:f>
@@ -5701,7 +5262,7 @@
           <w:sz w:val="32"/>
           <w:szCs w:val="32"/>
         </w:rPr>
-        <w:t xml:space="preserve">wobei x für den Code und y die </w:t>
+        <w:t>wobei x für den Code</w:t>
       </w:r>
       <w:r>
         <w:rPr>
@@ -5710,6 +5271,24 @@
           <w:sz w:val="32"/>
           <w:szCs w:val="32"/>
         </w:rPr>
+        <w:t xml:space="preserve">, </w:t>
+      </w:r>
+      <w:r>
+        <w:rPr>
+          <w:rFonts w:ascii="Times New Roman" w:eastAsiaTheme="minorEastAsia" w:hAnsi="Times New Roman" w:cs="Times New Roman"/>
+          <w:bCs/>
+          <w:sz w:val="32"/>
+          <w:szCs w:val="32"/>
+        </w:rPr>
+        <w:t xml:space="preserve">y die </w:t>
+      </w:r>
+      <w:r>
+        <w:rPr>
+          <w:rFonts w:ascii="Times New Roman" w:eastAsiaTheme="minorEastAsia" w:hAnsi="Times New Roman" w:cs="Times New Roman"/>
+          <w:bCs/>
+          <w:sz w:val="32"/>
+          <w:szCs w:val="32"/>
+        </w:rPr>
         <w:t>Sekundenanzahl</w:t>
       </w:r>
       <w:r>
@@ -5719,7 +5298,89 @@
           <w:sz w:val="32"/>
           <w:szCs w:val="32"/>
         </w:rPr>
-        <w:t xml:space="preserve"> steht.</w:t>
+        <w:t xml:space="preserve"> </w:t>
+      </w:r>
+      <w:r>
+        <w:rPr>
+          <w:rFonts w:ascii="Times New Roman" w:eastAsiaTheme="minorEastAsia" w:hAnsi="Times New Roman" w:cs="Times New Roman"/>
+          <w:bCs/>
+          <w:sz w:val="32"/>
+          <w:szCs w:val="32"/>
+        </w:rPr>
+        <w:t xml:space="preserve">und z die Durchschnittliche Anzahl an </w:t>
+      </w:r>
+      <w:r>
+        <w:rPr>
+          <w:rFonts w:ascii="Times New Roman" w:eastAsiaTheme="minorEastAsia" w:hAnsi="Times New Roman" w:cs="Times New Roman"/>
+          <w:bCs/>
+          <w:sz w:val="32"/>
+          <w:szCs w:val="32"/>
+        </w:rPr>
+        <w:t>V</w:t>
+      </w:r>
+      <w:r>
+        <w:rPr>
+          <w:rFonts w:ascii="Times New Roman" w:eastAsiaTheme="minorEastAsia" w:hAnsi="Times New Roman" w:cs="Times New Roman"/>
+          <w:bCs/>
+          <w:sz w:val="32"/>
+          <w:szCs w:val="32"/>
+        </w:rPr>
+        <w:t xml:space="preserve">ersuchen pro Sekunde </w:t>
+      </w:r>
+      <w:r>
+        <w:rPr>
+          <w:rFonts w:ascii="Times New Roman" w:eastAsiaTheme="minorEastAsia" w:hAnsi="Times New Roman" w:cs="Times New Roman"/>
+          <w:bCs/>
+          <w:sz w:val="32"/>
+          <w:szCs w:val="32"/>
+        </w:rPr>
+        <w:t>steht</w:t>
+      </w:r>
+      <w:r>
+        <w:rPr>
+          <w:rFonts w:ascii="Times New Roman" w:eastAsiaTheme="minorEastAsia" w:hAnsi="Times New Roman" w:cs="Times New Roman"/>
+          <w:bCs/>
+          <w:sz w:val="32"/>
+          <w:szCs w:val="32"/>
+        </w:rPr>
+        <w:t>.</w:t>
+      </w:r>
+      <w:r>
+        <w:rPr>
+          <w:rFonts w:ascii="Times New Roman" w:eastAsiaTheme="minorEastAsia" w:hAnsi="Times New Roman" w:cs="Times New Roman"/>
+          <w:bCs/>
+          <w:sz w:val="32"/>
+          <w:szCs w:val="32"/>
+        </w:rPr>
+        <w:t xml:space="preserve"> </w:t>
+      </w:r>
+      <w:r>
+        <w:rPr>
+          <w:rFonts w:ascii="Times New Roman" w:eastAsiaTheme="minorEastAsia" w:hAnsi="Times New Roman" w:cs="Times New Roman"/>
+          <w:bCs/>
+          <w:sz w:val="32"/>
+          <w:szCs w:val="32"/>
+        </w:rPr>
+        <w:t xml:space="preserve">Beispielsweise kann man den Code </w:t>
+      </w:r>
+      <w:r>
+        <w:rPr>
+          <w:rFonts w:ascii="Times New Roman" w:eastAsiaTheme="minorEastAsia" w:hAnsi="Times New Roman" w:cs="Times New Roman"/>
+          <w:bCs/>
+          <w:i/>
+          <w:sz w:val="32"/>
+          <w:szCs w:val="32"/>
+        </w:rPr>
+        <w:t>2316</w:t>
+      </w:r>
+      <w:r>
+        <w:rPr>
+          <w:rFonts w:ascii="Times New Roman" w:eastAsiaTheme="minorEastAsia" w:hAnsi="Times New Roman" w:cs="Times New Roman"/>
+          <w:bCs/>
+          <w:sz w:val="32"/>
+          <w:szCs w:val="32"/>
+        </w:rPr>
+        <w:t xml:space="preserve"> in ca. 43 Sekunden knacken, wenn man von 30,45 Versuchen in der Sekunde ausgeht.</w:t>
       </w:r>
     </w:p>
     <w:p>
@@ -5802,47 +5463,7 @@
           <w:sz w:val="32"/>
           <w:szCs w:val="32"/>
         </w:rPr>
-        <w:t xml:space="preserve"> Ein solcher </w:t>
-      </w:r>
-      <w:proofErr w:type="spellStart"/>
-      <w:r>
-        <w:rPr>
-          <w:rFonts w:ascii="Times New Roman" w:hAnsi="Times New Roman" w:cs="Times New Roman"/>
-          <w:bCs/>
-          <w:sz w:val="32"/>
-          <w:szCs w:val="32"/>
-        </w:rPr>
-        <w:t>Denial</w:t>
-      </w:r>
-      <w:proofErr w:type="spellEnd"/>
-      <w:r>
-        <w:rPr>
-          <w:rFonts w:ascii="Times New Roman" w:hAnsi="Times New Roman" w:cs="Times New Roman"/>
-          <w:bCs/>
-          <w:sz w:val="32"/>
-          <w:szCs w:val="32"/>
-        </w:rPr>
-        <w:t>-</w:t>
-      </w:r>
-      <w:proofErr w:type="spellStart"/>
-      <w:r>
-        <w:rPr>
-          <w:rFonts w:ascii="Times New Roman" w:hAnsi="Times New Roman" w:cs="Times New Roman"/>
-          <w:bCs/>
-          <w:sz w:val="32"/>
-          <w:szCs w:val="32"/>
-        </w:rPr>
-        <w:t>of</w:t>
-      </w:r>
-      <w:proofErr w:type="spellEnd"/>
-      <w:r>
-        <w:rPr>
-          <w:rFonts w:ascii="Times New Roman" w:hAnsi="Times New Roman" w:cs="Times New Roman"/>
-          <w:bCs/>
-          <w:sz w:val="32"/>
-          <w:szCs w:val="32"/>
-        </w:rPr>
-        <w:t>-Service-Angriff ist ähnlich wie die Brute-Force-Attacke aufgebaut: der Angreifer muss automatisiert so viele TCP-Verbindungen wie möglich zum Server aufbauen und diesen somit überlasten</w:t>
+        <w:t xml:space="preserve"> Ein solcher Denial-of-Service-Angriff ist ähnlich wie die Brute-Force-Attacke aufgebaut: der Angreifer muss automatisiert so viele TCP-Verbindungen wie möglich zum Server aufbauen und diesen somit überlasten</w:t>
       </w:r>
       <w:r>
         <w:rPr>
@@ -6205,7 +5826,17 @@
           <w:sz w:val="32"/>
           <w:szCs w:val="32"/>
         </w:rPr>
-        <w:t xml:space="preserve"> erzeugte Spieler die</w:t>
+        <w:t xml:space="preserve"> erzeugte </w:t>
+      </w:r>
+      <w:r>
+        <w:rPr>
+          <w:rFonts w:ascii="Times New Roman" w:hAnsi="Times New Roman" w:cs="Times New Roman"/>
+          <w:bCs/>
+          <w:sz w:val="32"/>
+          <w:szCs w:val="32"/>
+        </w:rPr>
+        <w:lastRenderedPageBreak/>
+        <w:t>Spieler die</w:t>
       </w:r>
       <w:r>
         <w:rPr>
@@ -6259,17 +5890,7 @@
           <w:sz w:val="32"/>
           <w:szCs w:val="32"/>
         </w:rPr>
-        <w:t xml:space="preserve"> Da im Laufe des Spieles die Anwendung immer mehr Züge zu berechnen hat, steigt die Antwortzeit </w:t>
-      </w:r>
-      <w:r>
-        <w:rPr>
-          <w:rFonts w:ascii="Times New Roman" w:hAnsi="Times New Roman" w:cs="Times New Roman"/>
-          <w:bCs/>
-          <w:sz w:val="32"/>
-          <w:szCs w:val="32"/>
-        </w:rPr>
-        <w:lastRenderedPageBreak/>
-        <w:t>der KI</w:t>
+        <w:t xml:space="preserve"> Da im Laufe des Spieles die Anwendung immer mehr Züge zu berechnen hat, steigt die Antwortzeit der KI</w:t>
       </w:r>
       <w:r>
         <w:rPr>
@@ -7765,27 +7386,7 @@
           <w:sz w:val="32"/>
           <w:szCs w:val="32"/>
         </w:rPr>
-        <w:t xml:space="preserve"> einer Man-in-</w:t>
-      </w:r>
-      <w:proofErr w:type="spellStart"/>
-      <w:r>
-        <w:rPr>
-          <w:rFonts w:ascii="Times New Roman" w:hAnsi="Times New Roman" w:cs="Times New Roman"/>
-          <w:bCs/>
-          <w:sz w:val="32"/>
-          <w:szCs w:val="32"/>
-        </w:rPr>
-        <w:t>the</w:t>
-      </w:r>
-      <w:proofErr w:type="spellEnd"/>
-      <w:r>
-        <w:rPr>
-          <w:rFonts w:ascii="Times New Roman" w:hAnsi="Times New Roman" w:cs="Times New Roman"/>
-          <w:bCs/>
-          <w:sz w:val="32"/>
-          <w:szCs w:val="32"/>
-        </w:rPr>
-        <w:t xml:space="preserve">-Middle-Attacke erreichen. </w:t>
+        <w:t xml:space="preserve"> einer Man-in-the-Middle-Attacke erreichen. </w:t>
       </w:r>
       <w:r>
         <w:rPr>
@@ -7839,27 +7440,7 @@
           <w:sz w:val="32"/>
           <w:szCs w:val="32"/>
         </w:rPr>
-        <w:t>. Wie in Abbildung 12 und Abbildung 13 zu sehen ist, wurde erfolgreich die E-Mail „florian.hagengruber@stud.th-deg.de“ sowie das Passwort „</w:t>
-      </w:r>
-      <w:proofErr w:type="spellStart"/>
-      <w:r>
-        <w:rPr>
-          <w:rFonts w:ascii="Times New Roman" w:hAnsi="Times New Roman" w:cs="Times New Roman"/>
-          <w:bCs/>
-          <w:sz w:val="32"/>
-          <w:szCs w:val="32"/>
-        </w:rPr>
-        <w:t>aPassword</w:t>
-      </w:r>
-      <w:proofErr w:type="spellEnd"/>
-      <w:r>
-        <w:rPr>
-          <w:rFonts w:ascii="Times New Roman" w:hAnsi="Times New Roman" w:cs="Times New Roman"/>
-          <w:bCs/>
-          <w:sz w:val="32"/>
-          <w:szCs w:val="32"/>
-        </w:rPr>
-        <w:t xml:space="preserve">“ </w:t>
+        <w:t xml:space="preserve">. Wie in Abbildung 12 und Abbildung 13 zu sehen ist, wurde erfolgreich die E-Mail „florian.hagengruber@stud.th-deg.de“ sowie das Passwort „aPassword“ </w:t>
       </w:r>
       <w:r>
         <w:rPr>
@@ -8210,27 +7791,8 @@
           <w:sz w:val="32"/>
           <w:szCs w:val="32"/>
         </w:rPr>
-        <w:t>Um die in 3.1 angesprochene SQL-</w:t>
-      </w:r>
-      <w:proofErr w:type="spellStart"/>
-      <w:r>
-        <w:rPr>
-          <w:rFonts w:ascii="Times New Roman" w:hAnsi="Times New Roman" w:cs="Times New Roman"/>
-          <w:sz w:val="32"/>
-          <w:szCs w:val="32"/>
-        </w:rPr>
-        <w:t>Injection</w:t>
-      </w:r>
-      <w:proofErr w:type="spellEnd"/>
-      <w:r>
-        <w:rPr>
-          <w:rFonts w:ascii="Times New Roman" w:hAnsi="Times New Roman" w:cs="Times New Roman"/>
-          <w:sz w:val="32"/>
-          <w:szCs w:val="32"/>
-        </w:rPr>
-        <w:t xml:space="preserve"> zu beheben, sollten zuerst die verwendeten unsicheren Softwarekonstruktionen durch sichere Alternativen ersetzt werden. Die erste Änderung ist das Ersetzen der Funktion </w:t>
-      </w:r>
-      <w:proofErr w:type="spellStart"/>
+        <w:t xml:space="preserve">Um die in 3.1 angesprochene SQL-Injection zu beheben, sollten zuerst die verwendeten unsicheren Softwarekonstruktionen durch sichere Alternativen ersetzt werden. Die erste Änderung ist das Ersetzen der Funktion </w:t>
+      </w:r>
       <w:r>
         <w:rPr>
           <w:rFonts w:ascii="Times New Roman" w:hAnsi="Times New Roman" w:cs="Times New Roman"/>
@@ -8239,9 +7801,8 @@
           <w:sz w:val="32"/>
           <w:szCs w:val="32"/>
         </w:rPr>
-        <w:t>executescript</w:t>
-      </w:r>
-      <w:proofErr w:type="spellEnd"/>
+        <w:t>executescript ()</w:t>
+      </w:r>
       <w:r>
         <w:rPr>
           <w:rFonts w:ascii="Times New Roman" w:hAnsi="Times New Roman" w:cs="Times New Roman"/>
@@ -8250,7 +7811,16 @@
           <w:sz w:val="32"/>
           <w:szCs w:val="32"/>
         </w:rPr>
-        <w:t xml:space="preserve"> ()</w:t>
+        <w:t xml:space="preserve"> </w:t>
+      </w:r>
+      <w:r>
+        <w:rPr>
+          <w:rFonts w:ascii="Times New Roman" w:hAnsi="Times New Roman" w:cs="Times New Roman"/>
+          <w:bCs/>
+          <w:sz w:val="32"/>
+          <w:szCs w:val="32"/>
+        </w:rPr>
+        <w:t xml:space="preserve">durch </w:t>
       </w:r>
       <w:r>
         <w:rPr>
@@ -8260,6 +7830,107 @@
           <w:sz w:val="32"/>
           <w:szCs w:val="32"/>
         </w:rPr>
+        <w:t>execute()</w:t>
+      </w:r>
+      <w:r>
+        <w:rPr>
+          <w:rFonts w:ascii="Times New Roman" w:hAnsi="Times New Roman" w:cs="Times New Roman"/>
+          <w:bCs/>
+          <w:sz w:val="32"/>
+          <w:szCs w:val="32"/>
+        </w:rPr>
+        <w:t xml:space="preserve">. Der Unterschied zwischen diesen beiden Funktionen ist, dass </w:t>
+      </w:r>
+      <w:r>
+        <w:rPr>
+          <w:rFonts w:ascii="Times New Roman" w:hAnsi="Times New Roman" w:cs="Times New Roman"/>
+          <w:b/>
+          <w:bCs/>
+          <w:sz w:val="32"/>
+          <w:szCs w:val="32"/>
+        </w:rPr>
+        <w:t>execute()</w:t>
+      </w:r>
+      <w:r>
+        <w:rPr>
+          <w:rFonts w:ascii="Times New Roman" w:hAnsi="Times New Roman" w:cs="Times New Roman"/>
+          <w:bCs/>
+          <w:sz w:val="32"/>
+          <w:szCs w:val="32"/>
+        </w:rPr>
+        <w:t xml:space="preserve"> nur einen SQL-Befehl ausführen kann, während </w:t>
+      </w:r>
+      <w:r>
+        <w:rPr>
+          <w:rFonts w:ascii="Times New Roman" w:hAnsi="Times New Roman" w:cs="Times New Roman"/>
+          <w:b/>
+          <w:bCs/>
+          <w:sz w:val="32"/>
+          <w:szCs w:val="32"/>
+        </w:rPr>
+        <w:t xml:space="preserve">executescript() </w:t>
+      </w:r>
+      <w:r>
+        <w:rPr>
+          <w:rFonts w:ascii="Times New Roman" w:hAnsi="Times New Roman" w:cs="Times New Roman"/>
+          <w:bCs/>
+          <w:sz w:val="32"/>
+          <w:szCs w:val="32"/>
+        </w:rPr>
+        <w:t>mehrere Statements verarbeitet</w:t>
+      </w:r>
+      <w:r>
+        <w:rPr>
+          <w:rFonts w:ascii="Times New Roman" w:hAnsi="Times New Roman" w:cs="Times New Roman"/>
+          <w:bCs/>
+          <w:sz w:val="32"/>
+          <w:szCs w:val="32"/>
+        </w:rPr>
+        <w:t xml:space="preserve"> [</w:t>
+      </w:r>
+      <w:r>
+        <w:rPr>
+          <w:rFonts w:ascii="Times New Roman" w:hAnsi="Times New Roman" w:cs="Times New Roman"/>
+          <w:bCs/>
+          <w:sz w:val="32"/>
+          <w:szCs w:val="32"/>
+        </w:rPr>
+        <w:t>9</w:t>
+      </w:r>
+      <w:r>
+        <w:rPr>
+          <w:rFonts w:ascii="Times New Roman" w:hAnsi="Times New Roman" w:cs="Times New Roman"/>
+          <w:bCs/>
+          <w:sz w:val="32"/>
+          <w:szCs w:val="32"/>
+        </w:rPr>
+        <w:t>]</w:t>
+      </w:r>
+      <w:r>
+        <w:rPr>
+          <w:rFonts w:ascii="Times New Roman" w:hAnsi="Times New Roman" w:cs="Times New Roman"/>
+          <w:bCs/>
+          <w:sz w:val="32"/>
+          <w:szCs w:val="32"/>
+        </w:rPr>
+        <w:t>. Da unser</w:t>
+      </w:r>
+      <w:r>
+        <w:rPr>
+          <w:rFonts w:ascii="Times New Roman" w:hAnsi="Times New Roman" w:cs="Times New Roman"/>
+          <w:bCs/>
+          <w:sz w:val="32"/>
+          <w:szCs w:val="32"/>
+        </w:rPr>
+        <w:t>e</w:t>
+      </w:r>
+      <w:r>
+        <w:rPr>
+          <w:rFonts w:ascii="Times New Roman" w:hAnsi="Times New Roman" w:cs="Times New Roman"/>
+          <w:bCs/>
+          <w:sz w:val="32"/>
+          <w:szCs w:val="32"/>
+        </w:rPr>
         <w:t xml:space="preserve"> </w:t>
       </w:r>
       <w:r>
@@ -8269,186 +7940,6 @@
           <w:sz w:val="32"/>
           <w:szCs w:val="32"/>
         </w:rPr>
-        <w:t xml:space="preserve">durch </w:t>
-      </w:r>
-      <w:proofErr w:type="spellStart"/>
-      <w:proofErr w:type="gramStart"/>
-      <w:r>
-        <w:rPr>
-          <w:rFonts w:ascii="Times New Roman" w:hAnsi="Times New Roman" w:cs="Times New Roman"/>
-          <w:b/>
-          <w:bCs/>
-          <w:sz w:val="32"/>
-          <w:szCs w:val="32"/>
-        </w:rPr>
-        <w:t>execute</w:t>
-      </w:r>
-      <w:proofErr w:type="spellEnd"/>
-      <w:r>
-        <w:rPr>
-          <w:rFonts w:ascii="Times New Roman" w:hAnsi="Times New Roman" w:cs="Times New Roman"/>
-          <w:b/>
-          <w:bCs/>
-          <w:sz w:val="32"/>
-          <w:szCs w:val="32"/>
-        </w:rPr>
-        <w:t>(</w:t>
-      </w:r>
-      <w:proofErr w:type="gramEnd"/>
-      <w:r>
-        <w:rPr>
-          <w:rFonts w:ascii="Times New Roman" w:hAnsi="Times New Roman" w:cs="Times New Roman"/>
-          <w:b/>
-          <w:bCs/>
-          <w:sz w:val="32"/>
-          <w:szCs w:val="32"/>
-        </w:rPr>
-        <w:t>)</w:t>
-      </w:r>
-      <w:r>
-        <w:rPr>
-          <w:rFonts w:ascii="Times New Roman" w:hAnsi="Times New Roman" w:cs="Times New Roman"/>
-          <w:bCs/>
-          <w:sz w:val="32"/>
-          <w:szCs w:val="32"/>
-        </w:rPr>
-        <w:t xml:space="preserve">. Der Unterschied zwischen diesen beiden Funktionen ist, dass </w:t>
-      </w:r>
-      <w:proofErr w:type="spellStart"/>
-      <w:proofErr w:type="gramStart"/>
-      <w:r>
-        <w:rPr>
-          <w:rFonts w:ascii="Times New Roman" w:hAnsi="Times New Roman" w:cs="Times New Roman"/>
-          <w:b/>
-          <w:bCs/>
-          <w:sz w:val="32"/>
-          <w:szCs w:val="32"/>
-        </w:rPr>
-        <w:t>execute</w:t>
-      </w:r>
-      <w:proofErr w:type="spellEnd"/>
-      <w:r>
-        <w:rPr>
-          <w:rFonts w:ascii="Times New Roman" w:hAnsi="Times New Roman" w:cs="Times New Roman"/>
-          <w:b/>
-          <w:bCs/>
-          <w:sz w:val="32"/>
-          <w:szCs w:val="32"/>
-        </w:rPr>
-        <w:t>(</w:t>
-      </w:r>
-      <w:proofErr w:type="gramEnd"/>
-      <w:r>
-        <w:rPr>
-          <w:rFonts w:ascii="Times New Roman" w:hAnsi="Times New Roman" w:cs="Times New Roman"/>
-          <w:b/>
-          <w:bCs/>
-          <w:sz w:val="32"/>
-          <w:szCs w:val="32"/>
-        </w:rPr>
-        <w:t>)</w:t>
-      </w:r>
-      <w:r>
-        <w:rPr>
-          <w:rFonts w:ascii="Times New Roman" w:hAnsi="Times New Roman" w:cs="Times New Roman"/>
-          <w:bCs/>
-          <w:sz w:val="32"/>
-          <w:szCs w:val="32"/>
-        </w:rPr>
-        <w:t xml:space="preserve"> nur einen SQL-Befehl ausführen kann, während </w:t>
-      </w:r>
-      <w:proofErr w:type="spellStart"/>
-      <w:r>
-        <w:rPr>
-          <w:rFonts w:ascii="Times New Roman" w:hAnsi="Times New Roman" w:cs="Times New Roman"/>
-          <w:b/>
-          <w:bCs/>
-          <w:sz w:val="32"/>
-          <w:szCs w:val="32"/>
-        </w:rPr>
-        <w:t>executescript</w:t>
-      </w:r>
-      <w:proofErr w:type="spellEnd"/>
-      <w:r>
-        <w:rPr>
-          <w:rFonts w:ascii="Times New Roman" w:hAnsi="Times New Roman" w:cs="Times New Roman"/>
-          <w:b/>
-          <w:bCs/>
-          <w:sz w:val="32"/>
-          <w:szCs w:val="32"/>
-        </w:rPr>
-        <w:t xml:space="preserve">() </w:t>
-      </w:r>
-      <w:r>
-        <w:rPr>
-          <w:rFonts w:ascii="Times New Roman" w:hAnsi="Times New Roman" w:cs="Times New Roman"/>
-          <w:bCs/>
-          <w:sz w:val="32"/>
-          <w:szCs w:val="32"/>
-        </w:rPr>
-        <w:t>mehrere Statements verarbeitet</w:t>
-      </w:r>
-      <w:r>
-        <w:rPr>
-          <w:rFonts w:ascii="Times New Roman" w:hAnsi="Times New Roman" w:cs="Times New Roman"/>
-          <w:bCs/>
-          <w:sz w:val="32"/>
-          <w:szCs w:val="32"/>
-        </w:rPr>
-        <w:t xml:space="preserve"> [</w:t>
-      </w:r>
-      <w:r>
-        <w:rPr>
-          <w:rFonts w:ascii="Times New Roman" w:hAnsi="Times New Roman" w:cs="Times New Roman"/>
-          <w:bCs/>
-          <w:sz w:val="32"/>
-          <w:szCs w:val="32"/>
-        </w:rPr>
-        <w:t>9</w:t>
-      </w:r>
-      <w:r>
-        <w:rPr>
-          <w:rFonts w:ascii="Times New Roman" w:hAnsi="Times New Roman" w:cs="Times New Roman"/>
-          <w:bCs/>
-          <w:sz w:val="32"/>
-          <w:szCs w:val="32"/>
-        </w:rPr>
-        <w:t>]</w:t>
-      </w:r>
-      <w:r>
-        <w:rPr>
-          <w:rFonts w:ascii="Times New Roman" w:hAnsi="Times New Roman" w:cs="Times New Roman"/>
-          <w:bCs/>
-          <w:sz w:val="32"/>
-          <w:szCs w:val="32"/>
-        </w:rPr>
-        <w:t>. Da unser</w:t>
-      </w:r>
-      <w:r>
-        <w:rPr>
-          <w:rFonts w:ascii="Times New Roman" w:hAnsi="Times New Roman" w:cs="Times New Roman"/>
-          <w:bCs/>
-          <w:sz w:val="32"/>
-          <w:szCs w:val="32"/>
-        </w:rPr>
-        <w:t>e</w:t>
-      </w:r>
-      <w:r>
-        <w:rPr>
-          <w:rFonts w:ascii="Times New Roman" w:hAnsi="Times New Roman" w:cs="Times New Roman"/>
-          <w:bCs/>
-          <w:sz w:val="32"/>
-          <w:szCs w:val="32"/>
-        </w:rPr>
-        <w:t xml:space="preserve"> </w:t>
-      </w:r>
-      <w:r>
-        <w:rPr>
-          <w:rFonts w:ascii="Times New Roman" w:hAnsi="Times New Roman" w:cs="Times New Roman"/>
-          <w:bCs/>
-          <w:sz w:val="32"/>
-          <w:szCs w:val="32"/>
-        </w:rPr>
         <w:t xml:space="preserve">Funktionen zur Manipulation der Datenbank sowieso </w:t>
       </w:r>
       <w:r>
@@ -8476,27 +7967,7 @@
           <w:sz w:val="32"/>
           <w:szCs w:val="32"/>
         </w:rPr>
-        <w:t xml:space="preserve"> Nach Anwendung des Fixes sind die beiden </w:t>
-      </w:r>
-      <w:proofErr w:type="spellStart"/>
-      <w:r>
-        <w:rPr>
-          <w:rFonts w:ascii="Times New Roman" w:hAnsi="Times New Roman" w:cs="Times New Roman"/>
-          <w:bCs/>
-          <w:sz w:val="32"/>
-          <w:szCs w:val="32"/>
-        </w:rPr>
-        <w:t>Injections</w:t>
-      </w:r>
-      <w:proofErr w:type="spellEnd"/>
-      <w:r>
-        <w:rPr>
-          <w:rFonts w:ascii="Times New Roman" w:hAnsi="Times New Roman" w:cs="Times New Roman"/>
-          <w:bCs/>
-          <w:sz w:val="32"/>
-          <w:szCs w:val="32"/>
-        </w:rPr>
-        <w:t xml:space="preserve">, welche zuvor während der Registrierung möglich waren, nicht mehr möglich (siehe Abb. </w:t>
+        <w:t xml:space="preserve"> Nach Anwendung des Fixes sind die beiden Injections, welche zuvor während der Registrierung möglich waren, nicht mehr möglich (siehe Abb. </w:t>
       </w:r>
       <w:r>
         <w:rPr>
@@ -8601,13 +8072,8 @@
         </w:r>
       </w:fldSimple>
       <w:r>
-        <w:t>: Fehlermeldung nach Ausführung der ersten SQL-</w:t>
-      </w:r>
-      <w:proofErr w:type="spellStart"/>
-      <w:r>
-        <w:t>Injection</w:t>
-      </w:r>
-      <w:proofErr w:type="spellEnd"/>
+        <w:t>: Fehlermeldung nach Ausführung der ersten SQL-Injection</w:t>
+      </w:r>
     </w:p>
     <w:p>
       <w:pPr>
@@ -8659,25 +8125,15 @@
           <w:sz w:val="32"/>
           <w:szCs w:val="32"/>
         </w:rPr>
-        <w:t>, welche laut der Dokumentation des sqlite3-Moduls in Python unsicher und anfällig für SQL-</w:t>
-      </w:r>
-      <w:proofErr w:type="spellStart"/>
-      <w:r>
-        <w:rPr>
-          <w:rFonts w:ascii="Times New Roman" w:hAnsi="Times New Roman" w:cs="Times New Roman"/>
-          <w:sz w:val="32"/>
-          <w:szCs w:val="32"/>
-        </w:rPr>
-        <w:t>Injections</w:t>
-      </w:r>
-      <w:proofErr w:type="spellEnd"/>
-      <w:r>
-        <w:rPr>
-          <w:rFonts w:ascii="Times New Roman" w:hAnsi="Times New Roman" w:cs="Times New Roman"/>
-          <w:sz w:val="32"/>
-          <w:szCs w:val="32"/>
-        </w:rPr>
-        <w:t xml:space="preserve"> sind. Als Verbesserung wird hierfür die Verwendung der</w:t>
+        <w:t>, welche laut der Dokumentation des sqlite3-Moduls in Python unsicher und anfällig für SQL-Injections sind. Als Verbesserung wird hierfür die Verwendung der</w:t>
+      </w:r>
+      <w:r>
+        <w:rPr>
+          <w:rFonts w:ascii="Times New Roman" w:hAnsi="Times New Roman" w:cs="Times New Roman"/>
+          <w:sz w:val="32"/>
+          <w:szCs w:val="32"/>
+        </w:rPr>
+        <w:t xml:space="preserve"> moduleigenen</w:t>
       </w:r>
       <w:r>
         <w:rPr>
@@ -8687,23 +8143,6 @@
         </w:rPr>
         <w:t xml:space="preserve"> </w:t>
       </w:r>
-      <w:proofErr w:type="gramStart"/>
-      <w:r>
-        <w:rPr>
-          <w:rFonts w:ascii="Times New Roman" w:hAnsi="Times New Roman" w:cs="Times New Roman"/>
-          <w:sz w:val="32"/>
-          <w:szCs w:val="32"/>
-        </w:rPr>
-        <w:t>moduleigenen</w:t>
-      </w:r>
-      <w:r>
-        <w:rPr>
-          <w:rFonts w:ascii="Times New Roman" w:hAnsi="Times New Roman" w:cs="Times New Roman"/>
-          <w:sz w:val="32"/>
-          <w:szCs w:val="32"/>
-        </w:rPr>
-        <w:t xml:space="preserve"> </w:t>
-      </w:r>
       <w:r>
         <w:rPr>
           <w:rFonts w:ascii="Times New Roman" w:hAnsi="Times New Roman" w:cs="Times New Roman"/>
@@ -8711,17 +8150,7 @@
           <w:sz w:val="32"/>
           <w:szCs w:val="32"/>
         </w:rPr>
-        <w:t>?</w:t>
-      </w:r>
-      <w:proofErr w:type="gramEnd"/>
-      <w:r>
-        <w:rPr>
-          <w:rFonts w:ascii="Times New Roman" w:hAnsi="Times New Roman" w:cs="Times New Roman"/>
-          <w:b/>
-          <w:sz w:val="32"/>
-          <w:szCs w:val="32"/>
-        </w:rPr>
-        <w:t xml:space="preserve">-Platzhalter </w:t>
+        <w:t xml:space="preserve">?-Platzhalter </w:t>
       </w:r>
       <w:r>
         <w:rPr>
@@ -8737,25 +8166,7 @@
           <w:sz w:val="32"/>
           <w:szCs w:val="32"/>
         </w:rPr>
-        <w:t>die dritte SQL-</w:t>
-      </w:r>
-      <w:proofErr w:type="spellStart"/>
-      <w:r>
-        <w:rPr>
-          <w:rFonts w:ascii="Times New Roman" w:hAnsi="Times New Roman" w:cs="Times New Roman"/>
-          <w:sz w:val="32"/>
-          <w:szCs w:val="32"/>
-        </w:rPr>
-        <w:t>Injection</w:t>
-      </w:r>
-      <w:proofErr w:type="spellEnd"/>
-      <w:r>
-        <w:rPr>
-          <w:rFonts w:ascii="Times New Roman" w:hAnsi="Times New Roman" w:cs="Times New Roman"/>
-          <w:sz w:val="32"/>
-          <w:szCs w:val="32"/>
-        </w:rPr>
-        <w:t xml:space="preserve"> verhindern sollte</w:t>
+        <w:t>die dritte SQL-Injection verhindern sollte</w:t>
       </w:r>
       <w:r>
         <w:rPr>
@@ -8804,25 +8215,7 @@
           <w:szCs w:val="32"/>
         </w:rPr>
         <w:lastRenderedPageBreak/>
-        <w:t>über dieses iteriert, ob in der eingegebenen Mailadresse oder dem Passwort ein verbotenes Zeichen vorhanden ist. Um die SQL-</w:t>
-      </w:r>
-      <w:proofErr w:type="spellStart"/>
-      <w:r>
-        <w:rPr>
-          <w:rFonts w:ascii="Times New Roman" w:hAnsi="Times New Roman" w:cs="Times New Roman"/>
-          <w:sz w:val="32"/>
-          <w:szCs w:val="32"/>
-        </w:rPr>
-        <w:t>Injection</w:t>
-      </w:r>
-      <w:proofErr w:type="spellEnd"/>
-      <w:r>
-        <w:rPr>
-          <w:rFonts w:ascii="Times New Roman" w:hAnsi="Times New Roman" w:cs="Times New Roman"/>
-          <w:sz w:val="32"/>
-          <w:szCs w:val="32"/>
-        </w:rPr>
-        <w:t xml:space="preserve"> zu verhindern, ohne den zulässigen Zeichensatz für Passwörter unnötig einzuschränken wird sich im Projekt auf vier Sonderzeichen beschränkt </w:t>
+        <w:t xml:space="preserve">über dieses iteriert, ob in der eingegebenen Mailadresse oder dem Passwort ein verbotenes Zeichen vorhanden ist. Um die SQL-Injection zu verhindern, ohne den zulässigen Zeichensatz für Passwörter unnötig einzuschränken wird sich im Projekt auf vier Sonderzeichen beschränkt </w:t>
       </w:r>
       <w:r>
         <w:rPr>
@@ -9059,7 +8452,6 @@
         </w:rPr>
         <w:t xml:space="preserve"> und unverschlüsselte Ablage der Datenbank sollte ebenfalls vorgegangen werden. Dazu könnte beispielsweise </w:t>
       </w:r>
-      <w:proofErr w:type="spellStart"/>
       <w:r>
         <w:rPr>
           <w:rFonts w:ascii="Times New Roman" w:hAnsi="Times New Roman" w:cs="Times New Roman"/>
@@ -9067,17 +8459,7 @@
           <w:sz w:val="32"/>
           <w:szCs w:val="32"/>
         </w:rPr>
-        <w:t>SQLCipher</w:t>
-      </w:r>
-      <w:proofErr w:type="spellEnd"/>
-      <w:r>
-        <w:rPr>
-          <w:rFonts w:ascii="Times New Roman" w:hAnsi="Times New Roman" w:cs="Times New Roman"/>
-          <w:b/>
-          <w:sz w:val="32"/>
-          <w:szCs w:val="32"/>
-        </w:rPr>
-        <w:t xml:space="preserve"> </w:t>
+        <w:t xml:space="preserve">SQLCipher </w:t>
       </w:r>
       <w:r>
         <w:rPr>
@@ -9125,25 +8507,7 @@
           <w:sz w:val="32"/>
           <w:szCs w:val="32"/>
         </w:rPr>
-        <w:t>, damit im Falle der ersten beiden SQL-</w:t>
-      </w:r>
-      <w:proofErr w:type="spellStart"/>
-      <w:r>
-        <w:rPr>
-          <w:rFonts w:ascii="Times New Roman" w:hAnsi="Times New Roman" w:cs="Times New Roman"/>
-          <w:sz w:val="32"/>
-          <w:szCs w:val="32"/>
-        </w:rPr>
-        <w:t>Injections</w:t>
-      </w:r>
-      <w:proofErr w:type="spellEnd"/>
-      <w:r>
-        <w:rPr>
-          <w:rFonts w:ascii="Times New Roman" w:hAnsi="Times New Roman" w:cs="Times New Roman"/>
-          <w:sz w:val="32"/>
-          <w:szCs w:val="32"/>
-        </w:rPr>
-        <w:t xml:space="preserve"> der Schaden zumindest wieder behebbar wäre</w:t>
+        <w:t>, damit im Falle der ersten beiden SQL-Injections der Schaden zumindest wieder behebbar wäre</w:t>
       </w:r>
       <w:r>
         <w:rPr>
@@ -9161,41 +8525,13 @@
         </w:rPr>
         <w:t xml:space="preserve">. </w:t>
       </w:r>
-      <w:proofErr w:type="gramStart"/>
-      <w:r>
-        <w:rPr>
-          <w:rFonts w:ascii="Times New Roman" w:hAnsi="Times New Roman" w:cs="Times New Roman"/>
-          <w:sz w:val="32"/>
-          <w:szCs w:val="32"/>
-        </w:rPr>
-        <w:t>Diese beiden Fixes</w:t>
-      </w:r>
-      <w:proofErr w:type="gramEnd"/>
-      <w:r>
-        <w:rPr>
-          <w:rFonts w:ascii="Times New Roman" w:hAnsi="Times New Roman" w:cs="Times New Roman"/>
-          <w:sz w:val="32"/>
-          <w:szCs w:val="32"/>
-        </w:rPr>
-        <w:t xml:space="preserve"> wurden jedoch aus Zeitgründen und der höheren Relevanz und Gefährlichkeit der SQL-</w:t>
-      </w:r>
-      <w:proofErr w:type="spellStart"/>
-      <w:r>
-        <w:rPr>
-          <w:rFonts w:ascii="Times New Roman" w:hAnsi="Times New Roman" w:cs="Times New Roman"/>
-          <w:sz w:val="32"/>
-          <w:szCs w:val="32"/>
-        </w:rPr>
-        <w:t>Injection</w:t>
-      </w:r>
-      <w:proofErr w:type="spellEnd"/>
-      <w:r>
-        <w:rPr>
-          <w:rFonts w:ascii="Times New Roman" w:hAnsi="Times New Roman" w:cs="Times New Roman"/>
-          <w:sz w:val="32"/>
-          <w:szCs w:val="32"/>
-        </w:rPr>
-        <w:t xml:space="preserve"> nicht ins Programm eingebaut.</w:t>
+      <w:r>
+        <w:rPr>
+          <w:rFonts w:ascii="Times New Roman" w:hAnsi="Times New Roman" w:cs="Times New Roman"/>
+          <w:sz w:val="32"/>
+          <w:szCs w:val="32"/>
+        </w:rPr>
+        <w:t>Diese beiden Fixes wurden jedoch aus Zeitgründen und der höheren Relevanz und Gefährlichkeit der SQL-Injection nicht ins Programm eingebaut.</w:t>
       </w:r>
     </w:p>
     <w:p>
@@ -9879,48 +9215,16 @@
           <w:szCs w:val="32"/>
           <w:lang w:val="en-US"/>
         </w:rPr>
-        <w:t xml:space="preserve">PlayStation Hack to Cost Sony $171M; Quake Costs Far </w:t>
-      </w:r>
-      <w:proofErr w:type="gramStart"/>
-      <w:r>
-        <w:rPr>
-          <w:rStyle w:val="italic"/>
+        <w:t>PlayStation Hack to Cost Sony $171M; Quake Costs Far Higher“</w:t>
+      </w:r>
+      <w:r>
+        <w:rPr>
           <w:rFonts w:ascii="Times New Roman" w:hAnsi="Times New Roman" w:cs="Times New Roman"/>
           <w:sz w:val="32"/>
           <w:szCs w:val="32"/>
           <w:lang w:val="en-US"/>
         </w:rPr>
-        <w:t>Higher“</w:t>
-      </w:r>
-      <w:proofErr w:type="gramEnd"/>
-      <w:r>
-        <w:rPr>
-          <w:rFonts w:ascii="Times New Roman" w:hAnsi="Times New Roman" w:cs="Times New Roman"/>
-          <w:sz w:val="32"/>
-          <w:szCs w:val="32"/>
-          <w:lang w:val="en-US"/>
-        </w:rPr>
-        <w:t xml:space="preserve">; </w:t>
-      </w:r>
-      <w:proofErr w:type="spellStart"/>
-      <w:r>
-        <w:rPr>
-          <w:rFonts w:ascii="Times New Roman" w:hAnsi="Times New Roman" w:cs="Times New Roman"/>
-          <w:sz w:val="32"/>
-          <w:szCs w:val="32"/>
-          <w:lang w:val="en-US"/>
-        </w:rPr>
-        <w:t>Zugriff</w:t>
-      </w:r>
-      <w:proofErr w:type="spellEnd"/>
-      <w:r>
-        <w:rPr>
-          <w:rFonts w:ascii="Times New Roman" w:hAnsi="Times New Roman" w:cs="Times New Roman"/>
-          <w:sz w:val="32"/>
-          <w:szCs w:val="32"/>
-          <w:lang w:val="en-US"/>
-        </w:rPr>
-        <w:t xml:space="preserve">: 14. </w:t>
+        <w:t xml:space="preserve">; Zugriff: 14. </w:t>
       </w:r>
       <w:r>
         <w:rPr>
@@ -10088,27 +9392,7 @@
           <w:szCs w:val="32"/>
           <w:lang w:val="en-US"/>
         </w:rPr>
-        <w:t xml:space="preserve">; </w:t>
-      </w:r>
-      <w:proofErr w:type="spellStart"/>
-      <w:r>
-        <w:rPr>
-          <w:rFonts w:ascii="Times New Roman" w:hAnsi="Times New Roman" w:cs="Times New Roman"/>
-          <w:sz w:val="32"/>
-          <w:szCs w:val="32"/>
-          <w:lang w:val="en-US"/>
-        </w:rPr>
-        <w:t>Zugriff</w:t>
-      </w:r>
-      <w:proofErr w:type="spellEnd"/>
-      <w:r>
-        <w:rPr>
-          <w:rFonts w:ascii="Times New Roman" w:hAnsi="Times New Roman" w:cs="Times New Roman"/>
-          <w:sz w:val="32"/>
-          <w:szCs w:val="32"/>
-          <w:lang w:val="en-US"/>
-        </w:rPr>
-        <w:t xml:space="preserve">: 13. </w:t>
+        <w:t xml:space="preserve">; Zugriff: 13. </w:t>
       </w:r>
       <w:r>
         <w:rPr>
@@ -10319,33 +9603,15 @@
           <w:szCs w:val="32"/>
         </w:rPr>
         <w:tab/>
-        <w:t xml:space="preserve">“sqlite3”-Dokumentation (Python Software </w:t>
-      </w:r>
-      <w:proofErr w:type="spellStart"/>
-      <w:r>
-        <w:rPr>
-          <w:rFonts w:ascii="Times New Roman" w:hAnsi="Times New Roman" w:cs="Times New Roman"/>
-          <w:sz w:val="32"/>
-          <w:szCs w:val="32"/>
-        </w:rPr>
-        <w:t>F</w:t>
-      </w:r>
-      <w:r>
-        <w:rPr>
-          <w:rFonts w:ascii="Times New Roman" w:hAnsi="Times New Roman" w:cs="Times New Roman"/>
-          <w:sz w:val="32"/>
-          <w:szCs w:val="32"/>
-        </w:rPr>
-        <w:t>oundation</w:t>
-      </w:r>
-      <w:proofErr w:type="spellEnd"/>
-      <w:r>
-        <w:rPr>
-          <w:rFonts w:ascii="Times New Roman" w:hAnsi="Times New Roman" w:cs="Times New Roman"/>
-          <w:sz w:val="32"/>
-          <w:szCs w:val="32"/>
-        </w:rPr>
-        <w:t xml:space="preserve">): </w:t>
+        <w:t>“sqlite3”-Dokumentation (Python Software F</w:t>
+      </w:r>
+      <w:r>
+        <w:rPr>
+          <w:rFonts w:ascii="Times New Roman" w:hAnsi="Times New Roman" w:cs="Times New Roman"/>
+          <w:sz w:val="32"/>
+          <w:szCs w:val="32"/>
+        </w:rPr>
+        <w:t xml:space="preserve">oundation): </w:t>
       </w:r>
       <w:r>
         <w:rPr>
@@ -10397,43 +9663,7 @@
           <w:szCs w:val="32"/>
         </w:rPr>
         <w:tab/>
-        <w:t xml:space="preserve">About </w:t>
-      </w:r>
-      <w:proofErr w:type="spellStart"/>
-      <w:r>
-        <w:rPr>
-          <w:rFonts w:ascii="Times New Roman" w:hAnsi="Times New Roman" w:cs="Times New Roman"/>
-          <w:sz w:val="32"/>
-          <w:szCs w:val="32"/>
-        </w:rPr>
-        <w:t>SQLCipher</w:t>
-      </w:r>
-      <w:proofErr w:type="spellEnd"/>
-      <w:r>
-        <w:rPr>
-          <w:rFonts w:ascii="Times New Roman" w:hAnsi="Times New Roman" w:cs="Times New Roman"/>
-          <w:sz w:val="32"/>
-          <w:szCs w:val="32"/>
-        </w:rPr>
-        <w:t xml:space="preserve"> (</w:t>
-      </w:r>
-      <w:proofErr w:type="spellStart"/>
-      <w:r>
-        <w:rPr>
-          <w:rFonts w:ascii="Times New Roman" w:hAnsi="Times New Roman" w:cs="Times New Roman"/>
-          <w:sz w:val="32"/>
-          <w:szCs w:val="32"/>
-        </w:rPr>
-        <w:t>Zetetic</w:t>
-      </w:r>
-      <w:proofErr w:type="spellEnd"/>
-      <w:r>
-        <w:rPr>
-          <w:rFonts w:ascii="Times New Roman" w:hAnsi="Times New Roman" w:cs="Times New Roman"/>
-          <w:sz w:val="32"/>
-          <w:szCs w:val="32"/>
-        </w:rPr>
-        <w:t>): https://www.zetetic.net/sqlcipher/about/</w:t>
+        <w:t>About SQLCipher (Zetetic): https://www.zetetic.net/sqlcipher/about/</w:t>
       </w:r>
     </w:p>
     <w:p>

</xml_diff>

<commit_message>
Added MITRE-Source for CWSS Improved the look of the sources Added CWSS for DB
</commit_message>
<xml_diff>
--- a/Doc-ChessProg.docx
+++ b/Doc-ChessProg.docx
@@ -2543,38 +2543,84 @@
         <w:rPr>
           <w:rFonts w:ascii="Times New Roman" w:hAnsi="Times New Roman" w:cs="Times New Roman"/>
           <w:bCs/>
-          <w:color w:val="FF0000"/>
-          <w:sz w:val="32"/>
-          <w:szCs w:val="32"/>
-        </w:rPr>
-        <w:t>[?]</w:t>
-      </w:r>
-      <w:r>
-        <w:rPr>
-          <w:rFonts w:ascii="Times New Roman" w:hAnsi="Times New Roman" w:cs="Times New Roman"/>
-          <w:bCs/>
-          <w:sz w:val="32"/>
-          <w:szCs w:val="32"/>
-        </w:rPr>
-        <w:t xml:space="preserve">. Zur Berechnung der Punktzahl wird der </w:t>
-      </w:r>
-      <w:r>
-        <w:rPr>
-          <w:rFonts w:ascii="Times New Roman" w:hAnsi="Times New Roman" w:cs="Times New Roman"/>
-          <w:bCs/>
-          <w:sz w:val="32"/>
-          <w:szCs w:val="32"/>
-        </w:rPr>
-        <w:t>„Axel</w:t>
-      </w:r>
-      <w:r>
-        <w:rPr>
-          <w:rFonts w:ascii="Times New Roman" w:hAnsi="Times New Roman" w:cs="Times New Roman"/>
-          <w:bCs/>
-          <w:sz w:val="32"/>
-          <w:szCs w:val="32"/>
-        </w:rPr>
-        <w:t>sec-Rechner“</w:t>
+          <w:sz w:val="32"/>
+          <w:szCs w:val="32"/>
+        </w:rPr>
+        <w:t>[</w:t>
+      </w:r>
+      <w:r>
+        <w:rPr>
+          <w:rFonts w:ascii="Times New Roman" w:hAnsi="Times New Roman" w:cs="Times New Roman"/>
+          <w:bCs/>
+          <w:sz w:val="32"/>
+          <w:szCs w:val="32"/>
+        </w:rPr>
+        <w:t>7</w:t>
+      </w:r>
+      <w:r>
+        <w:rPr>
+          <w:rFonts w:ascii="Times New Roman" w:hAnsi="Times New Roman" w:cs="Times New Roman"/>
+          <w:bCs/>
+          <w:sz w:val="32"/>
+          <w:szCs w:val="32"/>
+        </w:rPr>
+        <w:t>]</w:t>
+      </w:r>
+      <w:r>
+        <w:rPr>
+          <w:rFonts w:ascii="Times New Roman" w:hAnsi="Times New Roman" w:cs="Times New Roman"/>
+          <w:bCs/>
+          <w:sz w:val="32"/>
+          <w:szCs w:val="32"/>
+        </w:rPr>
+        <w:t xml:space="preserve">. </w:t>
+      </w:r>
+      <w:r>
+        <w:rPr>
+          <w:rFonts w:ascii="Times New Roman" w:hAnsi="Times New Roman" w:cs="Times New Roman"/>
+          <w:bCs/>
+          <w:sz w:val="32"/>
+          <w:szCs w:val="32"/>
+        </w:rPr>
+        <w:t xml:space="preserve">Zur Berechnung der Punktzahl wird der </w:t>
+      </w:r>
+      <w:r>
+        <w:rPr>
+          <w:rFonts w:ascii="Times New Roman" w:hAnsi="Times New Roman" w:cs="Times New Roman"/>
+          <w:bCs/>
+          <w:sz w:val="32"/>
+          <w:szCs w:val="32"/>
+        </w:rPr>
+        <w:t>„</w:t>
+      </w:r>
+      <w:proofErr w:type="spellStart"/>
+      <w:r>
+        <w:rPr>
+          <w:rFonts w:ascii="Times New Roman" w:hAnsi="Times New Roman" w:cs="Times New Roman"/>
+          <w:bCs/>
+          <w:sz w:val="32"/>
+          <w:szCs w:val="32"/>
+        </w:rPr>
+        <w:t>Axel</w:t>
+      </w:r>
+      <w:r>
+        <w:rPr>
+          <w:rFonts w:ascii="Times New Roman" w:hAnsi="Times New Roman" w:cs="Times New Roman"/>
+          <w:bCs/>
+          <w:sz w:val="32"/>
+          <w:szCs w:val="32"/>
+        </w:rPr>
+        <w:t>sec</w:t>
+      </w:r>
+      <w:proofErr w:type="spellEnd"/>
+      <w:r>
+        <w:rPr>
+          <w:rFonts w:ascii="Times New Roman" w:hAnsi="Times New Roman" w:cs="Times New Roman"/>
+          <w:bCs/>
+          <w:sz w:val="32"/>
+          <w:szCs w:val="32"/>
+        </w:rPr>
+        <w:t>-Rechner“</w:t>
       </w:r>
       <w:r>
         <w:rPr>
@@ -2767,7 +2813,7 @@
           <w:sz w:val="32"/>
           <w:szCs w:val="32"/>
         </w:rPr>
-        <w:t>7</w:t>
+        <w:t>8</w:t>
       </w:r>
       <w:r>
         <w:rPr>
@@ -4170,16 +4216,377 @@
           <w:szCs w:val="32"/>
         </w:rPr>
       </w:pPr>
-      <w:r>
-        <w:rPr>
-          <w:rFonts w:ascii="Times New Roman" w:hAnsi="Times New Roman" w:cs="Times New Roman"/>
-          <w:bCs/>
-          <w:color w:val="FF0000"/>
-          <w:sz w:val="32"/>
-          <w:szCs w:val="32"/>
-        </w:rPr>
-        <w:t>[Punkte!!! CVSS oder CWSS???]</w:t>
-      </w:r>
+    </w:p>
+    <w:p>
+      <w:pPr>
+        <w:jc w:val="both"/>
+        <w:rPr>
+          <w:rFonts w:ascii="Times New Roman" w:hAnsi="Times New Roman" w:cs="Times New Roman"/>
+          <w:bCs/>
+          <w:sz w:val="32"/>
+          <w:szCs w:val="32"/>
+        </w:rPr>
+      </w:pPr>
+      <w:r>
+        <w:rPr>
+          <w:rFonts w:ascii="Times New Roman" w:hAnsi="Times New Roman" w:cs="Times New Roman"/>
+          <w:bCs/>
+          <w:sz w:val="32"/>
+          <w:szCs w:val="32"/>
+        </w:rPr>
+        <w:lastRenderedPageBreak/>
+        <w:t>In die Berechnung des CWSS-Scores fließen folgende CWEs ein:</w:t>
+      </w:r>
+    </w:p>
+    <w:p>
+      <w:pPr>
+        <w:pStyle w:val="Listenabsatz"/>
+        <w:numPr>
+          <w:ilvl w:val="0"/>
+          <w:numId w:val="7"/>
+        </w:numPr>
+        <w:jc w:val="both"/>
+        <w:rPr>
+          <w:rFonts w:ascii="Times New Roman" w:hAnsi="Times New Roman" w:cs="Times New Roman"/>
+          <w:bCs/>
+          <w:i/>
+          <w:sz w:val="32"/>
+          <w:szCs w:val="32"/>
+        </w:rPr>
+      </w:pPr>
+      <w:r>
+        <w:rPr>
+          <w:rFonts w:ascii="Times New Roman" w:hAnsi="Times New Roman" w:cs="Times New Roman"/>
+          <w:bCs/>
+          <w:i/>
+          <w:sz w:val="32"/>
+          <w:szCs w:val="32"/>
+        </w:rPr>
+        <w:t xml:space="preserve">CWE-89: </w:t>
+      </w:r>
+      <w:proofErr w:type="spellStart"/>
+      <w:r>
+        <w:rPr>
+          <w:rFonts w:ascii="Times New Roman" w:hAnsi="Times New Roman" w:cs="Times New Roman"/>
+          <w:bCs/>
+          <w:i/>
+          <w:sz w:val="32"/>
+          <w:szCs w:val="32"/>
+        </w:rPr>
+        <w:t>Improper</w:t>
+      </w:r>
+      <w:proofErr w:type="spellEnd"/>
+      <w:r>
+        <w:rPr>
+          <w:rFonts w:ascii="Times New Roman" w:hAnsi="Times New Roman" w:cs="Times New Roman"/>
+          <w:bCs/>
+          <w:i/>
+          <w:sz w:val="32"/>
+          <w:szCs w:val="32"/>
+        </w:rPr>
+        <w:t xml:space="preserve"> </w:t>
+      </w:r>
+      <w:proofErr w:type="spellStart"/>
+      <w:r>
+        <w:rPr>
+          <w:rFonts w:ascii="Times New Roman" w:hAnsi="Times New Roman" w:cs="Times New Roman"/>
+          <w:bCs/>
+          <w:i/>
+          <w:sz w:val="32"/>
+          <w:szCs w:val="32"/>
+        </w:rPr>
+        <w:t>Neutralization</w:t>
+      </w:r>
+      <w:proofErr w:type="spellEnd"/>
+      <w:r>
+        <w:rPr>
+          <w:rFonts w:ascii="Times New Roman" w:hAnsi="Times New Roman" w:cs="Times New Roman"/>
+          <w:bCs/>
+          <w:i/>
+          <w:sz w:val="32"/>
+          <w:szCs w:val="32"/>
+        </w:rPr>
+        <w:t xml:space="preserve"> </w:t>
+      </w:r>
+      <w:proofErr w:type="spellStart"/>
+      <w:r>
+        <w:rPr>
+          <w:rFonts w:ascii="Times New Roman" w:hAnsi="Times New Roman" w:cs="Times New Roman"/>
+          <w:bCs/>
+          <w:i/>
+          <w:sz w:val="32"/>
+          <w:szCs w:val="32"/>
+        </w:rPr>
+        <w:t>of</w:t>
+      </w:r>
+      <w:proofErr w:type="spellEnd"/>
+      <w:r>
+        <w:rPr>
+          <w:rFonts w:ascii="Times New Roman" w:hAnsi="Times New Roman" w:cs="Times New Roman"/>
+          <w:bCs/>
+          <w:i/>
+          <w:sz w:val="32"/>
+          <w:szCs w:val="32"/>
+        </w:rPr>
+        <w:t xml:space="preserve"> Special Elements </w:t>
+      </w:r>
+      <w:proofErr w:type="spellStart"/>
+      <w:r>
+        <w:rPr>
+          <w:rFonts w:ascii="Times New Roman" w:hAnsi="Times New Roman" w:cs="Times New Roman"/>
+          <w:bCs/>
+          <w:i/>
+          <w:sz w:val="32"/>
+          <w:szCs w:val="32"/>
+        </w:rPr>
+        <w:t>used</w:t>
+      </w:r>
+      <w:proofErr w:type="spellEnd"/>
+      <w:r>
+        <w:rPr>
+          <w:rFonts w:ascii="Times New Roman" w:hAnsi="Times New Roman" w:cs="Times New Roman"/>
+          <w:bCs/>
+          <w:i/>
+          <w:sz w:val="32"/>
+          <w:szCs w:val="32"/>
+        </w:rPr>
+        <w:t xml:space="preserve"> in an SQL Command ('SQL Injection')</w:t>
+      </w:r>
+      <w:r>
+        <w:rPr>
+          <w:rFonts w:ascii="Times New Roman" w:hAnsi="Times New Roman" w:cs="Times New Roman"/>
+          <w:bCs/>
+          <w:sz w:val="32"/>
+          <w:szCs w:val="32"/>
+        </w:rPr>
+        <w:t>, da die Datenbank nicht gegen SQL-</w:t>
+      </w:r>
+      <w:proofErr w:type="spellStart"/>
+      <w:r>
+        <w:rPr>
+          <w:rFonts w:ascii="Times New Roman" w:hAnsi="Times New Roman" w:cs="Times New Roman"/>
+          <w:bCs/>
+          <w:sz w:val="32"/>
+          <w:szCs w:val="32"/>
+        </w:rPr>
+        <w:t>Injections</w:t>
+      </w:r>
+      <w:proofErr w:type="spellEnd"/>
+      <w:r>
+        <w:rPr>
+          <w:rFonts w:ascii="Times New Roman" w:hAnsi="Times New Roman" w:cs="Times New Roman"/>
+          <w:bCs/>
+          <w:sz w:val="32"/>
+          <w:szCs w:val="32"/>
+        </w:rPr>
+        <w:t xml:space="preserve"> abgesichert wurde</w:t>
+      </w:r>
+    </w:p>
+    <w:p>
+      <w:pPr>
+        <w:pStyle w:val="Listenabsatz"/>
+        <w:ind w:left="1068"/>
+        <w:jc w:val="both"/>
+        <w:rPr>
+          <w:rFonts w:ascii="Times New Roman" w:hAnsi="Times New Roman" w:cs="Times New Roman"/>
+          <w:bCs/>
+          <w:i/>
+          <w:sz w:val="32"/>
+          <w:szCs w:val="32"/>
+        </w:rPr>
+      </w:pPr>
+    </w:p>
+    <w:p>
+      <w:pPr>
+        <w:pStyle w:val="Listenabsatz"/>
+        <w:numPr>
+          <w:ilvl w:val="0"/>
+          <w:numId w:val="7"/>
+        </w:numPr>
+        <w:jc w:val="both"/>
+        <w:rPr>
+          <w:rFonts w:ascii="Times New Roman" w:hAnsi="Times New Roman" w:cs="Times New Roman"/>
+          <w:bCs/>
+          <w:sz w:val="32"/>
+          <w:szCs w:val="32"/>
+        </w:rPr>
+      </w:pPr>
+      <w:r>
+        <w:rPr>
+          <w:rFonts w:ascii="Times New Roman" w:hAnsi="Times New Roman" w:cs="Times New Roman"/>
+          <w:bCs/>
+          <w:i/>
+          <w:sz w:val="32"/>
+          <w:szCs w:val="32"/>
+        </w:rPr>
+        <w:t xml:space="preserve">CWE-922: </w:t>
+      </w:r>
+      <w:proofErr w:type="spellStart"/>
+      <w:r>
+        <w:rPr>
+          <w:rFonts w:ascii="Times New Roman" w:hAnsi="Times New Roman" w:cs="Times New Roman"/>
+          <w:bCs/>
+          <w:i/>
+          <w:sz w:val="32"/>
+          <w:szCs w:val="32"/>
+        </w:rPr>
+        <w:t>Insecure</w:t>
+      </w:r>
+      <w:proofErr w:type="spellEnd"/>
+      <w:r>
+        <w:rPr>
+          <w:rFonts w:ascii="Times New Roman" w:hAnsi="Times New Roman" w:cs="Times New Roman"/>
+          <w:bCs/>
+          <w:i/>
+          <w:sz w:val="32"/>
+          <w:szCs w:val="32"/>
+        </w:rPr>
+        <w:t xml:space="preserve"> Storage </w:t>
+      </w:r>
+      <w:proofErr w:type="spellStart"/>
+      <w:r>
+        <w:rPr>
+          <w:rFonts w:ascii="Times New Roman" w:hAnsi="Times New Roman" w:cs="Times New Roman"/>
+          <w:bCs/>
+          <w:i/>
+          <w:sz w:val="32"/>
+          <w:szCs w:val="32"/>
+        </w:rPr>
+        <w:t>of</w:t>
+      </w:r>
+      <w:proofErr w:type="spellEnd"/>
+      <w:r>
+        <w:rPr>
+          <w:rFonts w:ascii="Times New Roman" w:hAnsi="Times New Roman" w:cs="Times New Roman"/>
+          <w:bCs/>
+          <w:i/>
+          <w:sz w:val="32"/>
+          <w:szCs w:val="32"/>
+        </w:rPr>
+        <w:t xml:space="preserve"> Sensitive Information</w:t>
+      </w:r>
+      <w:r>
+        <w:rPr>
+          <w:rFonts w:ascii="Times New Roman" w:hAnsi="Times New Roman" w:cs="Times New Roman"/>
+          <w:bCs/>
+          <w:sz w:val="32"/>
+          <w:szCs w:val="32"/>
+        </w:rPr>
+        <w:t>, da die    Datenbank unversch</w:t>
+      </w:r>
+      <w:r>
+        <w:rPr>
+          <w:rFonts w:ascii="Times New Roman" w:hAnsi="Times New Roman" w:cs="Times New Roman"/>
+          <w:bCs/>
+          <w:sz w:val="32"/>
+          <w:szCs w:val="32"/>
+        </w:rPr>
+        <w:t>lüsselt und ohne Zugangskontrolle am Server abgelegt wurde</w:t>
+      </w:r>
+    </w:p>
+    <w:p>
+      <w:pPr>
+        <w:pStyle w:val="Listenabsatz"/>
+        <w:rPr>
+          <w:rFonts w:ascii="Times New Roman" w:hAnsi="Times New Roman" w:cs="Times New Roman"/>
+          <w:bCs/>
+          <w:sz w:val="32"/>
+          <w:szCs w:val="32"/>
+        </w:rPr>
+      </w:pPr>
+    </w:p>
+    <w:p>
+      <w:pPr>
+        <w:pStyle w:val="Listenabsatz"/>
+        <w:keepNext/>
+        <w:ind w:left="1068"/>
+        <w:jc w:val="center"/>
+      </w:pPr>
+      <w:r>
+        <w:rPr>
+          <w:rFonts w:ascii="Times New Roman" w:hAnsi="Times New Roman" w:cs="Times New Roman"/>
+          <w:bCs/>
+          <w:noProof/>
+          <w:sz w:val="32"/>
+          <w:szCs w:val="32"/>
+        </w:rPr>
+        <w:drawing>
+          <wp:inline distT="0" distB="0" distL="0" distR="0" wp14:anchorId="7F5280C6" wp14:editId="1B232A90">
+            <wp:extent cx="4996674" cy="2030239"/>
+            <wp:effectExtent l="0" t="0" r="0" b="8255"/>
+            <wp:docPr id="12" name="Grafik 12"/>
+            <wp:cNvGraphicFramePr>
+              <a:graphicFrameLocks xmlns:a="http://schemas.openxmlformats.org/drawingml/2006/main" noChangeAspect="1"/>
+            </wp:cNvGraphicFramePr>
+            <a:graphic xmlns:a="http://schemas.openxmlformats.org/drawingml/2006/main">
+              <a:graphicData uri="http://schemas.openxmlformats.org/drawingml/2006/picture">
+                <pic:pic xmlns:pic="http://schemas.openxmlformats.org/drawingml/2006/picture">
+                  <pic:nvPicPr>
+                    <pic:cNvPr id="1" name=""/>
+                    <pic:cNvPicPr/>
+                  </pic:nvPicPr>
+                  <pic:blipFill>
+                    <a:blip r:embed="rId15"/>
+                    <a:stretch>
+                      <a:fillRect/>
+                    </a:stretch>
+                  </pic:blipFill>
+                  <pic:spPr>
+                    <a:xfrm>
+                      <a:off x="0" y="0"/>
+                      <a:ext cx="4996674" cy="2030239"/>
+                    </a:xfrm>
+                    <a:prstGeom prst="rect">
+                      <a:avLst/>
+                    </a:prstGeom>
+                  </pic:spPr>
+                </pic:pic>
+              </a:graphicData>
+            </a:graphic>
+          </wp:inline>
+        </w:drawing>
+      </w:r>
+    </w:p>
+    <w:p>
+      <w:pPr>
+        <w:pStyle w:val="Beschriftung"/>
+        <w:jc w:val="center"/>
+        <w:rPr>
+          <w:rFonts w:ascii="Times New Roman" w:hAnsi="Times New Roman" w:cs="Times New Roman"/>
+          <w:bCs/>
+          <w:sz w:val="32"/>
+          <w:szCs w:val="32"/>
+        </w:rPr>
+      </w:pPr>
+      <w:r>
+        <w:t xml:space="preserve">Abbildung </w:t>
+      </w:r>
+      <w:fldSimple w:instr=" SEQ Abbildung \* ARABIC ">
+        <w:r>
+          <w:rPr>
+            <w:noProof/>
+          </w:rPr>
+          <w:t>7</w:t>
+        </w:r>
+      </w:fldSimple>
+      <w:r>
+        <w:t>: CWSS-Score für die CWEs der Datenbank</w:t>
+      </w:r>
+    </w:p>
+    <w:p>
+      <w:pPr>
+        <w:pStyle w:val="Listenabsatz"/>
+        <w:ind w:left="1068"/>
+        <w:jc w:val="center"/>
+        <w:rPr>
+          <w:rFonts w:ascii="Times New Roman" w:hAnsi="Times New Roman" w:cs="Times New Roman"/>
+          <w:bCs/>
+          <w:i/>
+          <w:iCs/>
+          <w:sz w:val="28"/>
+          <w:szCs w:val="28"/>
+        </w:rPr>
+      </w:pPr>
     </w:p>
     <w:p>
       <w:pPr>
@@ -4198,7 +4605,6 @@
           <w:sz w:val="40"/>
           <w:szCs w:val="40"/>
         </w:rPr>
-        <w:lastRenderedPageBreak/>
         <w:t xml:space="preserve">3.2 </w:t>
       </w:r>
       <w:r>
@@ -4255,7 +4661,7 @@
           <w:sz w:val="32"/>
           <w:szCs w:val="32"/>
         </w:rPr>
-        <w:t>8</w:t>
+        <w:t>9</w:t>
       </w:r>
       <w:r>
         <w:rPr>
@@ -4329,7 +4735,17 @@
           <w:sz w:val="32"/>
           <w:szCs w:val="32"/>
         </w:rPr>
-        <w:t xml:space="preserve">Das erste Problem entsteht bereits bei der Erstellung des Passwortes bei der Registrierung eines neuen Accounts. Das Passwort wird bei der Eingabe am Terminal angezeigt und kann somit bereits durch einen Blick auf den Bildschirm erlangt werden. Zudem wird der Nutzer nicht um eine Bestätigung des Passwortes gebeten, was in Kombination mit der fehlenden Möglichkeit zum Ändern des Passwortes bei einem Tippfehler schnell zu einem Problem führt. Doch die eingeschränkte Effektivität der Passwörter ist nicht nur Schuld des Benutzers, sondern auch des </w:t>
+        <w:t xml:space="preserve">Das erste Problem entsteht bereits bei der Erstellung des Passwortes bei der Registrierung eines neuen Accounts. Das Passwort wird bei der Eingabe am Terminal angezeigt und kann somit bereits durch einen </w:t>
+      </w:r>
+      <w:r>
+        <w:rPr>
+          <w:rFonts w:ascii="Times New Roman" w:hAnsi="Times New Roman" w:cs="Times New Roman"/>
+          <w:bCs/>
+          <w:sz w:val="32"/>
+          <w:szCs w:val="32"/>
+        </w:rPr>
+        <w:lastRenderedPageBreak/>
+        <w:t xml:space="preserve">Blick auf den Bildschirm erlangt werden. Zudem wird der Nutzer nicht um eine Bestätigung des Passwortes gebeten, was in Kombination mit der fehlenden Möglichkeit zum Ändern des Passwortes bei einem Tippfehler schnell zu einem Problem führt. Doch die eingeschränkte Effektivität der Passwörter ist nicht nur Schuld des Benutzers, sondern auch des </w:t>
       </w:r>
       <w:r>
         <w:rPr>
@@ -4508,6 +4924,17 @@
     <w:p>
       <w:pPr>
         <w:jc w:val="both"/>
+        <w:rPr>
+          <w:rFonts w:ascii="Times New Roman" w:hAnsi="Times New Roman" w:cs="Times New Roman"/>
+          <w:bCs/>
+          <w:sz w:val="32"/>
+          <w:szCs w:val="32"/>
+        </w:rPr>
+      </w:pPr>
+    </w:p>
+    <w:p>
+      <w:pPr>
+        <w:jc w:val="center"/>
         <w:rPr>
           <w:rFonts w:ascii="Times New Roman" w:hAnsi="Times New Roman" w:cs="Times New Roman"/>
           <w:bCs/>
@@ -4527,17 +4954,9 @@
           <w:lang w:val="en-US"/>
         </w:rPr>
         <w:drawing>
-          <wp:anchor distT="0" distB="0" distL="114300" distR="114300" simplePos="0" relativeHeight="251663360" behindDoc="0" locked="0" layoutInCell="1" allowOverlap="1" wp14:anchorId="3AC4F1F9" wp14:editId="61D4B676">
-            <wp:simplePos x="0" y="0"/>
-            <wp:positionH relativeFrom="margin">
-              <wp:posOffset>1061085</wp:posOffset>
-            </wp:positionH>
-            <wp:positionV relativeFrom="margin">
-              <wp:posOffset>6658610</wp:posOffset>
-            </wp:positionV>
+          <wp:inline distT="0" distB="0" distL="0" distR="0" wp14:anchorId="3AC4F1F9" wp14:editId="04F9576B">
             <wp:extent cx="3750227" cy="419111"/>
             <wp:effectExtent l="0" t="0" r="3175" b="0"/>
-            <wp:wrapSquare wrapText="bothSides"/>
             <wp:docPr id="10" name="Grafik 10"/>
             <wp:cNvGraphicFramePr>
               <a:graphicFrameLocks xmlns:a="http://schemas.openxmlformats.org/drawingml/2006/main" noChangeAspect="1"/>
@@ -4550,7 +4969,7 @@
                     <pic:cNvPicPr/>
                   </pic:nvPicPr>
                   <pic:blipFill>
-                    <a:blip r:embed="rId15">
+                    <a:blip r:embed="rId16">
                       <a:extLst>
                         <a:ext uri="{28A0092B-C50C-407E-A947-70E740481C1C}">
                           <a14:useLocalDpi xmlns:a14="http://schemas.microsoft.com/office/drawing/2010/main" val="0"/>
@@ -4573,15 +4992,9 @@
                 </pic:pic>
               </a:graphicData>
             </a:graphic>
-          </wp:anchor>
+          </wp:inline>
         </w:drawing>
       </w:r>
-    </w:p>
-    <w:p>
-      <w:pPr>
-        <w:keepNext/>
-        <w:jc w:val="both"/>
-      </w:pPr>
     </w:p>
     <w:p>
       <w:pPr>
@@ -4591,28 +5004,6 @@
           <w:lang w:val="en-US"/>
         </w:rPr>
       </w:pPr>
-    </w:p>
-    <w:p>
-      <w:pPr>
-        <w:rPr>
-          <w:lang w:val="en-US"/>
-        </w:rPr>
-      </w:pPr>
-    </w:p>
-    <w:p>
-      <w:pPr>
-        <w:pStyle w:val="Beschriftung"/>
-        <w:jc w:val="center"/>
-        <w:rPr>
-          <w:rFonts w:ascii="Times New Roman" w:hAnsi="Times New Roman" w:cs="Times New Roman"/>
-          <w:bCs/>
-          <w:i w:val="0"/>
-          <w:iCs w:val="0"/>
-          <w:sz w:val="28"/>
-          <w:szCs w:val="28"/>
-          <w:lang w:val="en-US"/>
-        </w:rPr>
-      </w:pPr>
       <w:proofErr w:type="spellStart"/>
       <w:r>
         <w:rPr>
@@ -4644,7 +5035,7 @@
           <w:noProof/>
           <w:lang w:val="en-US"/>
         </w:rPr>
-        <w:t>7</w:t>
+        <w:t>8</w:t>
       </w:r>
       <w:r>
         <w:rPr>
@@ -4661,6 +5052,13 @@
     </w:p>
     <w:p>
       <w:pPr>
+        <w:rPr>
+          <w:lang w:val="en-US"/>
+        </w:rPr>
+      </w:pPr>
+    </w:p>
+    <w:p>
+      <w:pPr>
         <w:jc w:val="both"/>
         <w:rPr>
           <w:rFonts w:ascii="Times New Roman" w:hAnsi="Times New Roman" w:cs="Times New Roman"/>
@@ -4730,136 +5128,127 @@
           <w:sz w:val="32"/>
           <w:szCs w:val="32"/>
         </w:rPr>
-        <w:t xml:space="preserve"> was aufgrund der fehlenden Limitierung der Eingabeversuche </w:t>
-      </w:r>
-      <w:r>
-        <w:rPr>
-          <w:rFonts w:ascii="Times New Roman" w:hAnsi="Times New Roman" w:cs="Times New Roman"/>
-          <w:bCs/>
-          <w:sz w:val="32"/>
-          <w:szCs w:val="32"/>
+        <w:t xml:space="preserve"> was aufgrund der fehlenden Limitierung der Eingabeversuche zu eine</w:t>
+      </w:r>
+      <w:r>
+        <w:rPr>
+          <w:rFonts w:ascii="Times New Roman" w:hAnsi="Times New Roman" w:cs="Times New Roman"/>
+          <w:bCs/>
+          <w:sz w:val="32"/>
+          <w:szCs w:val="32"/>
+        </w:rPr>
+        <w:t>m</w:t>
+      </w:r>
+      <w:r>
+        <w:rPr>
+          <w:rFonts w:ascii="Times New Roman" w:hAnsi="Times New Roman" w:cs="Times New Roman"/>
+          <w:bCs/>
+          <w:sz w:val="32"/>
+          <w:szCs w:val="32"/>
+        </w:rPr>
+        <w:t xml:space="preserve"> kompletten Verlust der Authentifizierungsfunktion des Aktivierungscodes führt.</w:t>
+      </w:r>
+    </w:p>
+    <w:p>
+      <w:pPr>
+        <w:jc w:val="both"/>
+        <w:rPr>
+          <w:rFonts w:ascii="Times New Roman" w:hAnsi="Times New Roman" w:cs="Times New Roman"/>
+          <w:bCs/>
+          <w:sz w:val="32"/>
+          <w:szCs w:val="32"/>
+        </w:rPr>
+      </w:pPr>
+      <w:r>
+        <w:rPr>
+          <w:rFonts w:ascii="Times New Roman" w:hAnsi="Times New Roman" w:cs="Times New Roman"/>
+          <w:bCs/>
+          <w:sz w:val="32"/>
+          <w:szCs w:val="32"/>
+        </w:rPr>
+        <w:t>Wie bereits erwähnt kann</w:t>
+      </w:r>
+      <w:r>
+        <w:rPr>
+          <w:rFonts w:ascii="Times New Roman" w:hAnsi="Times New Roman" w:cs="Times New Roman"/>
+          <w:bCs/>
+          <w:sz w:val="32"/>
+          <w:szCs w:val="32"/>
+        </w:rPr>
+        <w:t xml:space="preserve"> der Aktivierungscode in der schwachen Version mit geringem Ressourcen- und Zeitaufwand durch Brute-</w:t>
+      </w:r>
+      <w:proofErr w:type="spellStart"/>
+      <w:r>
+        <w:rPr>
+          <w:rFonts w:ascii="Times New Roman" w:hAnsi="Times New Roman" w:cs="Times New Roman"/>
+          <w:bCs/>
+          <w:sz w:val="32"/>
+          <w:szCs w:val="32"/>
+        </w:rPr>
+        <w:t>Forcing</w:t>
+      </w:r>
+      <w:proofErr w:type="spellEnd"/>
+      <w:r>
+        <w:rPr>
+          <w:rFonts w:ascii="Times New Roman" w:hAnsi="Times New Roman" w:cs="Times New Roman"/>
+          <w:bCs/>
+          <w:sz w:val="32"/>
+          <w:szCs w:val="32"/>
+        </w:rPr>
+        <w:t xml:space="preserve"> herausgefunden werden. Dies ermöglicht einem Angreifer eine beliebig</w:t>
+      </w:r>
+      <w:r>
+        <w:rPr>
+          <w:rFonts w:ascii="Times New Roman" w:hAnsi="Times New Roman" w:cs="Times New Roman"/>
+          <w:bCs/>
+          <w:sz w:val="32"/>
+          <w:szCs w:val="32"/>
+        </w:rPr>
+        <w:t>e</w:t>
+      </w:r>
+      <w:r>
+        <w:rPr>
+          <w:rFonts w:ascii="Times New Roman" w:hAnsi="Times New Roman" w:cs="Times New Roman"/>
+          <w:bCs/>
+          <w:sz w:val="32"/>
+          <w:szCs w:val="32"/>
+        </w:rPr>
+        <w:t xml:space="preserve"> Anzahl an Accounts anzulegen, da die Prüfung der Echtheit einer </w:t>
+      </w:r>
+      <w:r>
+        <w:rPr>
+          <w:rFonts w:ascii="Times New Roman" w:hAnsi="Times New Roman" w:cs="Times New Roman"/>
+          <w:bCs/>
+          <w:sz w:val="32"/>
+          <w:szCs w:val="32"/>
+        </w:rPr>
+        <w:t>E-Mail</w:t>
+      </w:r>
+      <w:r>
+        <w:rPr>
+          <w:rFonts w:ascii="Times New Roman" w:hAnsi="Times New Roman" w:cs="Times New Roman"/>
+          <w:bCs/>
+          <w:sz w:val="32"/>
+          <w:szCs w:val="32"/>
+        </w:rPr>
+        <w:t xml:space="preserve"> durch den Aktivierungscode verifiziert wird.</w:t>
+      </w:r>
+    </w:p>
+    <w:p>
+      <w:pPr>
+        <w:jc w:val="both"/>
+        <w:rPr>
+          <w:rFonts w:ascii="Times New Roman" w:hAnsi="Times New Roman" w:cs="Times New Roman"/>
+          <w:bCs/>
+          <w:sz w:val="32"/>
+          <w:szCs w:val="32"/>
+        </w:rPr>
+      </w:pPr>
+      <w:r>
+        <w:rPr>
+          <w:noProof/>
         </w:rPr>
         <w:lastRenderedPageBreak/>
-        <w:t>zu eine</w:t>
-      </w:r>
-      <w:r>
-        <w:rPr>
-          <w:rFonts w:ascii="Times New Roman" w:hAnsi="Times New Roman" w:cs="Times New Roman"/>
-          <w:bCs/>
-          <w:sz w:val="32"/>
-          <w:szCs w:val="32"/>
-        </w:rPr>
-        <w:t>m</w:t>
-      </w:r>
-      <w:r>
-        <w:rPr>
-          <w:rFonts w:ascii="Times New Roman" w:hAnsi="Times New Roman" w:cs="Times New Roman"/>
-          <w:bCs/>
-          <w:sz w:val="32"/>
-          <w:szCs w:val="32"/>
-        </w:rPr>
-        <w:t xml:space="preserve"> kompletten Verlust der Authentifizierungsfunktion des Aktivierungscodes führt.</w:t>
-      </w:r>
-    </w:p>
-    <w:p>
-      <w:pPr>
-        <w:jc w:val="both"/>
-        <w:rPr>
-          <w:rFonts w:ascii="Times New Roman" w:hAnsi="Times New Roman" w:cs="Times New Roman"/>
-          <w:bCs/>
-          <w:sz w:val="32"/>
-          <w:szCs w:val="32"/>
-        </w:rPr>
-      </w:pPr>
-      <w:r>
-        <w:rPr>
-          <w:rFonts w:ascii="Times New Roman" w:hAnsi="Times New Roman" w:cs="Times New Roman"/>
-          <w:bCs/>
-          <w:sz w:val="32"/>
-          <w:szCs w:val="32"/>
-        </w:rPr>
-        <w:t>Wie bereits erwähnt kann</w:t>
-      </w:r>
-      <w:r>
-        <w:rPr>
-          <w:rFonts w:ascii="Times New Roman" w:hAnsi="Times New Roman" w:cs="Times New Roman"/>
-          <w:bCs/>
-          <w:sz w:val="32"/>
-          <w:szCs w:val="32"/>
-        </w:rPr>
-        <w:t xml:space="preserve"> der Aktivierungscode in der schwachen Version mit geringem Ressourcen- und Zeitaufwand durch Brute-</w:t>
-      </w:r>
-      <w:proofErr w:type="spellStart"/>
-      <w:r>
-        <w:rPr>
-          <w:rFonts w:ascii="Times New Roman" w:hAnsi="Times New Roman" w:cs="Times New Roman"/>
-          <w:bCs/>
-          <w:sz w:val="32"/>
-          <w:szCs w:val="32"/>
-        </w:rPr>
-        <w:t>Forcing</w:t>
-      </w:r>
-      <w:proofErr w:type="spellEnd"/>
-      <w:r>
-        <w:rPr>
-          <w:rFonts w:ascii="Times New Roman" w:hAnsi="Times New Roman" w:cs="Times New Roman"/>
-          <w:bCs/>
-          <w:sz w:val="32"/>
-          <w:szCs w:val="32"/>
-        </w:rPr>
-        <w:t xml:space="preserve"> herausgefunden werden. Dies ermöglicht einem Angreifer eine beliebig</w:t>
-      </w:r>
-      <w:r>
-        <w:rPr>
-          <w:rFonts w:ascii="Times New Roman" w:hAnsi="Times New Roman" w:cs="Times New Roman"/>
-          <w:bCs/>
-          <w:sz w:val="32"/>
-          <w:szCs w:val="32"/>
-        </w:rPr>
-        <w:t>e</w:t>
-      </w:r>
-      <w:r>
-        <w:rPr>
-          <w:rFonts w:ascii="Times New Roman" w:hAnsi="Times New Roman" w:cs="Times New Roman"/>
-          <w:bCs/>
-          <w:sz w:val="32"/>
-          <w:szCs w:val="32"/>
-        </w:rPr>
-        <w:t xml:space="preserve"> Anzahl an Accounts anzulegen, da die Prüfung der Echtheit einer </w:t>
-      </w:r>
-      <w:r>
-        <w:rPr>
-          <w:rFonts w:ascii="Times New Roman" w:hAnsi="Times New Roman" w:cs="Times New Roman"/>
-          <w:bCs/>
-          <w:sz w:val="32"/>
-          <w:szCs w:val="32"/>
-        </w:rPr>
-        <w:t>E-Mail</w:t>
-      </w:r>
-      <w:r>
-        <w:rPr>
-          <w:rFonts w:ascii="Times New Roman" w:hAnsi="Times New Roman" w:cs="Times New Roman"/>
-          <w:bCs/>
-          <w:sz w:val="32"/>
-          <w:szCs w:val="32"/>
-        </w:rPr>
-        <w:t xml:space="preserve"> durch den Aktivierungscode verifiziert wird.</w:t>
-      </w:r>
-    </w:p>
-    <w:p>
-      <w:pPr>
-        <w:jc w:val="both"/>
-        <w:rPr>
-          <w:rFonts w:ascii="Times New Roman" w:hAnsi="Times New Roman" w:cs="Times New Roman"/>
-          <w:bCs/>
-          <w:sz w:val="32"/>
-          <w:szCs w:val="32"/>
-        </w:rPr>
-      </w:pPr>
-      <w:r>
-        <w:rPr>
-          <w:noProof/>
-        </w:rPr>
         <mc:AlternateContent>
           <mc:Choice Requires="wps">
             <w:drawing>
@@ -4917,7 +5306,7 @@
                                 <w:rPr>
                                   <w:noProof/>
                                 </w:rPr>
-                                <w:t>8</w:t>
+                                <w:t>9</w:t>
                               </w:r>
                             </w:fldSimple>
                             <w:r>
@@ -4967,7 +5356,7 @@
                           <w:rPr>
                             <w:noProof/>
                           </w:rPr>
-                          <w:t>8</w:t>
+                          <w:t>9</w:t>
                         </w:r>
                       </w:fldSimple>
                       <w:r>
@@ -4991,17 +5380,9 @@
           <w:szCs w:val="32"/>
         </w:rPr>
         <w:drawing>
-          <wp:anchor distT="0" distB="0" distL="114300" distR="114300" simplePos="0" relativeHeight="251659264" behindDoc="0" locked="0" layoutInCell="1" allowOverlap="1" wp14:anchorId="1FE0F2B8" wp14:editId="55203FC5">
-            <wp:simplePos x="0" y="0"/>
-            <wp:positionH relativeFrom="margin">
-              <wp:posOffset>0</wp:posOffset>
-            </wp:positionH>
-            <wp:positionV relativeFrom="margin">
-              <wp:posOffset>3644265</wp:posOffset>
-            </wp:positionV>
+          <wp:inline distT="0" distB="0" distL="0" distR="0" wp14:anchorId="1FE0F2B8" wp14:editId="3328FD37">
             <wp:extent cx="5760720" cy="4636770"/>
             <wp:effectExtent l="0" t="0" r="0" b="0"/>
-            <wp:wrapSquare wrapText="bothSides"/>
             <wp:docPr id="11" name="Grafik 11" descr="Ein Bild, das Text enthält.&#10;&#10;Automatisch generierte Beschreibung"/>
             <wp:cNvGraphicFramePr>
               <a:graphicFrameLocks xmlns:a="http://schemas.openxmlformats.org/drawingml/2006/main" noChangeAspect="1"/>
@@ -5014,7 +5395,7 @@
                     <pic:cNvPicPr/>
                   </pic:nvPicPr>
                   <pic:blipFill>
-                    <a:blip r:embed="rId16">
+                    <a:blip r:embed="rId17">
                       <a:extLst>
                         <a:ext uri="{28A0092B-C50C-407E-A947-70E740481C1C}">
                           <a14:useLocalDpi xmlns:a14="http://schemas.microsoft.com/office/drawing/2010/main" val="0"/>
@@ -5037,7 +5418,7 @@
                 </pic:pic>
               </a:graphicData>
             </a:graphic>
-          </wp:anchor>
+          </wp:inline>
         </w:drawing>
       </w:r>
       <w:r>
@@ -5123,280 +5504,289 @@
           <w:sz w:val="32"/>
           <w:szCs w:val="32"/>
         </w:rPr>
+        <w:t xml:space="preserve">durch </w:t>
+      </w:r>
+      <w:proofErr w:type="spellStart"/>
+      <w:r>
+        <w:rPr>
+          <w:rFonts w:ascii="Times New Roman" w:hAnsi="Times New Roman" w:cs="Times New Roman"/>
+          <w:b/>
+          <w:bCs/>
+          <w:sz w:val="32"/>
+          <w:szCs w:val="32"/>
+        </w:rPr>
+        <w:t>self.get_menu_choice</w:t>
+      </w:r>
+      <w:proofErr w:type="spellEnd"/>
+      <w:r>
+        <w:rPr>
+          <w:rFonts w:ascii="Times New Roman" w:hAnsi="Times New Roman" w:cs="Times New Roman"/>
+          <w:b/>
+          <w:bCs/>
+          <w:sz w:val="32"/>
+          <w:szCs w:val="32"/>
+        </w:rPr>
+        <w:t>(</w:t>
+      </w:r>
+      <w:proofErr w:type="spellStart"/>
+      <w:r>
+        <w:rPr>
+          <w:rFonts w:ascii="Times New Roman" w:hAnsi="Times New Roman" w:cs="Times New Roman"/>
+          <w:b/>
+          <w:bCs/>
+          <w:sz w:val="32"/>
+          <w:szCs w:val="32"/>
+        </w:rPr>
+        <w:t>self.view.get_menu_choice</w:t>
+      </w:r>
+      <w:proofErr w:type="spellEnd"/>
+      <w:r>
+        <w:rPr>
+          <w:rFonts w:ascii="Times New Roman" w:hAnsi="Times New Roman" w:cs="Times New Roman"/>
+          <w:b/>
+          <w:bCs/>
+          <w:sz w:val="32"/>
+          <w:szCs w:val="32"/>
+        </w:rPr>
+        <w:t>())</w:t>
+      </w:r>
+      <w:r>
+        <w:rPr>
+          <w:rFonts w:ascii="Times New Roman" w:hAnsi="Times New Roman" w:cs="Times New Roman"/>
+          <w:bCs/>
+          <w:sz w:val="32"/>
+          <w:szCs w:val="32"/>
+        </w:rPr>
+        <w:t xml:space="preserve"> </w:t>
+      </w:r>
+      <w:r>
+        <w:rPr>
+          <w:rFonts w:ascii="Times New Roman" w:hAnsi="Times New Roman" w:cs="Times New Roman"/>
+          <w:bCs/>
+          <w:sz w:val="32"/>
+          <w:szCs w:val="32"/>
+        </w:rPr>
+        <w:t>rekursiv aufgerufen wird</w:t>
+      </w:r>
+      <w:r>
+        <w:rPr>
+          <w:rFonts w:ascii="Times New Roman" w:hAnsi="Times New Roman" w:cs="Times New Roman"/>
+          <w:bCs/>
+          <w:sz w:val="32"/>
+          <w:szCs w:val="32"/>
+        </w:rPr>
+        <w:t xml:space="preserve"> (</w:t>
+      </w:r>
+      <w:commentRangeStart w:id="0"/>
+      <w:r>
+        <w:rPr>
+          <w:rFonts w:ascii="Times New Roman" w:hAnsi="Times New Roman" w:cs="Times New Roman"/>
+          <w:bCs/>
+          <w:sz w:val="32"/>
+          <w:szCs w:val="32"/>
+        </w:rPr>
+        <w:t>siehe Abb. 8</w:t>
+      </w:r>
+      <w:commentRangeEnd w:id="0"/>
+      <w:r>
+        <w:rPr>
+          <w:rStyle w:val="Kommentarzeichen"/>
+        </w:rPr>
+        <w:commentReference w:id="0"/>
+      </w:r>
+      <w:r>
+        <w:rPr>
+          <w:rFonts w:ascii="Times New Roman" w:hAnsi="Times New Roman" w:cs="Times New Roman"/>
+          <w:bCs/>
+          <w:sz w:val="32"/>
+          <w:szCs w:val="32"/>
+        </w:rPr>
+        <w:t>).</w:t>
+      </w:r>
+    </w:p>
+    <w:p>
+      <w:pPr>
+        <w:jc w:val="both"/>
+        <w:rPr>
+          <w:rFonts w:ascii="Times New Roman" w:hAnsi="Times New Roman" w:cs="Times New Roman"/>
+          <w:bCs/>
+          <w:sz w:val="32"/>
+          <w:szCs w:val="32"/>
+        </w:rPr>
+      </w:pPr>
+      <w:r>
+        <w:rPr>
+          <w:rFonts w:ascii="Times New Roman" w:hAnsi="Times New Roman" w:cs="Times New Roman"/>
+          <w:bCs/>
+          <w:sz w:val="32"/>
+          <w:szCs w:val="32"/>
+        </w:rPr>
+        <w:t xml:space="preserve">Wenn mehr als 490 </w:t>
+      </w:r>
+      <w:r>
+        <w:rPr>
+          <w:rFonts w:ascii="Times New Roman" w:hAnsi="Times New Roman" w:cs="Times New Roman"/>
+          <w:bCs/>
+          <w:sz w:val="32"/>
+          <w:szCs w:val="32"/>
+        </w:rPr>
+        <w:t>Versuche</w:t>
+      </w:r>
+      <w:r>
+        <w:rPr>
+          <w:rFonts w:ascii="Times New Roman" w:hAnsi="Times New Roman" w:cs="Times New Roman"/>
+          <w:bCs/>
+          <w:sz w:val="32"/>
+          <w:szCs w:val="32"/>
+        </w:rPr>
+        <w:t>,</w:t>
+      </w:r>
+      <w:r>
+        <w:rPr>
+          <w:rFonts w:ascii="Times New Roman" w:hAnsi="Times New Roman" w:cs="Times New Roman"/>
+          <w:bCs/>
+          <w:sz w:val="32"/>
+          <w:szCs w:val="32"/>
+        </w:rPr>
+        <w:t xml:space="preserve"> den Aktivierungscode zu prüfen, fehlgeschlagen sind, </w:t>
+      </w:r>
+      <w:r>
+        <w:rPr>
+          <w:rFonts w:ascii="Times New Roman" w:hAnsi="Times New Roman" w:cs="Times New Roman"/>
+          <w:bCs/>
+          <w:sz w:val="32"/>
+          <w:szCs w:val="32"/>
+        </w:rPr>
+        <w:t xml:space="preserve"> stoppt der Server die Verbindung mit dem Client durch eine</w:t>
+      </w:r>
+      <w:r>
+        <w:rPr>
+          <w:rFonts w:ascii="Times New Roman" w:hAnsi="Times New Roman" w:cs="Times New Roman"/>
+          <w:bCs/>
+          <w:sz w:val="32"/>
+          <w:szCs w:val="32"/>
+        </w:rPr>
+        <w:t>n</w:t>
+      </w:r>
+      <w:r>
+        <w:rPr>
+          <w:rFonts w:ascii="Times New Roman" w:hAnsi="Times New Roman" w:cs="Times New Roman"/>
+          <w:bCs/>
+          <w:sz w:val="32"/>
+          <w:szCs w:val="32"/>
+        </w:rPr>
+        <w:t xml:space="preserve"> </w:t>
+      </w:r>
+      <w:proofErr w:type="spellStart"/>
+      <w:r>
+        <w:rPr>
+          <w:rFonts w:ascii="Times New Roman" w:hAnsi="Times New Roman" w:cs="Times New Roman"/>
+          <w:b/>
+          <w:bCs/>
+          <w:sz w:val="32"/>
+          <w:szCs w:val="32"/>
+        </w:rPr>
+        <w:t>RecursionError</w:t>
+      </w:r>
+      <w:proofErr w:type="spellEnd"/>
+      <w:r>
+        <w:rPr>
+          <w:rFonts w:ascii="Times New Roman" w:hAnsi="Times New Roman" w:cs="Times New Roman"/>
+          <w:bCs/>
+          <w:sz w:val="32"/>
+          <w:szCs w:val="32"/>
+        </w:rPr>
+        <w:t>. Dies muss der Angreifer abfangen</w:t>
+      </w:r>
+      <w:r>
+        <w:rPr>
+          <w:rFonts w:ascii="Times New Roman" w:hAnsi="Times New Roman" w:cs="Times New Roman"/>
+          <w:bCs/>
+          <w:sz w:val="32"/>
+          <w:szCs w:val="32"/>
+        </w:rPr>
+        <w:t xml:space="preserve"> und eine erneute Verbindung aufbauen, was Performanceeinbrüche nach sich zieht</w:t>
+      </w:r>
+      <w:r>
+        <w:rPr>
+          <w:rFonts w:ascii="Times New Roman" w:hAnsi="Times New Roman" w:cs="Times New Roman"/>
+          <w:bCs/>
+          <w:sz w:val="32"/>
+          <w:szCs w:val="32"/>
+        </w:rPr>
+        <w:t xml:space="preserve"> (</w:t>
+      </w:r>
+      <w:commentRangeStart w:id="1"/>
+      <w:r>
+        <w:rPr>
+          <w:rFonts w:ascii="Times New Roman" w:hAnsi="Times New Roman" w:cs="Times New Roman"/>
+          <w:bCs/>
+          <w:sz w:val="32"/>
+          <w:szCs w:val="32"/>
+        </w:rPr>
+        <w:t>siehe Anhang</w:t>
+      </w:r>
+      <w:commentRangeEnd w:id="1"/>
+      <w:r>
+        <w:rPr>
+          <w:rStyle w:val="Kommentarzeichen"/>
+        </w:rPr>
+        <w:commentReference w:id="1"/>
+      </w:r>
+      <w:r>
+        <w:rPr>
+          <w:rFonts w:ascii="Times New Roman" w:hAnsi="Times New Roman" w:cs="Times New Roman"/>
+          <w:bCs/>
+          <w:sz w:val="32"/>
+          <w:szCs w:val="32"/>
+        </w:rPr>
+        <w:t>)</w:t>
+      </w:r>
+      <w:r>
+        <w:rPr>
+          <w:rFonts w:ascii="Times New Roman" w:hAnsi="Times New Roman" w:cs="Times New Roman"/>
+          <w:bCs/>
+          <w:sz w:val="32"/>
+          <w:szCs w:val="32"/>
+        </w:rPr>
+        <w:t>.</w:t>
+      </w:r>
+      <w:r>
+        <w:rPr>
+          <w:rFonts w:ascii="Times New Roman" w:hAnsi="Times New Roman" w:cs="Times New Roman"/>
+          <w:bCs/>
+          <w:sz w:val="32"/>
+          <w:szCs w:val="32"/>
+        </w:rPr>
+        <w:t xml:space="preserve"> Die Zeit </w:t>
+      </w:r>
+      <w:r>
+        <w:rPr>
+          <w:rFonts w:ascii="Times New Roman" w:hAnsi="Times New Roman" w:cs="Times New Roman"/>
+          <w:bCs/>
+          <w:sz w:val="32"/>
+          <w:szCs w:val="32"/>
+        </w:rPr>
+        <w:t xml:space="preserve">in Sekunden </w:t>
+      </w:r>
+      <w:r>
+        <w:rPr>
+          <w:rFonts w:ascii="Times New Roman" w:hAnsi="Times New Roman" w:cs="Times New Roman"/>
+          <w:bCs/>
+          <w:sz w:val="32"/>
+          <w:szCs w:val="32"/>
+        </w:rPr>
+        <w:t xml:space="preserve">eines solchen Angriffes lässt sich approximativ in Abhängigkeit des Aktivierungscodes wie </w:t>
+      </w:r>
+      <w:r>
+        <w:rPr>
+          <w:rFonts w:ascii="Times New Roman" w:hAnsi="Times New Roman" w:cs="Times New Roman"/>
+          <w:bCs/>
+          <w:sz w:val="32"/>
+          <w:szCs w:val="32"/>
+        </w:rPr>
         <w:lastRenderedPageBreak/>
-        <w:t xml:space="preserve">durch </w:t>
-      </w:r>
-      <w:proofErr w:type="spellStart"/>
-      <w:r>
-        <w:rPr>
-          <w:rFonts w:ascii="Times New Roman" w:hAnsi="Times New Roman" w:cs="Times New Roman"/>
-          <w:b/>
-          <w:bCs/>
-          <w:sz w:val="32"/>
-          <w:szCs w:val="32"/>
-        </w:rPr>
-        <w:t>self.get_menu_choice</w:t>
-      </w:r>
-      <w:proofErr w:type="spellEnd"/>
-      <w:r>
-        <w:rPr>
-          <w:rFonts w:ascii="Times New Roman" w:hAnsi="Times New Roman" w:cs="Times New Roman"/>
-          <w:b/>
-          <w:bCs/>
-          <w:sz w:val="32"/>
-          <w:szCs w:val="32"/>
-        </w:rPr>
-        <w:t>(</w:t>
-      </w:r>
-      <w:proofErr w:type="spellStart"/>
-      <w:r>
-        <w:rPr>
-          <w:rFonts w:ascii="Times New Roman" w:hAnsi="Times New Roman" w:cs="Times New Roman"/>
-          <w:b/>
-          <w:bCs/>
-          <w:sz w:val="32"/>
-          <w:szCs w:val="32"/>
-        </w:rPr>
-        <w:t>self.view.get_menu_choice</w:t>
-      </w:r>
-      <w:proofErr w:type="spellEnd"/>
-      <w:r>
-        <w:rPr>
-          <w:rFonts w:ascii="Times New Roman" w:hAnsi="Times New Roman" w:cs="Times New Roman"/>
-          <w:b/>
-          <w:bCs/>
-          <w:sz w:val="32"/>
-          <w:szCs w:val="32"/>
-        </w:rPr>
-        <w:t>())</w:t>
-      </w:r>
-      <w:r>
-        <w:rPr>
-          <w:rFonts w:ascii="Times New Roman" w:hAnsi="Times New Roman" w:cs="Times New Roman"/>
-          <w:bCs/>
-          <w:sz w:val="32"/>
-          <w:szCs w:val="32"/>
-        </w:rPr>
-        <w:t xml:space="preserve"> </w:t>
-      </w:r>
-      <w:r>
-        <w:rPr>
-          <w:rFonts w:ascii="Times New Roman" w:hAnsi="Times New Roman" w:cs="Times New Roman"/>
-          <w:bCs/>
-          <w:sz w:val="32"/>
-          <w:szCs w:val="32"/>
-        </w:rPr>
-        <w:t>rekursiv aufgerufen wird</w:t>
-      </w:r>
-      <w:r>
-        <w:rPr>
-          <w:rFonts w:ascii="Times New Roman" w:hAnsi="Times New Roman" w:cs="Times New Roman"/>
-          <w:bCs/>
-          <w:sz w:val="32"/>
-          <w:szCs w:val="32"/>
-        </w:rPr>
-        <w:t xml:space="preserve"> (</w:t>
-      </w:r>
-      <w:commentRangeStart w:id="0"/>
-      <w:r>
-        <w:rPr>
-          <w:rFonts w:ascii="Times New Roman" w:hAnsi="Times New Roman" w:cs="Times New Roman"/>
-          <w:bCs/>
-          <w:sz w:val="32"/>
-          <w:szCs w:val="32"/>
-        </w:rPr>
-        <w:t>siehe Abb. 8</w:t>
-      </w:r>
-      <w:commentRangeEnd w:id="0"/>
-      <w:r>
-        <w:rPr>
-          <w:rStyle w:val="Kommentarzeichen"/>
-        </w:rPr>
-        <w:commentReference w:id="0"/>
-      </w:r>
-      <w:r>
-        <w:rPr>
-          <w:rFonts w:ascii="Times New Roman" w:hAnsi="Times New Roman" w:cs="Times New Roman"/>
-          <w:bCs/>
-          <w:sz w:val="32"/>
-          <w:szCs w:val="32"/>
-        </w:rPr>
-        <w:t>).</w:t>
-      </w:r>
-    </w:p>
-    <w:p>
-      <w:pPr>
-        <w:jc w:val="both"/>
-        <w:rPr>
-          <w:rFonts w:ascii="Times New Roman" w:hAnsi="Times New Roman" w:cs="Times New Roman"/>
-          <w:bCs/>
-          <w:sz w:val="32"/>
-          <w:szCs w:val="32"/>
-        </w:rPr>
-      </w:pPr>
-      <w:r>
-        <w:rPr>
-          <w:rFonts w:ascii="Times New Roman" w:hAnsi="Times New Roman" w:cs="Times New Roman"/>
-          <w:bCs/>
-          <w:sz w:val="32"/>
-          <w:szCs w:val="32"/>
-        </w:rPr>
-        <w:t xml:space="preserve">Wenn mehr als 490 </w:t>
-      </w:r>
-      <w:r>
-        <w:rPr>
-          <w:rFonts w:ascii="Times New Roman" w:hAnsi="Times New Roman" w:cs="Times New Roman"/>
-          <w:bCs/>
-          <w:sz w:val="32"/>
-          <w:szCs w:val="32"/>
-        </w:rPr>
-        <w:t>Versuche</w:t>
-      </w:r>
-      <w:r>
-        <w:rPr>
-          <w:rFonts w:ascii="Times New Roman" w:hAnsi="Times New Roman" w:cs="Times New Roman"/>
-          <w:bCs/>
-          <w:sz w:val="32"/>
-          <w:szCs w:val="32"/>
-        </w:rPr>
-        <w:t>,</w:t>
-      </w:r>
-      <w:r>
-        <w:rPr>
-          <w:rFonts w:ascii="Times New Roman" w:hAnsi="Times New Roman" w:cs="Times New Roman"/>
-          <w:bCs/>
-          <w:sz w:val="32"/>
-          <w:szCs w:val="32"/>
-        </w:rPr>
-        <w:t xml:space="preserve"> den Aktivierungscode zu prüfen, fehlgeschlagen sind, </w:t>
-      </w:r>
-      <w:r>
-        <w:rPr>
-          <w:rFonts w:ascii="Times New Roman" w:hAnsi="Times New Roman" w:cs="Times New Roman"/>
-          <w:bCs/>
-          <w:sz w:val="32"/>
-          <w:szCs w:val="32"/>
-        </w:rPr>
-        <w:t xml:space="preserve"> stoppt der Server die Verbindung mit dem Client durch eine</w:t>
-      </w:r>
-      <w:r>
-        <w:rPr>
-          <w:rFonts w:ascii="Times New Roman" w:hAnsi="Times New Roman" w:cs="Times New Roman"/>
-          <w:bCs/>
-          <w:sz w:val="32"/>
-          <w:szCs w:val="32"/>
-        </w:rPr>
-        <w:t>n</w:t>
-      </w:r>
-      <w:r>
-        <w:rPr>
-          <w:rFonts w:ascii="Times New Roman" w:hAnsi="Times New Roman" w:cs="Times New Roman"/>
-          <w:bCs/>
-          <w:sz w:val="32"/>
-          <w:szCs w:val="32"/>
-        </w:rPr>
-        <w:t xml:space="preserve"> </w:t>
-      </w:r>
-      <w:proofErr w:type="spellStart"/>
-      <w:r>
-        <w:rPr>
-          <w:rFonts w:ascii="Times New Roman" w:hAnsi="Times New Roman" w:cs="Times New Roman"/>
-          <w:b/>
-          <w:bCs/>
-          <w:sz w:val="32"/>
-          <w:szCs w:val="32"/>
-        </w:rPr>
-        <w:t>RecursionError</w:t>
-      </w:r>
-      <w:proofErr w:type="spellEnd"/>
-      <w:r>
-        <w:rPr>
-          <w:rFonts w:ascii="Times New Roman" w:hAnsi="Times New Roman" w:cs="Times New Roman"/>
-          <w:bCs/>
-          <w:sz w:val="32"/>
-          <w:szCs w:val="32"/>
-        </w:rPr>
-        <w:t>. Dies muss der Angreifer abfangen</w:t>
-      </w:r>
-      <w:r>
-        <w:rPr>
-          <w:rFonts w:ascii="Times New Roman" w:hAnsi="Times New Roman" w:cs="Times New Roman"/>
-          <w:bCs/>
-          <w:sz w:val="32"/>
-          <w:szCs w:val="32"/>
-        </w:rPr>
-        <w:t xml:space="preserve"> und eine erneute Verbindung aufbauen, was Performanceeinbrüche nach sich zieht</w:t>
-      </w:r>
-      <w:r>
-        <w:rPr>
-          <w:rFonts w:ascii="Times New Roman" w:hAnsi="Times New Roman" w:cs="Times New Roman"/>
-          <w:bCs/>
-          <w:sz w:val="32"/>
-          <w:szCs w:val="32"/>
-        </w:rPr>
-        <w:t xml:space="preserve"> (</w:t>
-      </w:r>
-      <w:commentRangeStart w:id="1"/>
-      <w:r>
-        <w:rPr>
-          <w:rFonts w:ascii="Times New Roman" w:hAnsi="Times New Roman" w:cs="Times New Roman"/>
-          <w:bCs/>
-          <w:sz w:val="32"/>
-          <w:szCs w:val="32"/>
-        </w:rPr>
-        <w:t>siehe Anhang</w:t>
-      </w:r>
-      <w:commentRangeEnd w:id="1"/>
-      <w:r>
-        <w:rPr>
-          <w:rStyle w:val="Kommentarzeichen"/>
-        </w:rPr>
-        <w:commentReference w:id="1"/>
-      </w:r>
-      <w:r>
-        <w:rPr>
-          <w:rFonts w:ascii="Times New Roman" w:hAnsi="Times New Roman" w:cs="Times New Roman"/>
-          <w:bCs/>
-          <w:sz w:val="32"/>
-          <w:szCs w:val="32"/>
-        </w:rPr>
-        <w:t>)</w:t>
-      </w:r>
-      <w:r>
-        <w:rPr>
-          <w:rFonts w:ascii="Times New Roman" w:hAnsi="Times New Roman" w:cs="Times New Roman"/>
-          <w:bCs/>
-          <w:sz w:val="32"/>
-          <w:szCs w:val="32"/>
-        </w:rPr>
-        <w:t>.</w:t>
-      </w:r>
-      <w:r>
-        <w:rPr>
-          <w:rFonts w:ascii="Times New Roman" w:hAnsi="Times New Roman" w:cs="Times New Roman"/>
-          <w:bCs/>
-          <w:sz w:val="32"/>
-          <w:szCs w:val="32"/>
-        </w:rPr>
-        <w:t xml:space="preserve"> Die Zeit </w:t>
-      </w:r>
-      <w:r>
-        <w:rPr>
-          <w:rFonts w:ascii="Times New Roman" w:hAnsi="Times New Roman" w:cs="Times New Roman"/>
-          <w:bCs/>
-          <w:sz w:val="32"/>
-          <w:szCs w:val="32"/>
-        </w:rPr>
-        <w:t xml:space="preserve">in Sekunden </w:t>
-      </w:r>
-      <w:r>
-        <w:rPr>
-          <w:rFonts w:ascii="Times New Roman" w:hAnsi="Times New Roman" w:cs="Times New Roman"/>
-          <w:bCs/>
-          <w:sz w:val="32"/>
-          <w:szCs w:val="32"/>
-        </w:rPr>
-        <w:t xml:space="preserve">eines solchen Angriffes lässt sich approximativ in Abhängigkeit des Aktivierungscodes wie folgt ermitteln: </w:t>
+        <w:t xml:space="preserve">folgt ermitteln: </w:t>
       </w:r>
       <m:oMath>
         <m:f>
@@ -5984,7 +6374,6 @@
           <w:sz w:val="32"/>
           <w:szCs w:val="32"/>
         </w:rPr>
-        <w:lastRenderedPageBreak/>
         <w:t xml:space="preserve">Die Effizienz des Angriffes ist anhand der Zeit </w:t>
       </w:r>
       <w:r>
@@ -6276,6 +6665,7 @@
           <w:sz w:val="32"/>
           <w:szCs w:val="32"/>
         </w:rPr>
+        <w:lastRenderedPageBreak/>
         <w:t xml:space="preserve">Auch ist </w:t>
       </w:r>
       <w:r>
@@ -6390,7 +6780,6 @@
           <w:szCs w:val="32"/>
           <w:lang w:eastAsia="de-DE"/>
         </w:rPr>
-        <w:lastRenderedPageBreak/>
         <w:drawing>
           <wp:anchor distT="0" distB="0" distL="114300" distR="114300" simplePos="0" relativeHeight="251671552" behindDoc="0" locked="0" layoutInCell="1" allowOverlap="1" wp14:anchorId="7D423D71" wp14:editId="56474DD3">
             <wp:simplePos x="0" y="0"/>
@@ -6415,7 +6804,7 @@
                     <pic:cNvPicPr/>
                   </pic:nvPicPr>
                   <pic:blipFill>
-                    <a:blip r:embed="rId21">
+                    <a:blip r:embed="rId22">
                       <a:extLst>
                         <a:ext uri="{28A0092B-C50C-407E-A947-70E740481C1C}">
                           <a14:useLocalDpi xmlns:a14="http://schemas.microsoft.com/office/drawing/2010/main" val="0"/>
@@ -6685,7 +7074,7 @@
                                 <w:rPr>
                                   <w:noProof/>
                                 </w:rPr>
-                                <w:t>9</w:t>
+                                <w:t>10</w:t>
                               </w:r>
                             </w:fldSimple>
                             <w:r>
@@ -6733,7 +7122,7 @@
                           <w:rPr>
                             <w:noProof/>
                           </w:rPr>
-                          <w:t>9</w:t>
+                          <w:t>10</w:t>
                         </w:r>
                       </w:fldSimple>
                       <w:r>
@@ -6813,7 +7202,7 @@
                                 <w:rPr>
                                   <w:noProof/>
                                 </w:rPr>
-                                <w:t>10</w:t>
+                                <w:t>11</w:t>
                               </w:r>
                             </w:fldSimple>
                             <w:r>
@@ -6852,7 +7241,7 @@
                           <w:rPr>
                             <w:noProof/>
                           </w:rPr>
-                          <w:t>10</w:t>
+                          <w:t>11</w:t>
                         </w:r>
                       </w:fldSimple>
                       <w:r>
@@ -6900,7 +7289,7 @@
                     <pic:cNvPicPr/>
                   </pic:nvPicPr>
                   <pic:blipFill>
-                    <a:blip r:embed="rId22" cstate="print">
+                    <a:blip r:embed="rId23" cstate="print">
                       <a:extLst>
                         <a:ext uri="{28A0092B-C50C-407E-A947-70E740481C1C}">
                           <a14:useLocalDpi xmlns:a14="http://schemas.microsoft.com/office/drawing/2010/main" val="0"/>
@@ -6988,7 +7377,7 @@
                                 <w:rPr>
                                   <w:noProof/>
                                 </w:rPr>
-                                <w:t>11</w:t>
+                                <w:t>12</w:t>
                               </w:r>
                             </w:fldSimple>
                             <w:r>
@@ -7035,7 +7424,7 @@
                           <w:rPr>
                             <w:noProof/>
                           </w:rPr>
-                          <w:t>11</w:t>
+                          <w:t>12</w:t>
                         </w:r>
                       </w:fldSimple>
                       <w:r>
@@ -7082,7 +7471,7 @@
                     <pic:cNvPicPr/>
                   </pic:nvPicPr>
                   <pic:blipFill>
-                    <a:blip r:embed="rId23" cstate="print">
+                    <a:blip r:embed="rId24" cstate="print">
                       <a:extLst>
                         <a:ext uri="{28A0092B-C50C-407E-A947-70E740481C1C}">
                           <a14:useLocalDpi xmlns:a14="http://schemas.microsoft.com/office/drawing/2010/main" val="0"/>
@@ -7391,7 +7780,7 @@
                     <pic:cNvPicPr/>
                   </pic:nvPicPr>
                   <pic:blipFill>
-                    <a:blip r:embed="rId24">
+                    <a:blip r:embed="rId25">
                       <a:extLst>
                         <a:ext uri="{28A0092B-C50C-407E-A947-70E740481C1C}">
                           <a14:useLocalDpi xmlns:a14="http://schemas.microsoft.com/office/drawing/2010/main" val="0"/>
@@ -7478,7 +7867,7 @@
                                 <w:rPr>
                                   <w:noProof/>
                                 </w:rPr>
-                                <w:t>12</w:t>
+                                <w:t>13</w:t>
                               </w:r>
                             </w:fldSimple>
                             <w:r>
@@ -7524,7 +7913,7 @@
                           <w:rPr>
                             <w:noProof/>
                           </w:rPr>
-                          <w:t>12</w:t>
+                          <w:t>13</w:t>
                         </w:r>
                       </w:fldSimple>
                       <w:r>
@@ -7903,7 +8292,7 @@
                     <pic:cNvPicPr/>
                   </pic:nvPicPr>
                   <pic:blipFill>
-                    <a:blip r:embed="rId25">
+                    <a:blip r:embed="rId26">
                       <a:extLst>
                         <a:ext uri="{28A0092B-C50C-407E-A947-70E740481C1C}">
                           <a14:useLocalDpi xmlns:a14="http://schemas.microsoft.com/office/drawing/2010/main" val="0"/>
@@ -8024,7 +8413,7 @@
                                 <w:rPr>
                                   <w:noProof/>
                                 </w:rPr>
-                                <w:t>13</w:t>
+                                <w:t>14</w:t>
                               </w:r>
                             </w:fldSimple>
                             <w:r>
@@ -8070,7 +8459,7 @@
                           <w:rPr>
                             <w:noProof/>
                           </w:rPr>
-                          <w:t>13</w:t>
+                          <w:t>14</w:t>
                         </w:r>
                       </w:fldSimple>
                       <w:r>
@@ -8333,7 +8722,7 @@
           <w:sz w:val="32"/>
           <w:szCs w:val="32"/>
         </w:rPr>
-        <w:t>9</w:t>
+        <w:t>10</w:t>
       </w:r>
       <w:r>
         <w:rPr>
@@ -8475,7 +8864,7 @@
                     </pic:cNvPicPr>
                   </pic:nvPicPr>
                   <pic:blipFill>
-                    <a:blip r:embed="rId26">
+                    <a:blip r:embed="rId27">
                       <a:extLst>
                         <a:ext uri="{28A0092B-C50C-407E-A947-70E740481C1C}">
                           <a14:useLocalDpi xmlns:a14="http://schemas.microsoft.com/office/drawing/2010/main" val="0"/>
@@ -8526,7 +8915,7 @@
           <w:rPr>
             <w:noProof/>
           </w:rPr>
-          <w:t>14</w:t>
+          <w:t>15</w:t>
         </w:r>
       </w:fldSimple>
       <w:r>
@@ -8666,7 +9055,7 @@
           <w:sz w:val="32"/>
           <w:szCs w:val="32"/>
         </w:rPr>
-        <w:t>9</w:t>
+        <w:t>10</w:t>
       </w:r>
       <w:r>
         <w:rPr>
@@ -8752,7 +9141,7 @@
                                 <w:rPr>
                                   <w:noProof/>
                                 </w:rPr>
-                                <w:t>15</w:t>
+                                <w:t>16</w:t>
                               </w:r>
                             </w:fldSimple>
                             <w:r>
@@ -8796,7 +9185,7 @@
                           <w:rPr>
                             <w:noProof/>
                           </w:rPr>
-                          <w:t>15</w:t>
+                          <w:t>16</w:t>
                         </w:r>
                       </w:fldSimple>
                       <w:r>
@@ -8876,7 +9265,7 @@
                     <pic:cNvPicPr/>
                   </pic:nvPicPr>
                   <pic:blipFill>
-                    <a:blip r:embed="rId27">
+                    <a:blip r:embed="rId28">
                       <a:extLst>
                         <a:ext uri="{28A0092B-C50C-407E-A947-70E740481C1C}">
                           <a14:useLocalDpi xmlns:a14="http://schemas.microsoft.com/office/drawing/2010/main" val="0"/>
@@ -8970,7 +9359,15 @@
           <w:sz w:val="32"/>
           <w:szCs w:val="32"/>
         </w:rPr>
-        <w:t>10</w:t>
+        <w:t>1</w:t>
+      </w:r>
+      <w:r>
+        <w:rPr>
+          <w:rFonts w:ascii="Times New Roman" w:hAnsi="Times New Roman" w:cs="Times New Roman"/>
+          <w:sz w:val="32"/>
+          <w:szCs w:val="32"/>
+        </w:rPr>
+        <w:t>1</w:t>
       </w:r>
       <w:r>
         <w:rPr>
@@ -9240,18 +9637,33 @@
         </w:rPr>
         <w:t xml:space="preserve">; </w:t>
       </w:r>
-      <w:r>
-        <w:rPr>
-          <w:rFonts w:ascii="Times New Roman" w:hAnsi="Times New Roman" w:cs="Times New Roman"/>
-          <w:sz w:val="32"/>
-          <w:szCs w:val="32"/>
-        </w:rPr>
-        <w:t>https://de.statista.com/statistik/daten/studie/315860/umfrage/anteil-der-computerspieler-in-deutschland/</w:t>
-      </w:r>
-    </w:p>
-    <w:p>
-      <w:pPr>
-        <w:ind w:left="708" w:hanging="708"/>
+      <w:hyperlink r:id="rId29" w:history="1">
+        <w:r>
+          <w:rPr>
+            <w:rStyle w:val="Hyperlink"/>
+            <w:rFonts w:ascii="Times New Roman" w:hAnsi="Times New Roman" w:cs="Times New Roman"/>
+            <w:sz w:val="32"/>
+            <w:szCs w:val="32"/>
+          </w:rPr>
+          <w:t>https://de.statista.com/statistik/daten/studie/315860/umfrage/anteil-der-computerspieler-in-deutschland/</w:t>
+        </w:r>
+      </w:hyperlink>
+    </w:p>
+    <w:p>
+      <w:pPr>
+        <w:spacing w:after="0"/>
+        <w:ind w:left="708"/>
+        <w:rPr>
+          <w:rFonts w:ascii="Times New Roman" w:hAnsi="Times New Roman" w:cs="Times New Roman"/>
+          <w:sz w:val="32"/>
+          <w:szCs w:val="32"/>
+        </w:rPr>
+      </w:pPr>
+    </w:p>
+    <w:p>
+      <w:pPr>
+        <w:ind w:left="709" w:hanging="708"/>
+        <w:contextualSpacing/>
         <w:rPr>
           <w:rFonts w:ascii="Times New Roman" w:hAnsi="Times New Roman" w:cs="Times New Roman"/>
           <w:sz w:val="32"/>
@@ -9333,6 +9745,17 @@
         </w:rPr>
         <w:t xml:space="preserve">; </w:t>
       </w:r>
+    </w:p>
+    <w:p>
+      <w:pPr>
+        <w:ind w:left="709"/>
+        <w:contextualSpacing/>
+        <w:rPr>
+          <w:rFonts w:ascii="Times New Roman" w:hAnsi="Times New Roman" w:cs="Times New Roman"/>
+          <w:sz w:val="32"/>
+          <w:szCs w:val="32"/>
+        </w:rPr>
+      </w:pPr>
       <w:r>
         <w:rPr>
           <w:rFonts w:ascii="Times New Roman" w:hAnsi="Times New Roman" w:cs="Times New Roman"/>
@@ -9357,13 +9780,215 @@
         </w:rPr>
         <w:t xml:space="preserve"> </w:t>
       </w:r>
-      <w:r>
-        <w:rPr>
-          <w:rFonts w:ascii="Times New Roman" w:hAnsi="Times New Roman" w:cs="Times New Roman"/>
-          <w:sz w:val="32"/>
-          <w:szCs w:val="32"/>
-        </w:rPr>
-        <w:t>https://de.statista.com/statistik/daten/studie/317808/umfrage/umsatz-im-markt-fuer-computer-und-videospiele-in-deutschland/</w:t>
+      <w:hyperlink r:id="rId30" w:history="1">
+        <w:r>
+          <w:rPr>
+            <w:rStyle w:val="Hyperlink"/>
+            <w:rFonts w:ascii="Times New Roman" w:hAnsi="Times New Roman" w:cs="Times New Roman"/>
+            <w:sz w:val="32"/>
+            <w:szCs w:val="32"/>
+          </w:rPr>
+          <w:t>https://de.statista.com/statistik/daten/studie/317808/umfrage/umsatz-im-markt-fuer-computer-und-videospiele-in-deutschland/</w:t>
+        </w:r>
+      </w:hyperlink>
+    </w:p>
+    <w:p>
+      <w:pPr>
+        <w:ind w:left="708" w:hanging="708"/>
+        <w:rPr>
+          <w:rFonts w:ascii="Times New Roman" w:hAnsi="Times New Roman" w:cs="Times New Roman"/>
+          <w:sz w:val="32"/>
+          <w:szCs w:val="32"/>
+        </w:rPr>
+      </w:pPr>
+    </w:p>
+    <w:p>
+      <w:pPr>
+        <w:spacing w:after="0"/>
+        <w:ind w:left="709" w:hanging="708"/>
+        <w:jc w:val="both"/>
+        <w:rPr>
+          <w:rFonts w:ascii="Times New Roman" w:hAnsi="Times New Roman" w:cs="Times New Roman"/>
+          <w:sz w:val="32"/>
+          <w:szCs w:val="32"/>
+        </w:rPr>
+      </w:pPr>
+      <w:r>
+        <w:rPr>
+          <w:rFonts w:ascii="Times New Roman" w:hAnsi="Times New Roman" w:cs="Times New Roman"/>
+          <w:sz w:val="32"/>
+          <w:szCs w:val="32"/>
+        </w:rPr>
+        <w:t>[</w:t>
+      </w:r>
+      <w:r>
+        <w:rPr>
+          <w:rFonts w:ascii="Times New Roman" w:hAnsi="Times New Roman" w:cs="Times New Roman"/>
+          <w:sz w:val="32"/>
+          <w:szCs w:val="32"/>
+        </w:rPr>
+        <w:t>3</w:t>
+      </w:r>
+      <w:r>
+        <w:rPr>
+          <w:rFonts w:ascii="Times New Roman" w:hAnsi="Times New Roman" w:cs="Times New Roman"/>
+          <w:sz w:val="32"/>
+          <w:szCs w:val="32"/>
+        </w:rPr>
+        <w:t>]</w:t>
+      </w:r>
+      <w:r>
+        <w:rPr>
+          <w:rFonts w:ascii="Times New Roman" w:hAnsi="Times New Roman" w:cs="Times New Roman"/>
+          <w:sz w:val="32"/>
+          <w:szCs w:val="32"/>
+        </w:rPr>
+        <w:tab/>
+      </w:r>
+      <w:r>
+        <w:rPr>
+          <w:rFonts w:ascii="Times New Roman" w:hAnsi="Times New Roman" w:cs="Times New Roman"/>
+          <w:sz w:val="32"/>
+          <w:szCs w:val="32"/>
+        </w:rPr>
+        <w:t>heise</w:t>
+      </w:r>
+      <w:r>
+        <w:rPr>
+          <w:rFonts w:ascii="Times New Roman" w:hAnsi="Times New Roman" w:cs="Times New Roman"/>
+          <w:sz w:val="32"/>
+          <w:szCs w:val="32"/>
+        </w:rPr>
+        <w:t>.</w:t>
+      </w:r>
+      <w:r>
+        <w:rPr>
+          <w:rFonts w:ascii="Times New Roman" w:hAnsi="Times New Roman" w:cs="Times New Roman"/>
+          <w:sz w:val="32"/>
+          <w:szCs w:val="32"/>
+        </w:rPr>
+        <w:t>de</w:t>
+      </w:r>
+      <w:r>
+        <w:rPr>
+          <w:rFonts w:ascii="Times New Roman" w:hAnsi="Times New Roman" w:cs="Times New Roman"/>
+          <w:sz w:val="32"/>
+          <w:szCs w:val="32"/>
+        </w:rPr>
+        <w:t xml:space="preserve"> (</w:t>
+      </w:r>
+      <w:r>
+        <w:rPr>
+          <w:rFonts w:ascii="Times New Roman" w:hAnsi="Times New Roman" w:cs="Times New Roman"/>
+          <w:sz w:val="32"/>
+          <w:szCs w:val="32"/>
+        </w:rPr>
+        <w:t>2011</w:t>
+      </w:r>
+      <w:r>
+        <w:rPr>
+          <w:rFonts w:ascii="Times New Roman" w:hAnsi="Times New Roman" w:cs="Times New Roman"/>
+          <w:sz w:val="32"/>
+          <w:szCs w:val="32"/>
+        </w:rPr>
+        <w:t>)</w:t>
+      </w:r>
+      <w:r>
+        <w:rPr>
+          <w:rFonts w:ascii="Times New Roman" w:hAnsi="Times New Roman" w:cs="Times New Roman"/>
+          <w:sz w:val="32"/>
+          <w:szCs w:val="32"/>
+        </w:rPr>
+        <w:t>: „</w:t>
+      </w:r>
+      <w:r>
+        <w:rPr>
+          <w:rStyle w:val="italic"/>
+          <w:rFonts w:ascii="Times New Roman" w:hAnsi="Times New Roman" w:cs="Times New Roman"/>
+          <w:sz w:val="32"/>
+          <w:szCs w:val="32"/>
+        </w:rPr>
+        <w:t>Welcome Back PSN: The Winners</w:t>
+      </w:r>
+      <w:r>
+        <w:rPr>
+          <w:rStyle w:val="italic"/>
+          <w:rFonts w:ascii="Times New Roman" w:hAnsi="Times New Roman" w:cs="Times New Roman"/>
+          <w:sz w:val="32"/>
+          <w:szCs w:val="32"/>
+        </w:rPr>
+        <w:t>“</w:t>
+      </w:r>
+      <w:r>
+        <w:rPr>
+          <w:rFonts w:ascii="Times New Roman" w:hAnsi="Times New Roman" w:cs="Times New Roman"/>
+          <w:sz w:val="32"/>
+          <w:szCs w:val="32"/>
+        </w:rPr>
+        <w:t xml:space="preserve">; </w:t>
+      </w:r>
+      <w:r>
+        <w:rPr>
+          <w:rFonts w:ascii="Times New Roman" w:hAnsi="Times New Roman" w:cs="Times New Roman"/>
+          <w:sz w:val="32"/>
+          <w:szCs w:val="32"/>
+        </w:rPr>
+        <w:t xml:space="preserve">Zugriff: </w:t>
+      </w:r>
+      <w:r>
+        <w:rPr>
+          <w:rFonts w:ascii="Times New Roman" w:hAnsi="Times New Roman" w:cs="Times New Roman"/>
+          <w:sz w:val="32"/>
+          <w:szCs w:val="32"/>
+        </w:rPr>
+        <w:t>14</w:t>
+      </w:r>
+      <w:r>
+        <w:rPr>
+          <w:rFonts w:ascii="Times New Roman" w:hAnsi="Times New Roman" w:cs="Times New Roman"/>
+          <w:sz w:val="32"/>
+          <w:szCs w:val="32"/>
+        </w:rPr>
+        <w:t>. Dezember 2022</w:t>
+      </w:r>
+      <w:r>
+        <w:rPr>
+          <w:rFonts w:ascii="Times New Roman" w:hAnsi="Times New Roman" w:cs="Times New Roman"/>
+          <w:sz w:val="32"/>
+          <w:szCs w:val="32"/>
+        </w:rPr>
+        <w:t xml:space="preserve">; </w:t>
+      </w:r>
+    </w:p>
+    <w:p>
+      <w:pPr>
+        <w:spacing w:after="0"/>
+        <w:ind w:left="709"/>
+        <w:jc w:val="both"/>
+        <w:rPr>
+          <w:rFonts w:ascii="Times New Roman" w:hAnsi="Times New Roman" w:cs="Times New Roman"/>
+          <w:sz w:val="32"/>
+          <w:szCs w:val="32"/>
+        </w:rPr>
+      </w:pPr>
+      <w:hyperlink r:id="rId31" w:history="1">
+        <w:r>
+          <w:rPr>
+            <w:rStyle w:val="Hyperlink"/>
+            <w:rFonts w:ascii="Times New Roman" w:hAnsi="Times New Roman" w:cs="Times New Roman"/>
+            <w:sz w:val="32"/>
+            <w:szCs w:val="32"/>
+          </w:rPr>
+          <w:t>https://kotaku.com/welcome-back-psn-the-winners-5804318</w:t>
+        </w:r>
+      </w:hyperlink>
+      <w:r>
+        <w:rPr>
+          <w:rFonts w:ascii="Times New Roman" w:hAnsi="Times New Roman" w:cs="Times New Roman"/>
+          <w:sz w:val="32"/>
+          <w:szCs w:val="32"/>
+        </w:rPr>
+        <w:t xml:space="preserve"> </w:t>
       </w:r>
     </w:p>
     <w:p>
@@ -9376,6 +10001,17 @@
           <w:szCs w:val="32"/>
         </w:rPr>
       </w:pPr>
+    </w:p>
+    <w:p>
+      <w:pPr>
+        <w:ind w:left="709" w:hanging="708"/>
+        <w:contextualSpacing/>
+        <w:rPr>
+          <w:rFonts w:ascii="Times New Roman" w:hAnsi="Times New Roman" w:cs="Times New Roman"/>
+          <w:sz w:val="32"/>
+          <w:szCs w:val="32"/>
+        </w:rPr>
+      </w:pPr>
       <w:r>
         <w:rPr>
           <w:rFonts w:ascii="Times New Roman" w:hAnsi="Times New Roman" w:cs="Times New Roman"/>
@@ -9390,7 +10026,7 @@
           <w:sz w:val="32"/>
           <w:szCs w:val="32"/>
         </w:rPr>
-        <w:t>3</w:t>
+        <w:t>4</w:t>
       </w:r>
       <w:r>
         <w:rPr>
@@ -9414,23 +10050,7 @@
           <w:sz w:val="32"/>
           <w:szCs w:val="32"/>
         </w:rPr>
-        <w:t>heise</w:t>
-      </w:r>
-      <w:r>
-        <w:rPr>
-          <w:rFonts w:ascii="Times New Roman" w:hAnsi="Times New Roman" w:cs="Times New Roman"/>
-          <w:sz w:val="32"/>
-          <w:szCs w:val="32"/>
-        </w:rPr>
-        <w:t>.</w:t>
-      </w:r>
-      <w:r>
-        <w:rPr>
-          <w:rFonts w:ascii="Times New Roman" w:hAnsi="Times New Roman" w:cs="Times New Roman"/>
-          <w:sz w:val="32"/>
-          <w:szCs w:val="32"/>
-        </w:rPr>
-        <w:t>de</w:t>
+        <w:t>kotaku.com</w:t>
       </w:r>
       <w:r>
         <w:rPr>
@@ -9471,7 +10091,7 @@
           <w:sz w:val="32"/>
           <w:szCs w:val="32"/>
         </w:rPr>
-        <w:t>Welcome Back PSN: The Winners</w:t>
+        <w:t>Angriff auf Playstation Network:</w:t>
       </w:r>
       <w:r>
         <w:rPr>
@@ -9480,6 +10100,24 @@
           <w:sz w:val="32"/>
           <w:szCs w:val="32"/>
         </w:rPr>
+        <w:t xml:space="preserve"> </w:t>
+      </w:r>
+      <w:r>
+        <w:rPr>
+          <w:rStyle w:val="italic"/>
+          <w:rFonts w:ascii="Times New Roman" w:hAnsi="Times New Roman" w:cs="Times New Roman"/>
+          <w:sz w:val="32"/>
+          <w:szCs w:val="32"/>
+        </w:rPr>
+        <w:t>Persönliche Daten von Millionen Kunden gestohlen</w:t>
+      </w:r>
+      <w:r>
+        <w:rPr>
+          <w:rStyle w:val="italic"/>
+          <w:rFonts w:ascii="Times New Roman" w:hAnsi="Times New Roman" w:cs="Times New Roman"/>
+          <w:sz w:val="32"/>
+          <w:szCs w:val="32"/>
+        </w:rPr>
         <w:t>“</w:t>
       </w:r>
       <w:r>
@@ -9490,6 +10128,17 @@
         </w:rPr>
         <w:t xml:space="preserve">; </w:t>
       </w:r>
+    </w:p>
+    <w:p>
+      <w:pPr>
+        <w:ind w:left="709"/>
+        <w:contextualSpacing/>
+        <w:rPr>
+          <w:rFonts w:ascii="Times New Roman" w:hAnsi="Times New Roman" w:cs="Times New Roman"/>
+          <w:sz w:val="32"/>
+          <w:szCs w:val="32"/>
+        </w:rPr>
+      </w:pPr>
       <w:r>
         <w:rPr>
           <w:rFonts w:ascii="Times New Roman" w:hAnsi="Times New Roman" w:cs="Times New Roman"/>
@@ -9522,14 +10171,135 @@
         </w:rPr>
         <w:t xml:space="preserve">; </w:t>
       </w:r>
-      <w:r>
-        <w:rPr>
-          <w:rFonts w:ascii="Times New Roman" w:hAnsi="Times New Roman" w:cs="Times New Roman"/>
-          <w:sz w:val="32"/>
-          <w:szCs w:val="32"/>
-        </w:rPr>
-        <w:t xml:space="preserve">https://kotaku.com/welcome-back-psn-the-winners-5804318 </w:t>
-      </w:r>
+      <w:hyperlink r:id="rId32" w:history="1">
+        <w:r>
+          <w:rPr>
+            <w:rStyle w:val="Hyperlink"/>
+            <w:rFonts w:ascii="Times New Roman" w:hAnsi="Times New Roman" w:cs="Times New Roman"/>
+            <w:sz w:val="32"/>
+            <w:szCs w:val="32"/>
+          </w:rPr>
+          <w:t>https://www.heise.de/newsticker/meldung/Angriff-auf-Playstation-Network-Persoenliche-Daten-von-Millionen-Kunden-gestohlen-1233136.html</w:t>
+        </w:r>
+      </w:hyperlink>
+    </w:p>
+    <w:p>
+      <w:pPr>
+        <w:ind w:left="708"/>
+        <w:rPr>
+          <w:rFonts w:ascii="Times New Roman" w:hAnsi="Times New Roman" w:cs="Times New Roman"/>
+          <w:sz w:val="32"/>
+          <w:szCs w:val="32"/>
+        </w:rPr>
+      </w:pPr>
+    </w:p>
+    <w:p>
+      <w:pPr>
+        <w:ind w:left="709" w:hanging="708"/>
+        <w:contextualSpacing/>
+        <w:rPr>
+          <w:rFonts w:ascii="Times New Roman" w:hAnsi="Times New Roman" w:cs="Times New Roman"/>
+          <w:sz w:val="32"/>
+          <w:szCs w:val="32"/>
+          <w:lang w:val="en-US"/>
+        </w:rPr>
+      </w:pPr>
+      <w:r>
+        <w:rPr>
+          <w:rFonts w:ascii="Times New Roman" w:hAnsi="Times New Roman" w:cs="Times New Roman"/>
+          <w:sz w:val="32"/>
+          <w:szCs w:val="32"/>
+          <w:lang w:val="en-US"/>
+        </w:rPr>
+        <w:t>[5]</w:t>
+      </w:r>
+      <w:r>
+        <w:rPr>
+          <w:rFonts w:ascii="Times New Roman" w:hAnsi="Times New Roman" w:cs="Times New Roman"/>
+          <w:sz w:val="32"/>
+          <w:szCs w:val="32"/>
+          <w:lang w:val="en-US"/>
+        </w:rPr>
+        <w:tab/>
+        <w:t>pcmag.com (2011): „</w:t>
+      </w:r>
+      <w:r>
+        <w:rPr>
+          <w:rStyle w:val="italic"/>
+          <w:rFonts w:ascii="Times New Roman" w:hAnsi="Times New Roman" w:cs="Times New Roman"/>
+          <w:sz w:val="32"/>
+          <w:szCs w:val="32"/>
+          <w:lang w:val="en-US"/>
+        </w:rPr>
+        <w:t xml:space="preserve">PlayStation Hack to Cost Sony $171M; Quake Costs Far </w:t>
+      </w:r>
+      <w:proofErr w:type="gramStart"/>
+      <w:r>
+        <w:rPr>
+          <w:rStyle w:val="italic"/>
+          <w:rFonts w:ascii="Times New Roman" w:hAnsi="Times New Roman" w:cs="Times New Roman"/>
+          <w:sz w:val="32"/>
+          <w:szCs w:val="32"/>
+          <w:lang w:val="en-US"/>
+        </w:rPr>
+        <w:t>Higher“</w:t>
+      </w:r>
+      <w:proofErr w:type="gramEnd"/>
+      <w:r>
+        <w:rPr>
+          <w:rFonts w:ascii="Times New Roman" w:hAnsi="Times New Roman" w:cs="Times New Roman"/>
+          <w:sz w:val="32"/>
+          <w:szCs w:val="32"/>
+          <w:lang w:val="en-US"/>
+        </w:rPr>
+        <w:t xml:space="preserve">; </w:t>
+      </w:r>
+    </w:p>
+    <w:p>
+      <w:pPr>
+        <w:ind w:left="709"/>
+        <w:contextualSpacing/>
+        <w:rPr>
+          <w:rFonts w:ascii="Times New Roman" w:hAnsi="Times New Roman" w:cs="Times New Roman"/>
+          <w:sz w:val="32"/>
+          <w:szCs w:val="32"/>
+        </w:rPr>
+      </w:pPr>
+      <w:r>
+        <w:rPr>
+          <w:rFonts w:ascii="Times New Roman" w:hAnsi="Times New Roman" w:cs="Times New Roman"/>
+          <w:sz w:val="32"/>
+          <w:szCs w:val="32"/>
+        </w:rPr>
+        <w:t xml:space="preserve">Zugriff: 14. </w:t>
+      </w:r>
+      <w:r>
+        <w:rPr>
+          <w:rFonts w:ascii="Times New Roman" w:hAnsi="Times New Roman" w:cs="Times New Roman"/>
+          <w:sz w:val="32"/>
+          <w:szCs w:val="32"/>
+        </w:rPr>
+        <w:t>Dezember 2022</w:t>
+      </w:r>
+      <w:r>
+        <w:rPr>
+          <w:rFonts w:ascii="Times New Roman" w:hAnsi="Times New Roman" w:cs="Times New Roman"/>
+          <w:sz w:val="32"/>
+          <w:szCs w:val="32"/>
+        </w:rPr>
+        <w:t xml:space="preserve">; </w:t>
+      </w:r>
+      <w:hyperlink r:id="rId33" w:history="1">
+        <w:r>
+          <w:rPr>
+            <w:rStyle w:val="Hyperlink"/>
+            <w:rFonts w:ascii="Times New Roman" w:hAnsi="Times New Roman" w:cs="Times New Roman"/>
+            <w:sz w:val="32"/>
+            <w:szCs w:val="32"/>
+          </w:rPr>
+          <w:t>https://www.pcmag.com/archive/playstation-hack-to-cost-sony-171m-quake-costs-far-higher-264796</w:t>
+        </w:r>
+      </w:hyperlink>
     </w:p>
     <w:p>
       <w:pPr>
@@ -9537,148 +10307,10 @@
         <w:jc w:val="both"/>
         <w:rPr>
           <w:rFonts w:ascii="Times New Roman" w:hAnsi="Times New Roman" w:cs="Times New Roman"/>
-          <w:sz w:val="32"/>
-          <w:szCs w:val="32"/>
-        </w:rPr>
-      </w:pPr>
-      <w:r>
-        <w:rPr>
-          <w:rFonts w:ascii="Times New Roman" w:hAnsi="Times New Roman" w:cs="Times New Roman"/>
-          <w:sz w:val="32"/>
-          <w:szCs w:val="32"/>
-        </w:rPr>
-        <w:t>[</w:t>
-      </w:r>
-      <w:r>
-        <w:rPr>
-          <w:rFonts w:ascii="Times New Roman" w:hAnsi="Times New Roman" w:cs="Times New Roman"/>
-          <w:sz w:val="32"/>
-          <w:szCs w:val="32"/>
-        </w:rPr>
-        <w:t>4</w:t>
-      </w:r>
-      <w:r>
-        <w:rPr>
-          <w:rFonts w:ascii="Times New Roman" w:hAnsi="Times New Roman" w:cs="Times New Roman"/>
-          <w:sz w:val="32"/>
-          <w:szCs w:val="32"/>
-        </w:rPr>
-        <w:t>]</w:t>
-      </w:r>
-      <w:r>
-        <w:rPr>
-          <w:rFonts w:ascii="Times New Roman" w:hAnsi="Times New Roman" w:cs="Times New Roman"/>
-          <w:sz w:val="32"/>
-          <w:szCs w:val="32"/>
-        </w:rPr>
-        <w:tab/>
-      </w:r>
-      <w:r>
-        <w:rPr>
-          <w:rFonts w:ascii="Times New Roman" w:hAnsi="Times New Roman" w:cs="Times New Roman"/>
-          <w:sz w:val="32"/>
-          <w:szCs w:val="32"/>
-        </w:rPr>
-        <w:t>kotaku.com</w:t>
-      </w:r>
-      <w:r>
-        <w:rPr>
-          <w:rFonts w:ascii="Times New Roman" w:hAnsi="Times New Roman" w:cs="Times New Roman"/>
-          <w:sz w:val="32"/>
-          <w:szCs w:val="32"/>
-        </w:rPr>
-        <w:t xml:space="preserve"> (</w:t>
-      </w:r>
-      <w:r>
-        <w:rPr>
-          <w:rFonts w:ascii="Times New Roman" w:hAnsi="Times New Roman" w:cs="Times New Roman"/>
-          <w:sz w:val="32"/>
-          <w:szCs w:val="32"/>
-        </w:rPr>
-        <w:t>2011</w:t>
-      </w:r>
-      <w:r>
-        <w:rPr>
-          <w:rFonts w:ascii="Times New Roman" w:hAnsi="Times New Roman" w:cs="Times New Roman"/>
-          <w:sz w:val="32"/>
-          <w:szCs w:val="32"/>
-        </w:rPr>
-        <w:t>)</w:t>
-      </w:r>
-      <w:r>
-        <w:rPr>
-          <w:rFonts w:ascii="Times New Roman" w:hAnsi="Times New Roman" w:cs="Times New Roman"/>
-          <w:sz w:val="32"/>
-          <w:szCs w:val="32"/>
-        </w:rPr>
-        <w:t>: „</w:t>
-      </w:r>
-      <w:r>
-        <w:rPr>
-          <w:rStyle w:val="italic"/>
-          <w:rFonts w:ascii="Times New Roman" w:hAnsi="Times New Roman" w:cs="Times New Roman"/>
-          <w:sz w:val="32"/>
-          <w:szCs w:val="32"/>
-        </w:rPr>
-        <w:t>Angriff auf Playstation Network: Persönliche Daten von Millionen Kunden gestohlen</w:t>
-      </w:r>
-      <w:r>
-        <w:rPr>
-          <w:rStyle w:val="italic"/>
-          <w:rFonts w:ascii="Times New Roman" w:hAnsi="Times New Roman" w:cs="Times New Roman"/>
-          <w:sz w:val="32"/>
-          <w:szCs w:val="32"/>
-        </w:rPr>
-        <w:t>“</w:t>
-      </w:r>
-      <w:r>
-        <w:rPr>
-          <w:rFonts w:ascii="Times New Roman" w:hAnsi="Times New Roman" w:cs="Times New Roman"/>
-          <w:sz w:val="32"/>
-          <w:szCs w:val="32"/>
-        </w:rPr>
-        <w:t xml:space="preserve">; </w:t>
-      </w:r>
-      <w:r>
-        <w:rPr>
-          <w:rFonts w:ascii="Times New Roman" w:hAnsi="Times New Roman" w:cs="Times New Roman"/>
-          <w:sz w:val="32"/>
-          <w:szCs w:val="32"/>
-        </w:rPr>
-        <w:t xml:space="preserve">Zugriff: </w:t>
-      </w:r>
-      <w:r>
-        <w:rPr>
-          <w:rFonts w:ascii="Times New Roman" w:hAnsi="Times New Roman" w:cs="Times New Roman"/>
-          <w:sz w:val="32"/>
-          <w:szCs w:val="32"/>
-        </w:rPr>
-        <w:t>14</w:t>
-      </w:r>
-      <w:r>
-        <w:rPr>
-          <w:rFonts w:ascii="Times New Roman" w:hAnsi="Times New Roman" w:cs="Times New Roman"/>
-          <w:sz w:val="32"/>
-          <w:szCs w:val="32"/>
-        </w:rPr>
-        <w:t>. Dezember 2022</w:t>
-      </w:r>
-      <w:r>
-        <w:rPr>
-          <w:rFonts w:ascii="Times New Roman" w:hAnsi="Times New Roman" w:cs="Times New Roman"/>
-          <w:sz w:val="32"/>
-          <w:szCs w:val="32"/>
-        </w:rPr>
-        <w:t xml:space="preserve">; </w:t>
-      </w:r>
-      <w:r>
-        <w:rPr>
-          <w:rFonts w:ascii="Times New Roman" w:hAnsi="Times New Roman" w:cs="Times New Roman"/>
-          <w:sz w:val="32"/>
-          <w:szCs w:val="32"/>
-        </w:rPr>
-        <w:t>https://www.heise.de/newsticker/meldung/Angriff-auf-Playstation-Network-Persoenliche-Daten-von-Millionen-Kunden-gestohlen-1233136.html</w:t>
-      </w:r>
+          <w:sz w:val="48"/>
+          <w:szCs w:val="48"/>
+        </w:rPr>
+      </w:pPr>
     </w:p>
     <w:p>
       <w:pPr>
@@ -9690,75 +10322,359 @@
           <w:szCs w:val="48"/>
         </w:rPr>
       </w:pPr>
-      <w:r>
-        <w:rPr>
-          <w:rFonts w:ascii="Times New Roman" w:hAnsi="Times New Roman" w:cs="Times New Roman"/>
-          <w:sz w:val="32"/>
-          <w:szCs w:val="32"/>
+    </w:p>
+    <w:p>
+      <w:pPr>
+        <w:ind w:left="709" w:hanging="708"/>
+        <w:contextualSpacing/>
+        <w:rPr>
+          <w:rFonts w:ascii="Times New Roman" w:hAnsi="Times New Roman" w:cs="Times New Roman"/>
+          <w:sz w:val="32"/>
+          <w:szCs w:val="32"/>
+        </w:rPr>
+      </w:pPr>
+      <w:r>
+        <w:rPr>
+          <w:rFonts w:ascii="Times New Roman" w:hAnsi="Times New Roman" w:cs="Times New Roman"/>
+          <w:sz w:val="32"/>
+          <w:szCs w:val="32"/>
+        </w:rPr>
+        <w:lastRenderedPageBreak/>
+        <w:t>[</w:t>
+      </w:r>
+      <w:r>
+        <w:rPr>
+          <w:rFonts w:ascii="Times New Roman" w:hAnsi="Times New Roman" w:cs="Times New Roman"/>
+          <w:sz w:val="32"/>
+          <w:szCs w:val="32"/>
+        </w:rPr>
+        <w:t>6</w:t>
+      </w:r>
+      <w:r>
+        <w:rPr>
+          <w:rFonts w:ascii="Times New Roman" w:hAnsi="Times New Roman" w:cs="Times New Roman"/>
+          <w:sz w:val="32"/>
+          <w:szCs w:val="32"/>
+        </w:rPr>
+        <w:t>]</w:t>
+      </w:r>
+      <w:r>
+        <w:rPr>
+          <w:rFonts w:ascii="Times New Roman" w:hAnsi="Times New Roman" w:cs="Times New Roman"/>
+          <w:sz w:val="32"/>
+          <w:szCs w:val="32"/>
+        </w:rPr>
+        <w:tab/>
+        <w:t>Wikipedia</w:t>
+      </w:r>
+      <w:r>
+        <w:rPr>
+          <w:rFonts w:ascii="Times New Roman" w:hAnsi="Times New Roman" w:cs="Times New Roman"/>
+          <w:sz w:val="32"/>
+          <w:szCs w:val="32"/>
+        </w:rPr>
+        <w:t xml:space="preserve"> (o.J.)</w:t>
+      </w:r>
+      <w:r>
+        <w:rPr>
+          <w:rFonts w:ascii="Times New Roman" w:hAnsi="Times New Roman" w:cs="Times New Roman"/>
+          <w:sz w:val="32"/>
+          <w:szCs w:val="32"/>
+        </w:rPr>
+        <w:t xml:space="preserve">: “ELO-Zahl: Anpassung nach </w:t>
+      </w:r>
+      <w:r>
+        <w:rPr>
+          <w:rFonts w:ascii="Times New Roman" w:hAnsi="Times New Roman" w:cs="Times New Roman"/>
+          <w:sz w:val="32"/>
+          <w:szCs w:val="32"/>
+        </w:rPr>
+        <w:t xml:space="preserve">einer Partie“; </w:t>
+      </w:r>
+    </w:p>
+    <w:p>
+      <w:pPr>
+        <w:ind w:left="709"/>
+        <w:contextualSpacing/>
+        <w:rPr>
+          <w:rFonts w:ascii="Times New Roman" w:hAnsi="Times New Roman" w:cs="Times New Roman"/>
+          <w:sz w:val="32"/>
+          <w:szCs w:val="32"/>
+        </w:rPr>
+      </w:pPr>
+      <w:r>
+        <w:rPr>
+          <w:rFonts w:ascii="Times New Roman" w:hAnsi="Times New Roman" w:cs="Times New Roman"/>
+          <w:sz w:val="32"/>
+          <w:szCs w:val="32"/>
+        </w:rPr>
+        <w:t>Zugriff: 13. Dezember 2022;</w:t>
+      </w:r>
+    </w:p>
+    <w:p>
+      <w:pPr>
+        <w:ind w:left="709"/>
+        <w:contextualSpacing/>
+        <w:rPr>
+          <w:rStyle w:val="Hyperlink"/>
+          <w:rFonts w:ascii="Times New Roman" w:hAnsi="Times New Roman" w:cs="Times New Roman"/>
+          <w:sz w:val="32"/>
+          <w:szCs w:val="32"/>
+        </w:rPr>
+      </w:pPr>
+      <w:hyperlink r:id="rId34" w:anchor="Anpassung_nach_einer_Partie" w:history="1">
+        <w:r>
+          <w:rPr>
+            <w:rStyle w:val="Hyperlink"/>
+            <w:rFonts w:ascii="Times New Roman" w:hAnsi="Times New Roman" w:cs="Times New Roman"/>
+            <w:sz w:val="32"/>
+            <w:szCs w:val="32"/>
+          </w:rPr>
+          <w:t>https://de.wikipedia.org/wiki/Elo-Zahl#Anpassung_nach_einer_Partie</w:t>
+        </w:r>
+      </w:hyperlink>
+    </w:p>
+    <w:p>
+      <w:pPr>
+        <w:contextualSpacing/>
+        <w:rPr>
+          <w:rStyle w:val="Hyperlink"/>
+          <w:rFonts w:ascii="Times New Roman" w:hAnsi="Times New Roman" w:cs="Times New Roman"/>
+          <w:sz w:val="32"/>
+          <w:szCs w:val="32"/>
+        </w:rPr>
+      </w:pPr>
+    </w:p>
+    <w:p>
+      <w:pPr>
+        <w:contextualSpacing/>
+        <w:rPr>
+          <w:rStyle w:val="Hyperlink"/>
+          <w:rFonts w:ascii="Times New Roman" w:hAnsi="Times New Roman" w:cs="Times New Roman"/>
+          <w:color w:val="auto"/>
+          <w:sz w:val="32"/>
+          <w:szCs w:val="32"/>
+          <w:u w:val="none"/>
           <w:lang w:val="en-US"/>
         </w:rPr>
-        <w:t>[5]</w:t>
-      </w:r>
-      <w:r>
-        <w:rPr>
-          <w:rFonts w:ascii="Times New Roman" w:hAnsi="Times New Roman" w:cs="Times New Roman"/>
-          <w:sz w:val="32"/>
-          <w:szCs w:val="32"/>
+      </w:pPr>
+      <w:r>
+        <w:rPr>
+          <w:rStyle w:val="Hyperlink"/>
+          <w:rFonts w:ascii="Times New Roman" w:hAnsi="Times New Roman" w:cs="Times New Roman"/>
+          <w:color w:val="auto"/>
+          <w:sz w:val="32"/>
+          <w:szCs w:val="32"/>
+          <w:u w:val="none"/>
           <w:lang w:val="en-US"/>
         </w:rPr>
+        <w:t xml:space="preserve">[7] </w:t>
+      </w:r>
+      <w:r>
+        <w:rPr>
+          <w:rStyle w:val="Hyperlink"/>
+          <w:rFonts w:ascii="Times New Roman" w:hAnsi="Times New Roman" w:cs="Times New Roman"/>
+          <w:color w:val="auto"/>
+          <w:sz w:val="32"/>
+          <w:szCs w:val="32"/>
+          <w:u w:val="none"/>
+          <w:lang w:val="en-US"/>
+        </w:rPr>
         <w:tab/>
-        <w:t>pcmag.com (2011): „</w:t>
-      </w:r>
-      <w:r>
-        <w:rPr>
-          <w:rStyle w:val="italic"/>
-          <w:rFonts w:ascii="Times New Roman" w:hAnsi="Times New Roman" w:cs="Times New Roman"/>
-          <w:sz w:val="32"/>
-          <w:szCs w:val="32"/>
+        <w:t>The MITRE Corporation (2014): „Scoring C</w:t>
+      </w:r>
+      <w:r>
+        <w:rPr>
+          <w:rStyle w:val="Hyperlink"/>
+          <w:rFonts w:ascii="Times New Roman" w:hAnsi="Times New Roman" w:cs="Times New Roman"/>
+          <w:color w:val="auto"/>
+          <w:sz w:val="32"/>
+          <w:szCs w:val="32"/>
+          <w:u w:val="none"/>
           <w:lang w:val="en-US"/>
         </w:rPr>
-        <w:t xml:space="preserve">PlayStation Hack to Cost Sony $171M; Quake Costs Far </w:t>
-      </w:r>
-      <w:proofErr w:type="gramStart"/>
-      <w:r>
-        <w:rPr>
-          <w:rStyle w:val="italic"/>
-          <w:rFonts w:ascii="Times New Roman" w:hAnsi="Times New Roman" w:cs="Times New Roman"/>
-          <w:sz w:val="32"/>
-          <w:szCs w:val="32"/>
+        <w:t>WEs”;</w:t>
+      </w:r>
+    </w:p>
+    <w:p>
+      <w:pPr>
+        <w:contextualSpacing/>
+        <w:rPr>
+          <w:rStyle w:val="Hyperlink"/>
+          <w:rFonts w:ascii="Times New Roman" w:hAnsi="Times New Roman" w:cs="Times New Roman"/>
+          <w:color w:val="auto"/>
+          <w:sz w:val="32"/>
+          <w:szCs w:val="32"/>
+          <w:u w:val="none"/>
           <w:lang w:val="en-US"/>
         </w:rPr>
-        <w:t>Higher“</w:t>
-      </w:r>
-      <w:proofErr w:type="gramEnd"/>
-      <w:r>
-        <w:rPr>
-          <w:rFonts w:ascii="Times New Roman" w:hAnsi="Times New Roman" w:cs="Times New Roman"/>
-          <w:sz w:val="32"/>
-          <w:szCs w:val="32"/>
+      </w:pPr>
+      <w:r>
+        <w:rPr>
+          <w:rStyle w:val="Hyperlink"/>
+          <w:rFonts w:ascii="Times New Roman" w:hAnsi="Times New Roman" w:cs="Times New Roman"/>
+          <w:color w:val="auto"/>
+          <w:sz w:val="32"/>
+          <w:szCs w:val="32"/>
+          <w:u w:val="none"/>
           <w:lang w:val="en-US"/>
         </w:rPr>
+        <w:tab/>
+        <w:t>Zugriff: 19. Dezember 2022;</w:t>
+      </w:r>
+    </w:p>
+    <w:p>
+      <w:pPr>
+        <w:contextualSpacing/>
+        <w:rPr>
+          <w:rStyle w:val="Hyperlink"/>
+          <w:rFonts w:ascii="Times New Roman" w:hAnsi="Times New Roman" w:cs="Times New Roman"/>
+          <w:color w:val="auto"/>
+          <w:sz w:val="32"/>
+          <w:szCs w:val="32"/>
+          <w:u w:val="none"/>
+          <w:lang w:val="en-US"/>
+        </w:rPr>
+      </w:pPr>
+      <w:r>
+        <w:rPr>
+          <w:rStyle w:val="Hyperlink"/>
+          <w:rFonts w:ascii="Times New Roman" w:hAnsi="Times New Roman" w:cs="Times New Roman"/>
+          <w:color w:val="auto"/>
+          <w:sz w:val="32"/>
+          <w:szCs w:val="32"/>
+          <w:u w:val="none"/>
+          <w:lang w:val="en-US"/>
+        </w:rPr>
+        <w:tab/>
+      </w:r>
+      <w:hyperlink r:id="rId35" w:history="1">
+        <w:r>
+          <w:rPr>
+            <w:rStyle w:val="Hyperlink"/>
+            <w:rFonts w:ascii="Times New Roman" w:hAnsi="Times New Roman" w:cs="Times New Roman"/>
+            <w:sz w:val="32"/>
+            <w:szCs w:val="32"/>
+            <w:lang w:val="en-US"/>
+          </w:rPr>
+          <w:t>https://cwe.mitre.org/cwss/cwss_v1.0.1.html</w:t>
+        </w:r>
+      </w:hyperlink>
+    </w:p>
+    <w:p>
+      <w:pPr>
+        <w:ind w:left="709"/>
+        <w:contextualSpacing/>
+        <w:rPr>
+          <w:rFonts w:ascii="Times New Roman" w:hAnsi="Times New Roman" w:cs="Times New Roman"/>
+          <w:sz w:val="32"/>
+          <w:szCs w:val="32"/>
+          <w:lang w:val="en-US"/>
+        </w:rPr>
+      </w:pPr>
+    </w:p>
+    <w:p>
+      <w:pPr>
+        <w:ind w:left="709" w:hanging="708"/>
+        <w:contextualSpacing/>
+        <w:rPr>
+          <w:rFonts w:ascii="Times New Roman" w:hAnsi="Times New Roman" w:cs="Times New Roman"/>
+          <w:sz w:val="32"/>
+          <w:szCs w:val="32"/>
+          <w:lang w:val="en-US"/>
+        </w:rPr>
+      </w:pPr>
+      <w:r>
+        <w:rPr>
+          <w:rFonts w:ascii="Times New Roman" w:hAnsi="Times New Roman" w:cs="Times New Roman"/>
+          <w:sz w:val="32"/>
+          <w:szCs w:val="32"/>
+          <w:lang w:val="en-US"/>
+        </w:rPr>
+        <w:t>[</w:t>
+      </w:r>
+      <w:r>
+        <w:rPr>
+          <w:rFonts w:ascii="Times New Roman" w:hAnsi="Times New Roman" w:cs="Times New Roman"/>
+          <w:sz w:val="32"/>
+          <w:szCs w:val="32"/>
+          <w:lang w:val="en-US"/>
+        </w:rPr>
+        <w:t>8</w:t>
+      </w:r>
+      <w:r>
+        <w:rPr>
+          <w:rFonts w:ascii="Times New Roman" w:hAnsi="Times New Roman" w:cs="Times New Roman"/>
+          <w:sz w:val="32"/>
+          <w:szCs w:val="32"/>
+          <w:lang w:val="en-US"/>
+        </w:rPr>
+        <w:t>]</w:t>
+      </w:r>
+      <w:r>
+        <w:rPr>
+          <w:rFonts w:ascii="Times New Roman" w:hAnsi="Times New Roman" w:cs="Times New Roman"/>
+          <w:sz w:val="32"/>
+          <w:szCs w:val="32"/>
+          <w:lang w:val="en-US"/>
+        </w:rPr>
+        <w:tab/>
+        <w:t>The MITRE Corporation (2022): „2022</w:t>
+      </w:r>
+      <w:r>
+        <w:rPr>
+          <w:rFonts w:ascii="Times New Roman" w:hAnsi="Times New Roman" w:cs="Times New Roman"/>
+          <w:sz w:val="32"/>
+          <w:szCs w:val="32"/>
+          <w:lang w:val="en-US"/>
+        </w:rPr>
+        <w:t xml:space="preserve"> </w:t>
+      </w:r>
+      <w:r>
+        <w:rPr>
+          <w:rFonts w:ascii="Times New Roman" w:hAnsi="Times New Roman" w:cs="Times New Roman"/>
+          <w:sz w:val="32"/>
+          <w:szCs w:val="32"/>
+          <w:lang w:val="en-US"/>
+        </w:rPr>
+        <w:t>CWE Top 25 Most Dangerous Software Weaknesses</w:t>
+      </w:r>
+      <w:r>
+        <w:rPr>
+          <w:rFonts w:ascii="Times New Roman" w:hAnsi="Times New Roman" w:cs="Times New Roman"/>
+          <w:sz w:val="32"/>
+          <w:szCs w:val="32"/>
+          <w:lang w:val="en-US"/>
+        </w:rPr>
+        <w:t>”</w:t>
+      </w:r>
+      <w:r>
+        <w:rPr>
+          <w:rFonts w:ascii="Times New Roman" w:hAnsi="Times New Roman" w:cs="Times New Roman"/>
+          <w:sz w:val="32"/>
+          <w:szCs w:val="32"/>
+          <w:lang w:val="en-US"/>
+        </w:rPr>
         <w:t xml:space="preserve">; </w:t>
       </w:r>
-      <w:proofErr w:type="spellStart"/>
-      <w:r>
-        <w:rPr>
-          <w:rFonts w:ascii="Times New Roman" w:hAnsi="Times New Roman" w:cs="Times New Roman"/>
-          <w:sz w:val="32"/>
-          <w:szCs w:val="32"/>
-          <w:lang w:val="en-US"/>
-        </w:rPr>
-        <w:t>Zugriff</w:t>
-      </w:r>
-      <w:proofErr w:type="spellEnd"/>
-      <w:r>
-        <w:rPr>
-          <w:rFonts w:ascii="Times New Roman" w:hAnsi="Times New Roman" w:cs="Times New Roman"/>
-          <w:sz w:val="32"/>
-          <w:szCs w:val="32"/>
-          <w:lang w:val="en-US"/>
-        </w:rPr>
-        <w:t xml:space="preserve">: 14. </w:t>
+    </w:p>
+    <w:p>
+      <w:pPr>
+        <w:ind w:left="709"/>
+        <w:contextualSpacing/>
+        <w:rPr>
+          <w:rFonts w:ascii="Times New Roman" w:hAnsi="Times New Roman" w:cs="Times New Roman"/>
+          <w:sz w:val="32"/>
+          <w:szCs w:val="32"/>
+        </w:rPr>
+      </w:pPr>
+      <w:r>
+        <w:rPr>
+          <w:rFonts w:ascii="Times New Roman" w:hAnsi="Times New Roman" w:cs="Times New Roman"/>
+          <w:sz w:val="32"/>
+          <w:szCs w:val="32"/>
+        </w:rPr>
+        <w:t xml:space="preserve">Zugriff: 13. </w:t>
       </w:r>
       <w:r>
         <w:rPr>
@@ -9774,93 +10690,54 @@
           <w:sz w:val="32"/>
           <w:szCs w:val="32"/>
         </w:rPr>
-        <w:t xml:space="preserve">; </w:t>
-      </w:r>
-      <w:r>
-        <w:rPr>
-          <w:rFonts w:ascii="Times New Roman" w:hAnsi="Times New Roman" w:cs="Times New Roman"/>
-          <w:sz w:val="32"/>
-          <w:szCs w:val="32"/>
-        </w:rPr>
-        <w:t>https://www.pcmag.com/archive/playstation-hack-to-cost-sony-171m-quake-costs-far-higher-264796</w:t>
-      </w:r>
-    </w:p>
-    <w:p>
-      <w:pPr>
-        <w:ind w:left="708" w:hanging="708"/>
-        <w:jc w:val="both"/>
-        <w:rPr>
-          <w:rFonts w:ascii="Times New Roman" w:hAnsi="Times New Roman" w:cs="Times New Roman"/>
-          <w:sz w:val="32"/>
-          <w:szCs w:val="32"/>
-        </w:rPr>
-      </w:pPr>
-      <w:r>
-        <w:rPr>
-          <w:rFonts w:ascii="Times New Roman" w:hAnsi="Times New Roman" w:cs="Times New Roman"/>
-          <w:sz w:val="32"/>
-          <w:szCs w:val="32"/>
-        </w:rPr>
-        <w:t>[</w:t>
-      </w:r>
-      <w:r>
-        <w:rPr>
-          <w:rFonts w:ascii="Times New Roman" w:hAnsi="Times New Roman" w:cs="Times New Roman"/>
-          <w:sz w:val="32"/>
-          <w:szCs w:val="32"/>
-        </w:rPr>
-        <w:t>6</w:t>
-      </w:r>
-      <w:r>
-        <w:rPr>
-          <w:rFonts w:ascii="Times New Roman" w:hAnsi="Times New Roman" w:cs="Times New Roman"/>
-          <w:sz w:val="32"/>
-          <w:szCs w:val="32"/>
-        </w:rPr>
-        <w:t>]</w:t>
-      </w:r>
-      <w:r>
-        <w:rPr>
-          <w:rFonts w:ascii="Times New Roman" w:hAnsi="Times New Roman" w:cs="Times New Roman"/>
-          <w:sz w:val="32"/>
-          <w:szCs w:val="32"/>
-        </w:rPr>
-        <w:tab/>
-        <w:t xml:space="preserve">Wikipedia: “ELO-Zahl: Anpassung nach </w:t>
-      </w:r>
-      <w:r>
-        <w:rPr>
-          <w:rFonts w:ascii="Times New Roman" w:hAnsi="Times New Roman" w:cs="Times New Roman"/>
-          <w:sz w:val="32"/>
-          <w:szCs w:val="32"/>
-        </w:rPr>
-        <w:t xml:space="preserve">einer Partie“; Zugriff: 13. Dezember 2022; </w:t>
-      </w:r>
-      <w:r>
-        <w:rPr>
-          <w:rFonts w:ascii="Times New Roman" w:hAnsi="Times New Roman" w:cs="Times New Roman"/>
-          <w:sz w:val="32"/>
-          <w:szCs w:val="32"/>
-        </w:rPr>
-        <w:t>https://de.wikipedia.org/wiki/Elo-Zahl#Anpassung_nach_einer_Partie</w:t>
-      </w:r>
-    </w:p>
-    <w:p>
-      <w:pPr>
-        <w:ind w:left="708" w:hanging="708"/>
-        <w:jc w:val="both"/>
+        <w:t>;</w:t>
+      </w:r>
+      <w:r>
+        <w:rPr>
+          <w:rFonts w:ascii="Times New Roman" w:hAnsi="Times New Roman" w:cs="Times New Roman"/>
+          <w:sz w:val="32"/>
+          <w:szCs w:val="32"/>
+        </w:rPr>
+        <w:t xml:space="preserve"> </w:t>
+      </w:r>
+      <w:hyperlink r:id="rId36" w:history="1">
+        <w:r>
+          <w:rPr>
+            <w:rStyle w:val="Hyperlink"/>
+            <w:rFonts w:ascii="Times New Roman" w:hAnsi="Times New Roman" w:cs="Times New Roman"/>
+            <w:sz w:val="32"/>
+            <w:szCs w:val="32"/>
+          </w:rPr>
+          <w:t>https://cwe.mitre.org/top25/archive/2022/2022_cwe_top25.html</w:t>
+        </w:r>
+      </w:hyperlink>
+    </w:p>
+    <w:p>
+      <w:pPr>
+        <w:ind w:left="709"/>
+        <w:contextualSpacing/>
         <w:rPr>
           <w:rFonts w:ascii="Times New Roman" w:hAnsi="Times New Roman" w:cs="Times New Roman"/>
           <w:sz w:val="48"/>
           <w:szCs w:val="48"/>
         </w:rPr>
       </w:pPr>
-      <w:r>
-        <w:rPr>
-          <w:rFonts w:ascii="Times New Roman" w:hAnsi="Times New Roman" w:cs="Times New Roman"/>
-          <w:sz w:val="32"/>
-          <w:szCs w:val="32"/>
-          <w:lang w:val="en-US"/>
+    </w:p>
+    <w:p>
+      <w:pPr>
+        <w:ind w:left="709" w:hanging="709"/>
+        <w:contextualSpacing/>
+        <w:rPr>
+          <w:rFonts w:ascii="Times New Roman" w:hAnsi="Times New Roman" w:cs="Times New Roman"/>
+          <w:sz w:val="32"/>
+          <w:szCs w:val="32"/>
+        </w:rPr>
+      </w:pPr>
+      <w:r>
+        <w:rPr>
+          <w:rFonts w:ascii="Times New Roman" w:hAnsi="Times New Roman" w:cs="Times New Roman"/>
+          <w:sz w:val="32"/>
+          <w:szCs w:val="32"/>
         </w:rPr>
         <w:t>[</w:t>
       </w:r>
@@ -9869,16 +10746,14 @@
           <w:rFonts w:ascii="Times New Roman" w:hAnsi="Times New Roman" w:cs="Times New Roman"/>
           <w:sz w:val="32"/>
           <w:szCs w:val="32"/>
-          <w:lang w:val="en-US"/>
-        </w:rPr>
-        <w:t>7</w:t>
-      </w:r>
-      <w:r>
-        <w:rPr>
-          <w:rFonts w:ascii="Times New Roman" w:hAnsi="Times New Roman" w:cs="Times New Roman"/>
-          <w:sz w:val="32"/>
-          <w:szCs w:val="32"/>
-          <w:lang w:val="en-US"/>
+        </w:rPr>
+        <w:t>9</w:t>
+      </w:r>
+      <w:r>
+        <w:rPr>
+          <w:rFonts w:ascii="Times New Roman" w:hAnsi="Times New Roman" w:cs="Times New Roman"/>
+          <w:sz w:val="32"/>
+          <w:szCs w:val="32"/>
         </w:rPr>
         <w:t>]</w:t>
       </w:r>
@@ -9887,17 +10762,30 @@
           <w:rFonts w:ascii="Times New Roman" w:hAnsi="Times New Roman" w:cs="Times New Roman"/>
           <w:sz w:val="32"/>
           <w:szCs w:val="32"/>
-          <w:lang w:val="en-US"/>
         </w:rPr>
         <w:tab/>
-        <w:t>The MITRE Corporation (2022): „2022</w:t>
-      </w:r>
-      <w:r>
-        <w:rPr>
-          <w:rFonts w:ascii="Times New Roman" w:hAnsi="Times New Roman" w:cs="Times New Roman"/>
-          <w:sz w:val="32"/>
-          <w:szCs w:val="32"/>
-          <w:lang w:val="en-US"/>
+      </w:r>
+      <w:r>
+        <w:rPr>
+          <w:rFonts w:ascii="Times New Roman" w:hAnsi="Times New Roman" w:cs="Times New Roman"/>
+          <w:sz w:val="32"/>
+          <w:szCs w:val="32"/>
+        </w:rPr>
+        <w:t>Web.de (2022)</w:t>
+      </w:r>
+      <w:r>
+        <w:rPr>
+          <w:rFonts w:ascii="Times New Roman" w:hAnsi="Times New Roman" w:cs="Times New Roman"/>
+          <w:sz w:val="32"/>
+          <w:szCs w:val="32"/>
+        </w:rPr>
+        <w:t>:</w:t>
+      </w:r>
+      <w:r>
+        <w:rPr>
+          <w:rFonts w:ascii="Times New Roman" w:hAnsi="Times New Roman" w:cs="Times New Roman"/>
+          <w:sz w:val="32"/>
+          <w:szCs w:val="32"/>
         </w:rPr>
         <w:t xml:space="preserve"> </w:t>
       </w:r>
@@ -9906,27 +10794,279 @@
           <w:rFonts w:ascii="Times New Roman" w:hAnsi="Times New Roman" w:cs="Times New Roman"/>
           <w:sz w:val="32"/>
           <w:szCs w:val="32"/>
-          <w:lang w:val="en-US"/>
-        </w:rPr>
-        <w:t>CWE Top 25 Most Dangerous Software Weaknesses</w:t>
-      </w:r>
-      <w:r>
-        <w:rPr>
-          <w:rFonts w:ascii="Times New Roman" w:hAnsi="Times New Roman" w:cs="Times New Roman"/>
-          <w:sz w:val="32"/>
-          <w:szCs w:val="32"/>
-          <w:lang w:val="en-US"/>
-        </w:rPr>
-        <w:t>”</w:t>
-      </w:r>
-      <w:r>
-        <w:rPr>
-          <w:rFonts w:ascii="Times New Roman" w:hAnsi="Times New Roman" w:cs="Times New Roman"/>
-          <w:sz w:val="32"/>
-          <w:szCs w:val="32"/>
-          <w:lang w:val="en-US"/>
-        </w:rPr>
-        <w:t xml:space="preserve">; </w:t>
+        </w:rPr>
+        <w:t>„</w:t>
+      </w:r>
+      <w:r>
+        <w:rPr>
+          <w:rStyle w:val="italic"/>
+          <w:rFonts w:ascii="Times New Roman" w:hAnsi="Times New Roman" w:cs="Times New Roman"/>
+          <w:sz w:val="32"/>
+          <w:szCs w:val="32"/>
+        </w:rPr>
+        <w:t>Wie lang sind Ihre am häufigsten verwendeten Passwörter?</w:t>
+      </w:r>
+      <w:r>
+        <w:rPr>
+          <w:rStyle w:val="italic"/>
+          <w:rFonts w:ascii="Times New Roman" w:hAnsi="Times New Roman" w:cs="Times New Roman"/>
+          <w:sz w:val="32"/>
+          <w:szCs w:val="32"/>
+        </w:rPr>
+        <w:t>“</w:t>
+      </w:r>
+      <w:r>
+        <w:rPr>
+          <w:rFonts w:ascii="Times New Roman" w:hAnsi="Times New Roman" w:cs="Times New Roman"/>
+          <w:sz w:val="32"/>
+          <w:szCs w:val="32"/>
+        </w:rPr>
+        <w:t xml:space="preserve"> </w:t>
+      </w:r>
+      <w:r>
+        <w:rPr>
+          <w:rStyle w:val="italic"/>
+          <w:rFonts w:ascii="Times New Roman" w:hAnsi="Times New Roman" w:cs="Times New Roman"/>
+          <w:sz w:val="32"/>
+          <w:szCs w:val="32"/>
+        </w:rPr>
+        <w:t>auf Statista;</w:t>
+      </w:r>
+      <w:r>
+        <w:rPr>
+          <w:rFonts w:ascii="Times New Roman" w:hAnsi="Times New Roman" w:cs="Times New Roman"/>
+          <w:sz w:val="32"/>
+          <w:szCs w:val="32"/>
+        </w:rPr>
+        <w:t xml:space="preserve"> </w:t>
+      </w:r>
+    </w:p>
+    <w:p>
+      <w:pPr>
+        <w:ind w:left="709" w:hanging="1"/>
+        <w:contextualSpacing/>
+        <w:rPr>
+          <w:rFonts w:ascii="Times New Roman" w:hAnsi="Times New Roman" w:cs="Times New Roman"/>
+          <w:sz w:val="32"/>
+          <w:szCs w:val="32"/>
+        </w:rPr>
+      </w:pPr>
+      <w:r>
+        <w:rPr>
+          <w:rFonts w:ascii="Times New Roman" w:hAnsi="Times New Roman" w:cs="Times New Roman"/>
+          <w:sz w:val="32"/>
+          <w:szCs w:val="32"/>
+        </w:rPr>
+        <w:t>Zugriff: 13. Dezember 2022</w:t>
+      </w:r>
+      <w:r>
+        <w:rPr>
+          <w:rFonts w:ascii="Times New Roman" w:hAnsi="Times New Roman" w:cs="Times New Roman"/>
+          <w:sz w:val="32"/>
+          <w:szCs w:val="32"/>
+        </w:rPr>
+        <w:t>;</w:t>
+      </w:r>
+      <w:r>
+        <w:rPr>
+          <w:rFonts w:ascii="Times New Roman" w:hAnsi="Times New Roman" w:cs="Times New Roman"/>
+          <w:sz w:val="32"/>
+          <w:szCs w:val="32"/>
+        </w:rPr>
+        <w:t xml:space="preserve"> </w:t>
+      </w:r>
+      <w:hyperlink r:id="rId37" w:history="1">
+        <w:r>
+          <w:rPr>
+            <w:rStyle w:val="Hyperlink"/>
+            <w:rFonts w:ascii="Times New Roman" w:hAnsi="Times New Roman" w:cs="Times New Roman"/>
+            <w:sz w:val="32"/>
+            <w:szCs w:val="32"/>
+          </w:rPr>
+          <w:t>https://de.statista.com/statistik/daten/studie/988439/umfrage/laenge-von-passwoertern-in-deutschland/</w:t>
+        </w:r>
+      </w:hyperlink>
+    </w:p>
+    <w:p>
+      <w:pPr>
+        <w:ind w:left="709" w:hanging="709"/>
+        <w:contextualSpacing/>
+        <w:rPr>
+          <w:rFonts w:ascii="Times New Roman" w:hAnsi="Times New Roman" w:cs="Times New Roman"/>
+          <w:sz w:val="32"/>
+          <w:szCs w:val="32"/>
+        </w:rPr>
+      </w:pPr>
+    </w:p>
+    <w:p>
+      <w:pPr>
+        <w:ind w:left="709" w:hanging="709"/>
+        <w:contextualSpacing/>
+        <w:rPr>
+          <w:rFonts w:ascii="Times New Roman" w:hAnsi="Times New Roman" w:cs="Times New Roman"/>
+          <w:sz w:val="32"/>
+          <w:szCs w:val="32"/>
+        </w:rPr>
+      </w:pPr>
+      <w:r>
+        <w:rPr>
+          <w:rFonts w:ascii="Times New Roman" w:hAnsi="Times New Roman" w:cs="Times New Roman"/>
+          <w:sz w:val="32"/>
+          <w:szCs w:val="32"/>
+        </w:rPr>
+        <w:t>[</w:t>
+      </w:r>
+      <w:r>
+        <w:rPr>
+          <w:rFonts w:ascii="Times New Roman" w:hAnsi="Times New Roman" w:cs="Times New Roman"/>
+          <w:sz w:val="32"/>
+          <w:szCs w:val="32"/>
+        </w:rPr>
+        <w:t>10</w:t>
+      </w:r>
+      <w:r>
+        <w:rPr>
+          <w:rFonts w:ascii="Times New Roman" w:hAnsi="Times New Roman" w:cs="Times New Roman"/>
+          <w:sz w:val="32"/>
+          <w:szCs w:val="32"/>
+        </w:rPr>
+        <w:t>]</w:t>
+      </w:r>
+      <w:r>
+        <w:rPr>
+          <w:rFonts w:ascii="Times New Roman" w:hAnsi="Times New Roman" w:cs="Times New Roman"/>
+          <w:sz w:val="32"/>
+          <w:szCs w:val="32"/>
+        </w:rPr>
+        <w:tab/>
+        <w:t>Python Software Foundation</w:t>
+      </w:r>
+      <w:r>
+        <w:rPr>
+          <w:rFonts w:ascii="Times New Roman" w:hAnsi="Times New Roman" w:cs="Times New Roman"/>
+          <w:sz w:val="32"/>
+          <w:szCs w:val="32"/>
+        </w:rPr>
+        <w:t xml:space="preserve"> (o.J.)</w:t>
+      </w:r>
+      <w:r>
+        <w:rPr>
+          <w:rFonts w:ascii="Times New Roman" w:hAnsi="Times New Roman" w:cs="Times New Roman"/>
+          <w:sz w:val="32"/>
+          <w:szCs w:val="32"/>
+        </w:rPr>
+        <w:t xml:space="preserve">: </w:t>
+      </w:r>
+      <w:r>
+        <w:rPr>
+          <w:rFonts w:ascii="Times New Roman" w:hAnsi="Times New Roman" w:cs="Times New Roman"/>
+          <w:sz w:val="32"/>
+          <w:szCs w:val="32"/>
+        </w:rPr>
+        <w:t>“sqlite3”-Dokumentation</w:t>
+      </w:r>
+    </w:p>
+    <w:p>
+      <w:pPr>
+        <w:ind w:left="709" w:hanging="1"/>
+        <w:contextualSpacing/>
+        <w:rPr>
+          <w:rFonts w:ascii="Times New Roman" w:hAnsi="Times New Roman" w:cs="Times New Roman"/>
+          <w:sz w:val="32"/>
+          <w:szCs w:val="32"/>
+        </w:rPr>
+      </w:pPr>
+      <w:r>
+        <w:rPr>
+          <w:rFonts w:ascii="Times New Roman" w:hAnsi="Times New Roman" w:cs="Times New Roman"/>
+          <w:sz w:val="32"/>
+          <w:szCs w:val="32"/>
+        </w:rPr>
+        <w:t>Zugriff: 13. Dezember 2022;</w:t>
+      </w:r>
+    </w:p>
+    <w:p>
+      <w:pPr>
+        <w:ind w:left="709" w:hanging="1"/>
+        <w:contextualSpacing/>
+        <w:rPr>
+          <w:rFonts w:ascii="Times New Roman" w:hAnsi="Times New Roman" w:cs="Times New Roman"/>
+          <w:sz w:val="32"/>
+          <w:szCs w:val="32"/>
+        </w:rPr>
+      </w:pPr>
+      <w:hyperlink r:id="rId38" w:history="1">
+        <w:r>
+          <w:rPr>
+            <w:rStyle w:val="Hyperlink"/>
+            <w:rFonts w:ascii="Times New Roman" w:hAnsi="Times New Roman" w:cs="Times New Roman"/>
+            <w:sz w:val="32"/>
+            <w:szCs w:val="32"/>
+          </w:rPr>
+          <w:t>https://docs.python.org/3/library/sqlite3.html</w:t>
+        </w:r>
+      </w:hyperlink>
+    </w:p>
+    <w:p>
+      <w:pPr>
+        <w:ind w:left="709" w:hanging="709"/>
+        <w:contextualSpacing/>
+        <w:rPr>
+          <w:rFonts w:ascii="Times New Roman" w:hAnsi="Times New Roman" w:cs="Times New Roman"/>
+          <w:sz w:val="32"/>
+          <w:szCs w:val="32"/>
+        </w:rPr>
+      </w:pPr>
+    </w:p>
+    <w:p>
+      <w:pPr>
+        <w:ind w:left="708" w:hanging="708"/>
+        <w:contextualSpacing/>
+        <w:rPr>
+          <w:rFonts w:ascii="Times New Roman" w:hAnsi="Times New Roman" w:cs="Times New Roman"/>
+          <w:sz w:val="32"/>
+          <w:szCs w:val="32"/>
+        </w:rPr>
+      </w:pPr>
+      <w:r>
+        <w:rPr>
+          <w:rFonts w:ascii="Times New Roman" w:hAnsi="Times New Roman" w:cs="Times New Roman"/>
+          <w:sz w:val="32"/>
+          <w:szCs w:val="32"/>
+        </w:rPr>
+        <w:t>[</w:t>
+      </w:r>
+      <w:r>
+        <w:rPr>
+          <w:rFonts w:ascii="Times New Roman" w:hAnsi="Times New Roman" w:cs="Times New Roman"/>
+          <w:sz w:val="32"/>
+          <w:szCs w:val="32"/>
+        </w:rPr>
+        <w:t>1</w:t>
+      </w:r>
+      <w:r>
+        <w:rPr>
+          <w:rFonts w:ascii="Times New Roman" w:hAnsi="Times New Roman" w:cs="Times New Roman"/>
+          <w:sz w:val="32"/>
+          <w:szCs w:val="32"/>
+        </w:rPr>
+        <w:t>1</w:t>
+      </w:r>
+      <w:r>
+        <w:rPr>
+          <w:rFonts w:ascii="Times New Roman" w:hAnsi="Times New Roman" w:cs="Times New Roman"/>
+          <w:sz w:val="32"/>
+          <w:szCs w:val="32"/>
+        </w:rPr>
+        <w:t>]</w:t>
+      </w:r>
+      <w:r>
+        <w:rPr>
+          <w:rFonts w:ascii="Times New Roman" w:hAnsi="Times New Roman" w:cs="Times New Roman"/>
+          <w:sz w:val="32"/>
+          <w:szCs w:val="32"/>
+        </w:rPr>
+        <w:tab/>
       </w:r>
       <w:proofErr w:type="spellStart"/>
       <w:r>
@@ -9934,9 +11074,8 @@
           <w:rFonts w:ascii="Times New Roman" w:hAnsi="Times New Roman" w:cs="Times New Roman"/>
           <w:sz w:val="32"/>
           <w:szCs w:val="32"/>
-          <w:lang w:val="en-US"/>
-        </w:rPr>
-        <w:t>Zugriff</w:t>
+        </w:rPr>
+        <w:t>Zetetic</w:t>
       </w:r>
       <w:proofErr w:type="spellEnd"/>
       <w:r>
@@ -9944,317 +11083,102 @@
           <w:rFonts w:ascii="Times New Roman" w:hAnsi="Times New Roman" w:cs="Times New Roman"/>
           <w:sz w:val="32"/>
           <w:szCs w:val="32"/>
-          <w:lang w:val="en-US"/>
-        </w:rPr>
-        <w:t xml:space="preserve">: 13. </w:t>
-      </w:r>
-      <w:r>
-        <w:rPr>
-          <w:rFonts w:ascii="Times New Roman" w:hAnsi="Times New Roman" w:cs="Times New Roman"/>
-          <w:sz w:val="32"/>
-          <w:szCs w:val="32"/>
-        </w:rPr>
-        <w:t>Dezember 2022</w:t>
-      </w:r>
-      <w:r>
-        <w:rPr>
-          <w:rFonts w:ascii="Times New Roman" w:hAnsi="Times New Roman" w:cs="Times New Roman"/>
-          <w:sz w:val="32"/>
-          <w:szCs w:val="32"/>
-        </w:rPr>
-        <w:t>;</w:t>
-      </w:r>
-      <w:r>
-        <w:rPr>
-          <w:rFonts w:ascii="Times New Roman" w:hAnsi="Times New Roman" w:cs="Times New Roman"/>
-          <w:sz w:val="32"/>
-          <w:szCs w:val="32"/>
-        </w:rPr>
-        <w:t xml:space="preserve"> https://cwe.mitre.org/top25/archive/2022/2022_cwe_top25.html</w:t>
-      </w:r>
+        </w:rPr>
+        <w:t xml:space="preserve"> (o.J.</w:t>
+      </w:r>
+      <w:r>
+        <w:rPr>
+          <w:rFonts w:ascii="Times New Roman" w:hAnsi="Times New Roman" w:cs="Times New Roman"/>
+          <w:sz w:val="32"/>
+          <w:szCs w:val="32"/>
+        </w:rPr>
+        <w:t>):</w:t>
+      </w:r>
+      <w:r>
+        <w:rPr>
+          <w:rFonts w:ascii="Times New Roman" w:hAnsi="Times New Roman" w:cs="Times New Roman"/>
+          <w:sz w:val="32"/>
+          <w:szCs w:val="32"/>
+        </w:rPr>
+        <w:t xml:space="preserve"> About </w:t>
+      </w:r>
+      <w:proofErr w:type="spellStart"/>
+      <w:r>
+        <w:rPr>
+          <w:rFonts w:ascii="Times New Roman" w:hAnsi="Times New Roman" w:cs="Times New Roman"/>
+          <w:sz w:val="32"/>
+          <w:szCs w:val="32"/>
+        </w:rPr>
+        <w:t>SQLCipher</w:t>
+      </w:r>
+      <w:proofErr w:type="spellEnd"/>
+      <w:r>
+        <w:rPr>
+          <w:rFonts w:ascii="Times New Roman" w:hAnsi="Times New Roman" w:cs="Times New Roman"/>
+          <w:sz w:val="32"/>
+          <w:szCs w:val="32"/>
+        </w:rPr>
+        <w:t xml:space="preserve">  </w:t>
+      </w:r>
+    </w:p>
+    <w:p>
+      <w:pPr>
+        <w:ind w:left="709" w:hanging="1"/>
+        <w:contextualSpacing/>
+        <w:rPr>
+          <w:rFonts w:ascii="Times New Roman" w:hAnsi="Times New Roman" w:cs="Times New Roman"/>
+          <w:sz w:val="32"/>
+          <w:szCs w:val="32"/>
+        </w:rPr>
+      </w:pPr>
+      <w:r>
+        <w:rPr>
+          <w:rFonts w:ascii="Times New Roman" w:hAnsi="Times New Roman" w:cs="Times New Roman"/>
+          <w:sz w:val="32"/>
+          <w:szCs w:val="32"/>
+        </w:rPr>
+        <w:tab/>
+      </w:r>
+      <w:r>
+        <w:rPr>
+          <w:rFonts w:ascii="Times New Roman" w:hAnsi="Times New Roman" w:cs="Times New Roman"/>
+          <w:sz w:val="32"/>
+          <w:szCs w:val="32"/>
+        </w:rPr>
+        <w:t>Zugriff: 13. Dezember 2022;</w:t>
+      </w:r>
+    </w:p>
+    <w:p>
+      <w:pPr>
+        <w:ind w:left="708"/>
+        <w:contextualSpacing/>
+        <w:rPr>
+          <w:rFonts w:ascii="Times New Roman" w:hAnsi="Times New Roman" w:cs="Times New Roman"/>
+          <w:sz w:val="32"/>
+          <w:szCs w:val="32"/>
+        </w:rPr>
+      </w:pPr>
+      <w:hyperlink r:id="rId39" w:history="1">
+        <w:r>
+          <w:rPr>
+            <w:rStyle w:val="Hyperlink"/>
+            <w:rFonts w:ascii="Times New Roman" w:hAnsi="Times New Roman" w:cs="Times New Roman"/>
+            <w:sz w:val="32"/>
+            <w:szCs w:val="32"/>
+          </w:rPr>
+          <w:t>https://www.zetetic.net/sqlcipher/about/</w:t>
+        </w:r>
+      </w:hyperlink>
     </w:p>
     <w:p>
       <w:pPr>
         <w:ind w:left="708" w:hanging="708"/>
-        <w:jc w:val="both"/>
-        <w:rPr>
-          <w:rFonts w:ascii="Times New Roman" w:hAnsi="Times New Roman" w:cs="Times New Roman"/>
-          <w:sz w:val="32"/>
-          <w:szCs w:val="32"/>
-        </w:rPr>
-      </w:pPr>
-      <w:r>
-        <w:rPr>
-          <w:rFonts w:ascii="Times New Roman" w:hAnsi="Times New Roman" w:cs="Times New Roman"/>
-          <w:sz w:val="32"/>
-          <w:szCs w:val="32"/>
-        </w:rPr>
-        <w:t>[</w:t>
-      </w:r>
-      <w:r>
-        <w:rPr>
-          <w:rFonts w:ascii="Times New Roman" w:hAnsi="Times New Roman" w:cs="Times New Roman"/>
-          <w:sz w:val="32"/>
-          <w:szCs w:val="32"/>
-        </w:rPr>
-        <w:t>8</w:t>
-      </w:r>
-      <w:r>
-        <w:rPr>
-          <w:rFonts w:ascii="Times New Roman" w:hAnsi="Times New Roman" w:cs="Times New Roman"/>
-          <w:sz w:val="32"/>
-          <w:szCs w:val="32"/>
-        </w:rPr>
-        <w:t>]</w:t>
-      </w:r>
-      <w:r>
-        <w:rPr>
-          <w:rFonts w:ascii="Times New Roman" w:hAnsi="Times New Roman" w:cs="Times New Roman"/>
-          <w:sz w:val="32"/>
-          <w:szCs w:val="32"/>
-        </w:rPr>
-        <w:tab/>
-      </w:r>
-      <w:r>
-        <w:rPr>
-          <w:rFonts w:ascii="Times New Roman" w:hAnsi="Times New Roman" w:cs="Times New Roman"/>
-          <w:sz w:val="32"/>
-          <w:szCs w:val="32"/>
-        </w:rPr>
-        <w:t>Web.de (2022)</w:t>
-      </w:r>
-      <w:r>
-        <w:rPr>
-          <w:rFonts w:ascii="Times New Roman" w:hAnsi="Times New Roman" w:cs="Times New Roman"/>
-          <w:sz w:val="32"/>
-          <w:szCs w:val="32"/>
-        </w:rPr>
-        <w:t>:</w:t>
-      </w:r>
-      <w:r>
-        <w:rPr>
-          <w:rFonts w:ascii="Times New Roman" w:hAnsi="Times New Roman" w:cs="Times New Roman"/>
-          <w:sz w:val="32"/>
-          <w:szCs w:val="32"/>
-        </w:rPr>
-        <w:t xml:space="preserve"> </w:t>
-      </w:r>
-      <w:r>
-        <w:rPr>
-          <w:rFonts w:ascii="Times New Roman" w:hAnsi="Times New Roman" w:cs="Times New Roman"/>
-          <w:sz w:val="32"/>
-          <w:szCs w:val="32"/>
-        </w:rPr>
-        <w:t>„</w:t>
-      </w:r>
-      <w:r>
-        <w:rPr>
-          <w:rStyle w:val="italic"/>
-          <w:rFonts w:ascii="Times New Roman" w:hAnsi="Times New Roman" w:cs="Times New Roman"/>
-          <w:sz w:val="32"/>
-          <w:szCs w:val="32"/>
-        </w:rPr>
-        <w:t>Wie lang sind Ihre am häufigsten verwendeten Passwörter?</w:t>
-      </w:r>
-      <w:r>
-        <w:rPr>
-          <w:rStyle w:val="italic"/>
-          <w:rFonts w:ascii="Times New Roman" w:hAnsi="Times New Roman" w:cs="Times New Roman"/>
-          <w:sz w:val="32"/>
-          <w:szCs w:val="32"/>
-        </w:rPr>
-        <w:t>“</w:t>
-      </w:r>
-      <w:r>
-        <w:rPr>
-          <w:rFonts w:ascii="Times New Roman" w:hAnsi="Times New Roman" w:cs="Times New Roman"/>
-          <w:sz w:val="32"/>
-          <w:szCs w:val="32"/>
-        </w:rPr>
-        <w:t xml:space="preserve"> </w:t>
-      </w:r>
-      <w:r>
-        <w:rPr>
-          <w:rStyle w:val="italic"/>
-          <w:rFonts w:ascii="Times New Roman" w:hAnsi="Times New Roman" w:cs="Times New Roman"/>
-          <w:sz w:val="32"/>
-          <w:szCs w:val="32"/>
-        </w:rPr>
-        <w:t>auf Statista;</w:t>
-      </w:r>
-      <w:r>
-        <w:rPr>
-          <w:rFonts w:ascii="Times New Roman" w:hAnsi="Times New Roman" w:cs="Times New Roman"/>
-          <w:sz w:val="32"/>
-          <w:szCs w:val="32"/>
-        </w:rPr>
-        <w:t xml:space="preserve"> Zugriff: 13. Dezember 2022</w:t>
-      </w:r>
-      <w:r>
-        <w:rPr>
-          <w:rFonts w:ascii="Times New Roman" w:hAnsi="Times New Roman" w:cs="Times New Roman"/>
-          <w:sz w:val="32"/>
-          <w:szCs w:val="32"/>
-        </w:rPr>
-        <w:t>;</w:t>
-      </w:r>
-      <w:r>
-        <w:rPr>
-          <w:rFonts w:ascii="Times New Roman" w:hAnsi="Times New Roman" w:cs="Times New Roman"/>
-          <w:sz w:val="32"/>
-          <w:szCs w:val="32"/>
-        </w:rPr>
-        <w:t xml:space="preserve"> </w:t>
-      </w:r>
-      <w:r>
-        <w:rPr>
-          <w:rFonts w:ascii="Times New Roman" w:hAnsi="Times New Roman" w:cs="Times New Roman"/>
-          <w:sz w:val="32"/>
-          <w:szCs w:val="32"/>
-        </w:rPr>
-        <w:lastRenderedPageBreak/>
-        <w:t>https://de.statista.com/statistik/daten/studie/988439/umfrage/laenge-von-passwoertern-in-deutschland/</w:t>
-      </w:r>
-    </w:p>
-    <w:p>
-      <w:pPr>
-        <w:ind w:left="708" w:hanging="708"/>
-        <w:jc w:val="both"/>
-        <w:rPr>
-          <w:rFonts w:ascii="Times New Roman" w:hAnsi="Times New Roman" w:cs="Times New Roman"/>
-          <w:sz w:val="32"/>
-          <w:szCs w:val="32"/>
-        </w:rPr>
-      </w:pPr>
-      <w:r>
-        <w:rPr>
-          <w:rFonts w:ascii="Times New Roman" w:hAnsi="Times New Roman" w:cs="Times New Roman"/>
-          <w:sz w:val="32"/>
-          <w:szCs w:val="32"/>
-        </w:rPr>
-        <w:t>[</w:t>
-      </w:r>
-      <w:r>
-        <w:rPr>
-          <w:rFonts w:ascii="Times New Roman" w:hAnsi="Times New Roman" w:cs="Times New Roman"/>
-          <w:sz w:val="32"/>
-          <w:szCs w:val="32"/>
-        </w:rPr>
-        <w:t>9</w:t>
-      </w:r>
-      <w:r>
-        <w:rPr>
-          <w:rFonts w:ascii="Times New Roman" w:hAnsi="Times New Roman" w:cs="Times New Roman"/>
-          <w:sz w:val="32"/>
-          <w:szCs w:val="32"/>
-        </w:rPr>
-        <w:t>]</w:t>
-      </w:r>
-      <w:r>
-        <w:rPr>
-          <w:rFonts w:ascii="Times New Roman" w:hAnsi="Times New Roman" w:cs="Times New Roman"/>
-          <w:sz w:val="32"/>
-          <w:szCs w:val="32"/>
-        </w:rPr>
-        <w:tab/>
-        <w:t>“sqlite3”-Dokumentation (Python Software F</w:t>
-      </w:r>
-      <w:r>
-        <w:rPr>
-          <w:rFonts w:ascii="Times New Roman" w:hAnsi="Times New Roman" w:cs="Times New Roman"/>
-          <w:sz w:val="32"/>
-          <w:szCs w:val="32"/>
-        </w:rPr>
-        <w:t xml:space="preserve">oundation): </w:t>
-      </w:r>
-      <w:r>
-        <w:rPr>
-          <w:rFonts w:ascii="Times New Roman" w:hAnsi="Times New Roman" w:cs="Times New Roman"/>
-          <w:sz w:val="32"/>
-          <w:szCs w:val="32"/>
-        </w:rPr>
-        <w:t>https://docs.python.org/3/library/sqlite3.html</w:t>
-      </w:r>
-    </w:p>
-    <w:p>
-      <w:pPr>
-        <w:ind w:left="708" w:hanging="708"/>
-        <w:jc w:val="both"/>
         <w:rPr>
           <w:rFonts w:ascii="Times New Roman" w:hAnsi="Times New Roman" w:cs="Times New Roman"/>
           <w:sz w:val="48"/>
           <w:szCs w:val="48"/>
         </w:rPr>
       </w:pPr>
-      <w:r>
-        <w:rPr>
-          <w:rFonts w:ascii="Times New Roman" w:hAnsi="Times New Roman" w:cs="Times New Roman"/>
-          <w:sz w:val="32"/>
-          <w:szCs w:val="32"/>
-        </w:rPr>
-        <w:t>[</w:t>
-      </w:r>
-      <w:r>
-        <w:rPr>
-          <w:rFonts w:ascii="Times New Roman" w:hAnsi="Times New Roman" w:cs="Times New Roman"/>
-          <w:sz w:val="32"/>
-          <w:szCs w:val="32"/>
-        </w:rPr>
-        <w:t>10</w:t>
-      </w:r>
-      <w:r>
-        <w:rPr>
-          <w:rFonts w:ascii="Times New Roman" w:hAnsi="Times New Roman" w:cs="Times New Roman"/>
-          <w:sz w:val="32"/>
-          <w:szCs w:val="32"/>
-        </w:rPr>
-        <w:t>]</w:t>
-      </w:r>
-      <w:r>
-        <w:rPr>
-          <w:rFonts w:ascii="Times New Roman" w:hAnsi="Times New Roman" w:cs="Times New Roman"/>
-          <w:sz w:val="32"/>
-          <w:szCs w:val="32"/>
-        </w:rPr>
-        <w:tab/>
-        <w:t xml:space="preserve">About </w:t>
-      </w:r>
-      <w:proofErr w:type="spellStart"/>
-      <w:r>
-        <w:rPr>
-          <w:rFonts w:ascii="Times New Roman" w:hAnsi="Times New Roman" w:cs="Times New Roman"/>
-          <w:sz w:val="32"/>
-          <w:szCs w:val="32"/>
-        </w:rPr>
-        <w:t>SQLCipher</w:t>
-      </w:r>
-      <w:proofErr w:type="spellEnd"/>
-      <w:r>
-        <w:rPr>
-          <w:rFonts w:ascii="Times New Roman" w:hAnsi="Times New Roman" w:cs="Times New Roman"/>
-          <w:sz w:val="32"/>
-          <w:szCs w:val="32"/>
-        </w:rPr>
-        <w:t xml:space="preserve"> (</w:t>
-      </w:r>
-      <w:proofErr w:type="spellStart"/>
-      <w:r>
-        <w:rPr>
-          <w:rFonts w:ascii="Times New Roman" w:hAnsi="Times New Roman" w:cs="Times New Roman"/>
-          <w:sz w:val="32"/>
-          <w:szCs w:val="32"/>
-        </w:rPr>
-        <w:t>Zetetic</w:t>
-      </w:r>
-      <w:proofErr w:type="spellEnd"/>
-      <w:r>
-        <w:rPr>
-          <w:rFonts w:ascii="Times New Roman" w:hAnsi="Times New Roman" w:cs="Times New Roman"/>
-          <w:sz w:val="32"/>
-          <w:szCs w:val="32"/>
-        </w:rPr>
-        <w:t>): https://www.zetetic.net/sqlcipher/about/</w:t>
-      </w:r>
     </w:p>
     <w:p>
       <w:pPr>
@@ -10277,7 +11201,7 @@
       </w:pPr>
     </w:p>
     <w:sectPr>
-      <w:footerReference w:type="default" r:id="rId28"/>
+      <w:footerReference w:type="default" r:id="rId40"/>
       <w:pgSz w:w="11906" w:h="16838"/>
       <w:pgMar w:top="1417" w:right="1417" w:bottom="1134" w:left="1417" w:header="708" w:footer="708" w:gutter="0"/>
       <w:cols w:space="708"/>
@@ -10933,6 +11857,118 @@
     </w:lvl>
   </w:abstractNum>
   <w:abstractNum w:abstractNumId="5" w15:restartNumberingAfterBreak="0">
+    <w:nsid w:val="6FC120A1"/>
+    <w:multiLevelType w:val="hybridMultilevel"/>
+    <w:tmpl w:val="CDDAAC74"/>
+    <w:lvl w:ilvl="0" w:tplc="94EA6F22">
+      <w:numFmt w:val="bullet"/>
+      <w:lvlText w:val="-"/>
+      <w:lvlJc w:val="left"/>
+      <w:pPr>
+        <w:ind w:left="1068" w:hanging="360"/>
+      </w:pPr>
+      <w:rPr>
+        <w:rFonts w:ascii="Times New Roman" w:eastAsiaTheme="minorHAnsi" w:hAnsi="Times New Roman" w:cs="Times New Roman" w:hint="default"/>
+      </w:rPr>
+    </w:lvl>
+    <w:lvl w:ilvl="1" w:tplc="04070003" w:tentative="1">
+      <w:start w:val="1"/>
+      <w:numFmt w:val="bullet"/>
+      <w:lvlText w:val="o"/>
+      <w:lvlJc w:val="left"/>
+      <w:pPr>
+        <w:ind w:left="1788" w:hanging="360"/>
+      </w:pPr>
+      <w:rPr>
+        <w:rFonts w:ascii="Courier New" w:hAnsi="Courier New" w:cs="Courier New" w:hint="default"/>
+      </w:rPr>
+    </w:lvl>
+    <w:lvl w:ilvl="2" w:tplc="04070005" w:tentative="1">
+      <w:start w:val="1"/>
+      <w:numFmt w:val="bullet"/>
+      <w:lvlText w:val=""/>
+      <w:lvlJc w:val="left"/>
+      <w:pPr>
+        <w:ind w:left="2508" w:hanging="360"/>
+      </w:pPr>
+      <w:rPr>
+        <w:rFonts w:ascii="Wingdings" w:hAnsi="Wingdings" w:hint="default"/>
+      </w:rPr>
+    </w:lvl>
+    <w:lvl w:ilvl="3" w:tplc="04070001" w:tentative="1">
+      <w:start w:val="1"/>
+      <w:numFmt w:val="bullet"/>
+      <w:lvlText w:val=""/>
+      <w:lvlJc w:val="left"/>
+      <w:pPr>
+        <w:ind w:left="3228" w:hanging="360"/>
+      </w:pPr>
+      <w:rPr>
+        <w:rFonts w:ascii="Symbol" w:hAnsi="Symbol" w:hint="default"/>
+      </w:rPr>
+    </w:lvl>
+    <w:lvl w:ilvl="4" w:tplc="04070003" w:tentative="1">
+      <w:start w:val="1"/>
+      <w:numFmt w:val="bullet"/>
+      <w:lvlText w:val="o"/>
+      <w:lvlJc w:val="left"/>
+      <w:pPr>
+        <w:ind w:left="3948" w:hanging="360"/>
+      </w:pPr>
+      <w:rPr>
+        <w:rFonts w:ascii="Courier New" w:hAnsi="Courier New" w:cs="Courier New" w:hint="default"/>
+      </w:rPr>
+    </w:lvl>
+    <w:lvl w:ilvl="5" w:tplc="04070005" w:tentative="1">
+      <w:start w:val="1"/>
+      <w:numFmt w:val="bullet"/>
+      <w:lvlText w:val=""/>
+      <w:lvlJc w:val="left"/>
+      <w:pPr>
+        <w:ind w:left="4668" w:hanging="360"/>
+      </w:pPr>
+      <w:rPr>
+        <w:rFonts w:ascii="Wingdings" w:hAnsi="Wingdings" w:hint="default"/>
+      </w:rPr>
+    </w:lvl>
+    <w:lvl w:ilvl="6" w:tplc="04070001" w:tentative="1">
+      <w:start w:val="1"/>
+      <w:numFmt w:val="bullet"/>
+      <w:lvlText w:val=""/>
+      <w:lvlJc w:val="left"/>
+      <w:pPr>
+        <w:ind w:left="5388" w:hanging="360"/>
+      </w:pPr>
+      <w:rPr>
+        <w:rFonts w:ascii="Symbol" w:hAnsi="Symbol" w:hint="default"/>
+      </w:rPr>
+    </w:lvl>
+    <w:lvl w:ilvl="7" w:tplc="04070003" w:tentative="1">
+      <w:start w:val="1"/>
+      <w:numFmt w:val="bullet"/>
+      <w:lvlText w:val="o"/>
+      <w:lvlJc w:val="left"/>
+      <w:pPr>
+        <w:ind w:left="6108" w:hanging="360"/>
+      </w:pPr>
+      <w:rPr>
+        <w:rFonts w:ascii="Courier New" w:hAnsi="Courier New" w:cs="Courier New" w:hint="default"/>
+      </w:rPr>
+    </w:lvl>
+    <w:lvl w:ilvl="8" w:tplc="04070005" w:tentative="1">
+      <w:start w:val="1"/>
+      <w:numFmt w:val="bullet"/>
+      <w:lvlText w:val=""/>
+      <w:lvlJc w:val="left"/>
+      <w:pPr>
+        <w:ind w:left="6828" w:hanging="360"/>
+      </w:pPr>
+      <w:rPr>
+        <w:rFonts w:ascii="Wingdings" w:hAnsi="Wingdings" w:hint="default"/>
+      </w:rPr>
+    </w:lvl>
+  </w:abstractNum>
+  <w:abstractNum w:abstractNumId="6" w15:restartNumberingAfterBreak="0">
     <w:nsid w:val="71F5175B"/>
     <w:multiLevelType w:val="hybridMultilevel"/>
     <w:tmpl w:val="823A6EB8"/>
@@ -11024,7 +12060,7 @@
     </w:lvl>
   </w:abstractNum>
   <w:num w:numId="1" w16cid:durableId="1453093063">
-    <w:abstractNumId w:val="5"/>
+    <w:abstractNumId w:val="6"/>
   </w:num>
   <w:num w:numId="2" w16cid:durableId="492524260">
     <w:abstractNumId w:val="4"/>
@@ -11040,6 +12076,9 @@
   </w:num>
   <w:num w:numId="6" w16cid:durableId="868034693">
     <w:abstractNumId w:val="1"/>
+  </w:num>
+  <w:num w:numId="7" w16cid:durableId="441922037">
+    <w:abstractNumId w:val="5"/>
   </w:num>
 </w:numbering>
 </file>
@@ -11450,7 +12489,7 @@
   <w:style w:type="paragraph" w:default="1" w:styleId="Standard">
     <w:name w:val="Normal"/>
     <w:qFormat/>
-    <w:rsid w:val="002151C2"/>
+    <w:rsid w:val="00995FAF"/>
   </w:style>
   <w:style w:type="paragraph" w:styleId="berschrift1">
     <w:name w:val="heading 1"/>

</xml_diff>

<commit_message>
Added Animations Changed SQl-Fix
</commit_message>
<xml_diff>
--- a/Doc-ChessProg.docx
+++ b/Doc-ChessProg.docx
@@ -313,33 +313,69 @@
           <w:sz w:val="48"/>
           <w:szCs w:val="48"/>
         </w:rPr>
-        <w:t>Florian Hagengruber (22101608)</w:t>
-      </w:r>
+        <w:t xml:space="preserve">Florian </w:t>
+      </w:r>
+      <w:proofErr w:type="spellStart"/>
       <w:r>
         <w:rPr>
           <w:rFonts w:ascii="Times New Roman" w:hAnsi="Times New Roman" w:cs="Times New Roman"/>
           <w:sz w:val="48"/>
           <w:szCs w:val="48"/>
         </w:rPr>
-        <w:t xml:space="preserve"> [33%]</w:t>
-      </w:r>
-    </w:p>
-    <w:p>
-      <w:pPr>
-        <w:jc w:val="both"/>
+        <w:t>Hagengruber</w:t>
+      </w:r>
+      <w:proofErr w:type="spellEnd"/>
+      <w:r>
         <w:rPr>
           <w:rFonts w:ascii="Times New Roman" w:hAnsi="Times New Roman" w:cs="Times New Roman"/>
           <w:sz w:val="48"/>
           <w:szCs w:val="48"/>
         </w:rPr>
-      </w:pPr>
+        <w:t xml:space="preserve"> (22101608)</w:t>
+      </w:r>
       <w:r>
         <w:rPr>
           <w:rFonts w:ascii="Times New Roman" w:hAnsi="Times New Roman" w:cs="Times New Roman"/>
           <w:sz w:val="48"/>
           <w:szCs w:val="48"/>
         </w:rPr>
-        <w:t>Christian Joiko (22111097)</w:t>
+        <w:t xml:space="preserve"> [33%]</w:t>
+      </w:r>
+    </w:p>
+    <w:p>
+      <w:pPr>
+        <w:jc w:val="both"/>
+        <w:rPr>
+          <w:rFonts w:ascii="Times New Roman" w:hAnsi="Times New Roman" w:cs="Times New Roman"/>
+          <w:sz w:val="48"/>
+          <w:szCs w:val="48"/>
+        </w:rPr>
+      </w:pPr>
+      <w:r>
+        <w:rPr>
+          <w:rFonts w:ascii="Times New Roman" w:hAnsi="Times New Roman" w:cs="Times New Roman"/>
+          <w:sz w:val="48"/>
+          <w:szCs w:val="48"/>
+        </w:rPr>
+        <w:t xml:space="preserve">Christian </w:t>
+      </w:r>
+      <w:proofErr w:type="spellStart"/>
+      <w:r>
+        <w:rPr>
+          <w:rFonts w:ascii="Times New Roman" w:hAnsi="Times New Roman" w:cs="Times New Roman"/>
+          <w:sz w:val="48"/>
+          <w:szCs w:val="48"/>
+        </w:rPr>
+        <w:t>Joiko</w:t>
+      </w:r>
+      <w:proofErr w:type="spellEnd"/>
+      <w:r>
+        <w:rPr>
+          <w:rFonts w:ascii="Times New Roman" w:hAnsi="Times New Roman" w:cs="Times New Roman"/>
+          <w:sz w:val="48"/>
+          <w:szCs w:val="48"/>
+        </w:rPr>
+        <w:t xml:space="preserve"> (22111097)</w:t>
       </w:r>
       <w:r>
         <w:rPr>
@@ -1990,6 +2026,7 @@
         </w:rPr>
         <w:t>--</w:t>
       </w:r>
+      <w:proofErr w:type="spellStart"/>
       <w:r>
         <w:rPr>
           <w:rFonts w:ascii="Times New Roman" w:hAnsi="Times New Roman" w:cs="Times New Roman"/>
@@ -2000,6 +2037,7 @@
         </w:rPr>
         <w:t>stats</w:t>
       </w:r>
+      <w:proofErr w:type="spellEnd"/>
       <w:r>
         <w:rPr>
           <w:rFonts w:ascii="Times New Roman" w:hAnsi="Times New Roman" w:cs="Times New Roman"/>
@@ -2154,7 +2192,25 @@
           <w:sz w:val="32"/>
           <w:szCs w:val="32"/>
         </w:rPr>
-        <w:t>Am Ende der Runde wird das Ergebnis außerdem in der Datenbank vermerkt. Dazu zählt das Vermerken des Endergebnisses in der Tabelle „Spiele“, sowie das Abändern der Statistiken der Spieler. Dabei wird den beiden Spielern je nach Situation der Wert des Attributs „siege“, „niederlagen“ oder „remis“ um eins erhöht</w:t>
+        <w:t>Am Ende der Runde wird das Ergebnis außerdem in der Datenbank vermerkt. Dazu zählt das Vermerken des Endergebnisses in der Tabelle „Spiele“, sowie das Abändern der Statistiken der Spieler. Dabei wird den beiden Spielern je nach Situation der Wert des Attributs „siege“, „</w:t>
+      </w:r>
+      <w:proofErr w:type="spellStart"/>
+      <w:r>
+        <w:rPr>
+          <w:rFonts w:ascii="Times New Roman" w:hAnsi="Times New Roman" w:cs="Times New Roman"/>
+          <w:sz w:val="32"/>
+          <w:szCs w:val="32"/>
+        </w:rPr>
+        <w:t>niederlagen</w:t>
+      </w:r>
+      <w:proofErr w:type="spellEnd"/>
+      <w:r>
+        <w:rPr>
+          <w:rFonts w:ascii="Times New Roman" w:hAnsi="Times New Roman" w:cs="Times New Roman"/>
+          <w:sz w:val="32"/>
+          <w:szCs w:val="32"/>
+        </w:rPr>
+        <w:t>“ oder „remis“ um eins erhöht</w:t>
       </w:r>
       <w:r>
         <w:rPr>
@@ -2535,16 +2591,36 @@
           <w:sz w:val="32"/>
           <w:szCs w:val="32"/>
         </w:rPr>
-        <w:t>„Axel</w:t>
-      </w:r>
-      <w:r>
-        <w:rPr>
-          <w:rFonts w:ascii="Times New Roman" w:hAnsi="Times New Roman" w:cs="Times New Roman"/>
-          <w:bCs/>
-          <w:sz w:val="32"/>
-          <w:szCs w:val="32"/>
-        </w:rPr>
-        <w:t>sec-Rechner“</w:t>
+        <w:t>„</w:t>
+      </w:r>
+      <w:proofErr w:type="spellStart"/>
+      <w:r>
+        <w:rPr>
+          <w:rFonts w:ascii="Times New Roman" w:hAnsi="Times New Roman" w:cs="Times New Roman"/>
+          <w:bCs/>
+          <w:sz w:val="32"/>
+          <w:szCs w:val="32"/>
+        </w:rPr>
+        <w:t>Axel</w:t>
+      </w:r>
+      <w:r>
+        <w:rPr>
+          <w:rFonts w:ascii="Times New Roman" w:hAnsi="Times New Roman" w:cs="Times New Roman"/>
+          <w:bCs/>
+          <w:sz w:val="32"/>
+          <w:szCs w:val="32"/>
+        </w:rPr>
+        <w:t>sec</w:t>
+      </w:r>
+      <w:proofErr w:type="spellEnd"/>
+      <w:r>
+        <w:rPr>
+          <w:rFonts w:ascii="Times New Roman" w:hAnsi="Times New Roman" w:cs="Times New Roman"/>
+          <w:bCs/>
+          <w:sz w:val="32"/>
+          <w:szCs w:val="32"/>
+        </w:rPr>
+        <w:t>-Rechner“</w:t>
       </w:r>
       <w:r>
         <w:rPr>
@@ -2679,7 +2755,47 @@
           <w:sz w:val="32"/>
           <w:szCs w:val="32"/>
         </w:rPr>
-        <w:t xml:space="preserve"> der „CWE Top 25 Most Dangerous Software Weaknesses“</w:t>
+        <w:t xml:space="preserve"> der „CWE Top 25 Most </w:t>
+      </w:r>
+      <w:proofErr w:type="spellStart"/>
+      <w:r>
+        <w:rPr>
+          <w:rFonts w:ascii="Times New Roman" w:hAnsi="Times New Roman" w:cs="Times New Roman"/>
+          <w:bCs/>
+          <w:sz w:val="32"/>
+          <w:szCs w:val="32"/>
+        </w:rPr>
+        <w:t>Dangerous</w:t>
+      </w:r>
+      <w:proofErr w:type="spellEnd"/>
+      <w:r>
+        <w:rPr>
+          <w:rFonts w:ascii="Times New Roman" w:hAnsi="Times New Roman" w:cs="Times New Roman"/>
+          <w:bCs/>
+          <w:sz w:val="32"/>
+          <w:szCs w:val="32"/>
+        </w:rPr>
+        <w:t xml:space="preserve"> Software </w:t>
+      </w:r>
+      <w:proofErr w:type="spellStart"/>
+      <w:r>
+        <w:rPr>
+          <w:rFonts w:ascii="Times New Roman" w:hAnsi="Times New Roman" w:cs="Times New Roman"/>
+          <w:bCs/>
+          <w:sz w:val="32"/>
+          <w:szCs w:val="32"/>
+        </w:rPr>
+        <w:t>Weaknesses</w:t>
+      </w:r>
+      <w:proofErr w:type="spellEnd"/>
+      <w:r>
+        <w:rPr>
+          <w:rFonts w:ascii="Times New Roman" w:hAnsi="Times New Roman" w:cs="Times New Roman"/>
+          <w:bCs/>
+          <w:sz w:val="32"/>
+          <w:szCs w:val="32"/>
+        </w:rPr>
+        <w:t>“</w:t>
       </w:r>
       <w:r>
         <w:rPr>
@@ -2827,6 +2943,7 @@
         </w:rPr>
         <w:t xml:space="preserve">Ersteres bezieht sich hierbei auf die Verwendung der Funktion </w:t>
       </w:r>
+      <w:proofErr w:type="spellStart"/>
       <w:r>
         <w:rPr>
           <w:rFonts w:ascii="Times New Roman" w:hAnsi="Times New Roman" w:cs="Times New Roman"/>
@@ -2835,7 +2952,18 @@
           <w:sz w:val="32"/>
           <w:szCs w:val="32"/>
         </w:rPr>
-        <w:t>executescript()</w:t>
+        <w:t>executescript</w:t>
+      </w:r>
+      <w:proofErr w:type="spellEnd"/>
+      <w:r>
+        <w:rPr>
+          <w:rFonts w:ascii="Times New Roman" w:hAnsi="Times New Roman" w:cs="Times New Roman"/>
+          <w:b/>
+          <w:bCs/>
+          <w:sz w:val="32"/>
+          <w:szCs w:val="32"/>
+        </w:rPr>
+        <w:t>()</w:t>
       </w:r>
       <w:r>
         <w:rPr>
@@ -3560,7 +3688,47 @@
                 <w:sz w:val="32"/>
                 <w:szCs w:val="32"/>
               </w:rPr>
-              <w:t>' OR 1 = 1; UPDATE Spieler SET siege = 1000 WHERE nutzername = 'c.joiko';--@th-deg.de</w:t>
+              <w:t xml:space="preserve">' OR 1 = 1; UPDATE Spieler SET siege = 1000 WHERE </w:t>
+            </w:r>
+            <w:proofErr w:type="spellStart"/>
+            <w:r>
+              <w:rPr>
+                <w:rFonts w:ascii="Times New Roman" w:hAnsi="Times New Roman" w:cs="Times New Roman"/>
+                <w:bCs/>
+                <w:sz w:val="32"/>
+                <w:szCs w:val="32"/>
+              </w:rPr>
+              <w:t>nutzername</w:t>
+            </w:r>
+            <w:proofErr w:type="spellEnd"/>
+            <w:r>
+              <w:rPr>
+                <w:rFonts w:ascii="Times New Roman" w:hAnsi="Times New Roman" w:cs="Times New Roman"/>
+                <w:bCs/>
+                <w:sz w:val="32"/>
+                <w:szCs w:val="32"/>
+              </w:rPr>
+              <w:t xml:space="preserve"> = '</w:t>
+            </w:r>
+            <w:proofErr w:type="spellStart"/>
+            <w:r>
+              <w:rPr>
+                <w:rFonts w:ascii="Times New Roman" w:hAnsi="Times New Roman" w:cs="Times New Roman"/>
+                <w:bCs/>
+                <w:sz w:val="32"/>
+                <w:szCs w:val="32"/>
+              </w:rPr>
+              <w:t>c.joiko</w:t>
+            </w:r>
+            <w:proofErr w:type="spellEnd"/>
+            <w:r>
+              <w:rPr>
+                <w:rFonts w:ascii="Times New Roman" w:hAnsi="Times New Roman" w:cs="Times New Roman"/>
+                <w:bCs/>
+                <w:sz w:val="32"/>
+                <w:szCs w:val="32"/>
+              </w:rPr>
+              <w:t>';--@th-deg.de</w:t>
             </w:r>
           </w:p>
         </w:tc>
@@ -3590,7 +3758,27 @@
                 <w:sz w:val="32"/>
                 <w:szCs w:val="32"/>
               </w:rPr>
-              <w:t>Setzt die Anzahl der Siege des Spielers mit dem Nutzernamen „c.joiko“ auf 1000</w:t>
+              <w:t>Setzt die Anzahl der Siege des Spielers mit dem Nutzernamen „</w:t>
+            </w:r>
+            <w:proofErr w:type="spellStart"/>
+            <w:r>
+              <w:rPr>
+                <w:rFonts w:ascii="Times New Roman" w:hAnsi="Times New Roman" w:cs="Times New Roman"/>
+                <w:bCs/>
+                <w:sz w:val="32"/>
+                <w:szCs w:val="32"/>
+              </w:rPr>
+              <w:t>c.joiko</w:t>
+            </w:r>
+            <w:proofErr w:type="spellEnd"/>
+            <w:r>
+              <w:rPr>
+                <w:rFonts w:ascii="Times New Roman" w:hAnsi="Times New Roman" w:cs="Times New Roman"/>
+                <w:bCs/>
+                <w:sz w:val="32"/>
+                <w:szCs w:val="32"/>
+              </w:rPr>
+              <w:t>“ auf 1000</w:t>
             </w:r>
           </w:p>
         </w:tc>
@@ -4074,16 +4262,124 @@
           <w:sz w:val="32"/>
           <w:szCs w:val="32"/>
         </w:rPr>
-        <w:t>CWE-89: Improper Neutralization of Special Elements used in an SQL Command ('SQL Injection')</w:t>
-      </w:r>
-      <w:r>
-        <w:rPr>
-          <w:rFonts w:ascii="Times New Roman" w:hAnsi="Times New Roman" w:cs="Times New Roman"/>
-          <w:bCs/>
-          <w:sz w:val="32"/>
-          <w:szCs w:val="32"/>
-        </w:rPr>
-        <w:t>, da die Datenbank nicht gegen SQL-Injections abgesichert wurde</w:t>
+        <w:t xml:space="preserve">CWE-89: </w:t>
+      </w:r>
+      <w:proofErr w:type="spellStart"/>
+      <w:r>
+        <w:rPr>
+          <w:rFonts w:ascii="Times New Roman" w:hAnsi="Times New Roman" w:cs="Times New Roman"/>
+          <w:bCs/>
+          <w:i/>
+          <w:sz w:val="32"/>
+          <w:szCs w:val="32"/>
+        </w:rPr>
+        <w:t>Improper</w:t>
+      </w:r>
+      <w:proofErr w:type="spellEnd"/>
+      <w:r>
+        <w:rPr>
+          <w:rFonts w:ascii="Times New Roman" w:hAnsi="Times New Roman" w:cs="Times New Roman"/>
+          <w:bCs/>
+          <w:i/>
+          <w:sz w:val="32"/>
+          <w:szCs w:val="32"/>
+        </w:rPr>
+        <w:t xml:space="preserve"> </w:t>
+      </w:r>
+      <w:proofErr w:type="spellStart"/>
+      <w:r>
+        <w:rPr>
+          <w:rFonts w:ascii="Times New Roman" w:hAnsi="Times New Roman" w:cs="Times New Roman"/>
+          <w:bCs/>
+          <w:i/>
+          <w:sz w:val="32"/>
+          <w:szCs w:val="32"/>
+        </w:rPr>
+        <w:t>Neutralization</w:t>
+      </w:r>
+      <w:proofErr w:type="spellEnd"/>
+      <w:r>
+        <w:rPr>
+          <w:rFonts w:ascii="Times New Roman" w:hAnsi="Times New Roman" w:cs="Times New Roman"/>
+          <w:bCs/>
+          <w:i/>
+          <w:sz w:val="32"/>
+          <w:szCs w:val="32"/>
+        </w:rPr>
+        <w:t xml:space="preserve"> </w:t>
+      </w:r>
+      <w:proofErr w:type="spellStart"/>
+      <w:r>
+        <w:rPr>
+          <w:rFonts w:ascii="Times New Roman" w:hAnsi="Times New Roman" w:cs="Times New Roman"/>
+          <w:bCs/>
+          <w:i/>
+          <w:sz w:val="32"/>
+          <w:szCs w:val="32"/>
+        </w:rPr>
+        <w:t>of</w:t>
+      </w:r>
+      <w:proofErr w:type="spellEnd"/>
+      <w:r>
+        <w:rPr>
+          <w:rFonts w:ascii="Times New Roman" w:hAnsi="Times New Roman" w:cs="Times New Roman"/>
+          <w:bCs/>
+          <w:i/>
+          <w:sz w:val="32"/>
+          <w:szCs w:val="32"/>
+        </w:rPr>
+        <w:t xml:space="preserve"> Special Elements </w:t>
+      </w:r>
+      <w:proofErr w:type="spellStart"/>
+      <w:r>
+        <w:rPr>
+          <w:rFonts w:ascii="Times New Roman" w:hAnsi="Times New Roman" w:cs="Times New Roman"/>
+          <w:bCs/>
+          <w:i/>
+          <w:sz w:val="32"/>
+          <w:szCs w:val="32"/>
+        </w:rPr>
+        <w:t>used</w:t>
+      </w:r>
+      <w:proofErr w:type="spellEnd"/>
+      <w:r>
+        <w:rPr>
+          <w:rFonts w:ascii="Times New Roman" w:hAnsi="Times New Roman" w:cs="Times New Roman"/>
+          <w:bCs/>
+          <w:i/>
+          <w:sz w:val="32"/>
+          <w:szCs w:val="32"/>
+        </w:rPr>
+        <w:t xml:space="preserve"> in an SQL Command ('SQL Injection')</w:t>
+      </w:r>
+      <w:r>
+        <w:rPr>
+          <w:rFonts w:ascii="Times New Roman" w:hAnsi="Times New Roman" w:cs="Times New Roman"/>
+          <w:bCs/>
+          <w:sz w:val="32"/>
+          <w:szCs w:val="32"/>
+        </w:rPr>
+        <w:t>, da die Datenbank nicht gegen SQL-</w:t>
+      </w:r>
+      <w:proofErr w:type="spellStart"/>
+      <w:r>
+        <w:rPr>
+          <w:rFonts w:ascii="Times New Roman" w:hAnsi="Times New Roman" w:cs="Times New Roman"/>
+          <w:bCs/>
+          <w:sz w:val="32"/>
+          <w:szCs w:val="32"/>
+        </w:rPr>
+        <w:t>Injections</w:t>
+      </w:r>
+      <w:proofErr w:type="spellEnd"/>
+      <w:r>
+        <w:rPr>
+          <w:rFonts w:ascii="Times New Roman" w:hAnsi="Times New Roman" w:cs="Times New Roman"/>
+          <w:bCs/>
+          <w:sz w:val="32"/>
+          <w:szCs w:val="32"/>
+        </w:rPr>
+        <w:t xml:space="preserve"> abgesichert wurde</w:t>
       </w:r>
     </w:p>
     <w:p>
@@ -4123,7 +4419,51 @@
           <w:sz w:val="32"/>
           <w:szCs w:val="32"/>
         </w:rPr>
-        <w:t>CWE-922: Insecure Storage of Sensitive Information</w:t>
+        <w:t xml:space="preserve">CWE-922: </w:t>
+      </w:r>
+      <w:proofErr w:type="spellStart"/>
+      <w:r>
+        <w:rPr>
+          <w:rFonts w:ascii="Times New Roman" w:hAnsi="Times New Roman" w:cs="Times New Roman"/>
+          <w:bCs/>
+          <w:i/>
+          <w:sz w:val="32"/>
+          <w:szCs w:val="32"/>
+        </w:rPr>
+        <w:t>Insecure</w:t>
+      </w:r>
+      <w:proofErr w:type="spellEnd"/>
+      <w:r>
+        <w:rPr>
+          <w:rFonts w:ascii="Times New Roman" w:hAnsi="Times New Roman" w:cs="Times New Roman"/>
+          <w:bCs/>
+          <w:i/>
+          <w:sz w:val="32"/>
+          <w:szCs w:val="32"/>
+        </w:rPr>
+        <w:t xml:space="preserve"> Storage </w:t>
+      </w:r>
+      <w:proofErr w:type="spellStart"/>
+      <w:r>
+        <w:rPr>
+          <w:rFonts w:ascii="Times New Roman" w:hAnsi="Times New Roman" w:cs="Times New Roman"/>
+          <w:bCs/>
+          <w:i/>
+          <w:sz w:val="32"/>
+          <w:szCs w:val="32"/>
+        </w:rPr>
+        <w:t>of</w:t>
+      </w:r>
+      <w:proofErr w:type="spellEnd"/>
+      <w:r>
+        <w:rPr>
+          <w:rFonts w:ascii="Times New Roman" w:hAnsi="Times New Roman" w:cs="Times New Roman"/>
+          <w:bCs/>
+          <w:i/>
+          <w:sz w:val="32"/>
+          <w:szCs w:val="32"/>
+        </w:rPr>
+        <w:t xml:space="preserve"> Sensitive Information</w:t>
       </w:r>
       <w:r>
         <w:rPr>
@@ -4450,7 +4790,27 @@
           <w:sz w:val="32"/>
           <w:szCs w:val="32"/>
         </w:rPr>
-        <w:t xml:space="preserve"> verschlüsselt und liegen permanent als Plaintext vor. Zudem wurde von Programmierern </w:t>
+        <w:t xml:space="preserve"> verschlüsselt und liegen permanent als </w:t>
+      </w:r>
+      <w:proofErr w:type="spellStart"/>
+      <w:r>
+        <w:rPr>
+          <w:rFonts w:ascii="Times New Roman" w:hAnsi="Times New Roman" w:cs="Times New Roman"/>
+          <w:bCs/>
+          <w:sz w:val="32"/>
+          <w:szCs w:val="32"/>
+        </w:rPr>
+        <w:t>Plaintext</w:t>
+      </w:r>
+      <w:proofErr w:type="spellEnd"/>
+      <w:r>
+        <w:rPr>
+          <w:rFonts w:ascii="Times New Roman" w:hAnsi="Times New Roman" w:cs="Times New Roman"/>
+          <w:bCs/>
+          <w:sz w:val="32"/>
+          <w:szCs w:val="32"/>
+        </w:rPr>
+        <w:t xml:space="preserve"> vor. Zudem wurde von Programmierern </w:t>
       </w:r>
       <w:r>
         <w:rPr>
@@ -4644,11 +5004,19 @@
           <w:lang w:val="en-US"/>
         </w:rPr>
       </w:pPr>
+      <w:proofErr w:type="spellStart"/>
       <w:r>
         <w:rPr>
           <w:lang w:val="en-US"/>
         </w:rPr>
-        <w:t xml:space="preserve">Abbildung </w:t>
+        <w:t>Abbildung</w:t>
+      </w:r>
+      <w:proofErr w:type="spellEnd"/>
+      <w:r>
+        <w:rPr>
+          <w:lang w:val="en-US"/>
+        </w:rPr>
+        <w:t xml:space="preserve"> </w:t>
       </w:r>
       <w:r>
         <w:fldChar w:fldCharType="begin"/>
@@ -4807,7 +5175,27 @@
           <w:sz w:val="32"/>
           <w:szCs w:val="32"/>
         </w:rPr>
-        <w:t xml:space="preserve"> der Aktivierungscode in der schwachen Version mit geringem Ressourcen- und Zeitaufwand durch Brute-Forcing herausgefunden werden. Dies ermöglicht einem Angreifer eine beliebig</w:t>
+        <w:t xml:space="preserve"> der Aktivierungscode in der schwachen Version mit geringem Ressourcen- und Zeitaufwand durch Brute-</w:t>
+      </w:r>
+      <w:proofErr w:type="spellStart"/>
+      <w:r>
+        <w:rPr>
+          <w:rFonts w:ascii="Times New Roman" w:hAnsi="Times New Roman" w:cs="Times New Roman"/>
+          <w:bCs/>
+          <w:sz w:val="32"/>
+          <w:szCs w:val="32"/>
+        </w:rPr>
+        <w:t>Forcing</w:t>
+      </w:r>
+      <w:proofErr w:type="spellEnd"/>
+      <w:r>
+        <w:rPr>
+          <w:rFonts w:ascii="Times New Roman" w:hAnsi="Times New Roman" w:cs="Times New Roman"/>
+          <w:bCs/>
+          <w:sz w:val="32"/>
+          <w:szCs w:val="32"/>
+        </w:rPr>
+        <w:t xml:space="preserve"> herausgefunden werden. Dies ermöglicht einem Angreifer eine beliebig</w:t>
       </w:r>
       <w:r>
         <w:rPr>
@@ -5078,6 +5466,7 @@
         </w:rPr>
         <w:t xml:space="preserve">in der Funktion </w:t>
       </w:r>
+      <w:proofErr w:type="spellStart"/>
       <w:r>
         <w:rPr>
           <w:rFonts w:ascii="Times New Roman" w:hAnsi="Times New Roman" w:cs="Times New Roman"/>
@@ -5086,7 +5475,18 @@
           <w:sz w:val="32"/>
           <w:szCs w:val="32"/>
         </w:rPr>
-        <w:t>get_menu_choice(…)</w:t>
+        <w:t>get_menu_choice</w:t>
+      </w:r>
+      <w:proofErr w:type="spellEnd"/>
+      <w:r>
+        <w:rPr>
+          <w:rFonts w:ascii="Times New Roman" w:hAnsi="Times New Roman" w:cs="Times New Roman"/>
+          <w:b/>
+          <w:bCs/>
+          <w:sz w:val="32"/>
+          <w:szCs w:val="32"/>
+        </w:rPr>
+        <w:t>(…)</w:t>
       </w:r>
       <w:r>
         <w:rPr>
@@ -5106,6 +5506,7 @@
         </w:rPr>
         <w:t xml:space="preserve">durch </w:t>
       </w:r>
+      <w:proofErr w:type="spellStart"/>
       <w:r>
         <w:rPr>
           <w:rFonts w:ascii="Times New Roman" w:hAnsi="Times New Roman" w:cs="Times New Roman"/>
@@ -5114,7 +5515,40 @@
           <w:sz w:val="32"/>
           <w:szCs w:val="32"/>
         </w:rPr>
-        <w:t>self.get_menu_choice(self.view.get_menu_choice())</w:t>
+        <w:t>self.get_menu_choice</w:t>
+      </w:r>
+      <w:proofErr w:type="spellEnd"/>
+      <w:r>
+        <w:rPr>
+          <w:rFonts w:ascii="Times New Roman" w:hAnsi="Times New Roman" w:cs="Times New Roman"/>
+          <w:b/>
+          <w:bCs/>
+          <w:sz w:val="32"/>
+          <w:szCs w:val="32"/>
+        </w:rPr>
+        <w:t>(</w:t>
+      </w:r>
+      <w:proofErr w:type="spellStart"/>
+      <w:r>
+        <w:rPr>
+          <w:rFonts w:ascii="Times New Roman" w:hAnsi="Times New Roman" w:cs="Times New Roman"/>
+          <w:b/>
+          <w:bCs/>
+          <w:sz w:val="32"/>
+          <w:szCs w:val="32"/>
+        </w:rPr>
+        <w:t>self.view.get_menu_choice</w:t>
+      </w:r>
+      <w:proofErr w:type="spellEnd"/>
+      <w:r>
+        <w:rPr>
+          <w:rFonts w:ascii="Times New Roman" w:hAnsi="Times New Roman" w:cs="Times New Roman"/>
+          <w:b/>
+          <w:bCs/>
+          <w:sz w:val="32"/>
+          <w:szCs w:val="32"/>
+        </w:rPr>
+        <w:t>())</w:t>
       </w:r>
       <w:r>
         <w:rPr>
@@ -5243,6 +5677,7 @@
         </w:rPr>
         <w:t xml:space="preserve"> </w:t>
       </w:r>
+      <w:proofErr w:type="spellStart"/>
       <w:r>
         <w:rPr>
           <w:rFonts w:ascii="Times New Roman" w:hAnsi="Times New Roman" w:cs="Times New Roman"/>
@@ -5253,6 +5688,7 @@
         </w:rPr>
         <w:t>RecursionError</w:t>
       </w:r>
+      <w:proofErr w:type="spellEnd"/>
       <w:r>
         <w:rPr>
           <w:rFonts w:ascii="Times New Roman" w:hAnsi="Times New Roman" w:cs="Times New Roman"/>
@@ -5595,7 +6031,47 @@
           <w:sz w:val="32"/>
           <w:szCs w:val="32"/>
         </w:rPr>
-        <w:t xml:space="preserve"> Ein solcher Denial-of-Service-Angriff ist ähnlich wie die Brute-Force-Attacke aufgebaut: der Angreifer muss automatisiert so viele TCP-Verbindungen wie möglich zum Server aufbauen und diesen somit überlasten</w:t>
+        <w:t xml:space="preserve"> Ein solcher </w:t>
+      </w:r>
+      <w:proofErr w:type="spellStart"/>
+      <w:r>
+        <w:rPr>
+          <w:rFonts w:ascii="Times New Roman" w:hAnsi="Times New Roman" w:cs="Times New Roman"/>
+          <w:bCs/>
+          <w:sz w:val="32"/>
+          <w:szCs w:val="32"/>
+        </w:rPr>
+        <w:t>Denial</w:t>
+      </w:r>
+      <w:proofErr w:type="spellEnd"/>
+      <w:r>
+        <w:rPr>
+          <w:rFonts w:ascii="Times New Roman" w:hAnsi="Times New Roman" w:cs="Times New Roman"/>
+          <w:bCs/>
+          <w:sz w:val="32"/>
+          <w:szCs w:val="32"/>
+        </w:rPr>
+        <w:t>-</w:t>
+      </w:r>
+      <w:proofErr w:type="spellStart"/>
+      <w:r>
+        <w:rPr>
+          <w:rFonts w:ascii="Times New Roman" w:hAnsi="Times New Roman" w:cs="Times New Roman"/>
+          <w:bCs/>
+          <w:sz w:val="32"/>
+          <w:szCs w:val="32"/>
+        </w:rPr>
+        <w:t>of</w:t>
+      </w:r>
+      <w:proofErr w:type="spellEnd"/>
+      <w:r>
+        <w:rPr>
+          <w:rFonts w:ascii="Times New Roman" w:hAnsi="Times New Roman" w:cs="Times New Roman"/>
+          <w:bCs/>
+          <w:sz w:val="32"/>
+          <w:szCs w:val="32"/>
+        </w:rPr>
+        <w:t>-Service-Angriff ist ähnlich wie die Brute-Force-Attacke aufgebaut: der Angreifer muss automatisiert so viele TCP-Verbindungen wie möglich zum Server aufbauen und diesen somit überlasten</w:t>
       </w:r>
       <w:r>
         <w:rPr>
@@ -5711,6 +6187,7 @@
           <w:lang w:val="en-US"/>
         </w:rPr>
       </w:pPr>
+      <w:proofErr w:type="spellStart"/>
       <w:r>
         <w:rPr>
           <w:rFonts w:ascii="Times New Roman" w:hAnsi="Times New Roman" w:cs="Times New Roman"/>
@@ -5719,8 +6196,9 @@
           <w:szCs w:val="32"/>
           <w:lang w:val="en-US"/>
         </w:rPr>
-        <w:t xml:space="preserve">Prozessor: </w:t>
-      </w:r>
+        <w:t>Prozessor</w:t>
+      </w:r>
+      <w:proofErr w:type="spellEnd"/>
       <w:r>
         <w:rPr>
           <w:rFonts w:ascii="Times New Roman" w:hAnsi="Times New Roman" w:cs="Times New Roman"/>
@@ -5729,6 +6207,16 @@
           <w:szCs w:val="32"/>
           <w:lang w:val="en-US"/>
         </w:rPr>
+        <w:t xml:space="preserve">: </w:t>
+      </w:r>
+      <w:r>
+        <w:rPr>
+          <w:rFonts w:ascii="Times New Roman" w:hAnsi="Times New Roman" w:cs="Times New Roman"/>
+          <w:bCs/>
+          <w:sz w:val="32"/>
+          <w:szCs w:val="32"/>
+          <w:lang w:val="en-US"/>
+        </w:rPr>
         <w:tab/>
       </w:r>
       <w:r>
@@ -5740,7 +6228,29 @@
           <w:lang w:val="en-US"/>
         </w:rPr>
         <w:tab/>
-        <w:t>Intel(R) Core(TM) i7-7700K 4.20 GHz</w:t>
+        <w:t xml:space="preserve">Intel(R) </w:t>
+      </w:r>
+      <w:proofErr w:type="gramStart"/>
+      <w:r>
+        <w:rPr>
+          <w:rFonts w:ascii="Times New Roman" w:hAnsi="Times New Roman" w:cs="Times New Roman"/>
+          <w:bCs/>
+          <w:sz w:val="32"/>
+          <w:szCs w:val="32"/>
+          <w:lang w:val="en-US"/>
+        </w:rPr>
+        <w:t>Core(</w:t>
+      </w:r>
+      <w:proofErr w:type="gramEnd"/>
+      <w:r>
+        <w:rPr>
+          <w:rFonts w:ascii="Times New Roman" w:hAnsi="Times New Roman" w:cs="Times New Roman"/>
+          <w:bCs/>
+          <w:sz w:val="32"/>
+          <w:szCs w:val="32"/>
+          <w:lang w:val="en-US"/>
+        </w:rPr>
+        <w:t>TM) i7-7700K 4.20 GHz</w:t>
       </w:r>
     </w:p>
     <w:p>
@@ -7470,7 +7980,27 @@
           <w:sz w:val="32"/>
           <w:szCs w:val="32"/>
         </w:rPr>
-        <w:t>, welches gesendete Daten, abgesehen von einer Checksum, nicht schützt</w:t>
+        <w:t xml:space="preserve">, welches gesendete Daten, abgesehen von einer </w:t>
+      </w:r>
+      <w:proofErr w:type="spellStart"/>
+      <w:r>
+        <w:rPr>
+          <w:rFonts w:ascii="Times New Roman" w:hAnsi="Times New Roman" w:cs="Times New Roman"/>
+          <w:bCs/>
+          <w:sz w:val="32"/>
+          <w:szCs w:val="32"/>
+        </w:rPr>
+        <w:t>Checksum</w:t>
+      </w:r>
+      <w:proofErr w:type="spellEnd"/>
+      <w:r>
+        <w:rPr>
+          <w:rFonts w:ascii="Times New Roman" w:hAnsi="Times New Roman" w:cs="Times New Roman"/>
+          <w:bCs/>
+          <w:sz w:val="32"/>
+          <w:szCs w:val="32"/>
+        </w:rPr>
+        <w:t>, nicht schützt</w:t>
       </w:r>
       <w:r>
         <w:rPr>
@@ -7542,7 +8072,27 @@
           <w:sz w:val="32"/>
           <w:szCs w:val="32"/>
         </w:rPr>
-        <w:t xml:space="preserve"> einer Man-in-the-Middle-Attacke erreichen. </w:t>
+        <w:t xml:space="preserve"> einer Man-in-</w:t>
+      </w:r>
+      <w:proofErr w:type="spellStart"/>
+      <w:r>
+        <w:rPr>
+          <w:rFonts w:ascii="Times New Roman" w:hAnsi="Times New Roman" w:cs="Times New Roman"/>
+          <w:bCs/>
+          <w:sz w:val="32"/>
+          <w:szCs w:val="32"/>
+        </w:rPr>
+        <w:t>the</w:t>
+      </w:r>
+      <w:proofErr w:type="spellEnd"/>
+      <w:r>
+        <w:rPr>
+          <w:rFonts w:ascii="Times New Roman" w:hAnsi="Times New Roman" w:cs="Times New Roman"/>
+          <w:bCs/>
+          <w:sz w:val="32"/>
+          <w:szCs w:val="32"/>
+        </w:rPr>
+        <w:t xml:space="preserve">-Middle-Attacke erreichen. </w:t>
       </w:r>
       <w:r>
         <w:rPr>
@@ -7596,7 +8146,27 @@
           <w:sz w:val="32"/>
           <w:szCs w:val="32"/>
         </w:rPr>
-        <w:t xml:space="preserve">. Wie in Abbildung 12 und Abbildung 13 zu sehen ist, wurde erfolgreich die E-Mail „florian.hagengruber@stud.th-deg.de“ sowie das Passwort „aPassword“ </w:t>
+        <w:t>. Wie in Abbildung 12 und Abbildung 13 zu sehen ist, wurde erfolgreich die E-Mail „florian.hagengruber@stud.th-deg.de“ sowie das Passwort „</w:t>
+      </w:r>
+      <w:proofErr w:type="spellStart"/>
+      <w:r>
+        <w:rPr>
+          <w:rFonts w:ascii="Times New Roman" w:hAnsi="Times New Roman" w:cs="Times New Roman"/>
+          <w:bCs/>
+          <w:sz w:val="32"/>
+          <w:szCs w:val="32"/>
+        </w:rPr>
+        <w:t>aPassword</w:t>
+      </w:r>
+      <w:proofErr w:type="spellEnd"/>
+      <w:r>
+        <w:rPr>
+          <w:rFonts w:ascii="Times New Roman" w:hAnsi="Times New Roman" w:cs="Times New Roman"/>
+          <w:bCs/>
+          <w:sz w:val="32"/>
+          <w:szCs w:val="32"/>
+        </w:rPr>
+        <w:t xml:space="preserve">“ </w:t>
       </w:r>
       <w:r>
         <w:rPr>
@@ -8002,6 +8572,7 @@
         </w:rPr>
         <w:t xml:space="preserve">Um die in 3.1 angesprochene SQL-Injection zu beheben, sollten zuerst die verwendeten unsicheren Softwarekonstruktionen durch sichere Alternativen ersetzt werden. Die erste Änderung ist das Ersetzen der Funktion </w:t>
       </w:r>
+      <w:proofErr w:type="spellStart"/>
       <w:r>
         <w:rPr>
           <w:rFonts w:ascii="Times New Roman" w:hAnsi="Times New Roman" w:cs="Times New Roman"/>
@@ -8010,8 +8581,9 @@
           <w:sz w:val="32"/>
           <w:szCs w:val="32"/>
         </w:rPr>
-        <w:t>executescript ()</w:t>
-      </w:r>
+        <w:t>executescript</w:t>
+      </w:r>
+      <w:proofErr w:type="spellEnd"/>
       <w:r>
         <w:rPr>
           <w:rFonts w:ascii="Times New Roman" w:hAnsi="Times New Roman" w:cs="Times New Roman"/>
@@ -8020,6 +8592,16 @@
           <w:sz w:val="32"/>
           <w:szCs w:val="32"/>
         </w:rPr>
+        <w:t xml:space="preserve"> ()</w:t>
+      </w:r>
+      <w:r>
+        <w:rPr>
+          <w:rFonts w:ascii="Times New Roman" w:hAnsi="Times New Roman" w:cs="Times New Roman"/>
+          <w:b/>
+          <w:bCs/>
+          <w:sz w:val="32"/>
+          <w:szCs w:val="32"/>
+        </w:rPr>
         <w:t xml:space="preserve"> </w:t>
       </w:r>
       <w:r>
@@ -8031,6 +8613,7 @@
         </w:rPr>
         <w:t xml:space="preserve">durch </w:t>
       </w:r>
+      <w:proofErr w:type="spellStart"/>
       <w:r>
         <w:rPr>
           <w:rFonts w:ascii="Times New Roman" w:hAnsi="Times New Roman" w:cs="Times New Roman"/>
@@ -8039,7 +8622,18 @@
           <w:sz w:val="32"/>
           <w:szCs w:val="32"/>
         </w:rPr>
-        <w:t>execute()</w:t>
+        <w:t>execute</w:t>
+      </w:r>
+      <w:proofErr w:type="spellEnd"/>
+      <w:r>
+        <w:rPr>
+          <w:rFonts w:ascii="Times New Roman" w:hAnsi="Times New Roman" w:cs="Times New Roman"/>
+          <w:b/>
+          <w:bCs/>
+          <w:sz w:val="32"/>
+          <w:szCs w:val="32"/>
+        </w:rPr>
+        <w:t>()</w:t>
       </w:r>
       <w:r>
         <w:rPr>
@@ -8050,6 +8644,7 @@
         </w:rPr>
         <w:t xml:space="preserve">. Der Unterschied zwischen diesen beiden Funktionen ist, dass </w:t>
       </w:r>
+      <w:proofErr w:type="spellStart"/>
       <w:r>
         <w:rPr>
           <w:rFonts w:ascii="Times New Roman" w:hAnsi="Times New Roman" w:cs="Times New Roman"/>
@@ -8058,7 +8653,18 @@
           <w:sz w:val="32"/>
           <w:szCs w:val="32"/>
         </w:rPr>
-        <w:t>execute()</w:t>
+        <w:t>execute</w:t>
+      </w:r>
+      <w:proofErr w:type="spellEnd"/>
+      <w:r>
+        <w:rPr>
+          <w:rFonts w:ascii="Times New Roman" w:hAnsi="Times New Roman" w:cs="Times New Roman"/>
+          <w:b/>
+          <w:bCs/>
+          <w:sz w:val="32"/>
+          <w:szCs w:val="32"/>
+        </w:rPr>
+        <w:t>()</w:t>
       </w:r>
       <w:r>
         <w:rPr>
@@ -8069,6 +8675,7 @@
         </w:rPr>
         <w:t xml:space="preserve"> nur einen SQL-Befehl ausführen kann, während </w:t>
       </w:r>
+      <w:proofErr w:type="spellStart"/>
       <w:r>
         <w:rPr>
           <w:rFonts w:ascii="Times New Roman" w:hAnsi="Times New Roman" w:cs="Times New Roman"/>
@@ -8077,7 +8684,18 @@
           <w:sz w:val="32"/>
           <w:szCs w:val="32"/>
         </w:rPr>
-        <w:t xml:space="preserve">executescript() </w:t>
+        <w:t>executescript</w:t>
+      </w:r>
+      <w:proofErr w:type="spellEnd"/>
+      <w:r>
+        <w:rPr>
+          <w:rFonts w:ascii="Times New Roman" w:hAnsi="Times New Roman" w:cs="Times New Roman"/>
+          <w:b/>
+          <w:bCs/>
+          <w:sz w:val="32"/>
+          <w:szCs w:val="32"/>
+        </w:rPr>
+        <w:t xml:space="preserve">() </w:t>
       </w:r>
       <w:r>
         <w:rPr>
@@ -8176,7 +8794,27 @@
           <w:sz w:val="32"/>
           <w:szCs w:val="32"/>
         </w:rPr>
-        <w:t xml:space="preserve"> Nach Anwendung des Fixes sind die beiden Injections, welche zuvor während der Registrierung möglich waren, nicht mehr möglich (siehe Abb. </w:t>
+        <w:t xml:space="preserve"> Nach Anwendung des Fixes sind die beiden </w:t>
+      </w:r>
+      <w:proofErr w:type="spellStart"/>
+      <w:r>
+        <w:rPr>
+          <w:rFonts w:ascii="Times New Roman" w:hAnsi="Times New Roman" w:cs="Times New Roman"/>
+          <w:bCs/>
+          <w:sz w:val="32"/>
+          <w:szCs w:val="32"/>
+        </w:rPr>
+        <w:t>Injections</w:t>
+      </w:r>
+      <w:proofErr w:type="spellEnd"/>
+      <w:r>
+        <w:rPr>
+          <w:rFonts w:ascii="Times New Roman" w:hAnsi="Times New Roman" w:cs="Times New Roman"/>
+          <w:bCs/>
+          <w:sz w:val="32"/>
+          <w:szCs w:val="32"/>
+        </w:rPr>
+        <w:t xml:space="preserve">, welche zuvor während der Registrierung möglich waren, nicht mehr möglich (siehe Abb. </w:t>
       </w:r>
       <w:r>
         <w:rPr>
@@ -8334,7 +8972,25 @@
           <w:sz w:val="32"/>
           <w:szCs w:val="32"/>
         </w:rPr>
-        <w:t>, welche laut der Dokumentation des sqlite3-Moduls in Python unsicher und anfällig für SQL-Injections sind. Als Verbesserung wird hierfür die Verwendung der</w:t>
+        <w:t>, welche laut der Dokumentation des sqlite3-Moduls in Python unsicher und anfällig für SQL-</w:t>
+      </w:r>
+      <w:proofErr w:type="spellStart"/>
+      <w:r>
+        <w:rPr>
+          <w:rFonts w:ascii="Times New Roman" w:hAnsi="Times New Roman" w:cs="Times New Roman"/>
+          <w:sz w:val="32"/>
+          <w:szCs w:val="32"/>
+        </w:rPr>
+        <w:t>Injections</w:t>
+      </w:r>
+      <w:proofErr w:type="spellEnd"/>
+      <w:r>
+        <w:rPr>
+          <w:rFonts w:ascii="Times New Roman" w:hAnsi="Times New Roman" w:cs="Times New Roman"/>
+          <w:sz w:val="32"/>
+          <w:szCs w:val="32"/>
+        </w:rPr>
+        <w:t xml:space="preserve"> sind. Als Verbesserung wird hierfür die Verwendung der</w:t>
       </w:r>
       <w:r>
         <w:rPr>
@@ -8432,31 +9088,7 @@
           <w:sz w:val="32"/>
           <w:szCs w:val="32"/>
         </w:rPr>
-        <w:t xml:space="preserve"> </w:t>
-      </w:r>
-      <w:r>
-        <w:rPr>
-          <w:rFonts w:ascii="Times New Roman" w:hAnsi="Times New Roman" w:cs="Times New Roman"/>
-          <w:sz w:val="32"/>
-          <w:szCs w:val="32"/>
-        </w:rPr>
-        <w:t xml:space="preserve">(siehe Abb. </w:t>
-      </w:r>
-      <w:r>
-        <w:rPr>
-          <w:rFonts w:ascii="Times New Roman" w:hAnsi="Times New Roman" w:cs="Times New Roman"/>
-          <w:sz w:val="32"/>
-          <w:szCs w:val="32"/>
-        </w:rPr>
-        <w:t>16</w:t>
-      </w:r>
-      <w:r>
-        <w:rPr>
-          <w:rFonts w:ascii="Times New Roman" w:hAnsi="Times New Roman" w:cs="Times New Roman"/>
-          <w:sz w:val="32"/>
-          <w:szCs w:val="32"/>
-        </w:rPr>
-        <w:t>)</w:t>
+        <w:t xml:space="preserve"> (siehe Abb. 16)</w:t>
       </w:r>
       <w:r>
         <w:rPr>
@@ -8589,6 +9221,70 @@
     <w:p/>
     <w:p>
       <w:pPr>
+        <w:keepNext/>
+        <w:jc w:val="center"/>
+      </w:pPr>
+      <w:r>
+        <w:drawing>
+          <wp:inline distT="0" distB="0" distL="0" distR="0" wp14:anchorId="3EC07554" wp14:editId="7861FC11">
+            <wp:extent cx="2977321" cy="228606"/>
+            <wp:effectExtent l="0" t="0" r="0" b="0"/>
+            <wp:docPr id="3" name="Grafik 3"/>
+            <wp:cNvGraphicFramePr>
+              <a:graphicFrameLocks xmlns:a="http://schemas.openxmlformats.org/drawingml/2006/main" noChangeAspect="1"/>
+            </wp:cNvGraphicFramePr>
+            <a:graphic xmlns:a="http://schemas.openxmlformats.org/drawingml/2006/main">
+              <a:graphicData uri="http://schemas.openxmlformats.org/drawingml/2006/picture">
+                <pic:pic xmlns:pic="http://schemas.openxmlformats.org/drawingml/2006/picture">
+                  <pic:nvPicPr>
+                    <pic:cNvPr id="1" name=""/>
+                    <pic:cNvPicPr/>
+                  </pic:nvPicPr>
+                  <pic:blipFill>
+                    <a:blip r:embed="rId29"/>
+                    <a:stretch>
+                      <a:fillRect/>
+                    </a:stretch>
+                  </pic:blipFill>
+                  <pic:spPr>
+                    <a:xfrm>
+                      <a:off x="0" y="0"/>
+                      <a:ext cx="2977321" cy="228606"/>
+                    </a:xfrm>
+                    <a:prstGeom prst="rect">
+                      <a:avLst/>
+                    </a:prstGeom>
+                  </pic:spPr>
+                </pic:pic>
+              </a:graphicData>
+            </a:graphic>
+          </wp:inline>
+        </w:drawing>
+      </w:r>
+    </w:p>
+    <w:p>
+      <w:pPr>
+        <w:pStyle w:val="Beschriftung"/>
+        <w:jc w:val="center"/>
+      </w:pPr>
+      <w:r>
+        <w:t xml:space="preserve">Abbildung </w:t>
+      </w:r>
+      <w:fldSimple w:instr=" SEQ Abbildung \* ARABIC ">
+        <w:r>
+          <w:rPr>
+            <w:noProof/>
+          </w:rPr>
+          <w:t>17</w:t>
+        </w:r>
+      </w:fldSimple>
+      <w:r>
+        <w:t>: Definition der verbotenen Zeichen</w:t>
+      </w:r>
+    </w:p>
+    <w:p/>
+    <w:p>
+      <w:pPr>
         <w:jc w:val="both"/>
         <w:rPr>
           <w:rFonts w:ascii="Times New Roman" w:hAnsi="Times New Roman" w:cs="Times New Roman"/>
@@ -8612,6 +9308,7 @@
         </w:rPr>
         <w:t xml:space="preserve"> und unverschlüsselte Ablage der Datenbank sollte ebenfalls vorgegangen werden. Dazu könnte beispielsweise </w:t>
       </w:r>
+      <w:proofErr w:type="spellStart"/>
       <w:r>
         <w:rPr>
           <w:rFonts w:ascii="Times New Roman" w:hAnsi="Times New Roman" w:cs="Times New Roman"/>
@@ -8619,7 +9316,17 @@
           <w:sz w:val="32"/>
           <w:szCs w:val="32"/>
         </w:rPr>
-        <w:t xml:space="preserve">SQLCipher </w:t>
+        <w:t>SQLCipher</w:t>
+      </w:r>
+      <w:proofErr w:type="spellEnd"/>
+      <w:r>
+        <w:rPr>
+          <w:rFonts w:ascii="Times New Roman" w:hAnsi="Times New Roman" w:cs="Times New Roman"/>
+          <w:b/>
+          <w:sz w:val="32"/>
+          <w:szCs w:val="32"/>
+        </w:rPr>
+        <w:t xml:space="preserve"> </w:t>
       </w:r>
       <w:r>
         <w:rPr>
@@ -8675,7 +9382,25 @@
           <w:sz w:val="32"/>
           <w:szCs w:val="32"/>
         </w:rPr>
-        <w:t>, damit im Falle der ersten beiden SQL-Injections der Schaden zumindest wieder behebbar wäre</w:t>
+        <w:t>, damit im Falle der ersten beiden SQL-</w:t>
+      </w:r>
+      <w:proofErr w:type="spellStart"/>
+      <w:r>
+        <w:rPr>
+          <w:rFonts w:ascii="Times New Roman" w:hAnsi="Times New Roman" w:cs="Times New Roman"/>
+          <w:sz w:val="32"/>
+          <w:szCs w:val="32"/>
+        </w:rPr>
+        <w:t>Injections</w:t>
+      </w:r>
+      <w:proofErr w:type="spellEnd"/>
+      <w:r>
+        <w:rPr>
+          <w:rFonts w:ascii="Times New Roman" w:hAnsi="Times New Roman" w:cs="Times New Roman"/>
+          <w:sz w:val="32"/>
+          <w:szCs w:val="32"/>
+        </w:rPr>
+        <w:t xml:space="preserve"> der Schaden zumindest wieder behebbar wäre</w:t>
       </w:r>
       <w:r>
         <w:rPr>
@@ -8903,7 +9628,7 @@
         </w:rPr>
         <w:t xml:space="preserve">; </w:t>
       </w:r>
-      <w:hyperlink r:id="rId29" w:history="1">
+      <w:hyperlink r:id="rId30" w:history="1">
         <w:r>
           <w:rPr>
             <w:rStyle w:val="Hyperlink"/>
@@ -9046,7 +9771,7 @@
         </w:rPr>
         <w:t xml:space="preserve"> </w:t>
       </w:r>
-      <w:hyperlink r:id="rId30" w:history="1">
+      <w:hyperlink r:id="rId31" w:history="1">
         <w:r>
           <w:rPr>
             <w:rStyle w:val="Hyperlink"/>
@@ -9237,7 +9962,7 @@
           <w:szCs w:val="32"/>
         </w:rPr>
       </w:pPr>
-      <w:hyperlink r:id="rId31" w:history="1">
+      <w:hyperlink r:id="rId32" w:history="1">
         <w:r>
           <w:rPr>
             <w:rStyle w:val="Hyperlink"/>
@@ -9437,7 +10162,7 @@
         </w:rPr>
         <w:t xml:space="preserve">; </w:t>
       </w:r>
-      <w:hyperlink r:id="rId32" w:history="1">
+      <w:hyperlink r:id="rId33" w:history="1">
         <w:r>
           <w:rPr>
             <w:rStyle w:val="Hyperlink"/>
@@ -9497,8 +10222,20 @@
           <w:szCs w:val="32"/>
           <w:lang w:val="en-US"/>
         </w:rPr>
-        <w:t>PlayStation Hack to Cost Sony $171M; Quake Costs Far Higher“</w:t>
-      </w:r>
+        <w:t xml:space="preserve">PlayStation Hack to Cost Sony $171M; Quake Costs Far </w:t>
+      </w:r>
+      <w:proofErr w:type="gramStart"/>
+      <w:r>
+        <w:rPr>
+          <w:rStyle w:val="italic"/>
+          <w:rFonts w:ascii="Times New Roman" w:hAnsi="Times New Roman" w:cs="Times New Roman"/>
+          <w:sz w:val="32"/>
+          <w:szCs w:val="32"/>
+          <w:lang w:val="en-US"/>
+        </w:rPr>
+        <w:t>Higher“</w:t>
+      </w:r>
+      <w:proofErr w:type="gramEnd"/>
       <w:r>
         <w:rPr>
           <w:rFonts w:ascii="Times New Roman" w:hAnsi="Times New Roman" w:cs="Times New Roman"/>
@@ -9543,7 +10280,7 @@
         </w:rPr>
         <w:t xml:space="preserve">; </w:t>
       </w:r>
-      <w:hyperlink r:id="rId33" w:history="1">
+      <w:hyperlink r:id="rId34" w:history="1">
         <w:r>
           <w:rPr>
             <w:rStyle w:val="Hyperlink"/>
@@ -9676,7 +10413,7 @@
           <w:szCs w:val="32"/>
         </w:rPr>
       </w:pPr>
-      <w:hyperlink r:id="rId34" w:anchor="Anpassung_nach_einer_Partie" w:history="1">
+      <w:hyperlink r:id="rId35" w:anchor="Anpassung_nach_einer_Partie" w:history="1">
         <w:r>
           <w:rPr>
             <w:rStyle w:val="Hyperlink"/>
@@ -9809,7 +10546,7 @@
         </w:rPr>
         <w:tab/>
       </w:r>
-      <w:hyperlink r:id="rId35" w:history="1">
+      <w:hyperlink r:id="rId36" w:history="1">
         <w:r>
           <w:rPr>
             <w:rStyle w:val="Hyperlink"/>
@@ -9959,7 +10696,7 @@
         </w:rPr>
         <w:t xml:space="preserve"> </w:t>
       </w:r>
-      <w:hyperlink r:id="rId36" w:history="1">
+      <w:hyperlink r:id="rId37" w:history="1">
         <w:r>
           <w:rPr>
             <w:rStyle w:val="Hyperlink"/>
@@ -10134,7 +10871,7 @@
         </w:rPr>
         <w:t xml:space="preserve"> </w:t>
       </w:r>
-      <w:hyperlink r:id="rId37" w:history="1">
+      <w:hyperlink r:id="rId38" w:history="1">
         <w:r>
           <w:rPr>
             <w:rStyle w:val="Hyperlink"/>
@@ -10254,7 +10991,7 @@
           <w:szCs w:val="32"/>
         </w:rPr>
       </w:pPr>
-      <w:hyperlink r:id="rId38" w:history="1">
+      <w:hyperlink r:id="rId39" w:history="1">
         <w:r>
           <w:rPr>
             <w:rStyle w:val="Hyperlink"/>
@@ -10326,8 +11063,17 @@
           <w:szCs w:val="32"/>
         </w:rPr>
         <w:tab/>
+      </w:r>
+      <w:proofErr w:type="spellStart"/>
+      <w:r>
+        <w:rPr>
+          <w:rFonts w:ascii="Times New Roman" w:hAnsi="Times New Roman" w:cs="Times New Roman"/>
+          <w:sz w:val="32"/>
+          <w:szCs w:val="32"/>
+        </w:rPr>
         <w:t>Zetetic</w:t>
       </w:r>
+      <w:proofErr w:type="spellEnd"/>
       <w:r>
         <w:rPr>
           <w:rFonts w:ascii="Times New Roman" w:hAnsi="Times New Roman" w:cs="Times New Roman"/>
@@ -10350,7 +11096,25 @@
           <w:sz w:val="32"/>
           <w:szCs w:val="32"/>
         </w:rPr>
-        <w:t xml:space="preserve"> About SQLCipher  </w:t>
+        <w:t xml:space="preserve"> About </w:t>
+      </w:r>
+      <w:proofErr w:type="spellStart"/>
+      <w:r>
+        <w:rPr>
+          <w:rFonts w:ascii="Times New Roman" w:hAnsi="Times New Roman" w:cs="Times New Roman"/>
+          <w:sz w:val="32"/>
+          <w:szCs w:val="32"/>
+        </w:rPr>
+        <w:t>SQLCipher</w:t>
+      </w:r>
+      <w:proofErr w:type="spellEnd"/>
+      <w:r>
+        <w:rPr>
+          <w:rFonts w:ascii="Times New Roman" w:hAnsi="Times New Roman" w:cs="Times New Roman"/>
+          <w:sz w:val="32"/>
+          <w:szCs w:val="32"/>
+        </w:rPr>
+        <w:t xml:space="preserve">  </w:t>
       </w:r>
     </w:p>
     <w:p>
@@ -10390,7 +11154,7 @@
           <w:szCs w:val="32"/>
         </w:rPr>
       </w:pPr>
-      <w:hyperlink r:id="rId39" w:history="1">
+      <w:hyperlink r:id="rId40" w:history="1">
         <w:r>
           <w:rPr>
             <w:rStyle w:val="Hyperlink"/>
@@ -10433,7 +11197,7 @@
       </w:pPr>
     </w:p>
     <w:sectPr>
-      <w:footerReference w:type="default" r:id="rId40"/>
+      <w:footerReference w:type="default" r:id="rId41"/>
       <w:pgSz w:w="11906" w:h="16838"/>
       <w:pgMar w:top="1417" w:right="1417" w:bottom="1134" w:left="1417" w:header="708" w:footer="708" w:gutter="0"/>
       <w:cols w:space="708"/>

</xml_diff>

<commit_message>
Merge mit Chris Word
</commit_message>
<xml_diff>
--- a/Doc-ChessProg.docx
+++ b/Doc-ChessProg.docx
@@ -339,7 +339,25 @@
           <w:sz w:val="48"/>
           <w:szCs w:val="48"/>
         </w:rPr>
-        <w:t>Christian Joiko (22111097)</w:t>
+        <w:t xml:space="preserve">Christian </w:t>
+      </w:r>
+      <w:proofErr w:type="spellStart"/>
+      <w:r>
+        <w:rPr>
+          <w:rFonts w:ascii="Times New Roman" w:hAnsi="Times New Roman" w:cs="Times New Roman"/>
+          <w:sz w:val="48"/>
+          <w:szCs w:val="48"/>
+        </w:rPr>
+        <w:t>Joiko</w:t>
+      </w:r>
+      <w:proofErr w:type="spellEnd"/>
+      <w:r>
+        <w:rPr>
+          <w:rFonts w:ascii="Times New Roman" w:hAnsi="Times New Roman" w:cs="Times New Roman"/>
+          <w:sz w:val="48"/>
+          <w:szCs w:val="48"/>
+        </w:rPr>
+        <w:t xml:space="preserve"> (22111097)</w:t>
       </w:r>
       <w:r>
         <w:rPr>
@@ -546,7 +564,25 @@
           <w:sz w:val="32"/>
           <w:szCs w:val="32"/>
         </w:rPr>
-        <w:t xml:space="preserve"> schwerwiegenden Problem begleitet, dass leider noch nicht dieselbe Aufmerksamkeit erhält wie die Digitalisierung selbst. Bei dieser bösartigen Nebenwirkung handelt es sich um die Cyber Sicherheit oder besser gesagt der Mangel davon. Mit jeder digitalen Neuerung und jedem neuen Gerät bilden wir eine weitere Angriffsfläche, auf der wir von Cyberkriminellen attackiert werden können</w:t>
+        <w:t xml:space="preserve"> schwerwiegenden Problem begleitet, dass leider noch nicht dieselbe Aufmerksamkeit erhält wie die Digitalisierung selbst. Bei dieser bösartigen Nebenwirkung handelt es sich um die </w:t>
+      </w:r>
+      <w:proofErr w:type="spellStart"/>
+      <w:r>
+        <w:rPr>
+          <w:rFonts w:ascii="Times New Roman" w:hAnsi="Times New Roman" w:cs="Times New Roman"/>
+          <w:sz w:val="32"/>
+          <w:szCs w:val="32"/>
+        </w:rPr>
+        <w:t>Cyber</w:t>
+      </w:r>
+      <w:proofErr w:type="spellEnd"/>
+      <w:r>
+        <w:rPr>
+          <w:rFonts w:ascii="Times New Roman" w:hAnsi="Times New Roman" w:cs="Times New Roman"/>
+          <w:sz w:val="32"/>
+          <w:szCs w:val="32"/>
+        </w:rPr>
+        <w:t xml:space="preserve"> Sicherheit oder besser gesagt der Mangel davon. Mit jeder digitalen Neuerung und jedem neuen Gerät bilden wir eine weitere Angriffsfläche, auf der wir von Cyberkriminellen attackiert werden können</w:t>
       </w:r>
       <w:r>
         <w:rPr>
@@ -1990,6 +2026,7 @@
         </w:rPr>
         <w:t>--</w:t>
       </w:r>
+      <w:proofErr w:type="spellStart"/>
       <w:r>
         <w:rPr>
           <w:rFonts w:ascii="Times New Roman" w:hAnsi="Times New Roman" w:cs="Times New Roman"/>
@@ -2000,6 +2037,7 @@
         </w:rPr>
         <w:t>stats</w:t>
       </w:r>
+      <w:proofErr w:type="spellEnd"/>
       <w:r>
         <w:rPr>
           <w:rFonts w:ascii="Times New Roman" w:hAnsi="Times New Roman" w:cs="Times New Roman"/>
@@ -2154,7 +2192,25 @@
           <w:sz w:val="32"/>
           <w:szCs w:val="32"/>
         </w:rPr>
-        <w:t>Am Ende der Runde wird das Ergebnis außerdem in der Datenbank vermerkt. Dazu zählt das Vermerken des Endergebnisses in der Tabelle „Spiele“, sowie das Abändern der Statistiken der Spieler. Dabei wird den beiden Spielern je nach Situation der Wert des Attributs „siege“, „niederlagen“ oder „remis“ um eins erhöht</w:t>
+        <w:t>Am Ende der Runde wird das Ergebnis außerdem in der Datenbank vermerkt. Dazu zählt das Vermerken des Endergebnisses in der Tabelle „Spiele“, sowie das Abändern der Statistiken der Spieler. Dabei wird den beiden Spielern je nach Situation der Wert des Attributs „siege“, „</w:t>
+      </w:r>
+      <w:proofErr w:type="spellStart"/>
+      <w:r>
+        <w:rPr>
+          <w:rFonts w:ascii="Times New Roman" w:hAnsi="Times New Roman" w:cs="Times New Roman"/>
+          <w:sz w:val="32"/>
+          <w:szCs w:val="32"/>
+        </w:rPr>
+        <w:t>niederlagen</w:t>
+      </w:r>
+      <w:proofErr w:type="spellEnd"/>
+      <w:r>
+        <w:rPr>
+          <w:rFonts w:ascii="Times New Roman" w:hAnsi="Times New Roman" w:cs="Times New Roman"/>
+          <w:sz w:val="32"/>
+          <w:szCs w:val="32"/>
+        </w:rPr>
+        <w:t>“ oder „remis“ um eins erhöht</w:t>
       </w:r>
       <w:r>
         <w:rPr>
@@ -2526,16 +2582,36 @@
           <w:sz w:val="32"/>
           <w:szCs w:val="32"/>
         </w:rPr>
-        <w:t>„Axel</w:t>
-      </w:r>
-      <w:r>
-        <w:rPr>
-          <w:rFonts w:ascii="Times New Roman" w:hAnsi="Times New Roman" w:cs="Times New Roman"/>
-          <w:bCs/>
-          <w:sz w:val="32"/>
-          <w:szCs w:val="32"/>
-        </w:rPr>
-        <w:t>sec-Rechner“</w:t>
+        <w:t>„</w:t>
+      </w:r>
+      <w:proofErr w:type="spellStart"/>
+      <w:r>
+        <w:rPr>
+          <w:rFonts w:ascii="Times New Roman" w:hAnsi="Times New Roman" w:cs="Times New Roman"/>
+          <w:bCs/>
+          <w:sz w:val="32"/>
+          <w:szCs w:val="32"/>
+        </w:rPr>
+        <w:t>Axel</w:t>
+      </w:r>
+      <w:r>
+        <w:rPr>
+          <w:rFonts w:ascii="Times New Roman" w:hAnsi="Times New Roman" w:cs="Times New Roman"/>
+          <w:bCs/>
+          <w:sz w:val="32"/>
+          <w:szCs w:val="32"/>
+        </w:rPr>
+        <w:t>sec</w:t>
+      </w:r>
+      <w:proofErr w:type="spellEnd"/>
+      <w:r>
+        <w:rPr>
+          <w:rFonts w:ascii="Times New Roman" w:hAnsi="Times New Roman" w:cs="Times New Roman"/>
+          <w:bCs/>
+          <w:sz w:val="32"/>
+          <w:szCs w:val="32"/>
+        </w:rPr>
+        <w:t>-Rechner“</w:t>
       </w:r>
       <w:r>
         <w:rPr>
@@ -2625,16 +2701,56 @@
           <w:sz w:val="32"/>
           <w:szCs w:val="32"/>
         </w:rPr>
-        <w:t>jedem Programmierer sofort die Gefahr einer SQL-Injection in den Sinn kommen.</w:t>
-      </w:r>
-      <w:r>
-        <w:rPr>
-          <w:rFonts w:ascii="Times New Roman" w:hAnsi="Times New Roman" w:cs="Times New Roman"/>
-          <w:bCs/>
-          <w:sz w:val="32"/>
-          <w:szCs w:val="32"/>
-        </w:rPr>
-        <w:t xml:space="preserve"> Die SQL-Injection ist nicht ohne Grund sowohl im Jahr 2020 als auch im Jahr 202</w:t>
+        <w:t>jedem Programmierer sofort die Gefahr einer SQL-</w:t>
+      </w:r>
+      <w:proofErr w:type="spellStart"/>
+      <w:r>
+        <w:rPr>
+          <w:rFonts w:ascii="Times New Roman" w:hAnsi="Times New Roman" w:cs="Times New Roman"/>
+          <w:bCs/>
+          <w:sz w:val="32"/>
+          <w:szCs w:val="32"/>
+        </w:rPr>
+        <w:t>Injection</w:t>
+      </w:r>
+      <w:proofErr w:type="spellEnd"/>
+      <w:r>
+        <w:rPr>
+          <w:rFonts w:ascii="Times New Roman" w:hAnsi="Times New Roman" w:cs="Times New Roman"/>
+          <w:bCs/>
+          <w:sz w:val="32"/>
+          <w:szCs w:val="32"/>
+        </w:rPr>
+        <w:t xml:space="preserve"> in den Sinn kommen.</w:t>
+      </w:r>
+      <w:r>
+        <w:rPr>
+          <w:rFonts w:ascii="Times New Roman" w:hAnsi="Times New Roman" w:cs="Times New Roman"/>
+          <w:bCs/>
+          <w:sz w:val="32"/>
+          <w:szCs w:val="32"/>
+        </w:rPr>
+        <w:t xml:space="preserve"> Die SQL-</w:t>
+      </w:r>
+      <w:proofErr w:type="spellStart"/>
+      <w:r>
+        <w:rPr>
+          <w:rFonts w:ascii="Times New Roman" w:hAnsi="Times New Roman" w:cs="Times New Roman"/>
+          <w:bCs/>
+          <w:sz w:val="32"/>
+          <w:szCs w:val="32"/>
+        </w:rPr>
+        <w:t>Injection</w:t>
+      </w:r>
+      <w:proofErr w:type="spellEnd"/>
+      <w:r>
+        <w:rPr>
+          <w:rFonts w:ascii="Times New Roman" w:hAnsi="Times New Roman" w:cs="Times New Roman"/>
+          <w:bCs/>
+          <w:sz w:val="32"/>
+          <w:szCs w:val="32"/>
+        </w:rPr>
+        <w:t xml:space="preserve"> ist nicht ohne Grund sowohl im Jahr 2020 als auch im Jahr 202</w:t>
       </w:r>
       <w:r>
         <w:rPr>
@@ -2670,7 +2786,47 @@
           <w:sz w:val="32"/>
           <w:szCs w:val="32"/>
         </w:rPr>
-        <w:t xml:space="preserve"> der „CWE Top 25 Most Dangerous Software Weaknesses“</w:t>
+        <w:t xml:space="preserve"> der „CWE Top 25 Most </w:t>
+      </w:r>
+      <w:proofErr w:type="spellStart"/>
+      <w:r>
+        <w:rPr>
+          <w:rFonts w:ascii="Times New Roman" w:hAnsi="Times New Roman" w:cs="Times New Roman"/>
+          <w:bCs/>
+          <w:sz w:val="32"/>
+          <w:szCs w:val="32"/>
+        </w:rPr>
+        <w:t>Dangerous</w:t>
+      </w:r>
+      <w:proofErr w:type="spellEnd"/>
+      <w:r>
+        <w:rPr>
+          <w:rFonts w:ascii="Times New Roman" w:hAnsi="Times New Roman" w:cs="Times New Roman"/>
+          <w:bCs/>
+          <w:sz w:val="32"/>
+          <w:szCs w:val="32"/>
+        </w:rPr>
+        <w:t xml:space="preserve"> Software </w:t>
+      </w:r>
+      <w:proofErr w:type="spellStart"/>
+      <w:r>
+        <w:rPr>
+          <w:rFonts w:ascii="Times New Roman" w:hAnsi="Times New Roman" w:cs="Times New Roman"/>
+          <w:bCs/>
+          <w:sz w:val="32"/>
+          <w:szCs w:val="32"/>
+        </w:rPr>
+        <w:t>Weaknesses</w:t>
+      </w:r>
+      <w:proofErr w:type="spellEnd"/>
+      <w:r>
+        <w:rPr>
+          <w:rFonts w:ascii="Times New Roman" w:hAnsi="Times New Roman" w:cs="Times New Roman"/>
+          <w:bCs/>
+          <w:sz w:val="32"/>
+          <w:szCs w:val="32"/>
+        </w:rPr>
+        <w:t>“</w:t>
       </w:r>
       <w:r>
         <w:rPr>
@@ -2706,7 +2862,27 @@
           <w:sz w:val="32"/>
           <w:szCs w:val="32"/>
         </w:rPr>
-        <w:t>. Die Möglichkeit einer SQL-Injection kann somit katastrophale Folgen haben</w:t>
+        <w:t>. Die Möglichkeit einer SQL-</w:t>
+      </w:r>
+      <w:proofErr w:type="spellStart"/>
+      <w:r>
+        <w:rPr>
+          <w:rFonts w:ascii="Times New Roman" w:hAnsi="Times New Roman" w:cs="Times New Roman"/>
+          <w:bCs/>
+          <w:sz w:val="32"/>
+          <w:szCs w:val="32"/>
+        </w:rPr>
+        <w:t>Injection</w:t>
+      </w:r>
+      <w:proofErr w:type="spellEnd"/>
+      <w:r>
+        <w:rPr>
+          <w:rFonts w:ascii="Times New Roman" w:hAnsi="Times New Roman" w:cs="Times New Roman"/>
+          <w:bCs/>
+          <w:sz w:val="32"/>
+          <w:szCs w:val="32"/>
+        </w:rPr>
+        <w:t xml:space="preserve"> kann somit katastrophale Folgen haben</w:t>
       </w:r>
       <w:r>
         <w:rPr>
@@ -2780,8 +2956,19 @@
           <w:sz w:val="32"/>
           <w:szCs w:val="32"/>
         </w:rPr>
-        <w:t>für die SQL-Injection</w:t>
-      </w:r>
+        <w:t>für die SQL-</w:t>
+      </w:r>
+      <w:proofErr w:type="spellStart"/>
+      <w:r>
+        <w:rPr>
+          <w:rFonts w:ascii="Times New Roman" w:hAnsi="Times New Roman" w:cs="Times New Roman"/>
+          <w:bCs/>
+          <w:sz w:val="32"/>
+          <w:szCs w:val="32"/>
+        </w:rPr>
+        <w:t>Injection</w:t>
+      </w:r>
+      <w:proofErr w:type="spellEnd"/>
       <w:r>
         <w:rPr>
           <w:rFonts w:ascii="Times New Roman" w:hAnsi="Times New Roman" w:cs="Times New Roman"/>
@@ -2818,6 +3005,8 @@
         </w:rPr>
         <w:t xml:space="preserve">Ersteres bezieht sich hierbei auf die Verwendung der Funktion </w:t>
       </w:r>
+      <w:proofErr w:type="spellStart"/>
+      <w:proofErr w:type="gramStart"/>
       <w:r>
         <w:rPr>
           <w:rFonts w:ascii="Times New Roman" w:hAnsi="Times New Roman" w:cs="Times New Roman"/>
@@ -2826,7 +3015,29 @@
           <w:sz w:val="32"/>
           <w:szCs w:val="32"/>
         </w:rPr>
-        <w:t>executescript()</w:t>
+        <w:t>executescript</w:t>
+      </w:r>
+      <w:proofErr w:type="spellEnd"/>
+      <w:r>
+        <w:rPr>
+          <w:rFonts w:ascii="Times New Roman" w:hAnsi="Times New Roman" w:cs="Times New Roman"/>
+          <w:b/>
+          <w:bCs/>
+          <w:sz w:val="32"/>
+          <w:szCs w:val="32"/>
+        </w:rPr>
+        <w:t>(</w:t>
+      </w:r>
+      <w:proofErr w:type="gramEnd"/>
+      <w:r>
+        <w:rPr>
+          <w:rFonts w:ascii="Times New Roman" w:hAnsi="Times New Roman" w:cs="Times New Roman"/>
+          <w:b/>
+          <w:bCs/>
+          <w:sz w:val="32"/>
+          <w:szCs w:val="32"/>
+        </w:rPr>
+        <w:t>)</w:t>
       </w:r>
       <w:r>
         <w:rPr>
@@ -2893,7 +3104,27 @@
           <w:sz w:val="32"/>
           <w:szCs w:val="32"/>
         </w:rPr>
-        <w:t>Sollte ein Angreifer die Datenbank per SQL-Injection angreifen wollen, so muss er lediglich die richtige Anzahl der Parameter für d</w:t>
+        <w:t>Sollte ein Angreifer die Datenbank per SQL-</w:t>
+      </w:r>
+      <w:proofErr w:type="spellStart"/>
+      <w:r>
+        <w:rPr>
+          <w:rFonts w:ascii="Times New Roman" w:hAnsi="Times New Roman" w:cs="Times New Roman"/>
+          <w:bCs/>
+          <w:sz w:val="32"/>
+          <w:szCs w:val="32"/>
+        </w:rPr>
+        <w:t>Injection</w:t>
+      </w:r>
+      <w:proofErr w:type="spellEnd"/>
+      <w:r>
+        <w:rPr>
+          <w:rFonts w:ascii="Times New Roman" w:hAnsi="Times New Roman" w:cs="Times New Roman"/>
+          <w:bCs/>
+          <w:sz w:val="32"/>
+          <w:szCs w:val="32"/>
+        </w:rPr>
+        <w:t xml:space="preserve"> angreifen wollen, so muss er lediglich die richtige Anzahl der Parameter für d</w:t>
       </w:r>
       <w:r>
         <w:rPr>
@@ -2983,7 +3214,27 @@
           <w:sz w:val="32"/>
           <w:szCs w:val="32"/>
         </w:rPr>
-        <w:t>. Da dafür jedoch ein wenig Trial-and-Error genügt, kann der Angreifer schnell, einfach und, im Falle der Registrierung, ohne Account und funktionierende Mailadresse per SQL-Injection die Datenbank in vollem Umfang nach seinen Wünschen manipulieren</w:t>
+        <w:t>. Da dafür jedoch ein wenig Trial-and-Error genügt, kann der Angreifer schnell, einfach und, im Falle der Registrierung, ohne Account und funktionierende Mailadresse per SQL-</w:t>
+      </w:r>
+      <w:proofErr w:type="spellStart"/>
+      <w:r>
+        <w:rPr>
+          <w:rFonts w:ascii="Times New Roman" w:hAnsi="Times New Roman" w:cs="Times New Roman"/>
+          <w:bCs/>
+          <w:sz w:val="32"/>
+          <w:szCs w:val="32"/>
+        </w:rPr>
+        <w:t>Injection</w:t>
+      </w:r>
+      <w:proofErr w:type="spellEnd"/>
+      <w:r>
+        <w:rPr>
+          <w:rFonts w:ascii="Times New Roman" w:hAnsi="Times New Roman" w:cs="Times New Roman"/>
+          <w:bCs/>
+          <w:sz w:val="32"/>
+          <w:szCs w:val="32"/>
+        </w:rPr>
+        <w:t xml:space="preserve"> die Datenbank in vollem Umfang nach seinen Wünschen manipulieren</w:t>
       </w:r>
       <w:r>
         <w:rPr>
@@ -3010,7 +3261,27 @@
           <w:sz w:val="32"/>
           <w:szCs w:val="32"/>
         </w:rPr>
-        <w:t xml:space="preserve"> da seine Injection die Überprüfung des Domänenteils überstehen muss und dann </w:t>
+        <w:t xml:space="preserve"> da seine </w:t>
+      </w:r>
+      <w:proofErr w:type="spellStart"/>
+      <w:r>
+        <w:rPr>
+          <w:rFonts w:ascii="Times New Roman" w:hAnsi="Times New Roman" w:cs="Times New Roman"/>
+          <w:bCs/>
+          <w:sz w:val="32"/>
+          <w:szCs w:val="32"/>
+        </w:rPr>
+        <w:t>Injection</w:t>
+      </w:r>
+      <w:proofErr w:type="spellEnd"/>
+      <w:r>
+        <w:rPr>
+          <w:rFonts w:ascii="Times New Roman" w:hAnsi="Times New Roman" w:cs="Times New Roman"/>
+          <w:bCs/>
+          <w:sz w:val="32"/>
+          <w:szCs w:val="32"/>
+        </w:rPr>
+        <w:t xml:space="preserve"> die Überprüfung des Domänenteils überstehen muss und dann </w:t>
       </w:r>
       <w:r>
         <w:rPr>
@@ -3462,8 +3733,19 @@
                 <w:sz w:val="32"/>
                 <w:szCs w:val="32"/>
               </w:rPr>
-              <w:t>*‘, ‘*‘, ‘*‘); DROP TABLE Spieler;--</w:t>
+              <w:t xml:space="preserve">*‘, ‘*‘, ‘*‘); DROP TABLE </w:t>
             </w:r>
+            <w:proofErr w:type="gramStart"/>
+            <w:r>
+              <w:rPr>
+                <w:rFonts w:ascii="Times New Roman" w:hAnsi="Times New Roman" w:cs="Times New Roman"/>
+                <w:bCs/>
+                <w:sz w:val="32"/>
+                <w:szCs w:val="32"/>
+              </w:rPr>
+              <w:t>Spieler;--</w:t>
+            </w:r>
+            <w:proofErr w:type="gramEnd"/>
           </w:p>
         </w:tc>
         <w:tc>
@@ -3551,7 +3833,49 @@
                 <w:sz w:val="32"/>
                 <w:szCs w:val="32"/>
               </w:rPr>
-              <w:t>' OR 1 = 1; UPDATE Spieler SET siege = 1000 WHERE nutzername = 'c.joiko';--@th-deg.de</w:t>
+              <w:t xml:space="preserve">' OR 1 = 1; UPDATE Spieler SET siege = 1000 WHERE </w:t>
+            </w:r>
+            <w:proofErr w:type="spellStart"/>
+            <w:r>
+              <w:rPr>
+                <w:rFonts w:ascii="Times New Roman" w:hAnsi="Times New Roman" w:cs="Times New Roman"/>
+                <w:bCs/>
+                <w:sz w:val="32"/>
+                <w:szCs w:val="32"/>
+              </w:rPr>
+              <w:t>nutzername</w:t>
+            </w:r>
+            <w:proofErr w:type="spellEnd"/>
+            <w:r>
+              <w:rPr>
+                <w:rFonts w:ascii="Times New Roman" w:hAnsi="Times New Roman" w:cs="Times New Roman"/>
+                <w:bCs/>
+                <w:sz w:val="32"/>
+                <w:szCs w:val="32"/>
+              </w:rPr>
+              <w:t xml:space="preserve"> = '</w:t>
+            </w:r>
+            <w:proofErr w:type="spellStart"/>
+            <w:proofErr w:type="gramStart"/>
+            <w:r>
+              <w:rPr>
+                <w:rFonts w:ascii="Times New Roman" w:hAnsi="Times New Roman" w:cs="Times New Roman"/>
+                <w:bCs/>
+                <w:sz w:val="32"/>
+                <w:szCs w:val="32"/>
+              </w:rPr>
+              <w:t>c.joiko</w:t>
+            </w:r>
+            <w:proofErr w:type="spellEnd"/>
+            <w:proofErr w:type="gramEnd"/>
+            <w:r>
+              <w:rPr>
+                <w:rFonts w:ascii="Times New Roman" w:hAnsi="Times New Roman" w:cs="Times New Roman"/>
+                <w:bCs/>
+                <w:sz w:val="32"/>
+                <w:szCs w:val="32"/>
+              </w:rPr>
+              <w:t>';--@th-deg.de</w:t>
             </w:r>
           </w:p>
         </w:tc>
@@ -3581,7 +3905,29 @@
                 <w:sz w:val="32"/>
                 <w:szCs w:val="32"/>
               </w:rPr>
-              <w:t>Setzt die Anzahl der Siege des Spielers mit dem Nutzernamen „c.joiko“ auf 1000</w:t>
+              <w:t>Setzt die Anzahl der Siege des Spielers mit dem Nutzernamen „</w:t>
+            </w:r>
+            <w:proofErr w:type="spellStart"/>
+            <w:proofErr w:type="gramStart"/>
+            <w:r>
+              <w:rPr>
+                <w:rFonts w:ascii="Times New Roman" w:hAnsi="Times New Roman" w:cs="Times New Roman"/>
+                <w:bCs/>
+                <w:sz w:val="32"/>
+                <w:szCs w:val="32"/>
+              </w:rPr>
+              <w:t>c.joiko</w:t>
+            </w:r>
+            <w:proofErr w:type="spellEnd"/>
+            <w:proofErr w:type="gramEnd"/>
+            <w:r>
+              <w:rPr>
+                <w:rFonts w:ascii="Times New Roman" w:hAnsi="Times New Roman" w:cs="Times New Roman"/>
+                <w:bCs/>
+                <w:sz w:val="32"/>
+                <w:szCs w:val="32"/>
+              </w:rPr>
+              <w:t>“ auf 1000</w:t>
             </w:r>
           </w:p>
         </w:tc>
@@ -3906,6 +4252,7 @@
               </w:rPr>
               <w:t xml:space="preserve">Einloggen </w:t>
             </w:r>
+            <w:proofErr w:type="gramStart"/>
             <w:r>
               <w:rPr>
                 <w:rFonts w:ascii="Times New Roman" w:hAnsi="Times New Roman" w:cs="Times New Roman"/>
@@ -3915,6 +4262,7 @@
               </w:rPr>
               <w:t>mit ersten registrierten Account</w:t>
             </w:r>
+            <w:proofErr w:type="gramEnd"/>
           </w:p>
         </w:tc>
       </w:tr>
@@ -3981,8 +4329,19 @@
                 <w:sz w:val="32"/>
                 <w:szCs w:val="32"/>
               </w:rPr>
-              <w:t>‘ OR True;--</w:t>
+              <w:t xml:space="preserve">‘ OR </w:t>
             </w:r>
+            <w:proofErr w:type="gramStart"/>
+            <w:r>
+              <w:rPr>
+                <w:rFonts w:ascii="Times New Roman" w:hAnsi="Times New Roman" w:cs="Times New Roman"/>
+                <w:bCs/>
+                <w:sz w:val="32"/>
+                <w:szCs w:val="32"/>
+              </w:rPr>
+              <w:t>True;--</w:t>
+            </w:r>
+            <w:proofErr w:type="gramEnd"/>
           </w:p>
         </w:tc>
         <w:tc>
@@ -4065,16 +4424,146 @@
           <w:sz w:val="32"/>
           <w:szCs w:val="32"/>
         </w:rPr>
-        <w:t>CWE-89: Improper Neutralization of Special Elements used in an SQL Command ('SQL Injection')</w:t>
-      </w:r>
-      <w:r>
-        <w:rPr>
-          <w:rFonts w:ascii="Times New Roman" w:hAnsi="Times New Roman" w:cs="Times New Roman"/>
-          <w:bCs/>
-          <w:sz w:val="32"/>
-          <w:szCs w:val="32"/>
-        </w:rPr>
-        <w:t>, da die Datenbank nicht gegen SQL-Injections abgesichert wurde</w:t>
+        <w:t xml:space="preserve">CWE-89: </w:t>
+      </w:r>
+      <w:proofErr w:type="spellStart"/>
+      <w:r>
+        <w:rPr>
+          <w:rFonts w:ascii="Times New Roman" w:hAnsi="Times New Roman" w:cs="Times New Roman"/>
+          <w:bCs/>
+          <w:i/>
+          <w:sz w:val="32"/>
+          <w:szCs w:val="32"/>
+        </w:rPr>
+        <w:t>Improper</w:t>
+      </w:r>
+      <w:proofErr w:type="spellEnd"/>
+      <w:r>
+        <w:rPr>
+          <w:rFonts w:ascii="Times New Roman" w:hAnsi="Times New Roman" w:cs="Times New Roman"/>
+          <w:bCs/>
+          <w:i/>
+          <w:sz w:val="32"/>
+          <w:szCs w:val="32"/>
+        </w:rPr>
+        <w:t xml:space="preserve"> </w:t>
+      </w:r>
+      <w:proofErr w:type="spellStart"/>
+      <w:r>
+        <w:rPr>
+          <w:rFonts w:ascii="Times New Roman" w:hAnsi="Times New Roman" w:cs="Times New Roman"/>
+          <w:bCs/>
+          <w:i/>
+          <w:sz w:val="32"/>
+          <w:szCs w:val="32"/>
+        </w:rPr>
+        <w:t>Neutralization</w:t>
+      </w:r>
+      <w:proofErr w:type="spellEnd"/>
+      <w:r>
+        <w:rPr>
+          <w:rFonts w:ascii="Times New Roman" w:hAnsi="Times New Roman" w:cs="Times New Roman"/>
+          <w:bCs/>
+          <w:i/>
+          <w:sz w:val="32"/>
+          <w:szCs w:val="32"/>
+        </w:rPr>
+        <w:t xml:space="preserve"> </w:t>
+      </w:r>
+      <w:proofErr w:type="spellStart"/>
+      <w:r>
+        <w:rPr>
+          <w:rFonts w:ascii="Times New Roman" w:hAnsi="Times New Roman" w:cs="Times New Roman"/>
+          <w:bCs/>
+          <w:i/>
+          <w:sz w:val="32"/>
+          <w:szCs w:val="32"/>
+        </w:rPr>
+        <w:t>of</w:t>
+      </w:r>
+      <w:proofErr w:type="spellEnd"/>
+      <w:r>
+        <w:rPr>
+          <w:rFonts w:ascii="Times New Roman" w:hAnsi="Times New Roman" w:cs="Times New Roman"/>
+          <w:bCs/>
+          <w:i/>
+          <w:sz w:val="32"/>
+          <w:szCs w:val="32"/>
+        </w:rPr>
+        <w:t xml:space="preserve"> Special Elements </w:t>
+      </w:r>
+      <w:proofErr w:type="spellStart"/>
+      <w:r>
+        <w:rPr>
+          <w:rFonts w:ascii="Times New Roman" w:hAnsi="Times New Roman" w:cs="Times New Roman"/>
+          <w:bCs/>
+          <w:i/>
+          <w:sz w:val="32"/>
+          <w:szCs w:val="32"/>
+        </w:rPr>
+        <w:t>used</w:t>
+      </w:r>
+      <w:proofErr w:type="spellEnd"/>
+      <w:r>
+        <w:rPr>
+          <w:rFonts w:ascii="Times New Roman" w:hAnsi="Times New Roman" w:cs="Times New Roman"/>
+          <w:bCs/>
+          <w:i/>
+          <w:sz w:val="32"/>
+          <w:szCs w:val="32"/>
+        </w:rPr>
+        <w:t xml:space="preserve"> in an SQL Command ('SQL </w:t>
+      </w:r>
+      <w:proofErr w:type="spellStart"/>
+      <w:r>
+        <w:rPr>
+          <w:rFonts w:ascii="Times New Roman" w:hAnsi="Times New Roman" w:cs="Times New Roman"/>
+          <w:bCs/>
+          <w:i/>
+          <w:sz w:val="32"/>
+          <w:szCs w:val="32"/>
+        </w:rPr>
+        <w:t>Injection</w:t>
+      </w:r>
+      <w:proofErr w:type="spellEnd"/>
+      <w:r>
+        <w:rPr>
+          <w:rFonts w:ascii="Times New Roman" w:hAnsi="Times New Roman" w:cs="Times New Roman"/>
+          <w:bCs/>
+          <w:i/>
+          <w:sz w:val="32"/>
+          <w:szCs w:val="32"/>
+        </w:rPr>
+        <w:t>')</w:t>
+      </w:r>
+      <w:r>
+        <w:rPr>
+          <w:rFonts w:ascii="Times New Roman" w:hAnsi="Times New Roman" w:cs="Times New Roman"/>
+          <w:bCs/>
+          <w:sz w:val="32"/>
+          <w:szCs w:val="32"/>
+        </w:rPr>
+        <w:t>, da die Datenbank nicht gegen SQL-</w:t>
+      </w:r>
+      <w:proofErr w:type="spellStart"/>
+      <w:r>
+        <w:rPr>
+          <w:rFonts w:ascii="Times New Roman" w:hAnsi="Times New Roman" w:cs="Times New Roman"/>
+          <w:bCs/>
+          <w:sz w:val="32"/>
+          <w:szCs w:val="32"/>
+        </w:rPr>
+        <w:t>Injections</w:t>
+      </w:r>
+      <w:proofErr w:type="spellEnd"/>
+      <w:r>
+        <w:rPr>
+          <w:rFonts w:ascii="Times New Roman" w:hAnsi="Times New Roman" w:cs="Times New Roman"/>
+          <w:bCs/>
+          <w:sz w:val="32"/>
+          <w:szCs w:val="32"/>
+        </w:rPr>
+        <w:t xml:space="preserve"> abgesichert wurde</w:t>
       </w:r>
     </w:p>
     <w:p>
@@ -4115,7 +4604,51 @@
           <w:sz w:val="32"/>
           <w:szCs w:val="32"/>
         </w:rPr>
-        <w:t>CWE-922: Insecure Storage of Sensitive Information</w:t>
+        <w:t xml:space="preserve">CWE-922: </w:t>
+      </w:r>
+      <w:proofErr w:type="spellStart"/>
+      <w:r>
+        <w:rPr>
+          <w:rFonts w:ascii="Times New Roman" w:hAnsi="Times New Roman" w:cs="Times New Roman"/>
+          <w:bCs/>
+          <w:i/>
+          <w:sz w:val="32"/>
+          <w:szCs w:val="32"/>
+        </w:rPr>
+        <w:t>Insecure</w:t>
+      </w:r>
+      <w:proofErr w:type="spellEnd"/>
+      <w:r>
+        <w:rPr>
+          <w:rFonts w:ascii="Times New Roman" w:hAnsi="Times New Roman" w:cs="Times New Roman"/>
+          <w:bCs/>
+          <w:i/>
+          <w:sz w:val="32"/>
+          <w:szCs w:val="32"/>
+        </w:rPr>
+        <w:t xml:space="preserve"> Storage </w:t>
+      </w:r>
+      <w:proofErr w:type="spellStart"/>
+      <w:r>
+        <w:rPr>
+          <w:rFonts w:ascii="Times New Roman" w:hAnsi="Times New Roman" w:cs="Times New Roman"/>
+          <w:bCs/>
+          <w:i/>
+          <w:sz w:val="32"/>
+          <w:szCs w:val="32"/>
+        </w:rPr>
+        <w:t>of</w:t>
+      </w:r>
+      <w:proofErr w:type="spellEnd"/>
+      <w:r>
+        <w:rPr>
+          <w:rFonts w:ascii="Times New Roman" w:hAnsi="Times New Roman" w:cs="Times New Roman"/>
+          <w:bCs/>
+          <w:i/>
+          <w:sz w:val="32"/>
+          <w:szCs w:val="32"/>
+        </w:rPr>
+        <w:t xml:space="preserve"> Sensitive Information</w:t>
       </w:r>
       <w:r>
         <w:rPr>
@@ -4218,27 +4751,14 @@
       <w:r>
         <w:t xml:space="preserve">Abbildung </w:t>
       </w:r>
-      <w:r>
-        <w:fldChar w:fldCharType="begin"/>
-      </w:r>
-      <w:r>
-        <w:instrText xml:space="preserve"> SEQ Abbildung \* ARABIC </w:instrText>
-      </w:r>
-      <w:r>
-        <w:fldChar w:fldCharType="separate"/>
-      </w:r>
-      <w:r>
-        <w:rPr>
-          <w:noProof/>
-        </w:rPr>
-        <w:t>7</w:t>
-      </w:r>
-      <w:r>
-        <w:rPr>
-          <w:noProof/>
-        </w:rPr>
-        <w:fldChar w:fldCharType="end"/>
-      </w:r>
+      <w:fldSimple w:instr=" SEQ Abbildung \* ARABIC ">
+        <w:r>
+          <w:rPr>
+            <w:noProof/>
+          </w:rPr>
+          <w:t>7</w:t>
+        </w:r>
+      </w:fldSimple>
       <w:r>
         <w:t>: CWSS-Score für die CWEs der Datenbank</w:t>
       </w:r>
@@ -4446,7 +4966,27 @@
           <w:sz w:val="32"/>
           <w:szCs w:val="32"/>
         </w:rPr>
-        <w:t xml:space="preserve"> verschlüsselt und liegen permanent als Plaintext vor. Zudem wurde von Programmierern </w:t>
+        <w:t xml:space="preserve"> verschlüsselt und liegen permanent als </w:t>
+      </w:r>
+      <w:proofErr w:type="spellStart"/>
+      <w:r>
+        <w:rPr>
+          <w:rFonts w:ascii="Times New Roman" w:hAnsi="Times New Roman" w:cs="Times New Roman"/>
+          <w:bCs/>
+          <w:sz w:val="32"/>
+          <w:szCs w:val="32"/>
+        </w:rPr>
+        <w:t>Plaintext</w:t>
+      </w:r>
+      <w:proofErr w:type="spellEnd"/>
+      <w:r>
+        <w:rPr>
+          <w:rFonts w:ascii="Times New Roman" w:hAnsi="Times New Roman" w:cs="Times New Roman"/>
+          <w:bCs/>
+          <w:sz w:val="32"/>
+          <w:szCs w:val="32"/>
+        </w:rPr>
+        <w:t xml:space="preserve"> vor. Zudem wurde von Programmierern </w:t>
       </w:r>
       <w:r>
         <w:rPr>
@@ -4665,11 +5205,19 @@
           <w:lang w:val="en-US"/>
         </w:rPr>
       </w:pPr>
+      <w:proofErr w:type="spellStart"/>
       <w:r>
         <w:rPr>
           <w:lang w:val="en-US"/>
         </w:rPr>
-        <w:t xml:space="preserve">Abbildung </w:t>
+        <w:t>Abbildung</w:t>
+      </w:r>
+      <w:proofErr w:type="spellEnd"/>
+      <w:r>
+        <w:rPr>
+          <w:lang w:val="en-US"/>
+        </w:rPr>
+        <w:t xml:space="preserve"> </w:t>
       </w:r>
       <w:r>
         <w:t>8</w:t>
@@ -4799,7 +5347,27 @@
           <w:sz w:val="32"/>
           <w:szCs w:val="32"/>
         </w:rPr>
-        <w:t xml:space="preserve"> der Aktivierungscode in der schwachen Version mit geringem Ressourcen- und Zeitaufwand durch Brute-Forcing herausgefunden werden. Dies ermöglicht einem Angreifer eine beliebig</w:t>
+        <w:t xml:space="preserve"> der Aktivierungscode in der schwachen Version mit geringem Ressourcen- und Zeitaufwand durch Brute-</w:t>
+      </w:r>
+      <w:proofErr w:type="spellStart"/>
+      <w:r>
+        <w:rPr>
+          <w:rFonts w:ascii="Times New Roman" w:hAnsi="Times New Roman" w:cs="Times New Roman"/>
+          <w:bCs/>
+          <w:sz w:val="32"/>
+          <w:szCs w:val="32"/>
+        </w:rPr>
+        <w:t>Forcing</w:t>
+      </w:r>
+      <w:proofErr w:type="spellEnd"/>
+      <w:r>
+        <w:rPr>
+          <w:rFonts w:ascii="Times New Roman" w:hAnsi="Times New Roman" w:cs="Times New Roman"/>
+          <w:bCs/>
+          <w:sz w:val="32"/>
+          <w:szCs w:val="32"/>
+        </w:rPr>
+        <w:t xml:space="preserve"> herausgefunden werden. Dies ermöglicht einem Angreifer eine beliebig</w:t>
       </w:r>
       <w:r>
         <w:rPr>
@@ -4893,6 +5461,7 @@
         </w:rPr>
         <w:t xml:space="preserve">in der Funktion </w:t>
       </w:r>
+      <w:proofErr w:type="spellStart"/>
       <w:r>
         <w:rPr>
           <w:rFonts w:ascii="Times New Roman" w:hAnsi="Times New Roman" w:cs="Times New Roman"/>
@@ -4901,7 +5470,40 @@
           <w:sz w:val="32"/>
           <w:szCs w:val="32"/>
         </w:rPr>
-        <w:t>get_menu_choice(…)</w:t>
+        <w:t>get_menu_</w:t>
+      </w:r>
+      <w:proofErr w:type="gramStart"/>
+      <w:r>
+        <w:rPr>
+          <w:rFonts w:ascii="Times New Roman" w:hAnsi="Times New Roman" w:cs="Times New Roman"/>
+          <w:b/>
+          <w:bCs/>
+          <w:sz w:val="32"/>
+          <w:szCs w:val="32"/>
+        </w:rPr>
+        <w:t>choice</w:t>
+      </w:r>
+      <w:proofErr w:type="spellEnd"/>
+      <w:r>
+        <w:rPr>
+          <w:rFonts w:ascii="Times New Roman" w:hAnsi="Times New Roman" w:cs="Times New Roman"/>
+          <w:b/>
+          <w:bCs/>
+          <w:sz w:val="32"/>
+          <w:szCs w:val="32"/>
+        </w:rPr>
+        <w:t>(</w:t>
+      </w:r>
+      <w:proofErr w:type="gramEnd"/>
+      <w:r>
+        <w:rPr>
+          <w:rFonts w:ascii="Times New Roman" w:hAnsi="Times New Roman" w:cs="Times New Roman"/>
+          <w:b/>
+          <w:bCs/>
+          <w:sz w:val="32"/>
+          <w:szCs w:val="32"/>
+        </w:rPr>
+        <w:t>…)</w:t>
       </w:r>
       <w:r>
         <w:rPr>
@@ -4921,6 +5523,7 @@
         </w:rPr>
         <w:t xml:space="preserve">durch </w:t>
       </w:r>
+      <w:proofErr w:type="spellStart"/>
       <w:r>
         <w:rPr>
           <w:rFonts w:ascii="Times New Roman" w:hAnsi="Times New Roman" w:cs="Times New Roman"/>
@@ -4929,7 +5532,40 @@
           <w:sz w:val="32"/>
           <w:szCs w:val="32"/>
         </w:rPr>
-        <w:t>self.get_menu_choice(self.view.get_menu_choice())</w:t>
+        <w:t>self.get_menu_choice</w:t>
+      </w:r>
+      <w:proofErr w:type="spellEnd"/>
+      <w:r>
+        <w:rPr>
+          <w:rFonts w:ascii="Times New Roman" w:hAnsi="Times New Roman" w:cs="Times New Roman"/>
+          <w:b/>
+          <w:bCs/>
+          <w:sz w:val="32"/>
+          <w:szCs w:val="32"/>
+        </w:rPr>
+        <w:t>(</w:t>
+      </w:r>
+      <w:proofErr w:type="spellStart"/>
+      <w:r>
+        <w:rPr>
+          <w:rFonts w:ascii="Times New Roman" w:hAnsi="Times New Roman" w:cs="Times New Roman"/>
+          <w:b/>
+          <w:bCs/>
+          <w:sz w:val="32"/>
+          <w:szCs w:val="32"/>
+        </w:rPr>
+        <w:t>self.view.get_menu_choice</w:t>
+      </w:r>
+      <w:proofErr w:type="spellEnd"/>
+      <w:r>
+        <w:rPr>
+          <w:rFonts w:ascii="Times New Roman" w:hAnsi="Times New Roman" w:cs="Times New Roman"/>
+          <w:b/>
+          <w:bCs/>
+          <w:sz w:val="32"/>
+          <w:szCs w:val="32"/>
+        </w:rPr>
+        <w:t>())</w:t>
       </w:r>
       <w:r>
         <w:rPr>
@@ -5038,16 +5674,36 @@
           <w:sz w:val="32"/>
           <w:szCs w:val="32"/>
         </w:rPr>
-        <w:t xml:space="preserve"> den Aktivierungscode zu prüfen, fehlgeschlagen sind, </w:t>
-      </w:r>
-      <w:r>
-        <w:rPr>
-          <w:rFonts w:ascii="Times New Roman" w:hAnsi="Times New Roman" w:cs="Times New Roman"/>
-          <w:bCs/>
-          <w:sz w:val="32"/>
-          <w:szCs w:val="32"/>
-        </w:rPr>
-        <w:t xml:space="preserve"> stoppt der Server die Verbindung mit dem Client durch eine</w:t>
+        <w:t xml:space="preserve"> den Aktivierungscode zu prüfen, fehlgeschlagen </w:t>
+      </w:r>
+      <w:proofErr w:type="gramStart"/>
+      <w:r>
+        <w:rPr>
+          <w:rFonts w:ascii="Times New Roman" w:hAnsi="Times New Roman" w:cs="Times New Roman"/>
+          <w:bCs/>
+          <w:sz w:val="32"/>
+          <w:szCs w:val="32"/>
+        </w:rPr>
+        <w:t xml:space="preserve">sind, </w:t>
+      </w:r>
+      <w:r>
+        <w:rPr>
+          <w:rFonts w:ascii="Times New Roman" w:hAnsi="Times New Roman" w:cs="Times New Roman"/>
+          <w:bCs/>
+          <w:sz w:val="32"/>
+          <w:szCs w:val="32"/>
+        </w:rPr>
+        <w:t xml:space="preserve"> stoppt</w:t>
+      </w:r>
+      <w:proofErr w:type="gramEnd"/>
+      <w:r>
+        <w:rPr>
+          <w:rFonts w:ascii="Times New Roman" w:hAnsi="Times New Roman" w:cs="Times New Roman"/>
+          <w:bCs/>
+          <w:sz w:val="32"/>
+          <w:szCs w:val="32"/>
+        </w:rPr>
+        <w:t xml:space="preserve"> der Server die Verbindung mit dem Client durch eine</w:t>
       </w:r>
       <w:r>
         <w:rPr>
@@ -5067,6 +5723,7 @@
         </w:rPr>
         <w:t xml:space="preserve"> </w:t>
       </w:r>
+      <w:proofErr w:type="spellStart"/>
       <w:r>
         <w:rPr>
           <w:rFonts w:ascii="Times New Roman" w:hAnsi="Times New Roman" w:cs="Times New Roman"/>
@@ -5077,6 +5734,7 @@
         </w:rPr>
         <w:t>RecursionError</w:t>
       </w:r>
+      <w:proofErr w:type="spellEnd"/>
       <w:r>
         <w:rPr>
           <w:rFonts w:ascii="Times New Roman" w:hAnsi="Times New Roman" w:cs="Times New Roman"/>
@@ -5426,7 +6084,47 @@
           <w:sz w:val="32"/>
           <w:szCs w:val="32"/>
         </w:rPr>
-        <w:t xml:space="preserve"> Ein solcher Denial-of-Service-Angriff ist ähnlich wie die Brute-Force-Attacke aufgebaut: der Angreifer muss automatisiert so viele TCP-Verbindungen wie möglich zum Server aufbauen und diesen somit überlasten</w:t>
+        <w:t xml:space="preserve"> Ein solcher </w:t>
+      </w:r>
+      <w:proofErr w:type="spellStart"/>
+      <w:r>
+        <w:rPr>
+          <w:rFonts w:ascii="Times New Roman" w:hAnsi="Times New Roman" w:cs="Times New Roman"/>
+          <w:bCs/>
+          <w:sz w:val="32"/>
+          <w:szCs w:val="32"/>
+        </w:rPr>
+        <w:t>Denial</w:t>
+      </w:r>
+      <w:proofErr w:type="spellEnd"/>
+      <w:r>
+        <w:rPr>
+          <w:rFonts w:ascii="Times New Roman" w:hAnsi="Times New Roman" w:cs="Times New Roman"/>
+          <w:bCs/>
+          <w:sz w:val="32"/>
+          <w:szCs w:val="32"/>
+        </w:rPr>
+        <w:t>-</w:t>
+      </w:r>
+      <w:proofErr w:type="spellStart"/>
+      <w:r>
+        <w:rPr>
+          <w:rFonts w:ascii="Times New Roman" w:hAnsi="Times New Roman" w:cs="Times New Roman"/>
+          <w:bCs/>
+          <w:sz w:val="32"/>
+          <w:szCs w:val="32"/>
+        </w:rPr>
+        <w:t>of</w:t>
+      </w:r>
+      <w:proofErr w:type="spellEnd"/>
+      <w:r>
+        <w:rPr>
+          <w:rFonts w:ascii="Times New Roman" w:hAnsi="Times New Roman" w:cs="Times New Roman"/>
+          <w:bCs/>
+          <w:sz w:val="32"/>
+          <w:szCs w:val="32"/>
+        </w:rPr>
+        <w:t>-Service-Angriff ist ähnlich wie die Brute-Force-Attacke aufgebaut: der Angreifer muss automatisiert so viele TCP-Verbindungen wie möglich zum Server aufbauen und diesen somit überlasten</w:t>
       </w:r>
       <w:r>
         <w:rPr>
@@ -5542,6 +6240,7 @@
           <w:lang w:val="en-US"/>
         </w:rPr>
       </w:pPr>
+      <w:proofErr w:type="spellStart"/>
       <w:r>
         <w:rPr>
           <w:rFonts w:ascii="Times New Roman" w:hAnsi="Times New Roman" w:cs="Times New Roman"/>
@@ -5550,8 +6249,9 @@
           <w:szCs w:val="32"/>
           <w:lang w:val="en-US"/>
         </w:rPr>
-        <w:t xml:space="preserve">Prozessor: </w:t>
-      </w:r>
+        <w:t>Prozessor</w:t>
+      </w:r>
+      <w:proofErr w:type="spellEnd"/>
       <w:r>
         <w:rPr>
           <w:rFonts w:ascii="Times New Roman" w:hAnsi="Times New Roman" w:cs="Times New Roman"/>
@@ -5560,6 +6260,16 @@
           <w:szCs w:val="32"/>
           <w:lang w:val="en-US"/>
         </w:rPr>
+        <w:t xml:space="preserve">: </w:t>
+      </w:r>
+      <w:r>
+        <w:rPr>
+          <w:rFonts w:ascii="Times New Roman" w:hAnsi="Times New Roman" w:cs="Times New Roman"/>
+          <w:bCs/>
+          <w:sz w:val="32"/>
+          <w:szCs w:val="32"/>
+          <w:lang w:val="en-US"/>
+        </w:rPr>
         <w:tab/>
       </w:r>
       <w:r>
@@ -5571,7 +6281,29 @@
           <w:lang w:val="en-US"/>
         </w:rPr>
         <w:tab/>
-        <w:t>Intel(R) Core(TM) i7-7700K 4.20 GHz</w:t>
+        <w:t xml:space="preserve">Intel(R) </w:t>
+      </w:r>
+      <w:proofErr w:type="gramStart"/>
+      <w:r>
+        <w:rPr>
+          <w:rFonts w:ascii="Times New Roman" w:hAnsi="Times New Roman" w:cs="Times New Roman"/>
+          <w:bCs/>
+          <w:sz w:val="32"/>
+          <w:szCs w:val="32"/>
+          <w:lang w:val="en-US"/>
+        </w:rPr>
+        <w:t>Core(</w:t>
+      </w:r>
+      <w:proofErr w:type="gramEnd"/>
+      <w:r>
+        <w:rPr>
+          <w:rFonts w:ascii="Times New Roman" w:hAnsi="Times New Roman" w:cs="Times New Roman"/>
+          <w:bCs/>
+          <w:sz w:val="32"/>
+          <w:szCs w:val="32"/>
+          <w:lang w:val="en-US"/>
+        </w:rPr>
+        <w:t>TM) i7-7700K 4.20 GHz</w:t>
       </w:r>
     </w:p>
     <w:p>
@@ -6588,7 +7320,27 @@
           <w:sz w:val="32"/>
           <w:szCs w:val="32"/>
         </w:rPr>
-        <w:t xml:space="preserve"> einer Man-in-the-Middle-Attacke erreichen. </w:t>
+        <w:t xml:space="preserve"> einer Man-in-</w:t>
+      </w:r>
+      <w:proofErr w:type="spellStart"/>
+      <w:r>
+        <w:rPr>
+          <w:rFonts w:ascii="Times New Roman" w:hAnsi="Times New Roman" w:cs="Times New Roman"/>
+          <w:bCs/>
+          <w:sz w:val="32"/>
+          <w:szCs w:val="32"/>
+        </w:rPr>
+        <w:t>the</w:t>
+      </w:r>
+      <w:proofErr w:type="spellEnd"/>
+      <w:r>
+        <w:rPr>
+          <w:rFonts w:ascii="Times New Roman" w:hAnsi="Times New Roman" w:cs="Times New Roman"/>
+          <w:bCs/>
+          <w:sz w:val="32"/>
+          <w:szCs w:val="32"/>
+        </w:rPr>
+        <w:t xml:space="preserve">-Middle-Attacke erreichen. </w:t>
       </w:r>
       <w:r>
         <w:rPr>
@@ -6678,7 +7430,27 @@
           <w:sz w:val="32"/>
           <w:szCs w:val="32"/>
         </w:rPr>
-        <w:t xml:space="preserve"> zu sehen ist, wurde erfolgreich die E-Mail „florian.hagengruber@stud.th-deg.de“ sowie das Passwort „aPassword“ </w:t>
+        <w:t xml:space="preserve"> zu sehen ist, wurde erfolgreich die E-Mail „florian.hagengruber@stud.th-deg.de“ sowie das Passwort „</w:t>
+      </w:r>
+      <w:proofErr w:type="spellStart"/>
+      <w:r>
+        <w:rPr>
+          <w:rFonts w:ascii="Times New Roman" w:hAnsi="Times New Roman" w:cs="Times New Roman"/>
+          <w:bCs/>
+          <w:sz w:val="32"/>
+          <w:szCs w:val="32"/>
+        </w:rPr>
+        <w:t>aPassword</w:t>
+      </w:r>
+      <w:proofErr w:type="spellEnd"/>
+      <w:r>
+        <w:rPr>
+          <w:rFonts w:ascii="Times New Roman" w:hAnsi="Times New Roman" w:cs="Times New Roman"/>
+          <w:bCs/>
+          <w:sz w:val="32"/>
+          <w:szCs w:val="32"/>
+        </w:rPr>
+        <w:t xml:space="preserve">“ </w:t>
       </w:r>
       <w:r>
         <w:rPr>
@@ -7296,7 +8068,16 @@
           <w:sz w:val="32"/>
           <w:szCs w:val="32"/>
         </w:rPr>
-        <w:t>Wenn ein Angreifer Zugriff auf den Server hat und dabei Tools wie z. B. die Cheat Engine[</w:t>
+        <w:t xml:space="preserve">Wenn ein Angreifer Zugriff auf den Server hat und dabei Tools wie z. B. die Cheat </w:t>
+      </w:r>
+      <w:r>
+        <w:rPr>
+          <w:rFonts w:ascii="Times New Roman" w:hAnsi="Times New Roman" w:cs="Times New Roman"/>
+          <w:bCs/>
+          <w:sz w:val="32"/>
+          <w:szCs w:val="32"/>
+        </w:rPr>
+        <w:t xml:space="preserve">Engine </w:t>
       </w:r>
       <w:commentRangeStart w:id="9"/>
       <w:r>
@@ -7306,7 +8087,25 @@
           <w:sz w:val="32"/>
           <w:szCs w:val="32"/>
         </w:rPr>
-        <w:t>x</w:t>
+        <w:t>[</w:t>
+      </w:r>
+      <w:r>
+        <w:rPr>
+          <w:rFonts w:ascii="Times New Roman" w:hAnsi="Times New Roman" w:cs="Times New Roman"/>
+          <w:bCs/>
+          <w:sz w:val="32"/>
+          <w:szCs w:val="32"/>
+        </w:rPr>
+        <w:t>10]</w:t>
+      </w:r>
+      <w:r>
+        <w:rPr>
+          <w:rFonts w:ascii="Times New Roman" w:hAnsi="Times New Roman" w:cs="Times New Roman"/>
+          <w:bCs/>
+          <w:sz w:val="32"/>
+          <w:szCs w:val="32"/>
+        </w:rPr>
+        <w:t xml:space="preserve"> </w:t>
       </w:r>
       <w:commentRangeEnd w:id="9"/>
       <w:r>
@@ -7322,7 +8121,7 @@
           <w:sz w:val="32"/>
           <w:szCs w:val="32"/>
         </w:rPr>
-        <w:t xml:space="preserve">] einsetzt, hat dieser uneingeschränkt Zugriff auf den Arbeitsspeicher. Dadurch wird das </w:t>
+        <w:t xml:space="preserve">einsetzt, hat dieser uneingeschränkt Zugriff auf den Arbeitsspeicher. Dadurch wird das </w:t>
       </w:r>
       <w:r>
         <w:rPr>
@@ -7412,7 +8211,25 @@
           <w:sz w:val="32"/>
           <w:szCs w:val="32"/>
         </w:rPr>
-        <w:t xml:space="preserve">Eine mögliche Konsequenz dessen währe das unautorisierte Ändern </w:t>
+        <w:t xml:space="preserve">Eine mögliche Konsequenz dessen </w:t>
+      </w:r>
+      <w:r>
+        <w:rPr>
+          <w:rFonts w:ascii="Times New Roman" w:hAnsi="Times New Roman" w:cs="Times New Roman"/>
+          <w:bCs/>
+          <w:sz w:val="32"/>
+          <w:szCs w:val="32"/>
+        </w:rPr>
+        <w:t>wäre</w:t>
+      </w:r>
+      <w:r>
+        <w:rPr>
+          <w:rFonts w:ascii="Times New Roman" w:hAnsi="Times New Roman" w:cs="Times New Roman"/>
+          <w:bCs/>
+          <w:sz w:val="32"/>
+          <w:szCs w:val="32"/>
+        </w:rPr>
+        <w:t xml:space="preserve"> das unautorisierte Ändern </w:t>
       </w:r>
       <w:r>
         <w:rPr>
@@ -7579,8 +8396,27 @@
           <w:sz w:val="32"/>
           <w:szCs w:val="32"/>
         </w:rPr>
-        <w:t xml:space="preserve">Um die in 3.1 angesprochene SQL-Injection zu beheben, sollten zuerst die verwendeten unsicheren Softwarekonstruktionen durch sichere Alternativen ersetzt werden. Die erste Änderung ist das Ersetzen der Funktion </w:t>
-      </w:r>
+        <w:t>Um die in 3.1 angesprochene SQL-</w:t>
+      </w:r>
+      <w:proofErr w:type="spellStart"/>
+      <w:r>
+        <w:rPr>
+          <w:rFonts w:ascii="Times New Roman" w:hAnsi="Times New Roman" w:cs="Times New Roman"/>
+          <w:sz w:val="32"/>
+          <w:szCs w:val="32"/>
+        </w:rPr>
+        <w:t>Injection</w:t>
+      </w:r>
+      <w:proofErr w:type="spellEnd"/>
+      <w:r>
+        <w:rPr>
+          <w:rFonts w:ascii="Times New Roman" w:hAnsi="Times New Roman" w:cs="Times New Roman"/>
+          <w:sz w:val="32"/>
+          <w:szCs w:val="32"/>
+        </w:rPr>
+        <w:t xml:space="preserve"> zu beheben, sollten zuerst die verwendeten unsicheren Softwarekonstruktionen durch sichere Alternativen ersetzt werden. Die erste Änderung ist das Ersetzen der Funktion </w:t>
+      </w:r>
+      <w:proofErr w:type="spellStart"/>
       <w:r>
         <w:rPr>
           <w:rFonts w:ascii="Times New Roman" w:hAnsi="Times New Roman" w:cs="Times New Roman"/>
@@ -7589,8 +8425,9 @@
           <w:sz w:val="32"/>
           <w:szCs w:val="32"/>
         </w:rPr>
-        <w:t>executescript ()</w:t>
-      </w:r>
+        <w:t>executescript</w:t>
+      </w:r>
+      <w:proofErr w:type="spellEnd"/>
       <w:r>
         <w:rPr>
           <w:rFonts w:ascii="Times New Roman" w:hAnsi="Times New Roman" w:cs="Times New Roman"/>
@@ -7599,6 +8436,16 @@
           <w:sz w:val="32"/>
           <w:szCs w:val="32"/>
         </w:rPr>
+        <w:t xml:space="preserve"> ()</w:t>
+      </w:r>
+      <w:r>
+        <w:rPr>
+          <w:rFonts w:ascii="Times New Roman" w:hAnsi="Times New Roman" w:cs="Times New Roman"/>
+          <w:b/>
+          <w:bCs/>
+          <w:sz w:val="32"/>
+          <w:szCs w:val="32"/>
+        </w:rPr>
         <w:t xml:space="preserve"> </w:t>
       </w:r>
       <w:r>
@@ -7610,6 +8457,8 @@
         </w:rPr>
         <w:t xml:space="preserve">durch </w:t>
       </w:r>
+      <w:proofErr w:type="spellStart"/>
+      <w:proofErr w:type="gramStart"/>
       <w:r>
         <w:rPr>
           <w:rFonts w:ascii="Times New Roman" w:hAnsi="Times New Roman" w:cs="Times New Roman"/>
@@ -7618,7 +8467,29 @@
           <w:sz w:val="32"/>
           <w:szCs w:val="32"/>
         </w:rPr>
-        <w:t>execute()</w:t>
+        <w:t>execute</w:t>
+      </w:r>
+      <w:proofErr w:type="spellEnd"/>
+      <w:r>
+        <w:rPr>
+          <w:rFonts w:ascii="Times New Roman" w:hAnsi="Times New Roman" w:cs="Times New Roman"/>
+          <w:b/>
+          <w:bCs/>
+          <w:sz w:val="32"/>
+          <w:szCs w:val="32"/>
+        </w:rPr>
+        <w:t>(</w:t>
+      </w:r>
+      <w:proofErr w:type="gramEnd"/>
+      <w:r>
+        <w:rPr>
+          <w:rFonts w:ascii="Times New Roman" w:hAnsi="Times New Roman" w:cs="Times New Roman"/>
+          <w:b/>
+          <w:bCs/>
+          <w:sz w:val="32"/>
+          <w:szCs w:val="32"/>
+        </w:rPr>
+        <w:t>)</w:t>
       </w:r>
       <w:r>
         <w:rPr>
@@ -7629,6 +8500,8 @@
         </w:rPr>
         <w:t xml:space="preserve">. Der Unterschied zwischen diesen beiden Funktionen ist, dass </w:t>
       </w:r>
+      <w:proofErr w:type="spellStart"/>
+      <w:proofErr w:type="gramStart"/>
       <w:r>
         <w:rPr>
           <w:rFonts w:ascii="Times New Roman" w:hAnsi="Times New Roman" w:cs="Times New Roman"/>
@@ -7637,7 +8510,29 @@
           <w:sz w:val="32"/>
           <w:szCs w:val="32"/>
         </w:rPr>
-        <w:t>execute()</w:t>
+        <w:t>execute</w:t>
+      </w:r>
+      <w:proofErr w:type="spellEnd"/>
+      <w:r>
+        <w:rPr>
+          <w:rFonts w:ascii="Times New Roman" w:hAnsi="Times New Roman" w:cs="Times New Roman"/>
+          <w:b/>
+          <w:bCs/>
+          <w:sz w:val="32"/>
+          <w:szCs w:val="32"/>
+        </w:rPr>
+        <w:t>(</w:t>
+      </w:r>
+      <w:proofErr w:type="gramEnd"/>
+      <w:r>
+        <w:rPr>
+          <w:rFonts w:ascii="Times New Roman" w:hAnsi="Times New Roman" w:cs="Times New Roman"/>
+          <w:b/>
+          <w:bCs/>
+          <w:sz w:val="32"/>
+          <w:szCs w:val="32"/>
+        </w:rPr>
+        <w:t>)</w:t>
       </w:r>
       <w:r>
         <w:rPr>
@@ -7648,6 +8543,7 @@
         </w:rPr>
         <w:t xml:space="preserve"> nur einen SQL-Befehl ausführen kann, während </w:t>
       </w:r>
+      <w:proofErr w:type="spellStart"/>
       <w:r>
         <w:rPr>
           <w:rFonts w:ascii="Times New Roman" w:hAnsi="Times New Roman" w:cs="Times New Roman"/>
@@ -7656,7 +8552,18 @@
           <w:sz w:val="32"/>
           <w:szCs w:val="32"/>
         </w:rPr>
-        <w:t xml:space="preserve">executescript() </w:t>
+        <w:t>executescript</w:t>
+      </w:r>
+      <w:proofErr w:type="spellEnd"/>
+      <w:r>
+        <w:rPr>
+          <w:rFonts w:ascii="Times New Roman" w:hAnsi="Times New Roman" w:cs="Times New Roman"/>
+          <w:b/>
+          <w:bCs/>
+          <w:sz w:val="32"/>
+          <w:szCs w:val="32"/>
+        </w:rPr>
+        <w:t xml:space="preserve">() </w:t>
       </w:r>
       <w:r>
         <w:rPr>
@@ -7683,7 +8590,7 @@
           <w:sz w:val="32"/>
           <w:szCs w:val="32"/>
         </w:rPr>
-        <w:t>10</w:t>
+        <w:t>11</w:t>
       </w:r>
       <w:r>
         <w:rPr>
@@ -7755,7 +8662,27 @@
           <w:sz w:val="32"/>
           <w:szCs w:val="32"/>
         </w:rPr>
-        <w:t xml:space="preserve"> Nach Anwendung des Fixes sind die beiden Injections, welche zuvor während der Registrierung möglich waren, nicht mehr möglich (siehe Abb. </w:t>
+        <w:t xml:space="preserve"> Nach Anwendung des Fixes sind die beiden </w:t>
+      </w:r>
+      <w:proofErr w:type="spellStart"/>
+      <w:r>
+        <w:rPr>
+          <w:rFonts w:ascii="Times New Roman" w:hAnsi="Times New Roman" w:cs="Times New Roman"/>
+          <w:bCs/>
+          <w:sz w:val="32"/>
+          <w:szCs w:val="32"/>
+        </w:rPr>
+        <w:t>Injections</w:t>
+      </w:r>
+      <w:proofErr w:type="spellEnd"/>
+      <w:r>
+        <w:rPr>
+          <w:rFonts w:ascii="Times New Roman" w:hAnsi="Times New Roman" w:cs="Times New Roman"/>
+          <w:bCs/>
+          <w:sz w:val="32"/>
+          <w:szCs w:val="32"/>
+        </w:rPr>
+        <w:t xml:space="preserve">, welche zuvor während der Registrierung möglich waren, nicht mehr möglich (siehe Abb. </w:t>
       </w:r>
       <w:r>
         <w:rPr>
@@ -7864,8 +8791,13 @@
         <w:t>11</w:t>
       </w:r>
       <w:r>
-        <w:t>: Fehlermeldung nach Ausführung der ersten SQL-Injection</w:t>
-      </w:r>
+        <w:t>: Fehlermeldung nach Ausführung der ersten SQL-</w:t>
+      </w:r>
+      <w:proofErr w:type="spellStart"/>
+      <w:r>
+        <w:t>Injection</w:t>
+      </w:r>
+      <w:proofErr w:type="spellEnd"/>
     </w:p>
     <w:p>
       <w:pPr>
@@ -7892,7 +8824,77 @@
           <w:sz w:val="32"/>
           <w:szCs w:val="32"/>
         </w:rPr>
-        <w:t xml:space="preserve">Leider schützt diese Verbesserung noch nicht vor dem Login ohne Passwort, weshalb eine weitere Verbesserung vorgenommen werden muss. Diese Verbesserung betrifft die Platzhalter in den SQL-Statements, welche später durch die Eingaben des Nutzers ersetzt werden. Die schwache Version verwendet momentan %s-Platzhalter, welche laut der Dokumentation des sqlite3-Moduls in Python unsicher und anfällig für SQL-Injections sind. Als Verbesserung wird hierfür die Verwendung der moduleigenen ?-Platzhalter vorgeschlagen, welche nach Einbindung die dritte SQL-Injection verhindern sollten [10]. Da dies jedoch nicht der Fall ist, wird zusätzlich der Input des Users auf maliziöse Absichten überprüft, bevor er verarbeitet wird. Um dies zu erreichen, wird einfach ein Array mit verbotenen Zeichen eingefügt und über dieses iteriert, ob in der eingegebenen Mailadresse ein verbotenes Zeichen vorhanden ist (siehe Abb. </w:t>
+        <w:t>Leider schützt diese Verbesserung noch nicht vor dem Login ohne Passwort, weshalb eine weitere Verbesserung vorgenommen werden muss. Diese Verbesserung betrifft die Platzhalter in den SQL-Statements, welche später durch die Eingaben des Nutzers ersetzt werden. Die schwache Version verwendet momentan %s-Platzhalter, welche laut der Dokumentation des sqlite3-Moduls in Python unsicher und anfällig für SQL-</w:t>
+      </w:r>
+      <w:proofErr w:type="spellStart"/>
+      <w:r>
+        <w:rPr>
+          <w:rFonts w:ascii="Times New Roman" w:hAnsi="Times New Roman" w:cs="Times New Roman"/>
+          <w:sz w:val="32"/>
+          <w:szCs w:val="32"/>
+        </w:rPr>
+        <w:t>Injections</w:t>
+      </w:r>
+      <w:proofErr w:type="spellEnd"/>
+      <w:r>
+        <w:rPr>
+          <w:rFonts w:ascii="Times New Roman" w:hAnsi="Times New Roman" w:cs="Times New Roman"/>
+          <w:sz w:val="32"/>
+          <w:szCs w:val="32"/>
+        </w:rPr>
+        <w:t xml:space="preserve"> sind. Als Verbesserung wird hierfür die Verwendung der </w:t>
+      </w:r>
+      <w:proofErr w:type="gramStart"/>
+      <w:r>
+        <w:rPr>
+          <w:rFonts w:ascii="Times New Roman" w:hAnsi="Times New Roman" w:cs="Times New Roman"/>
+          <w:sz w:val="32"/>
+          <w:szCs w:val="32"/>
+        </w:rPr>
+        <w:t>moduleigenen ?</w:t>
+      </w:r>
+      <w:proofErr w:type="gramEnd"/>
+      <w:r>
+        <w:rPr>
+          <w:rFonts w:ascii="Times New Roman" w:hAnsi="Times New Roman" w:cs="Times New Roman"/>
+          <w:sz w:val="32"/>
+          <w:szCs w:val="32"/>
+        </w:rPr>
+        <w:t>-Platzhalter vorgeschlagen, welche nach Einbindung die dritte SQL-</w:t>
+      </w:r>
+      <w:proofErr w:type="spellStart"/>
+      <w:r>
+        <w:rPr>
+          <w:rFonts w:ascii="Times New Roman" w:hAnsi="Times New Roman" w:cs="Times New Roman"/>
+          <w:sz w:val="32"/>
+          <w:szCs w:val="32"/>
+        </w:rPr>
+        <w:t>Injection</w:t>
+      </w:r>
+      <w:proofErr w:type="spellEnd"/>
+      <w:r>
+        <w:rPr>
+          <w:rFonts w:ascii="Times New Roman" w:hAnsi="Times New Roman" w:cs="Times New Roman"/>
+          <w:sz w:val="32"/>
+          <w:szCs w:val="32"/>
+        </w:rPr>
+        <w:t xml:space="preserve"> verhindern sollten [</w:t>
+      </w:r>
+      <w:r>
+        <w:rPr>
+          <w:rFonts w:ascii="Times New Roman" w:hAnsi="Times New Roman" w:cs="Times New Roman"/>
+          <w:sz w:val="32"/>
+          <w:szCs w:val="32"/>
+        </w:rPr>
+        <w:t>11</w:t>
+      </w:r>
+      <w:r>
+        <w:rPr>
+          <w:rFonts w:ascii="Times New Roman" w:hAnsi="Times New Roman" w:cs="Times New Roman"/>
+          <w:sz w:val="32"/>
+          <w:szCs w:val="32"/>
+        </w:rPr>
+        <w:t xml:space="preserve">]. Da dies jedoch nicht der Fall ist, wird zusätzlich der Input des Users auf maliziöse Absichten überprüft, bevor er verarbeitet wird. Um dies zu erreichen, wird einfach ein Array mit verbotenen Zeichen eingefügt und über dieses iteriert, ob in der eingegebenen Mailadresse ein verbotenes Zeichen vorhanden ist (siehe Abb. </w:t>
       </w:r>
       <w:r>
         <w:rPr>
@@ -7917,7 +8919,43 @@
           <w:szCs w:val="32"/>
         </w:rPr>
         <w:lastRenderedPageBreak/>
-        <w:t xml:space="preserve">überprüft, da invalide Zeichen im Passwort durch das vorherige Hashen eliminiert werden. Um die SQL-Injection zu verhindern, ohne den zulässigen Zeichensatz für Passwörter unnötig einzuschränken wird sich im Projekt </w:t>
+        <w:t xml:space="preserve">überprüft, da invalide Zeichen im Passwort durch das vorherige </w:t>
+      </w:r>
+      <w:proofErr w:type="spellStart"/>
+      <w:r>
+        <w:rPr>
+          <w:rFonts w:ascii="Times New Roman" w:hAnsi="Times New Roman" w:cs="Times New Roman"/>
+          <w:sz w:val="32"/>
+          <w:szCs w:val="32"/>
+        </w:rPr>
+        <w:t>Hashen</w:t>
+      </w:r>
+      <w:proofErr w:type="spellEnd"/>
+      <w:r>
+        <w:rPr>
+          <w:rFonts w:ascii="Times New Roman" w:hAnsi="Times New Roman" w:cs="Times New Roman"/>
+          <w:sz w:val="32"/>
+          <w:szCs w:val="32"/>
+        </w:rPr>
+        <w:t xml:space="preserve"> eliminiert werden. Um die SQL-</w:t>
+      </w:r>
+      <w:proofErr w:type="spellStart"/>
+      <w:r>
+        <w:rPr>
+          <w:rFonts w:ascii="Times New Roman" w:hAnsi="Times New Roman" w:cs="Times New Roman"/>
+          <w:sz w:val="32"/>
+          <w:szCs w:val="32"/>
+        </w:rPr>
+        <w:t>Injection</w:t>
+      </w:r>
+      <w:proofErr w:type="spellEnd"/>
+      <w:r>
+        <w:rPr>
+          <w:rFonts w:ascii="Times New Roman" w:hAnsi="Times New Roman" w:cs="Times New Roman"/>
+          <w:sz w:val="32"/>
+          <w:szCs w:val="32"/>
+        </w:rPr>
+        <w:t xml:space="preserve"> zu verhindern, ohne den zulässigen Zeichensatz für Passwörter unnötig einzuschränken wird sich im Projekt </w:t>
       </w:r>
       <w:r>
         <w:rPr>
@@ -7949,15 +8987,7 @@
           <w:sz w:val="32"/>
           <w:szCs w:val="32"/>
         </w:rPr>
-        <w:t>).</w:t>
-      </w:r>
-      <w:r>
-        <w:rPr>
-          <w:rFonts w:ascii="Times New Roman" w:hAnsi="Times New Roman" w:cs="Times New Roman"/>
-          <w:sz w:val="32"/>
-          <w:szCs w:val="32"/>
-        </w:rPr>
-        <w:t xml:space="preserve"> </w:t>
+        <w:t xml:space="preserve">). </w:t>
       </w:r>
     </w:p>
     <w:p>
@@ -8157,6 +9187,7 @@
         </w:rPr>
         <w:t xml:space="preserve"> und unverschlüsselte Ablage der Datenbank sollte ebenfalls vorgegangen werden. Dazu könnte beispielsweise </w:t>
       </w:r>
+      <w:proofErr w:type="spellStart"/>
       <w:r>
         <w:rPr>
           <w:rFonts w:ascii="Times New Roman" w:hAnsi="Times New Roman" w:cs="Times New Roman"/>
@@ -8164,7 +9195,17 @@
           <w:sz w:val="32"/>
           <w:szCs w:val="32"/>
         </w:rPr>
-        <w:t xml:space="preserve">SQLCipher </w:t>
+        <w:t>SQLCipher</w:t>
+      </w:r>
+      <w:proofErr w:type="spellEnd"/>
+      <w:r>
+        <w:rPr>
+          <w:rFonts w:ascii="Times New Roman" w:hAnsi="Times New Roman" w:cs="Times New Roman"/>
+          <w:b/>
+          <w:sz w:val="32"/>
+          <w:szCs w:val="32"/>
+        </w:rPr>
+        <w:t xml:space="preserve"> </w:t>
       </w:r>
       <w:r>
         <w:rPr>
@@ -8188,7 +9229,15 @@
           <w:sz w:val="32"/>
           <w:szCs w:val="32"/>
         </w:rPr>
-        <w:t>10</w:t>
+        <w:t>1</w:t>
+      </w:r>
+      <w:r>
+        <w:rPr>
+          <w:rFonts w:ascii="Times New Roman" w:hAnsi="Times New Roman" w:cs="Times New Roman"/>
+          <w:sz w:val="32"/>
+          <w:szCs w:val="32"/>
+        </w:rPr>
+        <w:t>2</w:t>
       </w:r>
       <w:r>
         <w:rPr>
@@ -8212,7 +9261,25 @@
           <w:sz w:val="32"/>
           <w:szCs w:val="32"/>
         </w:rPr>
-        <w:t>, damit im Falle der ersten beiden SQL-Injections der Schaden zumindest wieder behebbar wäre</w:t>
+        <w:t>, damit im Falle der ersten beiden SQL-</w:t>
+      </w:r>
+      <w:proofErr w:type="spellStart"/>
+      <w:r>
+        <w:rPr>
+          <w:rFonts w:ascii="Times New Roman" w:hAnsi="Times New Roman" w:cs="Times New Roman"/>
+          <w:sz w:val="32"/>
+          <w:szCs w:val="32"/>
+        </w:rPr>
+        <w:t>Injections</w:t>
+      </w:r>
+      <w:proofErr w:type="spellEnd"/>
+      <w:r>
+        <w:rPr>
+          <w:rFonts w:ascii="Times New Roman" w:hAnsi="Times New Roman" w:cs="Times New Roman"/>
+          <w:sz w:val="32"/>
+          <w:szCs w:val="32"/>
+        </w:rPr>
+        <w:t xml:space="preserve"> der Schaden zumindest wieder behebbar wäre</w:t>
       </w:r>
       <w:r>
         <w:rPr>
@@ -8230,13 +9297,41 @@
         </w:rPr>
         <w:t xml:space="preserve">. </w:t>
       </w:r>
-      <w:r>
-        <w:rPr>
-          <w:rFonts w:ascii="Times New Roman" w:hAnsi="Times New Roman" w:cs="Times New Roman"/>
-          <w:sz w:val="32"/>
-          <w:szCs w:val="32"/>
-        </w:rPr>
-        <w:t>Diese beiden Fixes wurden jedoch aus Zeitgründen und der höheren Relevanz und Gefährlichkeit der SQL-Injection nicht ins Programm eingebaut.</w:t>
+      <w:proofErr w:type="gramStart"/>
+      <w:r>
+        <w:rPr>
+          <w:rFonts w:ascii="Times New Roman" w:hAnsi="Times New Roman" w:cs="Times New Roman"/>
+          <w:sz w:val="32"/>
+          <w:szCs w:val="32"/>
+        </w:rPr>
+        <w:t>Diese beiden Fixes</w:t>
+      </w:r>
+      <w:proofErr w:type="gramEnd"/>
+      <w:r>
+        <w:rPr>
+          <w:rFonts w:ascii="Times New Roman" w:hAnsi="Times New Roman" w:cs="Times New Roman"/>
+          <w:sz w:val="32"/>
+          <w:szCs w:val="32"/>
+        </w:rPr>
+        <w:t xml:space="preserve"> wurden jedoch aus Zeitgründen und der höheren Relevanz und Gefährlichkeit der SQL-</w:t>
+      </w:r>
+      <w:proofErr w:type="spellStart"/>
+      <w:r>
+        <w:rPr>
+          <w:rFonts w:ascii="Times New Roman" w:hAnsi="Times New Roman" w:cs="Times New Roman"/>
+          <w:sz w:val="32"/>
+          <w:szCs w:val="32"/>
+        </w:rPr>
+        <w:t>Injection</w:t>
+      </w:r>
+      <w:proofErr w:type="spellEnd"/>
+      <w:r>
+        <w:rPr>
+          <w:rFonts w:ascii="Times New Roman" w:hAnsi="Times New Roman" w:cs="Times New Roman"/>
+          <w:sz w:val="32"/>
+          <w:szCs w:val="32"/>
+        </w:rPr>
+        <w:t xml:space="preserve"> nicht ins Programm eingebaut.</w:t>
       </w:r>
     </w:p>
     <w:p>
@@ -8276,9 +9371,1705 @@
           <w:szCs w:val="40"/>
         </w:rPr>
         <w:lastRenderedPageBreak/>
-        <w:t>4.</w:t>
-      </w:r>
-      <w:r>
+        <w:t>4.2 Passwort und Aktivierungscode</w:t>
+      </w:r>
+    </w:p>
+    <w:p>
+      <w:pPr>
+        <w:rPr>
+          <w:rFonts w:ascii="Times New Roman" w:hAnsi="Times New Roman" w:cs="Times New Roman"/>
+          <w:sz w:val="32"/>
+          <w:szCs w:val="32"/>
+        </w:rPr>
+      </w:pPr>
+      <w:r>
+        <w:rPr>
+          <w:rFonts w:ascii="Times New Roman" w:hAnsi="Times New Roman" w:cs="Times New Roman"/>
+          <w:sz w:val="32"/>
+          <w:szCs w:val="32"/>
+        </w:rPr>
+        <w:t xml:space="preserve">Für die Behebung der in 3.2 angesprochenen Schwächen wurden mehrere einzelne Maßnahmen </w:t>
+      </w:r>
+      <w:r>
+        <w:rPr>
+          <w:rFonts w:ascii="Times New Roman" w:hAnsi="Times New Roman" w:cs="Times New Roman"/>
+          <w:sz w:val="32"/>
+          <w:szCs w:val="32"/>
+        </w:rPr>
+        <w:t>durchgeführt,</w:t>
+      </w:r>
+      <w:r>
+        <w:rPr>
+          <w:rFonts w:ascii="Times New Roman" w:hAnsi="Times New Roman" w:cs="Times New Roman"/>
+          <w:sz w:val="32"/>
+          <w:szCs w:val="32"/>
+        </w:rPr>
+        <w:t xml:space="preserve"> um die Passworteingabe und das Senden eines Aktivierungscodes sicherer zu gestalten. </w:t>
+      </w:r>
+    </w:p>
+    <w:p>
+      <w:pPr>
+        <w:rPr>
+          <w:rFonts w:ascii="Times New Roman" w:hAnsi="Times New Roman" w:cs="Times New Roman"/>
+          <w:sz w:val="32"/>
+          <w:szCs w:val="32"/>
+        </w:rPr>
+      </w:pPr>
+    </w:p>
+    <w:p>
+      <w:pPr>
+        <w:keepNext/>
+        <w:rPr>
+          <w:rFonts w:ascii="Times New Roman" w:hAnsi="Times New Roman" w:cs="Times New Roman"/>
+          <w:sz w:val="32"/>
+          <w:szCs w:val="32"/>
+        </w:rPr>
+      </w:pPr>
+      <w:r>
+        <w:rPr>
+          <w:rFonts w:ascii="Times New Roman" w:hAnsi="Times New Roman" w:cs="Times New Roman"/>
+          <w:sz w:val="32"/>
+          <w:szCs w:val="32"/>
+        </w:rPr>
+        <w:t xml:space="preserve">Zuerst wurde die Validation der Eingaben genauer betrachtet. Da der längste im Spiel einzugebende Befehl, --Surrender, 12 Zeichen lang ist, wurde die Länge aller Eingaben, außer des Passwortes und der </w:t>
+      </w:r>
+      <w:r>
+        <w:rPr>
+          <w:rFonts w:ascii="Times New Roman" w:hAnsi="Times New Roman" w:cs="Times New Roman"/>
+          <w:sz w:val="32"/>
+          <w:szCs w:val="32"/>
+        </w:rPr>
+        <w:t>Emailadresse, auf</w:t>
+      </w:r>
+      <w:r>
+        <w:rPr>
+          <w:rFonts w:ascii="Times New Roman" w:hAnsi="Times New Roman" w:cs="Times New Roman"/>
+          <w:sz w:val="32"/>
+          <w:szCs w:val="32"/>
+        </w:rPr>
+        <w:t xml:space="preserve"> 12 Zeichen beschränkt. Somit gibt es weniger Möglichkeiten einen Angriff durchzuführen</w:t>
+      </w:r>
+      <w:r>
+        <w:rPr>
+          <w:rFonts w:ascii="Times New Roman" w:hAnsi="Times New Roman" w:cs="Times New Roman"/>
+          <w:sz w:val="32"/>
+          <w:szCs w:val="32"/>
+        </w:rPr>
+        <w:t xml:space="preserve"> (siehe Abb. </w:t>
+      </w:r>
+      <w:r>
+        <w:rPr>
+          <w:rFonts w:ascii="Times New Roman" w:hAnsi="Times New Roman" w:cs="Times New Roman"/>
+          <w:sz w:val="32"/>
+          <w:szCs w:val="32"/>
+        </w:rPr>
+        <w:t>14</w:t>
+      </w:r>
+      <w:r>
+        <w:rPr>
+          <w:rFonts w:ascii="Times New Roman" w:hAnsi="Times New Roman" w:cs="Times New Roman"/>
+          <w:sz w:val="32"/>
+          <w:szCs w:val="32"/>
+        </w:rPr>
+        <w:t>)</w:t>
+      </w:r>
+      <w:r>
+        <w:rPr>
+          <w:rFonts w:ascii="Times New Roman" w:hAnsi="Times New Roman" w:cs="Times New Roman"/>
+          <w:sz w:val="32"/>
+          <w:szCs w:val="32"/>
+        </w:rPr>
+        <w:t xml:space="preserve">. </w:t>
+      </w:r>
+    </w:p>
+    <w:p>
+      <w:pPr>
+        <w:keepNext/>
+        <w:rPr>
+          <w:rFonts w:ascii="Times New Roman" w:hAnsi="Times New Roman" w:cs="Times New Roman"/>
+          <w:sz w:val="32"/>
+          <w:szCs w:val="32"/>
+        </w:rPr>
+      </w:pPr>
+      <w:r>
+        <w:rPr>
+          <w:noProof/>
+        </w:rPr>
+        <w:drawing>
+          <wp:anchor distT="0" distB="0" distL="114300" distR="114300" simplePos="0" relativeHeight="251698176" behindDoc="1" locked="0" layoutInCell="1" allowOverlap="1" wp14:anchorId="740D40B5" wp14:editId="5C0B65D7">
+            <wp:simplePos x="0" y="0"/>
+            <wp:positionH relativeFrom="margin">
+              <wp:posOffset>832485</wp:posOffset>
+            </wp:positionH>
+            <wp:positionV relativeFrom="margin">
+              <wp:posOffset>3053080</wp:posOffset>
+            </wp:positionV>
+            <wp:extent cx="4095750" cy="857250"/>
+            <wp:effectExtent l="0" t="0" r="0" b="0"/>
+            <wp:wrapSquare wrapText="bothSides"/>
+            <wp:docPr id="17" name="Grafik 17" descr="inpval"/>
+            <wp:cNvGraphicFramePr>
+              <a:graphicFrameLocks xmlns:a="http://schemas.openxmlformats.org/drawingml/2006/main" noChangeAspect="1"/>
+            </wp:cNvGraphicFramePr>
+            <a:graphic xmlns:a="http://schemas.openxmlformats.org/drawingml/2006/main">
+              <a:graphicData uri="http://schemas.openxmlformats.org/drawingml/2006/picture">
+                <pic:pic xmlns:pic="http://schemas.openxmlformats.org/drawingml/2006/picture">
+                  <pic:nvPicPr>
+                    <pic:cNvPr id="0" name="Bild 16" descr="inpval"/>
+                    <pic:cNvPicPr>
+                      <a:picLocks noChangeAspect="1" noChangeArrowheads="1"/>
+                    </pic:cNvPicPr>
+                  </pic:nvPicPr>
+                  <pic:blipFill>
+                    <a:blip r:embed="rId26">
+                      <a:extLst>
+                        <a:ext uri="{28A0092B-C50C-407E-A947-70E740481C1C}">
+                          <a14:useLocalDpi xmlns:a14="http://schemas.microsoft.com/office/drawing/2010/main" val="0"/>
+                        </a:ext>
+                      </a:extLst>
+                    </a:blip>
+                    <a:srcRect/>
+                    <a:stretch>
+                      <a:fillRect/>
+                    </a:stretch>
+                  </pic:blipFill>
+                  <pic:spPr bwMode="auto">
+                    <a:xfrm>
+                      <a:off x="0" y="0"/>
+                      <a:ext cx="4095750" cy="857250"/>
+                    </a:xfrm>
+                    <a:prstGeom prst="rect">
+                      <a:avLst/>
+                    </a:prstGeom>
+                    <a:noFill/>
+                  </pic:spPr>
+                </pic:pic>
+              </a:graphicData>
+            </a:graphic>
+            <wp14:sizeRelH relativeFrom="page">
+              <wp14:pctWidth>0</wp14:pctWidth>
+            </wp14:sizeRelH>
+            <wp14:sizeRelV relativeFrom="page">
+              <wp14:pctHeight>0</wp14:pctHeight>
+            </wp14:sizeRelV>
+          </wp:anchor>
+        </w:drawing>
+      </w:r>
+    </w:p>
+    <w:p>
+      <w:pPr>
+        <w:keepNext/>
+        <w:rPr>
+          <w:rFonts w:ascii="Times New Roman" w:hAnsi="Times New Roman" w:cs="Times New Roman"/>
+          <w:sz w:val="32"/>
+          <w:szCs w:val="32"/>
+        </w:rPr>
+      </w:pPr>
+    </w:p>
+    <w:p>
+      <w:pPr>
+        <w:keepNext/>
+        <w:rPr>
+          <w:rFonts w:ascii="Times New Roman" w:hAnsi="Times New Roman" w:cs="Times New Roman"/>
+          <w:sz w:val="32"/>
+          <w:szCs w:val="32"/>
+        </w:rPr>
+      </w:pPr>
+      <w:r>
+        <w:rPr>
+          <w:noProof/>
+        </w:rPr>
+        <mc:AlternateContent>
+          <mc:Choice Requires="wps">
+            <w:drawing>
+              <wp:anchor distT="0" distB="0" distL="114300" distR="114300" simplePos="0" relativeHeight="251701248" behindDoc="0" locked="0" layoutInCell="1" allowOverlap="1" wp14:anchorId="3B784EE0" wp14:editId="0CE47545">
+                <wp:simplePos x="0" y="0"/>
+                <wp:positionH relativeFrom="margin">
+                  <wp:posOffset>832485</wp:posOffset>
+                </wp:positionH>
+                <wp:positionV relativeFrom="margin">
+                  <wp:posOffset>3938905</wp:posOffset>
+                </wp:positionV>
+                <wp:extent cx="4095750" cy="152400"/>
+                <wp:effectExtent l="0" t="0" r="0" b="0"/>
+                <wp:wrapSquare wrapText="bothSides"/>
+                <wp:docPr id="16" name="Textfeld 16"/>
+                <wp:cNvGraphicFramePr>
+                  <a:graphicFrameLocks xmlns:a="http://schemas.openxmlformats.org/drawingml/2006/main"/>
+                </wp:cNvGraphicFramePr>
+                <a:graphic xmlns:a="http://schemas.openxmlformats.org/drawingml/2006/main">
+                  <a:graphicData uri="http://schemas.microsoft.com/office/word/2010/wordprocessingShape">
+                    <wps:wsp>
+                      <wps:cNvSpPr txBox="1">
+                        <a:spLocks noChangeArrowheads="1"/>
+                      </wps:cNvSpPr>
+                      <wps:spPr bwMode="auto">
+                        <a:xfrm>
+                          <a:off x="0" y="0"/>
+                          <a:ext cx="4095750" cy="152400"/>
+                        </a:xfrm>
+                        <a:prstGeom prst="rect">
+                          <a:avLst/>
+                        </a:prstGeom>
+                        <a:solidFill>
+                          <a:srgbClr val="FFFFFF"/>
+                        </a:solidFill>
+                        <a:ln>
+                          <a:noFill/>
+                        </a:ln>
+                        <a:extLst>
+                          <a:ext uri="{91240B29-F687-4F45-9708-019B960494DF}">
+                            <a14:hiddenLine xmlns:a14="http://schemas.microsoft.com/office/drawing/2010/main" w="9525">
+                              <a:solidFill>
+                                <a:srgbClr val="000000"/>
+                              </a:solidFill>
+                              <a:miter lim="800000"/>
+                              <a:headEnd/>
+                              <a:tailEnd/>
+                            </a14:hiddenLine>
+                          </a:ext>
+                        </a:extLst>
+                      </wps:spPr>
+                      <wps:txbx>
+                        <w:txbxContent>
+                          <w:p>
+                            <w:pPr>
+                              <w:pStyle w:val="Beschriftung"/>
+                              <w:jc w:val="center"/>
+                              <w:rPr>
+                                <w:rFonts w:ascii="Times New Roman" w:hAnsi="Times New Roman" w:cs="Times New Roman"/>
+                                <w:noProof/>
+                                <w:sz w:val="32"/>
+                                <w:szCs w:val="32"/>
+                              </w:rPr>
+                            </w:pPr>
+                            <w:r>
+                              <w:t xml:space="preserve">Abbildung </w:t>
+                            </w:r>
+                            <w:r>
+                              <w:t>14</w:t>
+                            </w:r>
+                            <w:r>
+                              <w:t xml:space="preserve"> Input Validation auf Integer</w:t>
+                            </w:r>
+                          </w:p>
+                        </w:txbxContent>
+                      </wps:txbx>
+                      <wps:bodyPr rot="0" vert="horz" wrap="square" lIns="0" tIns="0" rIns="0" bIns="0" anchor="t" anchorCtr="0" upright="1">
+                        <a:noAutofit/>
+                      </wps:bodyPr>
+                    </wps:wsp>
+                  </a:graphicData>
+                </a:graphic>
+                <wp14:sizeRelH relativeFrom="page">
+                  <wp14:pctWidth>0</wp14:pctWidth>
+                </wp14:sizeRelH>
+                <wp14:sizeRelV relativeFrom="page">
+                  <wp14:pctHeight>0</wp14:pctHeight>
+                </wp14:sizeRelV>
+              </wp:anchor>
+            </w:drawing>
+          </mc:Choice>
+          <mc:Fallback>
+            <w:pict>
+              <v:shape w14:anchorId="3B784EE0" id="Textfeld 16" o:spid="_x0000_s1028" type="#_x0000_t202" style="position:absolute;margin-left:65.55pt;margin-top:310.15pt;width:322.5pt;height:12pt;z-index:251701248;visibility:visible;mso-wrap-style:square;mso-width-percent:0;mso-height-percent:0;mso-wrap-distance-left:9pt;mso-wrap-distance-top:0;mso-wrap-distance-right:9pt;mso-wrap-distance-bottom:0;mso-position-horizontal:absolute;mso-position-horizontal-relative:margin;mso-position-vertical:absolute;mso-position-vertical-relative:margin;mso-width-percent:0;mso-height-percent:0;mso-width-relative:page;mso-height-relative:page;v-text-anchor:top" o:gfxdata="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" stroked="f">
+                <v:textbox inset="0,0,0,0">
+                  <w:txbxContent>
+                    <w:p>
+                      <w:pPr>
+                        <w:pStyle w:val="Beschriftung"/>
+                        <w:jc w:val="center"/>
+                        <w:rPr>
+                          <w:rFonts w:ascii="Times New Roman" w:hAnsi="Times New Roman" w:cs="Times New Roman"/>
+                          <w:noProof/>
+                          <w:sz w:val="32"/>
+                          <w:szCs w:val="32"/>
+                        </w:rPr>
+                      </w:pPr>
+                      <w:r>
+                        <w:t xml:space="preserve">Abbildung </w:t>
+                      </w:r>
+                      <w:r>
+                        <w:t>14</w:t>
+                      </w:r>
+                      <w:r>
+                        <w:t xml:space="preserve"> Input Validation auf Integer</w:t>
+                      </w:r>
+                    </w:p>
+                  </w:txbxContent>
+                </v:textbox>
+                <w10:wrap type="square" anchorx="margin" anchory="margin"/>
+              </v:shape>
+            </w:pict>
+          </mc:Fallback>
+        </mc:AlternateContent>
+      </w:r>
+    </w:p>
+    <w:p>
+      <w:pPr>
+        <w:keepNext/>
+        <w:rPr>
+          <w:rFonts w:ascii="Times New Roman" w:hAnsi="Times New Roman" w:cs="Times New Roman"/>
+          <w:sz w:val="32"/>
+          <w:szCs w:val="32"/>
+        </w:rPr>
+      </w:pPr>
+    </w:p>
+    <w:p>
+      <w:pPr>
+        <w:keepNext/>
+        <w:rPr>
+          <w:rFonts w:ascii="Times New Roman" w:hAnsi="Times New Roman" w:cs="Times New Roman"/>
+          <w:sz w:val="32"/>
+          <w:szCs w:val="32"/>
+        </w:rPr>
+      </w:pPr>
+      <w:r>
+        <w:rPr>
+          <w:rFonts w:ascii="Times New Roman" w:hAnsi="Times New Roman" w:cs="Times New Roman"/>
+          <w:sz w:val="32"/>
+          <w:szCs w:val="32"/>
+        </w:rPr>
+        <w:t>Entsprechende Eingaben wurden auf die zu verarbeitenden Datentypen gecastet</w:t>
+      </w:r>
+      <w:r>
+        <w:rPr>
+          <w:rFonts w:ascii="Times New Roman" w:hAnsi="Times New Roman" w:cs="Times New Roman"/>
+          <w:sz w:val="32"/>
+          <w:szCs w:val="32"/>
+        </w:rPr>
+        <w:t>,</w:t>
+      </w:r>
+      <w:r>
+        <w:rPr>
+          <w:rFonts w:ascii="Times New Roman" w:hAnsi="Times New Roman" w:cs="Times New Roman"/>
+          <w:sz w:val="32"/>
+          <w:szCs w:val="32"/>
+        </w:rPr>
+        <w:t xml:space="preserve"> um fehlerhafte Benutzereingaben weiter </w:t>
+      </w:r>
+      <w:r>
+        <w:rPr>
+          <w:rFonts w:ascii="Times New Roman" w:hAnsi="Times New Roman" w:cs="Times New Roman"/>
+          <w:sz w:val="32"/>
+          <w:szCs w:val="32"/>
+        </w:rPr>
+        <w:t xml:space="preserve">zu </w:t>
+      </w:r>
+      <w:r>
+        <w:rPr>
+          <w:rFonts w:ascii="Times New Roman" w:hAnsi="Times New Roman" w:cs="Times New Roman"/>
+          <w:sz w:val="32"/>
+          <w:szCs w:val="32"/>
+        </w:rPr>
+        <w:t>vermeiden.</w:t>
+      </w:r>
+    </w:p>
+    <w:p>
+      <w:pPr>
+        <w:rPr>
+          <w:rFonts w:ascii="Times New Roman" w:hAnsi="Times New Roman" w:cs="Times New Roman"/>
+          <w:sz w:val="32"/>
+          <w:szCs w:val="32"/>
+        </w:rPr>
+      </w:pPr>
+      <w:r>
+        <w:rPr>
+          <w:rFonts w:ascii="Times New Roman" w:hAnsi="Times New Roman" w:cs="Times New Roman"/>
+          <w:sz w:val="32"/>
+          <w:szCs w:val="32"/>
+        </w:rPr>
+        <w:t>Anschließend wurde eine Passwortrichtlinie, nach den Richtlinien des Bundesamts für Sicherheit in der Informationstechnik (BSI) [</w:t>
+      </w:r>
+      <w:r>
+        <w:rPr>
+          <w:rFonts w:ascii="Times New Roman" w:hAnsi="Times New Roman" w:cs="Times New Roman"/>
+          <w:sz w:val="32"/>
+          <w:szCs w:val="32"/>
+        </w:rPr>
+        <w:t>1</w:t>
+      </w:r>
+      <w:r>
+        <w:rPr>
+          <w:rFonts w:ascii="Times New Roman" w:hAnsi="Times New Roman" w:cs="Times New Roman"/>
+          <w:sz w:val="32"/>
+          <w:szCs w:val="32"/>
+        </w:rPr>
+        <w:t>3</w:t>
+      </w:r>
+      <w:r>
+        <w:rPr>
+          <w:rFonts w:ascii="Times New Roman" w:hAnsi="Times New Roman" w:cs="Times New Roman"/>
+          <w:sz w:val="32"/>
+          <w:szCs w:val="32"/>
+        </w:rPr>
+        <w:t xml:space="preserve">] erstellt. Somit sollte das Passwort aus mindestens 10 und </w:t>
+      </w:r>
+      <w:commentRangeStart w:id="12"/>
+      <w:r>
+        <w:rPr>
+          <w:rFonts w:ascii="Times New Roman" w:hAnsi="Times New Roman" w:cs="Times New Roman"/>
+          <w:sz w:val="32"/>
+          <w:szCs w:val="32"/>
+        </w:rPr>
+        <w:t xml:space="preserve">maximal 20 Zeichen </w:t>
+      </w:r>
+      <w:commentRangeEnd w:id="12"/>
+      <w:r>
+        <w:rPr>
+          <w:rStyle w:val="Kommentarzeichen"/>
+        </w:rPr>
+        <w:commentReference w:id="12"/>
+      </w:r>
+      <w:r>
+        <w:rPr>
+          <w:rFonts w:ascii="Times New Roman" w:hAnsi="Times New Roman" w:cs="Times New Roman"/>
+          <w:sz w:val="32"/>
+          <w:szCs w:val="32"/>
+        </w:rPr>
+        <w:t>bestehen. Weiterhin müssen jeweils 2 Großbuchstaben, Kleinbuchstaben, Zahlen und Sonderzeichen verwendet werden. Auch die Länge der Aktivierungscodes wurde auf 12 Zahlen erweitert.</w:t>
+      </w:r>
+    </w:p>
+    <w:p>
+      <w:pPr>
+        <w:rPr>
+          <w:rFonts w:ascii="Times New Roman" w:hAnsi="Times New Roman" w:cs="Times New Roman"/>
+          <w:sz w:val="32"/>
+          <w:szCs w:val="32"/>
+        </w:rPr>
+      </w:pPr>
+      <w:r>
+        <w:rPr>
+          <w:rFonts w:ascii="Times New Roman" w:hAnsi="Times New Roman" w:cs="Times New Roman"/>
+          <w:sz w:val="32"/>
+          <w:szCs w:val="32"/>
+        </w:rPr>
+        <w:t>I</w:t>
+      </w:r>
+      <w:r>
+        <w:rPr>
+          <w:rFonts w:ascii="Times New Roman" w:hAnsi="Times New Roman" w:cs="Times New Roman"/>
+          <w:sz w:val="32"/>
+          <w:szCs w:val="32"/>
+        </w:rPr>
+        <w:t>m</w:t>
+      </w:r>
+      <w:r>
+        <w:rPr>
+          <w:rFonts w:ascii="Times New Roman" w:hAnsi="Times New Roman" w:cs="Times New Roman"/>
+          <w:sz w:val="32"/>
+          <w:szCs w:val="32"/>
+        </w:rPr>
+        <w:t xml:space="preserve"> Hinblick auf die erfolgreiche Durchführung einer SQL-</w:t>
+      </w:r>
+      <w:proofErr w:type="spellStart"/>
+      <w:r>
+        <w:rPr>
+          <w:rFonts w:ascii="Times New Roman" w:hAnsi="Times New Roman" w:cs="Times New Roman"/>
+          <w:sz w:val="32"/>
+          <w:szCs w:val="32"/>
+        </w:rPr>
+        <w:t>Injection</w:t>
+      </w:r>
+      <w:proofErr w:type="spellEnd"/>
+      <w:r>
+        <w:rPr>
+          <w:rFonts w:ascii="Times New Roman" w:hAnsi="Times New Roman" w:cs="Times New Roman"/>
+          <w:sz w:val="32"/>
+          <w:szCs w:val="32"/>
+        </w:rPr>
+        <w:t xml:space="preserve"> wurden die in Abbildung </w:t>
+      </w:r>
+      <w:r>
+        <w:rPr>
+          <w:rFonts w:ascii="Times New Roman" w:hAnsi="Times New Roman" w:cs="Times New Roman"/>
+          <w:sz w:val="32"/>
+          <w:szCs w:val="32"/>
+        </w:rPr>
+        <w:t>15</w:t>
+      </w:r>
+      <w:r>
+        <w:rPr>
+          <w:rFonts w:ascii="Times New Roman" w:hAnsi="Times New Roman" w:cs="Times New Roman"/>
+          <w:sz w:val="32"/>
+          <w:szCs w:val="32"/>
+        </w:rPr>
+        <w:t xml:space="preserve"> unter </w:t>
+      </w:r>
+      <w:proofErr w:type="spellStart"/>
+      <w:r>
+        <w:rPr>
+          <w:rFonts w:ascii="Times New Roman" w:hAnsi="Times New Roman" w:cs="Times New Roman"/>
+          <w:sz w:val="32"/>
+          <w:szCs w:val="32"/>
+        </w:rPr>
+        <w:t>forbidden</w:t>
+      </w:r>
+      <w:proofErr w:type="spellEnd"/>
+      <w:r>
+        <w:rPr>
+          <w:rFonts w:ascii="Times New Roman" w:hAnsi="Times New Roman" w:cs="Times New Roman"/>
+          <w:sz w:val="32"/>
+          <w:szCs w:val="32"/>
+        </w:rPr>
+        <w:t xml:space="preserve"> genannten Zeichen für ein Passwort verboten und führen direkt zu der erneuten Aufforderung </w:t>
+      </w:r>
+      <w:r>
+        <w:rPr>
+          <w:rFonts w:ascii="Times New Roman" w:hAnsi="Times New Roman" w:cs="Times New Roman"/>
+          <w:sz w:val="32"/>
+          <w:szCs w:val="32"/>
+        </w:rPr>
+        <w:t xml:space="preserve">zur Eingabe </w:t>
+      </w:r>
+      <w:r>
+        <w:rPr>
+          <w:rFonts w:ascii="Times New Roman" w:hAnsi="Times New Roman" w:cs="Times New Roman"/>
+          <w:sz w:val="32"/>
+          <w:szCs w:val="32"/>
+        </w:rPr>
+        <w:t>eines validen Passwortes</w:t>
+      </w:r>
+      <w:r>
+        <w:rPr>
+          <w:rFonts w:ascii="Times New Roman" w:hAnsi="Times New Roman" w:cs="Times New Roman"/>
+          <w:sz w:val="32"/>
+          <w:szCs w:val="32"/>
+        </w:rPr>
+        <w:t>.</w:t>
+      </w:r>
+    </w:p>
+    <w:p>
+      <w:pPr>
+        <w:keepNext/>
+      </w:pPr>
+      <w:r>
+        <w:rPr>
+          <w:rFonts w:ascii="Times New Roman" w:hAnsi="Times New Roman" w:cs="Times New Roman"/>
+          <w:noProof/>
+          <w:sz w:val="32"/>
+          <w:szCs w:val="32"/>
+          <w:lang w:eastAsia="de-DE"/>
+        </w:rPr>
+        <w:lastRenderedPageBreak/>
+        <w:drawing>
+          <wp:inline distT="0" distB="0" distL="0" distR="0" wp14:anchorId="4B57F785" wp14:editId="0CA76402">
+            <wp:extent cx="5760720" cy="3303905"/>
+            <wp:effectExtent l="0" t="0" r="0" b="0"/>
+            <wp:docPr id="3" name="Grafik 3" descr="Ein Bild, das Text enthält.&#10;&#10;Automatisch generierte Beschreibung"/>
+            <wp:cNvGraphicFramePr>
+              <a:graphicFrameLocks xmlns:a="http://schemas.openxmlformats.org/drawingml/2006/main" noChangeAspect="1"/>
+            </wp:cNvGraphicFramePr>
+            <a:graphic xmlns:a="http://schemas.openxmlformats.org/drawingml/2006/main">
+              <a:graphicData uri="http://schemas.openxmlformats.org/drawingml/2006/picture">
+                <pic:pic xmlns:pic="http://schemas.openxmlformats.org/drawingml/2006/picture">
+                  <pic:nvPicPr>
+                    <pic:cNvPr id="3" name="Grafik 3" descr="Ein Bild, das Text enthält.&#10;&#10;Automatisch generierte Beschreibung"/>
+                    <pic:cNvPicPr>
+                      <a:picLocks noChangeAspect="1" noChangeArrowheads="1"/>
+                    </pic:cNvPicPr>
+                  </pic:nvPicPr>
+                  <pic:blipFill>
+                    <a:blip r:embed="rId27">
+                      <a:extLst>
+                        <a:ext uri="{28A0092B-C50C-407E-A947-70E740481C1C}">
+                          <a14:useLocalDpi xmlns:a14="http://schemas.microsoft.com/office/drawing/2010/main" val="0"/>
+                        </a:ext>
+                      </a:extLst>
+                    </a:blip>
+                    <a:srcRect/>
+                    <a:stretch>
+                      <a:fillRect/>
+                    </a:stretch>
+                  </pic:blipFill>
+                  <pic:spPr bwMode="auto">
+                    <a:xfrm>
+                      <a:off x="0" y="0"/>
+                      <a:ext cx="5760720" cy="3303905"/>
+                    </a:xfrm>
+                    <a:prstGeom prst="rect">
+                      <a:avLst/>
+                    </a:prstGeom>
+                    <a:noFill/>
+                    <a:ln>
+                      <a:noFill/>
+                    </a:ln>
+                  </pic:spPr>
+                </pic:pic>
+              </a:graphicData>
+            </a:graphic>
+          </wp:inline>
+        </w:drawing>
+      </w:r>
+    </w:p>
+    <w:p>
+      <w:pPr>
+        <w:pStyle w:val="Beschriftung"/>
+        <w:jc w:val="center"/>
+        <w:rPr>
+          <w:rFonts w:ascii="Times New Roman" w:hAnsi="Times New Roman" w:cs="Times New Roman"/>
+          <w:sz w:val="32"/>
+          <w:szCs w:val="32"/>
+        </w:rPr>
+      </w:pPr>
+      <w:r>
+        <w:t xml:space="preserve">Abbildung </w:t>
+      </w:r>
+      <w:r>
+        <w:t>15:</w:t>
+      </w:r>
+      <w:r>
+        <w:t xml:space="preserve"> Passwortrichtlinie im Controller</w:t>
+      </w:r>
+    </w:p>
+    <w:p>
+      <w:pPr>
+        <w:jc w:val="both"/>
+        <w:rPr>
+          <w:rFonts w:ascii="Times New Roman" w:hAnsi="Times New Roman" w:cs="Times New Roman"/>
+          <w:bCs/>
+          <w:sz w:val="32"/>
+          <w:szCs w:val="32"/>
+        </w:rPr>
+      </w:pPr>
+      <w:r>
+        <w:rPr>
+          <w:noProof/>
+        </w:rPr>
+        <w:drawing>
+          <wp:anchor distT="0" distB="0" distL="114300" distR="114300" simplePos="0" relativeHeight="251697152" behindDoc="1" locked="0" layoutInCell="1" allowOverlap="1" wp14:anchorId="1047560A" wp14:editId="71F5FEE3">
+            <wp:simplePos x="0" y="0"/>
+            <wp:positionH relativeFrom="margin">
+              <wp:posOffset>1061085</wp:posOffset>
+            </wp:positionH>
+            <wp:positionV relativeFrom="margin">
+              <wp:posOffset>3957955</wp:posOffset>
+            </wp:positionV>
+            <wp:extent cx="3629025" cy="847725"/>
+            <wp:effectExtent l="0" t="0" r="9525" b="9525"/>
+            <wp:wrapSquare wrapText="bothSides"/>
+            <wp:docPr id="14" name="Grafik 14" descr="Ein Bild, das Text enthält.&#10;&#10;Automatisch generierte Beschreibung"/>
+            <wp:cNvGraphicFramePr>
+              <a:graphicFrameLocks xmlns:a="http://schemas.openxmlformats.org/drawingml/2006/main" noChangeAspect="1"/>
+            </wp:cNvGraphicFramePr>
+            <a:graphic xmlns:a="http://schemas.openxmlformats.org/drawingml/2006/main">
+              <a:graphicData uri="http://schemas.openxmlformats.org/drawingml/2006/picture">
+                <pic:pic xmlns:pic="http://schemas.openxmlformats.org/drawingml/2006/picture">
+                  <pic:nvPicPr>
+                    <pic:cNvPr id="14" name="Grafik 14" descr="Ein Bild, das Text enthält.&#10;&#10;Automatisch generierte Beschreibung"/>
+                    <pic:cNvPicPr>
+                      <a:picLocks noChangeAspect="1" noChangeArrowheads="1"/>
+                    </pic:cNvPicPr>
+                  </pic:nvPicPr>
+                  <pic:blipFill>
+                    <a:blip r:embed="rId28">
+                      <a:extLst>
+                        <a:ext uri="{28A0092B-C50C-407E-A947-70E740481C1C}">
+                          <a14:useLocalDpi xmlns:a14="http://schemas.microsoft.com/office/drawing/2010/main" val="0"/>
+                        </a:ext>
+                      </a:extLst>
+                    </a:blip>
+                    <a:srcRect/>
+                    <a:stretch>
+                      <a:fillRect/>
+                    </a:stretch>
+                  </pic:blipFill>
+                  <pic:spPr bwMode="auto">
+                    <a:xfrm>
+                      <a:off x="0" y="0"/>
+                      <a:ext cx="3629025" cy="847725"/>
+                    </a:xfrm>
+                    <a:prstGeom prst="rect">
+                      <a:avLst/>
+                    </a:prstGeom>
+                    <a:noFill/>
+                  </pic:spPr>
+                </pic:pic>
+              </a:graphicData>
+            </a:graphic>
+            <wp14:sizeRelH relativeFrom="page">
+              <wp14:pctWidth>0</wp14:pctWidth>
+            </wp14:sizeRelH>
+            <wp14:sizeRelV relativeFrom="page">
+              <wp14:pctHeight>0</wp14:pctHeight>
+            </wp14:sizeRelV>
+          </wp:anchor>
+        </w:drawing>
+      </w:r>
+    </w:p>
+    <w:p>
+      <w:pPr>
+        <w:jc w:val="both"/>
+        <w:rPr>
+          <w:rFonts w:ascii="Times New Roman" w:hAnsi="Times New Roman" w:cs="Times New Roman"/>
+          <w:bCs/>
+          <w:sz w:val="32"/>
+          <w:szCs w:val="32"/>
+        </w:rPr>
+      </w:pPr>
+    </w:p>
+    <w:p>
+      <w:pPr>
+        <w:jc w:val="both"/>
+        <w:rPr>
+          <w:rFonts w:ascii="Times New Roman" w:hAnsi="Times New Roman" w:cs="Times New Roman"/>
+          <w:bCs/>
+          <w:sz w:val="32"/>
+          <w:szCs w:val="32"/>
+        </w:rPr>
+      </w:pPr>
+    </w:p>
+    <w:p>
+      <w:pPr>
+        <w:jc w:val="both"/>
+        <w:rPr>
+          <w:rFonts w:ascii="Times New Roman" w:hAnsi="Times New Roman" w:cs="Times New Roman"/>
+          <w:bCs/>
+          <w:sz w:val="32"/>
+          <w:szCs w:val="32"/>
+        </w:rPr>
+      </w:pPr>
+      <w:r>
+        <w:rPr>
+          <w:noProof/>
+        </w:rPr>
+        <mc:AlternateContent>
+          <mc:Choice Requires="wps">
+            <w:drawing>
+              <wp:anchor distT="0" distB="0" distL="114300" distR="114300" simplePos="0" relativeHeight="251699200" behindDoc="0" locked="0" layoutInCell="1" allowOverlap="1" wp14:anchorId="1176A93D" wp14:editId="49BCFB25">
+                <wp:simplePos x="0" y="0"/>
+                <wp:positionH relativeFrom="margin">
+                  <wp:posOffset>1518285</wp:posOffset>
+                </wp:positionH>
+                <wp:positionV relativeFrom="margin">
+                  <wp:posOffset>4853305</wp:posOffset>
+                </wp:positionV>
+                <wp:extent cx="2724150" cy="149860"/>
+                <wp:effectExtent l="0" t="0" r="0" b="2540"/>
+                <wp:wrapSquare wrapText="bothSides"/>
+                <wp:docPr id="15" name="Textfeld 15"/>
+                <wp:cNvGraphicFramePr>
+                  <a:graphicFrameLocks xmlns:a="http://schemas.openxmlformats.org/drawingml/2006/main"/>
+                </wp:cNvGraphicFramePr>
+                <a:graphic xmlns:a="http://schemas.openxmlformats.org/drawingml/2006/main">
+                  <a:graphicData uri="http://schemas.microsoft.com/office/word/2010/wordprocessingShape">
+                    <wps:wsp>
+                      <wps:cNvSpPr txBox="1">
+                        <a:spLocks noChangeArrowheads="1"/>
+                      </wps:cNvSpPr>
+                      <wps:spPr bwMode="auto">
+                        <a:xfrm>
+                          <a:off x="0" y="0"/>
+                          <a:ext cx="2724150" cy="149860"/>
+                        </a:xfrm>
+                        <a:prstGeom prst="rect">
+                          <a:avLst/>
+                        </a:prstGeom>
+                        <a:solidFill>
+                          <a:srgbClr val="FFFFFF"/>
+                        </a:solidFill>
+                        <a:ln>
+                          <a:noFill/>
+                        </a:ln>
+                        <a:extLst>
+                          <a:ext uri="{91240B29-F687-4F45-9708-019B960494DF}">
+                            <a14:hiddenLine xmlns:a14="http://schemas.microsoft.com/office/drawing/2010/main" w="9525">
+                              <a:solidFill>
+                                <a:srgbClr val="000000"/>
+                              </a:solidFill>
+                              <a:miter lim="800000"/>
+                              <a:headEnd/>
+                              <a:tailEnd/>
+                            </a14:hiddenLine>
+                          </a:ext>
+                        </a:extLst>
+                      </wps:spPr>
+                      <wps:txbx>
+                        <w:txbxContent>
+                          <w:p>
+                            <w:pPr>
+                              <w:pStyle w:val="Beschriftung"/>
+                              <w:rPr>
+                                <w:rFonts w:ascii="Times New Roman" w:hAnsi="Times New Roman" w:cs="Times New Roman"/>
+                                <w:bCs/>
+                                <w:noProof/>
+                                <w:sz w:val="32"/>
+                                <w:szCs w:val="32"/>
+                              </w:rPr>
+                            </w:pPr>
+                            <w:r>
+                              <w:t xml:space="preserve">Abbildung </w:t>
+                            </w:r>
+                            <w:r>
+                              <w:t>1</w:t>
+                            </w:r>
+                            <w:r>
+                              <w:t>6:</w:t>
+                            </w:r>
+                            <w:r>
+                              <w:t xml:space="preserve"> </w:t>
+                            </w:r>
+                            <w:proofErr w:type="spellStart"/>
+                            <w:r>
+                              <w:t>getpass</w:t>
+                            </w:r>
+                            <w:proofErr w:type="spellEnd"/>
+                            <w:r>
+                              <w:t xml:space="preserve"> zur Maskierung des Passwortes</w:t>
+                            </w:r>
+                          </w:p>
+                        </w:txbxContent>
+                      </wps:txbx>
+                      <wps:bodyPr rot="0" vert="horz" wrap="square" lIns="0" tIns="0" rIns="0" bIns="0" anchor="t" anchorCtr="0" upright="1">
+                        <a:noAutofit/>
+                      </wps:bodyPr>
+                    </wps:wsp>
+                  </a:graphicData>
+                </a:graphic>
+                <wp14:sizeRelH relativeFrom="page">
+                  <wp14:pctWidth>0</wp14:pctWidth>
+                </wp14:sizeRelH>
+                <wp14:sizeRelV relativeFrom="page">
+                  <wp14:pctHeight>0</wp14:pctHeight>
+                </wp14:sizeRelV>
+              </wp:anchor>
+            </w:drawing>
+          </mc:Choice>
+          <mc:Fallback>
+            <w:pict>
+              <v:shape w14:anchorId="1176A93D" id="Textfeld 15" o:spid="_x0000_s1029" type="#_x0000_t202" style="position:absolute;left:0;text-align:left;margin-left:119.55pt;margin-top:382.15pt;width:214.5pt;height:11.8pt;z-index:251699200;visibility:visible;mso-wrap-style:square;mso-width-percent:0;mso-height-percent:0;mso-wrap-distance-left:9pt;mso-wrap-distance-top:0;mso-wrap-distance-right:9pt;mso-wrap-distance-bottom:0;mso-position-horizontal:absolute;mso-position-horizontal-relative:margin;mso-position-vertical:absolute;mso-position-vertical-relative:margin;mso-width-percent:0;mso-height-percent:0;mso-width-relative:page;mso-height-relative:page;v-text-anchor:top" o:gfxdata="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" stroked="f">
+                <v:textbox inset="0,0,0,0">
+                  <w:txbxContent>
+                    <w:p>
+                      <w:pPr>
+                        <w:pStyle w:val="Beschriftung"/>
+                        <w:rPr>
+                          <w:rFonts w:ascii="Times New Roman" w:hAnsi="Times New Roman" w:cs="Times New Roman"/>
+                          <w:bCs/>
+                          <w:noProof/>
+                          <w:sz w:val="32"/>
+                          <w:szCs w:val="32"/>
+                        </w:rPr>
+                      </w:pPr>
+                      <w:r>
+                        <w:t xml:space="preserve">Abbildung </w:t>
+                      </w:r>
+                      <w:r>
+                        <w:t>1</w:t>
+                      </w:r>
+                      <w:r>
+                        <w:t>6:</w:t>
+                      </w:r>
+                      <w:r>
+                        <w:t xml:space="preserve"> </w:t>
+                      </w:r>
+                      <w:proofErr w:type="spellStart"/>
+                      <w:r>
+                        <w:t>getpass</w:t>
+                      </w:r>
+                      <w:proofErr w:type="spellEnd"/>
+                      <w:r>
+                        <w:t xml:space="preserve"> zur Maskierung des Passwortes</w:t>
+                      </w:r>
+                    </w:p>
+                  </w:txbxContent>
+                </v:textbox>
+                <w10:wrap type="square" anchorx="margin" anchory="margin"/>
+              </v:shape>
+            </w:pict>
+          </mc:Fallback>
+        </mc:AlternateContent>
+      </w:r>
+    </w:p>
+    <w:p>
+      <w:pPr>
+        <w:jc w:val="both"/>
+        <w:rPr>
+          <w:rFonts w:ascii="Times New Roman" w:hAnsi="Times New Roman" w:cs="Times New Roman"/>
+          <w:bCs/>
+          <w:sz w:val="32"/>
+          <w:szCs w:val="32"/>
+        </w:rPr>
+      </w:pPr>
+      <w:r>
+        <w:rPr>
+          <w:rFonts w:ascii="Times New Roman" w:hAnsi="Times New Roman" w:cs="Times New Roman"/>
+          <w:bCs/>
+          <w:sz w:val="32"/>
+          <w:szCs w:val="32"/>
+        </w:rPr>
+        <w:t xml:space="preserve">Eine weitere </w:t>
+      </w:r>
+      <w:r>
+        <w:rPr>
+          <w:rFonts w:ascii="Times New Roman" w:hAnsi="Times New Roman" w:cs="Times New Roman"/>
+          <w:bCs/>
+          <w:sz w:val="32"/>
+          <w:szCs w:val="32"/>
+        </w:rPr>
+        <w:t>Sch</w:t>
+      </w:r>
+      <w:r>
+        <w:rPr>
+          <w:rFonts w:ascii="Times New Roman" w:hAnsi="Times New Roman" w:cs="Times New Roman"/>
+          <w:bCs/>
+          <w:sz w:val="32"/>
+          <w:szCs w:val="32"/>
+        </w:rPr>
+        <w:t>ut</w:t>
+      </w:r>
+      <w:r>
+        <w:rPr>
+          <w:rFonts w:ascii="Times New Roman" w:hAnsi="Times New Roman" w:cs="Times New Roman"/>
+          <w:bCs/>
+          <w:sz w:val="32"/>
+          <w:szCs w:val="32"/>
+        </w:rPr>
+        <w:t>zmaßnahme</w:t>
+      </w:r>
+      <w:r>
+        <w:rPr>
+          <w:rFonts w:ascii="Times New Roman" w:hAnsi="Times New Roman" w:cs="Times New Roman"/>
+          <w:bCs/>
+          <w:sz w:val="32"/>
+          <w:szCs w:val="32"/>
+        </w:rPr>
+        <w:t xml:space="preserve"> ist </w:t>
+      </w:r>
+      <w:r>
+        <w:rPr>
+          <w:rFonts w:ascii="Times New Roman" w:hAnsi="Times New Roman" w:cs="Times New Roman"/>
+          <w:bCs/>
+          <w:sz w:val="32"/>
+          <w:szCs w:val="32"/>
+        </w:rPr>
+        <w:t>das Maskieren</w:t>
+      </w:r>
+      <w:r>
+        <w:rPr>
+          <w:rFonts w:ascii="Times New Roman" w:hAnsi="Times New Roman" w:cs="Times New Roman"/>
+          <w:bCs/>
+          <w:sz w:val="32"/>
+          <w:szCs w:val="32"/>
+        </w:rPr>
+        <w:t xml:space="preserve"> der Passworteingabe. Durch die </w:t>
+      </w:r>
+      <w:commentRangeStart w:id="13"/>
+      <w:r>
+        <w:rPr>
+          <w:rFonts w:ascii="Times New Roman" w:hAnsi="Times New Roman" w:cs="Times New Roman"/>
+          <w:bCs/>
+          <w:sz w:val="32"/>
+          <w:szCs w:val="32"/>
+        </w:rPr>
+        <w:t xml:space="preserve">Funktion </w:t>
+      </w:r>
+      <w:commentRangeEnd w:id="13"/>
+      <w:r>
+        <w:rPr>
+          <w:rStyle w:val="Kommentarzeichen"/>
+        </w:rPr>
+        <w:commentReference w:id="13"/>
+      </w:r>
+      <w:r>
+        <w:rPr>
+          <w:rFonts w:ascii="Times New Roman" w:hAnsi="Times New Roman" w:cs="Times New Roman"/>
+          <w:bCs/>
+          <w:sz w:val="32"/>
+          <w:szCs w:val="32"/>
+        </w:rPr>
+        <w:t>„</w:t>
+      </w:r>
+      <w:proofErr w:type="spellStart"/>
+      <w:r>
+        <w:rPr>
+          <w:rFonts w:ascii="Times New Roman" w:hAnsi="Times New Roman" w:cs="Times New Roman"/>
+          <w:bCs/>
+          <w:sz w:val="32"/>
+          <w:szCs w:val="32"/>
+        </w:rPr>
+        <w:t>getpass</w:t>
+      </w:r>
+      <w:proofErr w:type="spellEnd"/>
+      <w:r>
+        <w:rPr>
+          <w:rFonts w:ascii="Times New Roman" w:hAnsi="Times New Roman" w:cs="Times New Roman"/>
+          <w:bCs/>
+          <w:sz w:val="32"/>
+          <w:szCs w:val="32"/>
+        </w:rPr>
+        <w:t xml:space="preserve">“ kann die Eingabe des Passwortes </w:t>
+      </w:r>
+      <w:commentRangeStart w:id="14"/>
+      <w:r>
+        <w:rPr>
+          <w:rFonts w:ascii="Times New Roman" w:hAnsi="Times New Roman" w:cs="Times New Roman"/>
+          <w:bCs/>
+          <w:sz w:val="32"/>
+          <w:szCs w:val="32"/>
+        </w:rPr>
+        <w:t xml:space="preserve">entweder mit Sonderzeichen maskiert </w:t>
+      </w:r>
+      <w:commentRangeEnd w:id="14"/>
+      <w:r>
+        <w:rPr>
+          <w:rStyle w:val="Kommentarzeichen"/>
+        </w:rPr>
+        <w:commentReference w:id="14"/>
+      </w:r>
+      <w:r>
+        <w:rPr>
+          <w:rFonts w:ascii="Times New Roman" w:hAnsi="Times New Roman" w:cs="Times New Roman"/>
+          <w:bCs/>
+          <w:sz w:val="32"/>
+          <w:szCs w:val="32"/>
+        </w:rPr>
+        <w:t>oder ganz ausgeblendet werden</w:t>
+      </w:r>
+      <w:r>
+        <w:rPr>
+          <w:rFonts w:ascii="Times New Roman" w:hAnsi="Times New Roman" w:cs="Times New Roman"/>
+          <w:bCs/>
+          <w:sz w:val="32"/>
+          <w:szCs w:val="32"/>
+        </w:rPr>
+        <w:t xml:space="preserve"> (siehe Abb. 16)</w:t>
+      </w:r>
+      <w:r>
+        <w:rPr>
+          <w:rFonts w:ascii="Times New Roman" w:hAnsi="Times New Roman" w:cs="Times New Roman"/>
+          <w:bCs/>
+          <w:sz w:val="32"/>
+          <w:szCs w:val="32"/>
+        </w:rPr>
+        <w:t xml:space="preserve">. Hierdurch wird </w:t>
+      </w:r>
+      <w:r>
+        <w:rPr>
+          <w:rFonts w:ascii="Times New Roman" w:hAnsi="Times New Roman" w:cs="Times New Roman"/>
+          <w:bCs/>
+          <w:sz w:val="32"/>
+          <w:szCs w:val="32"/>
+        </w:rPr>
+        <w:t>ein Ausspionieren</w:t>
+      </w:r>
+      <w:r>
+        <w:rPr>
+          <w:rFonts w:ascii="Times New Roman" w:hAnsi="Times New Roman" w:cs="Times New Roman"/>
+          <w:bCs/>
+          <w:sz w:val="32"/>
+          <w:szCs w:val="32"/>
+        </w:rPr>
+        <w:t xml:space="preserve"> des Passwortes weiter eingeschränkt.</w:t>
+      </w:r>
+    </w:p>
+    <w:p>
+      <w:pPr>
+        <w:jc w:val="both"/>
+        <w:rPr>
+          <w:rFonts w:ascii="Times New Roman" w:hAnsi="Times New Roman" w:cs="Times New Roman"/>
+          <w:bCs/>
+          <w:sz w:val="32"/>
+          <w:szCs w:val="32"/>
+        </w:rPr>
+      </w:pPr>
+      <w:r>
+        <w:rPr>
+          <w:rFonts w:ascii="Times New Roman" w:hAnsi="Times New Roman" w:cs="Times New Roman"/>
+          <w:bCs/>
+          <w:sz w:val="32"/>
+          <w:szCs w:val="32"/>
+        </w:rPr>
+        <w:t xml:space="preserve">Um Fehler bei der Passworteingabe während der Registrierung zu </w:t>
+      </w:r>
+      <w:r>
+        <w:rPr>
+          <w:rFonts w:ascii="Times New Roman" w:hAnsi="Times New Roman" w:cs="Times New Roman"/>
+          <w:bCs/>
+          <w:sz w:val="32"/>
+          <w:szCs w:val="32"/>
+        </w:rPr>
+        <w:t>verhindern,</w:t>
+      </w:r>
+      <w:r>
+        <w:rPr>
+          <w:rFonts w:ascii="Times New Roman" w:hAnsi="Times New Roman" w:cs="Times New Roman"/>
+          <w:bCs/>
+          <w:sz w:val="32"/>
+          <w:szCs w:val="32"/>
+        </w:rPr>
+        <w:t xml:space="preserve"> wird das Passwort erneut abgefragt. Somit können Fehler bei der </w:t>
+      </w:r>
+      <w:r>
+        <w:rPr>
+          <w:rFonts w:ascii="Times New Roman" w:hAnsi="Times New Roman" w:cs="Times New Roman"/>
+          <w:bCs/>
+          <w:sz w:val="32"/>
+          <w:szCs w:val="32"/>
+        </w:rPr>
+        <w:t>Eingabe</w:t>
+      </w:r>
+      <w:r>
+        <w:rPr>
+          <w:rFonts w:ascii="Times New Roman" w:hAnsi="Times New Roman" w:cs="Times New Roman"/>
+          <w:bCs/>
+          <w:sz w:val="32"/>
+          <w:szCs w:val="32"/>
+        </w:rPr>
+        <w:t xml:space="preserve"> des Passwortes vermieden werden.</w:t>
+      </w:r>
+    </w:p>
+    <w:p>
+      <w:pPr>
+        <w:jc w:val="both"/>
+        <w:rPr>
+          <w:rFonts w:ascii="Times New Roman" w:hAnsi="Times New Roman" w:cs="Times New Roman"/>
+          <w:bCs/>
+          <w:sz w:val="32"/>
+          <w:szCs w:val="32"/>
+        </w:rPr>
+      </w:pPr>
+      <w:r>
+        <w:rPr>
+          <w:rFonts w:ascii="Times New Roman" w:hAnsi="Times New Roman" w:cs="Times New Roman"/>
+          <w:bCs/>
+          <w:sz w:val="32"/>
+          <w:szCs w:val="32"/>
+        </w:rPr>
+        <w:t>Zum Schutz vor Brute</w:t>
+      </w:r>
+      <w:r>
+        <w:rPr>
+          <w:rFonts w:ascii="Times New Roman" w:hAnsi="Times New Roman" w:cs="Times New Roman"/>
+          <w:bCs/>
+          <w:sz w:val="32"/>
+          <w:szCs w:val="32"/>
+        </w:rPr>
+        <w:t>-</w:t>
+      </w:r>
+      <w:r>
+        <w:rPr>
+          <w:rFonts w:ascii="Times New Roman" w:hAnsi="Times New Roman" w:cs="Times New Roman"/>
+          <w:bCs/>
+          <w:sz w:val="32"/>
+          <w:szCs w:val="32"/>
+        </w:rPr>
+        <w:t>Force</w:t>
+      </w:r>
+      <w:r>
+        <w:rPr>
+          <w:rFonts w:ascii="Times New Roman" w:hAnsi="Times New Roman" w:cs="Times New Roman"/>
+          <w:bCs/>
+          <w:sz w:val="32"/>
+          <w:szCs w:val="32"/>
+        </w:rPr>
+        <w:t>-</w:t>
+      </w:r>
+      <w:r>
+        <w:rPr>
+          <w:rFonts w:ascii="Times New Roman" w:hAnsi="Times New Roman" w:cs="Times New Roman"/>
+          <w:bCs/>
+          <w:sz w:val="32"/>
+          <w:szCs w:val="32"/>
+        </w:rPr>
+        <w:t xml:space="preserve">Attacken </w:t>
+      </w:r>
+      <w:r>
+        <w:rPr>
+          <w:rFonts w:ascii="Times New Roman" w:hAnsi="Times New Roman" w:cs="Times New Roman"/>
+          <w:bCs/>
+          <w:sz w:val="32"/>
+          <w:szCs w:val="32"/>
+        </w:rPr>
+        <w:t>gegen Passwörter</w:t>
+      </w:r>
+      <w:r>
+        <w:rPr>
+          <w:rFonts w:ascii="Times New Roman" w:hAnsi="Times New Roman" w:cs="Times New Roman"/>
+          <w:bCs/>
+          <w:sz w:val="32"/>
+          <w:szCs w:val="32"/>
+        </w:rPr>
+        <w:t xml:space="preserve"> und Aktivierungscodes wurde die maximale Anzahl an Eingabeversuchen auf 3 beschränkt. Sollte der Benutzer </w:t>
+      </w:r>
+      <w:r>
+        <w:rPr>
+          <w:rFonts w:ascii="Times New Roman" w:hAnsi="Times New Roman" w:cs="Times New Roman"/>
+          <w:bCs/>
+          <w:sz w:val="32"/>
+          <w:szCs w:val="32"/>
+        </w:rPr>
+        <w:t xml:space="preserve">beim Login </w:t>
+      </w:r>
+      <w:r>
+        <w:rPr>
+          <w:rFonts w:ascii="Times New Roman" w:hAnsi="Times New Roman" w:cs="Times New Roman"/>
+          <w:bCs/>
+          <w:sz w:val="32"/>
+          <w:szCs w:val="32"/>
+        </w:rPr>
+        <w:t xml:space="preserve">entweder das Passwort oder den Aktivierungscode zu oft falsch </w:t>
+      </w:r>
+      <w:r>
+        <w:rPr>
+          <w:rFonts w:ascii="Times New Roman" w:hAnsi="Times New Roman" w:cs="Times New Roman"/>
+          <w:bCs/>
+          <w:sz w:val="32"/>
+          <w:szCs w:val="32"/>
+        </w:rPr>
+        <w:t>eingeben</w:t>
+      </w:r>
+      <w:r>
+        <w:rPr>
+          <w:rFonts w:ascii="Times New Roman" w:hAnsi="Times New Roman" w:cs="Times New Roman"/>
+          <w:bCs/>
+          <w:sz w:val="32"/>
+          <w:szCs w:val="32"/>
+        </w:rPr>
+        <w:t>, wird der Nutzer</w:t>
+      </w:r>
+      <w:r>
+        <w:rPr>
+          <w:rFonts w:ascii="Times New Roman" w:hAnsi="Times New Roman" w:cs="Times New Roman"/>
+          <w:bCs/>
+          <w:sz w:val="32"/>
+          <w:szCs w:val="32"/>
+        </w:rPr>
+        <w:t xml:space="preserve"> </w:t>
+      </w:r>
+      <w:r>
+        <w:rPr>
+          <w:rFonts w:ascii="Times New Roman" w:hAnsi="Times New Roman" w:cs="Times New Roman"/>
+          <w:bCs/>
+          <w:sz w:val="32"/>
+          <w:szCs w:val="32"/>
+        </w:rPr>
+        <w:t>gesperrt und muss sich an das Entwicklerteam wenden</w:t>
+      </w:r>
+      <w:r>
+        <w:rPr>
+          <w:rFonts w:ascii="Times New Roman" w:hAnsi="Times New Roman" w:cs="Times New Roman"/>
+          <w:bCs/>
+          <w:sz w:val="32"/>
+          <w:szCs w:val="32"/>
+        </w:rPr>
+        <w:t>,</w:t>
+      </w:r>
+      <w:r>
+        <w:rPr>
+          <w:rFonts w:ascii="Times New Roman" w:hAnsi="Times New Roman" w:cs="Times New Roman"/>
+          <w:bCs/>
+          <w:sz w:val="32"/>
+          <w:szCs w:val="32"/>
+        </w:rPr>
+        <w:t xml:space="preserve"> um wieder </w:t>
+      </w:r>
+      <w:r>
+        <w:rPr>
+          <w:rFonts w:ascii="Times New Roman" w:hAnsi="Times New Roman" w:cs="Times New Roman"/>
+          <w:bCs/>
+          <w:sz w:val="32"/>
+          <w:szCs w:val="32"/>
+        </w:rPr>
+        <w:t>freigegeben</w:t>
+      </w:r>
+      <w:r>
+        <w:rPr>
+          <w:rFonts w:ascii="Times New Roman" w:hAnsi="Times New Roman" w:cs="Times New Roman"/>
+          <w:bCs/>
+          <w:sz w:val="32"/>
+          <w:szCs w:val="32"/>
+        </w:rPr>
+        <w:t xml:space="preserve"> zu werden.</w:t>
+      </w:r>
+    </w:p>
+    <w:p>
+      <w:pPr>
+        <w:jc w:val="both"/>
+        <w:rPr>
+          <w:rFonts w:ascii="Times New Roman" w:hAnsi="Times New Roman" w:cs="Times New Roman"/>
+          <w:bCs/>
+          <w:sz w:val="32"/>
+          <w:szCs w:val="32"/>
+        </w:rPr>
+      </w:pPr>
+      <w:r>
+        <w:rPr>
+          <w:noProof/>
+        </w:rPr>
+        <w:lastRenderedPageBreak/>
+        <w:drawing>
+          <wp:anchor distT="0" distB="0" distL="114300" distR="114300" simplePos="0" relativeHeight="251696128" behindDoc="1" locked="0" layoutInCell="1" allowOverlap="1" wp14:anchorId="1BBC7F0C" wp14:editId="3D0132FA">
+            <wp:simplePos x="0" y="0"/>
+            <wp:positionH relativeFrom="margin">
+              <wp:posOffset>1281430</wp:posOffset>
+            </wp:positionH>
+            <wp:positionV relativeFrom="margin">
+              <wp:posOffset>1243330</wp:posOffset>
+            </wp:positionV>
+            <wp:extent cx="3200400" cy="1143000"/>
+            <wp:effectExtent l="0" t="0" r="0" b="0"/>
+            <wp:wrapTopAndBottom/>
+            <wp:docPr id="13" name="Grafik 13" descr="hash_pw"/>
+            <wp:cNvGraphicFramePr>
+              <a:graphicFrameLocks xmlns:a="http://schemas.openxmlformats.org/drawingml/2006/main" noChangeAspect="1"/>
+            </wp:cNvGraphicFramePr>
+            <a:graphic xmlns:a="http://schemas.openxmlformats.org/drawingml/2006/main">
+              <a:graphicData uri="http://schemas.openxmlformats.org/drawingml/2006/picture">
+                <pic:pic xmlns:pic="http://schemas.openxmlformats.org/drawingml/2006/picture">
+                  <pic:nvPicPr>
+                    <pic:cNvPr id="0" name="Bild 13" descr="hash_pw"/>
+                    <pic:cNvPicPr>
+                      <a:picLocks noChangeAspect="1" noChangeArrowheads="1"/>
+                    </pic:cNvPicPr>
+                  </pic:nvPicPr>
+                  <pic:blipFill>
+                    <a:blip r:embed="rId29">
+                      <a:extLst>
+                        <a:ext uri="{28A0092B-C50C-407E-A947-70E740481C1C}">
+                          <a14:useLocalDpi xmlns:a14="http://schemas.microsoft.com/office/drawing/2010/main" val="0"/>
+                        </a:ext>
+                      </a:extLst>
+                    </a:blip>
+                    <a:srcRect/>
+                    <a:stretch>
+                      <a:fillRect/>
+                    </a:stretch>
+                  </pic:blipFill>
+                  <pic:spPr bwMode="auto">
+                    <a:xfrm>
+                      <a:off x="0" y="0"/>
+                      <a:ext cx="3200400" cy="1143000"/>
+                    </a:xfrm>
+                    <a:prstGeom prst="rect">
+                      <a:avLst/>
+                    </a:prstGeom>
+                    <a:noFill/>
+                  </pic:spPr>
+                </pic:pic>
+              </a:graphicData>
+            </a:graphic>
+            <wp14:sizeRelH relativeFrom="page">
+              <wp14:pctWidth>0</wp14:pctWidth>
+            </wp14:sizeRelH>
+            <wp14:sizeRelV relativeFrom="page">
+              <wp14:pctHeight>0</wp14:pctHeight>
+            </wp14:sizeRelV>
+          </wp:anchor>
+        </w:drawing>
+      </w:r>
+      <w:r>
+        <w:rPr>
+          <w:noProof/>
+        </w:rPr>
+        <mc:AlternateContent>
+          <mc:Choice Requires="wps">
+            <w:drawing>
+              <wp:anchor distT="0" distB="0" distL="114300" distR="114300" simplePos="0" relativeHeight="251700224" behindDoc="0" locked="0" layoutInCell="1" allowOverlap="1" wp14:anchorId="2962B8CA" wp14:editId="3B32E264">
+                <wp:simplePos x="0" y="0"/>
+                <wp:positionH relativeFrom="margin">
+                  <wp:posOffset>1367155</wp:posOffset>
+                </wp:positionH>
+                <wp:positionV relativeFrom="margin">
+                  <wp:posOffset>2424430</wp:posOffset>
+                </wp:positionV>
+                <wp:extent cx="3019425" cy="114300"/>
+                <wp:effectExtent l="0" t="0" r="9525" b="0"/>
+                <wp:wrapTopAndBottom/>
+                <wp:docPr id="11" name="Textfeld 11"/>
+                <wp:cNvGraphicFramePr>
+                  <a:graphicFrameLocks xmlns:a="http://schemas.openxmlformats.org/drawingml/2006/main"/>
+                </wp:cNvGraphicFramePr>
+                <a:graphic xmlns:a="http://schemas.openxmlformats.org/drawingml/2006/main">
+                  <a:graphicData uri="http://schemas.microsoft.com/office/word/2010/wordprocessingShape">
+                    <wps:wsp>
+                      <wps:cNvSpPr txBox="1">
+                        <a:spLocks noChangeArrowheads="1"/>
+                      </wps:cNvSpPr>
+                      <wps:spPr bwMode="auto">
+                        <a:xfrm>
+                          <a:off x="0" y="0"/>
+                          <a:ext cx="3019425" cy="114300"/>
+                        </a:xfrm>
+                        <a:prstGeom prst="rect">
+                          <a:avLst/>
+                        </a:prstGeom>
+                        <a:solidFill>
+                          <a:srgbClr val="FFFFFF"/>
+                        </a:solidFill>
+                        <a:ln>
+                          <a:noFill/>
+                        </a:ln>
+                        <a:extLst>
+                          <a:ext uri="{91240B29-F687-4F45-9708-019B960494DF}">
+                            <a14:hiddenLine xmlns:a14="http://schemas.microsoft.com/office/drawing/2010/main" w="9525">
+                              <a:solidFill>
+                                <a:srgbClr val="000000"/>
+                              </a:solidFill>
+                              <a:miter lim="800000"/>
+                              <a:headEnd/>
+                              <a:tailEnd/>
+                            </a14:hiddenLine>
+                          </a:ext>
+                        </a:extLst>
+                      </wps:spPr>
+                      <wps:txbx>
+                        <w:txbxContent>
+                          <w:p>
+                            <w:pPr>
+                              <w:pStyle w:val="Beschriftung"/>
+                              <w:jc w:val="center"/>
+                              <w:rPr>
+                                <w:rFonts w:ascii="Times New Roman" w:hAnsi="Times New Roman" w:cs="Times New Roman"/>
+                                <w:bCs/>
+                                <w:noProof/>
+                                <w:sz w:val="32"/>
+                                <w:szCs w:val="32"/>
+                              </w:rPr>
+                            </w:pPr>
+                            <w:r>
+                              <w:t xml:space="preserve">Abbildung </w:t>
+                            </w:r>
+                            <w:r>
+                              <w:t>17:</w:t>
+                            </w:r>
+                            <w:r>
+                              <w:t xml:space="preserve"> Hash Funktion</w:t>
+                            </w:r>
+                          </w:p>
+                        </w:txbxContent>
+                      </wps:txbx>
+                      <wps:bodyPr rot="0" vert="horz" wrap="square" lIns="0" tIns="0" rIns="0" bIns="0" anchor="t" anchorCtr="0" upright="1">
+                        <a:noAutofit/>
+                      </wps:bodyPr>
+                    </wps:wsp>
+                  </a:graphicData>
+                </a:graphic>
+                <wp14:sizeRelH relativeFrom="page">
+                  <wp14:pctWidth>0</wp14:pctWidth>
+                </wp14:sizeRelH>
+                <wp14:sizeRelV relativeFrom="page">
+                  <wp14:pctHeight>0</wp14:pctHeight>
+                </wp14:sizeRelV>
+              </wp:anchor>
+            </w:drawing>
+          </mc:Choice>
+          <mc:Fallback>
+            <w:pict>
+              <v:shape w14:anchorId="2962B8CA" id="Textfeld 11" o:spid="_x0000_s1030" type="#_x0000_t202" style="position:absolute;left:0;text-align:left;margin-left:107.65pt;margin-top:190.9pt;width:237.75pt;height:9pt;z-index:251700224;visibility:visible;mso-wrap-style:square;mso-width-percent:0;mso-height-percent:0;mso-wrap-distance-left:9pt;mso-wrap-distance-top:0;mso-wrap-distance-right:9pt;mso-wrap-distance-bottom:0;mso-position-horizontal:absolute;mso-position-horizontal-relative:margin;mso-position-vertical:absolute;mso-position-vertical-relative:margin;mso-width-percent:0;mso-height-percent:0;mso-width-relative:page;mso-height-relative:page;v-text-anchor:top" o:gfxdata="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" stroked="f">
+                <v:textbox inset="0,0,0,0">
+                  <w:txbxContent>
+                    <w:p>
+                      <w:pPr>
+                        <w:pStyle w:val="Beschriftung"/>
+                        <w:jc w:val="center"/>
+                        <w:rPr>
+                          <w:rFonts w:ascii="Times New Roman" w:hAnsi="Times New Roman" w:cs="Times New Roman"/>
+                          <w:bCs/>
+                          <w:noProof/>
+                          <w:sz w:val="32"/>
+                          <w:szCs w:val="32"/>
+                        </w:rPr>
+                      </w:pPr>
+                      <w:r>
+                        <w:t xml:space="preserve">Abbildung </w:t>
+                      </w:r>
+                      <w:r>
+                        <w:t>17:</w:t>
+                      </w:r>
+                      <w:r>
+                        <w:t xml:space="preserve"> Hash Funktion</w:t>
+                      </w:r>
+                    </w:p>
+                  </w:txbxContent>
+                </v:textbox>
+                <w10:wrap type="topAndBottom" anchorx="margin" anchory="margin"/>
+              </v:shape>
+            </w:pict>
+          </mc:Fallback>
+        </mc:AlternateContent>
+      </w:r>
+      <w:r>
+        <w:rPr>
+          <w:rFonts w:ascii="Times New Roman" w:hAnsi="Times New Roman" w:cs="Times New Roman"/>
+          <w:bCs/>
+          <w:sz w:val="32"/>
+          <w:szCs w:val="32"/>
+        </w:rPr>
+        <w:t xml:space="preserve">Zuletzt werden </w:t>
+      </w:r>
+      <w:r>
+        <w:rPr>
+          <w:rFonts w:ascii="Times New Roman" w:hAnsi="Times New Roman" w:cs="Times New Roman"/>
+          <w:bCs/>
+          <w:sz w:val="32"/>
+          <w:szCs w:val="32"/>
+        </w:rPr>
+        <w:t>die Passwörter</w:t>
+      </w:r>
+      <w:r>
+        <w:rPr>
+          <w:rFonts w:ascii="Times New Roman" w:hAnsi="Times New Roman" w:cs="Times New Roman"/>
+          <w:bCs/>
+          <w:sz w:val="32"/>
+          <w:szCs w:val="32"/>
+        </w:rPr>
+        <w:t xml:space="preserve"> und Aktivierungscodes mit dem bereits in Python integrierten Modul </w:t>
+      </w:r>
+      <w:proofErr w:type="spellStart"/>
+      <w:r>
+        <w:rPr>
+          <w:rFonts w:ascii="Times New Roman" w:hAnsi="Times New Roman" w:cs="Times New Roman"/>
+          <w:bCs/>
+          <w:sz w:val="32"/>
+          <w:szCs w:val="32"/>
+        </w:rPr>
+        <w:t>Hashlib</w:t>
+      </w:r>
+      <w:proofErr w:type="spellEnd"/>
+      <w:r>
+        <w:rPr>
+          <w:rFonts w:ascii="Times New Roman" w:hAnsi="Times New Roman" w:cs="Times New Roman"/>
+          <w:bCs/>
+          <w:sz w:val="32"/>
+          <w:szCs w:val="32"/>
+        </w:rPr>
+        <w:t xml:space="preserve"> und der darin enthaltenen sha3-512 Hash Funktion </w:t>
+      </w:r>
+      <w:proofErr w:type="spellStart"/>
+      <w:r>
+        <w:rPr>
+          <w:rFonts w:ascii="Times New Roman" w:hAnsi="Times New Roman" w:cs="Times New Roman"/>
+          <w:bCs/>
+          <w:sz w:val="32"/>
+          <w:szCs w:val="32"/>
+        </w:rPr>
+        <w:t>gehasht</w:t>
+      </w:r>
+      <w:proofErr w:type="spellEnd"/>
+      <w:r>
+        <w:rPr>
+          <w:rFonts w:ascii="Times New Roman" w:hAnsi="Times New Roman" w:cs="Times New Roman"/>
+          <w:bCs/>
+          <w:sz w:val="32"/>
+          <w:szCs w:val="32"/>
+        </w:rPr>
+        <w:t xml:space="preserve"> und erst danach in der Datenbank gespeichert</w:t>
+      </w:r>
+      <w:r>
+        <w:rPr>
+          <w:rFonts w:ascii="Times New Roman" w:hAnsi="Times New Roman" w:cs="Times New Roman"/>
+          <w:bCs/>
+          <w:sz w:val="32"/>
+          <w:szCs w:val="32"/>
+        </w:rPr>
+        <w:t xml:space="preserve"> (siehe Abb. </w:t>
+      </w:r>
+      <w:r>
+        <w:rPr>
+          <w:rFonts w:ascii="Times New Roman" w:hAnsi="Times New Roman" w:cs="Times New Roman"/>
+          <w:bCs/>
+          <w:sz w:val="32"/>
+          <w:szCs w:val="32"/>
+        </w:rPr>
+        <w:t>17</w:t>
+      </w:r>
+      <w:r>
+        <w:rPr>
+          <w:rFonts w:ascii="Times New Roman" w:hAnsi="Times New Roman" w:cs="Times New Roman"/>
+          <w:bCs/>
+          <w:sz w:val="32"/>
+          <w:szCs w:val="32"/>
+        </w:rPr>
+        <w:t>)</w:t>
+      </w:r>
+      <w:r>
+        <w:rPr>
+          <w:rFonts w:ascii="Times New Roman" w:hAnsi="Times New Roman" w:cs="Times New Roman"/>
+          <w:bCs/>
+          <w:sz w:val="32"/>
+          <w:szCs w:val="32"/>
+        </w:rPr>
+        <w:t>.</w:t>
+      </w:r>
+    </w:p>
+    <w:p>
+      <w:pPr>
+        <w:jc w:val="both"/>
+        <w:rPr>
+          <w:rFonts w:ascii="Times New Roman" w:hAnsi="Times New Roman" w:cs="Times New Roman"/>
+          <w:bCs/>
+          <w:sz w:val="32"/>
+          <w:szCs w:val="32"/>
+        </w:rPr>
+      </w:pPr>
+    </w:p>
+    <w:p>
+      <w:pPr>
+        <w:jc w:val="both"/>
+        <w:rPr>
+          <w:rFonts w:ascii="Times New Roman" w:hAnsi="Times New Roman" w:cs="Times New Roman"/>
+          <w:bCs/>
+          <w:sz w:val="32"/>
+          <w:szCs w:val="32"/>
+        </w:rPr>
+      </w:pPr>
+      <w:commentRangeStart w:id="15"/>
+      <w:r>
+        <w:rPr>
+          <w:rFonts w:ascii="Times New Roman" w:hAnsi="Times New Roman" w:cs="Times New Roman"/>
+          <w:bCs/>
+          <w:sz w:val="32"/>
+          <w:szCs w:val="32"/>
+        </w:rPr>
+        <w:t>Nur in der Mail.py Datei stehen sensible Daten weiterhin im Klartext. Bisher ist keine Möglichkeit gefunden worden</w:t>
+      </w:r>
+      <w:r>
+        <w:rPr>
+          <w:rFonts w:ascii="Times New Roman" w:hAnsi="Times New Roman" w:cs="Times New Roman"/>
+          <w:bCs/>
+          <w:sz w:val="32"/>
+          <w:szCs w:val="32"/>
+        </w:rPr>
+        <w:t>,</w:t>
+      </w:r>
+      <w:r>
+        <w:rPr>
+          <w:rFonts w:ascii="Times New Roman" w:hAnsi="Times New Roman" w:cs="Times New Roman"/>
+          <w:bCs/>
+          <w:sz w:val="32"/>
+          <w:szCs w:val="32"/>
+        </w:rPr>
+        <w:t xml:space="preserve"> dies Schwachstelle zu verbessern. In folgenden Versionen des Programms sollte dies Schwachstelle behoben werden.</w:t>
+      </w:r>
+      <w:commentRangeEnd w:id="15"/>
+      <w:r>
+        <w:rPr>
+          <w:rStyle w:val="Kommentarzeichen"/>
+        </w:rPr>
+        <w:commentReference w:id="15"/>
+      </w:r>
+    </w:p>
+    <w:p>
+      <w:pPr>
+        <w:rPr>
+          <w:rFonts w:ascii="Times New Roman" w:hAnsi="Times New Roman" w:cs="Times New Roman"/>
+          <w:sz w:val="32"/>
+          <w:szCs w:val="32"/>
+        </w:rPr>
+      </w:pPr>
+      <w:r>
+        <w:rPr>
+          <w:rFonts w:ascii="Times New Roman" w:hAnsi="Times New Roman" w:cs="Times New Roman"/>
+          <w:sz w:val="32"/>
+          <w:szCs w:val="32"/>
+        </w:rPr>
+        <w:br w:type="page"/>
+      </w:r>
+    </w:p>
+    <w:p>
+      <w:pPr>
+        <w:jc w:val="both"/>
         <w:rPr>
           <w:rFonts w:ascii="Times New Roman" w:hAnsi="Times New Roman" w:cs="Times New Roman"/>
           <w:b/>
@@ -8286,8 +11077,8 @@
           <w:sz w:val="40"/>
           <w:szCs w:val="40"/>
         </w:rPr>
-        <w:t>2</w:t>
-      </w:r>
+      </w:pPr>
+      <w:commentRangeStart w:id="16"/>
       <w:r>
         <w:rPr>
           <w:rFonts w:ascii="Times New Roman" w:hAnsi="Times New Roman" w:cs="Times New Roman"/>
@@ -8296,113 +11087,15 @@
           <w:sz w:val="40"/>
           <w:szCs w:val="40"/>
         </w:rPr>
-        <w:t xml:space="preserve"> </w:t>
-      </w:r>
-      <w:r>
-        <w:rPr>
-          <w:rFonts w:ascii="Times New Roman" w:hAnsi="Times New Roman" w:cs="Times New Roman"/>
-          <w:b/>
-          <w:bCs/>
-          <w:sz w:val="40"/>
-          <w:szCs w:val="40"/>
-        </w:rPr>
-        <w:t>Passwort und Aktivierungscode</w:t>
-      </w:r>
-    </w:p>
-    <w:p>
-      <w:pPr>
-        <w:jc w:val="both"/>
-        <w:rPr>
-          <w:rFonts w:ascii="Times New Roman" w:hAnsi="Times New Roman" w:cs="Times New Roman"/>
-          <w:sz w:val="32"/>
-          <w:szCs w:val="32"/>
-        </w:rPr>
-      </w:pPr>
-      <w:r>
-        <w:rPr>
-          <w:rFonts w:ascii="Times New Roman" w:hAnsi="Times New Roman" w:cs="Times New Roman"/>
-          <w:sz w:val="32"/>
-          <w:szCs w:val="32"/>
-        </w:rPr>
-        <w:t>…</w:t>
-      </w:r>
-    </w:p>
-    <w:p>
-      <w:pPr>
-        <w:rPr>
-          <w:rFonts w:ascii="Times New Roman" w:hAnsi="Times New Roman" w:cs="Times New Roman"/>
-          <w:sz w:val="32"/>
-          <w:szCs w:val="32"/>
-        </w:rPr>
-      </w:pPr>
-      <w:r>
-        <w:rPr>
-          <w:rFonts w:ascii="Times New Roman" w:hAnsi="Times New Roman" w:cs="Times New Roman"/>
-          <w:sz w:val="32"/>
-          <w:szCs w:val="32"/>
-        </w:rPr>
-        <w:br w:type="page"/>
-      </w:r>
-    </w:p>
-    <w:p>
-      <w:pPr>
-        <w:jc w:val="both"/>
-        <w:rPr>
-          <w:rFonts w:ascii="Times New Roman" w:hAnsi="Times New Roman" w:cs="Times New Roman"/>
-          <w:b/>
-          <w:bCs/>
-          <w:sz w:val="40"/>
-          <w:szCs w:val="40"/>
-        </w:rPr>
-      </w:pPr>
-      <w:commentRangeStart w:id="12"/>
-      <w:r>
-        <w:rPr>
-          <w:rFonts w:ascii="Times New Roman" w:hAnsi="Times New Roman" w:cs="Times New Roman"/>
-          <w:b/>
-          <w:bCs/>
-          <w:sz w:val="40"/>
-          <w:szCs w:val="40"/>
-        </w:rPr>
         <w:lastRenderedPageBreak/>
-        <w:t>4.</w:t>
-      </w:r>
-      <w:r>
-        <w:rPr>
-          <w:rFonts w:ascii="Times New Roman" w:hAnsi="Times New Roman" w:cs="Times New Roman"/>
-          <w:b/>
-          <w:bCs/>
-          <w:sz w:val="40"/>
-          <w:szCs w:val="40"/>
-        </w:rPr>
-        <w:t>3</w:t>
-      </w:r>
-      <w:r>
-        <w:rPr>
-          <w:rFonts w:ascii="Times New Roman" w:hAnsi="Times New Roman" w:cs="Times New Roman"/>
-          <w:b/>
-          <w:bCs/>
-          <w:sz w:val="40"/>
-          <w:szCs w:val="40"/>
-        </w:rPr>
-        <w:t xml:space="preserve"> </w:t>
-      </w:r>
-      <w:r>
-        <w:rPr>
-          <w:rFonts w:ascii="Times New Roman" w:hAnsi="Times New Roman" w:cs="Times New Roman"/>
-          <w:b/>
-          <w:bCs/>
-          <w:sz w:val="40"/>
-          <w:szCs w:val="40"/>
-        </w:rPr>
-        <w:t>Kommunikation</w:t>
-      </w:r>
-      <w:commentRangeEnd w:id="12"/>
+        <w:t>4.3 Kommunikation</w:t>
+      </w:r>
+      <w:commentRangeEnd w:id="16"/>
       <w:r>
         <w:rPr>
           <w:rStyle w:val="Kommentarzeichen"/>
         </w:rPr>
-        <w:commentReference w:id="12"/>
+        <w:commentReference w:id="16"/>
       </w:r>
     </w:p>
     <w:p>
@@ -8445,7 +11138,7 @@
                     <pic:cNvPicPr/>
                   </pic:nvPicPr>
                   <pic:blipFill>
-                    <a:blip r:embed="rId26">
+                    <a:blip r:embed="rId30">
                       <a:extLst>
                         <a:ext uri="{28A0092B-C50C-407E-A947-70E740481C1C}">
                           <a14:useLocalDpi xmlns:a14="http://schemas.microsoft.com/office/drawing/2010/main" val="0"/>
@@ -8621,7 +11314,43 @@
           <w:sz w:val="32"/>
           <w:szCs w:val="32"/>
         </w:rPr>
-        <w:t xml:space="preserve"> Wenn nun ein Angreifer eine Man-in-the-middle-Attacke ausführen möchte, sieht er zwar die versendeten Pakete, die Payload ist jedoch verschlüsselt (siehe Abb. 1</w:t>
+        <w:t xml:space="preserve"> Wenn nun ein Angreifer eine Man-in-</w:t>
+      </w:r>
+      <w:proofErr w:type="spellStart"/>
+      <w:r>
+        <w:rPr>
+          <w:rFonts w:ascii="Times New Roman" w:hAnsi="Times New Roman" w:cs="Times New Roman"/>
+          <w:sz w:val="32"/>
+          <w:szCs w:val="32"/>
+        </w:rPr>
+        <w:t>the</w:t>
+      </w:r>
+      <w:proofErr w:type="spellEnd"/>
+      <w:r>
+        <w:rPr>
+          <w:rFonts w:ascii="Times New Roman" w:hAnsi="Times New Roman" w:cs="Times New Roman"/>
+          <w:sz w:val="32"/>
+          <w:szCs w:val="32"/>
+        </w:rPr>
+        <w:t>-</w:t>
+      </w:r>
+      <w:proofErr w:type="spellStart"/>
+      <w:r>
+        <w:rPr>
+          <w:rFonts w:ascii="Times New Roman" w:hAnsi="Times New Roman" w:cs="Times New Roman"/>
+          <w:sz w:val="32"/>
+          <w:szCs w:val="32"/>
+        </w:rPr>
+        <w:t>middle</w:t>
+      </w:r>
+      <w:proofErr w:type="spellEnd"/>
+      <w:r>
+        <w:rPr>
+          <w:rFonts w:ascii="Times New Roman" w:hAnsi="Times New Roman" w:cs="Times New Roman"/>
+          <w:sz w:val="32"/>
+          <w:szCs w:val="32"/>
+        </w:rPr>
+        <w:t>-Attacke ausführen möchte, sieht er zwar die versendeten Pakete, die Payload ist jedoch verschlüsselt (siehe Abb. 1</w:t>
       </w:r>
       <w:r>
         <w:rPr>
@@ -8757,7 +11486,7 @@
           </mc:Choice>
           <mc:Fallback>
             <w:pict>
-              <v:shape w14:anchorId="730F3F6D" id="Textfeld 21" o:spid="_x0000_s1028" type="#_x0000_t202" style="position:absolute;left:0;text-align:left;margin-left:20.3pt;margin-top:9.9pt;width:398.3pt;height:.05pt;z-index:251693056;visibility:visible;mso-wrap-style:square;mso-wrap-distance-left:9pt;mso-wrap-distance-top:0;mso-wrap-distance-right:9pt;mso-wrap-distance-bottom:0;mso-position-horizontal:absolute;mso-position-horizontal-relative:text;mso-position-vertical:absolute;mso-position-vertical-relative:text;v-text-anchor:top" o:gfxdata="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" stroked="f">
+              <v:shape w14:anchorId="730F3F6D" id="Textfeld 21" o:spid="_x0000_s1031" type="#_x0000_t202" style="position:absolute;left:0;text-align:left;margin-left:20.3pt;margin-top:9.9pt;width:398.3pt;height:.05pt;z-index:251693056;visibility:visible;mso-wrap-style:square;mso-wrap-distance-left:9pt;mso-wrap-distance-top:0;mso-wrap-distance-right:9pt;mso-wrap-distance-bottom:0;mso-position-horizontal:absolute;mso-position-horizontal-relative:text;mso-position-vertical:absolute;mso-position-vertical-relative:text;v-text-anchor:top" o:gfxdata="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" stroked="f">
                 <v:textbox style="mso-fit-shape-to-text:t" inset="0,0,0,0">
                   <w:txbxContent>
                     <w:p>
@@ -8815,7 +11544,25 @@
           <w:sz w:val="32"/>
           <w:szCs w:val="32"/>
         </w:rPr>
-        <w:t>Auch das TCP-Sniffing und die Manipulation von Paketen wird durch TLS behoben, da das Protokoll einen Schutz der Authentifikation und Integrität bietet.</w:t>
+        <w:t>Auch das TCP-</w:t>
+      </w:r>
+      <w:proofErr w:type="spellStart"/>
+      <w:r>
+        <w:rPr>
+          <w:rFonts w:ascii="Times New Roman" w:hAnsi="Times New Roman" w:cs="Times New Roman"/>
+          <w:sz w:val="32"/>
+          <w:szCs w:val="32"/>
+        </w:rPr>
+        <w:t>Sniffing</w:t>
+      </w:r>
+      <w:proofErr w:type="spellEnd"/>
+      <w:r>
+        <w:rPr>
+          <w:rFonts w:ascii="Times New Roman" w:hAnsi="Times New Roman" w:cs="Times New Roman"/>
+          <w:sz w:val="32"/>
+          <w:szCs w:val="32"/>
+        </w:rPr>
+        <w:t xml:space="preserve"> und die Manipulation von Paketen wird durch TLS behoben, da das Protokoll einen Schutz der Authentifikation und Integrität bietet.</w:t>
       </w:r>
     </w:p>
     <w:p>
@@ -9277,8 +12024,20 @@
           <w:szCs w:val="32"/>
           <w:lang w:val="en-US"/>
         </w:rPr>
-        <w:t>PlayStation Hack to Cost Sony $171M; Quake Costs Far Higher“</w:t>
-      </w:r>
+        <w:t xml:space="preserve">PlayStation Hack to Cost Sony $171M; Quake Costs Far </w:t>
+      </w:r>
+      <w:proofErr w:type="gramStart"/>
+      <w:r>
+        <w:rPr>
+          <w:rStyle w:val="italic"/>
+          <w:rFonts w:ascii="Times New Roman" w:hAnsi="Times New Roman" w:cs="Times New Roman"/>
+          <w:sz w:val="32"/>
+          <w:szCs w:val="32"/>
+          <w:lang w:val="en-US"/>
+        </w:rPr>
+        <w:t>Higher“</w:t>
+      </w:r>
+      <w:proofErr w:type="gramEnd"/>
       <w:r>
         <w:rPr>
           <w:rFonts w:ascii="Times New Roman" w:hAnsi="Times New Roman" w:cs="Times New Roman"/>
@@ -9454,21 +12213,9 @@
           <w:lang w:val="en-US"/>
         </w:rPr>
         <w:tab/>
-        <w:t>The MITRE Corporation (2014): „Scoring CWEs”;</w:t>
-      </w:r>
-    </w:p>
-    <w:p>
-      <w:pPr>
-        <w:contextualSpacing/>
-        <w:rPr>
-          <w:rStyle w:val="Hyperlink"/>
-          <w:rFonts w:ascii="Times New Roman" w:hAnsi="Times New Roman" w:cs="Times New Roman"/>
-          <w:color w:val="auto"/>
-          <w:sz w:val="32"/>
-          <w:szCs w:val="32"/>
-          <w:u w:val="none"/>
-        </w:rPr>
-      </w:pPr>
+        <w:t>The MITRE Corporation (2014): „Scoring CWEs</w:t>
+      </w:r>
+      <w:proofErr w:type="gramStart"/>
       <w:r>
         <w:rPr>
           <w:rStyle w:val="Hyperlink"/>
@@ -9479,6 +12226,32 @@
           <w:u w:val="none"/>
           <w:lang w:val="en-US"/>
         </w:rPr>
+        <w:t>”;</w:t>
+      </w:r>
+      <w:proofErr w:type="gramEnd"/>
+    </w:p>
+    <w:p>
+      <w:pPr>
+        <w:contextualSpacing/>
+        <w:rPr>
+          <w:rStyle w:val="Hyperlink"/>
+          <w:rFonts w:ascii="Times New Roman" w:hAnsi="Times New Roman" w:cs="Times New Roman"/>
+          <w:color w:val="auto"/>
+          <w:sz w:val="32"/>
+          <w:szCs w:val="32"/>
+          <w:u w:val="none"/>
+        </w:rPr>
+      </w:pPr>
+      <w:r>
+        <w:rPr>
+          <w:rStyle w:val="Hyperlink"/>
+          <w:rFonts w:ascii="Times New Roman" w:hAnsi="Times New Roman" w:cs="Times New Roman"/>
+          <w:color w:val="auto"/>
+          <w:sz w:val="32"/>
+          <w:szCs w:val="32"/>
+          <w:u w:val="none"/>
+          <w:lang w:val="en-US"/>
+        </w:rPr>
         <w:tab/>
       </w:r>
       <w:r>
@@ -9516,7 +12289,7 @@
         </w:rPr>
         <w:tab/>
       </w:r>
-      <w:hyperlink r:id="rId27" w:history="1">
+      <w:hyperlink r:id="rId31" w:history="1">
         <w:r>
           <w:rPr>
             <w:rStyle w:val="Hyperlink"/>
@@ -9566,7 +12339,27 @@
           <w:lang w:val="en-US"/>
         </w:rPr>
         <w:tab/>
-        <w:t xml:space="preserve">The MITRE Corporation (2022): „2022 CWE Top 25 Most Dangerous Software Weaknesses”; </w:t>
+        <w:t>The MITRE Corporation (2022): „2022 CWE Top 25 Most Dangerous Software Weaknesses</w:t>
+      </w:r>
+      <w:proofErr w:type="gramStart"/>
+      <w:r>
+        <w:rPr>
+          <w:rFonts w:ascii="Times New Roman" w:hAnsi="Times New Roman" w:cs="Times New Roman"/>
+          <w:sz w:val="32"/>
+          <w:szCs w:val="32"/>
+          <w:lang w:val="en-US"/>
+        </w:rPr>
+        <w:t>”;</w:t>
+      </w:r>
+      <w:proofErr w:type="gramEnd"/>
+      <w:r>
+        <w:rPr>
+          <w:rFonts w:ascii="Times New Roman" w:hAnsi="Times New Roman" w:cs="Times New Roman"/>
+          <w:sz w:val="32"/>
+          <w:szCs w:val="32"/>
+          <w:lang w:val="en-US"/>
+        </w:rPr>
+        <w:t xml:space="preserve"> </w:t>
       </w:r>
     </w:p>
     <w:p>
@@ -9703,7 +12496,7 @@
     <w:p>
       <w:pPr>
         <w:spacing w:after="0"/>
-        <w:ind w:left="709" w:hanging="709"/>
+        <w:ind w:left="709" w:hanging="1"/>
         <w:contextualSpacing/>
         <w:rPr>
           <w:rFonts w:ascii="Times New Roman" w:hAnsi="Times New Roman" w:cs="Times New Roman"/>
@@ -9729,7 +12522,23 @@
           <w:sz w:val="32"/>
           <w:szCs w:val="32"/>
         </w:rPr>
-        <w:t>[10]</w:t>
+        <w:t>[</w:t>
+      </w:r>
+      <w:r>
+        <w:rPr>
+          <w:rFonts w:ascii="Times New Roman" w:hAnsi="Times New Roman" w:cs="Times New Roman"/>
+          <w:sz w:val="32"/>
+          <w:szCs w:val="32"/>
+        </w:rPr>
+        <w:t>10</w:t>
+      </w:r>
+      <w:r>
+        <w:rPr>
+          <w:rFonts w:ascii="Times New Roman" w:hAnsi="Times New Roman" w:cs="Times New Roman"/>
+          <w:sz w:val="32"/>
+          <w:szCs w:val="32"/>
+        </w:rPr>
+        <w:t>]</w:t>
       </w:r>
       <w:r>
         <w:rPr>
@@ -9738,7 +12547,7 @@
           <w:szCs w:val="32"/>
         </w:rPr>
         <w:tab/>
-        <w:t>Python Software Foundation (o.J.): “sqlite3”-Dokumentation</w:t>
+        <w:t>Cheat Engine</w:t>
       </w:r>
     </w:p>
     <w:p>
@@ -9758,7 +12567,7 @@
           <w:sz w:val="32"/>
           <w:szCs w:val="32"/>
         </w:rPr>
-        <w:t>Zugriff: 13. Dezember 2022;</w:t>
+        <w:t>Zugriff: 19. Dezember 2022;</w:t>
       </w:r>
     </w:p>
     <w:p>
@@ -9778,8 +12587,20 @@
           <w:sz w:val="32"/>
           <w:szCs w:val="32"/>
         </w:rPr>
-        <w:t>https://docs.python.org/3/library/sqlite3.html</w:t>
-      </w:r>
+        <w:t>https://www.cheatengine.org/</w:t>
+      </w:r>
+    </w:p>
+    <w:p>
+      <w:pPr>
+        <w:spacing w:after="0"/>
+        <w:ind w:left="709" w:hanging="1"/>
+        <w:contextualSpacing/>
+        <w:rPr>
+          <w:rFonts w:ascii="Times New Roman" w:hAnsi="Times New Roman" w:cs="Times New Roman"/>
+          <w:sz w:val="32"/>
+          <w:szCs w:val="32"/>
+        </w:rPr>
+      </w:pPr>
     </w:p>
     <w:p>
       <w:pPr>
@@ -9792,6 +12613,108 @@
           <w:szCs w:val="32"/>
         </w:rPr>
       </w:pPr>
+      <w:r>
+        <w:rPr>
+          <w:rFonts w:ascii="Times New Roman" w:hAnsi="Times New Roman" w:cs="Times New Roman"/>
+          <w:sz w:val="32"/>
+          <w:szCs w:val="32"/>
+        </w:rPr>
+        <w:t>[</w:t>
+      </w:r>
+      <w:r>
+        <w:rPr>
+          <w:rFonts w:ascii="Times New Roman" w:hAnsi="Times New Roman" w:cs="Times New Roman"/>
+          <w:sz w:val="32"/>
+          <w:szCs w:val="32"/>
+        </w:rPr>
+        <w:t>11</w:t>
+      </w:r>
+      <w:r>
+        <w:rPr>
+          <w:rFonts w:ascii="Times New Roman" w:hAnsi="Times New Roman" w:cs="Times New Roman"/>
+          <w:sz w:val="32"/>
+          <w:szCs w:val="32"/>
+        </w:rPr>
+        <w:t>]</w:t>
+      </w:r>
+      <w:r>
+        <w:rPr>
+          <w:rFonts w:ascii="Times New Roman" w:hAnsi="Times New Roman" w:cs="Times New Roman"/>
+          <w:sz w:val="32"/>
+          <w:szCs w:val="32"/>
+        </w:rPr>
+        <w:tab/>
+        <w:t xml:space="preserve">Python Software </w:t>
+      </w:r>
+      <w:proofErr w:type="spellStart"/>
+      <w:r>
+        <w:rPr>
+          <w:rFonts w:ascii="Times New Roman" w:hAnsi="Times New Roman" w:cs="Times New Roman"/>
+          <w:sz w:val="32"/>
+          <w:szCs w:val="32"/>
+        </w:rPr>
+        <w:t>Foundation</w:t>
+      </w:r>
+      <w:proofErr w:type="spellEnd"/>
+      <w:r>
+        <w:rPr>
+          <w:rFonts w:ascii="Times New Roman" w:hAnsi="Times New Roman" w:cs="Times New Roman"/>
+          <w:sz w:val="32"/>
+          <w:szCs w:val="32"/>
+        </w:rPr>
+        <w:t xml:space="preserve"> (o.J.): “sqlite3”-Dokumentation</w:t>
+      </w:r>
+    </w:p>
+    <w:p>
+      <w:pPr>
+        <w:spacing w:after="0"/>
+        <w:ind w:left="709" w:hanging="1"/>
+        <w:contextualSpacing/>
+        <w:rPr>
+          <w:rFonts w:ascii="Times New Roman" w:hAnsi="Times New Roman" w:cs="Times New Roman"/>
+          <w:sz w:val="32"/>
+          <w:szCs w:val="32"/>
+        </w:rPr>
+      </w:pPr>
+      <w:r>
+        <w:rPr>
+          <w:rFonts w:ascii="Times New Roman" w:hAnsi="Times New Roman" w:cs="Times New Roman"/>
+          <w:sz w:val="32"/>
+          <w:szCs w:val="32"/>
+        </w:rPr>
+        <w:t>Zugriff: 13. Dezember 2022;</w:t>
+      </w:r>
+    </w:p>
+    <w:p>
+      <w:pPr>
+        <w:spacing w:after="0"/>
+        <w:ind w:left="709" w:hanging="1"/>
+        <w:contextualSpacing/>
+        <w:rPr>
+          <w:rFonts w:ascii="Times New Roman" w:hAnsi="Times New Roman" w:cs="Times New Roman"/>
+          <w:sz w:val="32"/>
+          <w:szCs w:val="32"/>
+        </w:rPr>
+      </w:pPr>
+      <w:r>
+        <w:rPr>
+          <w:rFonts w:ascii="Times New Roman" w:hAnsi="Times New Roman" w:cs="Times New Roman"/>
+          <w:sz w:val="32"/>
+          <w:szCs w:val="32"/>
+        </w:rPr>
+        <w:t>https://docs.python.org/3/library/sqlite3.html</w:t>
+      </w:r>
+    </w:p>
+    <w:p>
+      <w:pPr>
+        <w:spacing w:after="0"/>
+        <w:contextualSpacing/>
+        <w:rPr>
+          <w:rFonts w:ascii="Times New Roman" w:hAnsi="Times New Roman" w:cs="Times New Roman"/>
+          <w:sz w:val="32"/>
+          <w:szCs w:val="32"/>
+        </w:rPr>
+      </w:pPr>
     </w:p>
     <w:p>
       <w:pPr>
@@ -9810,7 +12733,23 @@
           <w:sz w:val="32"/>
           <w:szCs w:val="32"/>
         </w:rPr>
-        <w:t>[11]</w:t>
+        <w:t>[1</w:t>
+      </w:r>
+      <w:r>
+        <w:rPr>
+          <w:rFonts w:ascii="Times New Roman" w:hAnsi="Times New Roman" w:cs="Times New Roman"/>
+          <w:sz w:val="32"/>
+          <w:szCs w:val="32"/>
+        </w:rPr>
+        <w:t>2</w:t>
+      </w:r>
+      <w:r>
+        <w:rPr>
+          <w:rFonts w:ascii="Times New Roman" w:hAnsi="Times New Roman" w:cs="Times New Roman"/>
+          <w:sz w:val="32"/>
+          <w:szCs w:val="32"/>
+        </w:rPr>
+        <w:t>]</w:t>
       </w:r>
       <w:r>
         <w:rPr>
@@ -9819,7 +12758,42 @@
           <w:szCs w:val="32"/>
         </w:rPr>
         <w:tab/>
-        <w:t xml:space="preserve">Zetetic (o.J.): About SQLCipher  </w:t>
+      </w:r>
+      <w:proofErr w:type="spellStart"/>
+      <w:r>
+        <w:rPr>
+          <w:rFonts w:ascii="Times New Roman" w:hAnsi="Times New Roman" w:cs="Times New Roman"/>
+          <w:sz w:val="32"/>
+          <w:szCs w:val="32"/>
+        </w:rPr>
+        <w:t>Zetetic</w:t>
+      </w:r>
+      <w:proofErr w:type="spellEnd"/>
+      <w:r>
+        <w:rPr>
+          <w:rFonts w:ascii="Times New Roman" w:hAnsi="Times New Roman" w:cs="Times New Roman"/>
+          <w:sz w:val="32"/>
+          <w:szCs w:val="32"/>
+        </w:rPr>
+        <w:t xml:space="preserve"> (o.J.): About </w:t>
+      </w:r>
+      <w:proofErr w:type="spellStart"/>
+      <w:r>
+        <w:rPr>
+          <w:rFonts w:ascii="Times New Roman" w:hAnsi="Times New Roman" w:cs="Times New Roman"/>
+          <w:sz w:val="32"/>
+          <w:szCs w:val="32"/>
+        </w:rPr>
+        <w:t>SQLCipher</w:t>
+      </w:r>
+      <w:proofErr w:type="spellEnd"/>
+      <w:r>
+        <w:rPr>
+          <w:rFonts w:ascii="Times New Roman" w:hAnsi="Times New Roman" w:cs="Times New Roman"/>
+          <w:sz w:val="32"/>
+          <w:szCs w:val="32"/>
+        </w:rPr>
+        <w:t xml:space="preserve">  </w:t>
       </w:r>
     </w:p>
     <w:p>
@@ -9865,46 +12839,70 @@
     </w:p>
     <w:p>
       <w:pPr>
+        <w:spacing w:after="0"/>
+        <w:contextualSpacing/>
+        <w:rPr>
+          <w:rFonts w:ascii="Times New Roman" w:hAnsi="Times New Roman" w:cs="Times New Roman"/>
+          <w:sz w:val="32"/>
+          <w:szCs w:val="32"/>
+        </w:rPr>
+      </w:pPr>
+    </w:p>
+    <w:p>
+      <w:pPr>
         <w:ind w:left="708" w:hanging="708"/>
+        <w:jc w:val="both"/>
         <w:rPr>
           <w:rFonts w:ascii="Times New Roman" w:hAnsi="Times New Roman" w:cs="Times New Roman"/>
           <w:sz w:val="48"/>
           <w:szCs w:val="48"/>
         </w:rPr>
       </w:pPr>
-    </w:p>
-    <w:p>
-      <w:pPr>
-        <w:jc w:val="both"/>
-        <w:rPr>
-          <w:rFonts w:ascii="Times New Roman" w:hAnsi="Times New Roman" w:cs="Times New Roman"/>
-          <w:sz w:val="48"/>
-          <w:szCs w:val="48"/>
-        </w:rPr>
-      </w:pPr>
-    </w:p>
-    <w:p>
-      <w:pPr>
-        <w:jc w:val="both"/>
-        <w:rPr>
-          <w:rFonts w:ascii="Times New Roman" w:hAnsi="Times New Roman" w:cs="Times New Roman"/>
-          <w:sz w:val="48"/>
-          <w:szCs w:val="48"/>
-        </w:rPr>
-      </w:pPr>
-    </w:p>
-    <w:p>
-      <w:pPr>
-        <w:jc w:val="both"/>
-        <w:rPr>
-          <w:rFonts w:ascii="Times New Roman" w:hAnsi="Times New Roman" w:cs="Times New Roman"/>
-          <w:sz w:val="48"/>
-          <w:szCs w:val="48"/>
-        </w:rPr>
-      </w:pPr>
+      <w:r>
+        <w:rPr>
+          <w:rFonts w:ascii="Times New Roman" w:hAnsi="Times New Roman" w:cs="Times New Roman"/>
+          <w:sz w:val="32"/>
+          <w:szCs w:val="32"/>
+        </w:rPr>
+        <w:t>[1</w:t>
+      </w:r>
+      <w:r>
+        <w:rPr>
+          <w:rFonts w:ascii="Times New Roman" w:hAnsi="Times New Roman" w:cs="Times New Roman"/>
+          <w:sz w:val="32"/>
+          <w:szCs w:val="32"/>
+        </w:rPr>
+        <w:t>3</w:t>
+      </w:r>
+      <w:r>
+        <w:rPr>
+          <w:rFonts w:ascii="Times New Roman" w:hAnsi="Times New Roman" w:cs="Times New Roman"/>
+          <w:sz w:val="32"/>
+          <w:szCs w:val="32"/>
+        </w:rPr>
+        <w:t>]</w:t>
+      </w:r>
+      <w:r>
+        <w:rPr>
+          <w:rFonts w:ascii="Times New Roman" w:hAnsi="Times New Roman" w:cs="Times New Roman"/>
+          <w:sz w:val="32"/>
+          <w:szCs w:val="32"/>
+        </w:rPr>
+        <w:tab/>
+        <w:t>https://www.bsi.bund.de/DE/Themen/Verbraucherinnen-und-Verbraucher/Informationen-und-Empfehlungen/Cyber-</w:t>
+      </w:r>
+      <w:r>
+        <w:rPr>
+          <w:rFonts w:ascii="Times New Roman" w:hAnsi="Times New Roman" w:cs="Times New Roman"/>
+          <w:sz w:val="32"/>
+          <w:szCs w:val="32"/>
+        </w:rPr>
+        <w:lastRenderedPageBreak/>
+        <w:t>Sicherheitsempfehlungen/Accountschutz/Sichere-Passwoerter-erstellen/sichere-passwoerter-erstellen_node.html</w:t>
+      </w:r>
     </w:p>
     <w:sectPr>
-      <w:footerReference w:type="default" r:id="rId28"/>
+      <w:footerReference w:type="default" r:id="rId32"/>
       <w:pgSz w:w="11906" w:h="16838"/>
       <w:pgMar w:top="1417" w:right="1417" w:bottom="1134" w:left="1417" w:header="708" w:footer="708" w:gutter="0"/>
       <w:cols w:space="708"/>
@@ -10060,7 +13058,7 @@
       </w:r>
     </w:p>
   </w:comment>
-  <w:comment w:id="9" w:author="Florian Hagengruber" w:date="2022-12-19T21:57:00Z" w:initials="FH">
+  <w:comment w:id="9" w:author="Florian Hagengruber" w:date="2022-12-19T23:24:00Z" w:initials="FH">
     <w:p>
       <w:pPr>
         <w:pStyle w:val="Kommentartext"/>
@@ -10072,7 +13070,7 @@
         <w:annotationRef/>
       </w:r>
       <w:r>
-        <w:t>Quelle hinzufügen</w:t>
+        <w:t>Mitten im Satz?</w:t>
       </w:r>
     </w:p>
   </w:comment>
@@ -10108,7 +13106,71 @@
       </w:r>
     </w:p>
   </w:comment>
-  <w:comment w:id="12" w:author="Florian Hagengruber" w:date="2022-12-19T21:12:00Z" w:initials="FH">
+  <w:comment w:id="12" w:author="Florian Hagengruber" w:date="2022-12-19T23:08:00Z" w:initials="FH">
+    <w:p>
+      <w:pPr>
+        <w:pStyle w:val="Kommentartext"/>
+      </w:pPr>
+      <w:r>
+        <w:rPr>
+          <w:rStyle w:val="Kommentarzeichen"/>
+        </w:rPr>
+        <w:annotationRef/>
+      </w:r>
+      <w:r>
+        <w:t>Wurde aber nicht umgesetzt?</w:t>
+      </w:r>
+    </w:p>
+  </w:comment>
+  <w:comment w:id="13" w:author="Florian Hagengruber" w:date="2022-12-19T23:12:00Z" w:initials="FH">
+    <w:p>
+      <w:pPr>
+        <w:pStyle w:val="Kommentartext"/>
+      </w:pPr>
+      <w:r>
+        <w:rPr>
+          <w:rStyle w:val="Kommentarzeichen"/>
+        </w:rPr>
+        <w:annotationRef/>
+      </w:r>
+      <w:r>
+        <w:t>Durch die Bibliothek</w:t>
+      </w:r>
+    </w:p>
+  </w:comment>
+  <w:comment w:id="14" w:author="Florian Hagengruber" w:date="2022-12-19T23:13:00Z" w:initials="FH">
+    <w:p>
+      <w:pPr>
+        <w:pStyle w:val="Kommentartext"/>
+      </w:pPr>
+      <w:r>
+        <w:rPr>
+          <w:rStyle w:val="Kommentarzeichen"/>
+        </w:rPr>
+        <w:annotationRef/>
+      </w:r>
+      <w:r>
+        <w:t>Welche Sonderzeichen? Ist das möglich?</w:t>
+      </w:r>
+    </w:p>
+  </w:comment>
+  <w:comment w:id="15" w:author="Florian Hagengruber" w:date="2022-12-19T23:18:00Z" w:initials="FH">
+    <w:p>
+      <w:pPr>
+        <w:pStyle w:val="Kommentartext"/>
+      </w:pPr>
+      <w:r>
+        <w:rPr>
+          <w:rStyle w:val="Kommentarzeichen"/>
+        </w:rPr>
+        <w:annotationRef/>
+      </w:r>
+      <w:r>
+        <w:t>Hoffentlich wird noch eine Lösung gefunden</w:t>
+      </w:r>
+    </w:p>
+  </w:comment>
+  <w:comment w:id="16" w:author="Florian Hagengruber" w:date="2022-12-19T21:12:00Z" w:initials="FH">
     <w:p>
       <w:pPr>
         <w:pStyle w:val="Kommentartext"/>
@@ -10138,9 +13200,13 @@
   <w15:commentEx w15:paraId="5E550514" w15:done="0"/>
   <w15:commentEx w15:paraId="5DF17ECE" w15:paraIdParent="5E550514" w15:done="0"/>
   <w15:commentEx w15:paraId="1B7AFFAE" w15:done="0"/>
-  <w15:commentEx w15:paraId="74914557" w15:done="0"/>
+  <w15:commentEx w15:paraId="370858E5" w15:done="0"/>
   <w15:commentEx w15:paraId="6CA68315" w15:done="0"/>
   <w15:commentEx w15:paraId="2DBFB46E" w15:done="0"/>
+  <w15:commentEx w15:paraId="6246CDAF" w15:done="0"/>
+  <w15:commentEx w15:paraId="34CD3C26" w15:done="0"/>
+  <w15:commentEx w15:paraId="1D5A3D90" w15:done="0"/>
+  <w15:commentEx w15:paraId="02B9D3AF" w15:done="0"/>
   <w15:commentEx w15:paraId="6D58BDAB" w15:done="0"/>
 </w15:commentsEx>
 </file>
@@ -10156,9 +13222,13 @@
   <w16cex:commentExtensible w16cex:durableId="274B3CA3" w16cex:dateUtc="2022-12-19T18:40:00Z"/>
   <w16cex:commentExtensible w16cex:durableId="274B3D4D" w16cex:dateUtc="2022-12-19T18:43:00Z"/>
   <w16cex:commentExtensible w16cex:durableId="274B4113" w16cex:dateUtc="2022-12-19T18:59:00Z"/>
-  <w16cex:commentExtensible w16cex:durableId="274B5CCC" w16cex:dateUtc="2022-12-19T20:57:00Z"/>
+  <w16cex:commentExtensible w16cex:durableId="274B7111" w16cex:dateUtc="2022-12-19T22:24:00Z"/>
   <w16cex:commentExtensible w16cex:durableId="274B69A8" w16cex:dateUtc="2022-12-19T21:52:00Z"/>
   <w16cex:commentExtensible w16cex:durableId="274B69B5" w16cex:dateUtc="2022-12-19T21:52:00Z"/>
+  <w16cex:commentExtensible w16cex:durableId="274B6D8A" w16cex:dateUtc="2022-12-19T22:08:00Z"/>
+  <w16cex:commentExtensible w16cex:durableId="274B6E56" w16cex:dateUtc="2022-12-19T22:12:00Z"/>
+  <w16cex:commentExtensible w16cex:durableId="274B6E84" w16cex:dateUtc="2022-12-19T22:13:00Z"/>
+  <w16cex:commentExtensible w16cex:durableId="274B6FCA" w16cex:dateUtc="2022-12-19T22:18:00Z"/>
   <w16cex:commentExtensible w16cex:durableId="274B524E" w16cex:dateUtc="2022-12-19T20:12:00Z"/>
 </w16cex:commentsExtensible>
 </file>
@@ -10174,9 +13244,13 @@
   <w16cid:commentId w16cid:paraId="5E550514" w16cid:durableId="274B3CA3"/>
   <w16cid:commentId w16cid:paraId="5DF17ECE" w16cid:durableId="274B3D4D"/>
   <w16cid:commentId w16cid:paraId="1B7AFFAE" w16cid:durableId="274B4113"/>
-  <w16cid:commentId w16cid:paraId="74914557" w16cid:durableId="274B5CCC"/>
+  <w16cid:commentId w16cid:paraId="370858E5" w16cid:durableId="274B7111"/>
   <w16cid:commentId w16cid:paraId="6CA68315" w16cid:durableId="274B69A8"/>
   <w16cid:commentId w16cid:paraId="2DBFB46E" w16cid:durableId="274B69B5"/>
+  <w16cid:commentId w16cid:paraId="6246CDAF" w16cid:durableId="274B6D8A"/>
+  <w16cid:commentId w16cid:paraId="34CD3C26" w16cid:durableId="274B6E56"/>
+  <w16cid:commentId w16cid:paraId="1D5A3D90" w16cid:durableId="274B6E84"/>
+  <w16cid:commentId w16cid:paraId="02B9D3AF" w16cid:durableId="274B6FCA"/>
   <w16cid:commentId w16cid:paraId="6D58BDAB" w16cid:durableId="274B524E"/>
 </w16cid:commentsIds>
 </file>
@@ -10991,15 +14065,6 @@
   </w:num>
   <w:num w:numId="7" w16cid:durableId="1595675126">
     <w:abstractNumId w:val="5"/>
-    <w:lvlOverride w:ilvl="0"/>
-    <w:lvlOverride w:ilvl="1"/>
-    <w:lvlOverride w:ilvl="2"/>
-    <w:lvlOverride w:ilvl="3"/>
-    <w:lvlOverride w:ilvl="4"/>
-    <w:lvlOverride w:ilvl="5"/>
-    <w:lvlOverride w:ilvl="6"/>
-    <w:lvlOverride w:ilvl="7"/>
-    <w:lvlOverride w:ilvl="8"/>
   </w:num>
 </w:numbering>
 </file>
@@ -11410,7 +14475,7 @@
   <w:style w:type="paragraph" w:default="1" w:styleId="Standard">
     <w:name w:val="Normal"/>
     <w:qFormat/>
-    <w:rsid w:val="00BD0D82"/>
+    <w:rsid w:val="00912911"/>
   </w:style>
   <w:style w:type="paragraph" w:styleId="berschrift1">
     <w:name w:val="heading 1"/>
@@ -11436,6 +14501,7 @@
   <w:style w:type="character" w:default="1" w:styleId="Absatz-Standardschriftart">
     <w:name w:val="Default Paragraph Font"/>
     <w:uiPriority w:val="1"/>
+    <w:semiHidden/>
     <w:unhideWhenUsed/>
   </w:style>
   <w:style w:type="table" w:default="1" w:styleId="NormaleTabelle">

</xml_diff>

<commit_message>
Vorschläge und Anmerkungen via Kommentare hinzugefügt
</commit_message>
<xml_diff>
--- a/Doc-ChessProg.docx
+++ b/Doc-ChessProg.docx
@@ -126,6 +126,7 @@
           <w:szCs w:val="52"/>
         </w:rPr>
       </w:pPr>
+      <w:commentRangeStart w:id="0"/>
       <w:r>
         <w:rPr>
           <w:rFonts w:ascii="Times New Roman" w:hAnsi="Times New Roman" w:cs="Times New Roman"/>
@@ -159,6 +160,13 @@
           <w:szCs w:val="52"/>
         </w:rPr>
         <w:t>Dozent: Michael Heigl</w:t>
+      </w:r>
+      <w:commentRangeEnd w:id="0"/>
+      <w:r>
+        <w:rPr>
+          <w:rStyle w:val="Kommentarzeichen"/>
+        </w:rPr>
+        <w:commentReference w:id="0"/>
       </w:r>
     </w:p>
     <w:p>
@@ -1041,7 +1049,7 @@
                     <pic:cNvPicPr/>
                   </pic:nvPicPr>
                   <pic:blipFill>
-                    <a:blip r:embed="rId9"/>
+                    <a:blip r:embed="rId13"/>
                     <a:stretch>
                       <a:fillRect/>
                     </a:stretch>
@@ -1352,7 +1360,7 @@
                     <pic:cNvPicPr/>
                   </pic:nvPicPr>
                   <pic:blipFill>
-                    <a:blip r:embed="rId10"/>
+                    <a:blip r:embed="rId14"/>
                     <a:stretch>
                       <a:fillRect/>
                     </a:stretch>
@@ -1444,7 +1452,7 @@
                     </pic:cNvPicPr>
                   </pic:nvPicPr>
                   <pic:blipFill>
-                    <a:blip r:embed="rId11">
+                    <a:blip r:embed="rId15">
                       <a:extLst>
                         <a:ext uri="{28A0092B-C50C-407E-A947-70E740481C1C}">
                           <a14:useLocalDpi xmlns:a14="http://schemas.microsoft.com/office/drawing/2010/main" val="0"/>
@@ -1548,7 +1556,7 @@
                     <pic:cNvPicPr/>
                   </pic:nvPicPr>
                   <pic:blipFill>
-                    <a:blip r:embed="rId12">
+                    <a:blip r:embed="rId16">
                       <a:extLst>
                         <a:ext uri="{28A0092B-C50C-407E-A947-70E740481C1C}">
                           <a14:useLocalDpi xmlns:a14="http://schemas.microsoft.com/office/drawing/2010/main" val="0"/>
@@ -1880,7 +1888,7 @@
                     </pic:cNvPicPr>
                   </pic:nvPicPr>
                   <pic:blipFill>
-                    <a:blip r:embed="rId13">
+                    <a:blip r:embed="rId17">
                       <a:extLst>
                         <a:ext uri="{28A0092B-C50C-407E-A947-70E740481C1C}">
                           <a14:useLocalDpi xmlns:a14="http://schemas.microsoft.com/office/drawing/2010/main" val="0"/>
@@ -2311,7 +2319,7 @@
                     <pic:cNvPicPr/>
                   </pic:nvPicPr>
                   <pic:blipFill>
-                    <a:blip r:embed="rId14"/>
+                    <a:blip r:embed="rId18"/>
                     <a:stretch>
                       <a:fillRect/>
                     </a:stretch>
@@ -4703,7 +4711,7 @@
                     </pic:cNvPicPr>
                   </pic:nvPicPr>
                   <pic:blipFill>
-                    <a:blip r:embed="rId15">
+                    <a:blip r:embed="rId19">
                       <a:extLst>
                         <a:ext uri="{28A0092B-C50C-407E-A947-70E740481C1C}">
                           <a14:useLocalDpi xmlns:a14="http://schemas.microsoft.com/office/drawing/2010/main" val="0"/>
@@ -4774,6 +4782,7 @@
           <w:szCs w:val="40"/>
         </w:rPr>
       </w:pPr>
+      <w:commentRangeStart w:id="1"/>
       <w:r>
         <w:rPr>
           <w:rFonts w:ascii="Times New Roman" w:hAnsi="Times New Roman" w:cs="Times New Roman"/>
@@ -4791,6 +4800,13 @@
           <w:szCs w:val="40"/>
         </w:rPr>
         <w:t>Passwort und Aktivierungscode</w:t>
+      </w:r>
+      <w:commentRangeEnd w:id="1"/>
+      <w:r>
+        <w:rPr>
+          <w:rStyle w:val="Kommentarzeichen"/>
+        </w:rPr>
+        <w:commentReference w:id="1"/>
       </w:r>
     </w:p>
     <w:p>
@@ -5148,7 +5164,7 @@
                     <pic:cNvPicPr/>
                   </pic:nvPicPr>
                   <pic:blipFill>
-                    <a:blip r:embed="rId16">
+                    <a:blip r:embed="rId20">
                       <a:extLst>
                         <a:ext uri="{28A0092B-C50C-407E-A947-70E740481C1C}">
                           <a14:useLocalDpi xmlns:a14="http://schemas.microsoft.com/office/drawing/2010/main" val="0"/>
@@ -5594,8 +5610,8 @@
         </w:rPr>
         <w:t xml:space="preserve"> (siehe </w:t>
       </w:r>
-      <w:commentRangeStart w:id="0"/>
-      <w:commentRangeStart w:id="1"/>
+      <w:commentRangeStart w:id="2"/>
+      <w:commentRangeStart w:id="3"/>
       <w:r>
         <w:rPr>
           <w:rFonts w:ascii="Times New Roman" w:hAnsi="Times New Roman" w:cs="Times New Roman"/>
@@ -5614,19 +5630,19 @@
         </w:rPr>
         <w:t>).</w:t>
       </w:r>
-      <w:commentRangeEnd w:id="0"/>
+      <w:commentRangeEnd w:id="2"/>
       <w:r>
         <w:rPr>
           <w:rStyle w:val="Kommentarzeichen"/>
         </w:rPr>
-        <w:commentReference w:id="0"/>
-      </w:r>
-      <w:commentRangeEnd w:id="1"/>
+        <w:commentReference w:id="2"/>
+      </w:r>
+      <w:commentRangeEnd w:id="3"/>
       <w:r>
         <w:rPr>
           <w:rStyle w:val="Kommentarzeichen"/>
         </w:rPr>
-        <w:commentReference w:id="1"/>
+        <w:commentReference w:id="3"/>
       </w:r>
     </w:p>
     <w:p>
@@ -5762,8 +5778,8 @@
         </w:rPr>
         <w:t xml:space="preserve"> (</w:t>
       </w:r>
-      <w:commentRangeStart w:id="2"/>
-      <w:commentRangeStart w:id="3"/>
+      <w:commentRangeStart w:id="4"/>
+      <w:commentRangeStart w:id="5"/>
       <w:r>
         <w:rPr>
           <w:rFonts w:ascii="Times New Roman" w:hAnsi="Times New Roman" w:cs="Times New Roman"/>
@@ -5773,19 +5789,19 @@
         </w:rPr>
         <w:t>siehe Anhang</w:t>
       </w:r>
-      <w:commentRangeEnd w:id="2"/>
+      <w:commentRangeEnd w:id="4"/>
       <w:r>
         <w:rPr>
           <w:rStyle w:val="Kommentarzeichen"/>
         </w:rPr>
-        <w:commentReference w:id="2"/>
-      </w:r>
-      <w:commentRangeEnd w:id="3"/>
+        <w:commentReference w:id="4"/>
+      </w:r>
+      <w:commentRangeEnd w:id="5"/>
       <w:r>
         <w:rPr>
           <w:rStyle w:val="Kommentarzeichen"/>
         </w:rPr>
-        <w:commentReference w:id="3"/>
+        <w:commentReference w:id="5"/>
       </w:r>
       <w:r>
         <w:rPr>
@@ -6501,8 +6517,8 @@
         </w:rPr>
         <w:t xml:space="preserve"> Anhand </w:t>
       </w:r>
-      <w:commentRangeStart w:id="4"/>
-      <w:commentRangeStart w:id="5"/>
+      <w:commentRangeStart w:id="6"/>
+      <w:commentRangeStart w:id="7"/>
       <w:r>
         <w:rPr>
           <w:rFonts w:ascii="Times New Roman" w:hAnsi="Times New Roman" w:cs="Times New Roman"/>
@@ -6512,19 +6528,19 @@
         </w:rPr>
         <w:t>Anhang X</w:t>
       </w:r>
-      <w:commentRangeEnd w:id="4"/>
+      <w:commentRangeEnd w:id="6"/>
       <w:r>
         <w:rPr>
           <w:rStyle w:val="Kommentarzeichen"/>
         </w:rPr>
-        <w:commentReference w:id="4"/>
-      </w:r>
-      <w:commentRangeEnd w:id="5"/>
+        <w:commentReference w:id="6"/>
+      </w:r>
+      <w:commentRangeEnd w:id="7"/>
       <w:r>
         <w:rPr>
           <w:rStyle w:val="Kommentarzeichen"/>
         </w:rPr>
-        <w:commentReference w:id="5"/>
+        <w:commentReference w:id="7"/>
       </w:r>
       <w:r>
         <w:rPr>
@@ -6800,8 +6816,8 @@
         </w:rPr>
         <w:t xml:space="preserve"> worden (siehe </w:t>
       </w:r>
-      <w:commentRangeStart w:id="6"/>
-      <w:commentRangeStart w:id="7"/>
+      <w:commentRangeStart w:id="8"/>
+      <w:commentRangeStart w:id="9"/>
       <w:r>
         <w:rPr>
           <w:rFonts w:ascii="Times New Roman" w:hAnsi="Times New Roman" w:cs="Times New Roman"/>
@@ -6811,19 +6827,19 @@
         </w:rPr>
         <w:t>Anhang X</w:t>
       </w:r>
-      <w:commentRangeEnd w:id="6"/>
+      <w:commentRangeEnd w:id="8"/>
       <w:r>
         <w:rPr>
           <w:rStyle w:val="Kommentarzeichen"/>
         </w:rPr>
-        <w:commentReference w:id="6"/>
-      </w:r>
-      <w:commentRangeEnd w:id="7"/>
+        <w:commentReference w:id="8"/>
+      </w:r>
+      <w:commentRangeEnd w:id="9"/>
       <w:r>
         <w:rPr>
           <w:rStyle w:val="Kommentarzeichen"/>
         </w:rPr>
-        <w:commentReference w:id="7"/>
+        <w:commentReference w:id="9"/>
       </w:r>
       <w:r>
         <w:rPr>
@@ -6889,7 +6905,24 @@
           <w:sz w:val="32"/>
           <w:szCs w:val="32"/>
         </w:rPr>
-        <w:t xml:space="preserve"> ist dennoch nicht erzielt worden, jedoch stört die DOS-Attacke den Spielfluss außerordentlich und somit wird die Verfügbarkeit ebenso beeinträchtigt.</w:t>
+        <w:t xml:space="preserve"> ist dennoch nicht erzielt worden, jedoch stört die DOS-Attacke den Spielfluss außerordentlich und somit wird die Verfügbarkeit ebenso beeinträchtigt</w:t>
+      </w:r>
+      <w:commentRangeStart w:id="10"/>
+      <w:r>
+        <w:rPr>
+          <w:rFonts w:ascii="Times New Roman" w:hAnsi="Times New Roman" w:cs="Times New Roman"/>
+          <w:bCs/>
+          <w:sz w:val="32"/>
+          <w:szCs w:val="32"/>
+        </w:rPr>
+        <w:t>.</w:t>
+      </w:r>
+      <w:commentRangeEnd w:id="10"/>
+      <w:r>
+        <w:rPr>
+          <w:rStyle w:val="Kommentarzeichen"/>
+        </w:rPr>
+        <w:commentReference w:id="10"/>
       </w:r>
       <w:r>
         <w:rPr>
@@ -7947,7 +7980,7 @@
         <w:lastRenderedPageBreak/>
         <w:t>Jedoch ist nicht nur das Mitlesen der Pakete möglich. Ein Angreifer könnte mittels TCP-Spoofing Daten mit der IP-Adresse eines verbundenen Clients an den Server senden und so seine Identität fälschen. Hierbei ist lediglich zu beachten, dass die Sequenznummer der gesendeten TCP-Pakete erraten werden muss, was jedoch mittels Brute-Force zu bewerkstelligen wäre</w:t>
       </w:r>
-      <w:commentRangeStart w:id="8"/>
+      <w:commentRangeStart w:id="11"/>
       <w:r>
         <w:rPr>
           <w:rFonts w:ascii="Times New Roman" w:hAnsi="Times New Roman" w:cs="Times New Roman"/>
@@ -7957,12 +7990,12 @@
         </w:rPr>
         <w:t>.</w:t>
       </w:r>
-      <w:commentRangeEnd w:id="8"/>
+      <w:commentRangeEnd w:id="11"/>
       <w:r>
         <w:rPr>
           <w:rStyle w:val="Kommentarzeichen"/>
         </w:rPr>
-        <w:commentReference w:id="8"/>
+        <w:commentReference w:id="11"/>
       </w:r>
       <w:r>
         <w:rPr>
@@ -8003,6 +8036,7 @@
           <w:szCs w:val="40"/>
         </w:rPr>
       </w:pPr>
+      <w:commentRangeStart w:id="12"/>
       <w:r>
         <w:rPr>
           <w:rFonts w:ascii="Times New Roman" w:hAnsi="Times New Roman" w:cs="Times New Roman"/>
@@ -8040,6 +8074,13 @@
         </w:rPr>
         <w:t>Sonstige Schwachstellen</w:t>
       </w:r>
+      <w:commentRangeEnd w:id="12"/>
+      <w:r>
+        <w:rPr>
+          <w:rStyle w:val="Kommentarzeichen"/>
+        </w:rPr>
+        <w:commentReference w:id="12"/>
+      </w:r>
     </w:p>
     <w:p>
       <w:pPr>
@@ -8079,7 +8120,7 @@
         </w:rPr>
         <w:t xml:space="preserve">Engine </w:t>
       </w:r>
-      <w:commentRangeStart w:id="9"/>
+      <w:commentRangeStart w:id="13"/>
       <w:r>
         <w:rPr>
           <w:rFonts w:ascii="Times New Roman" w:hAnsi="Times New Roman" w:cs="Times New Roman"/>
@@ -8107,12 +8148,12 @@
         </w:rPr>
         <w:t xml:space="preserve"> </w:t>
       </w:r>
-      <w:commentRangeEnd w:id="9"/>
+      <w:commentRangeEnd w:id="13"/>
       <w:r>
         <w:rPr>
           <w:rStyle w:val="Kommentarzeichen"/>
         </w:rPr>
-        <w:commentReference w:id="9"/>
+        <w:commentReference w:id="13"/>
       </w:r>
       <w:r>
         <w:rPr>
@@ -8276,8 +8317,8 @@
         </w:rPr>
         <w:t xml:space="preserve"> Auch kann schädlicher Code initiiert werden, was dem Angreifer z.B. das Erstellen einer Reverse Shell erlaubt</w:t>
       </w:r>
-      <w:commentRangeStart w:id="10"/>
-      <w:commentRangeStart w:id="11"/>
+      <w:commentRangeStart w:id="14"/>
+      <w:commentRangeStart w:id="15"/>
       <w:r>
         <w:rPr>
           <w:rFonts w:ascii="Times New Roman" w:hAnsi="Times New Roman" w:cs="Times New Roman"/>
@@ -8287,19 +8328,19 @@
         </w:rPr>
         <w:t>.</w:t>
       </w:r>
-      <w:commentRangeEnd w:id="10"/>
+      <w:commentRangeEnd w:id="14"/>
       <w:r>
         <w:rPr>
           <w:rStyle w:val="Kommentarzeichen"/>
         </w:rPr>
-        <w:commentReference w:id="10"/>
-      </w:r>
-      <w:commentRangeEnd w:id="11"/>
+        <w:commentReference w:id="14"/>
+      </w:r>
+      <w:commentRangeEnd w:id="15"/>
       <w:r>
         <w:rPr>
           <w:rStyle w:val="Kommentarzeichen"/>
         </w:rPr>
-        <w:commentReference w:id="11"/>
+        <w:commentReference w:id="15"/>
       </w:r>
     </w:p>
     <w:p>
@@ -9805,7 +9846,7 @@
         </w:rPr>
         <w:t xml:space="preserve">] erstellt. Somit sollte das Passwort aus mindestens 10 und </w:t>
       </w:r>
-      <w:commentRangeStart w:id="12"/>
+      <w:commentRangeStart w:id="16"/>
       <w:r>
         <w:rPr>
           <w:rFonts w:ascii="Times New Roman" w:hAnsi="Times New Roman" w:cs="Times New Roman"/>
@@ -9814,12 +9855,12 @@
         </w:rPr>
         <w:t xml:space="preserve">maximal 20 Zeichen </w:t>
       </w:r>
-      <w:commentRangeEnd w:id="12"/>
+      <w:commentRangeEnd w:id="16"/>
       <w:r>
         <w:rPr>
           <w:rStyle w:val="Kommentarzeichen"/>
         </w:rPr>
-        <w:commentReference w:id="12"/>
+        <w:commentReference w:id="16"/>
       </w:r>
       <w:r>
         <w:rPr>
@@ -10354,7 +10395,7 @@
         </w:rPr>
         <w:t xml:space="preserve"> der Passworteingabe. Durch die </w:t>
       </w:r>
-      <w:commentRangeStart w:id="13"/>
+      <w:commentRangeStart w:id="17"/>
       <w:r>
         <w:rPr>
           <w:rFonts w:ascii="Times New Roman" w:hAnsi="Times New Roman" w:cs="Times New Roman"/>
@@ -10364,12 +10405,12 @@
         </w:rPr>
         <w:t xml:space="preserve">Funktion </w:t>
       </w:r>
-      <w:commentRangeEnd w:id="13"/>
+      <w:commentRangeEnd w:id="17"/>
       <w:r>
         <w:rPr>
           <w:rStyle w:val="Kommentarzeichen"/>
         </w:rPr>
-        <w:commentReference w:id="13"/>
+        <w:commentReference w:id="17"/>
       </w:r>
       <w:r>
         <w:rPr>
@@ -10400,7 +10441,7 @@
         </w:rPr>
         <w:t xml:space="preserve">“ kann die Eingabe des Passwortes </w:t>
       </w:r>
-      <w:commentRangeStart w:id="14"/>
+      <w:commentRangeStart w:id="18"/>
       <w:r>
         <w:rPr>
           <w:rFonts w:ascii="Times New Roman" w:hAnsi="Times New Roman" w:cs="Times New Roman"/>
@@ -10410,12 +10451,12 @@
         </w:rPr>
         <w:t xml:space="preserve">entweder mit Sonderzeichen maskiert </w:t>
       </w:r>
-      <w:commentRangeEnd w:id="14"/>
+      <w:commentRangeEnd w:id="18"/>
       <w:r>
         <w:rPr>
           <w:rStyle w:val="Kommentarzeichen"/>
         </w:rPr>
-        <w:commentReference w:id="14"/>
+        <w:commentReference w:id="18"/>
       </w:r>
       <w:r>
         <w:rPr>
@@ -11014,7 +11055,7 @@
           <w:szCs w:val="32"/>
         </w:rPr>
       </w:pPr>
-      <w:commentRangeStart w:id="15"/>
+      <w:commentRangeStart w:id="19"/>
       <w:r>
         <w:rPr>
           <w:rFonts w:ascii="Times New Roman" w:hAnsi="Times New Roman" w:cs="Times New Roman"/>
@@ -11042,12 +11083,12 @@
         </w:rPr>
         <w:t xml:space="preserve"> dies Schwachstelle zu verbessern. In folgenden Versionen des Programms sollte dies Schwachstelle behoben werden.</w:t>
       </w:r>
-      <w:commentRangeEnd w:id="15"/>
+      <w:commentRangeEnd w:id="19"/>
       <w:r>
         <w:rPr>
           <w:rStyle w:val="Kommentarzeichen"/>
         </w:rPr>
-        <w:commentReference w:id="15"/>
+        <w:commentReference w:id="19"/>
       </w:r>
     </w:p>
     <w:p>
@@ -11078,7 +11119,7 @@
           <w:szCs w:val="40"/>
         </w:rPr>
       </w:pPr>
-      <w:commentRangeStart w:id="16"/>
+      <w:commentRangeStart w:id="20"/>
       <w:r>
         <w:rPr>
           <w:rFonts w:ascii="Times New Roman" w:hAnsi="Times New Roman" w:cs="Times New Roman"/>
@@ -11090,12 +11131,12 @@
         <w:lastRenderedPageBreak/>
         <w:t>4.3 Kommunikation</w:t>
       </w:r>
-      <w:commentRangeEnd w:id="16"/>
+      <w:commentRangeEnd w:id="20"/>
       <w:r>
         <w:rPr>
           <w:rStyle w:val="Kommentarzeichen"/>
         </w:rPr>
-        <w:commentReference w:id="16"/>
+        <w:commentReference w:id="20"/>
       </w:r>
     </w:p>
     <w:p>
@@ -12914,7 +12955,7 @@
 
 <file path=word/comments.xml><?xml version="1.0" encoding="utf-8"?>
 <w:comments xmlns:wpc="http://schemas.microsoft.com/office/word/2010/wordprocessingCanvas" xmlns:cx="http://schemas.microsoft.com/office/drawing/2014/chartex" xmlns:cx1="http://schemas.microsoft.com/office/drawing/2015/9/8/chartex" xmlns:cx2="http://schemas.microsoft.com/office/drawing/2015/10/21/chartex" xmlns:cx3="http://schemas.microsoft.com/office/drawing/2016/5/9/chartex" xmlns:cx4="http://schemas.microsoft.com/office/drawing/2016/5/10/chartex" xmlns:cx5="http://schemas.microsoft.com/office/drawing/2016/5/11/chartex" xmlns:cx6="http://schemas.microsoft.com/office/drawing/2016/5/12/chartex" xmlns:cx7="http://schemas.microsoft.com/office/drawing/2016/5/13/chartex" xmlns:cx8="http://schemas.microsoft.com/office/drawing/2016/5/14/chartex" xmlns:mc="http://schemas.openxmlformats.org/markup-compatibility/2006" xmlns:aink="http://schemas.microsoft.com/office/drawing/2016/ink" xmlns:am3d="http://schemas.microsoft.com/office/drawing/2017/model3d" xmlns:o="urn:schemas-microsoft-com:office:office" xmlns:oel="http://schemas.microsoft.com/office/2019/extlst" xmlns:r="http://schemas.openxmlformats.org/officeDocument/2006/relationships" xmlns:m="http://schemas.openxmlformats.org/officeDocument/2006/math" xmlns:v="urn:schemas-microsoft-com:vml" xmlns:wp14="http://schemas.microsoft.com/office/word/2010/wordprocessingDrawing" xmlns:wp="http://schemas.openxmlformats.org/drawingml/2006/wordprocessingDrawing" xmlns:w10="urn:schemas-microsoft-com:office:word" xmlns:w="http://schemas.openxmlformats.org/wordprocessingml/2006/main" xmlns:w14="http://schemas.microsoft.com/office/word/2010/wordml" xmlns:w15="http://schemas.microsoft.com/office/word/2012/wordml" xmlns:w16cex="http://schemas.microsoft.com/office/word/2018/wordml/cex" xmlns:w16cid="http://schemas.microsoft.com/office/word/2016/wordml/cid" xmlns:w16="http://schemas.microsoft.com/office/word/2018/wordml" xmlns:w16sdtdh="http://schemas.microsoft.com/office/word/2020/wordml/sdtdatahash" xmlns:w16se="http://schemas.microsoft.com/office/word/2015/wordml/symex" xmlns:wpg="http://schemas.microsoft.com/office/word/2010/wordprocessingGroup" xmlns:wpi="http://schemas.microsoft.com/office/word/2010/wordprocessingInk" xmlns:wne="http://schemas.microsoft.com/office/word/2006/wordml" xmlns:wps="http://schemas.microsoft.com/office/word/2010/wordprocessingShape" mc:Ignorable="w14 w15 w16se w16cid w16 w16cex w16sdtdh wp14">
-  <w:comment w:id="0" w:author="Florian Hagengruber" w:date="2022-12-19T19:38:00Z" w:initials="FH">
+  <w:comment w:id="0" w:author="Florian Hagengruber" w:date="2022-12-19T23:29:00Z" w:initials="FH">
     <w:p>
       <w:pPr>
         <w:pStyle w:val="Kommentartext"/>
@@ -12926,11 +12967,43 @@
         <w:annotationRef/>
       </w:r>
       <w:r>
+        <w:t>Allgemeiner Vorschlag: einheitliche Formatierung für Code, welcher in Word Datei geschrieben wird</w:t>
+      </w:r>
+    </w:p>
+  </w:comment>
+  <w:comment w:id="1" w:author="Florian Hagengruber" w:date="2022-12-19T23:31:00Z" w:initials="FH">
+    <w:p>
+      <w:pPr>
+        <w:pStyle w:val="Kommentartext"/>
+      </w:pPr>
+      <w:r>
+        <w:rPr>
+          <w:rStyle w:val="Kommentarzeichen"/>
+        </w:rPr>
+        <w:annotationRef/>
+      </w:r>
+      <w:r>
+        <w:t>Beginnendes Kapitel auf neue Seite?</w:t>
+      </w:r>
+    </w:p>
+  </w:comment>
+  <w:comment w:id="2" w:author="Florian Hagengruber" w:date="2022-12-19T19:38:00Z" w:initials="FH">
+    <w:p>
+      <w:pPr>
+        <w:pStyle w:val="Kommentartext"/>
+      </w:pPr>
+      <w:r>
+        <w:rPr>
+          <w:rStyle w:val="Kommentarzeichen"/>
+        </w:rPr>
+        <w:annotationRef/>
+      </w:r>
+      <w:r>
         <w:t>Anhang hinzufügen</w:t>
       </w:r>
     </w:p>
   </w:comment>
-  <w:comment w:id="1" w:author="Florian Hagengruber" w:date="2022-12-19T19:40:00Z" w:initials="FH">
+  <w:comment w:id="3" w:author="Florian Hagengruber" w:date="2022-12-19T19:40:00Z" w:initials="FH">
     <w:p>
       <w:pPr>
         <w:pStyle w:val="Kommentartext"/>
@@ -12946,7 +13019,7 @@
       </w:r>
     </w:p>
   </w:comment>
-  <w:comment w:id="2" w:author="Florian Hagengruber" w:date="2022-12-16T16:51:00Z" w:initials="FH">
+  <w:comment w:id="4" w:author="Florian Hagengruber" w:date="2022-12-16T16:51:00Z" w:initials="FH">
     <w:p>
       <w:pPr>
         <w:pStyle w:val="Kommentartext"/>
@@ -12962,7 +13035,7 @@
       </w:r>
     </w:p>
   </w:comment>
-  <w:comment w:id="3" w:author="Florian Hagengruber" w:date="2022-12-19T19:41:00Z" w:initials="FH">
+  <w:comment w:id="5" w:author="Florian Hagengruber" w:date="2022-12-19T19:41:00Z" w:initials="FH">
     <w:p>
       <w:pPr>
         <w:pStyle w:val="Kommentartext"/>
@@ -12978,7 +13051,7 @@
       </w:r>
     </w:p>
   </w:comment>
-  <w:comment w:id="4" w:author="Florian Hagengruber" w:date="2022-12-19T19:42:00Z" w:initials="FH">
+  <w:comment w:id="6" w:author="Florian Hagengruber" w:date="2022-12-19T19:42:00Z" w:initials="FH">
     <w:p>
       <w:pPr>
         <w:pStyle w:val="Kommentartext"/>
@@ -12994,7 +13067,7 @@
       </w:r>
     </w:p>
   </w:comment>
-  <w:comment w:id="5" w:author="Florian Hagengruber" w:date="2022-12-19T19:42:00Z" w:initials="FH">
+  <w:comment w:id="7" w:author="Florian Hagengruber" w:date="2022-12-19T19:42:00Z" w:initials="FH">
     <w:p>
       <w:pPr>
         <w:pStyle w:val="Kommentartext"/>
@@ -13010,7 +13083,7 @@
       </w:r>
     </w:p>
   </w:comment>
-  <w:comment w:id="6" w:author="Florian Hagengruber" w:date="2022-12-19T19:40:00Z" w:initials="FH">
+  <w:comment w:id="8" w:author="Florian Hagengruber" w:date="2022-12-19T19:40:00Z" w:initials="FH">
     <w:p>
       <w:pPr>
         <w:pStyle w:val="Kommentartext"/>
@@ -13026,7 +13099,7 @@
       </w:r>
     </w:p>
   </w:comment>
-  <w:comment w:id="7" w:author="Florian Hagengruber" w:date="2022-12-19T19:43:00Z" w:initials="FH">
+  <w:comment w:id="9" w:author="Florian Hagengruber" w:date="2022-12-19T19:43:00Z" w:initials="FH">
     <w:p>
       <w:pPr>
         <w:pStyle w:val="Kommentartext"/>
@@ -13042,7 +13115,7 @@
       </w:r>
     </w:p>
   </w:comment>
-  <w:comment w:id="8" w:author="Florian Hagengruber" w:date="2022-12-19T19:59:00Z" w:initials="FH">
+  <w:comment w:id="10" w:author="Florian Hagengruber" w:date="2022-12-19T23:31:00Z" w:initials="FH">
     <w:p>
       <w:pPr>
         <w:pStyle w:val="Kommentartext"/>
@@ -13054,11 +13127,27 @@
         <w:annotationRef/>
       </w:r>
       <w:r>
+        <w:t>Formatierung: Halbe Seite leer</w:t>
+      </w:r>
+    </w:p>
+  </w:comment>
+  <w:comment w:id="11" w:author="Florian Hagengruber" w:date="2022-12-19T19:59:00Z" w:initials="FH">
+    <w:p>
+      <w:pPr>
+        <w:pStyle w:val="Kommentartext"/>
+      </w:pPr>
+      <w:r>
+        <w:rPr>
+          <w:rStyle w:val="Kommentarzeichen"/>
+        </w:rPr>
+        <w:annotationRef/>
+      </w:r>
+      <w:r>
         <w:t>Formatierung: Fast ganze Seite leer</w:t>
       </w:r>
     </w:p>
   </w:comment>
-  <w:comment w:id="9" w:author="Florian Hagengruber" w:date="2022-12-19T23:24:00Z" w:initials="FH">
+  <w:comment w:id="12" w:author="Florian Hagengruber" w:date="2022-12-19T23:30:00Z" w:initials="FH">
     <w:p>
       <w:pPr>
         <w:pStyle w:val="Kommentartext"/>
@@ -13070,11 +13159,27 @@
         <w:annotationRef/>
       </w:r>
       <w:r>
+        <w:t>Formatierung: Auch halbe Seite leer</w:t>
+      </w:r>
+    </w:p>
+  </w:comment>
+  <w:comment w:id="13" w:author="Florian Hagengruber" w:date="2022-12-19T23:24:00Z" w:initials="FH">
+    <w:p>
+      <w:pPr>
+        <w:pStyle w:val="Kommentartext"/>
+      </w:pPr>
+      <w:r>
+        <w:rPr>
+          <w:rStyle w:val="Kommentarzeichen"/>
+        </w:rPr>
+        <w:annotationRef/>
+      </w:r>
+      <w:r>
         <w:t>Mitten im Satz?</w:t>
       </w:r>
     </w:p>
   </w:comment>
-  <w:comment w:id="10" w:author="Florian Hagengruber" w:date="2022-12-19T22:52:00Z" w:initials="FH">
+  <w:comment w:id="14" w:author="Florian Hagengruber" w:date="2022-12-19T22:52:00Z" w:initials="FH">
     <w:p>
       <w:pPr>
         <w:pStyle w:val="Kommentartext"/>
@@ -13090,7 +13195,7 @@
       </w:r>
     </w:p>
   </w:comment>
-  <w:comment w:id="11" w:author="Florian Hagengruber" w:date="2022-12-19T22:52:00Z" w:initials="FH">
+  <w:comment w:id="15" w:author="Florian Hagengruber" w:date="2022-12-19T22:52:00Z" w:initials="FH">
     <w:p>
       <w:pPr>
         <w:pStyle w:val="Kommentartext"/>
@@ -13106,7 +13211,7 @@
       </w:r>
     </w:p>
   </w:comment>
-  <w:comment w:id="12" w:author="Florian Hagengruber" w:date="2022-12-19T23:08:00Z" w:initials="FH">
+  <w:comment w:id="16" w:author="Florian Hagengruber" w:date="2022-12-19T23:08:00Z" w:initials="FH">
     <w:p>
       <w:pPr>
         <w:pStyle w:val="Kommentartext"/>
@@ -13122,7 +13227,7 @@
       </w:r>
     </w:p>
   </w:comment>
-  <w:comment w:id="13" w:author="Florian Hagengruber" w:date="2022-12-19T23:12:00Z" w:initials="FH">
+  <w:comment w:id="17" w:author="Florian Hagengruber" w:date="2022-12-19T23:12:00Z" w:initials="FH">
     <w:p>
       <w:pPr>
         <w:pStyle w:val="Kommentartext"/>
@@ -13138,7 +13243,7 @@
       </w:r>
     </w:p>
   </w:comment>
-  <w:comment w:id="14" w:author="Florian Hagengruber" w:date="2022-12-19T23:13:00Z" w:initials="FH">
+  <w:comment w:id="18" w:author="Florian Hagengruber" w:date="2022-12-19T23:13:00Z" w:initials="FH">
     <w:p>
       <w:pPr>
         <w:pStyle w:val="Kommentartext"/>
@@ -13154,7 +13259,7 @@
       </w:r>
     </w:p>
   </w:comment>
-  <w:comment w:id="15" w:author="Florian Hagengruber" w:date="2022-12-19T23:18:00Z" w:initials="FH">
+  <w:comment w:id="19" w:author="Florian Hagengruber" w:date="2022-12-19T23:18:00Z" w:initials="FH">
     <w:p>
       <w:pPr>
         <w:pStyle w:val="Kommentartext"/>
@@ -13170,7 +13275,7 @@
       </w:r>
     </w:p>
   </w:comment>
-  <w:comment w:id="16" w:author="Florian Hagengruber" w:date="2022-12-19T21:12:00Z" w:initials="FH">
+  <w:comment w:id="20" w:author="Florian Hagengruber" w:date="2022-12-19T21:12:00Z" w:initials="FH">
     <w:p>
       <w:pPr>
         <w:pStyle w:val="Kommentartext"/>
@@ -13191,6 +13296,8 @@
 
 <file path=word/commentsExtended.xml><?xml version="1.0" encoding="utf-8"?>
 <w15:commentsEx xmlns:wpc="http://schemas.microsoft.com/office/word/2010/wordprocessingCanvas" xmlns:cx="http://schemas.microsoft.com/office/drawing/2014/chartex" xmlns:cx1="http://schemas.microsoft.com/office/drawing/2015/9/8/chartex" xmlns:cx2="http://schemas.microsoft.com/office/drawing/2015/10/21/chartex" xmlns:cx3="http://schemas.microsoft.com/office/drawing/2016/5/9/chartex" xmlns:cx4="http://schemas.microsoft.com/office/drawing/2016/5/10/chartex" xmlns:cx5="http://schemas.microsoft.com/office/drawing/2016/5/11/chartex" xmlns:cx6="http://schemas.microsoft.com/office/drawing/2016/5/12/chartex" xmlns:cx7="http://schemas.microsoft.com/office/drawing/2016/5/13/chartex" xmlns:cx8="http://schemas.microsoft.com/office/drawing/2016/5/14/chartex" xmlns:mc="http://schemas.openxmlformats.org/markup-compatibility/2006" xmlns:aink="http://schemas.microsoft.com/office/drawing/2016/ink" xmlns:am3d="http://schemas.microsoft.com/office/drawing/2017/model3d" xmlns:o="urn:schemas-microsoft-com:office:office" xmlns:oel="http://schemas.microsoft.com/office/2019/extlst" xmlns:r="http://schemas.openxmlformats.org/officeDocument/2006/relationships" xmlns:m="http://schemas.openxmlformats.org/officeDocument/2006/math" xmlns:v="urn:schemas-microsoft-com:vml" xmlns:wp14="http://schemas.microsoft.com/office/word/2010/wordprocessingDrawing" xmlns:wp="http://schemas.openxmlformats.org/drawingml/2006/wordprocessingDrawing" xmlns:w10="urn:schemas-microsoft-com:office:word" xmlns:w="http://schemas.openxmlformats.org/wordprocessingml/2006/main" xmlns:w14="http://schemas.microsoft.com/office/word/2010/wordml" xmlns:w15="http://schemas.microsoft.com/office/word/2012/wordml" xmlns:w16cex="http://schemas.microsoft.com/office/word/2018/wordml/cex" xmlns:w16cid="http://schemas.microsoft.com/office/word/2016/wordml/cid" xmlns:w16="http://schemas.microsoft.com/office/word/2018/wordml" xmlns:w16sdtdh="http://schemas.microsoft.com/office/word/2020/wordml/sdtdatahash" xmlns:w16se="http://schemas.microsoft.com/office/word/2015/wordml/symex" xmlns:wpg="http://schemas.microsoft.com/office/word/2010/wordprocessingGroup" xmlns:wpi="http://schemas.microsoft.com/office/word/2010/wordprocessingInk" xmlns:wne="http://schemas.microsoft.com/office/word/2006/wordml" xmlns:wps="http://schemas.microsoft.com/office/word/2010/wordprocessingShape" mc:Ignorable="w14 w15 w16se w16cid w16 w16cex w16sdtdh wp14">
+  <w15:commentEx w15:paraId="04AB915B" w15:done="0"/>
+  <w15:commentEx w15:paraId="63E59BCA" w15:done="0"/>
   <w15:commentEx w15:paraId="343246C8" w15:done="0"/>
   <w15:commentEx w15:paraId="60D26B0A" w15:paraIdParent="343246C8" w15:done="0"/>
   <w15:commentEx w15:paraId="33A00EA0" w15:done="0"/>
@@ -13199,7 +13306,9 @@
   <w15:commentEx w15:paraId="3E7E3457" w15:paraIdParent="22FE3A88" w15:done="0"/>
   <w15:commentEx w15:paraId="5E550514" w15:done="0"/>
   <w15:commentEx w15:paraId="5DF17ECE" w15:paraIdParent="5E550514" w15:done="0"/>
+  <w15:commentEx w15:paraId="4EA2CDFB" w15:done="0"/>
   <w15:commentEx w15:paraId="1B7AFFAE" w15:done="0"/>
+  <w15:commentEx w15:paraId="630F126E" w15:done="0"/>
   <w15:commentEx w15:paraId="370858E5" w15:done="0"/>
   <w15:commentEx w15:paraId="6CA68315" w15:done="0"/>
   <w15:commentEx w15:paraId="2DBFB46E" w15:done="0"/>
@@ -13213,6 +13322,8 @@
 
 <file path=word/commentsExtensible.xml><?xml version="1.0" encoding="utf-8"?>
 <w16cex:commentsExtensible xmlns:wpc="http://schemas.microsoft.com/office/word/2010/wordprocessingCanvas" xmlns:cx="http://schemas.microsoft.com/office/drawing/2014/chartex" xmlns:cx1="http://schemas.microsoft.com/office/drawing/2015/9/8/chartex" xmlns:cx2="http://schemas.microsoft.com/office/drawing/2015/10/21/chartex" xmlns:cx3="http://schemas.microsoft.com/office/drawing/2016/5/9/chartex" xmlns:cx4="http://schemas.microsoft.com/office/drawing/2016/5/10/chartex" xmlns:cx5="http://schemas.microsoft.com/office/drawing/2016/5/11/chartex" xmlns:cx6="http://schemas.microsoft.com/office/drawing/2016/5/12/chartex" xmlns:cx7="http://schemas.microsoft.com/office/drawing/2016/5/13/chartex" xmlns:cx8="http://schemas.microsoft.com/office/drawing/2016/5/14/chartex" xmlns:mc="http://schemas.openxmlformats.org/markup-compatibility/2006" xmlns:aink="http://schemas.microsoft.com/office/drawing/2016/ink" xmlns:am3d="http://schemas.microsoft.com/office/drawing/2017/model3d" xmlns:o="urn:schemas-microsoft-com:office:office" xmlns:oel="http://schemas.microsoft.com/office/2019/extlst" xmlns:r="http://schemas.openxmlformats.org/officeDocument/2006/relationships" xmlns:m="http://schemas.openxmlformats.org/officeDocument/2006/math" xmlns:v="urn:schemas-microsoft-com:vml" xmlns:wp14="http://schemas.microsoft.com/office/word/2010/wordprocessingDrawing" xmlns:wp="http://schemas.openxmlformats.org/drawingml/2006/wordprocessingDrawing" xmlns:w10="urn:schemas-microsoft-com:office:word" xmlns:w="http://schemas.openxmlformats.org/wordprocessingml/2006/main" xmlns:w14="http://schemas.microsoft.com/office/word/2010/wordml" xmlns:w15="http://schemas.microsoft.com/office/word/2012/wordml" xmlns:w16cex="http://schemas.microsoft.com/office/word/2018/wordml/cex" xmlns:w16cid="http://schemas.microsoft.com/office/word/2016/wordml/cid" xmlns:w16="http://schemas.microsoft.com/office/word/2018/wordml" xmlns:w16sdtdh="http://schemas.microsoft.com/office/word/2020/wordml/sdtdatahash" xmlns:w16se="http://schemas.microsoft.com/office/word/2015/wordml/symex" xmlns:wpg="http://schemas.microsoft.com/office/word/2010/wordprocessingGroup" xmlns:wpi="http://schemas.microsoft.com/office/word/2010/wordprocessingInk" xmlns:wne="http://schemas.microsoft.com/office/word/2006/wordml" xmlns:wps="http://schemas.microsoft.com/office/word/2010/wordprocessingShape" mc:Ignorable="w14 w15 w16se w16cid w16 w16cex w16sdtdh wp14">
+  <w16cex:commentExtensible w16cex:durableId="274B7262" w16cex:dateUtc="2022-12-19T22:29:00Z"/>
+  <w16cex:commentExtensible w16cex:durableId="274B72D7" w16cex:dateUtc="2022-12-19T22:31:00Z"/>
   <w16cex:commentExtensible w16cex:durableId="274B3C3B" w16cex:dateUtc="2022-12-19T18:38:00Z"/>
   <w16cex:commentExtensible w16cex:durableId="274B3CC5" w16cex:dateUtc="2022-12-19T18:40:00Z"/>
   <w16cex:commentExtensible w16cex:durableId="27472090" w16cex:dateUtc="2022-12-16T15:51:00Z"/>
@@ -13221,7 +13332,9 @@
   <w16cex:commentExtensible w16cex:durableId="274B3D37" w16cex:dateUtc="2022-12-19T18:42:00Z"/>
   <w16cex:commentExtensible w16cex:durableId="274B3CA3" w16cex:dateUtc="2022-12-19T18:40:00Z"/>
   <w16cex:commentExtensible w16cex:durableId="274B3D4D" w16cex:dateUtc="2022-12-19T18:43:00Z"/>
+  <w16cex:commentExtensible w16cex:durableId="274B72C2" w16cex:dateUtc="2022-12-19T22:31:00Z"/>
   <w16cex:commentExtensible w16cex:durableId="274B4113" w16cex:dateUtc="2022-12-19T18:59:00Z"/>
+  <w16cex:commentExtensible w16cex:durableId="274B7291" w16cex:dateUtc="2022-12-19T22:30:00Z"/>
   <w16cex:commentExtensible w16cex:durableId="274B7111" w16cex:dateUtc="2022-12-19T22:24:00Z"/>
   <w16cex:commentExtensible w16cex:durableId="274B69A8" w16cex:dateUtc="2022-12-19T21:52:00Z"/>
   <w16cex:commentExtensible w16cex:durableId="274B69B5" w16cex:dateUtc="2022-12-19T21:52:00Z"/>
@@ -13235,6 +13348,8 @@
 
 <file path=word/commentsIds.xml><?xml version="1.0" encoding="utf-8"?>
 <w16cid:commentsIds xmlns:wpc="http://schemas.microsoft.com/office/word/2010/wordprocessingCanvas" xmlns:cx="http://schemas.microsoft.com/office/drawing/2014/chartex" xmlns:cx1="http://schemas.microsoft.com/office/drawing/2015/9/8/chartex" xmlns:cx2="http://schemas.microsoft.com/office/drawing/2015/10/21/chartex" xmlns:cx3="http://schemas.microsoft.com/office/drawing/2016/5/9/chartex" xmlns:cx4="http://schemas.microsoft.com/office/drawing/2016/5/10/chartex" xmlns:cx5="http://schemas.microsoft.com/office/drawing/2016/5/11/chartex" xmlns:cx6="http://schemas.microsoft.com/office/drawing/2016/5/12/chartex" xmlns:cx7="http://schemas.microsoft.com/office/drawing/2016/5/13/chartex" xmlns:cx8="http://schemas.microsoft.com/office/drawing/2016/5/14/chartex" xmlns:mc="http://schemas.openxmlformats.org/markup-compatibility/2006" xmlns:aink="http://schemas.microsoft.com/office/drawing/2016/ink" xmlns:am3d="http://schemas.microsoft.com/office/drawing/2017/model3d" xmlns:o="urn:schemas-microsoft-com:office:office" xmlns:oel="http://schemas.microsoft.com/office/2019/extlst" xmlns:r="http://schemas.openxmlformats.org/officeDocument/2006/relationships" xmlns:m="http://schemas.openxmlformats.org/officeDocument/2006/math" xmlns:v="urn:schemas-microsoft-com:vml" xmlns:wp14="http://schemas.microsoft.com/office/word/2010/wordprocessingDrawing" xmlns:wp="http://schemas.openxmlformats.org/drawingml/2006/wordprocessingDrawing" xmlns:w10="urn:schemas-microsoft-com:office:word" xmlns:w="http://schemas.openxmlformats.org/wordprocessingml/2006/main" xmlns:w14="http://schemas.microsoft.com/office/word/2010/wordml" xmlns:w15="http://schemas.microsoft.com/office/word/2012/wordml" xmlns:w16cex="http://schemas.microsoft.com/office/word/2018/wordml/cex" xmlns:w16cid="http://schemas.microsoft.com/office/word/2016/wordml/cid" xmlns:w16="http://schemas.microsoft.com/office/word/2018/wordml" xmlns:w16sdtdh="http://schemas.microsoft.com/office/word/2020/wordml/sdtdatahash" xmlns:w16se="http://schemas.microsoft.com/office/word/2015/wordml/symex" xmlns:wpg="http://schemas.microsoft.com/office/word/2010/wordprocessingGroup" xmlns:wpi="http://schemas.microsoft.com/office/word/2010/wordprocessingInk" xmlns:wne="http://schemas.microsoft.com/office/word/2006/wordml" xmlns:wps="http://schemas.microsoft.com/office/word/2010/wordprocessingShape" mc:Ignorable="w14 w15 w16se w16cid w16 w16cex w16sdtdh wp14">
+  <w16cid:commentId w16cid:paraId="04AB915B" w16cid:durableId="274B7262"/>
+  <w16cid:commentId w16cid:paraId="63E59BCA" w16cid:durableId="274B72D7"/>
   <w16cid:commentId w16cid:paraId="343246C8" w16cid:durableId="274B3C3B"/>
   <w16cid:commentId w16cid:paraId="60D26B0A" w16cid:durableId="274B3CC5"/>
   <w16cid:commentId w16cid:paraId="33A00EA0" w16cid:durableId="27472090"/>
@@ -13243,7 +13358,9 @@
   <w16cid:commentId w16cid:paraId="3E7E3457" w16cid:durableId="274B3D37"/>
   <w16cid:commentId w16cid:paraId="5E550514" w16cid:durableId="274B3CA3"/>
   <w16cid:commentId w16cid:paraId="5DF17ECE" w16cid:durableId="274B3D4D"/>
+  <w16cid:commentId w16cid:paraId="4EA2CDFB" w16cid:durableId="274B72C2"/>
   <w16cid:commentId w16cid:paraId="1B7AFFAE" w16cid:durableId="274B4113"/>
+  <w16cid:commentId w16cid:paraId="630F126E" w16cid:durableId="274B7291"/>
   <w16cid:commentId w16cid:paraId="370858E5" w16cid:durableId="274B7111"/>
   <w16cid:commentId w16cid:paraId="6CA68315" w16cid:durableId="274B69A8"/>
   <w16cid:commentId w16cid:paraId="2DBFB46E" w16cid:durableId="274B69B5"/>

</xml_diff>

<commit_message>
CWEs für Kommunikation hinzugefügt
</commit_message>
<xml_diff>
--- a/Doc-ChessProg.docx
+++ b/Doc-ChessProg.docx
@@ -12,6 +12,8 @@
           <w:szCs w:val="144"/>
         </w:rPr>
       </w:pPr>
+      <w:bookmarkStart w:id="0" w:name="_Hlk122458952"/>
+      <w:bookmarkEnd w:id="0"/>
     </w:p>
     <w:p>
       <w:pPr>
@@ -126,7 +128,7 @@
           <w:szCs w:val="52"/>
         </w:rPr>
       </w:pPr>
-      <w:commentRangeStart w:id="0"/>
+      <w:commentRangeStart w:id="1"/>
       <w:r>
         <w:rPr>
           <w:rFonts w:ascii="Times New Roman" w:hAnsi="Times New Roman" w:cs="Times New Roman"/>
@@ -161,12 +163,12 @@
         </w:rPr>
         <w:t>Dozent: Michael Heigl</w:t>
       </w:r>
-      <w:commentRangeEnd w:id="0"/>
+      <w:commentRangeEnd w:id="1"/>
       <w:r>
         <w:rPr>
           <w:rStyle w:val="Kommentarzeichen"/>
         </w:rPr>
-        <w:commentReference w:id="0"/>
+        <w:commentReference w:id="1"/>
       </w:r>
     </w:p>
     <w:p>
@@ -190,6 +192,7 @@
           <w:szCs w:val="52"/>
         </w:rPr>
       </w:pPr>
+      <w:commentRangeStart w:id="2"/>
       <w:r>
         <w:rPr>
           <w:rFonts w:ascii="Times New Roman" w:hAnsi="Times New Roman" w:cs="Times New Roman"/>
@@ -249,6 +252,13 @@
           <w:szCs w:val="52"/>
         </w:rPr>
         <w:t xml:space="preserve"> (Chess Online)</w:t>
+      </w:r>
+      <w:commentRangeEnd w:id="2"/>
+      <w:r>
+        <w:rPr>
+          <w:rStyle w:val="Kommentarzeichen"/>
+        </w:rPr>
+        <w:commentReference w:id="2"/>
       </w:r>
     </w:p>
     <w:p>
@@ -388,6 +398,13 @@
     </w:p>
     <w:sdt>
       <w:sdtPr>
+        <w:rPr>
+          <w:rFonts w:asciiTheme="minorHAnsi" w:eastAsiaTheme="minorHAnsi" w:hAnsiTheme="minorHAnsi" w:cstheme="minorBidi"/>
+          <w:color w:val="auto"/>
+          <w:sz w:val="22"/>
+          <w:szCs w:val="22"/>
+          <w:lang w:eastAsia="en-US"/>
+        </w:rPr>
         <w:id w:val="1753162509"/>
         <w:docPartObj>
           <w:docPartGallery w:val="Table of Contents"/>
@@ -396,13 +413,8 @@
       </w:sdtPr>
       <w:sdtEndPr>
         <w:rPr>
-          <w:rFonts w:asciiTheme="minorHAnsi" w:eastAsiaTheme="minorHAnsi" w:hAnsiTheme="minorHAnsi" w:cstheme="minorBidi"/>
           <w:b/>
           <w:bCs/>
-          <w:color w:val="auto"/>
-          <w:sz w:val="22"/>
-          <w:szCs w:val="22"/>
-          <w:lang w:eastAsia="en-US"/>
         </w:rPr>
       </w:sdtEndPr>
       <w:sdtContent>
@@ -972,7 +984,31 @@
                 <w:sz w:val="32"/>
                 <w:szCs w:val="32"/>
               </w:rPr>
-              <w:t>3.1 Datenbank</w:t>
+              <w:t>3.1 Datenb</w:t>
+            </w:r>
+            <w:r>
+              <w:rPr>
+                <w:rStyle w:val="Hyperlink"/>
+                <w:rFonts w:ascii="Times New Roman" w:hAnsi="Times New Roman"/>
+                <w:b/>
+                <w:bCs/>
+                <w:noProof/>
+                <w:sz w:val="32"/>
+                <w:szCs w:val="32"/>
+              </w:rPr>
+              <w:t>a</w:t>
+            </w:r>
+            <w:r>
+              <w:rPr>
+                <w:rStyle w:val="Hyperlink"/>
+                <w:rFonts w:ascii="Times New Roman" w:hAnsi="Times New Roman"/>
+                <w:b/>
+                <w:bCs/>
+                <w:noProof/>
+                <w:sz w:val="32"/>
+                <w:szCs w:val="32"/>
+              </w:rPr>
+              <w:t>nk</w:t>
             </w:r>
             <w:r>
               <w:rPr>
@@ -1166,7 +1202,31 @@
                 <w:sz w:val="32"/>
                 <w:szCs w:val="32"/>
               </w:rPr>
-              <w:t>3.3 Kommunikation</w:t>
+              <w:t>3.3 Kommu</w:t>
+            </w:r>
+            <w:r>
+              <w:rPr>
+                <w:rStyle w:val="Hyperlink"/>
+                <w:rFonts w:ascii="Times New Roman" w:hAnsi="Times New Roman"/>
+                <w:b/>
+                <w:bCs/>
+                <w:noProof/>
+                <w:sz w:val="32"/>
+                <w:szCs w:val="32"/>
+              </w:rPr>
+              <w:t>n</w:t>
+            </w:r>
+            <w:r>
+              <w:rPr>
+                <w:rStyle w:val="Hyperlink"/>
+                <w:rFonts w:ascii="Times New Roman" w:hAnsi="Times New Roman"/>
+                <w:b/>
+                <w:bCs/>
+                <w:noProof/>
+                <w:sz w:val="32"/>
+                <w:szCs w:val="32"/>
+              </w:rPr>
+              <w:t>ikation</w:t>
             </w:r>
             <w:r>
               <w:rPr>
@@ -1973,7 +2033,7 @@
           <w:u w:val="single"/>
         </w:rPr>
       </w:pPr>
-      <w:bookmarkStart w:id="1" w:name="_Toc122458544"/>
+      <w:bookmarkStart w:id="3" w:name="_Toc122458544"/>
       <w:r>
         <w:rPr>
           <w:rFonts w:ascii="Times New Roman" w:hAnsi="Times New Roman" w:cs="Times New Roman"/>
@@ -1987,7 +2047,7 @@
         <w:lastRenderedPageBreak/>
         <w:t>1. Einleitung</w:t>
       </w:r>
-      <w:bookmarkEnd w:id="1"/>
+      <w:bookmarkEnd w:id="3"/>
     </w:p>
     <w:p>
       <w:pPr>
@@ -2369,7 +2429,7 @@
           <w:u w:val="single"/>
         </w:rPr>
       </w:pPr>
-      <w:bookmarkStart w:id="2" w:name="_Toc122458545"/>
+      <w:bookmarkStart w:id="4" w:name="_Toc122458545"/>
       <w:r>
         <w:rPr>
           <w:rFonts w:ascii="Times New Roman" w:hAnsi="Times New Roman" w:cs="Times New Roman"/>
@@ -2383,7 +2443,7 @@
         <w:lastRenderedPageBreak/>
         <w:t>2. Funktionsweise der schwachen Version</w:t>
       </w:r>
-      <w:bookmarkEnd w:id="2"/>
+      <w:bookmarkEnd w:id="4"/>
     </w:p>
     <w:p>
       <w:pPr>
@@ -2397,7 +2457,7 @@
           <w:szCs w:val="40"/>
         </w:rPr>
       </w:pPr>
-      <w:bookmarkStart w:id="3" w:name="_Toc122458546"/>
+      <w:bookmarkStart w:id="5" w:name="_Toc122458546"/>
       <w:r>
         <w:rPr>
           <w:rFonts w:ascii="Times New Roman" w:hAnsi="Times New Roman" w:cs="Times New Roman"/>
@@ -2409,7 +2469,7 @@
         </w:rPr>
         <w:t>2.1 Login und Menü</w:t>
       </w:r>
-      <w:bookmarkEnd w:id="3"/>
+      <w:bookmarkEnd w:id="5"/>
     </w:p>
     <w:p>
       <w:pPr>
@@ -2539,14 +2599,27 @@
       <w:r>
         <w:t xml:space="preserve">Abbildung </w:t>
       </w:r>
-      <w:fldSimple w:instr=" SEQ Abbildung \* ARABIC ">
-        <w:r>
-          <w:rPr>
-            <w:noProof/>
-          </w:rPr>
-          <w:t>1</w:t>
-        </w:r>
-      </w:fldSimple>
+      <w:r>
+        <w:fldChar w:fldCharType="begin"/>
+      </w:r>
+      <w:r>
+        <w:instrText xml:space="preserve"> SEQ Abbildung \* ARABIC </w:instrText>
+      </w:r>
+      <w:r>
+        <w:fldChar w:fldCharType="separate"/>
+      </w:r>
+      <w:r>
+        <w:rPr>
+          <w:noProof/>
+        </w:rPr>
+        <w:t>1</w:t>
+      </w:r>
+      <w:r>
+        <w:rPr>
+          <w:noProof/>
+        </w:rPr>
+        <w:fldChar w:fldCharType="end"/>
+      </w:r>
       <w:r>
         <w:t xml:space="preserve">: </w:t>
       </w:r>
@@ -2851,14 +2924,27 @@
       <w:r>
         <w:t xml:space="preserve">Abbildung </w:t>
       </w:r>
-      <w:fldSimple w:instr=" SEQ Abbildung \* ARABIC ">
-        <w:r>
-          <w:rPr>
-            <w:noProof/>
-          </w:rPr>
-          <w:t>2</w:t>
-        </w:r>
-      </w:fldSimple>
+      <w:r>
+        <w:fldChar w:fldCharType="begin"/>
+      </w:r>
+      <w:r>
+        <w:instrText xml:space="preserve"> SEQ Abbildung \* ARABIC </w:instrText>
+      </w:r>
+      <w:r>
+        <w:fldChar w:fldCharType="separate"/>
+      </w:r>
+      <w:r>
+        <w:rPr>
+          <w:noProof/>
+        </w:rPr>
+        <w:t>2</w:t>
+      </w:r>
+      <w:r>
+        <w:rPr>
+          <w:noProof/>
+        </w:rPr>
+        <w:fldChar w:fldCharType="end"/>
+      </w:r>
       <w:r>
         <w:t xml:space="preserve">: </w:t>
       </w:r>
@@ -2968,14 +3054,27 @@
       <w:r>
         <w:t xml:space="preserve">Abbildung </w:t>
       </w:r>
-      <w:fldSimple w:instr=" SEQ Abbildung \* ARABIC ">
-        <w:r>
-          <w:rPr>
-            <w:noProof/>
-          </w:rPr>
-          <w:t>3</w:t>
-        </w:r>
-      </w:fldSimple>
+      <w:r>
+        <w:fldChar w:fldCharType="begin"/>
+      </w:r>
+      <w:r>
+        <w:instrText xml:space="preserve"> SEQ Abbildung \* ARABIC </w:instrText>
+      </w:r>
+      <w:r>
+        <w:fldChar w:fldCharType="separate"/>
+      </w:r>
+      <w:r>
+        <w:rPr>
+          <w:noProof/>
+        </w:rPr>
+        <w:t>3</w:t>
+      </w:r>
+      <w:r>
+        <w:rPr>
+          <w:noProof/>
+        </w:rPr>
+        <w:fldChar w:fldCharType="end"/>
+      </w:r>
       <w:r>
         <w:t>: Empfang des Aktivierungscodes</w:t>
       </w:r>
@@ -3055,14 +3154,27 @@
       <w:r>
         <w:t xml:space="preserve">Abbildung </w:t>
       </w:r>
-      <w:fldSimple w:instr=" SEQ Abbildung \* ARABIC ">
-        <w:r>
-          <w:rPr>
-            <w:noProof/>
-          </w:rPr>
-          <w:t>4</w:t>
-        </w:r>
-      </w:fldSimple>
+      <w:r>
+        <w:fldChar w:fldCharType="begin"/>
+      </w:r>
+      <w:r>
+        <w:instrText xml:space="preserve"> SEQ Abbildung \* ARABIC </w:instrText>
+      </w:r>
+      <w:r>
+        <w:fldChar w:fldCharType="separate"/>
+      </w:r>
+      <w:r>
+        <w:rPr>
+          <w:noProof/>
+        </w:rPr>
+        <w:t>4</w:t>
+      </w:r>
+      <w:r>
+        <w:rPr>
+          <w:noProof/>
+        </w:rPr>
+        <w:fldChar w:fldCharType="end"/>
+      </w:r>
       <w:r>
         <w:t>: Design der Datenbank</w:t>
       </w:r>
@@ -3381,14 +3493,27 @@
       <w:r>
         <w:t xml:space="preserve">Abbildung </w:t>
       </w:r>
-      <w:fldSimple w:instr=" SEQ Abbildung \* ARABIC ">
-        <w:r>
-          <w:rPr>
-            <w:noProof/>
-          </w:rPr>
-          <w:t>5</w:t>
-        </w:r>
-      </w:fldSimple>
+      <w:r>
+        <w:fldChar w:fldCharType="begin"/>
+      </w:r>
+      <w:r>
+        <w:instrText xml:space="preserve"> SEQ Abbildung \* ARABIC </w:instrText>
+      </w:r>
+      <w:r>
+        <w:fldChar w:fldCharType="separate"/>
+      </w:r>
+      <w:r>
+        <w:rPr>
+          <w:noProof/>
+        </w:rPr>
+        <w:t>5</w:t>
+      </w:r>
+      <w:r>
+        <w:rPr>
+          <w:noProof/>
+        </w:rPr>
+        <w:fldChar w:fldCharType="end"/>
+      </w:r>
       <w:r>
         <w:t>: Anmeldung des Nutzers mit Abfrage des Aktivierungscodes</w:t>
       </w:r>
@@ -3420,7 +3545,7 @@
           <w:szCs w:val="40"/>
         </w:rPr>
       </w:pPr>
-      <w:bookmarkStart w:id="4" w:name="_Toc122458547"/>
+      <w:bookmarkStart w:id="6" w:name="_Toc122458547"/>
       <w:r>
         <w:rPr>
           <w:rFonts w:ascii="Times New Roman" w:hAnsi="Times New Roman" w:cs="Times New Roman"/>
@@ -3433,7 +3558,7 @@
         <w:lastRenderedPageBreak/>
         <w:t>2.2 Während eines Online-Matches</w:t>
       </w:r>
-      <w:bookmarkEnd w:id="4"/>
+      <w:bookmarkEnd w:id="6"/>
     </w:p>
     <w:p>
       <w:pPr>
@@ -3808,14 +3933,27 @@
       <w:r>
         <w:t xml:space="preserve">Abbildung </w:t>
       </w:r>
-      <w:fldSimple w:instr=" SEQ Abbildung \* ARABIC ">
-        <w:r>
-          <w:rPr>
-            <w:noProof/>
-          </w:rPr>
-          <w:t>6</w:t>
-        </w:r>
-      </w:fldSimple>
+      <w:r>
+        <w:fldChar w:fldCharType="begin"/>
+      </w:r>
+      <w:r>
+        <w:instrText xml:space="preserve"> SEQ Abbildung \* ARABIC </w:instrText>
+      </w:r>
+      <w:r>
+        <w:fldChar w:fldCharType="separate"/>
+      </w:r>
+      <w:r>
+        <w:rPr>
+          <w:noProof/>
+        </w:rPr>
+        <w:t>6</w:t>
+      </w:r>
+      <w:r>
+        <w:rPr>
+          <w:noProof/>
+        </w:rPr>
+        <w:fldChar w:fldCharType="end"/>
+      </w:r>
       <w:r>
         <w:t>: Berechnung der ELO-Änderung</w:t>
       </w:r>
@@ -3848,7 +3986,7 @@
           <w:u w:val="single"/>
         </w:rPr>
       </w:pPr>
-      <w:bookmarkStart w:id="5" w:name="_Toc122458548"/>
+      <w:bookmarkStart w:id="7" w:name="_Toc122458548"/>
       <w:r>
         <w:rPr>
           <w:rFonts w:ascii="Times New Roman" w:hAnsi="Times New Roman" w:cs="Times New Roman"/>
@@ -3862,7 +4000,7 @@
         <w:lastRenderedPageBreak/>
         <w:t>3. Analyse der Schwachstellen</w:t>
       </w:r>
-      <w:bookmarkEnd w:id="5"/>
+      <w:bookmarkEnd w:id="7"/>
     </w:p>
     <w:p>
       <w:pPr>
@@ -4118,7 +4256,7 @@
           <w:szCs w:val="40"/>
         </w:rPr>
       </w:pPr>
-      <w:bookmarkStart w:id="6" w:name="_Toc122458549"/>
+      <w:bookmarkStart w:id="8" w:name="_Toc122458549"/>
       <w:r>
         <w:rPr>
           <w:rFonts w:ascii="Times New Roman" w:hAnsi="Times New Roman" w:cs="Times New Roman"/>
@@ -4141,7 +4279,7 @@
         </w:rPr>
         <w:t>Datenbank</w:t>
       </w:r>
-      <w:bookmarkEnd w:id="6"/>
+      <w:bookmarkEnd w:id="8"/>
     </w:p>
     <w:p>
       <w:pPr>
@@ -6228,14 +6366,27 @@
       <w:r>
         <w:t xml:space="preserve">Abbildung </w:t>
       </w:r>
-      <w:fldSimple w:instr=" SEQ Abbildung \* ARABIC ">
-        <w:r>
-          <w:rPr>
-            <w:noProof/>
-          </w:rPr>
-          <w:t>7</w:t>
-        </w:r>
-      </w:fldSimple>
+      <w:r>
+        <w:fldChar w:fldCharType="begin"/>
+      </w:r>
+      <w:r>
+        <w:instrText xml:space="preserve"> SEQ Abbildung \* ARABIC </w:instrText>
+      </w:r>
+      <w:r>
+        <w:fldChar w:fldCharType="separate"/>
+      </w:r>
+      <w:r>
+        <w:rPr>
+          <w:noProof/>
+        </w:rPr>
+        <w:t>7</w:t>
+      </w:r>
+      <w:r>
+        <w:rPr>
+          <w:noProof/>
+        </w:rPr>
+        <w:fldChar w:fldCharType="end"/>
+      </w:r>
       <w:r>
         <w:t>: CWSS-Score für die CWEs der Datenbank</w:t>
       </w:r>
@@ -6253,8 +6404,8 @@
           <w:szCs w:val="40"/>
         </w:rPr>
       </w:pPr>
-      <w:bookmarkStart w:id="7" w:name="_Toc122458550"/>
-      <w:commentRangeStart w:id="8"/>
+      <w:bookmarkStart w:id="9" w:name="_Toc122458550"/>
+      <w:commentRangeStart w:id="10"/>
       <w:r>
         <w:rPr>
           <w:rFonts w:ascii="Times New Roman" w:hAnsi="Times New Roman" w:cs="Times New Roman"/>
@@ -6277,7 +6428,7 @@
         </w:rPr>
         <w:t>Passwort und Aktivierungscode</w:t>
       </w:r>
-      <w:commentRangeEnd w:id="8"/>
+      <w:commentRangeEnd w:id="10"/>
       <w:r>
         <w:rPr>
           <w:rStyle w:val="Kommentarzeichen"/>
@@ -6288,9 +6439,9 @@
           <w:sz w:val="40"/>
           <w:szCs w:val="40"/>
         </w:rPr>
-        <w:commentReference w:id="8"/>
-      </w:r>
-      <w:bookmarkEnd w:id="7"/>
+        <w:commentReference w:id="10"/>
+      </w:r>
+      <w:bookmarkEnd w:id="9"/>
     </w:p>
     <w:p>
       <w:pPr>
@@ -7088,8 +7239,8 @@
         </w:rPr>
         <w:t xml:space="preserve"> (siehe </w:t>
       </w:r>
-      <w:commentRangeStart w:id="9"/>
-      <w:commentRangeStart w:id="10"/>
+      <w:commentRangeStart w:id="11"/>
+      <w:commentRangeStart w:id="12"/>
       <w:r>
         <w:rPr>
           <w:rFonts w:ascii="Times New Roman" w:hAnsi="Times New Roman" w:cs="Times New Roman"/>
@@ -7108,19 +7259,19 @@
         </w:rPr>
         <w:t>).</w:t>
       </w:r>
-      <w:commentRangeEnd w:id="9"/>
+      <w:commentRangeEnd w:id="11"/>
       <w:r>
         <w:rPr>
           <w:rStyle w:val="Kommentarzeichen"/>
         </w:rPr>
-        <w:commentReference w:id="9"/>
-      </w:r>
-      <w:commentRangeEnd w:id="10"/>
+        <w:commentReference w:id="11"/>
+      </w:r>
+      <w:commentRangeEnd w:id="12"/>
       <w:r>
         <w:rPr>
           <w:rStyle w:val="Kommentarzeichen"/>
         </w:rPr>
-        <w:commentReference w:id="10"/>
+        <w:commentReference w:id="12"/>
       </w:r>
     </w:p>
     <w:p>
@@ -7256,8 +7407,8 @@
         </w:rPr>
         <w:t xml:space="preserve"> (</w:t>
       </w:r>
-      <w:commentRangeStart w:id="11"/>
-      <w:commentRangeStart w:id="12"/>
+      <w:commentRangeStart w:id="13"/>
+      <w:commentRangeStart w:id="14"/>
       <w:r>
         <w:rPr>
           <w:rFonts w:ascii="Times New Roman" w:hAnsi="Times New Roman" w:cs="Times New Roman"/>
@@ -7267,19 +7418,19 @@
         </w:rPr>
         <w:t>siehe Anhang</w:t>
       </w:r>
-      <w:commentRangeEnd w:id="11"/>
+      <w:commentRangeEnd w:id="13"/>
       <w:r>
         <w:rPr>
           <w:rStyle w:val="Kommentarzeichen"/>
         </w:rPr>
-        <w:commentReference w:id="11"/>
-      </w:r>
-      <w:commentRangeEnd w:id="12"/>
+        <w:commentReference w:id="13"/>
+      </w:r>
+      <w:commentRangeEnd w:id="14"/>
       <w:r>
         <w:rPr>
           <w:rStyle w:val="Kommentarzeichen"/>
         </w:rPr>
-        <w:commentReference w:id="12"/>
+        <w:commentReference w:id="14"/>
       </w:r>
       <w:r>
         <w:rPr>
@@ -7995,8 +8146,8 @@
         </w:rPr>
         <w:t xml:space="preserve"> Anhand </w:t>
       </w:r>
-      <w:commentRangeStart w:id="13"/>
-      <w:commentRangeStart w:id="14"/>
+      <w:commentRangeStart w:id="15"/>
+      <w:commentRangeStart w:id="16"/>
       <w:r>
         <w:rPr>
           <w:rFonts w:ascii="Times New Roman" w:hAnsi="Times New Roman" w:cs="Times New Roman"/>
@@ -8006,19 +8157,19 @@
         </w:rPr>
         <w:t>Anhang X</w:t>
       </w:r>
-      <w:commentRangeEnd w:id="13"/>
+      <w:commentRangeEnd w:id="15"/>
       <w:r>
         <w:rPr>
           <w:rStyle w:val="Kommentarzeichen"/>
         </w:rPr>
-        <w:commentReference w:id="13"/>
-      </w:r>
-      <w:commentRangeEnd w:id="14"/>
+        <w:commentReference w:id="15"/>
+      </w:r>
+      <w:commentRangeEnd w:id="16"/>
       <w:r>
         <w:rPr>
           <w:rStyle w:val="Kommentarzeichen"/>
         </w:rPr>
-        <w:commentReference w:id="14"/>
+        <w:commentReference w:id="16"/>
       </w:r>
       <w:r>
         <w:rPr>
@@ -8294,8 +8445,8 @@
         </w:rPr>
         <w:t xml:space="preserve"> worden (siehe </w:t>
       </w:r>
-      <w:commentRangeStart w:id="15"/>
-      <w:commentRangeStart w:id="16"/>
+      <w:commentRangeStart w:id="17"/>
+      <w:commentRangeStart w:id="18"/>
       <w:r>
         <w:rPr>
           <w:rFonts w:ascii="Times New Roman" w:hAnsi="Times New Roman" w:cs="Times New Roman"/>
@@ -8305,19 +8456,19 @@
         </w:rPr>
         <w:t>Anhang X</w:t>
       </w:r>
-      <w:commentRangeEnd w:id="15"/>
+      <w:commentRangeEnd w:id="17"/>
       <w:r>
         <w:rPr>
           <w:rStyle w:val="Kommentarzeichen"/>
         </w:rPr>
-        <w:commentReference w:id="15"/>
-      </w:r>
-      <w:commentRangeEnd w:id="16"/>
+        <w:commentReference w:id="17"/>
+      </w:r>
+      <w:commentRangeEnd w:id="18"/>
       <w:r>
         <w:rPr>
           <w:rStyle w:val="Kommentarzeichen"/>
         </w:rPr>
-        <w:commentReference w:id="16"/>
+        <w:commentReference w:id="18"/>
       </w:r>
       <w:r>
         <w:rPr>
@@ -8385,7 +8536,7 @@
         </w:rPr>
         <w:t xml:space="preserve"> ist dennoch nicht erzielt worden, jedoch stört die DOS-Attacke den Spielfluss außerordentlich und somit wird die Verfügbarkeit ebenso beeinträchtigt</w:t>
       </w:r>
-      <w:commentRangeStart w:id="17"/>
+      <w:commentRangeStart w:id="19"/>
       <w:r>
         <w:rPr>
           <w:rFonts w:ascii="Times New Roman" w:hAnsi="Times New Roman" w:cs="Times New Roman"/>
@@ -8395,12 +8546,12 @@
         </w:rPr>
         <w:t>.</w:t>
       </w:r>
-      <w:commentRangeEnd w:id="17"/>
+      <w:commentRangeEnd w:id="19"/>
       <w:r>
         <w:rPr>
           <w:rStyle w:val="Kommentarzeichen"/>
         </w:rPr>
-        <w:commentReference w:id="17"/>
+        <w:commentReference w:id="19"/>
       </w:r>
       <w:r>
         <w:rPr>
@@ -8424,7 +8575,7 @@
           <w:szCs w:val="40"/>
         </w:rPr>
       </w:pPr>
-      <w:bookmarkStart w:id="18" w:name="_Toc122458551"/>
+      <w:bookmarkStart w:id="20" w:name="_Toc122458551"/>
       <w:r>
         <w:rPr>
           <w:rFonts w:ascii="Times New Roman" w:hAnsi="Times New Roman" w:cs="Times New Roman"/>
@@ -8448,7 +8599,7 @@
         </w:rPr>
         <w:t>Kommunikation</w:t>
       </w:r>
-      <w:bookmarkEnd w:id="18"/>
+      <w:bookmarkEnd w:id="20"/>
     </w:p>
     <w:p>
       <w:pPr>
@@ -9004,54 +9155,6 @@
           <w:szCs w:val="32"/>
         </w:rPr>
       </w:pPr>
-    </w:p>
-    <w:p>
-      <w:pPr>
-        <w:spacing w:line="240" w:lineRule="auto"/>
-        <w:jc w:val="both"/>
-        <w:rPr>
-          <w:rFonts w:ascii="Times New Roman" w:hAnsi="Times New Roman" w:cs="Times New Roman"/>
-          <w:bCs/>
-          <w:sz w:val="32"/>
-          <w:szCs w:val="32"/>
-        </w:rPr>
-      </w:pPr>
-    </w:p>
-    <w:p>
-      <w:pPr>
-        <w:spacing w:line="240" w:lineRule="auto"/>
-        <w:jc w:val="both"/>
-        <w:rPr>
-          <w:rFonts w:ascii="Times New Roman" w:hAnsi="Times New Roman" w:cs="Times New Roman"/>
-          <w:bCs/>
-          <w:sz w:val="32"/>
-          <w:szCs w:val="32"/>
-        </w:rPr>
-      </w:pPr>
-    </w:p>
-    <w:p>
-      <w:pPr>
-        <w:spacing w:line="240" w:lineRule="auto"/>
-        <w:jc w:val="both"/>
-        <w:rPr>
-          <w:rFonts w:ascii="Times New Roman" w:hAnsi="Times New Roman" w:cs="Times New Roman"/>
-          <w:bCs/>
-          <w:sz w:val="32"/>
-          <w:szCs w:val="32"/>
-        </w:rPr>
-      </w:pPr>
-    </w:p>
-    <w:p>
-      <w:pPr>
-        <w:spacing w:line="240" w:lineRule="auto"/>
-        <w:jc w:val="center"/>
-        <w:rPr>
-          <w:rFonts w:ascii="Times New Roman" w:hAnsi="Times New Roman" w:cs="Times New Roman"/>
-          <w:bCs/>
-          <w:sz w:val="32"/>
-          <w:szCs w:val="32"/>
-        </w:rPr>
-      </w:pPr>
       <w:r>
         <w:rPr>
           <w:rFonts w:ascii="Times New Roman" w:hAnsi="Times New Roman" w:cs="Times New Roman"/>
@@ -9061,9 +9164,17 @@
           <w:szCs w:val="32"/>
         </w:rPr>
         <w:drawing>
-          <wp:inline distT="0" distB="0" distL="0" distR="0" wp14:anchorId="60E41522" wp14:editId="6B83B2EF">
+          <wp:anchor distT="0" distB="0" distL="114300" distR="114300" simplePos="0" relativeHeight="251701248" behindDoc="0" locked="0" layoutInCell="1" allowOverlap="1" wp14:anchorId="6B9E28FE" wp14:editId="69FC1933">
+            <wp:simplePos x="0" y="0"/>
+            <wp:positionH relativeFrom="margin">
+              <wp:posOffset>375285</wp:posOffset>
+            </wp:positionH>
+            <wp:positionV relativeFrom="margin">
+              <wp:posOffset>6697535</wp:posOffset>
+            </wp:positionV>
             <wp:extent cx="5010785" cy="990600"/>
             <wp:effectExtent l="0" t="0" r="0" b="0"/>
+            <wp:wrapSquare wrapText="bothSides"/>
             <wp:docPr id="18" name="Grafik 18" descr="Ein Bild, das Text enthält.&#10;&#10;Automatisch generierte Beschreibung"/>
             <wp:cNvGraphicFramePr>
               <a:graphicFrameLocks xmlns:a="http://schemas.openxmlformats.org/drawingml/2006/main" noChangeAspect="1"/>
@@ -9099,7 +9210,7 @@
                 </pic:pic>
               </a:graphicData>
             </a:graphic>
-          </wp:inline>
+          </wp:anchor>
         </w:drawing>
       </w:r>
     </w:p>
@@ -9114,17 +9225,36 @@
           <w:szCs w:val="32"/>
         </w:rPr>
       </w:pPr>
+    </w:p>
+    <w:p>
+      <w:pPr>
+        <w:spacing w:line="240" w:lineRule="auto"/>
+        <w:jc w:val="both"/>
+        <w:rPr>
+          <w:rFonts w:ascii="Times New Roman" w:hAnsi="Times New Roman" w:cs="Times New Roman"/>
+          <w:bCs/>
+          <w:sz w:val="32"/>
+          <w:szCs w:val="32"/>
+        </w:rPr>
+      </w:pPr>
       <w:r>
         <w:rPr>
           <w:noProof/>
         </w:rPr>
-        <w:lastRenderedPageBreak/>
         <mc:AlternateContent>
           <mc:Choice Requires="wps">
             <w:drawing>
-              <wp:inline distT="0" distB="0" distL="0" distR="0" wp14:anchorId="2E46494D" wp14:editId="76F40341">
-                <wp:extent cx="5698672" cy="635"/>
+              <wp:anchor distT="0" distB="0" distL="114300" distR="114300" simplePos="0" relativeHeight="251702272" behindDoc="0" locked="0" layoutInCell="1" allowOverlap="1" wp14:anchorId="2E46494D" wp14:editId="6822F43C">
+                <wp:simplePos x="0" y="0"/>
+                <wp:positionH relativeFrom="margin">
+                  <wp:posOffset>26670</wp:posOffset>
+                </wp:positionH>
+                <wp:positionV relativeFrom="margin">
+                  <wp:posOffset>7822688</wp:posOffset>
+                </wp:positionV>
+                <wp:extent cx="5698490" cy="635"/>
                 <wp:effectExtent l="0" t="0" r="0" b="0"/>
+                <wp:wrapSquare wrapText="bothSides"/>
                 <wp:docPr id="23" name="Textfeld 23"/>
                 <wp:cNvGraphicFramePr/>
                 <a:graphic xmlns:a="http://schemas.openxmlformats.org/drawingml/2006/main">
@@ -9134,7 +9264,7 @@
                       <wps:spPr>
                         <a:xfrm>
                           <a:off x="0" y="0"/>
-                          <a:ext cx="5698672" cy="635"/>
+                          <a:ext cx="5698490" cy="635"/>
                         </a:xfrm>
                         <a:prstGeom prst="rect">
                           <a:avLst/>
@@ -9181,7 +9311,7 @@
                     </wps:wsp>
                   </a:graphicData>
                 </a:graphic>
-              </wp:inline>
+              </wp:anchor>
             </w:drawing>
           </mc:Choice>
           <mc:Fallback>
@@ -9190,7 +9320,7 @@
                 <v:stroke joinstyle="miter"/>
                 <v:path gradientshapeok="t" o:connecttype="rect"/>
               </v:shapetype>
-              <v:shape id="Textfeld 23" o:spid="_x0000_s1026" type="#_x0000_t202" style="width:448.7pt;height:.05pt;visibility:visible;mso-wrap-style:square;mso-left-percent:-10001;mso-top-percent:-10001;mso-position-horizontal:absolute;mso-position-horizontal-relative:char;mso-position-vertical:absolute;mso-position-vertical-relative:line;mso-left-percent:-10001;mso-top-percent:-10001;v-text-anchor:top" o:gfxdata="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" stroked="f">
+              <v:shape id="Textfeld 23" o:spid="_x0000_s1026" type="#_x0000_t202" style="position:absolute;left:0;text-align:left;margin-left:2.1pt;margin-top:615.95pt;width:448.7pt;height:.05pt;z-index:251702272;visibility:visible;mso-wrap-style:square;mso-wrap-distance-left:9pt;mso-wrap-distance-top:0;mso-wrap-distance-right:9pt;mso-wrap-distance-bottom:0;mso-position-horizontal:absolute;mso-position-horizontal-relative:margin;mso-position-vertical:absolute;mso-position-vertical-relative:margin;v-text-anchor:top" o:gfxdata="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" stroked="f">
                 <v:textbox style="mso-fit-shape-to-text:t" inset="0,0,0,0">
                   <w:txbxContent>
                     <w:p>
@@ -9217,7 +9347,7 @@
                     </w:p>
                   </w:txbxContent>
                 </v:textbox>
-                <w10:anchorlock/>
+                <w10:wrap type="square" anchorx="margin" anchory="margin"/>
               </v:shape>
             </w:pict>
           </mc:Fallback>
@@ -9227,6 +9357,18 @@
     <w:p>
       <w:pPr>
         <w:spacing w:line="240" w:lineRule="auto"/>
+        <w:jc w:val="both"/>
+        <w:rPr>
+          <w:rFonts w:ascii="Times New Roman" w:hAnsi="Times New Roman" w:cs="Times New Roman"/>
+          <w:bCs/>
+          <w:sz w:val="32"/>
+          <w:szCs w:val="32"/>
+        </w:rPr>
+      </w:pPr>
+    </w:p>
+    <w:p>
+      <w:pPr>
+        <w:spacing w:line="240" w:lineRule="auto"/>
         <w:jc w:val="center"/>
         <w:rPr>
           <w:rFonts w:ascii="Times New Roman" w:hAnsi="Times New Roman" w:cs="Times New Roman"/>
@@ -9235,6 +9377,30 @@
           <w:szCs w:val="32"/>
         </w:rPr>
       </w:pPr>
+    </w:p>
+    <w:p>
+      <w:pPr>
+        <w:spacing w:line="240" w:lineRule="auto"/>
+        <w:jc w:val="both"/>
+        <w:rPr>
+          <w:rFonts w:ascii="Times New Roman" w:hAnsi="Times New Roman" w:cs="Times New Roman"/>
+          <w:bCs/>
+          <w:sz w:val="32"/>
+          <w:szCs w:val="32"/>
+        </w:rPr>
+      </w:pPr>
+    </w:p>
+    <w:p>
+      <w:pPr>
+        <w:spacing w:line="240" w:lineRule="auto"/>
+        <w:jc w:val="center"/>
+        <w:rPr>
+          <w:rFonts w:ascii="Times New Roman" w:hAnsi="Times New Roman" w:cs="Times New Roman"/>
+          <w:bCs/>
+          <w:sz w:val="32"/>
+          <w:szCs w:val="32"/>
+        </w:rPr>
+      </w:pPr>
       <w:r>
         <w:rPr>
           <w:rFonts w:ascii="Times New Roman" w:hAnsi="Times New Roman" w:cs="Times New Roman"/>
@@ -9243,6 +9409,7 @@
           <w:sz w:val="32"/>
           <w:szCs w:val="32"/>
         </w:rPr>
+        <w:lastRenderedPageBreak/>
         <w:drawing>
           <wp:inline distT="0" distB="0" distL="0" distR="0" wp14:anchorId="6B37184B" wp14:editId="5C016039">
             <wp:extent cx="5039360" cy="838200"/>
@@ -9446,6 +9613,1369 @@
     </w:p>
     <w:p>
       <w:pPr>
+        <w:jc w:val="both"/>
+        <w:rPr>
+          <w:rFonts w:ascii="Times New Roman" w:hAnsi="Times New Roman" w:cs="Times New Roman"/>
+          <w:bCs/>
+          <w:sz w:val="32"/>
+          <w:szCs w:val="32"/>
+        </w:rPr>
+      </w:pPr>
+      <w:r>
+        <w:rPr>
+          <w:rFonts w:ascii="Times New Roman" w:hAnsi="Times New Roman" w:cs="Times New Roman"/>
+          <w:bCs/>
+          <w:sz w:val="32"/>
+          <w:szCs w:val="32"/>
+        </w:rPr>
+        <w:t>In die Berechnung des CWSS-Scores fließen folgende CWEs ein:</w:t>
+      </w:r>
+    </w:p>
+    <w:p>
+      <w:pPr>
+        <w:pStyle w:val="Listenabsatz"/>
+        <w:numPr>
+          <w:ilvl w:val="0"/>
+          <w:numId w:val="8"/>
+        </w:numPr>
+        <w:ind w:left="993"/>
+        <w:jc w:val="both"/>
+        <w:rPr>
+          <w:rFonts w:ascii="Times New Roman" w:hAnsi="Times New Roman" w:cs="Times New Roman"/>
+          <w:bCs/>
+          <w:sz w:val="32"/>
+          <w:szCs w:val="32"/>
+        </w:rPr>
+      </w:pPr>
+      <w:r>
+        <w:rPr>
+          <w:rFonts w:ascii="Times New Roman" w:hAnsi="Times New Roman" w:cs="Times New Roman"/>
+          <w:bCs/>
+          <w:i/>
+          <w:sz w:val="32"/>
+          <w:szCs w:val="32"/>
+        </w:rPr>
+        <w:t xml:space="preserve">CWE-290: Authentication Bypass </w:t>
+      </w:r>
+      <w:proofErr w:type="spellStart"/>
+      <w:r>
+        <w:rPr>
+          <w:rFonts w:ascii="Times New Roman" w:hAnsi="Times New Roman" w:cs="Times New Roman"/>
+          <w:bCs/>
+          <w:i/>
+          <w:sz w:val="32"/>
+          <w:szCs w:val="32"/>
+        </w:rPr>
+        <w:t>by</w:t>
+      </w:r>
+      <w:proofErr w:type="spellEnd"/>
+      <w:r>
+        <w:rPr>
+          <w:rFonts w:ascii="Times New Roman" w:hAnsi="Times New Roman" w:cs="Times New Roman"/>
+          <w:bCs/>
+          <w:i/>
+          <w:sz w:val="32"/>
+          <w:szCs w:val="32"/>
+        </w:rPr>
+        <w:t xml:space="preserve"> Spoofing</w:t>
+      </w:r>
+      <w:r>
+        <w:rPr>
+          <w:rFonts w:ascii="Times New Roman" w:hAnsi="Times New Roman" w:cs="Times New Roman"/>
+          <w:bCs/>
+          <w:i/>
+          <w:sz w:val="32"/>
+          <w:szCs w:val="32"/>
+        </w:rPr>
+        <w:t>,</w:t>
+      </w:r>
+    </w:p>
+    <w:p>
+      <w:pPr>
+        <w:pStyle w:val="Listenabsatz"/>
+        <w:numPr>
+          <w:ilvl w:val="0"/>
+          <w:numId w:val="8"/>
+        </w:numPr>
+        <w:ind w:left="993"/>
+        <w:jc w:val="both"/>
+        <w:rPr>
+          <w:rFonts w:ascii="Times New Roman" w:hAnsi="Times New Roman" w:cs="Times New Roman"/>
+          <w:bCs/>
+          <w:sz w:val="32"/>
+          <w:szCs w:val="32"/>
+        </w:rPr>
+      </w:pPr>
+      <w:r>
+        <w:rPr>
+          <w:rFonts w:ascii="Times New Roman" w:hAnsi="Times New Roman" w:cs="Times New Roman"/>
+          <w:bCs/>
+          <w:i/>
+          <w:sz w:val="32"/>
+          <w:szCs w:val="32"/>
+        </w:rPr>
+        <w:t xml:space="preserve">CWE-294: Authentication Bypass </w:t>
+      </w:r>
+      <w:proofErr w:type="spellStart"/>
+      <w:r>
+        <w:rPr>
+          <w:rFonts w:ascii="Times New Roman" w:hAnsi="Times New Roman" w:cs="Times New Roman"/>
+          <w:bCs/>
+          <w:i/>
+          <w:sz w:val="32"/>
+          <w:szCs w:val="32"/>
+        </w:rPr>
+        <w:t>by</w:t>
+      </w:r>
+      <w:proofErr w:type="spellEnd"/>
+      <w:r>
+        <w:rPr>
+          <w:rFonts w:ascii="Times New Roman" w:hAnsi="Times New Roman" w:cs="Times New Roman"/>
+          <w:bCs/>
+          <w:i/>
+          <w:sz w:val="32"/>
+          <w:szCs w:val="32"/>
+        </w:rPr>
+        <w:t xml:space="preserve"> Capture-</w:t>
+      </w:r>
+      <w:proofErr w:type="spellStart"/>
+      <w:r>
+        <w:rPr>
+          <w:rFonts w:ascii="Times New Roman" w:hAnsi="Times New Roman" w:cs="Times New Roman"/>
+          <w:bCs/>
+          <w:i/>
+          <w:sz w:val="32"/>
+          <w:szCs w:val="32"/>
+        </w:rPr>
+        <w:t>replay</w:t>
+      </w:r>
+      <w:proofErr w:type="spellEnd"/>
+      <w:r>
+        <w:rPr>
+          <w:rFonts w:ascii="Times New Roman" w:hAnsi="Times New Roman" w:cs="Times New Roman"/>
+          <w:bCs/>
+          <w:i/>
+          <w:sz w:val="32"/>
+          <w:szCs w:val="32"/>
+        </w:rPr>
+        <w:t>,</w:t>
+      </w:r>
+    </w:p>
+    <w:p>
+      <w:pPr>
+        <w:pStyle w:val="Listenabsatz"/>
+        <w:numPr>
+          <w:ilvl w:val="0"/>
+          <w:numId w:val="8"/>
+        </w:numPr>
+        <w:ind w:left="993"/>
+        <w:jc w:val="both"/>
+        <w:rPr>
+          <w:rFonts w:ascii="Times New Roman" w:hAnsi="Times New Roman" w:cs="Times New Roman"/>
+          <w:bCs/>
+          <w:sz w:val="32"/>
+          <w:szCs w:val="32"/>
+        </w:rPr>
+      </w:pPr>
+      <w:r>
+        <w:rPr>
+          <w:rFonts w:ascii="Times New Roman" w:hAnsi="Times New Roman" w:cs="Times New Roman"/>
+          <w:bCs/>
+          <w:i/>
+          <w:iCs/>
+          <w:sz w:val="32"/>
+          <w:szCs w:val="32"/>
+        </w:rPr>
+        <w:t xml:space="preserve">CWE-924: </w:t>
+      </w:r>
+      <w:proofErr w:type="spellStart"/>
+      <w:r>
+        <w:rPr>
+          <w:rFonts w:ascii="Times New Roman" w:hAnsi="Times New Roman" w:cs="Times New Roman"/>
+          <w:bCs/>
+          <w:i/>
+          <w:iCs/>
+          <w:sz w:val="32"/>
+          <w:szCs w:val="32"/>
+        </w:rPr>
+        <w:t>Improper</w:t>
+      </w:r>
+      <w:proofErr w:type="spellEnd"/>
+      <w:r>
+        <w:rPr>
+          <w:rFonts w:ascii="Times New Roman" w:hAnsi="Times New Roman" w:cs="Times New Roman"/>
+          <w:bCs/>
+          <w:i/>
+          <w:iCs/>
+          <w:sz w:val="32"/>
+          <w:szCs w:val="32"/>
+        </w:rPr>
+        <w:t xml:space="preserve"> </w:t>
+      </w:r>
+      <w:proofErr w:type="spellStart"/>
+      <w:r>
+        <w:rPr>
+          <w:rFonts w:ascii="Times New Roman" w:hAnsi="Times New Roman" w:cs="Times New Roman"/>
+          <w:bCs/>
+          <w:i/>
+          <w:iCs/>
+          <w:sz w:val="32"/>
+          <w:szCs w:val="32"/>
+        </w:rPr>
+        <w:t>Enforcement</w:t>
+      </w:r>
+      <w:proofErr w:type="spellEnd"/>
+      <w:r>
+        <w:rPr>
+          <w:rFonts w:ascii="Times New Roman" w:hAnsi="Times New Roman" w:cs="Times New Roman"/>
+          <w:bCs/>
+          <w:i/>
+          <w:iCs/>
+          <w:sz w:val="32"/>
+          <w:szCs w:val="32"/>
+        </w:rPr>
+        <w:t xml:space="preserve"> </w:t>
+      </w:r>
+      <w:proofErr w:type="spellStart"/>
+      <w:r>
+        <w:rPr>
+          <w:rFonts w:ascii="Times New Roman" w:hAnsi="Times New Roman" w:cs="Times New Roman"/>
+          <w:bCs/>
+          <w:i/>
+          <w:iCs/>
+          <w:sz w:val="32"/>
+          <w:szCs w:val="32"/>
+        </w:rPr>
+        <w:t>of</w:t>
+      </w:r>
+      <w:proofErr w:type="spellEnd"/>
+      <w:r>
+        <w:rPr>
+          <w:rFonts w:ascii="Times New Roman" w:hAnsi="Times New Roman" w:cs="Times New Roman"/>
+          <w:bCs/>
+          <w:i/>
+          <w:iCs/>
+          <w:sz w:val="32"/>
+          <w:szCs w:val="32"/>
+        </w:rPr>
+        <w:t xml:space="preserve"> Message Integrity </w:t>
+      </w:r>
+      <w:proofErr w:type="spellStart"/>
+      <w:r>
+        <w:rPr>
+          <w:rFonts w:ascii="Times New Roman" w:hAnsi="Times New Roman" w:cs="Times New Roman"/>
+          <w:bCs/>
+          <w:i/>
+          <w:iCs/>
+          <w:sz w:val="32"/>
+          <w:szCs w:val="32"/>
+        </w:rPr>
+        <w:t>During</w:t>
+      </w:r>
+      <w:proofErr w:type="spellEnd"/>
+      <w:r>
+        <w:rPr>
+          <w:rFonts w:ascii="Times New Roman" w:hAnsi="Times New Roman" w:cs="Times New Roman"/>
+          <w:bCs/>
+          <w:i/>
+          <w:iCs/>
+          <w:sz w:val="32"/>
+          <w:szCs w:val="32"/>
+        </w:rPr>
+        <w:t xml:space="preserve"> Transmission in a Communication Channel</w:t>
+      </w:r>
+      <w:r>
+        <w:rPr>
+          <w:rFonts w:ascii="Times New Roman" w:hAnsi="Times New Roman" w:cs="Times New Roman"/>
+          <w:bCs/>
+          <w:i/>
+          <w:iCs/>
+          <w:sz w:val="32"/>
+          <w:szCs w:val="32"/>
+        </w:rPr>
+        <w:t>,</w:t>
+      </w:r>
+      <w:r>
+        <w:rPr>
+          <w:rFonts w:ascii="Times New Roman" w:hAnsi="Times New Roman" w:cs="Times New Roman"/>
+          <w:bCs/>
+          <w:sz w:val="32"/>
+          <w:szCs w:val="32"/>
+        </w:rPr>
+        <w:t xml:space="preserve"> </w:t>
+      </w:r>
+      <w:r>
+        <w:rPr>
+          <w:rFonts w:ascii="Times New Roman" w:hAnsi="Times New Roman" w:cs="Times New Roman"/>
+          <w:bCs/>
+          <w:sz w:val="32"/>
+          <w:szCs w:val="32"/>
+        </w:rPr>
+        <w:t>da die Integrität der Daten nicht gewährleistet wird</w:t>
+      </w:r>
+    </w:p>
+    <w:p>
+      <w:pPr>
+        <w:pStyle w:val="Listenabsatz"/>
+        <w:ind w:left="993"/>
+        <w:jc w:val="both"/>
+        <w:rPr>
+          <w:rFonts w:ascii="Times New Roman" w:hAnsi="Times New Roman" w:cs="Times New Roman"/>
+          <w:bCs/>
+          <w:sz w:val="32"/>
+          <w:szCs w:val="32"/>
+        </w:rPr>
+      </w:pPr>
+    </w:p>
+    <w:p>
+      <w:pPr>
+        <w:pStyle w:val="Listenabsatz"/>
+        <w:numPr>
+          <w:ilvl w:val="0"/>
+          <w:numId w:val="8"/>
+        </w:numPr>
+        <w:ind w:left="993"/>
+        <w:jc w:val="both"/>
+        <w:rPr>
+          <w:rFonts w:ascii="Times New Roman" w:hAnsi="Times New Roman" w:cs="Times New Roman"/>
+          <w:bCs/>
+          <w:i/>
+          <w:sz w:val="32"/>
+          <w:szCs w:val="32"/>
+        </w:rPr>
+      </w:pPr>
+      <w:r>
+        <w:rPr>
+          <w:rFonts w:ascii="Times New Roman" w:hAnsi="Times New Roman" w:cs="Times New Roman"/>
+          <w:bCs/>
+          <w:i/>
+          <w:sz w:val="32"/>
+          <w:szCs w:val="32"/>
+        </w:rPr>
+        <w:t xml:space="preserve">CWE-291: </w:t>
+      </w:r>
+      <w:proofErr w:type="spellStart"/>
+      <w:r>
+        <w:rPr>
+          <w:rFonts w:ascii="Times New Roman" w:hAnsi="Times New Roman" w:cs="Times New Roman"/>
+          <w:bCs/>
+          <w:i/>
+          <w:sz w:val="32"/>
+          <w:szCs w:val="32"/>
+        </w:rPr>
+        <w:t>Reliance</w:t>
+      </w:r>
+      <w:proofErr w:type="spellEnd"/>
+      <w:r>
+        <w:rPr>
+          <w:rFonts w:ascii="Times New Roman" w:hAnsi="Times New Roman" w:cs="Times New Roman"/>
+          <w:bCs/>
+          <w:i/>
+          <w:sz w:val="32"/>
+          <w:szCs w:val="32"/>
+        </w:rPr>
+        <w:t xml:space="preserve"> on IP </w:t>
+      </w:r>
+      <w:proofErr w:type="spellStart"/>
+      <w:r>
+        <w:rPr>
+          <w:rFonts w:ascii="Times New Roman" w:hAnsi="Times New Roman" w:cs="Times New Roman"/>
+          <w:bCs/>
+          <w:i/>
+          <w:sz w:val="32"/>
+          <w:szCs w:val="32"/>
+        </w:rPr>
+        <w:t>Address</w:t>
+      </w:r>
+      <w:proofErr w:type="spellEnd"/>
+      <w:r>
+        <w:rPr>
+          <w:rFonts w:ascii="Times New Roman" w:hAnsi="Times New Roman" w:cs="Times New Roman"/>
+          <w:bCs/>
+          <w:i/>
+          <w:sz w:val="32"/>
+          <w:szCs w:val="32"/>
+        </w:rPr>
+        <w:t xml:space="preserve"> </w:t>
+      </w:r>
+      <w:proofErr w:type="spellStart"/>
+      <w:r>
+        <w:rPr>
+          <w:rFonts w:ascii="Times New Roman" w:hAnsi="Times New Roman" w:cs="Times New Roman"/>
+          <w:bCs/>
+          <w:i/>
+          <w:sz w:val="32"/>
+          <w:szCs w:val="32"/>
+        </w:rPr>
+        <w:t>for</w:t>
+      </w:r>
+      <w:proofErr w:type="spellEnd"/>
+      <w:r>
+        <w:rPr>
+          <w:rFonts w:ascii="Times New Roman" w:hAnsi="Times New Roman" w:cs="Times New Roman"/>
+          <w:bCs/>
+          <w:i/>
+          <w:sz w:val="32"/>
+          <w:szCs w:val="32"/>
+        </w:rPr>
+        <w:t xml:space="preserve"> Authentication</w:t>
+      </w:r>
+      <w:r>
+        <w:rPr>
+          <w:rFonts w:ascii="Times New Roman" w:hAnsi="Times New Roman" w:cs="Times New Roman"/>
+          <w:bCs/>
+          <w:i/>
+          <w:sz w:val="32"/>
+          <w:szCs w:val="32"/>
+        </w:rPr>
+        <w:t>,</w:t>
+      </w:r>
+    </w:p>
+    <w:p>
+      <w:pPr>
+        <w:pStyle w:val="Listenabsatz"/>
+        <w:numPr>
+          <w:ilvl w:val="0"/>
+          <w:numId w:val="8"/>
+        </w:numPr>
+        <w:ind w:left="993"/>
+        <w:jc w:val="both"/>
+        <w:rPr>
+          <w:rFonts w:ascii="Times New Roman" w:hAnsi="Times New Roman" w:cs="Times New Roman"/>
+          <w:bCs/>
+          <w:i/>
+          <w:sz w:val="32"/>
+          <w:szCs w:val="32"/>
+        </w:rPr>
+      </w:pPr>
+      <w:r>
+        <w:rPr>
+          <w:rFonts w:ascii="Times New Roman" w:hAnsi="Times New Roman" w:cs="Times New Roman"/>
+          <w:bCs/>
+          <w:i/>
+          <w:sz w:val="32"/>
+          <w:szCs w:val="32"/>
+        </w:rPr>
+        <w:t xml:space="preserve">CWE-300: Channel </w:t>
+      </w:r>
+      <w:proofErr w:type="spellStart"/>
+      <w:r>
+        <w:rPr>
+          <w:rFonts w:ascii="Times New Roman" w:hAnsi="Times New Roman" w:cs="Times New Roman"/>
+          <w:bCs/>
+          <w:i/>
+          <w:sz w:val="32"/>
+          <w:szCs w:val="32"/>
+        </w:rPr>
+        <w:t>Accessible</w:t>
+      </w:r>
+      <w:proofErr w:type="spellEnd"/>
+      <w:r>
+        <w:rPr>
+          <w:rFonts w:ascii="Times New Roman" w:hAnsi="Times New Roman" w:cs="Times New Roman"/>
+          <w:bCs/>
+          <w:i/>
+          <w:sz w:val="32"/>
+          <w:szCs w:val="32"/>
+        </w:rPr>
+        <w:t xml:space="preserve"> </w:t>
+      </w:r>
+      <w:proofErr w:type="spellStart"/>
+      <w:r>
+        <w:rPr>
+          <w:rFonts w:ascii="Times New Roman" w:hAnsi="Times New Roman" w:cs="Times New Roman"/>
+          <w:bCs/>
+          <w:i/>
+          <w:sz w:val="32"/>
+          <w:szCs w:val="32"/>
+        </w:rPr>
+        <w:t>by</w:t>
+      </w:r>
+      <w:proofErr w:type="spellEnd"/>
+      <w:r>
+        <w:rPr>
+          <w:rFonts w:ascii="Times New Roman" w:hAnsi="Times New Roman" w:cs="Times New Roman"/>
+          <w:bCs/>
+          <w:i/>
+          <w:sz w:val="32"/>
+          <w:szCs w:val="32"/>
+        </w:rPr>
+        <w:t xml:space="preserve"> Non-</w:t>
+      </w:r>
+      <w:proofErr w:type="spellStart"/>
+      <w:r>
+        <w:rPr>
+          <w:rFonts w:ascii="Times New Roman" w:hAnsi="Times New Roman" w:cs="Times New Roman"/>
+          <w:bCs/>
+          <w:i/>
+          <w:sz w:val="32"/>
+          <w:szCs w:val="32"/>
+        </w:rPr>
+        <w:t>Endpoint</w:t>
+      </w:r>
+      <w:r>
+        <w:rPr>
+          <w:rFonts w:ascii="Times New Roman" w:hAnsi="Times New Roman" w:cs="Times New Roman"/>
+          <w:bCs/>
+          <w:i/>
+          <w:sz w:val="32"/>
+          <w:szCs w:val="32"/>
+        </w:rPr>
+        <w:t>,</w:t>
+      </w:r>
+      <w:proofErr w:type="spellEnd"/>
+    </w:p>
+    <w:p>
+      <w:pPr>
+        <w:pStyle w:val="Listenabsatz"/>
+        <w:numPr>
+          <w:ilvl w:val="0"/>
+          <w:numId w:val="8"/>
+        </w:numPr>
+        <w:ind w:left="993"/>
+        <w:jc w:val="both"/>
+        <w:rPr>
+          <w:rFonts w:ascii="Times New Roman" w:hAnsi="Times New Roman" w:cs="Times New Roman"/>
+          <w:bCs/>
+          <w:sz w:val="32"/>
+          <w:szCs w:val="32"/>
+        </w:rPr>
+      </w:pPr>
+      <w:r>
+        <w:rPr>
+          <w:rFonts w:ascii="Times New Roman" w:hAnsi="Times New Roman" w:cs="Times New Roman"/>
+          <w:bCs/>
+          <w:i/>
+          <w:iCs/>
+          <w:sz w:val="32"/>
+          <w:szCs w:val="32"/>
+        </w:rPr>
+        <w:t xml:space="preserve">CWE-345: </w:t>
+      </w:r>
+      <w:proofErr w:type="spellStart"/>
+      <w:r>
+        <w:rPr>
+          <w:rFonts w:ascii="Times New Roman" w:hAnsi="Times New Roman" w:cs="Times New Roman"/>
+          <w:bCs/>
+          <w:i/>
+          <w:iCs/>
+          <w:sz w:val="32"/>
+          <w:szCs w:val="32"/>
+        </w:rPr>
+        <w:t>Insufficient</w:t>
+      </w:r>
+      <w:proofErr w:type="spellEnd"/>
+      <w:r>
+        <w:rPr>
+          <w:rFonts w:ascii="Times New Roman" w:hAnsi="Times New Roman" w:cs="Times New Roman"/>
+          <w:bCs/>
+          <w:i/>
+          <w:iCs/>
+          <w:sz w:val="32"/>
+          <w:szCs w:val="32"/>
+        </w:rPr>
+        <w:t xml:space="preserve"> </w:t>
+      </w:r>
+      <w:proofErr w:type="spellStart"/>
+      <w:r>
+        <w:rPr>
+          <w:rFonts w:ascii="Times New Roman" w:hAnsi="Times New Roman" w:cs="Times New Roman"/>
+          <w:bCs/>
+          <w:i/>
+          <w:iCs/>
+          <w:sz w:val="32"/>
+          <w:szCs w:val="32"/>
+        </w:rPr>
+        <w:t>Verification</w:t>
+      </w:r>
+      <w:proofErr w:type="spellEnd"/>
+      <w:r>
+        <w:rPr>
+          <w:rFonts w:ascii="Times New Roman" w:hAnsi="Times New Roman" w:cs="Times New Roman"/>
+          <w:bCs/>
+          <w:i/>
+          <w:iCs/>
+          <w:sz w:val="32"/>
+          <w:szCs w:val="32"/>
+        </w:rPr>
+        <w:t xml:space="preserve"> </w:t>
+      </w:r>
+      <w:proofErr w:type="spellStart"/>
+      <w:r>
+        <w:rPr>
+          <w:rFonts w:ascii="Times New Roman" w:hAnsi="Times New Roman" w:cs="Times New Roman"/>
+          <w:bCs/>
+          <w:i/>
+          <w:iCs/>
+          <w:sz w:val="32"/>
+          <w:szCs w:val="32"/>
+        </w:rPr>
+        <w:t>of</w:t>
+      </w:r>
+      <w:proofErr w:type="spellEnd"/>
+      <w:r>
+        <w:rPr>
+          <w:rFonts w:ascii="Times New Roman" w:hAnsi="Times New Roman" w:cs="Times New Roman"/>
+          <w:bCs/>
+          <w:i/>
+          <w:iCs/>
+          <w:sz w:val="32"/>
+          <w:szCs w:val="32"/>
+        </w:rPr>
+        <w:t xml:space="preserve"> Data Authenticity</w:t>
+      </w:r>
+      <w:r>
+        <w:rPr>
+          <w:rFonts w:ascii="Times New Roman" w:hAnsi="Times New Roman" w:cs="Times New Roman"/>
+          <w:bCs/>
+          <w:i/>
+          <w:iCs/>
+          <w:sz w:val="32"/>
+          <w:szCs w:val="32"/>
+        </w:rPr>
+        <w:t>,</w:t>
+      </w:r>
+    </w:p>
+    <w:p>
+      <w:pPr>
+        <w:pStyle w:val="Listenabsatz"/>
+        <w:numPr>
+          <w:ilvl w:val="0"/>
+          <w:numId w:val="8"/>
+        </w:numPr>
+        <w:ind w:left="993"/>
+        <w:jc w:val="both"/>
+        <w:rPr>
+          <w:rFonts w:ascii="Times New Roman" w:hAnsi="Times New Roman" w:cs="Times New Roman"/>
+          <w:bCs/>
+          <w:sz w:val="32"/>
+          <w:szCs w:val="32"/>
+        </w:rPr>
+      </w:pPr>
+      <w:r>
+        <w:rPr>
+          <w:rFonts w:ascii="Times New Roman" w:hAnsi="Times New Roman" w:cs="Times New Roman"/>
+          <w:bCs/>
+          <w:i/>
+          <w:iCs/>
+          <w:sz w:val="32"/>
+          <w:szCs w:val="32"/>
+        </w:rPr>
+        <w:t>CWE-346: Origin Validation Error</w:t>
+      </w:r>
+      <w:r>
+        <w:rPr>
+          <w:rFonts w:ascii="Times New Roman" w:hAnsi="Times New Roman" w:cs="Times New Roman"/>
+          <w:bCs/>
+          <w:i/>
+          <w:iCs/>
+          <w:sz w:val="32"/>
+          <w:szCs w:val="32"/>
+        </w:rPr>
+        <w:t>,</w:t>
+      </w:r>
+    </w:p>
+    <w:p>
+      <w:pPr>
+        <w:pStyle w:val="Listenabsatz"/>
+        <w:numPr>
+          <w:ilvl w:val="0"/>
+          <w:numId w:val="8"/>
+        </w:numPr>
+        <w:ind w:left="993"/>
+        <w:jc w:val="both"/>
+        <w:rPr>
+          <w:rFonts w:ascii="Times New Roman" w:hAnsi="Times New Roman" w:cs="Times New Roman"/>
+          <w:bCs/>
+          <w:sz w:val="32"/>
+          <w:szCs w:val="32"/>
+        </w:rPr>
+      </w:pPr>
+      <w:r>
+        <w:rPr>
+          <w:rFonts w:ascii="Times New Roman" w:hAnsi="Times New Roman" w:cs="Times New Roman"/>
+          <w:bCs/>
+          <w:i/>
+          <w:iCs/>
+          <w:sz w:val="32"/>
+          <w:szCs w:val="32"/>
+        </w:rPr>
+        <w:t xml:space="preserve">CWE-923: </w:t>
+      </w:r>
+      <w:proofErr w:type="spellStart"/>
+      <w:r>
+        <w:rPr>
+          <w:rFonts w:ascii="Times New Roman" w:hAnsi="Times New Roman" w:cs="Times New Roman"/>
+          <w:bCs/>
+          <w:i/>
+          <w:iCs/>
+          <w:sz w:val="32"/>
+          <w:szCs w:val="32"/>
+        </w:rPr>
+        <w:t>Improper</w:t>
+      </w:r>
+      <w:proofErr w:type="spellEnd"/>
+      <w:r>
+        <w:rPr>
+          <w:rFonts w:ascii="Times New Roman" w:hAnsi="Times New Roman" w:cs="Times New Roman"/>
+          <w:bCs/>
+          <w:i/>
+          <w:iCs/>
+          <w:sz w:val="32"/>
+          <w:szCs w:val="32"/>
+        </w:rPr>
+        <w:t xml:space="preserve"> </w:t>
+      </w:r>
+      <w:proofErr w:type="spellStart"/>
+      <w:r>
+        <w:rPr>
+          <w:rFonts w:ascii="Times New Roman" w:hAnsi="Times New Roman" w:cs="Times New Roman"/>
+          <w:bCs/>
+          <w:i/>
+          <w:iCs/>
+          <w:sz w:val="32"/>
+          <w:szCs w:val="32"/>
+        </w:rPr>
+        <w:t>Restriction</w:t>
+      </w:r>
+      <w:proofErr w:type="spellEnd"/>
+      <w:r>
+        <w:rPr>
+          <w:rFonts w:ascii="Times New Roman" w:hAnsi="Times New Roman" w:cs="Times New Roman"/>
+          <w:bCs/>
+          <w:i/>
+          <w:iCs/>
+          <w:sz w:val="32"/>
+          <w:szCs w:val="32"/>
+        </w:rPr>
+        <w:t xml:space="preserve"> </w:t>
+      </w:r>
+      <w:proofErr w:type="spellStart"/>
+      <w:r>
+        <w:rPr>
+          <w:rFonts w:ascii="Times New Roman" w:hAnsi="Times New Roman" w:cs="Times New Roman"/>
+          <w:bCs/>
+          <w:i/>
+          <w:iCs/>
+          <w:sz w:val="32"/>
+          <w:szCs w:val="32"/>
+        </w:rPr>
+        <w:t>of</w:t>
+      </w:r>
+      <w:proofErr w:type="spellEnd"/>
+      <w:r>
+        <w:rPr>
+          <w:rFonts w:ascii="Times New Roman" w:hAnsi="Times New Roman" w:cs="Times New Roman"/>
+          <w:bCs/>
+          <w:i/>
+          <w:iCs/>
+          <w:sz w:val="32"/>
+          <w:szCs w:val="32"/>
+        </w:rPr>
+        <w:t xml:space="preserve"> Communication Channel </w:t>
+      </w:r>
+      <w:proofErr w:type="spellStart"/>
+      <w:r>
+        <w:rPr>
+          <w:rFonts w:ascii="Times New Roman" w:hAnsi="Times New Roman" w:cs="Times New Roman"/>
+          <w:bCs/>
+          <w:i/>
+          <w:iCs/>
+          <w:sz w:val="32"/>
+          <w:szCs w:val="32"/>
+        </w:rPr>
+        <w:t>to</w:t>
+      </w:r>
+      <w:proofErr w:type="spellEnd"/>
+      <w:r>
+        <w:rPr>
+          <w:rFonts w:ascii="Times New Roman" w:hAnsi="Times New Roman" w:cs="Times New Roman"/>
+          <w:bCs/>
+          <w:i/>
+          <w:iCs/>
+          <w:sz w:val="32"/>
+          <w:szCs w:val="32"/>
+        </w:rPr>
+        <w:t xml:space="preserve"> </w:t>
+      </w:r>
+      <w:proofErr w:type="spellStart"/>
+      <w:r>
+        <w:rPr>
+          <w:rFonts w:ascii="Times New Roman" w:hAnsi="Times New Roman" w:cs="Times New Roman"/>
+          <w:bCs/>
+          <w:i/>
+          <w:iCs/>
+          <w:sz w:val="32"/>
+          <w:szCs w:val="32"/>
+        </w:rPr>
+        <w:t>Intended</w:t>
+      </w:r>
+      <w:proofErr w:type="spellEnd"/>
+      <w:r>
+        <w:rPr>
+          <w:rFonts w:ascii="Times New Roman" w:hAnsi="Times New Roman" w:cs="Times New Roman"/>
+          <w:bCs/>
+          <w:i/>
+          <w:iCs/>
+          <w:sz w:val="32"/>
+          <w:szCs w:val="32"/>
+        </w:rPr>
+        <w:t xml:space="preserve"> Endpoints</w:t>
+      </w:r>
+      <w:r>
+        <w:rPr>
+          <w:rFonts w:ascii="Times New Roman" w:hAnsi="Times New Roman" w:cs="Times New Roman"/>
+          <w:bCs/>
+          <w:i/>
+          <w:iCs/>
+          <w:sz w:val="32"/>
+          <w:szCs w:val="32"/>
+        </w:rPr>
+        <w:t>,</w:t>
+      </w:r>
+    </w:p>
+    <w:p>
+      <w:pPr>
+        <w:pStyle w:val="Listenabsatz"/>
+        <w:numPr>
+          <w:ilvl w:val="0"/>
+          <w:numId w:val="8"/>
+        </w:numPr>
+        <w:ind w:left="993"/>
+        <w:jc w:val="both"/>
+        <w:rPr>
+          <w:rFonts w:ascii="Times New Roman" w:hAnsi="Times New Roman" w:cs="Times New Roman"/>
+          <w:bCs/>
+          <w:sz w:val="32"/>
+          <w:szCs w:val="32"/>
+        </w:rPr>
+      </w:pPr>
+      <w:r>
+        <w:rPr>
+          <w:rFonts w:ascii="Times New Roman" w:hAnsi="Times New Roman" w:cs="Times New Roman"/>
+          <w:bCs/>
+          <w:i/>
+          <w:iCs/>
+          <w:sz w:val="32"/>
+          <w:szCs w:val="32"/>
+        </w:rPr>
+        <w:t xml:space="preserve">CWE-940: </w:t>
+      </w:r>
+      <w:proofErr w:type="spellStart"/>
+      <w:r>
+        <w:rPr>
+          <w:rFonts w:ascii="Times New Roman" w:hAnsi="Times New Roman" w:cs="Times New Roman"/>
+          <w:bCs/>
+          <w:i/>
+          <w:iCs/>
+          <w:sz w:val="32"/>
+          <w:szCs w:val="32"/>
+        </w:rPr>
+        <w:t>Improper</w:t>
+      </w:r>
+      <w:proofErr w:type="spellEnd"/>
+      <w:r>
+        <w:rPr>
+          <w:rFonts w:ascii="Times New Roman" w:hAnsi="Times New Roman" w:cs="Times New Roman"/>
+          <w:bCs/>
+          <w:i/>
+          <w:iCs/>
+          <w:sz w:val="32"/>
+          <w:szCs w:val="32"/>
+        </w:rPr>
+        <w:t xml:space="preserve"> </w:t>
+      </w:r>
+      <w:proofErr w:type="spellStart"/>
+      <w:r>
+        <w:rPr>
+          <w:rFonts w:ascii="Times New Roman" w:hAnsi="Times New Roman" w:cs="Times New Roman"/>
+          <w:bCs/>
+          <w:i/>
+          <w:iCs/>
+          <w:sz w:val="32"/>
+          <w:szCs w:val="32"/>
+        </w:rPr>
+        <w:t>Verification</w:t>
+      </w:r>
+      <w:proofErr w:type="spellEnd"/>
+      <w:r>
+        <w:rPr>
+          <w:rFonts w:ascii="Times New Roman" w:hAnsi="Times New Roman" w:cs="Times New Roman"/>
+          <w:bCs/>
+          <w:i/>
+          <w:iCs/>
+          <w:sz w:val="32"/>
+          <w:szCs w:val="32"/>
+        </w:rPr>
+        <w:t xml:space="preserve"> </w:t>
+      </w:r>
+      <w:proofErr w:type="spellStart"/>
+      <w:r>
+        <w:rPr>
+          <w:rFonts w:ascii="Times New Roman" w:hAnsi="Times New Roman" w:cs="Times New Roman"/>
+          <w:bCs/>
+          <w:i/>
+          <w:iCs/>
+          <w:sz w:val="32"/>
+          <w:szCs w:val="32"/>
+        </w:rPr>
+        <w:t>of</w:t>
+      </w:r>
+      <w:proofErr w:type="spellEnd"/>
+      <w:r>
+        <w:rPr>
+          <w:rFonts w:ascii="Times New Roman" w:hAnsi="Times New Roman" w:cs="Times New Roman"/>
+          <w:bCs/>
+          <w:i/>
+          <w:iCs/>
+          <w:sz w:val="32"/>
+          <w:szCs w:val="32"/>
+        </w:rPr>
+        <w:t xml:space="preserve"> Source </w:t>
+      </w:r>
+      <w:proofErr w:type="spellStart"/>
+      <w:r>
+        <w:rPr>
+          <w:rFonts w:ascii="Times New Roman" w:hAnsi="Times New Roman" w:cs="Times New Roman"/>
+          <w:bCs/>
+          <w:i/>
+          <w:iCs/>
+          <w:sz w:val="32"/>
+          <w:szCs w:val="32"/>
+        </w:rPr>
+        <w:t>of</w:t>
+      </w:r>
+      <w:proofErr w:type="spellEnd"/>
+      <w:r>
+        <w:rPr>
+          <w:rFonts w:ascii="Times New Roman" w:hAnsi="Times New Roman" w:cs="Times New Roman"/>
+          <w:bCs/>
+          <w:i/>
+          <w:iCs/>
+          <w:sz w:val="32"/>
+          <w:szCs w:val="32"/>
+        </w:rPr>
+        <w:t xml:space="preserve"> a Communication Channel</w:t>
+      </w:r>
+      <w:r>
+        <w:rPr>
+          <w:rFonts w:ascii="Times New Roman" w:hAnsi="Times New Roman" w:cs="Times New Roman"/>
+          <w:bCs/>
+          <w:i/>
+          <w:iCs/>
+          <w:sz w:val="32"/>
+          <w:szCs w:val="32"/>
+        </w:rPr>
+        <w:t>,</w:t>
+      </w:r>
+      <w:r>
+        <w:rPr>
+          <w:rFonts w:ascii="Times New Roman" w:hAnsi="Times New Roman" w:cs="Times New Roman"/>
+          <w:bCs/>
+          <w:sz w:val="32"/>
+          <w:szCs w:val="32"/>
+        </w:rPr>
+        <w:t xml:space="preserve"> </w:t>
+      </w:r>
+      <w:r>
+        <w:rPr>
+          <w:rFonts w:ascii="Times New Roman" w:hAnsi="Times New Roman" w:cs="Times New Roman"/>
+          <w:bCs/>
+          <w:sz w:val="32"/>
+          <w:szCs w:val="32"/>
+        </w:rPr>
+        <w:t>d</w:t>
+      </w:r>
+      <w:r>
+        <w:rPr>
+          <w:rFonts w:ascii="Times New Roman" w:hAnsi="Times New Roman" w:cs="Times New Roman"/>
+          <w:bCs/>
+          <w:sz w:val="32"/>
+          <w:szCs w:val="32"/>
+        </w:rPr>
+        <w:t>a TCP sowie der Server lediglich die IP-Adresse zur Authentifizierung nutzen</w:t>
+      </w:r>
+    </w:p>
+    <w:p>
+      <w:pPr>
+        <w:pStyle w:val="Listenabsatz"/>
+        <w:ind w:left="993"/>
+        <w:jc w:val="both"/>
+        <w:rPr>
+          <w:rFonts w:ascii="Times New Roman" w:hAnsi="Times New Roman" w:cs="Times New Roman"/>
+          <w:bCs/>
+          <w:sz w:val="32"/>
+          <w:szCs w:val="32"/>
+        </w:rPr>
+      </w:pPr>
+    </w:p>
+    <w:p>
+      <w:pPr>
+        <w:pStyle w:val="Listenabsatz"/>
+        <w:numPr>
+          <w:ilvl w:val="0"/>
+          <w:numId w:val="8"/>
+        </w:numPr>
+        <w:ind w:left="993"/>
+        <w:jc w:val="both"/>
+        <w:rPr>
+          <w:rFonts w:ascii="Times New Roman" w:hAnsi="Times New Roman" w:cs="Times New Roman"/>
+          <w:bCs/>
+          <w:sz w:val="32"/>
+          <w:szCs w:val="32"/>
+        </w:rPr>
+      </w:pPr>
+      <w:r>
+        <w:rPr>
+          <w:rFonts w:ascii="Times New Roman" w:hAnsi="Times New Roman" w:cs="Times New Roman"/>
+          <w:bCs/>
+          <w:i/>
+          <w:sz w:val="32"/>
+          <w:szCs w:val="32"/>
+        </w:rPr>
+        <w:t xml:space="preserve">CWE-319: </w:t>
+      </w:r>
+      <w:proofErr w:type="spellStart"/>
+      <w:r>
+        <w:rPr>
+          <w:rFonts w:ascii="Times New Roman" w:hAnsi="Times New Roman" w:cs="Times New Roman"/>
+          <w:bCs/>
+          <w:i/>
+          <w:sz w:val="32"/>
+          <w:szCs w:val="32"/>
+        </w:rPr>
+        <w:t>Cleartext</w:t>
+      </w:r>
+      <w:proofErr w:type="spellEnd"/>
+      <w:r>
+        <w:rPr>
+          <w:rFonts w:ascii="Times New Roman" w:hAnsi="Times New Roman" w:cs="Times New Roman"/>
+          <w:bCs/>
+          <w:i/>
+          <w:sz w:val="32"/>
+          <w:szCs w:val="32"/>
+        </w:rPr>
+        <w:t xml:space="preserve"> Transmission </w:t>
+      </w:r>
+      <w:proofErr w:type="spellStart"/>
+      <w:r>
+        <w:rPr>
+          <w:rFonts w:ascii="Times New Roman" w:hAnsi="Times New Roman" w:cs="Times New Roman"/>
+          <w:bCs/>
+          <w:i/>
+          <w:sz w:val="32"/>
+          <w:szCs w:val="32"/>
+        </w:rPr>
+        <w:t>of</w:t>
+      </w:r>
+      <w:proofErr w:type="spellEnd"/>
+      <w:r>
+        <w:rPr>
+          <w:rFonts w:ascii="Times New Roman" w:hAnsi="Times New Roman" w:cs="Times New Roman"/>
+          <w:bCs/>
+          <w:i/>
+          <w:sz w:val="32"/>
+          <w:szCs w:val="32"/>
+        </w:rPr>
+        <w:t xml:space="preserve"> Sensitive Information</w:t>
+      </w:r>
+      <w:r>
+        <w:rPr>
+          <w:rFonts w:ascii="Times New Roman" w:hAnsi="Times New Roman" w:cs="Times New Roman"/>
+          <w:bCs/>
+          <w:i/>
+          <w:sz w:val="32"/>
+          <w:szCs w:val="32"/>
+        </w:rPr>
+        <w:t>,</w:t>
+      </w:r>
+      <w:r>
+        <w:rPr>
+          <w:rFonts w:ascii="Times New Roman" w:hAnsi="Times New Roman" w:cs="Times New Roman"/>
+          <w:bCs/>
+          <w:sz w:val="32"/>
+          <w:szCs w:val="32"/>
+        </w:rPr>
+        <w:t xml:space="preserve"> da die Pakete nicht verschlüsselt werden</w:t>
+      </w:r>
+    </w:p>
+    <w:p>
+      <w:pPr>
+        <w:pStyle w:val="Listenabsatz"/>
+        <w:ind w:left="1068"/>
+        <w:jc w:val="both"/>
+        <w:rPr>
+          <w:rFonts w:ascii="Times New Roman" w:hAnsi="Times New Roman" w:cs="Times New Roman"/>
+          <w:bCs/>
+          <w:i/>
+          <w:sz w:val="32"/>
+          <w:szCs w:val="32"/>
+        </w:rPr>
+      </w:pPr>
+    </w:p>
+    <w:p>
+      <w:pPr>
+        <w:jc w:val="both"/>
+        <w:rPr>
+          <w:rFonts w:ascii="Times New Roman" w:hAnsi="Times New Roman" w:cs="Times New Roman"/>
+          <w:bCs/>
+          <w:i/>
+          <w:sz w:val="32"/>
+          <w:szCs w:val="32"/>
+        </w:rPr>
+      </w:pPr>
+      <w:r>
+        <w:rPr>
+          <w:noProof/>
+        </w:rPr>
+        <w:lastRenderedPageBreak/>
+        <mc:AlternateContent>
+          <mc:Choice Requires="wps">
+            <w:drawing>
+              <wp:anchor distT="0" distB="0" distL="114300" distR="114300" simplePos="0" relativeHeight="251705344" behindDoc="0" locked="0" layoutInCell="1" allowOverlap="1" wp14:anchorId="1837C38C" wp14:editId="5607B2E8">
+                <wp:simplePos x="0" y="0"/>
+                <wp:positionH relativeFrom="column">
+                  <wp:posOffset>337185</wp:posOffset>
+                </wp:positionH>
+                <wp:positionV relativeFrom="paragraph">
+                  <wp:posOffset>2105025</wp:posOffset>
+                </wp:positionV>
+                <wp:extent cx="5076825" cy="635"/>
+                <wp:effectExtent l="0" t="0" r="0" b="0"/>
+                <wp:wrapSquare wrapText="bothSides"/>
+                <wp:docPr id="26" name="Textfeld 26"/>
+                <wp:cNvGraphicFramePr/>
+                <a:graphic xmlns:a="http://schemas.openxmlformats.org/drawingml/2006/main">
+                  <a:graphicData uri="http://schemas.microsoft.com/office/word/2010/wordprocessingShape">
+                    <wps:wsp>
+                      <wps:cNvSpPr txBox="1"/>
+                      <wps:spPr>
+                        <a:xfrm>
+                          <a:off x="0" y="0"/>
+                          <a:ext cx="5076825" cy="635"/>
+                        </a:xfrm>
+                        <a:prstGeom prst="rect">
+                          <a:avLst/>
+                        </a:prstGeom>
+                        <a:solidFill>
+                          <a:prstClr val="white"/>
+                        </a:solidFill>
+                        <a:ln>
+                          <a:noFill/>
+                        </a:ln>
+                      </wps:spPr>
+                      <wps:txbx>
+                        <w:txbxContent>
+                          <w:p>
+                            <w:pPr>
+                              <w:pStyle w:val="Beschriftung"/>
+                              <w:jc w:val="center"/>
+                              <w:rPr>
+                                <w:rFonts w:ascii="Times New Roman" w:hAnsi="Times New Roman" w:cs="Times New Roman"/>
+                                <w:bCs/>
+                                <w:noProof/>
+                                <w:sz w:val="32"/>
+                                <w:szCs w:val="32"/>
+                              </w:rPr>
+                            </w:pPr>
+                            <w:r>
+                              <w:t xml:space="preserve">Abbildung </w:t>
+                            </w:r>
+                            <w:r>
+                              <w:fldChar w:fldCharType="begin"/>
+                            </w:r>
+                            <w:r>
+                              <w:instrText xml:space="preserve"> SEQ Abbildung \* ARABIC </w:instrText>
+                            </w:r>
+                            <w:r>
+                              <w:fldChar w:fldCharType="separate"/>
+                            </w:r>
+                            <w:r>
+                              <w:rPr>
+                                <w:noProof/>
+                              </w:rPr>
+                              <w:t>8</w:t>
+                            </w:r>
+                            <w:r>
+                              <w:fldChar w:fldCharType="end"/>
+                            </w:r>
+                            <w:r>
+                              <w:t>:-</w:t>
+                            </w:r>
+                            <w:r>
+                              <w:t xml:space="preserve"> </w:t>
+                            </w:r>
+                            <w:r>
+                              <w:t xml:space="preserve">CWSS-Score für die CWEs der </w:t>
+                            </w:r>
+                            <w:r>
+                              <w:t>Kommunikation</w:t>
+                            </w:r>
+                          </w:p>
+                        </w:txbxContent>
+                      </wps:txbx>
+                      <wps:bodyPr rot="0" spcFirstLastPara="0" vertOverflow="overflow" horzOverflow="overflow" vert="horz" wrap="square" lIns="0" tIns="0" rIns="0" bIns="0" numCol="1" spcCol="0" rtlCol="0" fromWordArt="0" anchor="t" anchorCtr="0" forceAA="0" compatLnSpc="1">
+                        <a:prstTxWarp prst="textNoShape">
+                          <a:avLst/>
+                        </a:prstTxWarp>
+                        <a:spAutoFit/>
+                      </wps:bodyPr>
+                    </wps:wsp>
+                  </a:graphicData>
+                </a:graphic>
+              </wp:anchor>
+            </w:drawing>
+          </mc:Choice>
+          <mc:Fallback>
+            <w:pict>
+              <v:shape w14:anchorId="1837C38C" id="Textfeld 26" o:spid="_x0000_s1028" type="#_x0000_t202" style="position:absolute;left:0;text-align:left;margin-left:26.55pt;margin-top:165.75pt;width:399.75pt;height:.05pt;z-index:251705344;visibility:visible;mso-wrap-style:square;mso-wrap-distance-left:9pt;mso-wrap-distance-top:0;mso-wrap-distance-right:9pt;mso-wrap-distance-bottom:0;mso-position-horizontal:absolute;mso-position-horizontal-relative:text;mso-position-vertical:absolute;mso-position-vertical-relative:text;v-text-anchor:top" o:gfxdata="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" stroked="f">
+                <v:textbox style="mso-fit-shape-to-text:t" inset="0,0,0,0">
+                  <w:txbxContent>
+                    <w:p>
+                      <w:pPr>
+                        <w:pStyle w:val="Beschriftung"/>
+                        <w:jc w:val="center"/>
+                        <w:rPr>
+                          <w:rFonts w:ascii="Times New Roman" w:hAnsi="Times New Roman" w:cs="Times New Roman"/>
+                          <w:bCs/>
+                          <w:noProof/>
+                          <w:sz w:val="32"/>
+                          <w:szCs w:val="32"/>
+                        </w:rPr>
+                      </w:pPr>
+                      <w:r>
+                        <w:t xml:space="preserve">Abbildung </w:t>
+                      </w:r>
+                      <w:r>
+                        <w:fldChar w:fldCharType="begin"/>
+                      </w:r>
+                      <w:r>
+                        <w:instrText xml:space="preserve"> SEQ Abbildung \* ARABIC </w:instrText>
+                      </w:r>
+                      <w:r>
+                        <w:fldChar w:fldCharType="separate"/>
+                      </w:r>
+                      <w:r>
+                        <w:rPr>
+                          <w:noProof/>
+                        </w:rPr>
+                        <w:t>8</w:t>
+                      </w:r>
+                      <w:r>
+                        <w:fldChar w:fldCharType="end"/>
+                      </w:r>
+                      <w:r>
+                        <w:t>:-</w:t>
+                      </w:r>
+                      <w:r>
+                        <w:t xml:space="preserve"> </w:t>
+                      </w:r>
+                      <w:r>
+                        <w:t xml:space="preserve">CWSS-Score für die CWEs der </w:t>
+                      </w:r>
+                      <w:r>
+                        <w:t>Kommunikation</w:t>
+                      </w:r>
+                    </w:p>
+                  </w:txbxContent>
+                </v:textbox>
+                <w10:wrap type="square"/>
+              </v:shape>
+            </w:pict>
+          </mc:Fallback>
+        </mc:AlternateContent>
+      </w:r>
+      <w:r>
+        <w:rPr>
+          <w:rFonts w:ascii="Times New Roman" w:hAnsi="Times New Roman" w:cs="Times New Roman"/>
+          <w:bCs/>
+          <w:i/>
+          <w:noProof/>
+          <w:sz w:val="32"/>
+          <w:szCs w:val="32"/>
+        </w:rPr>
+        <w:drawing>
+          <wp:anchor distT="0" distB="0" distL="114300" distR="114300" simplePos="0" relativeHeight="251703296" behindDoc="0" locked="0" layoutInCell="1" allowOverlap="1" wp14:anchorId="26D6749D" wp14:editId="4F53C12E">
+            <wp:simplePos x="895350" y="895350"/>
+            <wp:positionH relativeFrom="margin">
+              <wp:align>center</wp:align>
+            </wp:positionH>
+            <wp:positionV relativeFrom="margin">
+              <wp:align>top</wp:align>
+            </wp:positionV>
+            <wp:extent cx="5076825" cy="2047875"/>
+            <wp:effectExtent l="0" t="0" r="9525" b="9525"/>
+            <wp:wrapSquare wrapText="bothSides"/>
+            <wp:docPr id="22" name="Grafik 22"/>
+            <wp:cNvGraphicFramePr>
+              <a:graphicFrameLocks xmlns:a="http://schemas.openxmlformats.org/drawingml/2006/main" noChangeAspect="1"/>
+            </wp:cNvGraphicFramePr>
+            <a:graphic xmlns:a="http://schemas.openxmlformats.org/drawingml/2006/main">
+              <a:graphicData uri="http://schemas.openxmlformats.org/drawingml/2006/picture">
+                <pic:pic xmlns:pic="http://schemas.openxmlformats.org/drawingml/2006/picture">
+                  <pic:nvPicPr>
+                    <pic:cNvPr id="0" name="Picture 1"/>
+                    <pic:cNvPicPr>
+                      <a:picLocks noChangeAspect="1" noChangeArrowheads="1"/>
+                    </pic:cNvPicPr>
+                  </pic:nvPicPr>
+                  <pic:blipFill>
+                    <a:blip r:embed="rId23" cstate="print">
+                      <a:extLst>
+                        <a:ext uri="{28A0092B-C50C-407E-A947-70E740481C1C}">
+                          <a14:useLocalDpi xmlns:a14="http://schemas.microsoft.com/office/drawing/2010/main" val="0"/>
+                        </a:ext>
+                      </a:extLst>
+                    </a:blip>
+                    <a:srcRect/>
+                    <a:stretch>
+                      <a:fillRect/>
+                    </a:stretch>
+                  </pic:blipFill>
+                  <pic:spPr bwMode="auto">
+                    <a:xfrm>
+                      <a:off x="0" y="0"/>
+                      <a:ext cx="5076825" cy="2047875"/>
+                    </a:xfrm>
+                    <a:prstGeom prst="rect">
+                      <a:avLst/>
+                    </a:prstGeom>
+                    <a:noFill/>
+                    <a:ln>
+                      <a:noFill/>
+                    </a:ln>
+                  </pic:spPr>
+                </pic:pic>
+              </a:graphicData>
+            </a:graphic>
+          </wp:anchor>
+        </w:drawing>
+      </w:r>
+    </w:p>
+    <w:p>
+      <w:pPr>
+        <w:rPr>
+          <w:rFonts w:ascii="Times New Roman" w:hAnsi="Times New Roman" w:cs="Times New Roman"/>
+          <w:bCs/>
+          <w:sz w:val="32"/>
+          <w:szCs w:val="32"/>
+        </w:rPr>
+      </w:pPr>
+    </w:p>
+    <w:p>
+      <w:pPr>
+        <w:spacing w:line="240" w:lineRule="auto"/>
+        <w:jc w:val="both"/>
+        <w:rPr>
+          <w:rFonts w:ascii="Times New Roman" w:hAnsi="Times New Roman" w:cs="Times New Roman"/>
+          <w:bCs/>
+          <w:sz w:val="32"/>
+          <w:szCs w:val="32"/>
+        </w:rPr>
+      </w:pPr>
+    </w:p>
+    <w:p>
+      <w:pPr>
         <w:rPr>
           <w:rFonts w:ascii="Times New Roman" w:hAnsi="Times New Roman" w:cs="Times New Roman"/>
           <w:bCs/>
@@ -9475,8 +11005,8 @@
           <w:szCs w:val="40"/>
         </w:rPr>
       </w:pPr>
-      <w:bookmarkStart w:id="19" w:name="_Toc122458552"/>
-      <w:commentRangeStart w:id="20"/>
+      <w:bookmarkStart w:id="21" w:name="_Toc122458552"/>
+      <w:commentRangeStart w:id="22"/>
       <w:r>
         <w:rPr>
           <w:rFonts w:ascii="Times New Roman" w:hAnsi="Times New Roman" w:cs="Times New Roman"/>
@@ -9489,7 +11019,7 @@
         <w:lastRenderedPageBreak/>
         <w:t>3.4 Sonstige Schwachstellen</w:t>
       </w:r>
-      <w:commentRangeEnd w:id="20"/>
+      <w:commentRangeEnd w:id="22"/>
       <w:r>
         <w:rPr>
           <w:rStyle w:val="Kommentarzeichen"/>
@@ -9500,9 +11030,9 @@
           <w:sz w:val="40"/>
           <w:szCs w:val="40"/>
         </w:rPr>
-        <w:commentReference w:id="20"/>
-      </w:r>
-      <w:bookmarkEnd w:id="19"/>
+        <w:commentReference w:id="22"/>
+      </w:r>
+      <w:bookmarkEnd w:id="21"/>
     </w:p>
     <w:p>
       <w:pPr>
@@ -9542,7 +11072,7 @@
         </w:rPr>
         <w:t xml:space="preserve">Engine </w:t>
       </w:r>
-      <w:commentRangeStart w:id="21"/>
+      <w:commentRangeStart w:id="23"/>
       <w:r>
         <w:rPr>
           <w:rFonts w:ascii="Times New Roman" w:hAnsi="Times New Roman" w:cs="Times New Roman"/>
@@ -9570,12 +11100,12 @@
         </w:rPr>
         <w:t xml:space="preserve"> </w:t>
       </w:r>
-      <w:commentRangeEnd w:id="21"/>
+      <w:commentRangeEnd w:id="23"/>
       <w:r>
         <w:rPr>
           <w:rStyle w:val="Kommentarzeichen"/>
         </w:rPr>
-        <w:commentReference w:id="21"/>
+        <w:commentReference w:id="23"/>
       </w:r>
       <w:r>
         <w:rPr>
@@ -9739,8 +11269,8 @@
         </w:rPr>
         <w:t xml:space="preserve"> Auch kann schädlicher Code initiiert werden, was dem Angreifer z.B. das Erstellen einer Reverse Shell erlaubt</w:t>
       </w:r>
-      <w:commentRangeStart w:id="22"/>
-      <w:commentRangeStart w:id="23"/>
+      <w:commentRangeStart w:id="24"/>
+      <w:commentRangeStart w:id="25"/>
       <w:r>
         <w:rPr>
           <w:rFonts w:ascii="Times New Roman" w:hAnsi="Times New Roman" w:cs="Times New Roman"/>
@@ -9750,19 +11280,19 @@
         </w:rPr>
         <w:t>.</w:t>
       </w:r>
-      <w:commentRangeEnd w:id="22"/>
+      <w:commentRangeEnd w:id="24"/>
       <w:r>
         <w:rPr>
           <w:rStyle w:val="Kommentarzeichen"/>
         </w:rPr>
-        <w:commentReference w:id="22"/>
-      </w:r>
-      <w:commentRangeEnd w:id="23"/>
+        <w:commentReference w:id="24"/>
+      </w:r>
+      <w:commentRangeEnd w:id="25"/>
       <w:r>
         <w:rPr>
           <w:rStyle w:val="Kommentarzeichen"/>
         </w:rPr>
-        <w:commentReference w:id="23"/>
+        <w:commentReference w:id="25"/>
       </w:r>
     </w:p>
     <w:p>
@@ -9809,7 +11339,7 @@
           <w:u w:val="single"/>
         </w:rPr>
       </w:pPr>
-      <w:bookmarkStart w:id="24" w:name="_Toc122458553"/>
+      <w:bookmarkStart w:id="26" w:name="_Toc122458553"/>
       <w:r>
         <w:rPr>
           <w:rFonts w:ascii="Times New Roman" w:hAnsi="Times New Roman" w:cs="Times New Roman"/>
@@ -9823,7 +11353,7 @@
         <w:lastRenderedPageBreak/>
         <w:t>4. Beheben der Schwächen</w:t>
       </w:r>
-      <w:bookmarkEnd w:id="24"/>
+      <w:bookmarkEnd w:id="26"/>
     </w:p>
     <w:p>
       <w:pPr>
@@ -9837,7 +11367,7 @@
           <w:szCs w:val="40"/>
         </w:rPr>
       </w:pPr>
-      <w:bookmarkStart w:id="25" w:name="_Toc122458554"/>
+      <w:bookmarkStart w:id="27" w:name="_Toc122458554"/>
       <w:r>
         <w:rPr>
           <w:rFonts w:ascii="Times New Roman" w:hAnsi="Times New Roman" w:cs="Times New Roman"/>
@@ -9849,7 +11379,7 @@
         </w:rPr>
         <w:t>4.1 Datenbank</w:t>
       </w:r>
-      <w:bookmarkEnd w:id="25"/>
+      <w:bookmarkEnd w:id="27"/>
     </w:p>
     <w:p>
       <w:pPr>
@@ -10212,7 +11742,7 @@
                     </pic:cNvPicPr>
                   </pic:nvPicPr>
                   <pic:blipFill>
-                    <a:blip r:embed="rId23">
+                    <a:blip r:embed="rId24">
                       <a:extLst>
                         <a:ext uri="{28A0092B-C50C-407E-A947-70E740481C1C}">
                           <a14:useLocalDpi xmlns:a14="http://schemas.microsoft.com/office/drawing/2010/main" val="0"/>
@@ -10501,7 +12031,7 @@
                     </pic:cNvPicPr>
                   </pic:nvPicPr>
                   <pic:blipFill>
-                    <a:blip r:embed="rId24">
+                    <a:blip r:embed="rId25">
                       <a:extLst>
                         <a:ext uri="{28A0092B-C50C-407E-A947-70E740481C1C}">
                           <a14:useLocalDpi xmlns:a14="http://schemas.microsoft.com/office/drawing/2010/main" val="0"/>
@@ -10576,7 +12106,7 @@
                     </pic:cNvPicPr>
                   </pic:nvPicPr>
                   <pic:blipFill>
-                    <a:blip r:embed="rId25">
+                    <a:blip r:embed="rId26">
                       <a:extLst>
                         <a:ext uri="{28A0092B-C50C-407E-A947-70E740481C1C}">
                           <a14:useLocalDpi xmlns:a14="http://schemas.microsoft.com/office/drawing/2010/main" val="0"/>
@@ -10834,7 +12364,7 @@
           <w:szCs w:val="40"/>
         </w:rPr>
       </w:pPr>
-      <w:bookmarkStart w:id="26" w:name="_Toc122458555"/>
+      <w:bookmarkStart w:id="28" w:name="_Toc122458555"/>
       <w:r>
         <w:rPr>
           <w:rFonts w:ascii="Times New Roman" w:hAnsi="Times New Roman" w:cs="Times New Roman"/>
@@ -10847,7 +12377,7 @@
         <w:lastRenderedPageBreak/>
         <w:t>4.2 Passwort und Aktivierungscode</w:t>
       </w:r>
-      <w:bookmarkEnd w:id="26"/>
+      <w:bookmarkEnd w:id="28"/>
     </w:p>
     <w:p>
       <w:pPr>
@@ -10999,7 +12529,7 @@
                     </pic:cNvPicPr>
                   </pic:nvPicPr>
                   <pic:blipFill>
-                    <a:blip r:embed="rId26">
+                    <a:blip r:embed="rId27">
                       <a:extLst>
                         <a:ext uri="{28A0092B-C50C-407E-A947-70E740481C1C}">
                           <a14:useLocalDpi xmlns:a14="http://schemas.microsoft.com/office/drawing/2010/main" val="0"/>
@@ -11110,7 +12640,7 @@
           </mc:Choice>
           <mc:Fallback>
             <w:pict>
-              <v:shape w14:anchorId="3B784EE0" id="Textfeld 16" o:spid="_x0000_s1028" type="#_x0000_t202" style="width:322.5pt;height:12pt;visibility:visible;mso-wrap-style:square;mso-left-percent:-10001;mso-top-percent:-10001;mso-position-horizontal:absolute;mso-position-horizontal-relative:char;mso-position-vertical:absolute;mso-position-vertical-relative:line;mso-left-percent:-10001;mso-top-percent:-10001;v-text-anchor:top" o:gfxdata="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" stroked="f">
+              <v:shape w14:anchorId="3B784EE0" id="Textfeld 16" o:spid="_x0000_s1029" type="#_x0000_t202" style="width:322.5pt;height:12pt;visibility:visible;mso-wrap-style:square;mso-left-percent:-10001;mso-top-percent:-10001;mso-position-horizontal:absolute;mso-position-horizontal-relative:char;mso-position-vertical:absolute;mso-position-vertical-relative:line;mso-left-percent:-10001;mso-top-percent:-10001;v-text-anchor:top" o:gfxdata="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" stroked="f">
                 <v:textbox inset="0,0,0,0">
                   <w:txbxContent>
                     <w:p>
@@ -11244,7 +12774,7 @@
         </w:rPr>
         <w:t xml:space="preserve">] erstellt. Somit sollte das Passwort aus mindestens 10 und </w:t>
       </w:r>
-      <w:commentRangeStart w:id="27"/>
+      <w:commentRangeStart w:id="29"/>
       <w:r>
         <w:rPr>
           <w:rFonts w:ascii="Times New Roman" w:hAnsi="Times New Roman" w:cs="Times New Roman"/>
@@ -11253,12 +12783,12 @@
         </w:rPr>
         <w:t xml:space="preserve">maximal 20 Zeichen </w:t>
       </w:r>
-      <w:commentRangeEnd w:id="27"/>
+      <w:commentRangeEnd w:id="29"/>
       <w:r>
         <w:rPr>
           <w:rStyle w:val="Kommentarzeichen"/>
         </w:rPr>
-        <w:commentReference w:id="27"/>
+        <w:commentReference w:id="29"/>
       </w:r>
       <w:r>
         <w:rPr>
@@ -11409,7 +12939,7 @@
                     </pic:cNvPicPr>
                   </pic:nvPicPr>
                   <pic:blipFill>
-                    <a:blip r:embed="rId27">
+                    <a:blip r:embed="rId28">
                       <a:extLst>
                         <a:ext uri="{28A0092B-C50C-407E-A947-70E740481C1C}">
                           <a14:useLocalDpi xmlns:a14="http://schemas.microsoft.com/office/drawing/2010/main" val="0"/>
@@ -11501,7 +13031,7 @@
                     </pic:cNvPicPr>
                   </pic:nvPicPr>
                   <pic:blipFill>
-                    <a:blip r:embed="rId28">
+                    <a:blip r:embed="rId29">
                       <a:extLst>
                         <a:ext uri="{28A0092B-C50C-407E-A947-70E740481C1C}">
                           <a14:useLocalDpi xmlns:a14="http://schemas.microsoft.com/office/drawing/2010/main" val="0"/>
@@ -11676,7 +13206,7 @@
           </mc:Choice>
           <mc:Fallback>
             <w:pict>
-              <v:shape w14:anchorId="1176A93D" id="Textfeld 15" o:spid="_x0000_s1029" type="#_x0000_t202" style="position:absolute;left:0;text-align:left;margin-left:119.55pt;margin-top:382.15pt;width:214.5pt;height:11.8pt;z-index:251699200;visibility:visible;mso-wrap-style:square;mso-width-percent:0;mso-height-percent:0;mso-wrap-distance-left:9pt;mso-wrap-distance-top:0;mso-wrap-distance-right:9pt;mso-wrap-distance-bottom:0;mso-position-horizontal:absolute;mso-position-horizontal-relative:margin;mso-position-vertical:absolute;mso-position-vertical-relative:margin;mso-width-percent:0;mso-height-percent:0;mso-width-relative:page;mso-height-relative:page;v-text-anchor:top" o:gfxdata="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" stroked="f">
+              <v:shape w14:anchorId="1176A93D" id="Textfeld 15" o:spid="_x0000_s1030" type="#_x0000_t202" style="position:absolute;left:0;text-align:left;margin-left:119.55pt;margin-top:382.15pt;width:214.5pt;height:11.8pt;z-index:251699200;visibility:visible;mso-wrap-style:square;mso-width-percent:0;mso-height-percent:0;mso-wrap-distance-left:9pt;mso-wrap-distance-top:0;mso-wrap-distance-right:9pt;mso-wrap-distance-bottom:0;mso-position-horizontal:absolute;mso-position-horizontal-relative:margin;mso-position-vertical:absolute;mso-position-vertical-relative:margin;mso-width-percent:0;mso-height-percent:0;mso-width-relative:page;mso-height-relative:page;v-text-anchor:top" o:gfxdata="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" stroked="f">
                 <v:textbox inset="0,0,0,0">
                   <w:txbxContent>
                     <w:p>
@@ -11793,7 +13323,7 @@
         </w:rPr>
         <w:t xml:space="preserve"> der Passworteingabe. Durch die </w:t>
       </w:r>
-      <w:commentRangeStart w:id="28"/>
+      <w:commentRangeStart w:id="30"/>
       <w:r>
         <w:rPr>
           <w:rFonts w:ascii="Times New Roman" w:hAnsi="Times New Roman" w:cs="Times New Roman"/>
@@ -11803,12 +13333,12 @@
         </w:rPr>
         <w:t xml:space="preserve">Funktion </w:t>
       </w:r>
-      <w:commentRangeEnd w:id="28"/>
+      <w:commentRangeEnd w:id="30"/>
       <w:r>
         <w:rPr>
           <w:rStyle w:val="Kommentarzeichen"/>
         </w:rPr>
-        <w:commentReference w:id="28"/>
+        <w:commentReference w:id="30"/>
       </w:r>
       <w:r>
         <w:rPr>
@@ -11839,7 +13369,7 @@
         </w:rPr>
         <w:t xml:space="preserve">“ kann die Eingabe des Passwortes </w:t>
       </w:r>
-      <w:commentRangeStart w:id="29"/>
+      <w:commentRangeStart w:id="31"/>
       <w:r>
         <w:rPr>
           <w:rFonts w:ascii="Times New Roman" w:hAnsi="Times New Roman" w:cs="Times New Roman"/>
@@ -11849,12 +13379,12 @@
         </w:rPr>
         <w:t xml:space="preserve">entweder mit Sonderzeichen maskiert </w:t>
       </w:r>
-      <w:commentRangeEnd w:id="29"/>
+      <w:commentRangeEnd w:id="31"/>
       <w:r>
         <w:rPr>
           <w:rStyle w:val="Kommentarzeichen"/>
         </w:rPr>
-        <w:commentReference w:id="29"/>
+        <w:commentReference w:id="31"/>
       </w:r>
       <w:r>
         <w:rPr>
@@ -12163,7 +13693,7 @@
                     </pic:cNvPicPr>
                   </pic:nvPicPr>
                   <pic:blipFill>
-                    <a:blip r:embed="rId29">
+                    <a:blip r:embed="rId30">
                       <a:extLst>
                         <a:ext uri="{28A0092B-C50C-407E-A947-70E740481C1C}">
                           <a14:useLocalDpi xmlns:a14="http://schemas.microsoft.com/office/drawing/2010/main" val="0"/>
@@ -12295,7 +13825,7 @@
           </mc:Choice>
           <mc:Fallback>
             <w:pict>
-              <v:shape w14:anchorId="2962B8CA" id="Textfeld 11" o:spid="_x0000_s1030" type="#_x0000_t202" style="position:absolute;left:0;text-align:left;margin-left:107.65pt;margin-top:190.9pt;width:237.75pt;height:9pt;z-index:251700224;visibility:visible;mso-wrap-style:square;mso-width-percent:0;mso-height-percent:0;mso-wrap-distance-left:9pt;mso-wrap-distance-top:0;mso-wrap-distance-right:9pt;mso-wrap-distance-bottom:0;mso-position-horizontal:absolute;mso-position-horizontal-relative:margin;mso-position-vertical:absolute;mso-position-vertical-relative:margin;mso-width-percent:0;mso-height-percent:0;mso-width-relative:page;mso-height-relative:page;v-text-anchor:top" o:gfxdata="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" stroked="f">
+              <v:shape w14:anchorId="2962B8CA" id="Textfeld 11" o:spid="_x0000_s1031" type="#_x0000_t202" style="position:absolute;left:0;text-align:left;margin-left:107.65pt;margin-top:190.9pt;width:237.75pt;height:9pt;z-index:251700224;visibility:visible;mso-wrap-style:square;mso-width-percent:0;mso-height-percent:0;mso-wrap-distance-left:9pt;mso-wrap-distance-top:0;mso-wrap-distance-right:9pt;mso-wrap-distance-bottom:0;mso-position-horizontal:absolute;mso-position-horizontal-relative:margin;mso-position-vertical:absolute;mso-position-vertical-relative:margin;mso-width-percent:0;mso-height-percent:0;mso-width-relative:page;mso-height-relative:page;v-text-anchor:top" o:gfxdata="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" stroked="f">
                 <v:textbox inset="0,0,0,0">
                   <w:txbxContent>
                     <w:p>
@@ -12453,7 +13983,7 @@
           <w:szCs w:val="32"/>
         </w:rPr>
       </w:pPr>
-      <w:commentRangeStart w:id="30"/>
+      <w:commentRangeStart w:id="32"/>
       <w:r>
         <w:rPr>
           <w:rFonts w:ascii="Times New Roman" w:hAnsi="Times New Roman" w:cs="Times New Roman"/>
@@ -12481,12 +14011,12 @@
         </w:rPr>
         <w:t xml:space="preserve"> dies Schwachstelle zu verbessern. In folgenden Versionen des Programms sollte dies Schwachstelle behoben werden.</w:t>
       </w:r>
-      <w:commentRangeEnd w:id="30"/>
+      <w:commentRangeEnd w:id="32"/>
       <w:r>
         <w:rPr>
           <w:rStyle w:val="Kommentarzeichen"/>
         </w:rPr>
-        <w:commentReference w:id="30"/>
+        <w:commentReference w:id="32"/>
       </w:r>
     </w:p>
     <w:p>
@@ -12518,8 +14048,8 @@
           <w:szCs w:val="40"/>
         </w:rPr>
       </w:pPr>
-      <w:bookmarkStart w:id="31" w:name="_Toc122458556"/>
-      <w:commentRangeStart w:id="32"/>
+      <w:bookmarkStart w:id="33" w:name="_Toc122458556"/>
+      <w:commentRangeStart w:id="34"/>
       <w:r>
         <w:rPr>
           <w:rFonts w:ascii="Times New Roman" w:hAnsi="Times New Roman" w:cs="Times New Roman"/>
@@ -12532,7 +14062,7 @@
         <w:lastRenderedPageBreak/>
         <w:t>4.3 Kommunikation</w:t>
       </w:r>
-      <w:commentRangeEnd w:id="32"/>
+      <w:commentRangeEnd w:id="34"/>
       <w:r>
         <w:rPr>
           <w:rStyle w:val="Kommentarzeichen"/>
@@ -12543,9 +14073,9 @@
           <w:sz w:val="40"/>
           <w:szCs w:val="40"/>
         </w:rPr>
-        <w:commentReference w:id="32"/>
-      </w:r>
-      <w:bookmarkEnd w:id="31"/>
+        <w:commentReference w:id="34"/>
+      </w:r>
+      <w:bookmarkEnd w:id="33"/>
     </w:p>
     <w:p>
       <w:pPr>
@@ -12587,7 +14117,7 @@
                     <pic:cNvPicPr/>
                   </pic:nvPicPr>
                   <pic:blipFill>
-                    <a:blip r:embed="rId30">
+                    <a:blip r:embed="rId31">
                       <a:extLst>
                         <a:ext uri="{28A0092B-C50C-407E-A947-70E740481C1C}">
                           <a14:useLocalDpi xmlns:a14="http://schemas.microsoft.com/office/drawing/2010/main" val="0"/>
@@ -12935,7 +14465,7 @@
           </mc:Choice>
           <mc:Fallback>
             <w:pict>
-              <v:shape w14:anchorId="730F3F6D" id="Textfeld 21" o:spid="_x0000_s1031" type="#_x0000_t202" style="position:absolute;left:0;text-align:left;margin-left:20.3pt;margin-top:9.9pt;width:398.3pt;height:.05pt;z-index:251693056;visibility:visible;mso-wrap-style:square;mso-wrap-distance-left:9pt;mso-wrap-distance-top:0;mso-wrap-distance-right:9pt;mso-wrap-distance-bottom:0;mso-position-horizontal:absolute;mso-position-horizontal-relative:text;mso-position-vertical:absolute;mso-position-vertical-relative:text;v-text-anchor:top" o:gfxdata="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" stroked="f">
+              <v:shape w14:anchorId="730F3F6D" id="Textfeld 21" o:spid="_x0000_s1032" type="#_x0000_t202" style="position:absolute;left:0;text-align:left;margin-left:20.3pt;margin-top:9.9pt;width:398.3pt;height:.05pt;z-index:251693056;visibility:visible;mso-wrap-style:square;mso-wrap-distance-left:9pt;mso-wrap-distance-top:0;mso-wrap-distance-right:9pt;mso-wrap-distance-bottom:0;mso-position-horizontal:absolute;mso-position-horizontal-relative:text;mso-position-vertical:absolute;mso-position-vertical-relative:text;v-text-anchor:top" o:gfxdata="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" stroked="f">
                 <v:textbox style="mso-fit-shape-to-text:t" inset="0,0,0,0">
                   <w:txbxContent>
                     <w:p>
@@ -13036,7 +14566,7 @@
           <w:u w:val="single"/>
         </w:rPr>
       </w:pPr>
-      <w:bookmarkStart w:id="33" w:name="_Toc122458557"/>
+      <w:bookmarkStart w:id="35" w:name="_Toc122458557"/>
       <w:r>
         <w:rPr>
           <w:rFonts w:ascii="Times New Roman" w:hAnsi="Times New Roman" w:cs="Times New Roman"/>
@@ -13049,7 +14579,7 @@
         </w:rPr>
         <w:t>5. Fazit</w:t>
       </w:r>
-      <w:bookmarkEnd w:id="33"/>
+      <w:bookmarkEnd w:id="35"/>
     </w:p>
     <w:p>
       <w:pPr>
@@ -13162,7 +14692,7 @@
           <w:u w:val="single"/>
         </w:rPr>
       </w:pPr>
-      <w:bookmarkStart w:id="34" w:name="_Toc122458558"/>
+      <w:bookmarkStart w:id="36" w:name="_Toc122458558"/>
       <w:r>
         <w:rPr>
           <w:rFonts w:ascii="Times New Roman" w:hAnsi="Times New Roman" w:cs="Times New Roman"/>
@@ -13175,7 +14705,7 @@
         </w:rPr>
         <w:t>Literaturverzeichnis</w:t>
       </w:r>
-      <w:bookmarkEnd w:id="34"/>
+      <w:bookmarkEnd w:id="36"/>
     </w:p>
     <w:p>
       <w:pPr>
@@ -13867,7 +15397,7 @@
         </w:rPr>
         <w:tab/>
       </w:r>
-      <w:hyperlink r:id="rId31" w:history="1">
+      <w:hyperlink r:id="rId32" w:history="1">
         <w:r>
           <w:rPr>
             <w:rStyle w:val="Hyperlink"/>
@@ -14471,7 +16001,7 @@
       </w:r>
     </w:p>
     <w:sectPr>
-      <w:footerReference w:type="default" r:id="rId32"/>
+      <w:footerReference w:type="default" r:id="rId33"/>
       <w:pgSz w:w="11906" w:h="16838"/>
       <w:pgMar w:top="1417" w:right="1417" w:bottom="1134" w:left="1417" w:header="708" w:footer="708" w:gutter="0"/>
       <w:cols w:space="708"/>
@@ -14483,7 +16013,7 @@
 
 <file path=word/comments.xml><?xml version="1.0" encoding="utf-8"?>
 <w:comments xmlns:wpc="http://schemas.microsoft.com/office/word/2010/wordprocessingCanvas" xmlns:cx="http://schemas.microsoft.com/office/drawing/2014/chartex" xmlns:cx1="http://schemas.microsoft.com/office/drawing/2015/9/8/chartex" xmlns:cx2="http://schemas.microsoft.com/office/drawing/2015/10/21/chartex" xmlns:cx3="http://schemas.microsoft.com/office/drawing/2016/5/9/chartex" xmlns:cx4="http://schemas.microsoft.com/office/drawing/2016/5/10/chartex" xmlns:cx5="http://schemas.microsoft.com/office/drawing/2016/5/11/chartex" xmlns:cx6="http://schemas.microsoft.com/office/drawing/2016/5/12/chartex" xmlns:cx7="http://schemas.microsoft.com/office/drawing/2016/5/13/chartex" xmlns:cx8="http://schemas.microsoft.com/office/drawing/2016/5/14/chartex" xmlns:mc="http://schemas.openxmlformats.org/markup-compatibility/2006" xmlns:aink="http://schemas.microsoft.com/office/drawing/2016/ink" xmlns:am3d="http://schemas.microsoft.com/office/drawing/2017/model3d" xmlns:o="urn:schemas-microsoft-com:office:office" xmlns:oel="http://schemas.microsoft.com/office/2019/extlst" xmlns:r="http://schemas.openxmlformats.org/officeDocument/2006/relationships" xmlns:m="http://schemas.openxmlformats.org/officeDocument/2006/math" xmlns:v="urn:schemas-microsoft-com:vml" xmlns:wp14="http://schemas.microsoft.com/office/word/2010/wordprocessingDrawing" xmlns:wp="http://schemas.openxmlformats.org/drawingml/2006/wordprocessingDrawing" xmlns:w10="urn:schemas-microsoft-com:office:word" xmlns:w="http://schemas.openxmlformats.org/wordprocessingml/2006/main" xmlns:w14="http://schemas.microsoft.com/office/word/2010/wordml" xmlns:w15="http://schemas.microsoft.com/office/word/2012/wordml" xmlns:w16cex="http://schemas.microsoft.com/office/word/2018/wordml/cex" xmlns:w16cid="http://schemas.microsoft.com/office/word/2016/wordml/cid" xmlns:w16="http://schemas.microsoft.com/office/word/2018/wordml" xmlns:w16sdtdh="http://schemas.microsoft.com/office/word/2020/wordml/sdtdatahash" xmlns:w16se="http://schemas.microsoft.com/office/word/2015/wordml/symex" xmlns:wpg="http://schemas.microsoft.com/office/word/2010/wordprocessingGroup" xmlns:wpi="http://schemas.microsoft.com/office/word/2010/wordprocessingInk" xmlns:wne="http://schemas.microsoft.com/office/word/2006/wordml" xmlns:wps="http://schemas.microsoft.com/office/word/2010/wordprocessingShape" mc:Ignorable="w14 w15 w16se w16cid w16 w16cex w16sdtdh wp14">
-  <w:comment w:id="0" w:author="Florian Hagengruber" w:date="2022-12-19T23:29:00Z" w:initials="FH">
+  <w:comment w:id="1" w:author="Florian Hagengruber" w:date="2022-12-19T23:29:00Z" w:initials="FH">
     <w:p>
       <w:pPr>
         <w:pStyle w:val="Kommentartext"/>
@@ -14499,7 +16029,7 @@
       </w:r>
     </w:p>
   </w:comment>
-  <w:comment w:id="8" w:author="Florian Hagengruber" w:date="2022-12-19T23:31:00Z" w:initials="FH">
+  <w:comment w:id="2" w:author="Florian Hagengruber" w:date="2022-12-20T21:00:00Z" w:initials="FH">
     <w:p>
       <w:pPr>
         <w:pStyle w:val="Kommentartext"/>
@@ -14511,11 +16041,27 @@
         <w:annotationRef/>
       </w:r>
       <w:r>
+        <w:t>Abbildungen richtig sortieren und Abbildungsverzeichnis erstellen</w:t>
+      </w:r>
+    </w:p>
+  </w:comment>
+  <w:comment w:id="10" w:author="Florian Hagengruber" w:date="2022-12-19T23:31:00Z" w:initials="FH">
+    <w:p>
+      <w:pPr>
+        <w:pStyle w:val="Kommentartext"/>
+      </w:pPr>
+      <w:r>
+        <w:rPr>
+          <w:rStyle w:val="Kommentarzeichen"/>
+        </w:rPr>
+        <w:annotationRef/>
+      </w:r>
+      <w:r>
         <w:t>Beginnendes Kapitel auf neue Seite?</w:t>
       </w:r>
     </w:p>
   </w:comment>
-  <w:comment w:id="9" w:author="Florian Hagengruber" w:date="2022-12-19T19:38:00Z" w:initials="FH">
+  <w:comment w:id="11" w:author="Florian Hagengruber" w:date="2022-12-19T19:38:00Z" w:initials="FH">
     <w:p>
       <w:pPr>
         <w:pStyle w:val="Kommentartext"/>
@@ -14531,7 +16077,7 @@
       </w:r>
     </w:p>
   </w:comment>
-  <w:comment w:id="10" w:author="Florian Hagengruber" w:date="2022-12-19T19:40:00Z" w:initials="FH">
+  <w:comment w:id="12" w:author="Florian Hagengruber" w:date="2022-12-19T19:40:00Z" w:initials="FH">
     <w:p>
       <w:pPr>
         <w:pStyle w:val="Kommentartext"/>
@@ -14547,7 +16093,7 @@
       </w:r>
     </w:p>
   </w:comment>
-  <w:comment w:id="11" w:author="Florian Hagengruber" w:date="2022-12-16T16:51:00Z" w:initials="FH">
+  <w:comment w:id="13" w:author="Florian Hagengruber" w:date="2022-12-16T16:51:00Z" w:initials="FH">
     <w:p>
       <w:pPr>
         <w:pStyle w:val="Kommentartext"/>
@@ -14563,7 +16109,7 @@
       </w:r>
     </w:p>
   </w:comment>
-  <w:comment w:id="12" w:author="Florian Hagengruber" w:date="2022-12-19T19:41:00Z" w:initials="FH">
+  <w:comment w:id="14" w:author="Florian Hagengruber" w:date="2022-12-19T19:41:00Z" w:initials="FH">
     <w:p>
       <w:pPr>
         <w:pStyle w:val="Kommentartext"/>
@@ -14579,7 +16125,7 @@
       </w:r>
     </w:p>
   </w:comment>
-  <w:comment w:id="13" w:author="Florian Hagengruber" w:date="2022-12-19T19:42:00Z" w:initials="FH">
+  <w:comment w:id="15" w:author="Florian Hagengruber" w:date="2022-12-19T19:42:00Z" w:initials="FH">
     <w:p>
       <w:pPr>
         <w:pStyle w:val="Kommentartext"/>
@@ -14595,7 +16141,7 @@
       </w:r>
     </w:p>
   </w:comment>
-  <w:comment w:id="14" w:author="Florian Hagengruber" w:date="2022-12-19T19:42:00Z" w:initials="FH">
+  <w:comment w:id="16" w:author="Florian Hagengruber" w:date="2022-12-19T19:42:00Z" w:initials="FH">
     <w:p>
       <w:pPr>
         <w:pStyle w:val="Kommentartext"/>
@@ -14611,7 +16157,7 @@
       </w:r>
     </w:p>
   </w:comment>
-  <w:comment w:id="15" w:author="Florian Hagengruber" w:date="2022-12-19T19:40:00Z" w:initials="FH">
+  <w:comment w:id="17" w:author="Florian Hagengruber" w:date="2022-12-19T19:40:00Z" w:initials="FH">
     <w:p>
       <w:pPr>
         <w:pStyle w:val="Kommentartext"/>
@@ -14627,7 +16173,7 @@
       </w:r>
     </w:p>
   </w:comment>
-  <w:comment w:id="16" w:author="Florian Hagengruber" w:date="2022-12-19T19:43:00Z" w:initials="FH">
+  <w:comment w:id="18" w:author="Florian Hagengruber" w:date="2022-12-19T19:43:00Z" w:initials="FH">
     <w:p>
       <w:pPr>
         <w:pStyle w:val="Kommentartext"/>
@@ -14643,7 +16189,7 @@
       </w:r>
     </w:p>
   </w:comment>
-  <w:comment w:id="17" w:author="Florian Hagengruber" w:date="2022-12-19T23:31:00Z" w:initials="FH">
+  <w:comment w:id="19" w:author="Florian Hagengruber" w:date="2022-12-19T23:31:00Z" w:initials="FH">
     <w:p>
       <w:pPr>
         <w:pStyle w:val="Kommentartext"/>
@@ -14659,7 +16205,7 @@
       </w:r>
     </w:p>
   </w:comment>
-  <w:comment w:id="20" w:author="Florian Hagengruber" w:date="2022-12-19T23:30:00Z" w:initials="FH">
+  <w:comment w:id="22" w:author="Florian Hagengruber" w:date="2022-12-19T23:30:00Z" w:initials="FH">
     <w:p>
       <w:pPr>
         <w:pStyle w:val="Kommentartext"/>
@@ -14675,7 +16221,7 @@
       </w:r>
     </w:p>
   </w:comment>
-  <w:comment w:id="21" w:author="Florian Hagengruber" w:date="2022-12-19T23:24:00Z" w:initials="FH">
+  <w:comment w:id="23" w:author="Florian Hagengruber" w:date="2022-12-19T23:24:00Z" w:initials="FH">
     <w:p>
       <w:pPr>
         <w:pStyle w:val="Kommentartext"/>
@@ -14691,7 +16237,7 @@
       </w:r>
     </w:p>
   </w:comment>
-  <w:comment w:id="22" w:author="Florian Hagengruber" w:date="2022-12-19T22:52:00Z" w:initials="FH">
+  <w:comment w:id="24" w:author="Florian Hagengruber" w:date="2022-12-19T22:52:00Z" w:initials="FH">
     <w:p>
       <w:pPr>
         <w:pStyle w:val="Kommentartext"/>
@@ -14707,7 +16253,7 @@
       </w:r>
     </w:p>
   </w:comment>
-  <w:comment w:id="23" w:author="Florian Hagengruber" w:date="2022-12-19T22:52:00Z" w:initials="FH">
+  <w:comment w:id="25" w:author="Florian Hagengruber" w:date="2022-12-19T22:52:00Z" w:initials="FH">
     <w:p>
       <w:pPr>
         <w:pStyle w:val="Kommentartext"/>
@@ -14723,7 +16269,7 @@
       </w:r>
     </w:p>
   </w:comment>
-  <w:comment w:id="27" w:author="Florian Hagengruber" w:date="2022-12-19T23:08:00Z" w:initials="FH">
+  <w:comment w:id="29" w:author="Florian Hagengruber" w:date="2022-12-19T23:08:00Z" w:initials="FH">
     <w:p>
       <w:pPr>
         <w:pStyle w:val="Kommentartext"/>
@@ -14739,7 +16285,7 @@
       </w:r>
     </w:p>
   </w:comment>
-  <w:comment w:id="28" w:author="Florian Hagengruber" w:date="2022-12-19T23:12:00Z" w:initials="FH">
+  <w:comment w:id="30" w:author="Florian Hagengruber" w:date="2022-12-19T23:12:00Z" w:initials="FH">
     <w:p>
       <w:pPr>
         <w:pStyle w:val="Kommentartext"/>
@@ -14755,7 +16301,7 @@
       </w:r>
     </w:p>
   </w:comment>
-  <w:comment w:id="29" w:author="Florian Hagengruber" w:date="2022-12-19T23:13:00Z" w:initials="FH">
+  <w:comment w:id="31" w:author="Florian Hagengruber" w:date="2022-12-19T23:13:00Z" w:initials="FH">
     <w:p>
       <w:pPr>
         <w:pStyle w:val="Kommentartext"/>
@@ -14771,7 +16317,7 @@
       </w:r>
     </w:p>
   </w:comment>
-  <w:comment w:id="30" w:author="Florian Hagengruber" w:date="2022-12-19T23:18:00Z" w:initials="FH">
+  <w:comment w:id="32" w:author="Florian Hagengruber" w:date="2022-12-19T23:18:00Z" w:initials="FH">
     <w:p>
       <w:pPr>
         <w:pStyle w:val="Kommentartext"/>
@@ -14787,7 +16333,7 @@
       </w:r>
     </w:p>
   </w:comment>
-  <w:comment w:id="32" w:author="Florian Hagengruber" w:date="2022-12-19T21:12:00Z" w:initials="FH">
+  <w:comment w:id="34" w:author="Florian Hagengruber" w:date="2022-12-19T21:12:00Z" w:initials="FH">
     <w:p>
       <w:pPr>
         <w:pStyle w:val="Kommentartext"/>
@@ -14809,6 +16355,7 @@
 <file path=word/commentsExtended.xml><?xml version="1.0" encoding="utf-8"?>
 <w15:commentsEx xmlns:wpc="http://schemas.microsoft.com/office/word/2010/wordprocessingCanvas" xmlns:cx="http://schemas.microsoft.com/office/drawing/2014/chartex" xmlns:cx1="http://schemas.microsoft.com/office/drawing/2015/9/8/chartex" xmlns:cx2="http://schemas.microsoft.com/office/drawing/2015/10/21/chartex" xmlns:cx3="http://schemas.microsoft.com/office/drawing/2016/5/9/chartex" xmlns:cx4="http://schemas.microsoft.com/office/drawing/2016/5/10/chartex" xmlns:cx5="http://schemas.microsoft.com/office/drawing/2016/5/11/chartex" xmlns:cx6="http://schemas.microsoft.com/office/drawing/2016/5/12/chartex" xmlns:cx7="http://schemas.microsoft.com/office/drawing/2016/5/13/chartex" xmlns:cx8="http://schemas.microsoft.com/office/drawing/2016/5/14/chartex" xmlns:mc="http://schemas.openxmlformats.org/markup-compatibility/2006" xmlns:aink="http://schemas.microsoft.com/office/drawing/2016/ink" xmlns:am3d="http://schemas.microsoft.com/office/drawing/2017/model3d" xmlns:o="urn:schemas-microsoft-com:office:office" xmlns:oel="http://schemas.microsoft.com/office/2019/extlst" xmlns:r="http://schemas.openxmlformats.org/officeDocument/2006/relationships" xmlns:m="http://schemas.openxmlformats.org/officeDocument/2006/math" xmlns:v="urn:schemas-microsoft-com:vml" xmlns:wp14="http://schemas.microsoft.com/office/word/2010/wordprocessingDrawing" xmlns:wp="http://schemas.openxmlformats.org/drawingml/2006/wordprocessingDrawing" xmlns:w10="urn:schemas-microsoft-com:office:word" xmlns:w="http://schemas.openxmlformats.org/wordprocessingml/2006/main" xmlns:w14="http://schemas.microsoft.com/office/word/2010/wordml" xmlns:w15="http://schemas.microsoft.com/office/word/2012/wordml" xmlns:w16cex="http://schemas.microsoft.com/office/word/2018/wordml/cex" xmlns:w16cid="http://schemas.microsoft.com/office/word/2016/wordml/cid" xmlns:w16="http://schemas.microsoft.com/office/word/2018/wordml" xmlns:w16sdtdh="http://schemas.microsoft.com/office/word/2020/wordml/sdtdatahash" xmlns:w16se="http://schemas.microsoft.com/office/word/2015/wordml/symex" xmlns:wpg="http://schemas.microsoft.com/office/word/2010/wordprocessingGroup" xmlns:wpi="http://schemas.microsoft.com/office/word/2010/wordprocessingInk" xmlns:wne="http://schemas.microsoft.com/office/word/2006/wordml" xmlns:wps="http://schemas.microsoft.com/office/word/2010/wordprocessingShape" mc:Ignorable="w14 w15 w16se w16cid w16 w16cex w16sdtdh wp14">
   <w15:commentEx w15:paraId="04AB915B" w15:done="0"/>
+  <w15:commentEx w15:paraId="0FB59F17" w15:done="0"/>
   <w15:commentEx w15:paraId="63E59BCA" w15:done="0"/>
   <w15:commentEx w15:paraId="343246C8" w15:done="0"/>
   <w15:commentEx w15:paraId="60D26B0A" w15:paraIdParent="343246C8" w15:done="0"/>
@@ -14834,6 +16381,7 @@
 <file path=word/commentsExtensible.xml><?xml version="1.0" encoding="utf-8"?>
 <w16cex:commentsExtensible xmlns:wpc="http://schemas.microsoft.com/office/word/2010/wordprocessingCanvas" xmlns:cx="http://schemas.microsoft.com/office/drawing/2014/chartex" xmlns:cx1="http://schemas.microsoft.com/office/drawing/2015/9/8/chartex" xmlns:cx2="http://schemas.microsoft.com/office/drawing/2015/10/21/chartex" xmlns:cx3="http://schemas.microsoft.com/office/drawing/2016/5/9/chartex" xmlns:cx4="http://schemas.microsoft.com/office/drawing/2016/5/10/chartex" xmlns:cx5="http://schemas.microsoft.com/office/drawing/2016/5/11/chartex" xmlns:cx6="http://schemas.microsoft.com/office/drawing/2016/5/12/chartex" xmlns:cx7="http://schemas.microsoft.com/office/drawing/2016/5/13/chartex" xmlns:cx8="http://schemas.microsoft.com/office/drawing/2016/5/14/chartex" xmlns:mc="http://schemas.openxmlformats.org/markup-compatibility/2006" xmlns:aink="http://schemas.microsoft.com/office/drawing/2016/ink" xmlns:am3d="http://schemas.microsoft.com/office/drawing/2017/model3d" xmlns:o="urn:schemas-microsoft-com:office:office" xmlns:oel="http://schemas.microsoft.com/office/2019/extlst" xmlns:r="http://schemas.openxmlformats.org/officeDocument/2006/relationships" xmlns:m="http://schemas.openxmlformats.org/officeDocument/2006/math" xmlns:v="urn:schemas-microsoft-com:vml" xmlns:wp14="http://schemas.microsoft.com/office/word/2010/wordprocessingDrawing" xmlns:wp="http://schemas.openxmlformats.org/drawingml/2006/wordprocessingDrawing" xmlns:w10="urn:schemas-microsoft-com:office:word" xmlns:w="http://schemas.openxmlformats.org/wordprocessingml/2006/main" xmlns:w14="http://schemas.microsoft.com/office/word/2010/wordml" xmlns:w15="http://schemas.microsoft.com/office/word/2012/wordml" xmlns:w16cex="http://schemas.microsoft.com/office/word/2018/wordml/cex" xmlns:w16cid="http://schemas.microsoft.com/office/word/2016/wordml/cid" xmlns:w16="http://schemas.microsoft.com/office/word/2018/wordml" xmlns:w16sdtdh="http://schemas.microsoft.com/office/word/2020/wordml/sdtdatahash" xmlns:w16se="http://schemas.microsoft.com/office/word/2015/wordml/symex" xmlns:wpg="http://schemas.microsoft.com/office/word/2010/wordprocessingGroup" xmlns:wpi="http://schemas.microsoft.com/office/word/2010/wordprocessingInk" xmlns:wne="http://schemas.microsoft.com/office/word/2006/wordml" xmlns:wps="http://schemas.microsoft.com/office/word/2010/wordprocessingShape" mc:Ignorable="w14 w15 w16se w16cid w16 w16cex w16sdtdh wp14">
   <w16cex:commentExtensible w16cex:durableId="274B7262" w16cex:dateUtc="2022-12-19T22:29:00Z"/>
+  <w16cex:commentExtensible w16cex:durableId="274CA0DF" w16cex:dateUtc="2022-12-20T20:00:00Z"/>
   <w16cex:commentExtensible w16cex:durableId="274B72D7" w16cex:dateUtc="2022-12-19T22:31:00Z"/>
   <w16cex:commentExtensible w16cex:durableId="274B3C3B" w16cex:dateUtc="2022-12-19T18:38:00Z"/>
   <w16cex:commentExtensible w16cex:durableId="274B3CC5" w16cex:dateUtc="2022-12-19T18:40:00Z"/>
@@ -14859,6 +16407,7 @@
 <file path=word/commentsIds.xml><?xml version="1.0" encoding="utf-8"?>
 <w16cid:commentsIds xmlns:wpc="http://schemas.microsoft.com/office/word/2010/wordprocessingCanvas" xmlns:cx="http://schemas.microsoft.com/office/drawing/2014/chartex" xmlns:cx1="http://schemas.microsoft.com/office/drawing/2015/9/8/chartex" xmlns:cx2="http://schemas.microsoft.com/office/drawing/2015/10/21/chartex" xmlns:cx3="http://schemas.microsoft.com/office/drawing/2016/5/9/chartex" xmlns:cx4="http://schemas.microsoft.com/office/drawing/2016/5/10/chartex" xmlns:cx5="http://schemas.microsoft.com/office/drawing/2016/5/11/chartex" xmlns:cx6="http://schemas.microsoft.com/office/drawing/2016/5/12/chartex" xmlns:cx7="http://schemas.microsoft.com/office/drawing/2016/5/13/chartex" xmlns:cx8="http://schemas.microsoft.com/office/drawing/2016/5/14/chartex" xmlns:mc="http://schemas.openxmlformats.org/markup-compatibility/2006" xmlns:aink="http://schemas.microsoft.com/office/drawing/2016/ink" xmlns:am3d="http://schemas.microsoft.com/office/drawing/2017/model3d" xmlns:o="urn:schemas-microsoft-com:office:office" xmlns:oel="http://schemas.microsoft.com/office/2019/extlst" xmlns:r="http://schemas.openxmlformats.org/officeDocument/2006/relationships" xmlns:m="http://schemas.openxmlformats.org/officeDocument/2006/math" xmlns:v="urn:schemas-microsoft-com:vml" xmlns:wp14="http://schemas.microsoft.com/office/word/2010/wordprocessingDrawing" xmlns:wp="http://schemas.openxmlformats.org/drawingml/2006/wordprocessingDrawing" xmlns:w10="urn:schemas-microsoft-com:office:word" xmlns:w="http://schemas.openxmlformats.org/wordprocessingml/2006/main" xmlns:w14="http://schemas.microsoft.com/office/word/2010/wordml" xmlns:w15="http://schemas.microsoft.com/office/word/2012/wordml" xmlns:w16cex="http://schemas.microsoft.com/office/word/2018/wordml/cex" xmlns:w16cid="http://schemas.microsoft.com/office/word/2016/wordml/cid" xmlns:w16="http://schemas.microsoft.com/office/word/2018/wordml" xmlns:w16sdtdh="http://schemas.microsoft.com/office/word/2020/wordml/sdtdatahash" xmlns:w16se="http://schemas.microsoft.com/office/word/2015/wordml/symex" xmlns:wpg="http://schemas.microsoft.com/office/word/2010/wordprocessingGroup" xmlns:wpi="http://schemas.microsoft.com/office/word/2010/wordprocessingInk" xmlns:wne="http://schemas.microsoft.com/office/word/2006/wordml" xmlns:wps="http://schemas.microsoft.com/office/word/2010/wordprocessingShape" mc:Ignorable="w14 w15 w16se w16cid w16 w16cex w16sdtdh wp14">
   <w16cid:commentId w16cid:paraId="04AB915B" w16cid:durableId="274B7262"/>
+  <w16cid:commentId w16cid:paraId="0FB59F17" w16cid:durableId="274CA0DF"/>
   <w16cid:commentId w16cid:paraId="63E59BCA" w16cid:durableId="274B72D7"/>
   <w16cid:commentId w16cid:paraId="343246C8" w16cid:durableId="274B3C3B"/>
   <w16cid:commentId w16cid:paraId="60D26B0A" w16cid:durableId="274B3CC5"/>
@@ -14976,6 +16525,118 @@
 <file path=word/numbering.xml><?xml version="1.0" encoding="utf-8"?>
 <w:numbering xmlns:wpc="http://schemas.microsoft.com/office/word/2010/wordprocessingCanvas" xmlns:cx="http://schemas.microsoft.com/office/drawing/2014/chartex" xmlns:cx1="http://schemas.microsoft.com/office/drawing/2015/9/8/chartex" xmlns:cx2="http://schemas.microsoft.com/office/drawing/2015/10/21/chartex" xmlns:cx3="http://schemas.microsoft.com/office/drawing/2016/5/9/chartex" xmlns:cx4="http://schemas.microsoft.com/office/drawing/2016/5/10/chartex" xmlns:cx5="http://schemas.microsoft.com/office/drawing/2016/5/11/chartex" xmlns:cx6="http://schemas.microsoft.com/office/drawing/2016/5/12/chartex" xmlns:cx7="http://schemas.microsoft.com/office/drawing/2016/5/13/chartex" xmlns:cx8="http://schemas.microsoft.com/office/drawing/2016/5/14/chartex" xmlns:mc="http://schemas.openxmlformats.org/markup-compatibility/2006" xmlns:aink="http://schemas.microsoft.com/office/drawing/2016/ink" xmlns:am3d="http://schemas.microsoft.com/office/drawing/2017/model3d" xmlns:o="urn:schemas-microsoft-com:office:office" xmlns:oel="http://schemas.microsoft.com/office/2019/extlst" xmlns:r="http://schemas.openxmlformats.org/officeDocument/2006/relationships" xmlns:m="http://schemas.openxmlformats.org/officeDocument/2006/math" xmlns:v="urn:schemas-microsoft-com:vml" xmlns:wp14="http://schemas.microsoft.com/office/word/2010/wordprocessingDrawing" xmlns:wp="http://schemas.openxmlformats.org/drawingml/2006/wordprocessingDrawing" xmlns:w10="urn:schemas-microsoft-com:office:word" xmlns:w="http://schemas.openxmlformats.org/wordprocessingml/2006/main" xmlns:w14="http://schemas.microsoft.com/office/word/2010/wordml" xmlns:w15="http://schemas.microsoft.com/office/word/2012/wordml" xmlns:w16cex="http://schemas.microsoft.com/office/word/2018/wordml/cex" xmlns:w16cid="http://schemas.microsoft.com/office/word/2016/wordml/cid" xmlns:w16="http://schemas.microsoft.com/office/word/2018/wordml" xmlns:w16sdtdh="http://schemas.microsoft.com/office/word/2020/wordml/sdtdatahash" xmlns:w16se="http://schemas.microsoft.com/office/word/2015/wordml/symex" xmlns:wpg="http://schemas.microsoft.com/office/word/2010/wordprocessingGroup" xmlns:wpi="http://schemas.microsoft.com/office/word/2010/wordprocessingInk" xmlns:wne="http://schemas.microsoft.com/office/word/2006/wordml" xmlns:wps="http://schemas.microsoft.com/office/word/2010/wordprocessingShape" mc:Ignorable="w14 w15 w16se w16cid w16 w16cex w16sdtdh wp14">
   <w:abstractNum w:abstractNumId="0" w15:restartNumberingAfterBreak="0">
+    <w:nsid w:val="23466B0C"/>
+    <w:multiLevelType w:val="hybridMultilevel"/>
+    <w:tmpl w:val="E3D62AB8"/>
+    <w:lvl w:ilvl="0" w:tplc="94EA6F22">
+      <w:numFmt w:val="bullet"/>
+      <w:lvlText w:val="-"/>
+      <w:lvlJc w:val="left"/>
+      <w:pPr>
+        <w:ind w:left="1788" w:hanging="360"/>
+      </w:pPr>
+      <w:rPr>
+        <w:rFonts w:ascii="Times New Roman" w:eastAsiaTheme="minorHAnsi" w:hAnsi="Times New Roman" w:cs="Times New Roman" w:hint="default"/>
+      </w:rPr>
+    </w:lvl>
+    <w:lvl w:ilvl="1" w:tplc="04070003" w:tentative="1">
+      <w:start w:val="1"/>
+      <w:numFmt w:val="bullet"/>
+      <w:lvlText w:val="o"/>
+      <w:lvlJc w:val="left"/>
+      <w:pPr>
+        <w:ind w:left="2508" w:hanging="360"/>
+      </w:pPr>
+      <w:rPr>
+        <w:rFonts w:ascii="Courier New" w:hAnsi="Courier New" w:cs="Courier New" w:hint="default"/>
+      </w:rPr>
+    </w:lvl>
+    <w:lvl w:ilvl="2" w:tplc="04070005" w:tentative="1">
+      <w:start w:val="1"/>
+      <w:numFmt w:val="bullet"/>
+      <w:lvlText w:val=""/>
+      <w:lvlJc w:val="left"/>
+      <w:pPr>
+        <w:ind w:left="3228" w:hanging="360"/>
+      </w:pPr>
+      <w:rPr>
+        <w:rFonts w:ascii="Wingdings" w:hAnsi="Wingdings" w:hint="default"/>
+      </w:rPr>
+    </w:lvl>
+    <w:lvl w:ilvl="3" w:tplc="04070001" w:tentative="1">
+      <w:start w:val="1"/>
+      <w:numFmt w:val="bullet"/>
+      <w:lvlText w:val=""/>
+      <w:lvlJc w:val="left"/>
+      <w:pPr>
+        <w:ind w:left="3948" w:hanging="360"/>
+      </w:pPr>
+      <w:rPr>
+        <w:rFonts w:ascii="Symbol" w:hAnsi="Symbol" w:hint="default"/>
+      </w:rPr>
+    </w:lvl>
+    <w:lvl w:ilvl="4" w:tplc="04070003" w:tentative="1">
+      <w:start w:val="1"/>
+      <w:numFmt w:val="bullet"/>
+      <w:lvlText w:val="o"/>
+      <w:lvlJc w:val="left"/>
+      <w:pPr>
+        <w:ind w:left="4668" w:hanging="360"/>
+      </w:pPr>
+      <w:rPr>
+        <w:rFonts w:ascii="Courier New" w:hAnsi="Courier New" w:cs="Courier New" w:hint="default"/>
+      </w:rPr>
+    </w:lvl>
+    <w:lvl w:ilvl="5" w:tplc="04070005" w:tentative="1">
+      <w:start w:val="1"/>
+      <w:numFmt w:val="bullet"/>
+      <w:lvlText w:val=""/>
+      <w:lvlJc w:val="left"/>
+      <w:pPr>
+        <w:ind w:left="5388" w:hanging="360"/>
+      </w:pPr>
+      <w:rPr>
+        <w:rFonts w:ascii="Wingdings" w:hAnsi="Wingdings" w:hint="default"/>
+      </w:rPr>
+    </w:lvl>
+    <w:lvl w:ilvl="6" w:tplc="04070001" w:tentative="1">
+      <w:start w:val="1"/>
+      <w:numFmt w:val="bullet"/>
+      <w:lvlText w:val=""/>
+      <w:lvlJc w:val="left"/>
+      <w:pPr>
+        <w:ind w:left="6108" w:hanging="360"/>
+      </w:pPr>
+      <w:rPr>
+        <w:rFonts w:ascii="Symbol" w:hAnsi="Symbol" w:hint="default"/>
+      </w:rPr>
+    </w:lvl>
+    <w:lvl w:ilvl="7" w:tplc="04070003" w:tentative="1">
+      <w:start w:val="1"/>
+      <w:numFmt w:val="bullet"/>
+      <w:lvlText w:val="o"/>
+      <w:lvlJc w:val="left"/>
+      <w:pPr>
+        <w:ind w:left="6828" w:hanging="360"/>
+      </w:pPr>
+      <w:rPr>
+        <w:rFonts w:ascii="Courier New" w:hAnsi="Courier New" w:cs="Courier New" w:hint="default"/>
+      </w:rPr>
+    </w:lvl>
+    <w:lvl w:ilvl="8" w:tplc="04070005" w:tentative="1">
+      <w:start w:val="1"/>
+      <w:numFmt w:val="bullet"/>
+      <w:lvlText w:val=""/>
+      <w:lvlJc w:val="left"/>
+      <w:pPr>
+        <w:ind w:left="7548" w:hanging="360"/>
+      </w:pPr>
+      <w:rPr>
+        <w:rFonts w:ascii="Wingdings" w:hAnsi="Wingdings" w:hint="default"/>
+      </w:rPr>
+    </w:lvl>
+  </w:abstractNum>
+  <w:abstractNum w:abstractNumId="1" w15:restartNumberingAfterBreak="0">
     <w:nsid w:val="321D4870"/>
     <w:multiLevelType w:val="hybridMultilevel"/>
     <w:tmpl w:val="48344034"/>
@@ -15064,7 +16725,7 @@
       </w:pPr>
     </w:lvl>
   </w:abstractNum>
-  <w:abstractNum w:abstractNumId="1" w15:restartNumberingAfterBreak="0">
+  <w:abstractNum w:abstractNumId="2" w15:restartNumberingAfterBreak="0">
     <w:nsid w:val="35B17E43"/>
     <w:multiLevelType w:val="hybridMultilevel"/>
     <w:tmpl w:val="2960C280"/>
@@ -15177,7 +16838,7 @@
       </w:rPr>
     </w:lvl>
   </w:abstractNum>
-  <w:abstractNum w:abstractNumId="2" w15:restartNumberingAfterBreak="0">
+  <w:abstractNum w:abstractNumId="3" w15:restartNumberingAfterBreak="0">
     <w:nsid w:val="3C8E5ED8"/>
     <w:multiLevelType w:val="hybridMultilevel"/>
     <w:tmpl w:val="3B14BE58"/>
@@ -15290,7 +16951,7 @@
       </w:rPr>
     </w:lvl>
   </w:abstractNum>
-  <w:abstractNum w:abstractNumId="3" w15:restartNumberingAfterBreak="0">
+  <w:abstractNum w:abstractNumId="4" w15:restartNumberingAfterBreak="0">
     <w:nsid w:val="3DBD4530"/>
     <w:multiLevelType w:val="hybridMultilevel"/>
     <w:tmpl w:val="6910F0B0"/>
@@ -15379,7 +17040,7 @@
       </w:pPr>
     </w:lvl>
   </w:abstractNum>
-  <w:abstractNum w:abstractNumId="4" w15:restartNumberingAfterBreak="0">
+  <w:abstractNum w:abstractNumId="5" w15:restartNumberingAfterBreak="0">
     <w:nsid w:val="4FA1194D"/>
     <w:multiLevelType w:val="hybridMultilevel"/>
     <w:tmpl w:val="210E61A8"/>
@@ -15468,7 +17129,7 @@
       </w:pPr>
     </w:lvl>
   </w:abstractNum>
-  <w:abstractNum w:abstractNumId="5" w15:restartNumberingAfterBreak="0">
+  <w:abstractNum w:abstractNumId="6" w15:restartNumberingAfterBreak="0">
     <w:nsid w:val="6FC120A1"/>
     <w:multiLevelType w:val="hybridMultilevel"/>
     <w:tmpl w:val="CDDAAC74"/>
@@ -15580,7 +17241,7 @@
       </w:rPr>
     </w:lvl>
   </w:abstractNum>
-  <w:abstractNum w:abstractNumId="6" w15:restartNumberingAfterBreak="0">
+  <w:abstractNum w:abstractNumId="7" w15:restartNumberingAfterBreak="0">
     <w:nsid w:val="71F5175B"/>
     <w:multiLevelType w:val="hybridMultilevel"/>
     <w:tmpl w:val="823A6EB8"/>
@@ -15672,25 +17333,28 @@
     </w:lvl>
   </w:abstractNum>
   <w:num w:numId="1" w16cid:durableId="1453093063">
+    <w:abstractNumId w:val="7"/>
+  </w:num>
+  <w:num w:numId="2" w16cid:durableId="492524260">
+    <w:abstractNumId w:val="5"/>
+  </w:num>
+  <w:num w:numId="3" w16cid:durableId="1557350032">
+    <w:abstractNumId w:val="4"/>
+  </w:num>
+  <w:num w:numId="4" w16cid:durableId="983465145">
+    <w:abstractNumId w:val="1"/>
+  </w:num>
+  <w:num w:numId="5" w16cid:durableId="1338386634">
+    <w:abstractNumId w:val="3"/>
+  </w:num>
+  <w:num w:numId="6" w16cid:durableId="868034693">
+    <w:abstractNumId w:val="2"/>
+  </w:num>
+  <w:num w:numId="7" w16cid:durableId="1595675126">
     <w:abstractNumId w:val="6"/>
   </w:num>
-  <w:num w:numId="2" w16cid:durableId="492524260">
-    <w:abstractNumId w:val="4"/>
-  </w:num>
-  <w:num w:numId="3" w16cid:durableId="1557350032">
-    <w:abstractNumId w:val="3"/>
-  </w:num>
-  <w:num w:numId="4" w16cid:durableId="983465145">
+  <w:num w:numId="8" w16cid:durableId="1037968503">
     <w:abstractNumId w:val="0"/>
-  </w:num>
-  <w:num w:numId="5" w16cid:durableId="1338386634">
-    <w:abstractNumId w:val="2"/>
-  </w:num>
-  <w:num w:numId="6" w16cid:durableId="868034693">
-    <w:abstractNumId w:val="1"/>
-  </w:num>
-  <w:num w:numId="7" w16cid:durableId="1595675126">
-    <w:abstractNumId w:val="5"/>
   </w:num>
 </w:numbering>
 </file>
@@ -16101,7 +17765,7 @@
   <w:style w:type="paragraph" w:default="1" w:styleId="Standard">
     <w:name w:val="Normal"/>
     <w:qFormat/>
-    <w:rsid w:val="00912911"/>
+    <w:rsid w:val="005B5A00"/>
   </w:style>
   <w:style w:type="paragraph" w:styleId="berschrift1">
     <w:name w:val="heading 1"/>
@@ -16149,7 +17813,6 @@
   <w:style w:type="character" w:default="1" w:styleId="Absatz-Standardschriftart">
     <w:name w:val="Default Paragraph Font"/>
     <w:uiPriority w:val="1"/>
-    <w:semiHidden/>
     <w:unhideWhenUsed/>
   </w:style>
   <w:style w:type="table" w:default="1" w:styleId="NormaleTabelle">

</xml_diff>

<commit_message>
Add 4.4 Künftige Fixes (Logger, JSON-Exploit & Zugriffsbeschränkungen)
</commit_message>
<xml_diff>
--- a/Doc-ChessProg.docx
+++ b/Doc-ChessProg.docx
@@ -8036,7 +8036,7 @@
             <v:path o:extrusionok="f" gradientshapeok="t" o:connecttype="rect"/>
             <o:lock v:ext="edit" aspectratio="t"/>
           </v:shapetype>
-          <v:shape id="_x0000_i1025" type="#_x0000_t75" style="width:357.75pt;height:160.5pt">
+          <v:shape id="_x0000_i1025" type="#_x0000_t75" style="width:357.6pt;height:160.2pt">
             <v:imagedata r:id="rId20" o:title="cwss bf"/>
           </v:shape>
         </w:pict>
@@ -11868,12 +11868,510 @@
     </w:p>
     <w:p>
       <w:pPr>
-        <w:rPr>
-          <w:rFonts w:ascii="Times New Roman" w:hAnsi="Times New Roman" w:cs="Times New Roman"/>
-          <w:sz w:val="32"/>
-          <w:szCs w:val="32"/>
-        </w:rPr>
-      </w:pPr>
+        <w:jc w:val="both"/>
+        <w:rPr>
+          <w:rFonts w:ascii="Times New Roman" w:hAnsi="Times New Roman" w:cs="Times New Roman"/>
+          <w:sz w:val="32"/>
+          <w:szCs w:val="32"/>
+        </w:rPr>
+      </w:pPr>
+    </w:p>
+    <w:p>
+      <w:pPr>
+        <w:pStyle w:val="berschrift2"/>
+        <w:rPr>
+          <w:rFonts w:ascii="Times New Roman" w:hAnsi="Times New Roman" w:cs="Times New Roman"/>
+          <w:b/>
+          <w:bCs/>
+          <w:color w:val="auto"/>
+          <w:sz w:val="40"/>
+          <w:szCs w:val="40"/>
+        </w:rPr>
+      </w:pPr>
+      <w:r>
+        <w:rPr>
+          <w:rFonts w:ascii="Times New Roman" w:hAnsi="Times New Roman" w:cs="Times New Roman"/>
+          <w:b/>
+          <w:bCs/>
+          <w:color w:val="auto"/>
+          <w:sz w:val="40"/>
+          <w:szCs w:val="40"/>
+        </w:rPr>
+        <w:t>4.</w:t>
+      </w:r>
+      <w:r>
+        <w:rPr>
+          <w:rFonts w:ascii="Times New Roman" w:hAnsi="Times New Roman" w:cs="Times New Roman"/>
+          <w:b/>
+          <w:bCs/>
+          <w:color w:val="auto"/>
+          <w:sz w:val="40"/>
+          <w:szCs w:val="40"/>
+        </w:rPr>
+        <w:t>4</w:t>
+      </w:r>
+      <w:r>
+        <w:rPr>
+          <w:rFonts w:ascii="Times New Roman" w:hAnsi="Times New Roman" w:cs="Times New Roman"/>
+          <w:b/>
+          <w:bCs/>
+          <w:color w:val="auto"/>
+          <w:sz w:val="40"/>
+          <w:szCs w:val="40"/>
+        </w:rPr>
+        <w:t xml:space="preserve"> </w:t>
+      </w:r>
+      <w:r>
+        <w:rPr>
+          <w:rFonts w:ascii="Times New Roman" w:hAnsi="Times New Roman" w:cs="Times New Roman"/>
+          <w:b/>
+          <w:bCs/>
+          <w:color w:val="auto"/>
+          <w:sz w:val="40"/>
+          <w:szCs w:val="40"/>
+        </w:rPr>
+        <w:t>Künftige Fixes</w:t>
+      </w:r>
+    </w:p>
+    <w:p>
+      <w:pPr>
+        <w:jc w:val="both"/>
+        <w:rPr>
+          <w:rFonts w:ascii="Times New Roman" w:hAnsi="Times New Roman" w:cs="Times New Roman"/>
+          <w:sz w:val="32"/>
+          <w:szCs w:val="32"/>
+        </w:rPr>
+      </w:pPr>
+      <w:r>
+        <w:rPr>
+          <w:rFonts w:ascii="Times New Roman" w:hAnsi="Times New Roman" w:cs="Times New Roman"/>
+          <w:sz w:val="32"/>
+          <w:szCs w:val="32"/>
+        </w:rPr>
+        <w:t>Einige schwerwiegende Schwächen wurden</w:t>
+      </w:r>
+      <w:r>
+        <w:rPr>
+          <w:rFonts w:ascii="Times New Roman" w:hAnsi="Times New Roman" w:cs="Times New Roman"/>
+          <w:sz w:val="32"/>
+          <w:szCs w:val="32"/>
+        </w:rPr>
+        <w:t xml:space="preserve"> </w:t>
+      </w:r>
+      <w:r>
+        <w:rPr>
+          <w:rFonts w:ascii="Times New Roman" w:hAnsi="Times New Roman" w:cs="Times New Roman"/>
+          <w:sz w:val="32"/>
+          <w:szCs w:val="32"/>
+        </w:rPr>
+        <w:t xml:space="preserve">bereits analysiert und gefixt, jedoch sind nach wie vor Schwachstellen im Programm zu finden, die in künftigen Versionen der Anwendung behoben werden. </w:t>
+      </w:r>
+      <w:r>
+        <w:rPr>
+          <w:rFonts w:ascii="Times New Roman" w:hAnsi="Times New Roman" w:cs="Times New Roman"/>
+          <w:sz w:val="32"/>
+          <w:szCs w:val="32"/>
+        </w:rPr>
+        <w:t xml:space="preserve">So müssen die Zertifikate, Schlüssel </w:t>
+      </w:r>
+      <w:r>
+        <w:rPr>
+          <w:rFonts w:ascii="Times New Roman" w:hAnsi="Times New Roman" w:cs="Times New Roman"/>
+          <w:sz w:val="32"/>
+          <w:szCs w:val="32"/>
+        </w:rPr>
+        <w:t xml:space="preserve">und SMTP-Zugangsdaten durch Zugriffsbeschränkungen vor unautorisierten Personen geschützt werden. </w:t>
+      </w:r>
+      <w:r>
+        <w:rPr>
+          <w:rFonts w:ascii="Times New Roman" w:hAnsi="Times New Roman" w:cs="Times New Roman"/>
+          <w:sz w:val="32"/>
+          <w:szCs w:val="32"/>
+        </w:rPr>
+        <w:t xml:space="preserve">Durch diese Maßnahme stellt man die Vertraulichkeit sowie Integrität der Kommunikation zwischen den Teilnehmern sicher und schützt </w:t>
+      </w:r>
+      <w:r>
+        <w:rPr>
+          <w:rFonts w:ascii="Times New Roman" w:hAnsi="Times New Roman" w:cs="Times New Roman"/>
+          <w:sz w:val="32"/>
+          <w:szCs w:val="32"/>
+        </w:rPr>
+        <w:t>zusätzlich den E-Mail-Account vor unbefugten Zugriffen.</w:t>
+      </w:r>
+      <w:r>
+        <w:rPr>
+          <w:rFonts w:ascii="Times New Roman" w:hAnsi="Times New Roman" w:cs="Times New Roman"/>
+          <w:sz w:val="32"/>
+          <w:szCs w:val="32"/>
+        </w:rPr>
+        <w:t xml:space="preserve"> </w:t>
+      </w:r>
+      <w:r>
+        <w:rPr>
+          <w:rFonts w:ascii="Times New Roman" w:hAnsi="Times New Roman" w:cs="Times New Roman"/>
+          <w:sz w:val="32"/>
+          <w:szCs w:val="32"/>
+        </w:rPr>
+        <w:t xml:space="preserve">Auch der Server muss Zugriffsbeschränkt sein, </w:t>
+      </w:r>
+      <w:r>
+        <w:rPr>
+          <w:rFonts w:ascii="Times New Roman" w:hAnsi="Times New Roman" w:cs="Times New Roman"/>
+          <w:sz w:val="32"/>
+          <w:szCs w:val="32"/>
+        </w:rPr>
+        <w:t xml:space="preserve">damit Angreifer keinen Zugriff auf die Quelldateien und die Datenbank haben. </w:t>
+      </w:r>
+      <w:r>
+        <w:rPr>
+          <w:rFonts w:ascii="Times New Roman" w:hAnsi="Times New Roman" w:cs="Times New Roman"/>
+          <w:sz w:val="32"/>
+          <w:szCs w:val="32"/>
+        </w:rPr>
+        <w:t xml:space="preserve">Außerdem </w:t>
+      </w:r>
+      <w:r>
+        <w:rPr>
+          <w:rFonts w:ascii="Times New Roman" w:hAnsi="Times New Roman" w:cs="Times New Roman"/>
+          <w:sz w:val="32"/>
+          <w:szCs w:val="32"/>
+        </w:rPr>
+        <w:t xml:space="preserve">wird dadurch </w:t>
+      </w:r>
+      <w:r>
+        <w:rPr>
+          <w:rFonts w:ascii="Times New Roman" w:hAnsi="Times New Roman" w:cs="Times New Roman"/>
+          <w:sz w:val="32"/>
+          <w:szCs w:val="32"/>
+        </w:rPr>
+        <w:t xml:space="preserve">die Manipulation des Arbeitsspeichers </w:t>
+      </w:r>
+      <w:r>
+        <w:rPr>
+          <w:rFonts w:ascii="Times New Roman" w:hAnsi="Times New Roman" w:cs="Times New Roman"/>
+          <w:sz w:val="32"/>
+          <w:szCs w:val="32"/>
+        </w:rPr>
+        <w:t>verhindert.</w:t>
+      </w:r>
+    </w:p>
+    <w:p>
+      <w:pPr>
+        <w:jc w:val="both"/>
+        <w:rPr>
+          <w:rFonts w:ascii="Times New Roman" w:hAnsi="Times New Roman" w:cs="Times New Roman"/>
+          <w:sz w:val="32"/>
+          <w:szCs w:val="32"/>
+        </w:rPr>
+      </w:pPr>
+      <w:r>
+        <w:rPr>
+          <w:rFonts w:ascii="Times New Roman" w:hAnsi="Times New Roman" w:cs="Times New Roman"/>
+          <w:sz w:val="32"/>
+          <w:szCs w:val="32"/>
+        </w:rPr>
+        <w:t xml:space="preserve">Auch wird in </w:t>
+      </w:r>
+      <w:r>
+        <w:rPr>
+          <w:rFonts w:ascii="Times New Roman" w:hAnsi="Times New Roman" w:cs="Times New Roman"/>
+          <w:sz w:val="32"/>
+          <w:szCs w:val="32"/>
+        </w:rPr>
+        <w:t xml:space="preserve">zukünftigen Updates der Anwendung ein Logger implementiert werden, der </w:t>
+      </w:r>
+      <w:r>
+        <w:rPr>
+          <w:rFonts w:ascii="Times New Roman" w:hAnsi="Times New Roman" w:cs="Times New Roman"/>
+          <w:sz w:val="32"/>
+          <w:szCs w:val="32"/>
+        </w:rPr>
+        <w:t xml:space="preserve">sowohl </w:t>
+      </w:r>
+      <w:commentRangeStart w:id="26"/>
+      <w:r>
+        <w:rPr>
+          <w:rFonts w:ascii="Times New Roman" w:hAnsi="Times New Roman" w:cs="Times New Roman"/>
+          <w:sz w:val="32"/>
+          <w:szCs w:val="32"/>
+        </w:rPr>
+        <w:t>Login-Versuche, Registrierungen und TCP-Verbindungen</w:t>
+      </w:r>
+      <w:commentRangeEnd w:id="26"/>
+      <w:r>
+        <w:rPr>
+          <w:rStyle w:val="Kommentarzeichen"/>
+        </w:rPr>
+        <w:commentReference w:id="26"/>
+      </w:r>
+      <w:r>
+        <w:rPr>
+          <w:rFonts w:ascii="Times New Roman" w:hAnsi="Times New Roman" w:cs="Times New Roman"/>
+          <w:sz w:val="32"/>
+          <w:szCs w:val="32"/>
+        </w:rPr>
+        <w:t xml:space="preserve">, als auch noch mögliche Fehler im Programm </w:t>
+      </w:r>
+      <w:r>
+        <w:rPr>
+          <w:rFonts w:ascii="Times New Roman" w:hAnsi="Times New Roman" w:cs="Times New Roman"/>
+          <w:sz w:val="32"/>
+          <w:szCs w:val="32"/>
+        </w:rPr>
+        <w:t>aufzeichnen soll.</w:t>
+      </w:r>
+      <w:r>
+        <w:rPr>
+          <w:rFonts w:ascii="Times New Roman" w:hAnsi="Times New Roman" w:cs="Times New Roman"/>
+          <w:sz w:val="32"/>
+          <w:szCs w:val="32"/>
+        </w:rPr>
+        <w:t xml:space="preserve"> Dadurch erhält man einen Überblick über </w:t>
+      </w:r>
+      <w:r>
+        <w:rPr>
+          <w:rFonts w:ascii="Times New Roman" w:hAnsi="Times New Roman" w:cs="Times New Roman"/>
+          <w:sz w:val="32"/>
+          <w:szCs w:val="32"/>
+        </w:rPr>
+        <w:t xml:space="preserve">Indikatoren </w:t>
+      </w:r>
+      <w:r>
+        <w:rPr>
+          <w:rFonts w:ascii="Times New Roman" w:hAnsi="Times New Roman" w:cs="Times New Roman"/>
+          <w:sz w:val="32"/>
+          <w:szCs w:val="32"/>
+        </w:rPr>
+        <w:t>für Angriffe, die Informationen helfen aber auch für das Debugging.</w:t>
+      </w:r>
+      <w:r>
+        <w:rPr>
+          <w:rFonts w:ascii="Times New Roman" w:hAnsi="Times New Roman" w:cs="Times New Roman"/>
+          <w:sz w:val="32"/>
+          <w:szCs w:val="32"/>
+        </w:rPr>
+        <w:t xml:space="preserve"> Die Dateien, die dabei erzeugt werden, </w:t>
+      </w:r>
+      <w:r>
+        <w:rPr>
+          <w:rFonts w:ascii="Times New Roman" w:hAnsi="Times New Roman" w:cs="Times New Roman"/>
+          <w:sz w:val="32"/>
+          <w:szCs w:val="32"/>
+        </w:rPr>
+        <w:t>sollten</w:t>
+      </w:r>
+      <w:r>
+        <w:rPr>
+          <w:rFonts w:ascii="Times New Roman" w:hAnsi="Times New Roman" w:cs="Times New Roman"/>
+          <w:sz w:val="32"/>
+          <w:szCs w:val="32"/>
+        </w:rPr>
+        <w:t xml:space="preserve"> </w:t>
+      </w:r>
+      <w:r>
+        <w:rPr>
+          <w:rFonts w:ascii="Times New Roman" w:hAnsi="Times New Roman" w:cs="Times New Roman"/>
+          <w:sz w:val="32"/>
+          <w:szCs w:val="32"/>
+        </w:rPr>
+        <w:t xml:space="preserve">nach Möglichkeit </w:t>
+      </w:r>
+      <w:r>
+        <w:rPr>
+          <w:rFonts w:ascii="Times New Roman" w:hAnsi="Times New Roman" w:cs="Times New Roman"/>
+          <w:sz w:val="32"/>
+          <w:szCs w:val="32"/>
+        </w:rPr>
+        <w:t>auf separaten Systemen gespeichert werden und müssen auch gegen unautorisierte Zugriff</w:t>
+      </w:r>
+      <w:r>
+        <w:rPr>
+          <w:rFonts w:ascii="Times New Roman" w:hAnsi="Times New Roman" w:cs="Times New Roman"/>
+          <w:sz w:val="32"/>
+          <w:szCs w:val="32"/>
+        </w:rPr>
+        <w:t>e</w:t>
+      </w:r>
+      <w:r>
+        <w:rPr>
+          <w:rFonts w:ascii="Times New Roman" w:hAnsi="Times New Roman" w:cs="Times New Roman"/>
+          <w:sz w:val="32"/>
+          <w:szCs w:val="32"/>
+        </w:rPr>
+        <w:t xml:space="preserve"> geschützt </w:t>
+      </w:r>
+      <w:r>
+        <w:rPr>
+          <w:rFonts w:ascii="Times New Roman" w:hAnsi="Times New Roman" w:cs="Times New Roman"/>
+          <w:sz w:val="32"/>
+          <w:szCs w:val="32"/>
+        </w:rPr>
+        <w:t>werden</w:t>
+      </w:r>
+      <w:r>
+        <w:rPr>
+          <w:rFonts w:ascii="Times New Roman" w:hAnsi="Times New Roman" w:cs="Times New Roman"/>
+          <w:sz w:val="32"/>
+          <w:szCs w:val="32"/>
+        </w:rPr>
+        <w:t>.</w:t>
+      </w:r>
+    </w:p>
+    <w:p>
+      <w:pPr>
+        <w:jc w:val="both"/>
+        <w:rPr>
+          <w:rFonts w:ascii="Times New Roman" w:hAnsi="Times New Roman" w:cs="Times New Roman"/>
+          <w:sz w:val="32"/>
+          <w:szCs w:val="32"/>
+        </w:rPr>
+      </w:pPr>
+      <w:r>
+        <w:rPr>
+          <w:rFonts w:ascii="Times New Roman" w:hAnsi="Times New Roman" w:cs="Times New Roman"/>
+          <w:sz w:val="32"/>
+          <w:szCs w:val="32"/>
+        </w:rPr>
+        <w:lastRenderedPageBreak/>
+        <w:t xml:space="preserve">Eine weitere Schwäche, die noch behoben werden muss, ist die Integritätsprüfung der </w:t>
+      </w:r>
+      <w:r>
+        <w:rPr>
+          <w:rFonts w:ascii="Times New Roman" w:hAnsi="Times New Roman" w:cs="Times New Roman"/>
+          <w:sz w:val="32"/>
+          <w:szCs w:val="32"/>
+        </w:rPr>
+        <w:t>Spielstände</w:t>
+      </w:r>
+      <w:r>
+        <w:rPr>
+          <w:rFonts w:ascii="Times New Roman" w:hAnsi="Times New Roman" w:cs="Times New Roman"/>
+          <w:sz w:val="32"/>
+          <w:szCs w:val="32"/>
+        </w:rPr>
+        <w:t xml:space="preserve"> beim Laden eines </w:t>
+      </w:r>
+      <w:r>
+        <w:rPr>
+          <w:rFonts w:ascii="Times New Roman" w:hAnsi="Times New Roman" w:cs="Times New Roman"/>
+          <w:sz w:val="32"/>
+          <w:szCs w:val="32"/>
+        </w:rPr>
+        <w:t>Matches gegen die KI</w:t>
+      </w:r>
+      <w:r>
+        <w:rPr>
+          <w:rFonts w:ascii="Times New Roman" w:hAnsi="Times New Roman" w:cs="Times New Roman"/>
+          <w:sz w:val="32"/>
+          <w:szCs w:val="32"/>
+        </w:rPr>
+        <w:t>.</w:t>
+      </w:r>
+      <w:r>
+        <w:rPr>
+          <w:rFonts w:ascii="Times New Roman" w:hAnsi="Times New Roman" w:cs="Times New Roman"/>
+          <w:sz w:val="32"/>
+          <w:szCs w:val="32"/>
+        </w:rPr>
+        <w:t xml:space="preserve"> Wenn ein Angreifer Zugriff auf die Datenbank bekommt, kann </w:t>
+      </w:r>
+      <w:r>
+        <w:rPr>
+          <w:rFonts w:ascii="Times New Roman" w:hAnsi="Times New Roman" w:cs="Times New Roman"/>
+          <w:sz w:val="32"/>
+          <w:szCs w:val="32"/>
+        </w:rPr>
+        <w:t xml:space="preserve">man </w:t>
+      </w:r>
+      <w:r>
+        <w:rPr>
+          <w:rFonts w:ascii="Times New Roman" w:hAnsi="Times New Roman" w:cs="Times New Roman"/>
+          <w:sz w:val="32"/>
+          <w:szCs w:val="32"/>
+        </w:rPr>
+        <w:t xml:space="preserve">die Spielstände </w:t>
+      </w:r>
+      <w:r>
+        <w:rPr>
+          <w:rFonts w:ascii="Times New Roman" w:hAnsi="Times New Roman" w:cs="Times New Roman"/>
+          <w:sz w:val="32"/>
+          <w:szCs w:val="32"/>
+        </w:rPr>
+        <w:t xml:space="preserve">beliebig manipulieren und sogar </w:t>
+      </w:r>
+      <w:commentRangeStart w:id="27"/>
+      <w:r>
+        <w:rPr>
+          <w:rFonts w:ascii="Times New Roman" w:hAnsi="Times New Roman" w:cs="Times New Roman"/>
+          <w:sz w:val="32"/>
+          <w:szCs w:val="32"/>
+        </w:rPr>
+        <w:t>Schadcode in das Programm initiieren</w:t>
+      </w:r>
+      <w:commentRangeEnd w:id="27"/>
+      <w:r>
+        <w:rPr>
+          <w:rStyle w:val="Kommentarzeichen"/>
+        </w:rPr>
+        <w:commentReference w:id="27"/>
+      </w:r>
+      <w:r>
+        <w:rPr>
+          <w:rFonts w:ascii="Times New Roman" w:hAnsi="Times New Roman" w:cs="Times New Roman"/>
+          <w:sz w:val="32"/>
+          <w:szCs w:val="32"/>
+        </w:rPr>
+        <w:t>.</w:t>
+      </w:r>
+      <w:r>
+        <w:rPr>
+          <w:rFonts w:ascii="Times New Roman" w:hAnsi="Times New Roman" w:cs="Times New Roman"/>
+          <w:sz w:val="32"/>
+          <w:szCs w:val="32"/>
+        </w:rPr>
+        <w:t xml:space="preserve"> </w:t>
+      </w:r>
+      <w:r>
+        <w:rPr>
+          <w:rFonts w:ascii="Times New Roman" w:hAnsi="Times New Roman" w:cs="Times New Roman"/>
+          <w:sz w:val="32"/>
+          <w:szCs w:val="32"/>
+        </w:rPr>
+        <w:t xml:space="preserve">Durch Prüfung der Integrität dieser Speicherstände </w:t>
+      </w:r>
+      <w:r>
+        <w:rPr>
+          <w:rFonts w:ascii="Times New Roman" w:hAnsi="Times New Roman" w:cs="Times New Roman"/>
+          <w:sz w:val="32"/>
+          <w:szCs w:val="32"/>
+        </w:rPr>
+        <w:t>wird eine</w:t>
+      </w:r>
+      <w:r>
+        <w:rPr>
+          <w:rFonts w:ascii="Times New Roman" w:hAnsi="Times New Roman" w:cs="Times New Roman"/>
+          <w:sz w:val="32"/>
+          <w:szCs w:val="32"/>
+        </w:rPr>
+        <w:t xml:space="preserve"> solche Manipulation bzw. Angriff verhindert.</w:t>
+      </w:r>
+    </w:p>
+    <w:p>
+      <w:pPr>
+        <w:rPr>
+          <w:rFonts w:ascii="Times New Roman" w:hAnsi="Times New Roman" w:cs="Times New Roman"/>
+          <w:sz w:val="32"/>
+          <w:szCs w:val="32"/>
+        </w:rPr>
+      </w:pPr>
+      <w:r>
+        <w:rPr>
+          <w:rFonts w:ascii="Times New Roman" w:hAnsi="Times New Roman" w:cs="Times New Roman"/>
+          <w:sz w:val="32"/>
+          <w:szCs w:val="32"/>
+        </w:rPr>
+        <w:br w:type="page"/>
+      </w:r>
     </w:p>
     <w:p>
       <w:pPr>
@@ -11888,7 +12386,7 @@
           <w:u w:val="single"/>
         </w:rPr>
       </w:pPr>
-      <w:bookmarkStart w:id="26" w:name="_Toc122458557"/>
+      <w:bookmarkStart w:id="28" w:name="_Toc122458557"/>
       <w:r>
         <w:rPr>
           <w:rFonts w:ascii="Times New Roman" w:hAnsi="Times New Roman" w:cs="Times New Roman"/>
@@ -11899,9 +12397,10 @@
           <w:szCs w:val="44"/>
           <w:u w:val="single"/>
         </w:rPr>
+        <w:lastRenderedPageBreak/>
         <w:t>5. Fazit</w:t>
       </w:r>
-      <w:bookmarkEnd w:id="26"/>
+      <w:bookmarkEnd w:id="28"/>
     </w:p>
     <w:p>
       <w:pPr>
@@ -11950,7 +12449,7 @@
           <w:u w:val="single"/>
         </w:rPr>
       </w:pPr>
-      <w:bookmarkStart w:id="27" w:name="_Toc122458558"/>
+      <w:bookmarkStart w:id="29" w:name="_Toc122458558"/>
       <w:r>
         <w:rPr>
           <w:rFonts w:ascii="Times New Roman" w:hAnsi="Times New Roman" w:cs="Times New Roman"/>
@@ -11964,7 +12463,7 @@
         <w:lastRenderedPageBreak/>
         <w:t>Literaturverzeichnis</w:t>
       </w:r>
-      <w:bookmarkEnd w:id="27"/>
+      <w:bookmarkEnd w:id="29"/>
     </w:p>
     <w:p>
       <w:pPr>
@@ -13420,6 +13919,38 @@
       </w:r>
       <w:r>
         <w:t>Zu wenig?</w:t>
+      </w:r>
+    </w:p>
+  </w:comment>
+  <w:comment w:id="26" w:author="Florian" w:date="2022-12-27T15:18:00Z" w:initials="F">
+    <w:p>
+      <w:pPr>
+        <w:pStyle w:val="Kommentartext"/>
+      </w:pPr>
+      <w:r>
+        <w:rPr>
+          <w:rStyle w:val="Kommentarzeichen"/>
+        </w:rPr>
+        <w:annotationRef/>
+      </w:r>
+      <w:r>
+        <w:t>Was soll man noch alles Loggen?</w:t>
+      </w:r>
+    </w:p>
+  </w:comment>
+  <w:comment w:id="27" w:author="Florian" w:date="2022-12-27T15:30:00Z" w:initials="F">
+    <w:p>
+      <w:pPr>
+        <w:pStyle w:val="Kommentartext"/>
+      </w:pPr>
+      <w:r>
+        <w:rPr>
+          <w:rStyle w:val="Kommentarzeichen"/>
+        </w:rPr>
+        <w:annotationRef/>
+      </w:r>
+      <w:r>
+        <w:t>Muss man die Machbarkeit prüfen? Weiter ausführen (JSON-String usw.)?</w:t>
       </w:r>
     </w:p>
   </w:comment>
@@ -13441,12 +13972,16 @@
   <w15:commentEx w15:paraId="24AE15EA" w15:done="0"/>
   <w15:commentEx w15:paraId="4794F67A" w15:done="0"/>
   <w15:commentEx w15:paraId="38C08EC5" w15:done="0"/>
+  <w15:commentEx w15:paraId="1D05EB26" w15:done="0"/>
+  <w15:commentEx w15:paraId="79F2A47B" w15:done="0"/>
 </w15:commentsEx>
 </file>
 
 <file path=word/commentsExtensible.xml><?xml version="1.0" encoding="utf-8"?>
 <w16cex:commentsExtensible xmlns:wpc="http://schemas.microsoft.com/office/word/2010/wordprocessingCanvas" xmlns:cx="http://schemas.microsoft.com/office/drawing/2014/chartex" xmlns:cx1="http://schemas.microsoft.com/office/drawing/2015/9/8/chartex" xmlns:cx2="http://schemas.microsoft.com/office/drawing/2015/10/21/chartex" xmlns:cx3="http://schemas.microsoft.com/office/drawing/2016/5/9/chartex" xmlns:cx4="http://schemas.microsoft.com/office/drawing/2016/5/10/chartex" xmlns:cx5="http://schemas.microsoft.com/office/drawing/2016/5/11/chartex" xmlns:cx6="http://schemas.microsoft.com/office/drawing/2016/5/12/chartex" xmlns:cx7="http://schemas.microsoft.com/office/drawing/2016/5/13/chartex" xmlns:cx8="http://schemas.microsoft.com/office/drawing/2016/5/14/chartex" xmlns:mc="http://schemas.openxmlformats.org/markup-compatibility/2006" xmlns:aink="http://schemas.microsoft.com/office/drawing/2016/ink" xmlns:am3d="http://schemas.microsoft.com/office/drawing/2017/model3d" xmlns:o="urn:schemas-microsoft-com:office:office" xmlns:oel="http://schemas.microsoft.com/office/2019/extlst" xmlns:r="http://schemas.openxmlformats.org/officeDocument/2006/relationships" xmlns:m="http://schemas.openxmlformats.org/officeDocument/2006/math" xmlns:v="urn:schemas-microsoft-com:vml" xmlns:wp14="http://schemas.microsoft.com/office/word/2010/wordprocessingDrawing" xmlns:wp="http://schemas.openxmlformats.org/drawingml/2006/wordprocessingDrawing" xmlns:w10="urn:schemas-microsoft-com:office:word" xmlns:w="http://schemas.openxmlformats.org/wordprocessingml/2006/main" xmlns:w14="http://schemas.microsoft.com/office/word/2010/wordml" xmlns:w15="http://schemas.microsoft.com/office/word/2012/wordml" xmlns:w16cex="http://schemas.microsoft.com/office/word/2018/wordml/cex" xmlns:w16cid="http://schemas.microsoft.com/office/word/2016/wordml/cid" xmlns:w16="http://schemas.microsoft.com/office/word/2018/wordml" xmlns:w16sdtdh="http://schemas.microsoft.com/office/word/2020/wordml/sdtdatahash" xmlns:w16se="http://schemas.microsoft.com/office/word/2015/wordml/symex" xmlns:wpg="http://schemas.microsoft.com/office/word/2010/wordprocessingGroup" xmlns:wpi="http://schemas.microsoft.com/office/word/2010/wordprocessingInk" xmlns:wne="http://schemas.microsoft.com/office/word/2006/wordml" xmlns:wps="http://schemas.microsoft.com/office/word/2010/wordprocessingShape" mc:Ignorable="w14 w15 w16se w16cid w16 w16cex w16sdtdh wp14">
   <w16cex:commentExtensible w16cex:durableId="274DA364" w16cex:dateUtc="2022-12-21T14:23:00Z"/>
+  <w16cex:commentExtensible w16cex:durableId="27558B40" w16cex:dateUtc="2022-12-27T14:18:00Z"/>
+  <w16cex:commentExtensible w16cex:durableId="27558DFE" w16cex:dateUtc="2022-12-27T14:30:00Z"/>
 </w16cex:commentsExtensible>
 </file>
 
@@ -13465,6 +14000,8 @@
   <w16cid:commentId w16cid:paraId="24AE15EA" w16cid:durableId="274D6D9E"/>
   <w16cid:commentId w16cid:paraId="4794F67A" w16cid:durableId="274D6DA1"/>
   <w16cid:commentId w16cid:paraId="38C08EC5" w16cid:durableId="274D6DA2"/>
+  <w16cid:commentId w16cid:paraId="1D05EB26" w16cid:durableId="27558B40"/>
+  <w16cid:commentId w16cid:paraId="79F2A47B" w16cid:durableId="27558DFE"/>
 </w16cid:commentsIds>
 </file>
 
@@ -14291,6 +14828,9 @@
 <file path=word/people.xml><?xml version="1.0" encoding="utf-8"?>
 <w15:people xmlns:wpc="http://schemas.microsoft.com/office/word/2010/wordprocessingCanvas" xmlns:cx="http://schemas.microsoft.com/office/drawing/2014/chartex" xmlns:cx1="http://schemas.microsoft.com/office/drawing/2015/9/8/chartex" xmlns:cx2="http://schemas.microsoft.com/office/drawing/2015/10/21/chartex" xmlns:cx3="http://schemas.microsoft.com/office/drawing/2016/5/9/chartex" xmlns:cx4="http://schemas.microsoft.com/office/drawing/2016/5/10/chartex" xmlns:cx5="http://schemas.microsoft.com/office/drawing/2016/5/11/chartex" xmlns:cx6="http://schemas.microsoft.com/office/drawing/2016/5/12/chartex" xmlns:cx7="http://schemas.microsoft.com/office/drawing/2016/5/13/chartex" xmlns:cx8="http://schemas.microsoft.com/office/drawing/2016/5/14/chartex" xmlns:mc="http://schemas.openxmlformats.org/markup-compatibility/2006" xmlns:aink="http://schemas.microsoft.com/office/drawing/2016/ink" xmlns:am3d="http://schemas.microsoft.com/office/drawing/2017/model3d" xmlns:o="urn:schemas-microsoft-com:office:office" xmlns:oel="http://schemas.microsoft.com/office/2019/extlst" xmlns:r="http://schemas.openxmlformats.org/officeDocument/2006/relationships" xmlns:m="http://schemas.openxmlformats.org/officeDocument/2006/math" xmlns:v="urn:schemas-microsoft-com:vml" xmlns:wp14="http://schemas.microsoft.com/office/word/2010/wordprocessingDrawing" xmlns:wp="http://schemas.openxmlformats.org/drawingml/2006/wordprocessingDrawing" xmlns:w10="urn:schemas-microsoft-com:office:word" xmlns:w="http://schemas.openxmlformats.org/wordprocessingml/2006/main" xmlns:w14="http://schemas.microsoft.com/office/word/2010/wordml" xmlns:w15="http://schemas.microsoft.com/office/word/2012/wordml" xmlns:w16cex="http://schemas.microsoft.com/office/word/2018/wordml/cex" xmlns:w16cid="http://schemas.microsoft.com/office/word/2016/wordml/cid" xmlns:w16="http://schemas.microsoft.com/office/word/2018/wordml" xmlns:w16sdtdh="http://schemas.microsoft.com/office/word/2020/wordml/sdtdatahash" xmlns:w16se="http://schemas.microsoft.com/office/word/2015/wordml/symex" xmlns:wpg="http://schemas.microsoft.com/office/word/2010/wordprocessingGroup" xmlns:wpi="http://schemas.microsoft.com/office/word/2010/wordprocessingInk" xmlns:wne="http://schemas.microsoft.com/office/word/2006/wordml" xmlns:wps="http://schemas.microsoft.com/office/word/2010/wordprocessingShape" mc:Ignorable="w14 w15 w16se w16cid w16 w16cex w16sdtdh wp14">
   <w15:person w15:author="Florian Hagengruber">
+    <w15:presenceInfo w15:providerId="Windows Live" w15:userId="6ef0fbcb19f8b1bd"/>
+  </w15:person>
+  <w15:person w15:author="Florian">
     <w15:presenceInfo w15:providerId="Windows Live" w15:userId="6ef0fbcb19f8b1bd"/>
   </w15:person>
 </w15:people>

</xml_diff>

<commit_message>
Add random.randint & urandom to Documentation
</commit_message>
<xml_diff>
--- a/Doc-ChessProg.docx
+++ b/Doc-ChessProg.docx
@@ -342,7 +342,25 @@
           <w:sz w:val="48"/>
           <w:szCs w:val="48"/>
         </w:rPr>
-        <w:t>Christian Joiko (22111097)</w:t>
+        <w:t xml:space="preserve">Christian </w:t>
+      </w:r>
+      <w:proofErr w:type="spellStart"/>
+      <w:r>
+        <w:rPr>
+          <w:rFonts w:ascii="Times New Roman" w:hAnsi="Times New Roman" w:cs="Times New Roman"/>
+          <w:sz w:val="48"/>
+          <w:szCs w:val="48"/>
+        </w:rPr>
+        <w:t>Joiko</w:t>
+      </w:r>
+      <w:proofErr w:type="spellEnd"/>
+      <w:r>
+        <w:rPr>
+          <w:rFonts w:ascii="Times New Roman" w:hAnsi="Times New Roman" w:cs="Times New Roman"/>
+          <w:sz w:val="48"/>
+          <w:szCs w:val="48"/>
+        </w:rPr>
+        <w:t xml:space="preserve"> (22111097)</w:t>
       </w:r>
       <w:r>
         <w:rPr>
@@ -1999,7 +2017,25 @@
           <w:sz w:val="32"/>
           <w:szCs w:val="32"/>
         </w:rPr>
-        <w:t xml:space="preserve"> schwerwiegenden Problem begleitet, dass leider noch nicht dieselbe Aufmerksamkeit erhält wie die Digitalisierung selbst. Bei dieser bösartigen Nebenwirkung handelt es sich um die Cyber Sicherheit oder besser gesagt der Mangel davon. Mit jeder digitalen Neuerung und jedem neuen Gerät bilden wir eine weitere Angriffsfläche, auf der wir von Cyberkriminellen attackiert werden können</w:t>
+        <w:t xml:space="preserve"> schwerwiegenden Problem begleitet, dass leider noch nicht dieselbe Aufmerksamkeit erhält wie die Digitalisierung selbst. Bei dieser bösartigen Nebenwirkung handelt es sich um die </w:t>
+      </w:r>
+      <w:proofErr w:type="spellStart"/>
+      <w:r>
+        <w:rPr>
+          <w:rFonts w:ascii="Times New Roman" w:hAnsi="Times New Roman" w:cs="Times New Roman"/>
+          <w:sz w:val="32"/>
+          <w:szCs w:val="32"/>
+        </w:rPr>
+        <w:t>Cyber</w:t>
+      </w:r>
+      <w:proofErr w:type="spellEnd"/>
+      <w:r>
+        <w:rPr>
+          <w:rFonts w:ascii="Times New Roman" w:hAnsi="Times New Roman" w:cs="Times New Roman"/>
+          <w:sz w:val="32"/>
+          <w:szCs w:val="32"/>
+        </w:rPr>
+        <w:t xml:space="preserve"> Sicherheit oder besser gesagt der Mangel davon. Mit jeder digitalen Neuerung und jedem neuen Gerät bilden wir eine weitere Angriffsfläche, auf der wir von Cyberkriminellen attackiert werden können</w:t>
       </w:r>
       <w:r>
         <w:rPr>
@@ -2683,7 +2719,27 @@
           <w:sz w:val="32"/>
           <w:szCs w:val="32"/>
         </w:rPr>
-        <w:t xml:space="preserve">). Die Mailadresse, das Passwort und der Aktivierungscode werdenaußerdem zusammen mit einem automatisch generierten Nutzernamen in der Tabelle „Spieler“ der Datenbank abgespeichert (siehe Abb. </w:t>
+        <w:t xml:space="preserve">). Die Mailadresse, das Passwort und der Aktivierungscode </w:t>
+      </w:r>
+      <w:proofErr w:type="spellStart"/>
+      <w:r>
+        <w:rPr>
+          <w:rFonts w:ascii="Times New Roman" w:hAnsi="Times New Roman" w:cs="Times New Roman"/>
+          <w:bCs/>
+          <w:sz w:val="32"/>
+          <w:szCs w:val="32"/>
+        </w:rPr>
+        <w:t>werdenaußerdem</w:t>
+      </w:r>
+      <w:proofErr w:type="spellEnd"/>
+      <w:r>
+        <w:rPr>
+          <w:rFonts w:ascii="Times New Roman" w:hAnsi="Times New Roman" w:cs="Times New Roman"/>
+          <w:bCs/>
+          <w:sz w:val="32"/>
+          <w:szCs w:val="32"/>
+        </w:rPr>
+        <w:t xml:space="preserve"> zusammen mit einem automatisch generierten Nutzernamen in der Tabelle „Spieler“ der Datenbank abgespeichert (siehe Abb. </w:t>
       </w:r>
       <w:r>
         <w:rPr>
@@ -3165,7 +3221,25 @@
           <w:sz w:val="32"/>
           <w:szCs w:val="32"/>
         </w:rPr>
-        <w:t>durch den Menüpunkt „Logout“</w:t>
+        <w:t>durch den Menüpunkt „</w:t>
+      </w:r>
+      <w:proofErr w:type="spellStart"/>
+      <w:r>
+        <w:rPr>
+          <w:rFonts w:ascii="Times New Roman" w:hAnsi="Times New Roman" w:cs="Times New Roman"/>
+          <w:sz w:val="32"/>
+          <w:szCs w:val="32"/>
+        </w:rPr>
+        <w:t>Logout</w:t>
+      </w:r>
+      <w:proofErr w:type="gramStart"/>
+      <w:r>
+        <w:rPr>
+          <w:rFonts w:ascii="Times New Roman" w:hAnsi="Times New Roman" w:cs="Times New Roman"/>
+          <w:sz w:val="32"/>
+          <w:szCs w:val="32"/>
+        </w:rPr>
+        <w:t>“</w:t>
       </w:r>
       <w:r>
         <w:rPr>
@@ -3182,7 +3256,17 @@
           <w:sz w:val="32"/>
           <w:szCs w:val="32"/>
         </w:rPr>
-        <w:t>das Laden oder Starten eines Spiels gegen eine KI</w:t>
+        <w:t>das</w:t>
+      </w:r>
+      <w:proofErr w:type="spellEnd"/>
+      <w:proofErr w:type="gramEnd"/>
+      <w:r>
+        <w:rPr>
+          <w:rFonts w:ascii="Times New Roman" w:hAnsi="Times New Roman" w:cs="Times New Roman"/>
+          <w:sz w:val="32"/>
+          <w:szCs w:val="32"/>
+        </w:rPr>
+        <w:t xml:space="preserve"> Laden oder Starten eines Spiels gegen eine KI</w:t>
       </w:r>
       <w:r>
         <w:rPr>
@@ -3417,6 +3501,7 @@
         </w:rPr>
         <w:t>--</w:t>
       </w:r>
+      <w:proofErr w:type="spellStart"/>
       <w:r>
         <w:rPr>
           <w:rFonts w:ascii="Times New Roman" w:hAnsi="Times New Roman" w:cs="Times New Roman"/>
@@ -3427,6 +3512,7 @@
         </w:rPr>
         <w:t>stats</w:t>
       </w:r>
+      <w:proofErr w:type="spellEnd"/>
       <w:r>
         <w:rPr>
           <w:rFonts w:ascii="Times New Roman" w:hAnsi="Times New Roman" w:cs="Times New Roman"/>
@@ -3581,7 +3667,25 @@
           <w:sz w:val="32"/>
           <w:szCs w:val="32"/>
         </w:rPr>
-        <w:t>Am Ende der Runde wird das Ergebnis außerdem in der Datenbank vermerkt. Dazu zählt das Vermerken des Endergebnisses in der Tabelle „Spiele“, sowie das Abändern der Statistiken der Spieler. Dabei wird den beiden Spielern je nach Situation der Wert des Attributs „siege“, „niederlagen“ oder „remis“ um eins erhöht</w:t>
+        <w:t>Am Ende der Runde wird das Ergebnis außerdem in der Datenbank vermerkt. Dazu zählt das Vermerken des Endergebnisses in der Tabelle „Spiele“, sowie das Abändern der Statistiken der Spieler. Dabei wird den beiden Spielern je nach Situation der Wert des Attributs „siege“, „</w:t>
+      </w:r>
+      <w:proofErr w:type="spellStart"/>
+      <w:r>
+        <w:rPr>
+          <w:rFonts w:ascii="Times New Roman" w:hAnsi="Times New Roman" w:cs="Times New Roman"/>
+          <w:sz w:val="32"/>
+          <w:szCs w:val="32"/>
+        </w:rPr>
+        <w:t>niederlagen</w:t>
+      </w:r>
+      <w:proofErr w:type="spellEnd"/>
+      <w:r>
+        <w:rPr>
+          <w:rFonts w:ascii="Times New Roman" w:hAnsi="Times New Roman" w:cs="Times New Roman"/>
+          <w:sz w:val="32"/>
+          <w:szCs w:val="32"/>
+        </w:rPr>
+        <w:t>“ oder „remis“ um eins erhöht</w:t>
       </w:r>
       <w:r>
         <w:rPr>
@@ -3957,16 +4061,36 @@
           <w:sz w:val="32"/>
           <w:szCs w:val="32"/>
         </w:rPr>
-        <w:t>„Axel</w:t>
-      </w:r>
-      <w:r>
-        <w:rPr>
-          <w:rFonts w:ascii="Times New Roman" w:hAnsi="Times New Roman" w:cs="Times New Roman"/>
-          <w:bCs/>
-          <w:sz w:val="32"/>
-          <w:szCs w:val="32"/>
-        </w:rPr>
-        <w:t>sec-Rechner“</w:t>
+        <w:t>„</w:t>
+      </w:r>
+      <w:proofErr w:type="spellStart"/>
+      <w:r>
+        <w:rPr>
+          <w:rFonts w:ascii="Times New Roman" w:hAnsi="Times New Roman" w:cs="Times New Roman"/>
+          <w:bCs/>
+          <w:sz w:val="32"/>
+          <w:szCs w:val="32"/>
+        </w:rPr>
+        <w:t>Axel</w:t>
+      </w:r>
+      <w:r>
+        <w:rPr>
+          <w:rFonts w:ascii="Times New Roman" w:hAnsi="Times New Roman" w:cs="Times New Roman"/>
+          <w:bCs/>
+          <w:sz w:val="32"/>
+          <w:szCs w:val="32"/>
+        </w:rPr>
+        <w:t>sec</w:t>
+      </w:r>
+      <w:proofErr w:type="spellEnd"/>
+      <w:r>
+        <w:rPr>
+          <w:rFonts w:ascii="Times New Roman" w:hAnsi="Times New Roman" w:cs="Times New Roman"/>
+          <w:bCs/>
+          <w:sz w:val="32"/>
+          <w:szCs w:val="32"/>
+        </w:rPr>
+        <w:t>-Rechner“</w:t>
       </w:r>
       <w:r>
         <w:rPr>
@@ -4061,16 +4185,56 @@
           <w:sz w:val="32"/>
           <w:szCs w:val="32"/>
         </w:rPr>
-        <w:t>jedem Programmierer sofort die Gefahr einer SQL-Injection in den Sinn kommen.</w:t>
-      </w:r>
-      <w:r>
-        <w:rPr>
-          <w:rFonts w:ascii="Times New Roman" w:hAnsi="Times New Roman" w:cs="Times New Roman"/>
-          <w:bCs/>
-          <w:sz w:val="32"/>
-          <w:szCs w:val="32"/>
-        </w:rPr>
-        <w:t xml:space="preserve"> Die SQL-Injection ist nicht ohne Grund sowohl im Jahr 2020 als auch im Jahr 202</w:t>
+        <w:t>jedem Programmierer sofort die Gefahr einer SQL-</w:t>
+      </w:r>
+      <w:proofErr w:type="spellStart"/>
+      <w:r>
+        <w:rPr>
+          <w:rFonts w:ascii="Times New Roman" w:hAnsi="Times New Roman" w:cs="Times New Roman"/>
+          <w:bCs/>
+          <w:sz w:val="32"/>
+          <w:szCs w:val="32"/>
+        </w:rPr>
+        <w:t>Injection</w:t>
+      </w:r>
+      <w:proofErr w:type="spellEnd"/>
+      <w:r>
+        <w:rPr>
+          <w:rFonts w:ascii="Times New Roman" w:hAnsi="Times New Roman" w:cs="Times New Roman"/>
+          <w:bCs/>
+          <w:sz w:val="32"/>
+          <w:szCs w:val="32"/>
+        </w:rPr>
+        <w:t xml:space="preserve"> in den Sinn kommen.</w:t>
+      </w:r>
+      <w:r>
+        <w:rPr>
+          <w:rFonts w:ascii="Times New Roman" w:hAnsi="Times New Roman" w:cs="Times New Roman"/>
+          <w:bCs/>
+          <w:sz w:val="32"/>
+          <w:szCs w:val="32"/>
+        </w:rPr>
+        <w:t xml:space="preserve"> Die SQL-</w:t>
+      </w:r>
+      <w:proofErr w:type="spellStart"/>
+      <w:r>
+        <w:rPr>
+          <w:rFonts w:ascii="Times New Roman" w:hAnsi="Times New Roman" w:cs="Times New Roman"/>
+          <w:bCs/>
+          <w:sz w:val="32"/>
+          <w:szCs w:val="32"/>
+        </w:rPr>
+        <w:t>Injection</w:t>
+      </w:r>
+      <w:proofErr w:type="spellEnd"/>
+      <w:r>
+        <w:rPr>
+          <w:rFonts w:ascii="Times New Roman" w:hAnsi="Times New Roman" w:cs="Times New Roman"/>
+          <w:bCs/>
+          <w:sz w:val="32"/>
+          <w:szCs w:val="32"/>
+        </w:rPr>
+        <w:t xml:space="preserve"> ist nicht ohne Grund sowohl im Jahr 2020 als auch im Jahr 202</w:t>
       </w:r>
       <w:r>
         <w:rPr>
@@ -4106,7 +4270,47 @@
           <w:sz w:val="32"/>
           <w:szCs w:val="32"/>
         </w:rPr>
-        <w:t xml:space="preserve"> der „CWE Top 25 Most Dangerous Software Weaknesses“</w:t>
+        <w:t xml:space="preserve"> der „CWE Top 25 Most </w:t>
+      </w:r>
+      <w:proofErr w:type="spellStart"/>
+      <w:r>
+        <w:rPr>
+          <w:rFonts w:ascii="Times New Roman" w:hAnsi="Times New Roman" w:cs="Times New Roman"/>
+          <w:bCs/>
+          <w:sz w:val="32"/>
+          <w:szCs w:val="32"/>
+        </w:rPr>
+        <w:t>Dangerous</w:t>
+      </w:r>
+      <w:proofErr w:type="spellEnd"/>
+      <w:r>
+        <w:rPr>
+          <w:rFonts w:ascii="Times New Roman" w:hAnsi="Times New Roman" w:cs="Times New Roman"/>
+          <w:bCs/>
+          <w:sz w:val="32"/>
+          <w:szCs w:val="32"/>
+        </w:rPr>
+        <w:t xml:space="preserve"> Software </w:t>
+      </w:r>
+      <w:proofErr w:type="spellStart"/>
+      <w:r>
+        <w:rPr>
+          <w:rFonts w:ascii="Times New Roman" w:hAnsi="Times New Roman" w:cs="Times New Roman"/>
+          <w:bCs/>
+          <w:sz w:val="32"/>
+          <w:szCs w:val="32"/>
+        </w:rPr>
+        <w:t>Weaknesses</w:t>
+      </w:r>
+      <w:proofErr w:type="spellEnd"/>
+      <w:r>
+        <w:rPr>
+          <w:rFonts w:ascii="Times New Roman" w:hAnsi="Times New Roman" w:cs="Times New Roman"/>
+          <w:bCs/>
+          <w:sz w:val="32"/>
+          <w:szCs w:val="32"/>
+        </w:rPr>
+        <w:t>“</w:t>
       </w:r>
       <w:r>
         <w:rPr>
@@ -4142,7 +4346,27 @@
           <w:sz w:val="32"/>
           <w:szCs w:val="32"/>
         </w:rPr>
-        <w:t>. Die Möglichkeit einer SQL-Injection kann somit katastrophale Folgen haben</w:t>
+        <w:t>. Die Möglichkeit einer SQL-</w:t>
+      </w:r>
+      <w:proofErr w:type="spellStart"/>
+      <w:r>
+        <w:rPr>
+          <w:rFonts w:ascii="Times New Roman" w:hAnsi="Times New Roman" w:cs="Times New Roman"/>
+          <w:bCs/>
+          <w:sz w:val="32"/>
+          <w:szCs w:val="32"/>
+        </w:rPr>
+        <w:t>Injection</w:t>
+      </w:r>
+      <w:proofErr w:type="spellEnd"/>
+      <w:r>
+        <w:rPr>
+          <w:rFonts w:ascii="Times New Roman" w:hAnsi="Times New Roman" w:cs="Times New Roman"/>
+          <w:bCs/>
+          <w:sz w:val="32"/>
+          <w:szCs w:val="32"/>
+        </w:rPr>
+        <w:t xml:space="preserve"> kann somit katastrophale Folgen haben</w:t>
       </w:r>
       <w:r>
         <w:rPr>
@@ -4216,8 +4440,19 @@
           <w:sz w:val="32"/>
           <w:szCs w:val="32"/>
         </w:rPr>
-        <w:t>für die SQL-Injection</w:t>
-      </w:r>
+        <w:t>für die SQL-</w:t>
+      </w:r>
+      <w:proofErr w:type="spellStart"/>
+      <w:r>
+        <w:rPr>
+          <w:rFonts w:ascii="Times New Roman" w:hAnsi="Times New Roman" w:cs="Times New Roman"/>
+          <w:bCs/>
+          <w:sz w:val="32"/>
+          <w:szCs w:val="32"/>
+        </w:rPr>
+        <w:t>Injection</w:t>
+      </w:r>
+      <w:proofErr w:type="spellEnd"/>
       <w:r>
         <w:rPr>
           <w:rFonts w:ascii="Times New Roman" w:hAnsi="Times New Roman" w:cs="Times New Roman"/>
@@ -4254,6 +4489,8 @@
         </w:rPr>
         <w:t xml:space="preserve">Ersteres bezieht sich hierbei auf die Verwendung der Funktion </w:t>
       </w:r>
+      <w:proofErr w:type="spellStart"/>
+      <w:proofErr w:type="gramStart"/>
       <w:r>
         <w:rPr>
           <w:rFonts w:ascii="Times New Roman" w:hAnsi="Times New Roman" w:cs="Times New Roman"/>
@@ -4262,7 +4499,29 @@
           <w:sz w:val="32"/>
           <w:szCs w:val="32"/>
         </w:rPr>
-        <w:t>executescript()</w:t>
+        <w:t>executescript</w:t>
+      </w:r>
+      <w:proofErr w:type="spellEnd"/>
+      <w:r>
+        <w:rPr>
+          <w:rFonts w:ascii="Times New Roman" w:hAnsi="Times New Roman" w:cs="Times New Roman"/>
+          <w:b/>
+          <w:bCs/>
+          <w:sz w:val="32"/>
+          <w:szCs w:val="32"/>
+        </w:rPr>
+        <w:t>(</w:t>
+      </w:r>
+      <w:proofErr w:type="gramEnd"/>
+      <w:r>
+        <w:rPr>
+          <w:rFonts w:ascii="Times New Roman" w:hAnsi="Times New Roman" w:cs="Times New Roman"/>
+          <w:b/>
+          <w:bCs/>
+          <w:sz w:val="32"/>
+          <w:szCs w:val="32"/>
+        </w:rPr>
+        <w:t>)</w:t>
       </w:r>
       <w:r>
         <w:rPr>
@@ -4329,16 +4588,56 @@
           <w:sz w:val="32"/>
           <w:szCs w:val="32"/>
         </w:rPr>
-        <w:t>Sollte ein Angreifer die Datenbank per SQL-Injection angreifen wollen, so muss er lediglich die richtige Anzahl der Parameter für d</w:t>
-      </w:r>
-      <w:r>
-        <w:rPr>
-          <w:rFonts w:ascii="Times New Roman" w:hAnsi="Times New Roman" w:cs="Times New Roman"/>
-          <w:bCs/>
-          <w:sz w:val="32"/>
-          <w:szCs w:val="32"/>
-        </w:rPr>
-        <w:t>asSQL-Statement</w:t>
+        <w:t>Sollte ein Angreifer die Datenbank per SQL-</w:t>
+      </w:r>
+      <w:proofErr w:type="spellStart"/>
+      <w:r>
+        <w:rPr>
+          <w:rFonts w:ascii="Times New Roman" w:hAnsi="Times New Roman" w:cs="Times New Roman"/>
+          <w:bCs/>
+          <w:sz w:val="32"/>
+          <w:szCs w:val="32"/>
+        </w:rPr>
+        <w:t>Injection</w:t>
+      </w:r>
+      <w:proofErr w:type="spellEnd"/>
+      <w:r>
+        <w:rPr>
+          <w:rFonts w:ascii="Times New Roman" w:hAnsi="Times New Roman" w:cs="Times New Roman"/>
+          <w:bCs/>
+          <w:sz w:val="32"/>
+          <w:szCs w:val="32"/>
+        </w:rPr>
+        <w:t xml:space="preserve"> angreifen wollen, so muss er lediglich die richtige Anzahl der Parameter für </w:t>
+      </w:r>
+      <w:proofErr w:type="spellStart"/>
+      <w:r>
+        <w:rPr>
+          <w:rFonts w:ascii="Times New Roman" w:hAnsi="Times New Roman" w:cs="Times New Roman"/>
+          <w:bCs/>
+          <w:sz w:val="32"/>
+          <w:szCs w:val="32"/>
+        </w:rPr>
+        <w:t>d</w:t>
+      </w:r>
+      <w:r>
+        <w:rPr>
+          <w:rFonts w:ascii="Times New Roman" w:hAnsi="Times New Roman" w:cs="Times New Roman"/>
+          <w:bCs/>
+          <w:sz w:val="32"/>
+          <w:szCs w:val="32"/>
+        </w:rPr>
+        <w:t>asSQL</w:t>
+      </w:r>
+      <w:proofErr w:type="spellEnd"/>
+      <w:r>
+        <w:rPr>
+          <w:rFonts w:ascii="Times New Roman" w:hAnsi="Times New Roman" w:cs="Times New Roman"/>
+          <w:bCs/>
+          <w:sz w:val="32"/>
+          <w:szCs w:val="32"/>
+        </w:rPr>
+        <w:t>-Statement</w:t>
       </w:r>
       <w:r>
         <w:rPr>
@@ -4401,7 +4700,27 @@
           <w:sz w:val="32"/>
           <w:szCs w:val="32"/>
         </w:rPr>
-        <w:t>. Da dafür jedoch ein wenig Trial-and-Error genügt, kann der Angreifer schnell, einfach und, im Falle der Registrierung, ohne Account und funktionierende Mailadresse per SQL-Injection die Datenbank in vollem Umfang nach seinen Wünschen manipulieren</w:t>
+        <w:t>. Da dafür jedoch ein wenig Trial-and-Error genügt, kann der Angreifer schnell, einfach und, im Falle der Registrierung, ohne Account und funktionierende Mailadresse per SQL-</w:t>
+      </w:r>
+      <w:proofErr w:type="spellStart"/>
+      <w:r>
+        <w:rPr>
+          <w:rFonts w:ascii="Times New Roman" w:hAnsi="Times New Roman" w:cs="Times New Roman"/>
+          <w:bCs/>
+          <w:sz w:val="32"/>
+          <w:szCs w:val="32"/>
+        </w:rPr>
+        <w:t>Injection</w:t>
+      </w:r>
+      <w:proofErr w:type="spellEnd"/>
+      <w:r>
+        <w:rPr>
+          <w:rFonts w:ascii="Times New Roman" w:hAnsi="Times New Roman" w:cs="Times New Roman"/>
+          <w:bCs/>
+          <w:sz w:val="32"/>
+          <w:szCs w:val="32"/>
+        </w:rPr>
+        <w:t xml:space="preserve"> die Datenbank in vollem Umfang nach seinen Wünschen manipulieren</w:t>
       </w:r>
       <w:r>
         <w:rPr>
@@ -4428,7 +4747,27 @@
           <w:sz w:val="32"/>
           <w:szCs w:val="32"/>
         </w:rPr>
-        <w:t xml:space="preserve"> da seine Injection die Überprüfung des Domänenteils überstehen muss und dann </w:t>
+        <w:t xml:space="preserve"> da seine </w:t>
+      </w:r>
+      <w:proofErr w:type="spellStart"/>
+      <w:r>
+        <w:rPr>
+          <w:rFonts w:ascii="Times New Roman" w:hAnsi="Times New Roman" w:cs="Times New Roman"/>
+          <w:bCs/>
+          <w:sz w:val="32"/>
+          <w:szCs w:val="32"/>
+        </w:rPr>
+        <w:t>Injection</w:t>
+      </w:r>
+      <w:proofErr w:type="spellEnd"/>
+      <w:r>
+        <w:rPr>
+          <w:rFonts w:ascii="Times New Roman" w:hAnsi="Times New Roman" w:cs="Times New Roman"/>
+          <w:bCs/>
+          <w:sz w:val="32"/>
+          <w:szCs w:val="32"/>
+        </w:rPr>
+        <w:t xml:space="preserve"> die Überprüfung des Domänenteils überstehen muss und dann </w:t>
       </w:r>
       <w:r>
         <w:rPr>
@@ -4880,8 +5219,19 @@
                 <w:sz w:val="32"/>
                 <w:szCs w:val="32"/>
               </w:rPr>
-              <w:t>*‘, ‘*‘, ‘*‘); DROP TABLE Spieler;--</w:t>
+              <w:t xml:space="preserve">*‘, ‘*‘, ‘*‘); DROP TABLE </w:t>
             </w:r>
+            <w:proofErr w:type="gramStart"/>
+            <w:r>
+              <w:rPr>
+                <w:rFonts w:ascii="Times New Roman" w:hAnsi="Times New Roman" w:cs="Times New Roman"/>
+                <w:bCs/>
+                <w:sz w:val="32"/>
+                <w:szCs w:val="32"/>
+              </w:rPr>
+              <w:t>Spieler;--</w:t>
+            </w:r>
+            <w:proofErr w:type="gramEnd"/>
           </w:p>
         </w:tc>
         <w:tc>
@@ -4969,7 +5319,49 @@
                 <w:sz w:val="32"/>
                 <w:szCs w:val="32"/>
               </w:rPr>
-              <w:t>' OR 1 = 1; UPDATE Spieler SET siege = 1000 WHERE nutzername = 'c.joiko';--@th-deg.de</w:t>
+              <w:t xml:space="preserve">' OR 1 = 1; UPDATE Spieler SET siege = 1000 WHERE </w:t>
+            </w:r>
+            <w:proofErr w:type="spellStart"/>
+            <w:r>
+              <w:rPr>
+                <w:rFonts w:ascii="Times New Roman" w:hAnsi="Times New Roman" w:cs="Times New Roman"/>
+                <w:bCs/>
+                <w:sz w:val="32"/>
+                <w:szCs w:val="32"/>
+              </w:rPr>
+              <w:t>nutzername</w:t>
+            </w:r>
+            <w:proofErr w:type="spellEnd"/>
+            <w:r>
+              <w:rPr>
+                <w:rFonts w:ascii="Times New Roman" w:hAnsi="Times New Roman" w:cs="Times New Roman"/>
+                <w:bCs/>
+                <w:sz w:val="32"/>
+                <w:szCs w:val="32"/>
+              </w:rPr>
+              <w:t xml:space="preserve"> = '</w:t>
+            </w:r>
+            <w:proofErr w:type="spellStart"/>
+            <w:proofErr w:type="gramStart"/>
+            <w:r>
+              <w:rPr>
+                <w:rFonts w:ascii="Times New Roman" w:hAnsi="Times New Roman" w:cs="Times New Roman"/>
+                <w:bCs/>
+                <w:sz w:val="32"/>
+                <w:szCs w:val="32"/>
+              </w:rPr>
+              <w:t>c.joiko</w:t>
+            </w:r>
+            <w:proofErr w:type="spellEnd"/>
+            <w:proofErr w:type="gramEnd"/>
+            <w:r>
+              <w:rPr>
+                <w:rFonts w:ascii="Times New Roman" w:hAnsi="Times New Roman" w:cs="Times New Roman"/>
+                <w:bCs/>
+                <w:sz w:val="32"/>
+                <w:szCs w:val="32"/>
+              </w:rPr>
+              <w:t>';--@th-deg.de</w:t>
             </w:r>
           </w:p>
         </w:tc>
@@ -4999,7 +5391,29 @@
                 <w:sz w:val="32"/>
                 <w:szCs w:val="32"/>
               </w:rPr>
-              <w:t>Setzt die Anzahl der Siege des Spielers mit dem Nutzernamen „c.joiko“ auf 1000</w:t>
+              <w:t>Setzt die Anzahl der Siege des Spielers mit dem Nutzernamen „</w:t>
+            </w:r>
+            <w:proofErr w:type="spellStart"/>
+            <w:proofErr w:type="gramStart"/>
+            <w:r>
+              <w:rPr>
+                <w:rFonts w:ascii="Times New Roman" w:hAnsi="Times New Roman" w:cs="Times New Roman"/>
+                <w:bCs/>
+                <w:sz w:val="32"/>
+                <w:szCs w:val="32"/>
+              </w:rPr>
+              <w:t>c.joiko</w:t>
+            </w:r>
+            <w:proofErr w:type="spellEnd"/>
+            <w:proofErr w:type="gramEnd"/>
+            <w:r>
+              <w:rPr>
+                <w:rFonts w:ascii="Times New Roman" w:hAnsi="Times New Roman" w:cs="Times New Roman"/>
+                <w:bCs/>
+                <w:sz w:val="32"/>
+                <w:szCs w:val="32"/>
+              </w:rPr>
+              <w:t>“ auf 1000</w:t>
             </w:r>
           </w:p>
         </w:tc>
@@ -5324,6 +5738,7 @@
               </w:rPr>
               <w:t xml:space="preserve">Einloggen </w:t>
             </w:r>
+            <w:proofErr w:type="gramStart"/>
             <w:r>
               <w:rPr>
                 <w:rFonts w:ascii="Times New Roman" w:hAnsi="Times New Roman" w:cs="Times New Roman"/>
@@ -5333,6 +5748,7 @@
               </w:rPr>
               <w:t>mit ersten registrierten Account</w:t>
             </w:r>
+            <w:proofErr w:type="gramEnd"/>
           </w:p>
         </w:tc>
       </w:tr>
@@ -5399,8 +5815,19 @@
                 <w:sz w:val="32"/>
                 <w:szCs w:val="32"/>
               </w:rPr>
-              <w:t>‘ OR True;--</w:t>
+              <w:t xml:space="preserve">‘ OR </w:t>
             </w:r>
+            <w:proofErr w:type="gramStart"/>
+            <w:r>
+              <w:rPr>
+                <w:rFonts w:ascii="Times New Roman" w:hAnsi="Times New Roman" w:cs="Times New Roman"/>
+                <w:bCs/>
+                <w:sz w:val="32"/>
+                <w:szCs w:val="32"/>
+              </w:rPr>
+              <w:t>True;--</w:t>
+            </w:r>
+            <w:proofErr w:type="gramEnd"/>
           </w:p>
         </w:tc>
         <w:tc>
@@ -5483,16 +5910,102 @@
           <w:sz w:val="32"/>
           <w:szCs w:val="32"/>
         </w:rPr>
-        <w:t>CWE-89: ImproperNeutralizationof Special Elements used in an SQL Command ('SQL Injection')</w:t>
-      </w:r>
-      <w:r>
-        <w:rPr>
-          <w:rFonts w:ascii="Times New Roman" w:hAnsi="Times New Roman" w:cs="Times New Roman"/>
-          <w:bCs/>
-          <w:sz w:val="32"/>
-          <w:szCs w:val="32"/>
-        </w:rPr>
-        <w:t>, da die Datenbank nicht gegen SQL-Injections abgesichert wurde</w:t>
+        <w:t xml:space="preserve">CWE-89: </w:t>
+      </w:r>
+      <w:proofErr w:type="spellStart"/>
+      <w:r>
+        <w:rPr>
+          <w:rFonts w:ascii="Times New Roman" w:hAnsi="Times New Roman" w:cs="Times New Roman"/>
+          <w:bCs/>
+          <w:i/>
+          <w:sz w:val="32"/>
+          <w:szCs w:val="32"/>
+        </w:rPr>
+        <w:t>ImproperNeutralizationof</w:t>
+      </w:r>
+      <w:proofErr w:type="spellEnd"/>
+      <w:r>
+        <w:rPr>
+          <w:rFonts w:ascii="Times New Roman" w:hAnsi="Times New Roman" w:cs="Times New Roman"/>
+          <w:bCs/>
+          <w:i/>
+          <w:sz w:val="32"/>
+          <w:szCs w:val="32"/>
+        </w:rPr>
+        <w:t xml:space="preserve"> Special Elements </w:t>
+      </w:r>
+      <w:proofErr w:type="spellStart"/>
+      <w:r>
+        <w:rPr>
+          <w:rFonts w:ascii="Times New Roman" w:hAnsi="Times New Roman" w:cs="Times New Roman"/>
+          <w:bCs/>
+          <w:i/>
+          <w:sz w:val="32"/>
+          <w:szCs w:val="32"/>
+        </w:rPr>
+        <w:t>used</w:t>
+      </w:r>
+      <w:proofErr w:type="spellEnd"/>
+      <w:r>
+        <w:rPr>
+          <w:rFonts w:ascii="Times New Roman" w:hAnsi="Times New Roman" w:cs="Times New Roman"/>
+          <w:bCs/>
+          <w:i/>
+          <w:sz w:val="32"/>
+          <w:szCs w:val="32"/>
+        </w:rPr>
+        <w:t xml:space="preserve"> in an SQL Command ('SQL </w:t>
+      </w:r>
+      <w:proofErr w:type="spellStart"/>
+      <w:r>
+        <w:rPr>
+          <w:rFonts w:ascii="Times New Roman" w:hAnsi="Times New Roman" w:cs="Times New Roman"/>
+          <w:bCs/>
+          <w:i/>
+          <w:sz w:val="32"/>
+          <w:szCs w:val="32"/>
+        </w:rPr>
+        <w:t>Injection</w:t>
+      </w:r>
+      <w:proofErr w:type="spellEnd"/>
+      <w:r>
+        <w:rPr>
+          <w:rFonts w:ascii="Times New Roman" w:hAnsi="Times New Roman" w:cs="Times New Roman"/>
+          <w:bCs/>
+          <w:i/>
+          <w:sz w:val="32"/>
+          <w:szCs w:val="32"/>
+        </w:rPr>
+        <w:t>')</w:t>
+      </w:r>
+      <w:r>
+        <w:rPr>
+          <w:rFonts w:ascii="Times New Roman" w:hAnsi="Times New Roman" w:cs="Times New Roman"/>
+          <w:bCs/>
+          <w:sz w:val="32"/>
+          <w:szCs w:val="32"/>
+        </w:rPr>
+        <w:t>, da die Datenbank nicht gegen SQL-</w:t>
+      </w:r>
+      <w:proofErr w:type="spellStart"/>
+      <w:r>
+        <w:rPr>
+          <w:rFonts w:ascii="Times New Roman" w:hAnsi="Times New Roman" w:cs="Times New Roman"/>
+          <w:bCs/>
+          <w:sz w:val="32"/>
+          <w:szCs w:val="32"/>
+        </w:rPr>
+        <w:t>Injections</w:t>
+      </w:r>
+      <w:proofErr w:type="spellEnd"/>
+      <w:r>
+        <w:rPr>
+          <w:rFonts w:ascii="Times New Roman" w:hAnsi="Times New Roman" w:cs="Times New Roman"/>
+          <w:bCs/>
+          <w:sz w:val="32"/>
+          <w:szCs w:val="32"/>
+        </w:rPr>
+        <w:t xml:space="preserve"> abgesichert wurde</w:t>
       </w:r>
     </w:p>
     <w:p>
@@ -5533,7 +6046,51 @@
           <w:sz w:val="32"/>
           <w:szCs w:val="32"/>
         </w:rPr>
-        <w:t>CWE-922: Insecure Storage of Sensitive Information</w:t>
+        <w:t xml:space="preserve">CWE-922: </w:t>
+      </w:r>
+      <w:proofErr w:type="spellStart"/>
+      <w:r>
+        <w:rPr>
+          <w:rFonts w:ascii="Times New Roman" w:hAnsi="Times New Roman" w:cs="Times New Roman"/>
+          <w:bCs/>
+          <w:i/>
+          <w:sz w:val="32"/>
+          <w:szCs w:val="32"/>
+        </w:rPr>
+        <w:t>Insecure</w:t>
+      </w:r>
+      <w:proofErr w:type="spellEnd"/>
+      <w:r>
+        <w:rPr>
+          <w:rFonts w:ascii="Times New Roman" w:hAnsi="Times New Roman" w:cs="Times New Roman"/>
+          <w:bCs/>
+          <w:i/>
+          <w:sz w:val="32"/>
+          <w:szCs w:val="32"/>
+        </w:rPr>
+        <w:t xml:space="preserve"> Storage </w:t>
+      </w:r>
+      <w:proofErr w:type="spellStart"/>
+      <w:r>
+        <w:rPr>
+          <w:rFonts w:ascii="Times New Roman" w:hAnsi="Times New Roman" w:cs="Times New Roman"/>
+          <w:bCs/>
+          <w:i/>
+          <w:sz w:val="32"/>
+          <w:szCs w:val="32"/>
+        </w:rPr>
+        <w:t>of</w:t>
+      </w:r>
+      <w:proofErr w:type="spellEnd"/>
+      <w:r>
+        <w:rPr>
+          <w:rFonts w:ascii="Times New Roman" w:hAnsi="Times New Roman" w:cs="Times New Roman"/>
+          <w:bCs/>
+          <w:i/>
+          <w:sz w:val="32"/>
+          <w:szCs w:val="32"/>
+        </w:rPr>
+        <w:t xml:space="preserve"> Sensitive Information</w:t>
       </w:r>
       <w:r>
         <w:rPr>
@@ -5874,7 +6431,27 @@
           <w:sz w:val="32"/>
           <w:szCs w:val="32"/>
         </w:rPr>
-        <w:t xml:space="preserve"> verschlüsselt und liegen permanent als Plaintext vor. Zudem wurde von Programmierern </w:t>
+        <w:t xml:space="preserve"> verschlüsselt und liegen permanent als </w:t>
+      </w:r>
+      <w:proofErr w:type="spellStart"/>
+      <w:r>
+        <w:rPr>
+          <w:rFonts w:ascii="Times New Roman" w:hAnsi="Times New Roman" w:cs="Times New Roman"/>
+          <w:bCs/>
+          <w:sz w:val="32"/>
+          <w:szCs w:val="32"/>
+        </w:rPr>
+        <w:t>Plaintext</w:t>
+      </w:r>
+      <w:proofErr w:type="spellEnd"/>
+      <w:r>
+        <w:rPr>
+          <w:rFonts w:ascii="Times New Roman" w:hAnsi="Times New Roman" w:cs="Times New Roman"/>
+          <w:bCs/>
+          <w:sz w:val="32"/>
+          <w:szCs w:val="32"/>
+        </w:rPr>
+        <w:t xml:space="preserve"> vor. Zudem wurde von Programmierern </w:t>
       </w:r>
       <w:r>
         <w:rPr>
@@ -6186,6 +6763,64 @@
         </w:rPr>
         <w:t xml:space="preserve"> kompletten Verlust der Authentifizierungsfunktion des Aktivierungscodes führt.</w:t>
       </w:r>
+      <w:r>
+        <w:rPr>
+          <w:rFonts w:ascii="Times New Roman" w:hAnsi="Times New Roman" w:cs="Times New Roman"/>
+          <w:bCs/>
+          <w:sz w:val="32"/>
+          <w:szCs w:val="32"/>
+        </w:rPr>
+        <w:t xml:space="preserve"> Außerdem wird zur Generierung die </w:t>
+      </w:r>
+      <w:commentRangeStart w:id="9"/>
+      <w:r>
+        <w:rPr>
+          <w:rFonts w:ascii="Times New Roman" w:hAnsi="Times New Roman" w:cs="Times New Roman"/>
+          <w:bCs/>
+          <w:sz w:val="32"/>
+          <w:szCs w:val="32"/>
+        </w:rPr>
+        <w:t xml:space="preserve">kryptographisch unsichere Funktion </w:t>
+      </w:r>
+      <w:proofErr w:type="spellStart"/>
+      <w:proofErr w:type="gramStart"/>
+      <w:r>
+        <w:rPr>
+          <w:rFonts w:ascii="Times New Roman" w:hAnsi="Times New Roman" w:cs="Times New Roman"/>
+          <w:bCs/>
+          <w:i/>
+          <w:sz w:val="32"/>
+          <w:szCs w:val="32"/>
+        </w:rPr>
+        <w:t>random.randint</w:t>
+      </w:r>
+      <w:proofErr w:type="spellEnd"/>
+      <w:proofErr w:type="gramEnd"/>
+      <w:r>
+        <w:rPr>
+          <w:rFonts w:ascii="Times New Roman" w:hAnsi="Times New Roman" w:cs="Times New Roman"/>
+          <w:bCs/>
+          <w:sz w:val="32"/>
+          <w:szCs w:val="32"/>
+        </w:rPr>
+        <w:t xml:space="preserve"> verwendet</w:t>
+      </w:r>
+      <w:commentRangeEnd w:id="9"/>
+      <w:r>
+        <w:rPr>
+          <w:rStyle w:val="Kommentarzeichen"/>
+        </w:rPr>
+        <w:commentReference w:id="9"/>
+      </w:r>
+      <w:r>
+        <w:rPr>
+          <w:rFonts w:ascii="Times New Roman" w:hAnsi="Times New Roman" w:cs="Times New Roman"/>
+          <w:bCs/>
+          <w:sz w:val="32"/>
+          <w:szCs w:val="32"/>
+        </w:rPr>
+        <w:t xml:space="preserve">. </w:t>
+      </w:r>
     </w:p>
     <w:p>
       <w:pPr>
@@ -6213,7 +6848,27 @@
           <w:sz w:val="32"/>
           <w:szCs w:val="32"/>
         </w:rPr>
-        <w:t xml:space="preserve"> der Aktivierungscode in der schwachen Version mit geringem Ressourcen- und Zeitaufwand durch Brute-Forcing herausgefunden werden. Dies ermöglicht einem Angreifer eine beliebig</w:t>
+        <w:t xml:space="preserve"> der Aktivierungscode in der schwachen Version mit geringem Ressourcen- und Zeitaufwand durch Brute-</w:t>
+      </w:r>
+      <w:proofErr w:type="spellStart"/>
+      <w:r>
+        <w:rPr>
+          <w:rFonts w:ascii="Times New Roman" w:hAnsi="Times New Roman" w:cs="Times New Roman"/>
+          <w:bCs/>
+          <w:sz w:val="32"/>
+          <w:szCs w:val="32"/>
+        </w:rPr>
+        <w:t>Forcing</w:t>
+      </w:r>
+      <w:proofErr w:type="spellEnd"/>
+      <w:r>
+        <w:rPr>
+          <w:rFonts w:ascii="Times New Roman" w:hAnsi="Times New Roman" w:cs="Times New Roman"/>
+          <w:bCs/>
+          <w:sz w:val="32"/>
+          <w:szCs w:val="32"/>
+        </w:rPr>
+        <w:t xml:space="preserve"> herausgefunden werden. Dies ermöglicht einem Angreifer eine beliebig</w:t>
       </w:r>
       <w:r>
         <w:rPr>
@@ -6296,7 +6951,17 @@
           <w:sz w:val="32"/>
           <w:szCs w:val="32"/>
         </w:rPr>
-        <w:t xml:space="preserve"> bis 9999 für den Aktivierungscode einsetzt. Hierbei ist zu beachten, dass bei einem fehlerhaften Aktivierungscode das Menü </w:t>
+        <w:t xml:space="preserve"> bis 9999 für den Aktivierungscode einsetzt. Hierbei ist zu beachten, dass bei einem fehlerhaften </w:t>
+      </w:r>
+      <w:r>
+        <w:rPr>
+          <w:rFonts w:ascii="Times New Roman" w:hAnsi="Times New Roman" w:cs="Times New Roman"/>
+          <w:bCs/>
+          <w:sz w:val="32"/>
+          <w:szCs w:val="32"/>
+        </w:rPr>
+        <w:lastRenderedPageBreak/>
+        <w:t xml:space="preserve">Aktivierungscode das Menü </w:t>
       </w:r>
       <w:r>
         <w:rPr>
@@ -6307,6 +6972,7 @@
         </w:rPr>
         <w:t xml:space="preserve">in der Funktion </w:t>
       </w:r>
+      <w:proofErr w:type="spellStart"/>
       <w:r>
         <w:rPr>
           <w:rFonts w:ascii="Times New Roman" w:hAnsi="Times New Roman" w:cs="Times New Roman"/>
@@ -6315,28 +6981,9 @@
           <w:sz w:val="32"/>
           <w:szCs w:val="32"/>
         </w:rPr>
-        <w:t>get_menu_choice(…)</w:t>
-      </w:r>
-      <w:r>
-        <w:rPr>
-          <w:rFonts w:ascii="Times New Roman" w:hAnsi="Times New Roman" w:cs="Times New Roman"/>
-          <w:b/>
-          <w:bCs/>
-          <w:sz w:val="32"/>
-          <w:szCs w:val="32"/>
-        </w:rPr>
-        <w:t xml:space="preserve"> </w:t>
-      </w:r>
-      <w:r>
-        <w:rPr>
-          <w:rFonts w:ascii="Times New Roman" w:hAnsi="Times New Roman" w:cs="Times New Roman"/>
-          <w:bCs/>
-          <w:sz w:val="32"/>
-          <w:szCs w:val="32"/>
-        </w:rPr>
-        <w:lastRenderedPageBreak/>
-        <w:t xml:space="preserve">durch </w:t>
-      </w:r>
+        <w:t>get_menu_</w:t>
+      </w:r>
+      <w:proofErr w:type="gramStart"/>
       <w:r>
         <w:rPr>
           <w:rFonts w:ascii="Times New Roman" w:hAnsi="Times New Roman" w:cs="Times New Roman"/>
@@ -6345,136 +6992,9 @@
           <w:sz w:val="32"/>
           <w:szCs w:val="32"/>
         </w:rPr>
-        <w:t>self.get_menu_choice(self.view.get_menu_choice())</w:t>
-      </w:r>
-      <w:r>
-        <w:rPr>
-          <w:rFonts w:ascii="Times New Roman" w:hAnsi="Times New Roman" w:cs="Times New Roman"/>
-          <w:b/>
-          <w:bCs/>
-          <w:sz w:val="32"/>
-          <w:szCs w:val="32"/>
-        </w:rPr>
-        <w:t xml:space="preserve"> </w:t>
-      </w:r>
-      <w:r>
-        <w:rPr>
-          <w:rFonts w:ascii="Times New Roman" w:hAnsi="Times New Roman" w:cs="Times New Roman"/>
-          <w:bCs/>
-          <w:sz w:val="32"/>
-          <w:szCs w:val="32"/>
-        </w:rPr>
-        <w:t>rekursiv aufgerufen wird</w:t>
-      </w:r>
-      <w:r>
-        <w:rPr>
-          <w:rFonts w:ascii="Times New Roman" w:hAnsi="Times New Roman" w:cs="Times New Roman"/>
-          <w:bCs/>
-          <w:sz w:val="32"/>
-          <w:szCs w:val="32"/>
-        </w:rPr>
-        <w:t xml:space="preserve"> (siehe </w:t>
-      </w:r>
-      <w:commentRangeStart w:id="9"/>
-      <w:r>
-        <w:rPr>
-          <w:rFonts w:ascii="Times New Roman" w:hAnsi="Times New Roman" w:cs="Times New Roman"/>
-          <w:bCs/>
-          <w:sz w:val="32"/>
-          <w:szCs w:val="32"/>
-        </w:rPr>
-        <w:t>Anhang X</w:t>
-      </w:r>
-      <w:r>
-        <w:rPr>
-          <w:rFonts w:ascii="Times New Roman" w:hAnsi="Times New Roman" w:cs="Times New Roman"/>
-          <w:bCs/>
-          <w:sz w:val="32"/>
-          <w:szCs w:val="32"/>
-        </w:rPr>
-        <w:t>).</w:t>
-      </w:r>
-      <w:commentRangeEnd w:id="9"/>
-      <w:r>
-        <w:rPr>
-          <w:rStyle w:val="Kommentarzeichen"/>
-        </w:rPr>
-        <w:commentReference w:id="9"/>
-      </w:r>
-    </w:p>
-    <w:p>
-      <w:pPr>
-        <w:jc w:val="both"/>
-        <w:rPr>
-          <w:rFonts w:ascii="Times New Roman" w:hAnsi="Times New Roman" w:cs="Times New Roman"/>
-          <w:bCs/>
-          <w:sz w:val="32"/>
-          <w:szCs w:val="32"/>
-        </w:rPr>
-      </w:pPr>
-      <w:r>
-        <w:rPr>
-          <w:rFonts w:ascii="Times New Roman" w:hAnsi="Times New Roman" w:cs="Times New Roman"/>
-          <w:bCs/>
-          <w:sz w:val="32"/>
-          <w:szCs w:val="32"/>
-        </w:rPr>
-        <w:t xml:space="preserve">Wenn mehr als 490 </w:t>
-      </w:r>
-      <w:r>
-        <w:rPr>
-          <w:rFonts w:ascii="Times New Roman" w:hAnsi="Times New Roman" w:cs="Times New Roman"/>
-          <w:bCs/>
-          <w:sz w:val="32"/>
-          <w:szCs w:val="32"/>
-        </w:rPr>
-        <w:t>Versuche</w:t>
-      </w:r>
-      <w:r>
-        <w:rPr>
-          <w:rFonts w:ascii="Times New Roman" w:hAnsi="Times New Roman" w:cs="Times New Roman"/>
-          <w:bCs/>
-          <w:sz w:val="32"/>
-          <w:szCs w:val="32"/>
-        </w:rPr>
-        <w:t>,</w:t>
-      </w:r>
-      <w:r>
-        <w:rPr>
-          <w:rFonts w:ascii="Times New Roman" w:hAnsi="Times New Roman" w:cs="Times New Roman"/>
-          <w:bCs/>
-          <w:sz w:val="32"/>
-          <w:szCs w:val="32"/>
-        </w:rPr>
-        <w:t xml:space="preserve"> den Aktivierungscode zu prüfen, fehlgeschlagen sind, </w:t>
-      </w:r>
-      <w:r>
-        <w:rPr>
-          <w:rFonts w:ascii="Times New Roman" w:hAnsi="Times New Roman" w:cs="Times New Roman"/>
-          <w:bCs/>
-          <w:sz w:val="32"/>
-          <w:szCs w:val="32"/>
-        </w:rPr>
-        <w:t>stoppt der Server die Verbindung mit dem Client durch eine</w:t>
-      </w:r>
-      <w:r>
-        <w:rPr>
-          <w:rFonts w:ascii="Times New Roman" w:hAnsi="Times New Roman" w:cs="Times New Roman"/>
-          <w:bCs/>
-          <w:sz w:val="32"/>
-          <w:szCs w:val="32"/>
-        </w:rPr>
-        <w:t>n</w:t>
-      </w:r>
-      <w:r>
-        <w:rPr>
-          <w:rFonts w:ascii="Times New Roman" w:hAnsi="Times New Roman" w:cs="Times New Roman"/>
-          <w:bCs/>
-          <w:sz w:val="32"/>
-          <w:szCs w:val="32"/>
-        </w:rPr>
-        <w:t xml:space="preserve"> </w:t>
-      </w:r>
+        <w:t>choice</w:t>
+      </w:r>
+      <w:proofErr w:type="spellEnd"/>
       <w:r>
         <w:rPr>
           <w:rFonts w:ascii="Times New Roman" w:hAnsi="Times New Roman" w:cs="Times New Roman"/>
@@ -6483,8 +7003,222 @@
           <w:sz w:val="32"/>
           <w:szCs w:val="32"/>
         </w:rPr>
+        <w:t>(</w:t>
+      </w:r>
+      <w:proofErr w:type="gramEnd"/>
+      <w:r>
+        <w:rPr>
+          <w:rFonts w:ascii="Times New Roman" w:hAnsi="Times New Roman" w:cs="Times New Roman"/>
+          <w:i/>
+          <w:iCs/>
+          <w:sz w:val="32"/>
+          <w:szCs w:val="32"/>
+        </w:rPr>
+        <w:t>…)</w:t>
+      </w:r>
+      <w:r>
+        <w:rPr>
+          <w:rFonts w:ascii="Times New Roman" w:hAnsi="Times New Roman" w:cs="Times New Roman"/>
+          <w:b/>
+          <w:bCs/>
+          <w:sz w:val="32"/>
+          <w:szCs w:val="32"/>
+        </w:rPr>
+        <w:t xml:space="preserve"> </w:t>
+      </w:r>
+      <w:r>
+        <w:rPr>
+          <w:rFonts w:ascii="Times New Roman" w:hAnsi="Times New Roman" w:cs="Times New Roman"/>
+          <w:bCs/>
+          <w:sz w:val="32"/>
+          <w:szCs w:val="32"/>
+        </w:rPr>
+        <w:t xml:space="preserve">durch </w:t>
+      </w:r>
+      <w:proofErr w:type="spellStart"/>
+      <w:r>
+        <w:rPr>
+          <w:rFonts w:ascii="Times New Roman" w:hAnsi="Times New Roman" w:cs="Times New Roman"/>
+          <w:i/>
+          <w:iCs/>
+          <w:sz w:val="32"/>
+          <w:szCs w:val="32"/>
+        </w:rPr>
+        <w:t>self.get_menu_choice</w:t>
+      </w:r>
+      <w:proofErr w:type="spellEnd"/>
+      <w:r>
+        <w:rPr>
+          <w:rFonts w:ascii="Times New Roman" w:hAnsi="Times New Roman" w:cs="Times New Roman"/>
+          <w:i/>
+          <w:iCs/>
+          <w:sz w:val="32"/>
+          <w:szCs w:val="32"/>
+        </w:rPr>
+        <w:t>(</w:t>
+      </w:r>
+      <w:proofErr w:type="spellStart"/>
+      <w:r>
+        <w:rPr>
+          <w:rFonts w:ascii="Times New Roman" w:hAnsi="Times New Roman" w:cs="Times New Roman"/>
+          <w:i/>
+          <w:iCs/>
+          <w:sz w:val="32"/>
+          <w:szCs w:val="32"/>
+        </w:rPr>
+        <w:t>self.view.get_menu_choice</w:t>
+      </w:r>
+      <w:proofErr w:type="spellEnd"/>
+      <w:r>
+        <w:rPr>
+          <w:rFonts w:ascii="Times New Roman" w:hAnsi="Times New Roman" w:cs="Times New Roman"/>
+          <w:i/>
+          <w:iCs/>
+          <w:sz w:val="32"/>
+          <w:szCs w:val="32"/>
+        </w:rPr>
+        <w:t>())</w:t>
+      </w:r>
+      <w:r>
+        <w:rPr>
+          <w:rFonts w:ascii="Times New Roman" w:hAnsi="Times New Roman" w:cs="Times New Roman"/>
+          <w:b/>
+          <w:bCs/>
+          <w:sz w:val="32"/>
+          <w:szCs w:val="32"/>
+        </w:rPr>
+        <w:t xml:space="preserve"> </w:t>
+      </w:r>
+      <w:r>
+        <w:rPr>
+          <w:rFonts w:ascii="Times New Roman" w:hAnsi="Times New Roman" w:cs="Times New Roman"/>
+          <w:bCs/>
+          <w:sz w:val="32"/>
+          <w:szCs w:val="32"/>
+        </w:rPr>
+        <w:t>rekursiv aufgerufen wird</w:t>
+      </w:r>
+      <w:r>
+        <w:rPr>
+          <w:rFonts w:ascii="Times New Roman" w:hAnsi="Times New Roman" w:cs="Times New Roman"/>
+          <w:bCs/>
+          <w:sz w:val="32"/>
+          <w:szCs w:val="32"/>
+        </w:rPr>
+        <w:t xml:space="preserve"> (siehe </w:t>
+      </w:r>
+      <w:commentRangeStart w:id="10"/>
+      <w:r>
+        <w:rPr>
+          <w:rFonts w:ascii="Times New Roman" w:hAnsi="Times New Roman" w:cs="Times New Roman"/>
+          <w:bCs/>
+          <w:sz w:val="32"/>
+          <w:szCs w:val="32"/>
+        </w:rPr>
+        <w:t>Anhang X</w:t>
+      </w:r>
+      <w:r>
+        <w:rPr>
+          <w:rFonts w:ascii="Times New Roman" w:hAnsi="Times New Roman" w:cs="Times New Roman"/>
+          <w:bCs/>
+          <w:sz w:val="32"/>
+          <w:szCs w:val="32"/>
+        </w:rPr>
+        <w:t>).</w:t>
+      </w:r>
+      <w:commentRangeEnd w:id="10"/>
+      <w:r>
+        <w:rPr>
+          <w:rStyle w:val="Kommentarzeichen"/>
+        </w:rPr>
+        <w:commentReference w:id="10"/>
+      </w:r>
+    </w:p>
+    <w:p>
+      <w:pPr>
+        <w:jc w:val="both"/>
+        <w:rPr>
+          <w:rFonts w:ascii="Times New Roman" w:hAnsi="Times New Roman" w:cs="Times New Roman"/>
+          <w:bCs/>
+          <w:sz w:val="32"/>
+          <w:szCs w:val="32"/>
+        </w:rPr>
+      </w:pPr>
+      <w:r>
+        <w:rPr>
+          <w:rFonts w:ascii="Times New Roman" w:hAnsi="Times New Roman" w:cs="Times New Roman"/>
+          <w:bCs/>
+          <w:sz w:val="32"/>
+          <w:szCs w:val="32"/>
+        </w:rPr>
+        <w:t xml:space="preserve">Wenn mehr als 490 </w:t>
+      </w:r>
+      <w:r>
+        <w:rPr>
+          <w:rFonts w:ascii="Times New Roman" w:hAnsi="Times New Roman" w:cs="Times New Roman"/>
+          <w:bCs/>
+          <w:sz w:val="32"/>
+          <w:szCs w:val="32"/>
+        </w:rPr>
+        <w:t>Versuche</w:t>
+      </w:r>
+      <w:r>
+        <w:rPr>
+          <w:rFonts w:ascii="Times New Roman" w:hAnsi="Times New Roman" w:cs="Times New Roman"/>
+          <w:bCs/>
+          <w:sz w:val="32"/>
+          <w:szCs w:val="32"/>
+        </w:rPr>
+        <w:t>,</w:t>
+      </w:r>
+      <w:r>
+        <w:rPr>
+          <w:rFonts w:ascii="Times New Roman" w:hAnsi="Times New Roman" w:cs="Times New Roman"/>
+          <w:bCs/>
+          <w:sz w:val="32"/>
+          <w:szCs w:val="32"/>
+        </w:rPr>
+        <w:t xml:space="preserve"> den Aktivierungscode zu prüfen, fehlgeschlagen sind, </w:t>
+      </w:r>
+      <w:r>
+        <w:rPr>
+          <w:rFonts w:ascii="Times New Roman" w:hAnsi="Times New Roman" w:cs="Times New Roman"/>
+          <w:bCs/>
+          <w:sz w:val="32"/>
+          <w:szCs w:val="32"/>
+        </w:rPr>
+        <w:t>stoppt der Server die Verbindung mit dem Client durch eine</w:t>
+      </w:r>
+      <w:r>
+        <w:rPr>
+          <w:rFonts w:ascii="Times New Roman" w:hAnsi="Times New Roman" w:cs="Times New Roman"/>
+          <w:bCs/>
+          <w:sz w:val="32"/>
+          <w:szCs w:val="32"/>
+        </w:rPr>
+        <w:t>n</w:t>
+      </w:r>
+      <w:r>
+        <w:rPr>
+          <w:rFonts w:ascii="Times New Roman" w:hAnsi="Times New Roman" w:cs="Times New Roman"/>
+          <w:bCs/>
+          <w:sz w:val="32"/>
+          <w:szCs w:val="32"/>
+        </w:rPr>
+        <w:t xml:space="preserve"> </w:t>
+      </w:r>
+      <w:proofErr w:type="spellStart"/>
+      <w:r>
+        <w:rPr>
+          <w:rFonts w:ascii="Times New Roman" w:hAnsi="Times New Roman" w:cs="Times New Roman"/>
+          <w:i/>
+          <w:iCs/>
+          <w:sz w:val="32"/>
+          <w:szCs w:val="32"/>
+        </w:rPr>
         <w:t>RecursionError</w:t>
       </w:r>
+      <w:proofErr w:type="spellEnd"/>
       <w:r>
         <w:rPr>
           <w:rFonts w:ascii="Times New Roman" w:hAnsi="Times New Roman" w:cs="Times New Roman"/>
@@ -6512,7 +7246,7 @@
         </w:rPr>
         <w:t xml:space="preserve"> (</w:t>
       </w:r>
-      <w:commentRangeStart w:id="10"/>
+      <w:commentRangeStart w:id="11"/>
       <w:r>
         <w:rPr>
           <w:rFonts w:ascii="Times New Roman" w:hAnsi="Times New Roman" w:cs="Times New Roman"/>
@@ -6522,12 +7256,12 @@
         </w:rPr>
         <w:t>siehe Anhang</w:t>
       </w:r>
-      <w:commentRangeEnd w:id="10"/>
+      <w:commentRangeEnd w:id="11"/>
       <w:r>
         <w:rPr>
           <w:rStyle w:val="Kommentarzeichen"/>
         </w:rPr>
-        <w:commentReference w:id="10"/>
+        <w:commentReference w:id="11"/>
       </w:r>
       <w:r>
         <w:rPr>
@@ -6817,7 +7551,47 @@
           <w:sz w:val="32"/>
           <w:szCs w:val="32"/>
         </w:rPr>
-        <w:t xml:space="preserve"> Ein solcher Denial-of-Service-Angriff ist ähnlich wie die Brute-Force-Attacke aufgebaut: der Angreifer muss automatisiert so viele TCP-Verbindungen wie möglich zum Server aufbauen und diesen somit überlasten</w:t>
+        <w:t xml:space="preserve"> Ein solcher </w:t>
+      </w:r>
+      <w:proofErr w:type="spellStart"/>
+      <w:r>
+        <w:rPr>
+          <w:rFonts w:ascii="Times New Roman" w:hAnsi="Times New Roman" w:cs="Times New Roman"/>
+          <w:bCs/>
+          <w:sz w:val="32"/>
+          <w:szCs w:val="32"/>
+        </w:rPr>
+        <w:t>Denial</w:t>
+      </w:r>
+      <w:proofErr w:type="spellEnd"/>
+      <w:r>
+        <w:rPr>
+          <w:rFonts w:ascii="Times New Roman" w:hAnsi="Times New Roman" w:cs="Times New Roman"/>
+          <w:bCs/>
+          <w:sz w:val="32"/>
+          <w:szCs w:val="32"/>
+        </w:rPr>
+        <w:t>-</w:t>
+      </w:r>
+      <w:proofErr w:type="spellStart"/>
+      <w:r>
+        <w:rPr>
+          <w:rFonts w:ascii="Times New Roman" w:hAnsi="Times New Roman" w:cs="Times New Roman"/>
+          <w:bCs/>
+          <w:sz w:val="32"/>
+          <w:szCs w:val="32"/>
+        </w:rPr>
+        <w:t>of</w:t>
+      </w:r>
+      <w:proofErr w:type="spellEnd"/>
+      <w:r>
+        <w:rPr>
+          <w:rFonts w:ascii="Times New Roman" w:hAnsi="Times New Roman" w:cs="Times New Roman"/>
+          <w:bCs/>
+          <w:sz w:val="32"/>
+          <w:szCs w:val="32"/>
+        </w:rPr>
+        <w:t>-Service-Angriff ist ähnlich wie die Brute-Force-Attacke aufgebaut: der Angreifer muss automatisiert so viele TCP-Verbindungen wie möglich zum Server aufbauen und diesen somit überlasten</w:t>
       </w:r>
       <w:r>
         <w:rPr>
@@ -6942,6 +7716,7 @@
           <w:lang w:val="en-US"/>
         </w:rPr>
       </w:pPr>
+      <w:proofErr w:type="spellStart"/>
       <w:r>
         <w:rPr>
           <w:rFonts w:ascii="Times New Roman" w:hAnsi="Times New Roman" w:cs="Times New Roman"/>
@@ -6950,8 +7725,9 @@
           <w:szCs w:val="32"/>
           <w:lang w:val="en-US"/>
         </w:rPr>
-        <w:t xml:space="preserve">Prozessor: </w:t>
-      </w:r>
+        <w:t>Prozessor</w:t>
+      </w:r>
+      <w:proofErr w:type="spellEnd"/>
       <w:r>
         <w:rPr>
           <w:rFonts w:ascii="Times New Roman" w:hAnsi="Times New Roman" w:cs="Times New Roman"/>
@@ -6960,6 +7736,16 @@
           <w:szCs w:val="32"/>
           <w:lang w:val="en-US"/>
         </w:rPr>
+        <w:t xml:space="preserve">: </w:t>
+      </w:r>
+      <w:r>
+        <w:rPr>
+          <w:rFonts w:ascii="Times New Roman" w:hAnsi="Times New Roman" w:cs="Times New Roman"/>
+          <w:bCs/>
+          <w:sz w:val="32"/>
+          <w:szCs w:val="32"/>
+          <w:lang w:val="en-US"/>
+        </w:rPr>
         <w:tab/>
       </w:r>
       <w:r>
@@ -6971,7 +7757,29 @@
           <w:lang w:val="en-US"/>
         </w:rPr>
         <w:tab/>
-        <w:t>Intel(R) Core(TM) i7-7700K 4.20 GHz</w:t>
+        <w:t xml:space="preserve">Intel(R) </w:t>
+      </w:r>
+      <w:proofErr w:type="gramStart"/>
+      <w:r>
+        <w:rPr>
+          <w:rFonts w:ascii="Times New Roman" w:hAnsi="Times New Roman" w:cs="Times New Roman"/>
+          <w:bCs/>
+          <w:sz w:val="32"/>
+          <w:szCs w:val="32"/>
+          <w:lang w:val="en-US"/>
+        </w:rPr>
+        <w:t>Core(</w:t>
+      </w:r>
+      <w:proofErr w:type="gramEnd"/>
+      <w:r>
+        <w:rPr>
+          <w:rFonts w:ascii="Times New Roman" w:hAnsi="Times New Roman" w:cs="Times New Roman"/>
+          <w:bCs/>
+          <w:sz w:val="32"/>
+          <w:szCs w:val="32"/>
+          <w:lang w:val="en-US"/>
+        </w:rPr>
+        <w:t>TM) i7-7700K 4.20 GHz</w:t>
       </w:r>
     </w:p>
     <w:p>
@@ -7170,7 +7978,7 @@
         </w:rPr>
         <w:t xml:space="preserve"> Anhand </w:t>
       </w:r>
-      <w:commentRangeStart w:id="11"/>
+      <w:commentRangeStart w:id="12"/>
       <w:r>
         <w:rPr>
           <w:rFonts w:ascii="Times New Roman" w:hAnsi="Times New Roman" w:cs="Times New Roman"/>
@@ -7180,12 +7988,12 @@
         </w:rPr>
         <w:t>Anhang X</w:t>
       </w:r>
-      <w:commentRangeEnd w:id="11"/>
+      <w:commentRangeEnd w:id="12"/>
       <w:r>
         <w:rPr>
           <w:rStyle w:val="Kommentarzeichen"/>
         </w:rPr>
-        <w:commentReference w:id="11"/>
+        <w:commentReference w:id="12"/>
       </w:r>
       <w:r>
         <w:rPr>
@@ -7496,7 +8304,7 @@
         </w:rPr>
         <w:t xml:space="preserve"> worden (siehe </w:t>
       </w:r>
-      <w:commentRangeStart w:id="12"/>
+      <w:commentRangeStart w:id="13"/>
       <w:r>
         <w:rPr>
           <w:rFonts w:ascii="Times New Roman" w:hAnsi="Times New Roman" w:cs="Times New Roman"/>
@@ -7506,12 +8314,12 @@
         </w:rPr>
         <w:t>Anhang X</w:t>
       </w:r>
-      <w:commentRangeEnd w:id="12"/>
+      <w:commentRangeEnd w:id="13"/>
       <w:r>
         <w:rPr>
           <w:rStyle w:val="Kommentarzeichen"/>
         </w:rPr>
-        <w:commentReference w:id="12"/>
+        <w:commentReference w:id="13"/>
       </w:r>
       <w:r>
         <w:rPr>
@@ -7728,8 +8536,21 @@
           <w:szCs w:val="32"/>
           <w:lang w:val="en-US"/>
         </w:rPr>
-        <w:t>CWE 309 Use of Password System for primary Authentification</w:t>
-      </w:r>
+        <w:t xml:space="preserve">CWE 309 Use of Password System for primary </w:t>
+      </w:r>
+      <w:proofErr w:type="spellStart"/>
+      <w:r>
+        <w:rPr>
+          <w:rFonts w:ascii="Times New Roman" w:hAnsi="Times New Roman" w:cs="Times New Roman"/>
+          <w:bCs/>
+          <w:i/>
+          <w:sz w:val="32"/>
+          <w:szCs w:val="32"/>
+          <w:lang w:val="en-US"/>
+        </w:rPr>
+        <w:t>Authentification</w:t>
+      </w:r>
+      <w:proofErr w:type="spellEnd"/>
     </w:p>
     <w:p>
       <w:pPr>
@@ -7770,7 +8591,51 @@
           <w:sz w:val="32"/>
           <w:szCs w:val="32"/>
         </w:rPr>
-        <w:t>CWE 312 ClearageStorage of Sensitive Information</w:t>
+        <w:t xml:space="preserve">CWE 312 </w:t>
+      </w:r>
+      <w:proofErr w:type="spellStart"/>
+      <w:r>
+        <w:rPr>
+          <w:rFonts w:ascii="Times New Roman" w:hAnsi="Times New Roman" w:cs="Times New Roman"/>
+          <w:bCs/>
+          <w:i/>
+          <w:sz w:val="32"/>
+          <w:szCs w:val="32"/>
+        </w:rPr>
+        <w:t>ClearageStorage</w:t>
+      </w:r>
+      <w:proofErr w:type="spellEnd"/>
+      <w:r>
+        <w:rPr>
+          <w:rFonts w:ascii="Times New Roman" w:hAnsi="Times New Roman" w:cs="Times New Roman"/>
+          <w:bCs/>
+          <w:i/>
+          <w:sz w:val="32"/>
+          <w:szCs w:val="32"/>
+        </w:rPr>
+        <w:t xml:space="preserve"> </w:t>
+      </w:r>
+      <w:proofErr w:type="spellStart"/>
+      <w:r>
+        <w:rPr>
+          <w:rFonts w:ascii="Times New Roman" w:hAnsi="Times New Roman" w:cs="Times New Roman"/>
+          <w:bCs/>
+          <w:i/>
+          <w:sz w:val="32"/>
+          <w:szCs w:val="32"/>
+        </w:rPr>
+        <w:t>of</w:t>
+      </w:r>
+      <w:proofErr w:type="spellEnd"/>
+      <w:r>
+        <w:rPr>
+          <w:rFonts w:ascii="Times New Roman" w:hAnsi="Times New Roman" w:cs="Times New Roman"/>
+          <w:bCs/>
+          <w:i/>
+          <w:sz w:val="32"/>
+          <w:szCs w:val="32"/>
+        </w:rPr>
+        <w:t xml:space="preserve"> Sensitive Information</w:t>
       </w:r>
     </w:p>
     <w:p>
@@ -7821,7 +8686,51 @@
           <w:sz w:val="32"/>
           <w:szCs w:val="32"/>
         </w:rPr>
-        <w:t xml:space="preserve"> Weak Password Requirements, </w:t>
+        <w:t xml:space="preserve"> </w:t>
+      </w:r>
+      <w:proofErr w:type="spellStart"/>
+      <w:r>
+        <w:rPr>
+          <w:rFonts w:ascii="Times New Roman" w:hAnsi="Times New Roman" w:cs="Times New Roman"/>
+          <w:bCs/>
+          <w:i/>
+          <w:sz w:val="32"/>
+          <w:szCs w:val="32"/>
+        </w:rPr>
+        <w:t>Weak</w:t>
+      </w:r>
+      <w:proofErr w:type="spellEnd"/>
+      <w:r>
+        <w:rPr>
+          <w:rFonts w:ascii="Times New Roman" w:hAnsi="Times New Roman" w:cs="Times New Roman"/>
+          <w:bCs/>
+          <w:i/>
+          <w:sz w:val="32"/>
+          <w:szCs w:val="32"/>
+        </w:rPr>
+        <w:t xml:space="preserve"> Password </w:t>
+      </w:r>
+      <w:proofErr w:type="spellStart"/>
+      <w:r>
+        <w:rPr>
+          <w:rFonts w:ascii="Times New Roman" w:hAnsi="Times New Roman" w:cs="Times New Roman"/>
+          <w:bCs/>
+          <w:i/>
+          <w:sz w:val="32"/>
+          <w:szCs w:val="32"/>
+        </w:rPr>
+        <w:t>Requirements</w:t>
+      </w:r>
+      <w:proofErr w:type="spellEnd"/>
+      <w:r>
+        <w:rPr>
+          <w:rFonts w:ascii="Times New Roman" w:hAnsi="Times New Roman" w:cs="Times New Roman"/>
+          <w:bCs/>
+          <w:i/>
+          <w:sz w:val="32"/>
+          <w:szCs w:val="32"/>
+        </w:rPr>
+        <w:t xml:space="preserve">, </w:t>
       </w:r>
       <w:r>
         <w:rPr>
@@ -7893,8 +8802,9 @@
           <w:sz w:val="32"/>
           <w:szCs w:val="32"/>
         </w:rPr>
-        <w:t>: I</w:t>
-      </w:r>
+        <w:t xml:space="preserve">: </w:t>
+      </w:r>
+      <w:proofErr w:type="spellStart"/>
       <w:r>
         <w:rPr>
           <w:rFonts w:ascii="Times New Roman" w:hAnsi="Times New Roman" w:cs="Times New Roman"/>
@@ -7903,8 +8813,63 @@
           <w:sz w:val="32"/>
           <w:szCs w:val="32"/>
         </w:rPr>
-        <w:t>nsufficiently Protected Credentials</w:t>
-      </w:r>
+        <w:t>I</w:t>
+      </w:r>
+      <w:r>
+        <w:rPr>
+          <w:rFonts w:ascii="Times New Roman" w:hAnsi="Times New Roman" w:cs="Times New Roman"/>
+          <w:bCs/>
+          <w:i/>
+          <w:sz w:val="32"/>
+          <w:szCs w:val="32"/>
+        </w:rPr>
+        <w:t>nsufficiently</w:t>
+      </w:r>
+      <w:proofErr w:type="spellEnd"/>
+      <w:r>
+        <w:rPr>
+          <w:rFonts w:ascii="Times New Roman" w:hAnsi="Times New Roman" w:cs="Times New Roman"/>
+          <w:bCs/>
+          <w:i/>
+          <w:sz w:val="32"/>
+          <w:szCs w:val="32"/>
+        </w:rPr>
+        <w:t xml:space="preserve"> </w:t>
+      </w:r>
+      <w:proofErr w:type="spellStart"/>
+      <w:r>
+        <w:rPr>
+          <w:rFonts w:ascii="Times New Roman" w:hAnsi="Times New Roman" w:cs="Times New Roman"/>
+          <w:bCs/>
+          <w:i/>
+          <w:sz w:val="32"/>
+          <w:szCs w:val="32"/>
+        </w:rPr>
+        <w:t>Protected</w:t>
+      </w:r>
+      <w:proofErr w:type="spellEnd"/>
+      <w:r>
+        <w:rPr>
+          <w:rFonts w:ascii="Times New Roman" w:hAnsi="Times New Roman" w:cs="Times New Roman"/>
+          <w:bCs/>
+          <w:i/>
+          <w:sz w:val="32"/>
+          <w:szCs w:val="32"/>
+        </w:rPr>
+        <w:t xml:space="preserve"> </w:t>
+      </w:r>
+      <w:proofErr w:type="spellStart"/>
+      <w:r>
+        <w:rPr>
+          <w:rFonts w:ascii="Times New Roman" w:hAnsi="Times New Roman" w:cs="Times New Roman"/>
+          <w:bCs/>
+          <w:i/>
+          <w:sz w:val="32"/>
+          <w:szCs w:val="32"/>
+        </w:rPr>
+        <w:t>Credentials</w:t>
+      </w:r>
+      <w:proofErr w:type="spellEnd"/>
     </w:p>
     <w:p>
       <w:pPr>
@@ -7966,6 +8931,7 @@
         </w:rPr>
         <w:t xml:space="preserve">: </w:t>
       </w:r>
+      <w:proofErr w:type="spellStart"/>
       <w:r>
         <w:rPr>
           <w:rFonts w:ascii="Times New Roman" w:hAnsi="Times New Roman" w:cs="Times New Roman"/>
@@ -7974,7 +8940,40 @@
           <w:sz w:val="32"/>
           <w:szCs w:val="32"/>
         </w:rPr>
-        <w:t xml:space="preserve">Missing Password Field Masking, </w:t>
+        <w:t>Missing</w:t>
+      </w:r>
+      <w:proofErr w:type="spellEnd"/>
+      <w:r>
+        <w:rPr>
+          <w:rFonts w:ascii="Times New Roman" w:hAnsi="Times New Roman" w:cs="Times New Roman"/>
+          <w:bCs/>
+          <w:i/>
+          <w:sz w:val="32"/>
+          <w:szCs w:val="32"/>
+        </w:rPr>
+        <w:t xml:space="preserve"> Password Field </w:t>
+      </w:r>
+      <w:proofErr w:type="spellStart"/>
+      <w:r>
+        <w:rPr>
+          <w:rFonts w:ascii="Times New Roman" w:hAnsi="Times New Roman" w:cs="Times New Roman"/>
+          <w:bCs/>
+          <w:i/>
+          <w:sz w:val="32"/>
+          <w:szCs w:val="32"/>
+        </w:rPr>
+        <w:t>Masking</w:t>
+      </w:r>
+      <w:proofErr w:type="spellEnd"/>
+      <w:r>
+        <w:rPr>
+          <w:rFonts w:ascii="Times New Roman" w:hAnsi="Times New Roman" w:cs="Times New Roman"/>
+          <w:bCs/>
+          <w:i/>
+          <w:sz w:val="32"/>
+          <w:szCs w:val="32"/>
+        </w:rPr>
+        <w:t xml:space="preserve">, </w:t>
       </w:r>
       <w:r>
         <w:rPr>
@@ -8036,8 +9035,8 @@
             <v:path o:extrusionok="f" gradientshapeok="t" o:connecttype="rect"/>
             <o:lock v:ext="edit" aspectratio="t"/>
           </v:shapetype>
-          <v:shape id="_x0000_i1025" type="#_x0000_t75" style="width:357.6pt;height:160.2pt">
-            <v:imagedata r:id="rId20" o:title="cwss bf"/>
+          <v:shape id="_x0000_i1025" type="#_x0000_t75" style="width:357.75pt;height:160.5pt">
+            <v:imagedata r:id="rId21" o:title="cwss bf"/>
           </v:shape>
         </w:pict>
       </w:r>
@@ -8090,7 +9089,7 @@
           <w:szCs w:val="40"/>
         </w:rPr>
       </w:pPr>
-      <w:bookmarkStart w:id="13" w:name="_Toc122458551"/>
+      <w:bookmarkStart w:id="14" w:name="_Toc122458551"/>
       <w:r>
         <w:rPr>
           <w:rFonts w:ascii="Times New Roman" w:hAnsi="Times New Roman" w:cs="Times New Roman"/>
@@ -8113,7 +9112,7 @@
         </w:rPr>
         <w:t>Kommunikation</w:t>
       </w:r>
-      <w:bookmarkEnd w:id="13"/>
+      <w:bookmarkEnd w:id="14"/>
     </w:p>
     <w:p>
       <w:pPr>
@@ -8486,7 +9485,27 @@
           <w:sz w:val="32"/>
           <w:szCs w:val="32"/>
         </w:rPr>
-        <w:t xml:space="preserve"> einer Man-in-the-Middle-Attacke erreichen. </w:t>
+        <w:t xml:space="preserve"> einer Man-in-</w:t>
+      </w:r>
+      <w:proofErr w:type="spellStart"/>
+      <w:r>
+        <w:rPr>
+          <w:rFonts w:ascii="Times New Roman" w:hAnsi="Times New Roman" w:cs="Times New Roman"/>
+          <w:bCs/>
+          <w:sz w:val="32"/>
+          <w:szCs w:val="32"/>
+        </w:rPr>
+        <w:t>the</w:t>
+      </w:r>
+      <w:proofErr w:type="spellEnd"/>
+      <w:r>
+        <w:rPr>
+          <w:rFonts w:ascii="Times New Roman" w:hAnsi="Times New Roman" w:cs="Times New Roman"/>
+          <w:bCs/>
+          <w:sz w:val="32"/>
+          <w:szCs w:val="32"/>
+        </w:rPr>
+        <w:t xml:space="preserve">-Middle-Attacke erreichen. </w:t>
       </w:r>
       <w:r>
         <w:rPr>
@@ -8576,7 +9595,27 @@
           <w:sz w:val="32"/>
           <w:szCs w:val="32"/>
         </w:rPr>
-        <w:t xml:space="preserve"> zu sehen ist, wurde erfolgreich die E-Mail „florian.hagengruber@stud.th-deg.de“ sowie das Passwort „aPassword“ </w:t>
+        <w:t xml:space="preserve"> zu sehen ist, wurde erfolgreich die E-Mail „florian.hagengruber@stud.th-deg.de“ sowie das Passwort „</w:t>
+      </w:r>
+      <w:proofErr w:type="spellStart"/>
+      <w:r>
+        <w:rPr>
+          <w:rFonts w:ascii="Times New Roman" w:hAnsi="Times New Roman" w:cs="Times New Roman"/>
+          <w:bCs/>
+          <w:sz w:val="32"/>
+          <w:szCs w:val="32"/>
+        </w:rPr>
+        <w:t>aPassword</w:t>
+      </w:r>
+      <w:proofErr w:type="spellEnd"/>
+      <w:r>
+        <w:rPr>
+          <w:rFonts w:ascii="Times New Roman" w:hAnsi="Times New Roman" w:cs="Times New Roman"/>
+          <w:bCs/>
+          <w:sz w:val="32"/>
+          <w:szCs w:val="32"/>
+        </w:rPr>
+        <w:t xml:space="preserve">“ </w:t>
       </w:r>
       <w:r>
         <w:rPr>
@@ -8634,7 +9673,7 @@
                     <pic:cNvPicPr/>
                   </pic:nvPicPr>
                   <pic:blipFill>
-                    <a:blip r:embed="rId21">
+                    <a:blip r:embed="rId22">
                       <a:extLst>
                         <a:ext uri="{28A0092B-C50C-407E-A947-70E740481C1C}">
                           <a14:useLocalDpi xmlns:a14="http://schemas.microsoft.com/office/drawing/2010/main" val="0"/>
@@ -8748,7 +9787,7 @@
                     <pic:cNvPicPr/>
                   </pic:nvPicPr>
                   <pic:blipFill>
-                    <a:blip r:embed="rId22">
+                    <a:blip r:embed="rId23">
                       <a:extLst>
                         <a:ext uri="{28A0092B-C50C-407E-A947-70E740481C1C}">
                           <a14:useLocalDpi xmlns:a14="http://schemas.microsoft.com/office/drawing/2010/main" val="0"/>
@@ -8854,7 +9893,7 @@
         </w:rPr>
         <w:t xml:space="preserve">Jedoch ist nicht nur das Mitlesen der Pakete möglich. Ein Angreifer könnte mittels TCP-Spoofing Daten mit der IP-Adresse eines verbundenen Clients an den Server senden und so seine Identität fälschen. Hierbei ist lediglich zu beachten, dass die Sequenznummer der gesendeten TCP-Pakete erraten werden muss, was jedoch </w:t>
       </w:r>
-      <w:commentRangeStart w:id="14"/>
+      <w:commentRangeStart w:id="15"/>
       <w:r>
         <w:rPr>
           <w:rFonts w:ascii="Times New Roman" w:hAnsi="Times New Roman" w:cs="Times New Roman"/>
@@ -8882,12 +9921,12 @@
         </w:rPr>
         <w:t xml:space="preserve">Brute-Force </w:t>
       </w:r>
-      <w:commentRangeEnd w:id="14"/>
+      <w:commentRangeEnd w:id="15"/>
       <w:r>
         <w:rPr>
           <w:rStyle w:val="Kommentarzeichen"/>
         </w:rPr>
-        <w:commentReference w:id="14"/>
+        <w:commentReference w:id="15"/>
       </w:r>
       <w:r>
         <w:rPr>
@@ -8930,8 +9969,8 @@
           <w:szCs w:val="40"/>
         </w:rPr>
       </w:pPr>
-      <w:bookmarkStart w:id="15" w:name="_Toc122458552"/>
-      <w:commentRangeStart w:id="16"/>
+      <w:bookmarkStart w:id="16" w:name="_Toc122458552"/>
+      <w:commentRangeStart w:id="17"/>
       <w:r>
         <w:rPr>
           <w:rFonts w:ascii="Times New Roman" w:hAnsi="Times New Roman" w:cs="Times New Roman"/>
@@ -8943,7 +9982,7 @@
         </w:rPr>
         <w:t>3.4 Sonstige Schwachstellen</w:t>
       </w:r>
-      <w:commentRangeEnd w:id="16"/>
+      <w:commentRangeEnd w:id="17"/>
       <w:r>
         <w:rPr>
           <w:rStyle w:val="Kommentarzeichen"/>
@@ -8954,9 +9993,9 @@
           <w:sz w:val="40"/>
           <w:szCs w:val="40"/>
         </w:rPr>
-        <w:commentReference w:id="16"/>
-      </w:r>
-      <w:bookmarkEnd w:id="15"/>
+        <w:commentReference w:id="17"/>
+      </w:r>
+      <w:bookmarkEnd w:id="16"/>
     </w:p>
     <w:p>
       <w:pPr>
@@ -8996,7 +10035,7 @@
         </w:rPr>
         <w:t xml:space="preserve">Engine </w:t>
       </w:r>
-      <w:commentRangeStart w:id="17"/>
+      <w:commentRangeStart w:id="18"/>
       <w:r>
         <w:rPr>
           <w:rFonts w:ascii="Times New Roman" w:hAnsi="Times New Roman" w:cs="Times New Roman"/>
@@ -9015,12 +10054,12 @@
         </w:rPr>
         <w:t>10]</w:t>
       </w:r>
-      <w:commentRangeEnd w:id="17"/>
+      <w:commentRangeEnd w:id="18"/>
       <w:r>
         <w:rPr>
           <w:rStyle w:val="Kommentarzeichen"/>
         </w:rPr>
-        <w:commentReference w:id="17"/>
+        <w:commentReference w:id="18"/>
       </w:r>
       <w:r>
         <w:rPr>
@@ -9193,8 +10232,8 @@
         </w:rPr>
         <w:t xml:space="preserve"> Auch kann schädlicher Code initiiert werden, was dem Angreifer z.B. das Erstellen einer Reverse Shell erlaubt</w:t>
       </w:r>
-      <w:commentRangeStart w:id="18"/>
       <w:commentRangeStart w:id="19"/>
+      <w:commentRangeStart w:id="20"/>
       <w:r>
         <w:rPr>
           <w:rFonts w:ascii="Times New Roman" w:hAnsi="Times New Roman" w:cs="Times New Roman"/>
@@ -9204,21 +10243,21 @@
         </w:rPr>
         <w:t>.</w:t>
       </w:r>
-      <w:commentRangeEnd w:id="18"/>
+      <w:commentRangeEnd w:id="19"/>
       <w:r>
         <w:rPr>
           <w:rStyle w:val="Kommentarzeichen"/>
         </w:rPr>
-        <w:commentReference w:id="18"/>
-      </w:r>
-      <w:commentRangeEnd w:id="19"/>
+        <w:commentReference w:id="19"/>
+      </w:r>
+      <w:commentRangeEnd w:id="20"/>
       <w:r>
         <w:rPr>
           <w:rStyle w:val="Kommentarzeichen"/>
         </w:rPr>
-        <w:commentReference w:id="19"/>
-      </w:r>
-      <w:bookmarkStart w:id="20" w:name="_Toc122458553"/>
+        <w:commentReference w:id="20"/>
+      </w:r>
+      <w:bookmarkStart w:id="21" w:name="_Toc122458553"/>
     </w:p>
     <w:p>
       <w:pPr>
@@ -9262,7 +10301,7 @@
         <w:lastRenderedPageBreak/>
         <w:t>4. Beheben der Schwächen</w:t>
       </w:r>
-      <w:bookmarkEnd w:id="20"/>
+      <w:bookmarkEnd w:id="21"/>
     </w:p>
     <w:p>
       <w:pPr>
@@ -9276,7 +10315,7 @@
           <w:szCs w:val="40"/>
         </w:rPr>
       </w:pPr>
-      <w:bookmarkStart w:id="21" w:name="_Toc122458554"/>
+      <w:bookmarkStart w:id="22" w:name="_Toc122458554"/>
       <w:r>
         <w:rPr>
           <w:rFonts w:ascii="Times New Roman" w:hAnsi="Times New Roman" w:cs="Times New Roman"/>
@@ -9288,7 +10327,7 @@
         </w:rPr>
         <w:t>4.1 Datenbank</w:t>
       </w:r>
-      <w:bookmarkEnd w:id="21"/>
+      <w:bookmarkEnd w:id="22"/>
     </w:p>
     <w:p>
       <w:pPr>
@@ -9306,8 +10345,28 @@
           <w:sz w:val="32"/>
           <w:szCs w:val="32"/>
         </w:rPr>
-        <w:t xml:space="preserve">Um die in 3.1 angesprochene SQL-Injection zu beheben, sollten zuerst die verwendeten unsicheren Softwarekonstruktionen durch sichere Alternativen ersetzt werden. Die erste Änderung ist das Ersetzen der Funktion </w:t>
-      </w:r>
+        <w:t>Um die in 3.1 angesprochene SQL-</w:t>
+      </w:r>
+      <w:proofErr w:type="spellStart"/>
+      <w:r>
+        <w:rPr>
+          <w:rFonts w:ascii="Times New Roman" w:hAnsi="Times New Roman" w:cs="Times New Roman"/>
+          <w:sz w:val="32"/>
+          <w:szCs w:val="32"/>
+        </w:rPr>
+        <w:t>Injection</w:t>
+      </w:r>
+      <w:proofErr w:type="spellEnd"/>
+      <w:r>
+        <w:rPr>
+          <w:rFonts w:ascii="Times New Roman" w:hAnsi="Times New Roman" w:cs="Times New Roman"/>
+          <w:sz w:val="32"/>
+          <w:szCs w:val="32"/>
+        </w:rPr>
+        <w:t xml:space="preserve"> zu beheben, sollten zuerst die verwendeten unsicheren Softwarekonstruktionen durch sichere Alternativen ersetzt werden. Die erste Änderung ist das Ersetzen der Funktion </w:t>
+      </w:r>
+      <w:proofErr w:type="spellStart"/>
+      <w:proofErr w:type="gramStart"/>
       <w:r>
         <w:rPr>
           <w:rFonts w:ascii="Times New Roman" w:hAnsi="Times New Roman" w:cs="Times New Roman"/>
@@ -9316,27 +10375,9 @@
           <w:sz w:val="32"/>
           <w:szCs w:val="32"/>
         </w:rPr>
-        <w:t>executescript()</w:t>
-      </w:r>
-      <w:r>
-        <w:rPr>
-          <w:rFonts w:ascii="Times New Roman" w:hAnsi="Times New Roman" w:cs="Times New Roman"/>
-          <w:b/>
-          <w:bCs/>
-          <w:sz w:val="32"/>
-          <w:szCs w:val="32"/>
-        </w:rPr>
-        <w:t xml:space="preserve"> </w:t>
-      </w:r>
-      <w:r>
-        <w:rPr>
-          <w:rFonts w:ascii="Times New Roman" w:hAnsi="Times New Roman" w:cs="Times New Roman"/>
-          <w:bCs/>
-          <w:sz w:val="32"/>
-          <w:szCs w:val="32"/>
-        </w:rPr>
-        <w:t xml:space="preserve">durch </w:t>
-      </w:r>
+        <w:t>executescript</w:t>
+      </w:r>
+      <w:proofErr w:type="spellEnd"/>
       <w:r>
         <w:rPr>
           <w:rFonts w:ascii="Times New Roman" w:hAnsi="Times New Roman" w:cs="Times New Roman"/>
@@ -9345,17 +10386,9 @@
           <w:sz w:val="32"/>
           <w:szCs w:val="32"/>
         </w:rPr>
-        <w:t>execute()</w:t>
-      </w:r>
-      <w:r>
-        <w:rPr>
-          <w:rFonts w:ascii="Times New Roman" w:hAnsi="Times New Roman" w:cs="Times New Roman"/>
-          <w:bCs/>
-          <w:sz w:val="32"/>
-          <w:szCs w:val="32"/>
-        </w:rPr>
-        <w:t xml:space="preserve">. Der Unterschied zwischen diesen beiden Funktionen ist, dass </w:t>
-      </w:r>
+        <w:t>(</w:t>
+      </w:r>
+      <w:proofErr w:type="gramEnd"/>
       <w:r>
         <w:rPr>
           <w:rFonts w:ascii="Times New Roman" w:hAnsi="Times New Roman" w:cs="Times New Roman"/>
@@ -9364,17 +10397,28 @@
           <w:sz w:val="32"/>
           <w:szCs w:val="32"/>
         </w:rPr>
-        <w:t>execute()</w:t>
-      </w:r>
-      <w:r>
-        <w:rPr>
-          <w:rFonts w:ascii="Times New Roman" w:hAnsi="Times New Roman" w:cs="Times New Roman"/>
-          <w:bCs/>
-          <w:sz w:val="32"/>
-          <w:szCs w:val="32"/>
-        </w:rPr>
-        <w:t xml:space="preserve"> nur einen SQL-Befehl ausführen kann, während </w:t>
-      </w:r>
+        <w:t>)</w:t>
+      </w:r>
+      <w:r>
+        <w:rPr>
+          <w:rFonts w:ascii="Times New Roman" w:hAnsi="Times New Roman" w:cs="Times New Roman"/>
+          <w:b/>
+          <w:bCs/>
+          <w:sz w:val="32"/>
+          <w:szCs w:val="32"/>
+        </w:rPr>
+        <w:t xml:space="preserve"> </w:t>
+      </w:r>
+      <w:r>
+        <w:rPr>
+          <w:rFonts w:ascii="Times New Roman" w:hAnsi="Times New Roman" w:cs="Times New Roman"/>
+          <w:bCs/>
+          <w:sz w:val="32"/>
+          <w:szCs w:val="32"/>
+        </w:rPr>
+        <w:t xml:space="preserve">durch </w:t>
+      </w:r>
+      <w:proofErr w:type="spellStart"/>
       <w:r>
         <w:rPr>
           <w:rFonts w:ascii="Times New Roman" w:hAnsi="Times New Roman" w:cs="Times New Roman"/>
@@ -9383,7 +10427,92 @@
           <w:sz w:val="32"/>
           <w:szCs w:val="32"/>
         </w:rPr>
-        <w:t>executescript()</w:t>
+        <w:t>execute</w:t>
+      </w:r>
+      <w:proofErr w:type="spellEnd"/>
+      <w:r>
+        <w:rPr>
+          <w:rFonts w:ascii="Times New Roman" w:hAnsi="Times New Roman" w:cs="Times New Roman"/>
+          <w:i/>
+          <w:iCs/>
+          <w:sz w:val="32"/>
+          <w:szCs w:val="32"/>
+        </w:rPr>
+        <w:t>()</w:t>
+      </w:r>
+      <w:r>
+        <w:rPr>
+          <w:rFonts w:ascii="Times New Roman" w:hAnsi="Times New Roman" w:cs="Times New Roman"/>
+          <w:bCs/>
+          <w:sz w:val="32"/>
+          <w:szCs w:val="32"/>
+        </w:rPr>
+        <w:t xml:space="preserve">. Der Unterschied zwischen diesen beiden Funktionen ist, dass </w:t>
+      </w:r>
+      <w:proofErr w:type="spellStart"/>
+      <w:proofErr w:type="gramStart"/>
+      <w:r>
+        <w:rPr>
+          <w:rFonts w:ascii="Times New Roman" w:hAnsi="Times New Roman" w:cs="Times New Roman"/>
+          <w:i/>
+          <w:iCs/>
+          <w:sz w:val="32"/>
+          <w:szCs w:val="32"/>
+        </w:rPr>
+        <w:t>execute</w:t>
+      </w:r>
+      <w:proofErr w:type="spellEnd"/>
+      <w:r>
+        <w:rPr>
+          <w:rFonts w:ascii="Times New Roman" w:hAnsi="Times New Roman" w:cs="Times New Roman"/>
+          <w:i/>
+          <w:iCs/>
+          <w:sz w:val="32"/>
+          <w:szCs w:val="32"/>
+        </w:rPr>
+        <w:t>(</w:t>
+      </w:r>
+      <w:proofErr w:type="gramEnd"/>
+      <w:r>
+        <w:rPr>
+          <w:rFonts w:ascii="Times New Roman" w:hAnsi="Times New Roman" w:cs="Times New Roman"/>
+          <w:i/>
+          <w:iCs/>
+          <w:sz w:val="32"/>
+          <w:szCs w:val="32"/>
+        </w:rPr>
+        <w:t>)</w:t>
+      </w:r>
+      <w:r>
+        <w:rPr>
+          <w:rFonts w:ascii="Times New Roman" w:hAnsi="Times New Roman" w:cs="Times New Roman"/>
+          <w:bCs/>
+          <w:sz w:val="32"/>
+          <w:szCs w:val="32"/>
+        </w:rPr>
+        <w:t xml:space="preserve"> nur einen SQL-Befehl ausführen kann, während </w:t>
+      </w:r>
+      <w:proofErr w:type="spellStart"/>
+      <w:r>
+        <w:rPr>
+          <w:rFonts w:ascii="Times New Roman" w:hAnsi="Times New Roman" w:cs="Times New Roman"/>
+          <w:i/>
+          <w:iCs/>
+          <w:sz w:val="32"/>
+          <w:szCs w:val="32"/>
+        </w:rPr>
+        <w:t>executescript</w:t>
+      </w:r>
+      <w:proofErr w:type="spellEnd"/>
+      <w:r>
+        <w:rPr>
+          <w:rFonts w:ascii="Times New Roman" w:hAnsi="Times New Roman" w:cs="Times New Roman"/>
+          <w:i/>
+          <w:iCs/>
+          <w:sz w:val="32"/>
+          <w:szCs w:val="32"/>
+        </w:rPr>
+        <w:t>()</w:t>
       </w:r>
       <w:r>
         <w:rPr>
@@ -9492,7 +10621,27 @@
           <w:sz w:val="32"/>
           <w:szCs w:val="32"/>
         </w:rPr>
-        <w:t xml:space="preserve"> Nach Anwendung des Fixes sind die beiden Injections, welche zuvor während der Registrierung möglich waren, nicht mehr möglich (siehe Abb. </w:t>
+        <w:t xml:space="preserve"> Nach Anwendung des Fixes sind die beiden </w:t>
+      </w:r>
+      <w:proofErr w:type="spellStart"/>
+      <w:r>
+        <w:rPr>
+          <w:rFonts w:ascii="Times New Roman" w:hAnsi="Times New Roman" w:cs="Times New Roman"/>
+          <w:bCs/>
+          <w:sz w:val="32"/>
+          <w:szCs w:val="32"/>
+        </w:rPr>
+        <w:t>Injections</w:t>
+      </w:r>
+      <w:proofErr w:type="spellEnd"/>
+      <w:r>
+        <w:rPr>
+          <w:rFonts w:ascii="Times New Roman" w:hAnsi="Times New Roman" w:cs="Times New Roman"/>
+          <w:bCs/>
+          <w:sz w:val="32"/>
+          <w:szCs w:val="32"/>
+        </w:rPr>
+        <w:t xml:space="preserve">, welche zuvor während der Registrierung möglich waren, nicht mehr möglich (siehe Abb. </w:t>
       </w:r>
       <w:r>
         <w:rPr>
@@ -9602,8 +10751,13 @@
         <w:t>11</w:t>
       </w:r>
       <w:r>
-        <w:t>: Fehlermeldung nach Ausführung der ersten SQL-Injection</w:t>
-      </w:r>
+        <w:t>: Fehlermeldung nach Ausführung der ersten SQL-</w:t>
+      </w:r>
+      <w:proofErr w:type="spellStart"/>
+      <w:r>
+        <w:t>Injection</w:t>
+      </w:r>
+      <w:proofErr w:type="spellEnd"/>
     </w:p>
     <w:p>
       <w:pPr>
@@ -9630,7 +10784,61 @@
           <w:sz w:val="32"/>
           <w:szCs w:val="32"/>
         </w:rPr>
-        <w:t>Leider schützt diese Verbesserung noch nicht vor dem Login ohne Passwort, weshalb eine weitere Verbesserung vorgenommen werden muss. Diese Verbesserung betrifft die Platzhalter in den SQL-Statements, welche später durch die Eingaben des Nutzers ersetzt werden. Die schwache Version verwendet momentan %s-Platzhalter, welche laut der Dokumentation des sqlite3-Moduls in Python unsicher und anfällig für SQL-Injections sind. Als Verbesserung wird hierfür die Verwendung der moduleigenen ?-Platzhalter vorgeschlagen, welche nach Einbindung die dritte SQL-Injection verhindern sollten [</w:t>
+        <w:t>Leider schützt diese Verbesserung noch nicht vor dem Login ohne Passwort, weshalb eine weitere Verbesserung vorgenommen werden muss. Diese Verbesserung betrifft die Platzhalter in den SQL-Statements, welche später durch die Eingaben des Nutzers ersetzt werden. Die schwache Version verwendet momentan %s-Platzhalter, welche laut der Dokumentation des sqlite3-Moduls in Python unsicher und anfällig für SQL-</w:t>
+      </w:r>
+      <w:proofErr w:type="spellStart"/>
+      <w:r>
+        <w:rPr>
+          <w:rFonts w:ascii="Times New Roman" w:hAnsi="Times New Roman" w:cs="Times New Roman"/>
+          <w:sz w:val="32"/>
+          <w:szCs w:val="32"/>
+        </w:rPr>
+        <w:t>Injections</w:t>
+      </w:r>
+      <w:proofErr w:type="spellEnd"/>
+      <w:r>
+        <w:rPr>
+          <w:rFonts w:ascii="Times New Roman" w:hAnsi="Times New Roman" w:cs="Times New Roman"/>
+          <w:sz w:val="32"/>
+          <w:szCs w:val="32"/>
+        </w:rPr>
+        <w:t xml:space="preserve"> sind. Als Verbesserung wird hierfür die Verwendung der </w:t>
+      </w:r>
+      <w:proofErr w:type="gramStart"/>
+      <w:r>
+        <w:rPr>
+          <w:rFonts w:ascii="Times New Roman" w:hAnsi="Times New Roman" w:cs="Times New Roman"/>
+          <w:sz w:val="32"/>
+          <w:szCs w:val="32"/>
+        </w:rPr>
+        <w:t>moduleigenen ?</w:t>
+      </w:r>
+      <w:proofErr w:type="gramEnd"/>
+      <w:r>
+        <w:rPr>
+          <w:rFonts w:ascii="Times New Roman" w:hAnsi="Times New Roman" w:cs="Times New Roman"/>
+          <w:sz w:val="32"/>
+          <w:szCs w:val="32"/>
+        </w:rPr>
+        <w:t>-Platzhalter vorgeschlagen, welche nach Einbindung die dritte SQL-</w:t>
+      </w:r>
+      <w:proofErr w:type="spellStart"/>
+      <w:r>
+        <w:rPr>
+          <w:rFonts w:ascii="Times New Roman" w:hAnsi="Times New Roman" w:cs="Times New Roman"/>
+          <w:sz w:val="32"/>
+          <w:szCs w:val="32"/>
+        </w:rPr>
+        <w:t>Injection</w:t>
+      </w:r>
+      <w:proofErr w:type="spellEnd"/>
+      <w:r>
+        <w:rPr>
+          <w:rFonts w:ascii="Times New Roman" w:hAnsi="Times New Roman" w:cs="Times New Roman"/>
+          <w:sz w:val="32"/>
+          <w:szCs w:val="32"/>
+        </w:rPr>
+        <w:t xml:space="preserve"> verhindern sollten [</w:t>
       </w:r>
       <w:r>
         <w:rPr>
@@ -9671,8 +10879,18 @@
           <w:szCs w:val="32"/>
         </w:rPr>
         <w:lastRenderedPageBreak/>
-        <w:t>nur die E-Mail überprüft, da invalide Zeichen im Passwort durch das vorherige Hashen</w:t>
-      </w:r>
+        <w:t xml:space="preserve">nur die E-Mail überprüft, da invalide Zeichen im Passwort durch das vorherige </w:t>
+      </w:r>
+      <w:proofErr w:type="spellStart"/>
+      <w:r>
+        <w:rPr>
+          <w:rFonts w:ascii="Times New Roman" w:hAnsi="Times New Roman" w:cs="Times New Roman"/>
+          <w:sz w:val="32"/>
+          <w:szCs w:val="32"/>
+        </w:rPr>
+        <w:t>Hashen</w:t>
+      </w:r>
+      <w:proofErr w:type="spellEnd"/>
       <w:r>
         <w:rPr>
           <w:rFonts w:ascii="Times New Roman" w:hAnsi="Times New Roman" w:cs="Times New Roman"/>
@@ -9687,7 +10905,25 @@
           <w:sz w:val="32"/>
           <w:szCs w:val="32"/>
         </w:rPr>
-        <w:t xml:space="preserve">eliminiert werden. Um die SQL-Injection zu verhindern, ohne den zulässigen Zeichensatz für Passwörter unnötig einzuschränken wird sich im Projekt </w:t>
+        <w:t>eliminiert werden. Um die SQL-</w:t>
+      </w:r>
+      <w:proofErr w:type="spellStart"/>
+      <w:r>
+        <w:rPr>
+          <w:rFonts w:ascii="Times New Roman" w:hAnsi="Times New Roman" w:cs="Times New Roman"/>
+          <w:sz w:val="32"/>
+          <w:szCs w:val="32"/>
+        </w:rPr>
+        <w:t>Injection</w:t>
+      </w:r>
+      <w:proofErr w:type="spellEnd"/>
+      <w:r>
+        <w:rPr>
+          <w:rFonts w:ascii="Times New Roman" w:hAnsi="Times New Roman" w:cs="Times New Roman"/>
+          <w:sz w:val="32"/>
+          <w:szCs w:val="32"/>
+        </w:rPr>
+        <w:t xml:space="preserve"> zu verhindern, ohne den zulässigen Zeichensatz für Passwörter unnötig einzuschränken wird sich im Projekt </w:t>
       </w:r>
       <w:r>
         <w:rPr>
@@ -9921,6 +11157,7 @@
         </w:rPr>
         <w:t xml:space="preserve"> und unverschlüsselte Ablage der Datenbank sollte ebenfalls vorgegangen werden. Dazu könnte beispielsweise </w:t>
       </w:r>
+      <w:proofErr w:type="spellStart"/>
       <w:r>
         <w:rPr>
           <w:rFonts w:ascii="Times New Roman" w:hAnsi="Times New Roman" w:cs="Times New Roman"/>
@@ -9930,6 +11167,7 @@
         </w:rPr>
         <w:t>SQLCipher</w:t>
       </w:r>
+      <w:proofErr w:type="spellEnd"/>
       <w:r>
         <w:rPr>
           <w:rFonts w:ascii="Times New Roman" w:hAnsi="Times New Roman" w:cs="Times New Roman"/>
@@ -9993,7 +11231,25 @@
           <w:sz w:val="32"/>
           <w:szCs w:val="32"/>
         </w:rPr>
-        <w:t>, damit im Falle der ersten beiden SQL-Injections der Schaden zumindest wieder behebbar wäre</w:t>
+        <w:t>, damit im Falle der ersten beiden SQL-</w:t>
+      </w:r>
+      <w:proofErr w:type="spellStart"/>
+      <w:r>
+        <w:rPr>
+          <w:rFonts w:ascii="Times New Roman" w:hAnsi="Times New Roman" w:cs="Times New Roman"/>
+          <w:sz w:val="32"/>
+          <w:szCs w:val="32"/>
+        </w:rPr>
+        <w:t>Injections</w:t>
+      </w:r>
+      <w:proofErr w:type="spellEnd"/>
+      <w:r>
+        <w:rPr>
+          <w:rFonts w:ascii="Times New Roman" w:hAnsi="Times New Roman" w:cs="Times New Roman"/>
+          <w:sz w:val="32"/>
+          <w:szCs w:val="32"/>
+        </w:rPr>
+        <w:t xml:space="preserve"> der Schaden zumindest wieder behebbar wäre</w:t>
       </w:r>
       <w:r>
         <w:rPr>
@@ -10011,13 +11267,41 @@
         </w:rPr>
         <w:t xml:space="preserve">. </w:t>
       </w:r>
-      <w:r>
-        <w:rPr>
-          <w:rFonts w:ascii="Times New Roman" w:hAnsi="Times New Roman" w:cs="Times New Roman"/>
-          <w:sz w:val="32"/>
-          <w:szCs w:val="32"/>
-        </w:rPr>
-        <w:t>Diese beiden Fixes wurden jedoch aus Zeitgründen und der höheren Relevanz und Gefährlichkeit der SQL-Injection nicht ins Programm eingebaut.</w:t>
+      <w:proofErr w:type="gramStart"/>
+      <w:r>
+        <w:rPr>
+          <w:rFonts w:ascii="Times New Roman" w:hAnsi="Times New Roman" w:cs="Times New Roman"/>
+          <w:sz w:val="32"/>
+          <w:szCs w:val="32"/>
+        </w:rPr>
+        <w:t>Diese beiden Fixes</w:t>
+      </w:r>
+      <w:proofErr w:type="gramEnd"/>
+      <w:r>
+        <w:rPr>
+          <w:rFonts w:ascii="Times New Roman" w:hAnsi="Times New Roman" w:cs="Times New Roman"/>
+          <w:sz w:val="32"/>
+          <w:szCs w:val="32"/>
+        </w:rPr>
+        <w:t xml:space="preserve"> wurden jedoch aus Zeitgründen und der höheren Relevanz und Gefährlichkeit der SQL-</w:t>
+      </w:r>
+      <w:proofErr w:type="spellStart"/>
+      <w:r>
+        <w:rPr>
+          <w:rFonts w:ascii="Times New Roman" w:hAnsi="Times New Roman" w:cs="Times New Roman"/>
+          <w:sz w:val="32"/>
+          <w:szCs w:val="32"/>
+        </w:rPr>
+        <w:t>Injection</w:t>
+      </w:r>
+      <w:proofErr w:type="spellEnd"/>
+      <w:r>
+        <w:rPr>
+          <w:rFonts w:ascii="Times New Roman" w:hAnsi="Times New Roman" w:cs="Times New Roman"/>
+          <w:sz w:val="32"/>
+          <w:szCs w:val="32"/>
+        </w:rPr>
+        <w:t xml:space="preserve"> nicht ins Programm eingebaut.</w:t>
       </w:r>
     </w:p>
     <w:p>
@@ -10050,7 +11334,7 @@
           <w:szCs w:val="40"/>
         </w:rPr>
       </w:pPr>
-      <w:bookmarkStart w:id="22" w:name="_Toc122458555"/>
+      <w:bookmarkStart w:id="23" w:name="_Toc122458555"/>
       <w:r>
         <w:rPr>
           <w:rFonts w:ascii="Times New Roman" w:hAnsi="Times New Roman" w:cs="Times New Roman"/>
@@ -10062,7 +11346,7 @@
         </w:rPr>
         <w:t>4.2 Passwort und Aktivierungscode</w:t>
       </w:r>
-      <w:bookmarkEnd w:id="22"/>
+      <w:bookmarkEnd w:id="23"/>
     </w:p>
     <w:p>
       <w:pPr>
@@ -10418,15 +11702,136 @@
           <w:sz w:val="32"/>
           <w:szCs w:val="32"/>
         </w:rPr>
-        <w:t>endet werden. Auch die Länge der</w:t>
-      </w:r>
-      <w:r>
-        <w:rPr>
-          <w:rFonts w:ascii="Times New Roman" w:hAnsi="Times New Roman" w:cs="Times New Roman"/>
-          <w:sz w:val="32"/>
-          <w:szCs w:val="32"/>
-        </w:rPr>
-        <w:t xml:space="preserve"> Aktivierungscodes wurde auf 12 Zahlen erweitert.</w:t>
+        <w:t xml:space="preserve">endet werden. Auch die </w:t>
+      </w:r>
+      <w:r>
+        <w:rPr>
+          <w:rFonts w:ascii="Times New Roman" w:hAnsi="Times New Roman" w:cs="Times New Roman"/>
+          <w:sz w:val="32"/>
+          <w:szCs w:val="32"/>
+        </w:rPr>
+        <w:t>Größe</w:t>
+      </w:r>
+      <w:r>
+        <w:rPr>
+          <w:rFonts w:ascii="Times New Roman" w:hAnsi="Times New Roman" w:cs="Times New Roman"/>
+          <w:sz w:val="32"/>
+          <w:szCs w:val="32"/>
+        </w:rPr>
+        <w:t xml:space="preserve"> de</w:t>
+      </w:r>
+      <w:r>
+        <w:rPr>
+          <w:rFonts w:ascii="Times New Roman" w:hAnsi="Times New Roman" w:cs="Times New Roman"/>
+          <w:sz w:val="32"/>
+          <w:szCs w:val="32"/>
+        </w:rPr>
+        <w:t>s</w:t>
+      </w:r>
+      <w:r>
+        <w:rPr>
+          <w:rFonts w:ascii="Times New Roman" w:hAnsi="Times New Roman" w:cs="Times New Roman"/>
+          <w:sz w:val="32"/>
+          <w:szCs w:val="32"/>
+        </w:rPr>
+        <w:t xml:space="preserve"> Aktivierungscodes wurde auf </w:t>
+      </w:r>
+      <w:r>
+        <w:rPr>
+          <w:rFonts w:ascii="Times New Roman" w:hAnsi="Times New Roman" w:cs="Times New Roman"/>
+          <w:sz w:val="32"/>
+          <w:szCs w:val="32"/>
+        </w:rPr>
+        <w:t xml:space="preserve">10 Byte </w:t>
+      </w:r>
+      <w:r>
+        <w:rPr>
+          <w:rFonts w:ascii="Times New Roman" w:hAnsi="Times New Roman" w:cs="Times New Roman"/>
+          <w:sz w:val="32"/>
+          <w:szCs w:val="32"/>
+        </w:rPr>
+        <w:t>erweitert.</w:t>
+      </w:r>
+      <w:r>
+        <w:rPr>
+          <w:rFonts w:ascii="Times New Roman" w:hAnsi="Times New Roman" w:cs="Times New Roman"/>
+          <w:sz w:val="32"/>
+          <w:szCs w:val="32"/>
+        </w:rPr>
+        <w:t xml:space="preserve"> Dabei wurde die Funktion </w:t>
+      </w:r>
+      <w:proofErr w:type="spellStart"/>
+      <w:proofErr w:type="gramStart"/>
+      <w:r>
+        <w:rPr>
+          <w:rFonts w:ascii="Times New Roman" w:hAnsi="Times New Roman" w:cs="Times New Roman"/>
+          <w:i/>
+          <w:sz w:val="32"/>
+          <w:szCs w:val="32"/>
+        </w:rPr>
+        <w:t>os.</w:t>
+      </w:r>
+      <w:r>
+        <w:rPr>
+          <w:rFonts w:ascii="Times New Roman" w:hAnsi="Times New Roman" w:cs="Times New Roman"/>
+          <w:i/>
+          <w:sz w:val="32"/>
+          <w:szCs w:val="32"/>
+        </w:rPr>
+        <w:t>urandom</w:t>
+      </w:r>
+      <w:proofErr w:type="spellEnd"/>
+      <w:proofErr w:type="gramEnd"/>
+      <w:r>
+        <w:rPr>
+          <w:rFonts w:ascii="Times New Roman" w:hAnsi="Times New Roman" w:cs="Times New Roman"/>
+          <w:sz w:val="32"/>
+          <w:szCs w:val="32"/>
+        </w:rPr>
+        <w:t xml:space="preserve"> statt </w:t>
+      </w:r>
+      <w:proofErr w:type="spellStart"/>
+      <w:r>
+        <w:rPr>
+          <w:rFonts w:ascii="Times New Roman" w:hAnsi="Times New Roman" w:cs="Times New Roman"/>
+          <w:i/>
+          <w:sz w:val="32"/>
+          <w:szCs w:val="32"/>
+        </w:rPr>
+        <w:t>random.randint</w:t>
+      </w:r>
+      <w:proofErr w:type="spellEnd"/>
+      <w:r>
+        <w:rPr>
+          <w:rFonts w:ascii="Times New Roman" w:hAnsi="Times New Roman" w:cs="Times New Roman"/>
+          <w:sz w:val="32"/>
+          <w:szCs w:val="32"/>
+        </w:rPr>
+        <w:t xml:space="preserve"> verwendet, da diese </w:t>
+      </w:r>
+      <w:commentRangeStart w:id="24"/>
+      <w:r>
+        <w:rPr>
+          <w:rFonts w:ascii="Times New Roman" w:hAnsi="Times New Roman" w:cs="Times New Roman"/>
+          <w:sz w:val="32"/>
+          <w:szCs w:val="32"/>
+        </w:rPr>
+        <w:t>kryptographisch sichere Zufallswerte liefert</w:t>
+      </w:r>
+      <w:commentRangeEnd w:id="24"/>
+      <w:r>
+        <w:rPr>
+          <w:rStyle w:val="Kommentarzeichen"/>
+        </w:rPr>
+        <w:commentReference w:id="24"/>
+      </w:r>
+      <w:r>
+        <w:rPr>
+          <w:rFonts w:ascii="Times New Roman" w:hAnsi="Times New Roman" w:cs="Times New Roman"/>
+          <w:sz w:val="32"/>
+          <w:szCs w:val="32"/>
+        </w:rPr>
+        <w:t>.</w:t>
       </w:r>
     </w:p>
     <w:p>
@@ -10459,7 +11864,25 @@
           <w:sz w:val="32"/>
           <w:szCs w:val="32"/>
         </w:rPr>
-        <w:t xml:space="preserve"> Hinblick auf die erfolgreiche Durchführung einer SQL-Injection wurden die in Abbildung </w:t>
+        <w:t xml:space="preserve"> Hinblick auf die erfolgreiche Durchführung einer SQL-</w:t>
+      </w:r>
+      <w:proofErr w:type="spellStart"/>
+      <w:r>
+        <w:rPr>
+          <w:rFonts w:ascii="Times New Roman" w:hAnsi="Times New Roman" w:cs="Times New Roman"/>
+          <w:sz w:val="32"/>
+          <w:szCs w:val="32"/>
+        </w:rPr>
+        <w:t>Injection</w:t>
+      </w:r>
+      <w:proofErr w:type="spellEnd"/>
+      <w:r>
+        <w:rPr>
+          <w:rFonts w:ascii="Times New Roman" w:hAnsi="Times New Roman" w:cs="Times New Roman"/>
+          <w:sz w:val="32"/>
+          <w:szCs w:val="32"/>
+        </w:rPr>
+        <w:t xml:space="preserve"> wurden die in Abbildung </w:t>
       </w:r>
       <w:r>
         <w:rPr>
@@ -10477,6 +11900,7 @@
         </w:rPr>
         <w:t xml:space="preserve"> unter </w:t>
       </w:r>
+      <w:proofErr w:type="spellStart"/>
       <w:r>
         <w:rPr>
           <w:rFonts w:ascii="Times New Roman" w:hAnsi="Times New Roman" w:cs="Times New Roman"/>
@@ -10485,6 +11909,7 @@
         </w:rPr>
         <w:t>forbidden</w:t>
       </w:r>
+      <w:proofErr w:type="spellEnd"/>
       <w:r>
         <w:rPr>
           <w:rFonts w:ascii="Times New Roman" w:hAnsi="Times New Roman" w:cs="Times New Roman"/>
@@ -10812,7 +12237,27 @@
           <w:sz w:val="32"/>
           <w:szCs w:val="32"/>
         </w:rPr>
-        <w:t>„getpass“ kann die Eingabe des Passwortes ganz ausgeblendet werden</w:t>
+        <w:t>„</w:t>
+      </w:r>
+      <w:proofErr w:type="spellStart"/>
+      <w:r>
+        <w:rPr>
+          <w:rFonts w:ascii="Times New Roman" w:hAnsi="Times New Roman" w:cs="Times New Roman"/>
+          <w:bCs/>
+          <w:sz w:val="32"/>
+          <w:szCs w:val="32"/>
+        </w:rPr>
+        <w:t>getpass</w:t>
+      </w:r>
+      <w:proofErr w:type="spellEnd"/>
+      <w:r>
+        <w:rPr>
+          <w:rFonts w:ascii="Times New Roman" w:hAnsi="Times New Roman" w:cs="Times New Roman"/>
+          <w:bCs/>
+          <w:sz w:val="32"/>
+          <w:szCs w:val="32"/>
+        </w:rPr>
+        <w:t>“ kann die Eingabe des Passwortes ganz ausgeblendet werden</w:t>
       </w:r>
       <w:r>
         <w:rPr>
@@ -11259,8 +12704,39 @@
           <w:sz w:val="32"/>
           <w:szCs w:val="32"/>
         </w:rPr>
-        <w:t xml:space="preserve"> und Aktivierungscodes mit dem bereits in Python integrierten Modul Hashlib und der darin enthaltenen sha3-512 Hash Funktion gehasht</w:t>
-      </w:r>
+        <w:t xml:space="preserve"> und Aktivierungscodes mit dem bereits in Python integrierten Modul </w:t>
+      </w:r>
+      <w:proofErr w:type="spellStart"/>
+      <w:r>
+        <w:rPr>
+          <w:rFonts w:ascii="Times New Roman" w:hAnsi="Times New Roman" w:cs="Times New Roman"/>
+          <w:bCs/>
+          <w:sz w:val="32"/>
+          <w:szCs w:val="32"/>
+        </w:rPr>
+        <w:t>Hashlib</w:t>
+      </w:r>
+      <w:proofErr w:type="spellEnd"/>
+      <w:r>
+        <w:rPr>
+          <w:rFonts w:ascii="Times New Roman" w:hAnsi="Times New Roman" w:cs="Times New Roman"/>
+          <w:bCs/>
+          <w:sz w:val="32"/>
+          <w:szCs w:val="32"/>
+        </w:rPr>
+        <w:t xml:space="preserve"> und der darin enthaltenen sha3-512 Hash Funktion </w:t>
+      </w:r>
+      <w:proofErr w:type="spellStart"/>
+      <w:r>
+        <w:rPr>
+          <w:rFonts w:ascii="Times New Roman" w:hAnsi="Times New Roman" w:cs="Times New Roman"/>
+          <w:bCs/>
+          <w:sz w:val="32"/>
+          <w:szCs w:val="32"/>
+        </w:rPr>
+        <w:t>gehasht</w:t>
+      </w:r>
+      <w:proofErr w:type="spellEnd"/>
       <w:r>
         <w:rPr>
           <w:rFonts w:ascii="Times New Roman" w:hAnsi="Times New Roman" w:cs="Times New Roman"/>
@@ -11366,7 +12842,7 @@
           <w:szCs w:val="32"/>
         </w:rPr>
       </w:pPr>
-      <w:commentRangeStart w:id="23"/>
+      <w:commentRangeStart w:id="25"/>
       <w:r>
         <w:rPr>
           <w:rFonts w:ascii="Times New Roman" w:hAnsi="Times New Roman" w:cs="Times New Roman"/>
@@ -11466,12 +12942,12 @@
         </w:rPr>
         <w:t>behoben werden.</w:t>
       </w:r>
-      <w:commentRangeEnd w:id="23"/>
+      <w:commentRangeEnd w:id="25"/>
       <w:r>
         <w:rPr>
           <w:rStyle w:val="Kommentarzeichen"/>
         </w:rPr>
-        <w:commentReference w:id="23"/>
+        <w:commentReference w:id="25"/>
       </w:r>
     </w:p>
     <w:p>
@@ -11504,8 +12980,8 @@
           <w:szCs w:val="40"/>
         </w:rPr>
       </w:pPr>
-      <w:bookmarkStart w:id="24" w:name="_Toc122458556"/>
-      <w:commentRangeStart w:id="25"/>
+      <w:bookmarkStart w:id="26" w:name="_Toc122458556"/>
+      <w:commentRangeStart w:id="27"/>
       <w:r>
         <w:rPr>
           <w:rFonts w:ascii="Times New Roman" w:hAnsi="Times New Roman" w:cs="Times New Roman"/>
@@ -11517,7 +12993,7 @@
         </w:rPr>
         <w:t>4.3 Kommunikation</w:t>
       </w:r>
-      <w:commentRangeEnd w:id="25"/>
+      <w:commentRangeEnd w:id="27"/>
       <w:r>
         <w:rPr>
           <w:rStyle w:val="Kommentarzeichen"/>
@@ -11528,9 +13004,9 @@
           <w:sz w:val="40"/>
           <w:szCs w:val="40"/>
         </w:rPr>
-        <w:commentReference w:id="25"/>
-      </w:r>
-      <w:bookmarkEnd w:id="24"/>
+        <w:commentReference w:id="27"/>
+      </w:r>
+      <w:bookmarkEnd w:id="26"/>
     </w:p>
     <w:p>
       <w:pPr>
@@ -11691,7 +13167,43 @@
           <w:sz w:val="32"/>
           <w:szCs w:val="32"/>
         </w:rPr>
-        <w:t xml:space="preserve"> Wenn nun ein Angreifer eine Man-in-the-middle-Attacke ausführen möchte, sieht er zwar die versendeten Pakete, die Payload ist jedoch verschlüsselt (siehe Abb. 1</w:t>
+        <w:t xml:space="preserve"> Wenn nun ein Angreifer eine Man-in-</w:t>
+      </w:r>
+      <w:proofErr w:type="spellStart"/>
+      <w:r>
+        <w:rPr>
+          <w:rFonts w:ascii="Times New Roman" w:hAnsi="Times New Roman" w:cs="Times New Roman"/>
+          <w:sz w:val="32"/>
+          <w:szCs w:val="32"/>
+        </w:rPr>
+        <w:t>the</w:t>
+      </w:r>
+      <w:proofErr w:type="spellEnd"/>
+      <w:r>
+        <w:rPr>
+          <w:rFonts w:ascii="Times New Roman" w:hAnsi="Times New Roman" w:cs="Times New Roman"/>
+          <w:sz w:val="32"/>
+          <w:szCs w:val="32"/>
+        </w:rPr>
+        <w:t>-</w:t>
+      </w:r>
+      <w:proofErr w:type="spellStart"/>
+      <w:r>
+        <w:rPr>
+          <w:rFonts w:ascii="Times New Roman" w:hAnsi="Times New Roman" w:cs="Times New Roman"/>
+          <w:sz w:val="32"/>
+          <w:szCs w:val="32"/>
+        </w:rPr>
+        <w:t>middle</w:t>
+      </w:r>
+      <w:proofErr w:type="spellEnd"/>
+      <w:r>
+        <w:rPr>
+          <w:rFonts w:ascii="Times New Roman" w:hAnsi="Times New Roman" w:cs="Times New Roman"/>
+          <w:sz w:val="32"/>
+          <w:szCs w:val="32"/>
+        </w:rPr>
+        <w:t>-Attacke ausführen möchte, sieht er zwar die versendeten Pakete, die Payload ist jedoch verschlüsselt (siehe Abb. 1</w:t>
       </w:r>
       <w:r>
         <w:rPr>
@@ -11863,7 +13375,25 @@
           <w:sz w:val="32"/>
           <w:szCs w:val="32"/>
         </w:rPr>
-        <w:t>Auch das TCP-Sniffing und die Manipulation von Paketen wird durch TLS behoben, da das Protokoll einen Schutz der Authentifikation und Integrität bietet.</w:t>
+        <w:t>Auch das TCP-</w:t>
+      </w:r>
+      <w:proofErr w:type="spellStart"/>
+      <w:r>
+        <w:rPr>
+          <w:rFonts w:ascii="Times New Roman" w:hAnsi="Times New Roman" w:cs="Times New Roman"/>
+          <w:sz w:val="32"/>
+          <w:szCs w:val="32"/>
+        </w:rPr>
+        <w:t>Sniffing</w:t>
+      </w:r>
+      <w:proofErr w:type="spellEnd"/>
+      <w:r>
+        <w:rPr>
+          <w:rFonts w:ascii="Times New Roman" w:hAnsi="Times New Roman" w:cs="Times New Roman"/>
+          <w:sz w:val="32"/>
+          <w:szCs w:val="32"/>
+        </w:rPr>
+        <w:t xml:space="preserve"> und die Manipulation von Paketen wird durch TLS behoben, da das Protokoll einen Schutz der Authentifikation und Integrität bietet.</w:t>
       </w:r>
     </w:p>
     <w:p>
@@ -12088,7 +13618,7 @@
         </w:rPr>
         <w:t xml:space="preserve">sowohl </w:t>
       </w:r>
-      <w:commentRangeStart w:id="26"/>
+      <w:commentRangeStart w:id="28"/>
       <w:r>
         <w:rPr>
           <w:rFonts w:ascii="Times New Roman" w:hAnsi="Times New Roman" w:cs="Times New Roman"/>
@@ -12097,12 +13627,12 @@
         </w:rPr>
         <w:t>Login-Versuche, Registrierungen und TCP-Verbindungen</w:t>
       </w:r>
-      <w:commentRangeEnd w:id="26"/>
+      <w:commentRangeEnd w:id="28"/>
       <w:r>
         <w:rPr>
           <w:rStyle w:val="Kommentarzeichen"/>
         </w:rPr>
-        <w:commentReference w:id="26"/>
+        <w:commentReference w:id="28"/>
       </w:r>
       <w:r>
         <w:rPr>
@@ -12299,7 +13829,7 @@
         </w:rPr>
         <w:t xml:space="preserve">beliebig manipulieren und sogar </w:t>
       </w:r>
-      <w:commentRangeStart w:id="27"/>
+      <w:commentRangeStart w:id="29"/>
       <w:r>
         <w:rPr>
           <w:rFonts w:ascii="Times New Roman" w:hAnsi="Times New Roman" w:cs="Times New Roman"/>
@@ -12308,12 +13838,12 @@
         </w:rPr>
         <w:t>Schadcode in das Programm initiieren</w:t>
       </w:r>
-      <w:commentRangeEnd w:id="27"/>
+      <w:commentRangeEnd w:id="29"/>
       <w:r>
         <w:rPr>
           <w:rStyle w:val="Kommentarzeichen"/>
         </w:rPr>
-        <w:commentReference w:id="27"/>
+        <w:commentReference w:id="29"/>
       </w:r>
       <w:r>
         <w:rPr>
@@ -12386,7 +13916,7 @@
           <w:u w:val="single"/>
         </w:rPr>
       </w:pPr>
-      <w:bookmarkStart w:id="28" w:name="_Toc122458557"/>
+      <w:bookmarkStart w:id="30" w:name="_Toc122458557"/>
       <w:r>
         <w:rPr>
           <w:rFonts w:ascii="Times New Roman" w:hAnsi="Times New Roman" w:cs="Times New Roman"/>
@@ -12400,23 +13930,41 @@
         <w:lastRenderedPageBreak/>
         <w:t>5. Fazit</w:t>
       </w:r>
-      <w:bookmarkEnd w:id="28"/>
-    </w:p>
-    <w:p>
-      <w:pPr>
-        <w:rPr>
-          <w:rFonts w:ascii="Times New Roman" w:hAnsi="Times New Roman" w:cs="Times New Roman"/>
-          <w:sz w:val="32"/>
-          <w:szCs w:val="32"/>
-        </w:rPr>
-      </w:pPr>
-      <w:r>
-        <w:rPr>
-          <w:rFonts w:ascii="Times New Roman" w:hAnsi="Times New Roman" w:cs="Times New Roman"/>
-          <w:sz w:val="32"/>
-          <w:szCs w:val="32"/>
-        </w:rPr>
-        <w:t>Schlussendlich lässt sich sagen, dass das Absichern eines Servers einige Probleme mit sich bringt. Jede Komponente, jedes Feature und auch die Kommunikation zwischen den Komponenten, welche in das Programm verbaut wird, verbessern das Projekt nicht nur, sondern fügen zugleich einen Angriffsvektor für Angreifer hinzu, was sie zu einer Art „zweischneidigem Schwert“ macht. Doch auch wenn bereits kleine Softwareprojekte wie „Chess Online“ schon unzählige Fehlerquellen beinhalten, welche meistens katastrophale Folgen haben können, so lässt sich der Hauptteil der Fehler bereits durch kleine und unkomplizierte Fixes drastisch ihrer Schwere verringern oder gar komplett eliminieren. Somit lässt sich feststellen, dass die Sicherheit bei der Erstellung von Software stets eine hohe Priorität darstellt.</w:t>
+      <w:bookmarkEnd w:id="30"/>
+    </w:p>
+    <w:p>
+      <w:pPr>
+        <w:rPr>
+          <w:rFonts w:ascii="Times New Roman" w:hAnsi="Times New Roman" w:cs="Times New Roman"/>
+          <w:sz w:val="32"/>
+          <w:szCs w:val="32"/>
+        </w:rPr>
+      </w:pPr>
+      <w:r>
+        <w:rPr>
+          <w:rFonts w:ascii="Times New Roman" w:hAnsi="Times New Roman" w:cs="Times New Roman"/>
+          <w:sz w:val="32"/>
+          <w:szCs w:val="32"/>
+        </w:rPr>
+        <w:t xml:space="preserve">Schlussendlich lässt sich sagen, dass das Absichern eines Servers einige Probleme mit sich bringt. Jede Komponente, jedes Feature und auch die Kommunikation zwischen den Komponenten, welche in das Programm verbaut wird, verbessern das Projekt nicht nur, sondern fügen zugleich einen Angriffsvektor für Angreifer hinzu, was sie zu einer Art „zweischneidigem Schwert“ macht. Doch auch wenn bereits kleine Softwareprojekte wie „Chess Online“ schon unzählige Fehlerquellen beinhalten, welche meistens katastrophale Folgen haben können, so lässt sich der Hauptteil der Fehler bereits </w:t>
+      </w:r>
+      <w:proofErr w:type="gramStart"/>
+      <w:r>
+        <w:rPr>
+          <w:rFonts w:ascii="Times New Roman" w:hAnsi="Times New Roman" w:cs="Times New Roman"/>
+          <w:sz w:val="32"/>
+          <w:szCs w:val="32"/>
+        </w:rPr>
+        <w:t>durch kleine und unkomplizierte Fixes</w:t>
+      </w:r>
+      <w:proofErr w:type="gramEnd"/>
+      <w:r>
+        <w:rPr>
+          <w:rFonts w:ascii="Times New Roman" w:hAnsi="Times New Roman" w:cs="Times New Roman"/>
+          <w:sz w:val="32"/>
+          <w:szCs w:val="32"/>
+        </w:rPr>
+        <w:t xml:space="preserve"> drastisch ihrer Schwere verringern oder gar komplett eliminieren. Somit lässt sich feststellen, dass die Sicherheit bei der Erstellung von Software stets eine hohe Priorität darstellt.</w:t>
       </w:r>
     </w:p>
     <w:p>
@@ -12449,7 +13997,7 @@
           <w:u w:val="single"/>
         </w:rPr>
       </w:pPr>
-      <w:bookmarkStart w:id="29" w:name="_Toc122458558"/>
+      <w:bookmarkStart w:id="31" w:name="_Toc122458558"/>
       <w:r>
         <w:rPr>
           <w:rFonts w:ascii="Times New Roman" w:hAnsi="Times New Roman" w:cs="Times New Roman"/>
@@ -12463,7 +14011,7 @@
         <w:lastRenderedPageBreak/>
         <w:t>Literaturverzeichnis</w:t>
       </w:r>
-      <w:bookmarkEnd w:id="29"/>
+      <w:bookmarkEnd w:id="31"/>
     </w:p>
     <w:p>
       <w:pPr>
@@ -12874,8 +14422,20 @@
           <w:szCs w:val="32"/>
           <w:lang w:val="en-US"/>
         </w:rPr>
-        <w:t>PlayStation Hack to Cost Sony $171M; Quake Costs Far Higher“</w:t>
-      </w:r>
+        <w:t xml:space="preserve">PlayStation Hack to Cost Sony $171M; Quake Costs Far </w:t>
+      </w:r>
+      <w:proofErr w:type="gramStart"/>
+      <w:r>
+        <w:rPr>
+          <w:rStyle w:val="italic"/>
+          <w:rFonts w:ascii="Times New Roman" w:hAnsi="Times New Roman" w:cs="Times New Roman"/>
+          <w:sz w:val="32"/>
+          <w:szCs w:val="32"/>
+          <w:lang w:val="en-US"/>
+        </w:rPr>
+        <w:t>Higher“</w:t>
+      </w:r>
+      <w:proofErr w:type="gramEnd"/>
       <w:r>
         <w:rPr>
           <w:rFonts w:ascii="Times New Roman" w:hAnsi="Times New Roman" w:cs="Times New Roman"/>
@@ -13051,8 +14611,22 @@
           <w:lang w:val="en-US"/>
         </w:rPr>
         <w:tab/>
-        <w:t>The MITRE Corporation (2014): „Scoring CWEs”;</w:t>
-      </w:r>
+        <w:t>The MITRE Corporation (2014): „Scoring CWEs</w:t>
+      </w:r>
+      <w:proofErr w:type="gramStart"/>
+      <w:r>
+        <w:rPr>
+          <w:rStyle w:val="Hyperlink"/>
+          <w:rFonts w:ascii="Times New Roman" w:hAnsi="Times New Roman" w:cs="Times New Roman"/>
+          <w:color w:val="auto"/>
+          <w:sz w:val="32"/>
+          <w:szCs w:val="32"/>
+          <w:u w:val="none"/>
+          <w:lang w:val="en-US"/>
+        </w:rPr>
+        <w:t>”;</w:t>
+      </w:r>
+      <w:proofErr w:type="gramEnd"/>
     </w:p>
     <w:p>
       <w:pPr>
@@ -13163,8 +14737,19 @@
           <w:lang w:val="en-US"/>
         </w:rPr>
         <w:tab/>
-        <w:t>The MITRE Corporation (2022): „2022 CWE Top 25 Most Dangerous Software Weaknesses”;</w:t>
-      </w:r>
+        <w:t>The MITRE Corporation (2022): „2022 CWE Top 25 Most Dangerous Software Weaknesses</w:t>
+      </w:r>
+      <w:proofErr w:type="gramStart"/>
+      <w:r>
+        <w:rPr>
+          <w:rFonts w:ascii="Times New Roman" w:hAnsi="Times New Roman" w:cs="Times New Roman"/>
+          <w:sz w:val="32"/>
+          <w:szCs w:val="32"/>
+          <w:lang w:val="en-US"/>
+        </w:rPr>
+        <w:t>”;</w:t>
+      </w:r>
+      <w:proofErr w:type="gramEnd"/>
     </w:p>
     <w:p>
       <w:pPr>
@@ -13241,7 +14826,27 @@
           <w:sz w:val="32"/>
           <w:szCs w:val="32"/>
         </w:rPr>
-        <w:t>Wie lang sind Ihre am häufigsten verwendeten Passwörter?“auf Statista;</w:t>
+        <w:t xml:space="preserve">Wie lang sind Ihre am häufigsten verwendeten </w:t>
+      </w:r>
+      <w:proofErr w:type="spellStart"/>
+      <w:r>
+        <w:rPr>
+          <w:rStyle w:val="italic"/>
+          <w:rFonts w:ascii="Times New Roman" w:hAnsi="Times New Roman" w:cs="Times New Roman"/>
+          <w:sz w:val="32"/>
+          <w:szCs w:val="32"/>
+        </w:rPr>
+        <w:t>Passwörter?“auf</w:t>
+      </w:r>
+      <w:proofErr w:type="spellEnd"/>
+      <w:r>
+        <w:rPr>
+          <w:rStyle w:val="italic"/>
+          <w:rFonts w:ascii="Times New Roman" w:hAnsi="Times New Roman" w:cs="Times New Roman"/>
+          <w:sz w:val="32"/>
+          <w:szCs w:val="32"/>
+        </w:rPr>
+        <w:t xml:space="preserve"> Statista;</w:t>
       </w:r>
     </w:p>
     <w:p>
@@ -13423,7 +15028,25 @@
           <w:szCs w:val="32"/>
         </w:rPr>
         <w:tab/>
-        <w:t>Python Software Foundation (o.J.): “sqlite3”-Dokumentation</w:t>
+        <w:t xml:space="preserve">Python Software </w:t>
+      </w:r>
+      <w:proofErr w:type="spellStart"/>
+      <w:r>
+        <w:rPr>
+          <w:rFonts w:ascii="Times New Roman" w:hAnsi="Times New Roman" w:cs="Times New Roman"/>
+          <w:sz w:val="32"/>
+          <w:szCs w:val="32"/>
+        </w:rPr>
+        <w:t>Foundation</w:t>
+      </w:r>
+      <w:proofErr w:type="spellEnd"/>
+      <w:r>
+        <w:rPr>
+          <w:rFonts w:ascii="Times New Roman" w:hAnsi="Times New Roman" w:cs="Times New Roman"/>
+          <w:sz w:val="32"/>
+          <w:szCs w:val="32"/>
+        </w:rPr>
+        <w:t xml:space="preserve"> (o.J.): “sqlite3”-Dokumentation</w:t>
       </w:r>
     </w:p>
     <w:p>
@@ -13519,8 +15142,35 @@
           <w:szCs w:val="32"/>
         </w:rPr>
         <w:tab/>
-        <w:t>Zetetic (o.J.): About SQLCipher</w:t>
-      </w:r>
+      </w:r>
+      <w:proofErr w:type="spellStart"/>
+      <w:r>
+        <w:rPr>
+          <w:rFonts w:ascii="Times New Roman" w:hAnsi="Times New Roman" w:cs="Times New Roman"/>
+          <w:sz w:val="32"/>
+          <w:szCs w:val="32"/>
+        </w:rPr>
+        <w:t>Zetetic</w:t>
+      </w:r>
+      <w:proofErr w:type="spellEnd"/>
+      <w:r>
+        <w:rPr>
+          <w:rFonts w:ascii="Times New Roman" w:hAnsi="Times New Roman" w:cs="Times New Roman"/>
+          <w:sz w:val="32"/>
+          <w:szCs w:val="32"/>
+        </w:rPr>
+        <w:t xml:space="preserve"> (o.J.): About </w:t>
+      </w:r>
+      <w:proofErr w:type="spellStart"/>
+      <w:r>
+        <w:rPr>
+          <w:rFonts w:ascii="Times New Roman" w:hAnsi="Times New Roman" w:cs="Times New Roman"/>
+          <w:sz w:val="32"/>
+          <w:szCs w:val="32"/>
+        </w:rPr>
+        <w:t>SQLCipher</w:t>
+      </w:r>
+      <w:proofErr w:type="spellEnd"/>
     </w:p>
     <w:p>
       <w:pPr>
@@ -13746,7 +15396,7 @@
       </w:r>
     </w:p>
   </w:comment>
-  <w:comment w:id="9" w:author="Florian Hagengruber" w:date="2022-12-19T19:40:00Z" w:initials="FH">
+  <w:comment w:id="9" w:author="Florian Hagengruber" w:date="2022-12-27T16:00:00Z" w:initials="FH">
     <w:p>
       <w:pPr>
         <w:pStyle w:val="Kommentartext"/>
@@ -13758,11 +15408,27 @@
         <w:annotationRef/>
       </w:r>
       <w:r>
+        <w:t>Weiter beschreiben?</w:t>
+      </w:r>
+    </w:p>
+  </w:comment>
+  <w:comment w:id="10" w:author="Florian Hagengruber" w:date="2022-12-19T19:40:00Z" w:initials="FH">
+    <w:p>
+      <w:pPr>
+        <w:pStyle w:val="Kommentartext"/>
+      </w:pPr>
+      <w:r>
+        <w:rPr>
+          <w:rStyle w:val="Kommentarzeichen"/>
+        </w:rPr>
+        <w:annotationRef/>
+      </w:r>
+      <w:r>
         <w:t>In Anhang: get_menu_choice.py</w:t>
       </w:r>
     </w:p>
   </w:comment>
-  <w:comment w:id="10" w:author="Florian Hagengruber" w:date="2022-12-19T19:41:00Z" w:initials="FH">
+  <w:comment w:id="11" w:author="Florian Hagengruber" w:date="2022-12-19T19:41:00Z" w:initials="FH">
     <w:p>
       <w:pPr>
         <w:pStyle w:val="Kommentartext"/>
@@ -13778,7 +15444,7 @@
       </w:r>
     </w:p>
   </w:comment>
-  <w:comment w:id="11" w:author="Florian Hagengruber" w:date="2022-12-19T19:42:00Z" w:initials="FH">
+  <w:comment w:id="12" w:author="Florian Hagengruber" w:date="2022-12-19T19:42:00Z" w:initials="FH">
     <w:p>
       <w:pPr>
         <w:pStyle w:val="Kommentartext"/>
@@ -13794,7 +15460,7 @@
       </w:r>
     </w:p>
   </w:comment>
-  <w:comment w:id="12" w:author="Florian Hagengruber" w:date="2022-12-19T19:43:00Z" w:initials="FH">
+  <w:comment w:id="13" w:author="Florian Hagengruber" w:date="2022-12-19T19:43:00Z" w:initials="FH">
     <w:p>
       <w:pPr>
         <w:pStyle w:val="Kommentartext"/>
@@ -13810,7 +15476,7 @@
       </w:r>
     </w:p>
   </w:comment>
-  <w:comment w:id="14" w:author="Florian Hagengruber" w:date="2022-12-21T15:23:00Z" w:initials="FH">
+  <w:comment w:id="15" w:author="Florian Hagengruber" w:date="2022-12-21T15:23:00Z" w:initials="FH">
     <w:p>
       <w:pPr>
         <w:pStyle w:val="Kommentartext"/>
@@ -13826,7 +15492,7 @@
       </w:r>
     </w:p>
   </w:comment>
-  <w:comment w:id="16" w:author="Florian Hagengruber" w:date="2022-12-19T23:30:00Z" w:initials="FH">
+  <w:comment w:id="17" w:author="Florian Hagengruber" w:date="2022-12-19T23:30:00Z" w:initials="FH">
     <w:p>
       <w:pPr>
         <w:pStyle w:val="Kommentartext"/>
@@ -13842,7 +15508,7 @@
       </w:r>
     </w:p>
   </w:comment>
-  <w:comment w:id="17" w:author="Florian Hagengruber" w:date="2022-12-19T23:24:00Z" w:initials="FH">
+  <w:comment w:id="18" w:author="Florian Hagengruber" w:date="2022-12-19T23:24:00Z" w:initials="FH">
     <w:p>
       <w:pPr>
         <w:pStyle w:val="Kommentartext"/>
@@ -13855,22 +15521,6 @@
       </w:r>
       <w:r>
         <w:t>Mitten im Satz?</w:t>
-      </w:r>
-    </w:p>
-  </w:comment>
-  <w:comment w:id="18" w:author="Florian Hagengruber" w:date="2022-12-19T22:52:00Z" w:initials="FH">
-    <w:p>
-      <w:pPr>
-        <w:pStyle w:val="Kommentartext"/>
-      </w:pPr>
-      <w:r>
-        <w:rPr>
-          <w:rStyle w:val="Kommentarzeichen"/>
-        </w:rPr>
-        <w:annotationRef/>
-      </w:r>
-      <w:r>
-        <w:t>Zeigen wie Speicher manipuliert wird</w:t>
       </w:r>
     </w:p>
   </w:comment>
@@ -13886,11 +15536,27 @@
         <w:annotationRef/>
       </w:r>
       <w:r>
+        <w:t>Zeigen wie Speicher manipuliert wird</w:t>
+      </w:r>
+    </w:p>
+  </w:comment>
+  <w:comment w:id="20" w:author="Florian Hagengruber" w:date="2022-12-19T22:52:00Z" w:initials="FH">
+    <w:p>
+      <w:pPr>
+        <w:pStyle w:val="Kommentartext"/>
+      </w:pPr>
+      <w:r>
+        <w:rPr>
+          <w:rStyle w:val="Kommentarzeichen"/>
+        </w:rPr>
+        <w:annotationRef/>
+      </w:r>
+      <w:r>
         <w:t>Kein Fix bisher!!</w:t>
       </w:r>
     </w:p>
   </w:comment>
-  <w:comment w:id="23" w:author="Florian Hagengruber" w:date="2022-12-19T23:18:00Z" w:initials="FH">
+  <w:comment w:id="24" w:author="Florian Hagengruber" w:date="2022-12-27T15:55:00Z" w:initials="FH">
     <w:p>
       <w:pPr>
         <w:pStyle w:val="Kommentartext"/>
@@ -13902,11 +15568,27 @@
         <w:annotationRef/>
       </w:r>
       <w:r>
+        <w:t>Richtige Begründung?</w:t>
+      </w:r>
+    </w:p>
+  </w:comment>
+  <w:comment w:id="25" w:author="Florian Hagengruber" w:date="2022-12-19T23:18:00Z" w:initials="FH">
+    <w:p>
+      <w:pPr>
+        <w:pStyle w:val="Kommentartext"/>
+      </w:pPr>
+      <w:r>
+        <w:rPr>
+          <w:rStyle w:val="Kommentarzeichen"/>
+        </w:rPr>
+        <w:annotationRef/>
+      </w:r>
+      <w:r>
         <w:t>Hoffentlich wird noch eine Lösung gefunden</w:t>
       </w:r>
     </w:p>
   </w:comment>
-  <w:comment w:id="25" w:author="Florian Hagengruber" w:date="2022-12-19T21:12:00Z" w:initials="FH">
+  <w:comment w:id="27" w:author="Florian Hagengruber" w:date="2022-12-19T21:12:00Z" w:initials="FH">
     <w:p>
       <w:pPr>
         <w:pStyle w:val="Kommentartext"/>
@@ -13922,7 +15604,7 @@
       </w:r>
     </w:p>
   </w:comment>
-  <w:comment w:id="26" w:author="Florian" w:date="2022-12-27T15:18:00Z" w:initials="F">
+  <w:comment w:id="28" w:author="Florian" w:date="2022-12-27T15:18:00Z" w:initials="F">
     <w:p>
       <w:pPr>
         <w:pStyle w:val="Kommentartext"/>
@@ -13938,7 +15620,7 @@
       </w:r>
     </w:p>
   </w:comment>
-  <w:comment w:id="27" w:author="Florian" w:date="2022-12-27T15:30:00Z" w:initials="F">
+  <w:comment w:id="29" w:author="Florian" w:date="2022-12-27T15:30:00Z" w:initials="F">
     <w:p>
       <w:pPr>
         <w:pStyle w:val="Kommentartext"/>
@@ -13961,6 +15643,7 @@
 <w15:commentsEx xmlns:wpc="http://schemas.microsoft.com/office/word/2010/wordprocessingCanvas" xmlns:cx="http://schemas.microsoft.com/office/drawing/2014/chartex" xmlns:cx1="http://schemas.microsoft.com/office/drawing/2015/9/8/chartex" xmlns:cx2="http://schemas.microsoft.com/office/drawing/2015/10/21/chartex" xmlns:cx3="http://schemas.microsoft.com/office/drawing/2016/5/9/chartex" xmlns:cx4="http://schemas.microsoft.com/office/drawing/2016/5/10/chartex" xmlns:cx5="http://schemas.microsoft.com/office/drawing/2016/5/11/chartex" xmlns:cx6="http://schemas.microsoft.com/office/drawing/2016/5/12/chartex" xmlns:cx7="http://schemas.microsoft.com/office/drawing/2016/5/13/chartex" xmlns:cx8="http://schemas.microsoft.com/office/drawing/2016/5/14/chartex" xmlns:mc="http://schemas.openxmlformats.org/markup-compatibility/2006" xmlns:aink="http://schemas.microsoft.com/office/drawing/2016/ink" xmlns:am3d="http://schemas.microsoft.com/office/drawing/2017/model3d" xmlns:o="urn:schemas-microsoft-com:office:office" xmlns:oel="http://schemas.microsoft.com/office/2019/extlst" xmlns:r="http://schemas.openxmlformats.org/officeDocument/2006/relationships" xmlns:m="http://schemas.openxmlformats.org/officeDocument/2006/math" xmlns:v="urn:schemas-microsoft-com:vml" xmlns:wp14="http://schemas.microsoft.com/office/word/2010/wordprocessingDrawing" xmlns:wp="http://schemas.openxmlformats.org/drawingml/2006/wordprocessingDrawing" xmlns:w10="urn:schemas-microsoft-com:office:word" xmlns:w="http://schemas.openxmlformats.org/wordprocessingml/2006/main" xmlns:w14="http://schemas.microsoft.com/office/word/2010/wordml" xmlns:w15="http://schemas.microsoft.com/office/word/2012/wordml" xmlns:w16cex="http://schemas.microsoft.com/office/word/2018/wordml/cex" xmlns:w16cid="http://schemas.microsoft.com/office/word/2016/wordml/cid" xmlns:w16="http://schemas.microsoft.com/office/word/2018/wordml" xmlns:w16sdtdh="http://schemas.microsoft.com/office/word/2020/wordml/sdtdatahash" xmlns:w16se="http://schemas.microsoft.com/office/word/2015/wordml/symex" xmlns:wpg="http://schemas.microsoft.com/office/word/2010/wordprocessingGroup" xmlns:wpi="http://schemas.microsoft.com/office/word/2010/wordprocessingInk" xmlns:wne="http://schemas.microsoft.com/office/word/2006/wordml" xmlns:wps="http://schemas.microsoft.com/office/word/2010/wordprocessingShape" mc:Ignorable="w14 w15 w16se w16cid w16 w16cex w16sdtdh wp14">
   <w15:commentEx w15:paraId="62E4CA37" w15:done="0"/>
   <w15:commentEx w15:paraId="7E2E91A5" w15:done="0"/>
+  <w15:commentEx w15:paraId="37D621AC" w15:done="0"/>
   <w15:commentEx w15:paraId="3167C5FD" w15:done="0"/>
   <w15:commentEx w15:paraId="6654C87B" w15:done="0"/>
   <w15:commentEx w15:paraId="473B1EBE" w15:done="0"/>
@@ -13970,6 +15653,7 @@
   <w15:commentEx w15:paraId="7DF327BF" w15:done="0"/>
   <w15:commentEx w15:paraId="7448B754" w15:done="0"/>
   <w15:commentEx w15:paraId="24AE15EA" w15:done="0"/>
+  <w15:commentEx w15:paraId="5518CD4F" w15:done="0"/>
   <w15:commentEx w15:paraId="4794F67A" w15:done="0"/>
   <w15:commentEx w15:paraId="38C08EC5" w15:done="0"/>
   <w15:commentEx w15:paraId="1D05EB26" w15:done="0"/>
@@ -13979,7 +15663,9 @@
 
 <file path=word/commentsExtensible.xml><?xml version="1.0" encoding="utf-8"?>
 <w16cex:commentsExtensible xmlns:wpc="http://schemas.microsoft.com/office/word/2010/wordprocessingCanvas" xmlns:cx="http://schemas.microsoft.com/office/drawing/2014/chartex" xmlns:cx1="http://schemas.microsoft.com/office/drawing/2015/9/8/chartex" xmlns:cx2="http://schemas.microsoft.com/office/drawing/2015/10/21/chartex" xmlns:cx3="http://schemas.microsoft.com/office/drawing/2016/5/9/chartex" xmlns:cx4="http://schemas.microsoft.com/office/drawing/2016/5/10/chartex" xmlns:cx5="http://schemas.microsoft.com/office/drawing/2016/5/11/chartex" xmlns:cx6="http://schemas.microsoft.com/office/drawing/2016/5/12/chartex" xmlns:cx7="http://schemas.microsoft.com/office/drawing/2016/5/13/chartex" xmlns:cx8="http://schemas.microsoft.com/office/drawing/2016/5/14/chartex" xmlns:mc="http://schemas.openxmlformats.org/markup-compatibility/2006" xmlns:aink="http://schemas.microsoft.com/office/drawing/2016/ink" xmlns:am3d="http://schemas.microsoft.com/office/drawing/2017/model3d" xmlns:o="urn:schemas-microsoft-com:office:office" xmlns:oel="http://schemas.microsoft.com/office/2019/extlst" xmlns:r="http://schemas.openxmlformats.org/officeDocument/2006/relationships" xmlns:m="http://schemas.openxmlformats.org/officeDocument/2006/math" xmlns:v="urn:schemas-microsoft-com:vml" xmlns:wp14="http://schemas.microsoft.com/office/word/2010/wordprocessingDrawing" xmlns:wp="http://schemas.openxmlformats.org/drawingml/2006/wordprocessingDrawing" xmlns:w10="urn:schemas-microsoft-com:office:word" xmlns:w="http://schemas.openxmlformats.org/wordprocessingml/2006/main" xmlns:w14="http://schemas.microsoft.com/office/word/2010/wordml" xmlns:w15="http://schemas.microsoft.com/office/word/2012/wordml" xmlns:w16cex="http://schemas.microsoft.com/office/word/2018/wordml/cex" xmlns:w16cid="http://schemas.microsoft.com/office/word/2016/wordml/cid" xmlns:w16="http://schemas.microsoft.com/office/word/2018/wordml" xmlns:w16sdtdh="http://schemas.microsoft.com/office/word/2020/wordml/sdtdatahash" xmlns:w16se="http://schemas.microsoft.com/office/word/2015/wordml/symex" xmlns:wpg="http://schemas.microsoft.com/office/word/2010/wordprocessingGroup" xmlns:wpi="http://schemas.microsoft.com/office/word/2010/wordprocessingInk" xmlns:wne="http://schemas.microsoft.com/office/word/2006/wordml" xmlns:wps="http://schemas.microsoft.com/office/word/2010/wordprocessingShape" mc:Ignorable="w14 w15 w16se w16cid w16 w16cex w16sdtdh wp14">
+  <w16cex:commentExtensible w16cex:durableId="27559520" w16cex:dateUtc="2022-12-27T15:00:00Z"/>
   <w16cex:commentExtensible w16cex:durableId="274DA364" w16cex:dateUtc="2022-12-21T14:23:00Z"/>
+  <w16cex:commentExtensible w16cex:durableId="275593D6" w16cex:dateUtc="2022-12-27T14:55:00Z"/>
   <w16cex:commentExtensible w16cex:durableId="27558B40" w16cex:dateUtc="2022-12-27T14:18:00Z"/>
   <w16cex:commentExtensible w16cex:durableId="27558DFE" w16cex:dateUtc="2022-12-27T14:30:00Z"/>
 </w16cex:commentsExtensible>
@@ -13989,6 +15675,7 @@
 <w16cid:commentsIds xmlns:wpc="http://schemas.microsoft.com/office/word/2010/wordprocessingCanvas" xmlns:cx="http://schemas.microsoft.com/office/drawing/2014/chartex" xmlns:cx1="http://schemas.microsoft.com/office/drawing/2015/9/8/chartex" xmlns:cx2="http://schemas.microsoft.com/office/drawing/2015/10/21/chartex" xmlns:cx3="http://schemas.microsoft.com/office/drawing/2016/5/9/chartex" xmlns:cx4="http://schemas.microsoft.com/office/drawing/2016/5/10/chartex" xmlns:cx5="http://schemas.microsoft.com/office/drawing/2016/5/11/chartex" xmlns:cx6="http://schemas.microsoft.com/office/drawing/2016/5/12/chartex" xmlns:cx7="http://schemas.microsoft.com/office/drawing/2016/5/13/chartex" xmlns:cx8="http://schemas.microsoft.com/office/drawing/2016/5/14/chartex" xmlns:mc="http://schemas.openxmlformats.org/markup-compatibility/2006" xmlns:aink="http://schemas.microsoft.com/office/drawing/2016/ink" xmlns:am3d="http://schemas.microsoft.com/office/drawing/2017/model3d" xmlns:o="urn:schemas-microsoft-com:office:office" xmlns:oel="http://schemas.microsoft.com/office/2019/extlst" xmlns:r="http://schemas.openxmlformats.org/officeDocument/2006/relationships" xmlns:m="http://schemas.openxmlformats.org/officeDocument/2006/math" xmlns:v="urn:schemas-microsoft-com:vml" xmlns:wp14="http://schemas.microsoft.com/office/word/2010/wordprocessingDrawing" xmlns:wp="http://schemas.openxmlformats.org/drawingml/2006/wordprocessingDrawing" xmlns:w10="urn:schemas-microsoft-com:office:word" xmlns:w="http://schemas.openxmlformats.org/wordprocessingml/2006/main" xmlns:w14="http://schemas.microsoft.com/office/word/2010/wordml" xmlns:w15="http://schemas.microsoft.com/office/word/2012/wordml" xmlns:w16cex="http://schemas.microsoft.com/office/word/2018/wordml/cex" xmlns:w16cid="http://schemas.microsoft.com/office/word/2016/wordml/cid" xmlns:w16="http://schemas.microsoft.com/office/word/2018/wordml" xmlns:w16sdtdh="http://schemas.microsoft.com/office/word/2020/wordml/sdtdatahash" xmlns:w16se="http://schemas.microsoft.com/office/word/2015/wordml/symex" xmlns:wpg="http://schemas.microsoft.com/office/word/2010/wordprocessingGroup" xmlns:wpi="http://schemas.microsoft.com/office/word/2010/wordprocessingInk" xmlns:wne="http://schemas.microsoft.com/office/word/2006/wordml" xmlns:wps="http://schemas.microsoft.com/office/word/2010/wordprocessingShape" mc:Ignorable="w14 w15 w16se w16cid w16 w16cex w16sdtdh wp14">
   <w16cid:commentId w16cid:paraId="62E4CA37" w16cid:durableId="274D6D90"/>
   <w16cid:commentId w16cid:paraId="7E2E91A5" w16cid:durableId="274D6D91"/>
+  <w16cid:commentId w16cid:paraId="37D621AC" w16cid:durableId="27559520"/>
   <w16cid:commentId w16cid:paraId="3167C5FD" w16cid:durableId="274D6D93"/>
   <w16cid:commentId w16cid:paraId="6654C87B" w16cid:durableId="274D6D95"/>
   <w16cid:commentId w16cid:paraId="473B1EBE" w16cid:durableId="274D6D97"/>
@@ -13998,6 +15685,7 @@
   <w16cid:commentId w16cid:paraId="7DF327BF" w16cid:durableId="274D6D9C"/>
   <w16cid:commentId w16cid:paraId="7448B754" w16cid:durableId="274D6D9D"/>
   <w16cid:commentId w16cid:paraId="24AE15EA" w16cid:durableId="274D6D9E"/>
+  <w16cid:commentId w16cid:paraId="5518CD4F" w16cid:durableId="275593D6"/>
   <w16cid:commentId w16cid:paraId="4794F67A" w16cid:durableId="274D6DA1"/>
   <w16cid:commentId w16cid:paraId="38C08EC5" w16cid:durableId="274D6DA2"/>
   <w16cid:commentId w16cid:paraId="1D05EB26" w16cid:durableId="27558B40"/>

</xml_diff>